<commit_message>
added corrections style and changed title
</commit_message>
<xml_diff>
--- a/paper/mastersProjectPaper.docx
+++ b/paper/mastersProjectPaper.docx
@@ -32,13 +32,15 @@
         <w:contextualSpacing w:val="0"/>
       </w:pPr>
       <w:bookmarkStart w:id="3" w:name="h.q99vpkmn318y" w:colFirst="0" w:colLast="0"/>
+      <w:bookmarkStart w:id="4" w:name="_GoBack"/>
       <w:bookmarkEnd w:id="3"/>
+      <w:bookmarkEnd w:id="4"/>
       <w:r>
         <w:rPr>
           <w:b/>
           <w:sz w:val="96"/>
         </w:rPr>
-        <w:t>Thesis Project: Galvin Library  Website</w:t>
+        <w:t>Project: Galvin Library  Website</w:t>
       </w:r>
     </w:p>
     <w:p>
@@ -46,8 +48,8 @@
         <w:pStyle w:val="Title"/>
         <w:contextualSpacing w:val="0"/>
       </w:pPr>
-      <w:bookmarkStart w:id="4" w:name="h.fpxdb17177s7" w:colFirst="0" w:colLast="0"/>
-      <w:bookmarkEnd w:id="4"/>
+      <w:bookmarkStart w:id="5" w:name="h.fpxdb17177s7" w:colFirst="0" w:colLast="0"/>
+      <w:bookmarkEnd w:id="5"/>
       <w:r>
         <w:rPr>
           <w:b/>
@@ -1447,15 +1449,15 @@
       <w:pPr>
         <w:pStyle w:val="Heading1"/>
       </w:pPr>
-      <w:bookmarkStart w:id="5" w:name="h.vgrqlgwpmc1l" w:colFirst="0" w:colLast="0"/>
-      <w:bookmarkStart w:id="6" w:name="h.a65k6k9nl59r" w:colFirst="0" w:colLast="0"/>
-      <w:bookmarkStart w:id="7" w:name="_Toc408911406"/>
-      <w:bookmarkEnd w:id="5"/>
+      <w:bookmarkStart w:id="6" w:name="h.vgrqlgwpmc1l" w:colFirst="0" w:colLast="0"/>
+      <w:bookmarkStart w:id="7" w:name="h.a65k6k9nl59r" w:colFirst="0" w:colLast="0"/>
+      <w:bookmarkStart w:id="8" w:name="_Toc408911406"/>
       <w:bookmarkEnd w:id="6"/>
+      <w:bookmarkEnd w:id="7"/>
       <w:r>
         <w:t>Introduction</w:t>
       </w:r>
-      <w:bookmarkEnd w:id="7"/>
+      <w:bookmarkEnd w:id="8"/>
     </w:p>
     <w:p>
       <w:pPr>
@@ -1472,35 +1474,51 @@
       <w:r>
         <w:t>Building a new library site has been on my list of projects for some time, and I have made significant progress towards that over the past year. My goal is to create a vastly different site than the one we have now using three key concepts: implementing a content strategy, highlighting the library’s electronic resources, and using a user-centered approach to design.</w:t>
       </w:r>
-      <w:bookmarkStart w:id="8" w:name="h.1aprm57g7qq0" w:colFirst="0" w:colLast="0"/>
-      <w:bookmarkEnd w:id="8"/>
+      <w:bookmarkStart w:id="9" w:name="h.1aprm57g7qq0" w:colFirst="0" w:colLast="0"/>
+      <w:bookmarkEnd w:id="9"/>
     </w:p>
     <w:p>
       <w:pPr>
         <w:pStyle w:val="Heading1"/>
       </w:pPr>
-      <w:bookmarkStart w:id="9" w:name="_Toc408911407"/>
+      <w:bookmarkStart w:id="10" w:name="_Toc408911407"/>
       <w:r>
         <w:t>Implementing a Content Strategy</w:t>
       </w:r>
-      <w:bookmarkEnd w:id="9"/>
+      <w:bookmarkEnd w:id="10"/>
     </w:p>
     <w:p>
       <w:pPr>
         <w:pStyle w:val="Heading2"/>
       </w:pPr>
-      <w:bookmarkStart w:id="10" w:name="_Toc408911408"/>
+      <w:bookmarkStart w:id="11" w:name="_Toc408911408"/>
       <w:r>
         <w:t>Content Inventory</w:t>
       </w:r>
-      <w:bookmarkEnd w:id="10"/>
+      <w:bookmarkEnd w:id="11"/>
     </w:p>
     <w:p>
       <w:pPr>
         <w:pStyle w:val="Paperbody"/>
       </w:pPr>
       <w:r>
-        <w:t>The first step in developing the new site was to create an inventory of pages on the current site. This was done by one of the reference department’s student workers. At my direction, she updated a spreadsheet with each page’s title, URL, and a brief summary of the content. Another student looked up year-long site analytics for each page. Pageview counts were used rather than number of sessions as Google Analytics defines sessions based on a default time of 30 minutes, and the library’s popular bank of computers can be used by several students within that timeframe. These totals were then calculated against the number of pageviews overall.</w:t>
+        <w:t xml:space="preserve">The first step in developing the new site was to create an inventory of pages on the current site. This was done by one of the reference department’s student workers. At my direction, she updated a spreadsheet with each page’s title, URL, and a brief summary of the content. Another student looked up year-long site analytics for each page. </w:t>
+      </w:r>
+      <w:proofErr w:type="spellStart"/>
+      <w:r>
+        <w:t>Pageview</w:t>
+      </w:r>
+      <w:proofErr w:type="spellEnd"/>
+      <w:r>
+        <w:t xml:space="preserve"> counts were used rather than number of sessions as Google Analytics defines sessions based on a default time of 30 minutes, and the library’s popular bank of computers can be used by several students within that timeframe. These totals were then calculated against the number of </w:t>
+      </w:r>
+      <w:proofErr w:type="spellStart"/>
+      <w:r>
+        <w:t>pageviews</w:t>
+      </w:r>
+      <w:proofErr w:type="spellEnd"/>
+      <w:r>
+        <w:t xml:space="preserve"> overall.</w:t>
       </w:r>
     </w:p>
     <w:p>
@@ -1509,7 +1527,24 @@
       </w:pPr>
       <w:r>
         <w:lastRenderedPageBreak/>
-        <w:t xml:space="preserve">The analytics were less useful than I anticipated they would be. The fines and fees page, for example, had an access rate of only 0.09%, but this is still critical content that will need to be included in the new site. Pages outlining library policies and services have a similarly low percentage of pageviews, but still must remain on the site so that staff have publicly-available text to refer to when enforcing an unpopular policy. </w:t>
+        <w:t xml:space="preserve">The analytics were less useful than I anticipated they would be. The fines and fees page, for example, had an access rate of only 0.09%, but this is still critical content that will need to be included in the new site. Pages outlining library policies and services have a similarly low percentage of </w:t>
+      </w:r>
+      <w:proofErr w:type="spellStart"/>
+      <w:r>
+        <w:t>pageviews</w:t>
+      </w:r>
+      <w:proofErr w:type="spellEnd"/>
+      <w:r>
+        <w:t>,</w:t>
+      </w:r>
+      <w:r>
+        <w:t xml:space="preserve"> </w:t>
+      </w:r>
+      <w:r>
+        <w:t>but still</w:t>
+      </w:r>
+      <w:r>
+        <w:t xml:space="preserve"> must remain on the site so that staff have publicly-available text to refer to when enforcing an unpopular policy. </w:t>
       </w:r>
     </w:p>
     <w:p>
@@ -1517,18 +1552,34 @@
         <w:pStyle w:val="Paperbody"/>
       </w:pPr>
       <w:r>
-        <w:t>One area where the analytics were helpful was in viewing the pageviews for the satellite libraries under my purview. Currently, the Graham Resource Center (located in Crown Hall on the main campus) and the Institute of Food Safety &amp; Health Library (located at the Moffett campus) have their own sites that exist as subfolders under the main domain (library.iit.edu/grc). They have their own content, but the vast majority of the pages are just pulling content in from the main site using PHP include functions. Each library has a separate code for analytics tracking, and the statistics have shown that simply including a page that lists each library’s hours and locations will be sufficient for the new site.</w:t>
+        <w:t xml:space="preserve">One area where the analytics were helpful was in viewing the </w:t>
+      </w:r>
+      <w:proofErr w:type="spellStart"/>
+      <w:r>
+        <w:t>pageviews</w:t>
+      </w:r>
+      <w:proofErr w:type="spellEnd"/>
+      <w:r>
+        <w:t xml:space="preserve"> for the satellite libraries under my purview. Currently, the Graham Resource Center (located in Crown Hall on the main campus) and the Institute of Food Safety &amp; Health Library (located at the Moffett campus) have their own sites that exist as subfolders under the main domain (library.iit.edu/</w:t>
+      </w:r>
+      <w:proofErr w:type="spellStart"/>
+      <w:r>
+        <w:t>grc</w:t>
+      </w:r>
+      <w:proofErr w:type="spellEnd"/>
+      <w:r>
+        <w:t>). They have their own content, but the vast majority of the pages are just pulling content in from the main site using PHP include functions. Each library has a separate code for analytics tracking, and the statistics have shown that simply including a page that lists each library’s hours and locations will be sufficient for the new site.</w:t>
       </w:r>
     </w:p>
     <w:p>
       <w:pPr>
         <w:pStyle w:val="Heading2"/>
       </w:pPr>
-      <w:bookmarkStart w:id="11" w:name="_Toc408911409"/>
+      <w:bookmarkStart w:id="12" w:name="_Toc408911409"/>
       <w:r>
         <w:t>Content Layout</w:t>
       </w:r>
-      <w:bookmarkEnd w:id="11"/>
+      <w:bookmarkEnd w:id="12"/>
     </w:p>
     <w:p>
       <w:pPr>
@@ -1554,11 +1605,13 @@
       <w:pPr>
         <w:pStyle w:val="Heading3"/>
       </w:pPr>
-      <w:bookmarkStart w:id="12" w:name="_Toc408911410"/>
+      <w:bookmarkStart w:id="13" w:name="_Toc408911410"/>
+      <w:proofErr w:type="spellStart"/>
       <w:r>
         <w:t>Microinteractions</w:t>
       </w:r>
-      <w:bookmarkEnd w:id="12"/>
+      <w:bookmarkEnd w:id="13"/>
+      <w:proofErr w:type="spellEnd"/>
     </w:p>
     <w:p>
       <w:pPr>
@@ -1572,39 +1625,47 @@
       <w:pPr>
         <w:pStyle w:val="Heading3"/>
       </w:pPr>
-      <w:bookmarkStart w:id="13" w:name="_Toc408911411"/>
+      <w:bookmarkStart w:id="14" w:name="_Toc408911411"/>
       <w:r>
         <w:t>Increase Readability</w:t>
       </w:r>
-      <w:bookmarkEnd w:id="13"/>
+      <w:bookmarkEnd w:id="14"/>
     </w:p>
     <w:p>
       <w:pPr>
         <w:pStyle w:val="Paperbody"/>
       </w:pPr>
       <w:r>
-        <w:t>The current site is very text heavy and written in paragraph style rather than outlines. Many of the current site’s pages are written at a grade fourteen reading level or above. This should be lowered substantially to remove barriers to students accessing our resources (Costello 2014) and will be particularly helpful for our non native-English speaking students.</w:t>
+        <w:t xml:space="preserve">The current site is very text heavy and written in paragraph style rather than outlines. Many of the current site’s pages are written at a grade fourteen reading level or above. This should be lowered substantially to remove barriers to students accessing our resources (Costello 2014) and will be particularly helpful for our </w:t>
+      </w:r>
+      <w:proofErr w:type="spellStart"/>
+      <w:r>
+        <w:t>non native</w:t>
+      </w:r>
+      <w:proofErr w:type="spellEnd"/>
+      <w:r>
+        <w:t>-English speaking students.</w:t>
       </w:r>
     </w:p>
     <w:p>
       <w:pPr>
         <w:pStyle w:val="Heading1"/>
       </w:pPr>
-      <w:bookmarkStart w:id="14" w:name="_Toc408911412"/>
+      <w:bookmarkStart w:id="15" w:name="_Toc408911412"/>
       <w:r>
         <w:t>Highlighting electronic resources</w:t>
       </w:r>
-      <w:bookmarkEnd w:id="14"/>
+      <w:bookmarkEnd w:id="15"/>
     </w:p>
     <w:p>
       <w:pPr>
         <w:pStyle w:val="Heading2"/>
       </w:pPr>
-      <w:bookmarkStart w:id="15" w:name="_Toc408911413"/>
+      <w:bookmarkStart w:id="16" w:name="_Toc408911413"/>
       <w:r>
         <w:t>Remove the catalog search from the home page</w:t>
       </w:r>
-      <w:bookmarkEnd w:id="15"/>
+      <w:bookmarkEnd w:id="16"/>
     </w:p>
     <w:p>
       <w:pPr>
@@ -1615,7 +1676,15 @@
       </w:r>
       <w:r>
         <w:lastRenderedPageBreak/>
-        <w:t>electronic books from vendors that supply us with this information. Books24x7 and Springer Link are two vendors that supply us with these records, but they are in the minority; the library does not receive (nor could our infrastructure accommodate) files of the millions of journal articles that comprise the majority of our database subscriptions. The third type of items included in OPAC search results are scanned files from the HathiTrust digital project. This includes digitized content from the Google Books and Internet Archives projects, as well as individual libraries’ digitization efforts.</w:t>
+        <w:t xml:space="preserve">electronic books from vendors that supply us with this information. Books24x7 and Springer Link are two vendors that supply us with these records, but they are in the minority; the library does not receive (nor could our infrastructure accommodate) files of the millions of journal articles that comprise the majority of our database subscriptions. The third type of items included in OPAC search results are scanned files from the </w:t>
+      </w:r>
+      <w:proofErr w:type="spellStart"/>
+      <w:r>
+        <w:t>HathiTrust</w:t>
+      </w:r>
+      <w:proofErr w:type="spellEnd"/>
+      <w:r>
+        <w:t xml:space="preserve"> digital project. This includes digitized content from the Google Books and Internet Archives projects, as well as individual libraries’ digitization efforts.</w:t>
       </w:r>
     </w:p>
     <w:p>
@@ -1629,7 +1698,23 @@
         <w:t>y into the home page search box</w:t>
       </w:r>
       <w:r>
-        <w:t>. Some searches are fruitful: a search for “javascript” will turn up many relevant examples from our e-book subscriptions (see result at http://tinyurl.com/omqsrut). If the search doesn’t locate items owned by the Galvin Library, however, the results page will either show results from the HathiTrust database, or display a “no results found” message. An example would be a search of the fall of the Roman Empire. Searching for this phrase will return many results from the OPAC (seen here: http://tinyurl.com/q5vt9mx), but it is unlikely that an undergraduate student writing a short paper for a history class will be interested in the five-volume set written in 1845—this was the first item returned when this paper was written.</w:t>
+        <w:t>. Some searches are fruitful: a search for “</w:t>
+      </w:r>
+      <w:proofErr w:type="spellStart"/>
+      <w:r>
+        <w:t>javascript</w:t>
+      </w:r>
+      <w:proofErr w:type="spellEnd"/>
+      <w:r>
+        <w:t xml:space="preserve">” will turn up many relevant examples from our e-book subscriptions (see result at http://tinyurl.com/omqsrut). If the search doesn’t locate items owned by the Galvin Library, however, the results page will either show results from the </w:t>
+      </w:r>
+      <w:proofErr w:type="spellStart"/>
+      <w:r>
+        <w:t>HathiTrust</w:t>
+      </w:r>
+      <w:proofErr w:type="spellEnd"/>
+      <w:r>
+        <w:t xml:space="preserve"> database, or display a “no results found” message. An example would be a search of the fall of the Roman Empire. Searching for this phrase will return many results from the OPAC (seen here: http://tinyurl.com/q5vt9mx), but it is unlikely that an undergraduate student writing a short paper for a history class will be interested in the five-volume set written in 1845—this was the first item returned when this paper was written.</w:t>
       </w:r>
     </w:p>
     <w:p>
@@ -1637,7 +1722,15 @@
         <w:pStyle w:val="Paperbody"/>
       </w:pPr>
       <w:r>
-        <w:t xml:space="preserve">Students who only search for their topic from the library home page become frustrated by the limited results and often abandon the library site for Google. Software has been developed to simulate the Google experience for library users; it is called a “discovery layer” and allows an institution access to a centralized index of millions of journal articles, along with the local holdings of the library (Hoeppner). </w:t>
+        <w:t>Students who only search for their topic from the library home page become frustrated by the limited results and often abandon the library site for Google. Software has been developed to simulate the Google experience for library users; it is called a “discovery layer” and allows an institution access to a centralized index of millions of journal articles, along with the local holdings of the library (</w:t>
+      </w:r>
+      <w:proofErr w:type="spellStart"/>
+      <w:r>
+        <w:t>Hoeppner</w:t>
+      </w:r>
+      <w:proofErr w:type="spellEnd"/>
+      <w:r>
+        <w:t xml:space="preserve">). </w:t>
       </w:r>
     </w:p>
     <w:p>
@@ -1656,7 +1749,15 @@
         <w:t>a subscription</w:t>
       </w:r>
       <w:r>
-        <w:t xml:space="preserve"> to discovery later software such as Primo, Summon, or AquaBrowser, so it is imperative we improve the display of our electronic resources. The library budget from 2013 allocated 88% of its purchasing funds on subscription resources like databases versus 3% of one-time purchase of books, videos, and similar items. </w:t>
+        <w:t xml:space="preserve"> to discovery later software such as Primo, Summon, or </w:t>
+      </w:r>
+      <w:proofErr w:type="spellStart"/>
+      <w:r>
+        <w:t>AquaBrowser</w:t>
+      </w:r>
+      <w:proofErr w:type="spellEnd"/>
+      <w:r>
+        <w:t xml:space="preserve">, so it is imperative we improve the display of our electronic resources. The library budget from 2013 allocated 88% of its purchasing funds on subscription resources like databases versus 3% of one-time purchase of books, videos, and similar items. </w:t>
       </w:r>
       <w:r>
         <w:t xml:space="preserve">This suggests that the site should focus more on database subscriptions rather than books, but that is not the case. </w:t>
@@ -1827,27 +1928,43 @@
         <w:t xml:space="preserve">This will also bring the site into alignment with the library’s vision of providing “innovative programs, infrastructure and outreach” (Paul V. Galvin). </w:t>
       </w:r>
       <w:r>
-        <w:t>A recent study has shown that use of the library’s databases or e-books are one predictor of success in first year undergraduates: students who used the library and its resources had a higher average GPA than those who did not (Soria, 154).</w:t>
+        <w:t>A recent study has shown that use of the library’s databases or e-books are one predictor of success in first year undergraduates: students who used the library and its resources had a higher average GPA than those who did not (</w:t>
+      </w:r>
+      <w:proofErr w:type="spellStart"/>
+      <w:r>
+        <w:t>Soria</w:t>
+      </w:r>
+      <w:proofErr w:type="spellEnd"/>
+      <w:r>
+        <w:t>, 154).</w:t>
       </w:r>
     </w:p>
     <w:p>
       <w:pPr>
         <w:pStyle w:val="Heading2"/>
       </w:pPr>
-      <w:bookmarkStart w:id="16" w:name="_Toc406074464"/>
-      <w:bookmarkStart w:id="17" w:name="_Toc408911414"/>
+      <w:bookmarkStart w:id="17" w:name="_Toc406074464"/>
+      <w:bookmarkStart w:id="18" w:name="_Toc408911414"/>
       <w:r>
         <w:t>Add a database quick search on the new home page</w:t>
       </w:r>
-      <w:bookmarkEnd w:id="16"/>
       <w:bookmarkEnd w:id="17"/>
+      <w:bookmarkEnd w:id="18"/>
     </w:p>
     <w:p>
       <w:pPr>
         <w:pStyle w:val="Paperbody"/>
       </w:pPr>
       <w:r>
-        <w:t xml:space="preserve">There is a method to allow students to perform a search of several—not all—subscription databases that could be placed on the home page of the new site without additional cost. Interfaces by the companies EBSCO and ProQuest have the ability to search </w:t>
+        <w:t xml:space="preserve">There is a method to allow students to perform a search of several—not all—subscription databases that could be placed on the home page of the new site without additional cost. Interfaces by the companies EBSCO and </w:t>
+      </w:r>
+      <w:proofErr w:type="spellStart"/>
+      <w:r>
+        <w:t>ProQuest</w:t>
+      </w:r>
+      <w:proofErr w:type="spellEnd"/>
+      <w:r>
+        <w:t xml:space="preserve"> have the ability to search </w:t>
       </w:r>
       <w:r>
         <w:lastRenderedPageBreak/>
@@ -1858,8 +1975,8 @@
       <w:pPr>
         <w:pStyle w:val="Heading1"/>
       </w:pPr>
-      <w:bookmarkStart w:id="18" w:name="_Toc406074465"/>
-      <w:bookmarkStart w:id="19" w:name="_Toc408911415"/>
+      <w:bookmarkStart w:id="19" w:name="_Toc406074465"/>
+      <w:bookmarkStart w:id="20" w:name="_Toc408911415"/>
       <w:r>
         <w:t>User-</w:t>
       </w:r>
@@ -1869,23 +1986,23 @@
       <w:r>
         <w:t xml:space="preserve"> Design</w:t>
       </w:r>
-      <w:bookmarkEnd w:id="18"/>
       <w:bookmarkEnd w:id="19"/>
+      <w:bookmarkEnd w:id="20"/>
     </w:p>
     <w:p>
       <w:pPr>
         <w:pStyle w:val="Heading2"/>
       </w:pPr>
-      <w:bookmarkStart w:id="20" w:name="_Toc406074466"/>
-      <w:bookmarkStart w:id="21" w:name="_Toc408911416"/>
+      <w:bookmarkStart w:id="21" w:name="_Toc406074466"/>
+      <w:bookmarkStart w:id="22" w:name="_Toc408911416"/>
       <w:r>
         <w:t>Customize</w:t>
       </w:r>
       <w:r>
         <w:t xml:space="preserve"> the main navigation to library’s needs</w:t>
       </w:r>
-      <w:bookmarkEnd w:id="20"/>
       <w:bookmarkEnd w:id="21"/>
+      <w:bookmarkEnd w:id="22"/>
     </w:p>
     <w:p>
       <w:pPr>
@@ -2535,16 +2652,16 @@
       <w:pPr>
         <w:pStyle w:val="Heading2"/>
       </w:pPr>
-      <w:bookmarkStart w:id="22" w:name="_Toc406074467"/>
-      <w:bookmarkStart w:id="23" w:name="_Toc408911417"/>
+      <w:bookmarkStart w:id="23" w:name="_Toc406074467"/>
+      <w:bookmarkStart w:id="24" w:name="_Toc408911417"/>
       <w:r>
         <w:t xml:space="preserve">User </w:t>
       </w:r>
       <w:r>
         <w:t>personas</w:t>
       </w:r>
-      <w:bookmarkEnd w:id="22"/>
       <w:bookmarkEnd w:id="23"/>
+      <w:bookmarkEnd w:id="24"/>
     </w:p>
     <w:p>
       <w:pPr>
@@ -3482,7 +3599,15 @@
         <w:t>I w</w:t>
       </w:r>
       <w:r>
-        <w:t xml:space="preserve">ould like the site to be more simple, with a better layout and color scheme. </w:t>
+        <w:t xml:space="preserve">ould like the site to be </w:t>
+      </w:r>
+      <w:proofErr w:type="gramStart"/>
+      <w:r>
+        <w:t>more simple</w:t>
+      </w:r>
+      <w:proofErr w:type="gramEnd"/>
+      <w:r>
+        <w:t xml:space="preserve">, with a better layout and color scheme. </w:t>
       </w:r>
     </w:p>
     <w:p>
@@ -3490,7 +3615,15 @@
         <w:pStyle w:val="Quote"/>
       </w:pPr>
       <w:r>
-        <w:t>I use the SciFinder database from the databases page and start with an author search. If the author is prolific, I'll use the title stub from the citation I have. I also might Google the author first, and then use Google Scholar to see what references come up.</w:t>
+        <w:t xml:space="preserve">I use the </w:t>
+      </w:r>
+      <w:proofErr w:type="spellStart"/>
+      <w:r>
+        <w:t>SciFinder</w:t>
+      </w:r>
+      <w:proofErr w:type="spellEnd"/>
+      <w:r>
+        <w:t xml:space="preserve"> database from the databases page and start with an author search. If the author is prolific, I'll use the title stub from the citation I have. I also might Google the author first, and then use Google Scholar to see what references come up.</w:t>
       </w:r>
     </w:p>
     <w:p>
@@ -3531,8 +3664,8 @@
       <w:pPr>
         <w:pStyle w:val="Heading2"/>
       </w:pPr>
-      <w:bookmarkStart w:id="24" w:name="_Toc406074468"/>
-      <w:bookmarkStart w:id="25" w:name="_Toc408911418"/>
+      <w:bookmarkStart w:id="25" w:name="_Toc406074468"/>
+      <w:bookmarkStart w:id="26" w:name="_Toc408911418"/>
       <w:r>
         <w:t xml:space="preserve">User </w:t>
       </w:r>
@@ -3542,8 +3675,8 @@
       <w:r>
         <w:t xml:space="preserve"> testing</w:t>
       </w:r>
-      <w:bookmarkEnd w:id="24"/>
       <w:bookmarkEnd w:id="25"/>
+      <w:bookmarkEnd w:id="26"/>
     </w:p>
     <w:p>
       <w:pPr>
@@ -3746,8 +3879,13 @@
         <w:pStyle w:val="Paperbody"/>
       </w:pPr>
       <w:r>
-        <w:t>Working from the user research, we designed a very simple Google-like paper prototype that students could use to find a subscription database on the new library website, named “HawkEye</w:t>
-      </w:r>
+        <w:t>Working from the user research, we designed a very simple Google-like paper prototype that students could use to find a subscription database on the new library website, named “</w:t>
+      </w:r>
+      <w:proofErr w:type="spellStart"/>
+      <w:r>
+        <w:t>HawkEye</w:t>
+      </w:r>
+      <w:proofErr w:type="spellEnd"/>
       <w:r>
         <w:t>.</w:t>
       </w:r>
@@ -3858,8 +3996,13 @@
       <w:pPr>
         <w:pStyle w:val="Caption"/>
       </w:pPr>
-      <w:r>
-        <w:t xml:space="preserve">HawkEye </w:t>
+      <w:proofErr w:type="spellStart"/>
+      <w:r>
+        <w:t>HawkEye</w:t>
+      </w:r>
+      <w:proofErr w:type="spellEnd"/>
+      <w:r>
+        <w:t xml:space="preserve"> </w:t>
       </w:r>
       <w:r>
         <w:t>home</w:t>
@@ -3901,11 +4044,19 @@
       </w:r>
     </w:p>
     <w:p>
+      <w:proofErr w:type="spellStart"/>
       <w:r>
         <w:rPr>
           <w:rStyle w:val="Emphasis"/>
         </w:rPr>
-        <w:t>HawkEye prototype – error page</w:t>
+        <w:t>HawkEye</w:t>
+      </w:r>
+      <w:proofErr w:type="spellEnd"/>
+      <w:r>
+        <w:rPr>
+          <w:rStyle w:val="Emphasis"/>
+        </w:rPr>
+        <w:t xml:space="preserve"> prototype – error page</w:t>
       </w:r>
     </w:p>
     <w:p>
@@ -3933,7 +4084,7 @@
           <v:shape id="_x0000_i1025" type="#_x0000_t75" style="width:388.35pt;height:298.7pt" o:ole="">
             <v:imagedata r:id="rId18" o:title=""/>
           </v:shape>
-          <o:OLEObject Type="Embed" ProgID="PBrush" ShapeID="_x0000_i1025" DrawAspect="Content" ObjectID="_1482662869" r:id="rId19"/>
+          <o:OLEObject Type="Embed" ProgID="PBrush" ShapeID="_x0000_i1025" DrawAspect="Content" ObjectID="_1483523498" r:id="rId19"/>
         </w:object>
       </w:r>
     </w:p>
@@ -3962,7 +4113,15 @@
         <w:t>assignment</w:t>
       </w:r>
       <w:r>
-        <w:t xml:space="preserve"> to write a 4-page paper on animal physiology for your biology class. Your professor has instructed you to cite at least 2 sources from scholarly articles. You have arrived at the HawkEye home page to search for these sources.</w:t>
+        <w:t xml:space="preserve"> to write a 4-page paper on animal physiology for your biology class. Your professor has instructed you to cite at least 2 sources from scholarly articles. You have arrived at the </w:t>
+      </w:r>
+      <w:proofErr w:type="spellStart"/>
+      <w:r>
+        <w:t>HawkEye</w:t>
+      </w:r>
+      <w:proofErr w:type="spellEnd"/>
+      <w:r>
+        <w:t xml:space="preserve"> home page to search for these sources.</w:t>
       </w:r>
     </w:p>
     <w:p>
@@ -4003,11 +4162,19 @@
           <w:rStyle w:val="Emphasis"/>
         </w:rPr>
       </w:pPr>
+      <w:proofErr w:type="spellStart"/>
       <w:r>
         <w:rPr>
           <w:rStyle w:val="Emphasis"/>
         </w:rPr>
-        <w:t>HawkEye prototype – revised home page after user testing</w:t>
+        <w:t>HawkEye</w:t>
+      </w:r>
+      <w:proofErr w:type="spellEnd"/>
+      <w:r>
+        <w:rPr>
+          <w:rStyle w:val="Emphasis"/>
+        </w:rPr>
+        <w:t xml:space="preserve"> prototype – revised home page after user testing</w:t>
       </w:r>
     </w:p>
     <w:p>
@@ -4016,7 +4183,7 @@
           <v:shape id="_x0000_i1026" type="#_x0000_t75" style="width:453.45pt;height:289.55pt" o:ole="">
             <v:imagedata r:id="rId20" o:title=""/>
           </v:shape>
-          <o:OLEObject Type="Embed" ProgID="PBrush" ShapeID="_x0000_i1026" DrawAspect="Content" ObjectID="_1482662870" r:id="rId21"/>
+          <o:OLEObject Type="Embed" ProgID="PBrush" ShapeID="_x0000_i1026" DrawAspect="Content" ObjectID="_1483523499" r:id="rId21"/>
         </w:object>
       </w:r>
     </w:p>
@@ -4041,13 +4208,13 @@
       <w:pPr>
         <w:pStyle w:val="Heading1"/>
       </w:pPr>
-      <w:bookmarkStart w:id="26" w:name="_Toc406074469"/>
-      <w:bookmarkStart w:id="27" w:name="_Toc408911419"/>
+      <w:bookmarkStart w:id="27" w:name="_Toc406074469"/>
+      <w:bookmarkStart w:id="28" w:name="_Toc408911419"/>
       <w:r>
         <w:t>Conclusion</w:t>
       </w:r>
-      <w:bookmarkEnd w:id="26"/>
       <w:bookmarkEnd w:id="27"/>
+      <w:bookmarkEnd w:id="28"/>
     </w:p>
     <w:p>
       <w:pPr>
@@ -4101,14 +4268,14 @@
       <w:pPr>
         <w:pStyle w:val="Heading1"/>
       </w:pPr>
-      <w:bookmarkStart w:id="28" w:name="_Toc406074470"/>
-      <w:bookmarkStart w:id="29" w:name="_Toc408911420"/>
+      <w:bookmarkStart w:id="29" w:name="_Toc406074470"/>
+      <w:bookmarkStart w:id="30" w:name="_Toc408911420"/>
       <w:r>
         <w:lastRenderedPageBreak/>
         <w:t>Bibliography</w:t>
       </w:r>
-      <w:bookmarkEnd w:id="28"/>
       <w:bookmarkEnd w:id="29"/>
+      <w:bookmarkEnd w:id="30"/>
       <w:r>
         <w:t xml:space="preserve"> </w:t>
       </w:r>
@@ -4153,18 +4320,42 @@
           <w:i/>
           <w:iCs/>
         </w:rPr>
-        <w:t>In DiscoveryPULSE</w:t>
-      </w:r>
-      <w:r>
-        <w:t>. N.p., 14 Nov. 2014. Web. 7 Dec. 2014.</w:t>
+        <w:t xml:space="preserve">In </w:t>
+      </w:r>
+      <w:proofErr w:type="spellStart"/>
+      <w:r>
+        <w:rPr>
+          <w:i/>
+          <w:iCs/>
+        </w:rPr>
+        <w:t>DiscoveryPULSE</w:t>
+      </w:r>
+      <w:proofErr w:type="spellEnd"/>
+      <w:r>
+        <w:t xml:space="preserve">. </w:t>
+      </w:r>
+      <w:proofErr w:type="spellStart"/>
+      <w:proofErr w:type="gramStart"/>
+      <w:r>
+        <w:t>N.p</w:t>
+      </w:r>
+      <w:proofErr w:type="spellEnd"/>
+      <w:proofErr w:type="gramEnd"/>
+      <w:r>
+        <w:t>., 14 Nov. 2014. Web. 7 Dec. 2014.</w:t>
       </w:r>
     </w:p>
     <w:p>
       <w:pPr>
         <w:pStyle w:val="Bibliographylist"/>
       </w:pPr>
-      <w:r>
-        <w:t xml:space="preserve">Hoeppner, Athena. “The Ins and Outs of Evaluating Web-Scale Discovery Services.” </w:t>
+      <w:proofErr w:type="spellStart"/>
+      <w:r>
+        <w:t>Hoeppner</w:t>
+      </w:r>
+      <w:proofErr w:type="spellEnd"/>
+      <w:r>
+        <w:t xml:space="preserve">, Athena. “The Ins and Outs of Evaluating Web-Scale Discovery Services.” </w:t>
       </w:r>
       <w:r>
         <w:rPr>
@@ -4181,8 +4372,37 @@
       <w:pPr>
         <w:pStyle w:val="Bibliographylist"/>
       </w:pPr>
-      <w:r>
-        <w:t xml:space="preserve">Katsanos, Christos, Nikolaos Tselios, and Nikolaos Avouris. “A Survey of Tools Supporting Design and Evaluation of Websites Based on Models of Human Information Interaction.” </w:t>
+      <w:proofErr w:type="spellStart"/>
+      <w:r>
+        <w:t>Katsanos</w:t>
+      </w:r>
+      <w:proofErr w:type="spellEnd"/>
+      <w:r>
+        <w:t xml:space="preserve">, Christos, </w:t>
+      </w:r>
+      <w:proofErr w:type="spellStart"/>
+      <w:r>
+        <w:t>Nikolaos</w:t>
+      </w:r>
+      <w:proofErr w:type="spellEnd"/>
+      <w:r>
+        <w:t xml:space="preserve"> Tselios, and </w:t>
+      </w:r>
+      <w:proofErr w:type="spellStart"/>
+      <w:r>
+        <w:t>Nikolaos</w:t>
+      </w:r>
+      <w:proofErr w:type="spellEnd"/>
+      <w:r>
+        <w:t xml:space="preserve"> </w:t>
+      </w:r>
+      <w:proofErr w:type="spellStart"/>
+      <w:r>
+        <w:t>Avouris</w:t>
+      </w:r>
+      <w:proofErr w:type="spellEnd"/>
+      <w:r>
+        <w:t xml:space="preserve">. “A Survey of Tools Supporting Design and Evaluation of Websites Based on Models of Human Information Interaction.” </w:t>
       </w:r>
       <w:r>
         <w:rPr>
@@ -4207,8 +4427,21 @@
       <w:pPr>
         <w:pStyle w:val="Bibliographylist"/>
       </w:pPr>
-      <w:r>
-        <w:t xml:space="preserve">Kolowich, Steve. “What Students Don’t Know.” </w:t>
+      <w:proofErr w:type="spellStart"/>
+      <w:r>
+        <w:t>Kolowich</w:t>
+      </w:r>
+      <w:proofErr w:type="spellEnd"/>
+      <w:r>
+        <w:t xml:space="preserve">, Steve. “What Students Don’t </w:t>
+      </w:r>
+      <w:proofErr w:type="gramStart"/>
+      <w:r>
+        <w:t>Know.</w:t>
+      </w:r>
+      <w:proofErr w:type="gramEnd"/>
+      <w:r>
+        <w:t xml:space="preserve">” </w:t>
       </w:r>
       <w:r>
         <w:rPr>
@@ -4218,12 +4451,7 @@
         <w:t>Inside Higher Ed</w:t>
       </w:r>
       <w:r>
-        <w:t xml:space="preserve">. </w:t>
-      </w:r>
-      <w:bookmarkStart w:id="30" w:name="_GoBack"/>
-      <w:bookmarkEnd w:id="30"/>
-      <w:r>
-        <w:t>Web. 13 Jan. 2015.</w:t>
+        <w:t>. Web. 13 Jan. 2015.</w:t>
       </w:r>
     </w:p>
     <w:p>
@@ -4231,7 +4459,15 @@
         <w:pStyle w:val="Bibliographylist"/>
       </w:pPr>
       <w:r>
-        <w:t>Laird, Thomas F. Nelson, and George D. Kuh. “</w:t>
+        <w:t xml:space="preserve">Laird, Thomas F. Nelson, and George D. </w:t>
+      </w:r>
+      <w:proofErr w:type="spellStart"/>
+      <w:r>
+        <w:t>Kuh</w:t>
+      </w:r>
+      <w:proofErr w:type="spellEnd"/>
+      <w:r>
+        <w:t>. “</w:t>
       </w:r>
       <w:r>
         <w:t>Student Experiences with Information Technology and Their Relationship to Other Aspects of Student Engagement</w:t>
@@ -4249,6 +4485,7 @@
       <w:r>
         <w:t xml:space="preserve"> 46.2 (2005): 211–233. </w:t>
       </w:r>
+      <w:proofErr w:type="gramStart"/>
       <w:r>
         <w:rPr>
           <w:i/>
@@ -4256,6 +4493,7 @@
         </w:rPr>
         <w:t>link.springer.com</w:t>
       </w:r>
+      <w:proofErr w:type="gramEnd"/>
       <w:r>
         <w:t>. Web. 11 Nov. 2014.</w:t>
       </w:r>
@@ -4282,8 +4520,37 @@
       <w:pPr>
         <w:pStyle w:val="Bibliographylist"/>
       </w:pPr>
-      <w:r>
-        <w:t xml:space="preserve">Nooshinfard, Fatemeh, and Soraya Ziaei. “Academic Library Websites as Marketing Tools.” </w:t>
+      <w:proofErr w:type="spellStart"/>
+      <w:r>
+        <w:t>Nooshinfard</w:t>
+      </w:r>
+      <w:proofErr w:type="spellEnd"/>
+      <w:r>
+        <w:t xml:space="preserve">, </w:t>
+      </w:r>
+      <w:proofErr w:type="spellStart"/>
+      <w:r>
+        <w:t>Fatemeh</w:t>
+      </w:r>
+      <w:proofErr w:type="spellEnd"/>
+      <w:r>
+        <w:t xml:space="preserve">, and </w:t>
+      </w:r>
+      <w:proofErr w:type="spellStart"/>
+      <w:r>
+        <w:t>Soraya</w:t>
+      </w:r>
+      <w:proofErr w:type="spellEnd"/>
+      <w:r>
+        <w:t xml:space="preserve"> </w:t>
+      </w:r>
+      <w:proofErr w:type="spellStart"/>
+      <w:r>
+        <w:t>Ziaei</w:t>
+      </w:r>
+      <w:proofErr w:type="spellEnd"/>
+      <w:r>
+        <w:t xml:space="preserve">. “Academic Library Websites as Marketing Tools.” </w:t>
       </w:r>
       <w:r>
         <w:rPr>
@@ -4300,8 +4567,13 @@
       <w:pPr>
         <w:pStyle w:val="Bibliographylist"/>
       </w:pPr>
-      <w:r>
-        <w:t xml:space="preserve">O’neil, Megan. “Confronting the Myth of the ‘Digital Native.’” </w:t>
+      <w:proofErr w:type="spellStart"/>
+      <w:r>
+        <w:t>O’neil</w:t>
+      </w:r>
+      <w:proofErr w:type="spellEnd"/>
+      <w:r>
+        <w:t xml:space="preserve">, Megan. “Confronting the Myth of the ‘Digital Native.’” </w:t>
       </w:r>
       <w:r>
         <w:rPr>
@@ -4339,7 +4611,25 @@
         <w:t>Paul V. Galvin Library</w:t>
       </w:r>
       <w:r>
-        <w:t>. N.p., n.d. Web. 9 Dec. 2014.</w:t>
+        <w:t xml:space="preserve">. </w:t>
+      </w:r>
+      <w:proofErr w:type="spellStart"/>
+      <w:proofErr w:type="gramStart"/>
+      <w:r>
+        <w:t>N.p</w:t>
+      </w:r>
+      <w:proofErr w:type="spellEnd"/>
+      <w:proofErr w:type="gramEnd"/>
+      <w:r>
+        <w:t xml:space="preserve">., </w:t>
+      </w:r>
+      <w:proofErr w:type="spellStart"/>
+      <w:r>
+        <w:t>n.d.</w:t>
+      </w:r>
+      <w:proofErr w:type="spellEnd"/>
+      <w:r>
+        <w:t xml:space="preserve"> Web. 9 Dec. 2014.</w:t>
       </w:r>
     </w:p>
     <w:p>
@@ -4364,8 +4654,29 @@
       <w:pPr>
         <w:pStyle w:val="Bibliographylist"/>
       </w:pPr>
-      <w:r>
-        <w:t xml:space="preserve">Soria, Krista M., Jan Fransen, and Shane Nackerud. “Library Use and Undergraduate Student Outcomes: New Evidence for Students’ Retention and Academic Success.” </w:t>
+      <w:proofErr w:type="spellStart"/>
+      <w:r>
+        <w:t>Soria</w:t>
+      </w:r>
+      <w:proofErr w:type="spellEnd"/>
+      <w:r>
+        <w:t xml:space="preserve">, Krista M., Jan </w:t>
+      </w:r>
+      <w:proofErr w:type="spellStart"/>
+      <w:r>
+        <w:t>Fransen</w:t>
+      </w:r>
+      <w:proofErr w:type="spellEnd"/>
+      <w:r>
+        <w:t xml:space="preserve">, and Shane </w:t>
+      </w:r>
+      <w:proofErr w:type="spellStart"/>
+      <w:r>
+        <w:t>Nackerud</w:t>
+      </w:r>
+      <w:proofErr w:type="spellEnd"/>
+      <w:r>
+        <w:t xml:space="preserve">. “Library Use and Undergraduate Student Outcomes: New Evidence for Students’ Retention and Academic Success.” </w:t>
       </w:r>
       <w:r>
         <w:rPr>
@@ -4393,7 +4704,15 @@
         <w:pStyle w:val="Bibliographylist"/>
       </w:pPr>
       <w:r>
-        <w:t xml:space="preserve">Tidal, Junior. </w:t>
+        <w:t xml:space="preserve">Tidal, </w:t>
+      </w:r>
+      <w:proofErr w:type="gramStart"/>
+      <w:r>
+        <w:t>Junior</w:t>
+      </w:r>
+      <w:proofErr w:type="gramEnd"/>
+      <w:r>
+        <w:t xml:space="preserve">. </w:t>
       </w:r>
       <w:r>
         <w:rPr>
@@ -4403,7 +4722,17 @@
         <w:t>Creating a User-Centered Library Homepage: A Case Study.</w:t>
       </w:r>
       <w:r>
-        <w:t xml:space="preserve"> Vol. 28. N.p., 2012. Web.</w:t>
+        <w:t xml:space="preserve"> Vol. 28. </w:t>
+      </w:r>
+      <w:proofErr w:type="spellStart"/>
+      <w:proofErr w:type="gramStart"/>
+      <w:r>
+        <w:t>N.p</w:t>
+      </w:r>
+      <w:proofErr w:type="spellEnd"/>
+      <w:proofErr w:type="gramEnd"/>
+      <w:r>
+        <w:t>., 2012. Web.</w:t>
       </w:r>
     </w:p>
     <w:p>
@@ -4684,7 +5013,7 @@
             </mc:Choice>
             <mc:Fallback>
               <w:pict>
-                <v:line w14:anchorId="7B7EE84C" id="Straight Connector 56" o:spid="_x0000_s1026" style="position:absolute;z-index:251665920;visibility:visible;mso-wrap-style:square;mso-wrap-distance-left:9pt;mso-wrap-distance-top:0;mso-wrap-distance-right:9pt;mso-wrap-distance-bottom:0;mso-position-horizontal:absolute;mso-position-horizontal-relative:text;mso-position-vertical:absolute;mso-position-vertical-relative:text" from="-4.5pt,8.05pt" to="471.75pt,8.05pt" o:gfxdata="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" strokecolor="#4579b8 [3044]"/>
+                <v:line w14:anchorId="03ED9F29" id="Straight Connector 56" o:spid="_x0000_s1026" style="position:absolute;z-index:251665920;visibility:visible;mso-wrap-style:square;mso-wrap-distance-left:9pt;mso-wrap-distance-top:0;mso-wrap-distance-right:9pt;mso-wrap-distance-bottom:0;mso-position-horizontal:absolute;mso-position-horizontal-relative:text;mso-position-vertical:absolute;mso-position-vertical-relative:text" from="-4.5pt,8.05pt" to="471.75pt,8.05pt" o:gfxdata="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" strokecolor="#4579b8 [3044]"/>
               </w:pict>
             </mc:Fallback>
           </mc:AlternateContent>
@@ -4717,7 +5046,7 @@
           <w:rPr>
             <w:noProof/>
           </w:rPr>
-          <w:t>17</w:t>
+          <w:t>2</w:t>
         </w:r>
         <w:r>
           <w:rPr>
@@ -4817,7 +5146,7 @@
             </mc:Choice>
             <mc:Fallback>
               <w:pict>
-                <v:line w14:anchorId="0E91B03D" id="Straight Connector 54" o:spid="_x0000_s1026" style="position:absolute;z-index:251662336;visibility:visible;mso-wrap-style:square;mso-wrap-distance-left:9pt;mso-wrap-distance-top:0;mso-wrap-distance-right:9pt;mso-wrap-distance-bottom:0;mso-position-horizontal:absolute;mso-position-horizontal-relative:text;mso-position-vertical:absolute;mso-position-vertical-relative:text" from="-4.5pt,8.05pt" to="471.75pt,8.05pt" o:gfxdata="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" strokecolor="#4579b8 [3044]"/>
+                <v:line w14:anchorId="190AD047" id="Straight Connector 54" o:spid="_x0000_s1026" style="position:absolute;z-index:251662336;visibility:visible;mso-wrap-style:square;mso-wrap-distance-left:9pt;mso-wrap-distance-top:0;mso-wrap-distance-right:9pt;mso-wrap-distance-bottom:0;mso-position-horizontal:absolute;mso-position-horizontal-relative:text;mso-position-vertical:absolute;mso-position-vertical-relative:text" from="-4.5pt,8.05pt" to="471.75pt,8.05pt" o:gfxdata="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" strokecolor="#4579b8 [3044]"/>
               </w:pict>
             </mc:Fallback>
           </mc:AlternateContent>
@@ -8746,7 +9075,6 @@
   <w:style w:type="character" w:default="1" w:styleId="DefaultParagraphFont">
     <w:name w:val="Default Paragraph Font"/>
     <w:uiPriority w:val="1"/>
-    <w:semiHidden/>
     <w:unhideWhenUsed/>
   </w:style>
   <w:style w:type="table" w:default="1" w:styleId="TableNormal">
@@ -10124,6 +10452,19 @@
     <w:rsid w:val="00740BFA"/>
     <w:rPr>
       <w:sz w:val="24"/>
+    </w:rPr>
+  </w:style>
+  <w:style w:type="character" w:customStyle="1" w:styleId="Correction">
+    <w:name w:val="Correction"/>
+    <w:basedOn w:val="DefaultParagraphFont"/>
+    <w:uiPriority w:val="1"/>
+    <w:qFormat/>
+    <w:rsid w:val="00B936BA"/>
+    <w:rPr>
+      <w:b/>
+      <w:color w:val="C00000"/>
+      <w:sz w:val="28"/>
+      <w:u w:val="single"/>
     </w:rPr>
   </w:style>
 </w:styles>
@@ -10419,7 +10760,7 @@
 </file>
 
 <file path=customXml/itemProps1.xml><?xml version="1.0" encoding="utf-8"?>
-<ds:datastoreItem xmlns:ds="http://schemas.openxmlformats.org/officeDocument/2006/customXml" ds:itemID="{0F08FE5E-1C36-41F5-9BE5-6F2264260B47}">
+<ds:datastoreItem xmlns:ds="http://schemas.openxmlformats.org/officeDocument/2006/customXml" ds:itemID="{05AB81C3-C1C5-49E7-AFF7-69CD08671BB5}">
   <ds:schemaRefs>
     <ds:schemaRef ds:uri="http://schemas.openxmlformats.org/officeDocument/2006/bibliography"/>
   </ds:schemaRefs>

</xml_diff>

<commit_message>
added points to correct in paper/add examples
</commit_message>
<xml_diff>
--- a/paper/mastersProjectPaper.docx
+++ b/paper/mastersProjectPaper.docx
@@ -1,6 +1,6 @@
 
 <file path=word/document.xml><?xml version="1.0" encoding="utf-8"?>
-<w:document xmlns:mo="http://schemas.microsoft.com/office/mac/office/2008/main" xmlns:ve="http://schemas.openxmlformats.org/markup-compatibility/2006" xmlns:mv="urn:schemas-microsoft-com:mac:vml" xmlns:o="urn:schemas-microsoft-com:office:office" xmlns:r="http://schemas.openxmlformats.org/officeDocument/2006/relationships" xmlns:m="http://schemas.openxmlformats.org/officeDocument/2006/math" xmlns:v="urn:schemas-microsoft-com:vml" xmlns:wp="http://schemas.openxmlformats.org/drawingml/2006/wordprocessingDrawing" xmlns:w10="urn:schemas-microsoft-com:office:word" xmlns:w="http://schemas.openxmlformats.org/wordprocessingml/2006/main" xmlns:wne="http://schemas.microsoft.com/office/word/2006/wordml">
+<w:document xmlns:wpc="http://schemas.microsoft.com/office/word/2010/wordprocessingCanvas" xmlns:mo="http://schemas.microsoft.com/office/mac/office/2008/main" xmlns:mc="http://schemas.openxmlformats.org/markup-compatibility/2006" xmlns:mv="urn:schemas-microsoft-com:mac:vml" xmlns:o="urn:schemas-microsoft-com:office:office" xmlns:r="http://schemas.openxmlformats.org/officeDocument/2006/relationships" xmlns:m="http://schemas.openxmlformats.org/officeDocument/2006/math" xmlns:v="urn:schemas-microsoft-com:vml" xmlns:wp14="http://schemas.microsoft.com/office/word/2010/wordprocessingDrawing" xmlns:wp="http://schemas.openxmlformats.org/drawingml/2006/wordprocessingDrawing" xmlns:w10="urn:schemas-microsoft-com:office:word" xmlns:w="http://schemas.openxmlformats.org/wordprocessingml/2006/main" xmlns:w14="http://schemas.microsoft.com/office/word/2010/wordml" xmlns:wpg="http://schemas.microsoft.com/office/word/2010/wordprocessingGroup" xmlns:wpi="http://schemas.microsoft.com/office/word/2010/wordprocessingInk" xmlns:wne="http://schemas.microsoft.com/office/word/2006/wordml" xmlns:wps="http://schemas.microsoft.com/office/word/2010/wordprocessingShape" mc:Ignorable="w14 wp14">
   <w:background w:color="FFFFFF"/>
   <w:body>
     <w:p>
@@ -32,24 +32,31 @@
         <w:contextualSpacing w:val="0"/>
       </w:pPr>
       <w:bookmarkStart w:id="3" w:name="h.q99vpkmn318y" w:colFirst="0" w:colLast="0"/>
-      <w:bookmarkStart w:id="4" w:name="_GoBack"/>
       <w:bookmarkEnd w:id="3"/>
-      <w:bookmarkEnd w:id="4"/>
       <w:r>
         <w:rPr>
           <w:b/>
           <w:sz w:val="96"/>
         </w:rPr>
-        <w:t>Project: Galvin Library  Website</w:t>
-      </w:r>
+        <w:t xml:space="preserve">Project: Galvin </w:t>
+      </w:r>
+      <w:proofErr w:type="gramStart"/>
+      <w:r>
+        <w:rPr>
+          <w:b/>
+          <w:sz w:val="96"/>
+        </w:rPr>
+        <w:t>Library  Website</w:t>
+      </w:r>
+      <w:proofErr w:type="gramEnd"/>
     </w:p>
     <w:p>
       <w:pPr>
         <w:pStyle w:val="Title"/>
         <w:contextualSpacing w:val="0"/>
       </w:pPr>
-      <w:bookmarkStart w:id="5" w:name="h.fpxdb17177s7" w:colFirst="0" w:colLast="0"/>
-      <w:bookmarkEnd w:id="5"/>
+      <w:bookmarkStart w:id="4" w:name="h.fpxdb17177s7" w:colFirst="0" w:colLast="0"/>
+      <w:bookmarkEnd w:id="4"/>
       <w:r>
         <w:rPr>
           <w:b/>
@@ -149,7 +156,8 @@
       <w:pPr>
         <w:sectPr>
           <w:pgSz w:w="12240" w:h="15840"/>
-          <w:pgMar w:top="1440" w:right="1440" w:bottom="1440" w:left="1440" w:gutter="0"/>
+          <w:pgMar w:top="1440" w:right="1440" w:bottom="1440" w:left="1440" w:header="720" w:footer="720" w:gutter="0"/>
+          <w:cols w:space="720"/>
         </w:sectPr>
       </w:pPr>
     </w:p>
@@ -235,6 +243,7 @@
             <w:r>
               <w:rPr>
                 <w:noProof/>
+                <w:webHidden/>
               </w:rPr>
             </w:r>
             <w:r>
@@ -302,6 +311,7 @@
             <w:r>
               <w:rPr>
                 <w:noProof/>
+                <w:webHidden/>
               </w:rPr>
             </w:r>
             <w:r>
@@ -369,6 +379,7 @@
             <w:r>
               <w:rPr>
                 <w:noProof/>
+                <w:webHidden/>
               </w:rPr>
             </w:r>
             <w:r>
@@ -436,6 +447,7 @@
             <w:r>
               <w:rPr>
                 <w:noProof/>
+                <w:webHidden/>
               </w:rPr>
             </w:r>
             <w:r>
@@ -503,6 +515,7 @@
             <w:r>
               <w:rPr>
                 <w:noProof/>
+                <w:webHidden/>
               </w:rPr>
             </w:r>
             <w:r>
@@ -570,6 +583,7 @@
             <w:r>
               <w:rPr>
                 <w:noProof/>
+                <w:webHidden/>
               </w:rPr>
             </w:r>
             <w:r>
@@ -637,6 +651,7 @@
             <w:r>
               <w:rPr>
                 <w:noProof/>
+                <w:webHidden/>
               </w:rPr>
             </w:r>
             <w:r>
@@ -704,6 +719,7 @@
             <w:r>
               <w:rPr>
                 <w:noProof/>
+                <w:webHidden/>
               </w:rPr>
             </w:r>
             <w:r>
@@ -771,6 +787,7 @@
             <w:r>
               <w:rPr>
                 <w:noProof/>
+                <w:webHidden/>
               </w:rPr>
             </w:r>
             <w:r>
@@ -838,6 +855,7 @@
             <w:r>
               <w:rPr>
                 <w:noProof/>
+                <w:webHidden/>
               </w:rPr>
             </w:r>
             <w:r>
@@ -905,6 +923,7 @@
             <w:r>
               <w:rPr>
                 <w:noProof/>
+                <w:webHidden/>
               </w:rPr>
             </w:r>
             <w:r>
@@ -972,6 +991,7 @@
             <w:r>
               <w:rPr>
                 <w:noProof/>
+                <w:webHidden/>
               </w:rPr>
             </w:r>
             <w:r>
@@ -1039,6 +1059,7 @@
             <w:r>
               <w:rPr>
                 <w:noProof/>
+                <w:webHidden/>
               </w:rPr>
             </w:r>
             <w:r>
@@ -1106,6 +1127,7 @@
             <w:r>
               <w:rPr>
                 <w:noProof/>
+                <w:webHidden/>
               </w:rPr>
             </w:r>
             <w:r>
@@ -1173,6 +1195,7 @@
             <w:r>
               <w:rPr>
                 <w:noProof/>
+                <w:webHidden/>
               </w:rPr>
             </w:r>
             <w:r>
@@ -1240,6 +1263,7 @@
             <w:r>
               <w:rPr>
                 <w:noProof/>
+                <w:webHidden/>
               </w:rPr>
             </w:r>
             <w:r>
@@ -1307,6 +1331,7 @@
             <w:r>
               <w:rPr>
                 <w:noProof/>
+                <w:webHidden/>
               </w:rPr>
             </w:r>
             <w:r>
@@ -1374,6 +1399,7 @@
             <w:r>
               <w:rPr>
                 <w:noProof/>
+                <w:webHidden/>
               </w:rPr>
             </w:r>
             <w:r>
@@ -1414,11 +1440,12 @@
     <w:p>
       <w:pPr>
         <w:sectPr>
-          <w:footerReference w:type="default" r:id="rId8"/>
-          <w:footerReference w:type="first" r:id="rId9"/>
+          <w:footerReference w:type="default" r:id="rId9"/>
+          <w:footerReference w:type="first" r:id="rId10"/>
           <w:pgSz w:w="12240" w:h="15840"/>
-          <w:pgMar w:top="1440" w:right="1440" w:bottom="1440" w:left="1440" w:gutter="0"/>
+          <w:pgMar w:top="1440" w:right="1440" w:bottom="1440" w:left="1440" w:header="720" w:footer="720" w:gutter="0"/>
           <w:pgNumType w:start="1"/>
+          <w:cols w:space="720"/>
           <w:titlePg/>
           <w:docGrid w:linePitch="299"/>
         </w:sectPr>
@@ -1429,22 +1456,104 @@
       <w:pPr>
         <w:pStyle w:val="Heading1"/>
       </w:pPr>
-      <w:bookmarkStart w:id="6" w:name="h.vgrqlgwpmc1l" w:colFirst="0" w:colLast="0"/>
-      <w:bookmarkStart w:id="7" w:name="h.a65k6k9nl59r" w:colFirst="0" w:colLast="0"/>
-      <w:bookmarkStart w:id="8" w:name="_Toc408911406"/>
+      <w:bookmarkStart w:id="5" w:name="h.vgrqlgwpmc1l" w:colFirst="0" w:colLast="0"/>
+      <w:bookmarkStart w:id="6" w:name="h.a65k6k9nl59r" w:colFirst="0" w:colLast="0"/>
+      <w:bookmarkStart w:id="7" w:name="_Toc408911406"/>
+      <w:bookmarkEnd w:id="5"/>
       <w:bookmarkEnd w:id="6"/>
+      <w:r>
+        <w:t>Introduction</w:t>
+      </w:r>
       <w:bookmarkEnd w:id="7"/>
-      <w:r>
-        <w:t>Introduction</w:t>
-      </w:r>
+    </w:p>
+    <w:p>
+      <w:pPr>
+        <w:pStyle w:val="Paperbody"/>
+      </w:pPr>
+      <w:r>
+        <w:t xml:space="preserve">The current website for the Paul V. Galvin library (library.iit.edu) was designed and developed prior to my arrival at IIT in 2008. I because responsible for the site in 2010, when I accepted the position of Digital Services Librarian. My first changes were organizational: creating code libraries for re-use, documenting best practices, and making improvements to the site--mostly automating more mundane tasks. </w:t>
+      </w:r>
+    </w:p>
+    <w:p>
+      <w:pPr>
+        <w:pStyle w:val="Paperbody"/>
+      </w:pPr>
+      <w:r>
+        <w:t>Building a new library site has been on my list of projects for some time, and I have made significant progress towards that over the past year. My goal is to create a vastly different site than the one we have now using three key concepts: implementing a content strategy, highlighting the library’s electronic resources, and using a user-centered approach to design.</w:t>
+      </w:r>
+      <w:bookmarkStart w:id="8" w:name="h.1aprm57g7qq0" w:colFirst="0" w:colLast="0"/>
       <w:bookmarkEnd w:id="8"/>
     </w:p>
     <w:p>
       <w:pPr>
+        <w:pStyle w:val="Heading1"/>
+      </w:pPr>
+      <w:bookmarkStart w:id="9" w:name="_Toc408911407"/>
+      <w:r>
+        <w:t>Implementing a Content Strategy</w:t>
+      </w:r>
+      <w:bookmarkEnd w:id="9"/>
+    </w:p>
+    <w:p>
+      <w:pPr>
+        <w:pStyle w:val="Heading2"/>
+      </w:pPr>
+      <w:bookmarkStart w:id="10" w:name="_Toc408911408"/>
+      <w:r>
+        <w:t>Content Inventory</w:t>
+      </w:r>
+      <w:bookmarkEnd w:id="10"/>
+    </w:p>
+    <w:p>
+      <w:pPr>
         <w:pStyle w:val="Paperbody"/>
       </w:pPr>
       <w:r>
-        <w:t xml:space="preserve">The current website for the Paul V. Galvin library (library.iit.edu) was designed and developed prior to my arrival at IIT in 2008. I because responsible for the site in 2010, when I accepted the position of Digital Services Librarian. My first changes were organizational: creating code libraries for re-use, documenting best practices, and making improvements to the site--mostly automating more mundane tasks. </w:t>
+        <w:t xml:space="preserve">The first step in developing the new site was to create an inventory of pages on the current site. This was done by one of the reference department’s student workers. At my direction, she updated a spreadsheet with each page’s title, URL, and a brief summary of the content. Another student looked up </w:t>
+      </w:r>
+      <w:proofErr w:type="gramStart"/>
+      <w:r>
+        <w:t>year-long</w:t>
+      </w:r>
+      <w:proofErr w:type="gramEnd"/>
+      <w:r>
+        <w:t xml:space="preserve"> site analytics for each page. </w:t>
+      </w:r>
+      <w:proofErr w:type="spellStart"/>
+      <w:r>
+        <w:t>Pageview</w:t>
+      </w:r>
+      <w:proofErr w:type="spellEnd"/>
+      <w:r>
+        <w:t xml:space="preserve"> counts were used rather than number of sessions as Google Analytics defines sessions based on a default time of 30 minutes, and </w:t>
+      </w:r>
+      <w:proofErr w:type="gramStart"/>
+      <w:r>
+        <w:t>the library’s popular bank of computers can be used by several students within that timeframe</w:t>
+      </w:r>
+      <w:proofErr w:type="gramEnd"/>
+      <w:r>
+        <w:t xml:space="preserve">. These totals were then calculated against the number of </w:t>
+      </w:r>
+      <w:proofErr w:type="spellStart"/>
+      <w:r>
+        <w:t>pageviews</w:t>
+      </w:r>
+      <w:proofErr w:type="spellEnd"/>
+      <w:r>
+        <w:t xml:space="preserve"> overall.</w:t>
+      </w:r>
+      <w:r>
+        <w:t xml:space="preserve"> </w:t>
+      </w:r>
+      <w:r>
+        <w:rPr>
+          <w:rStyle w:val="Correction"/>
+        </w:rPr>
+        <w:t>Attach as appendix</w:t>
+      </w:r>
+      <w:r>
+        <w:t xml:space="preserve"> </w:t>
       </w:r>
     </w:p>
     <w:p>
@@ -1452,155 +1561,206 @@
         <w:pStyle w:val="Paperbody"/>
       </w:pPr>
       <w:r>
-        <w:t>Building a new library site has been on my list of projects for some time, and I have made significant progress towards that over the past year. My goal is to create a vastly different site than the one we have now using three key concepts: implementing a content strategy, highlighting the library’s electronic resources, and using a user-centered approach to design.</w:t>
-      </w:r>
-      <w:bookmarkStart w:id="9" w:name="h.1aprm57g7qq0" w:colFirst="0" w:colLast="0"/>
-      <w:bookmarkEnd w:id="9"/>
+        <w:lastRenderedPageBreak/>
+        <w:t xml:space="preserve">The analytics were less useful than I anticipated they would be. </w:t>
+      </w:r>
+      <w:r>
+        <w:rPr>
+          <w:rStyle w:val="Correction"/>
+        </w:rPr>
+        <w:t>Include example</w:t>
+      </w:r>
+      <w:r>
+        <w:rPr>
+          <w:rStyle w:val="Correction"/>
+        </w:rPr>
+        <w:t>s, Pressley citation</w:t>
+      </w:r>
+      <w:r>
+        <w:rPr>
+          <w:rStyle w:val="Correction"/>
+        </w:rPr>
+        <w:t xml:space="preserve"> </w:t>
+      </w:r>
+      <w:r>
+        <w:t xml:space="preserve">The fines and fees page, for example, had an access rate of only 0.09%, but this is still critical content that will need to be included in the new site. Pages outlining library policies and services have a similarly low percentage of </w:t>
+      </w:r>
+      <w:proofErr w:type="spellStart"/>
+      <w:r>
+        <w:t>pageviews</w:t>
+      </w:r>
+      <w:proofErr w:type="spellEnd"/>
+      <w:r>
+        <w:t>,</w:t>
+      </w:r>
+      <w:r>
+        <w:t xml:space="preserve"> </w:t>
+      </w:r>
+      <w:r>
+        <w:t>but still</w:t>
+      </w:r>
+      <w:r>
+        <w:t xml:space="preserve"> must remain on the site so that </w:t>
+      </w:r>
+      <w:proofErr w:type="gramStart"/>
+      <w:r>
+        <w:t>staff have</w:t>
+      </w:r>
+      <w:proofErr w:type="gramEnd"/>
+      <w:r>
+        <w:t xml:space="preserve"> publicly-available text to refer to when enforcing an unpopular policy. </w:t>
+      </w:r>
+    </w:p>
+    <w:p>
+      <w:pPr>
+        <w:pStyle w:val="Paperbody"/>
+      </w:pPr>
+      <w:r>
+        <w:t xml:space="preserve">One area where the analytics were helpful was in viewing the </w:t>
+      </w:r>
+      <w:proofErr w:type="spellStart"/>
+      <w:r>
+        <w:t>pageviews</w:t>
+      </w:r>
+      <w:proofErr w:type="spellEnd"/>
+      <w:r>
+        <w:t xml:space="preserve"> for the satellite libraries under my purview. Currently, the Graham Resource Center (located in Crown Hall on the main campus) and the Institute of Food Safety &amp; Health Library (located at the Moffett campus) have their own sites that exist as subfolders under the main domain (library.iit.edu/</w:t>
+      </w:r>
+      <w:proofErr w:type="spellStart"/>
+      <w:r>
+        <w:t>grc</w:t>
+      </w:r>
+      <w:proofErr w:type="spellEnd"/>
+      <w:r>
+        <w:t>). They have their own content, but the vast majority of the pages are just pulling content in from the main site using PHP include functions. Each library has a separate code for analytics tracking, and the statistics have shown that simply including a page that lists each library’s hours and locations will be sufficient for the new site.</w:t>
+      </w:r>
+    </w:p>
+    <w:p>
+      <w:pPr>
+        <w:pStyle w:val="Heading2"/>
+      </w:pPr>
+      <w:bookmarkStart w:id="11" w:name="_Toc408911409"/>
+      <w:r>
+        <w:t>Content Layout</w:t>
+      </w:r>
+      <w:bookmarkEnd w:id="11"/>
+    </w:p>
+    <w:p>
+      <w:pPr>
+        <w:pStyle w:val="Paperbody"/>
+      </w:pPr>
+      <w:r>
+        <w:t xml:space="preserve">The greatest improvement to the site will be in having a more thoughtful plan in how the content is presented to the users. The most pertinent information is not always highlighted, for example, on the faculty page (http://library.iit.edu/faculty/), there is a link to information for new IIT faculty, but it is the very last item listed and will scroll off the page on smaller computer monitors. </w:t>
+      </w:r>
+    </w:p>
+    <w:p>
+      <w:pPr>
+        <w:pStyle w:val="Paperbody"/>
+      </w:pPr>
+      <w:r>
+        <w:t xml:space="preserve">Our current site was hand-coded using PHP and a MySQL database; there is no content management system to help control the flow of information. Our new site will be built in Drupal </w:t>
+      </w:r>
+      <w:r>
+        <w:lastRenderedPageBreak/>
+        <w:t>and will allow us to plan for related content rules that will automatically display along with certain subjects.</w:t>
+      </w:r>
+    </w:p>
+    <w:p>
+      <w:pPr>
+        <w:pStyle w:val="Heading3"/>
+      </w:pPr>
+      <w:bookmarkStart w:id="12" w:name="_Toc408911410"/>
+      <w:proofErr w:type="spellStart"/>
+      <w:r>
+        <w:t>Microinteractions</w:t>
+      </w:r>
+      <w:bookmarkEnd w:id="12"/>
+      <w:proofErr w:type="spellEnd"/>
+    </w:p>
+    <w:p>
+      <w:pPr>
+        <w:pStyle w:val="Paperbody"/>
+      </w:pPr>
+      <w:r>
+        <w:t>I recently heard about the concept of micro interactions: a piece of code intended for one specific task, such as inviting a user to “like” a Facebook page or sign up for an email list (King 2014). Many of the examples I’ve seen are for marketing purposes, but I was thinking the idea could be leveraged for patron questions as well. One example would be on one the policies pages; the text could end with a form: “Have more questions about our 24-hour access policy? Ask us here,” that would send an email to the appropriate department. I expect t¬¬¬hat fewer questions would be left unanswered in users’ minds if we offer a “point of sale” contact method rather than making the user locate the information on another page.</w:t>
+      </w:r>
+    </w:p>
+    <w:p>
+      <w:pPr>
+        <w:pStyle w:val="Heading3"/>
+      </w:pPr>
+      <w:bookmarkStart w:id="13" w:name="_Toc408911411"/>
+      <w:r>
+        <w:t>Increase Readability</w:t>
+      </w:r>
+      <w:bookmarkEnd w:id="13"/>
+    </w:p>
+    <w:p>
+      <w:pPr>
+        <w:pStyle w:val="Paperbody"/>
+      </w:pPr>
+      <w:r>
+        <w:t>The current site is very text heavy and written in paragraph style rather than outlines. Many of the current site’s pages are written at a grade fourteen reading level or above. This should be lowered substantially to remove barriers to students accessing our resources (Costello 2014) and will be particularly helpful for our non native-English speaking students.</w:t>
+      </w:r>
     </w:p>
     <w:p>
       <w:pPr>
         <w:pStyle w:val="Heading1"/>
       </w:pPr>
-      <w:bookmarkStart w:id="10" w:name="_Toc408911407"/>
-      <w:r>
-        <w:t>Implementing a Content Strategy</w:t>
-      </w:r>
-      <w:bookmarkEnd w:id="10"/>
+      <w:bookmarkStart w:id="14" w:name="_Toc408911412"/>
+      <w:r>
+        <w:t>Highlighting electronic resources</w:t>
+      </w:r>
+      <w:bookmarkEnd w:id="14"/>
     </w:p>
     <w:p>
       <w:pPr>
         <w:pStyle w:val="Heading2"/>
       </w:pPr>
-      <w:bookmarkStart w:id="11" w:name="_Toc408911408"/>
-      <w:r>
-        <w:t>Content Inventory</w:t>
-      </w:r>
-      <w:bookmarkEnd w:id="11"/>
+      <w:bookmarkStart w:id="15" w:name="_Toc408911413"/>
+      <w:r>
+        <w:t>Remove the catalog search from the home page</w:t>
+      </w:r>
+      <w:bookmarkEnd w:id="15"/>
     </w:p>
     <w:p>
       <w:pPr>
         <w:pStyle w:val="Paperbody"/>
       </w:pPr>
       <w:r>
-        <w:t>The first step in developing the new site was to create an inventory of pages on the current site. This was done by one of the reference department’s student workers. At my direction, she updated a spreadsheet with each page’s title, URL, and a brief summary of the content. Another student looked up year-long site analytics for each page. Pageview counts were used rather than number of sessions as Google Analytics defines sessions based on a default time of 30 minutes, and the library’s popular bank of computers can be used by several students within that timeframe. These totals were then calculated against the number of pageviews overall.</w:t>
-      </w:r>
-    </w:p>
-    <w:p>
-      <w:pPr>
-        <w:pStyle w:val="Paperbody"/>
-      </w:pPr>
-      <w:r>
-        <w:t xml:space="preserve">The analytics were less useful than I anticipated they would be. The fines and fees page, for example, had an access rate of only 0.09%, but this is still critical content that will need to be included in the new site. Pages outlining library policies and services have a similarly low percentage of </w:t>
-      </w:r>
-      <w:r>
-        <w:t>pageviews,</w:t>
+        <w:t xml:space="preserve">The home page of the current library website (library.iit.edu) includes a search box that sends a query to the local instance of the library’s online public access catalog (OPAC). There only three types of items an OPAC search. The first type includes physical items in the library’s collections: books, video materials, theses, etc. The second includes bibliographic records for </w:t>
+      </w:r>
+      <w:r>
+        <w:lastRenderedPageBreak/>
+        <w:t xml:space="preserve">electronic books from vendors that supply us with this information. Books24x7 and Springer Link are two vendors that supply us with these records, but they are in the minority; the library does not receive (nor could our infrastructure accommodate) files of the millions of journal articles that comprise the majority of our database subscriptions. The third </w:t>
+      </w:r>
+      <w:proofErr w:type="gramStart"/>
+      <w:r>
+        <w:t>type of items included in OPAC search results are</w:t>
+      </w:r>
+      <w:proofErr w:type="gramEnd"/>
+      <w:r>
+        <w:t xml:space="preserve"> scanned files from the </w:t>
+      </w:r>
+      <w:proofErr w:type="spellStart"/>
+      <w:r>
+        <w:t>HathiTrust</w:t>
+      </w:r>
+      <w:proofErr w:type="spellEnd"/>
+      <w:r>
+        <w:t xml:space="preserve"> digital project. This includes digitized content from the Google Books and Internet Archives projects, as well as individual libraries’ digitization efforts.</w:t>
       </w:r>
       <w:r>
         <w:t xml:space="preserve"> </w:t>
       </w:r>
       <w:r>
-        <w:t>but still</w:t>
-      </w:r>
-      <w:r>
-        <w:t xml:space="preserve"> must remain on the site so that staff have publicly-available text to refer to when enforcing an unpopular policy. </w:t>
-      </w:r>
-    </w:p>
-    <w:p>
-      <w:pPr>
-        <w:pStyle w:val="Paperbody"/>
-      </w:pPr>
-      <w:r>
-        <w:t>One area where the analytics were helpful was in viewing the pageviews for the satellite libraries under my purview. Currently, the Graham Resource Center (located in Crown Hall on the main campus) and the Institute of Food Safety &amp; Health Library (located at the Moffett campus) have their own sites that exist as subfolders under the main domain (library.iit.edu/grc). They have their own content, but the vast majority of the pages are just pulling content in from the main site using PHP include functions. Each library has a separate code for analytics tracking, and the statistics have shown that simply including a page that lists each library’s hours and locations will be sufficient for the new site.</w:t>
-      </w:r>
-    </w:p>
-    <w:p>
-      <w:pPr>
-        <w:pStyle w:val="Heading2"/>
-      </w:pPr>
-      <w:bookmarkStart w:id="12" w:name="_Toc408911409"/>
-      <w:r>
-        <w:t>Content Layout</w:t>
-      </w:r>
-      <w:bookmarkEnd w:id="12"/>
-    </w:p>
-    <w:p>
-      <w:pPr>
-        <w:pStyle w:val="Paperbody"/>
-      </w:pPr>
-      <w:r>
-        <w:t xml:space="preserve">The greatest improvement to the site will be in having a more thoughtful plan in how the content is presented to the users. The most pertinent information is not always highlighted, for example, on the faculty page (http://library.iit.edu/faculty/), there is a link to information for new IIT faculty, but it is the very last item listed and will scroll off the page on smaller computer monitors. </w:t>
-      </w:r>
-    </w:p>
-    <w:p>
-      <w:pPr>
-        <w:pStyle w:val="Paperbody"/>
-      </w:pPr>
-      <w:r>
-        <w:t>Our current site was hand-coded using PHP and a MySQL database; there is no content management system to help control the flow of information. Our new site will be built in Drupal and will allow us to plan for related content rules that will automatically display along with certain subjects.</w:t>
-      </w:r>
-    </w:p>
-    <w:p>
-      <w:pPr>
-        <w:pStyle w:val="Heading3"/>
-      </w:pPr>
-      <w:bookmarkStart w:id="13" w:name="_Toc408911410"/>
-      <w:r>
-        <w:t>Microinteractions</w:t>
-      </w:r>
-      <w:bookmarkEnd w:id="13"/>
-    </w:p>
-    <w:p>
-      <w:pPr>
-        <w:pStyle w:val="Paperbody"/>
-      </w:pPr>
-      <w:r>
-        <w:t>I recently heard about the concept of micro interactions: a piece of code intended for one specific task, such as inviting a user to “like” a Facebook page or sign up for an email list (King 2014). Many of the examples I’ve seen are for marketing purposes, but I was thinking the idea could be leveraged for patron questions as well. One example would be on one the policies pages; the text could end with a form: “Have more questions about our 24-hour access policy? Ask us here,” that would send an email to the appropriate department. I expect t¬¬¬hat fewer questions would be left unanswered in users’ minds if we offer a “point of sale” contact method rather than making the user locate the information on another page.</w:t>
-      </w:r>
-    </w:p>
-    <w:p>
-      <w:pPr>
-        <w:pStyle w:val="Heading3"/>
-      </w:pPr>
-      <w:bookmarkStart w:id="14" w:name="_Toc408911411"/>
-      <w:r>
-        <w:t>Increase Readability</w:t>
-      </w:r>
-      <w:bookmarkEnd w:id="14"/>
-    </w:p>
-    <w:p>
-      <w:pPr>
-        <w:pStyle w:val="Paperbody"/>
-      </w:pPr>
-      <w:r>
-        <w:t>The current site is very text heavy and written in paragraph style rather than outlines. Many of the current site’s pages are written at a grade fourteen reading level or above. This should be lowered substantially to remove barriers to students accessing our resources (Costello 2014) and will be particularly helpful for our non native-English speaking students.</w:t>
-      </w:r>
-    </w:p>
-    <w:p>
-      <w:pPr>
-        <w:pStyle w:val="Heading1"/>
-      </w:pPr>
-      <w:bookmarkStart w:id="15" w:name="_Toc408911412"/>
-      <w:r>
-        <w:t>Highlighting electronic resources</w:t>
-      </w:r>
-      <w:bookmarkEnd w:id="15"/>
-    </w:p>
-    <w:p>
-      <w:pPr>
-        <w:pStyle w:val="Heading2"/>
-      </w:pPr>
-      <w:bookmarkStart w:id="16" w:name="_Toc408911413"/>
-      <w:r>
-        <w:t>Remove the catalog search from the home page</w:t>
-      </w:r>
-      <w:bookmarkEnd w:id="16"/>
-    </w:p>
-    <w:p>
-      <w:pPr>
-        <w:pStyle w:val="Paperbody"/>
-      </w:pPr>
-      <w:r>
-        <w:t>The home page of the current library website (library.iit.edu) includes a search box that sends a query to the local instance of the library’s online public access catalog (OPAC). There only three types of items an OPAC search. The first type includes physical items in the library’s collections: books, video materials, theses, etc. The second includes bibliographic records for electronic books from vendors that supply us with this information. Books24x7 and Springer Link are two vendors that supply us with these records, but they are in the minority; the library does not receive (nor could our infrastructure accommodate) files of the millions of journal articles that comprise the majority of our database subscriptions. The third type of items included in OPAC search results are scanned files from the HathiTrust digital project. This includes digitized content from the Google Books and Internet Archives projects, as well as individual libraries’ digitization efforts.</w:t>
+        <w:rPr>
+          <w:rStyle w:val="Correction"/>
+        </w:rPr>
+        <w:t>Include Kruger citation</w:t>
+      </w:r>
+      <w:r>
+        <w:t xml:space="preserve"> </w:t>
       </w:r>
     </w:p>
     <w:p>
@@ -1620,7 +1780,23 @@
         <w:footnoteReference w:id="1"/>
       </w:r>
       <w:r>
-        <w:t>. Some searches are fruitful: a search for “javascript” will turn up many relevant examples from our e-book subscriptions (see result at http://tinyurl.com/omqsrut). If the search doesn’t locate items owned by the Galvin Library, however, the results page will either show results from the HathiTrust database, or display a “no results found” message. An example would be a search of the fall of the Roman Empire. Searching for this phrase will return many results from the OPAC (seen here: http://tinyurl.com/q5vt9mx), but it is unlikely that an undergraduate student writing a short paper for a history class will be interested in the five-volume set written in 1845—this was the first item returned when this paper was written.</w:t>
+        <w:t>. Some searches are fruitful: a search for “</w:t>
+      </w:r>
+      <w:proofErr w:type="spellStart"/>
+      <w:r>
+        <w:t>javascript</w:t>
+      </w:r>
+      <w:proofErr w:type="spellEnd"/>
+      <w:r>
+        <w:t xml:space="preserve">” will turn up many relevant examples from our e-book subscriptions (see result at http://tinyurl.com/omqsrut). If the search doesn’t locate items owned by the Galvin Library, however, the results page will either show results from the </w:t>
+      </w:r>
+      <w:proofErr w:type="spellStart"/>
+      <w:r>
+        <w:t>HathiTrust</w:t>
+      </w:r>
+      <w:proofErr w:type="spellEnd"/>
+      <w:r>
+        <w:t xml:space="preserve"> database, or display a “no results found” message. An example would be a search of the fall of the Roman Empire. Searching for this phrase will return many results from the OPAC (seen here: http://tinyurl.com/q5vt9mx), but it is unlikely that an undergraduate student writing a short paper for a history class will be interested in the five-volume set written in 1845—this was the first item returned when this paper was written.</w:t>
       </w:r>
     </w:p>
     <w:p>
@@ -1628,7 +1804,19 @@
         <w:pStyle w:val="Paperbody"/>
       </w:pPr>
       <w:r>
-        <w:t xml:space="preserve">Students who only search for their topic from the library home page become frustrated by the limited results and often abandon the library site for Google. Software has been developed to simulate the Google experience for library users; it is called a “discovery layer” and allows an institution access to a centralized index of millions of journal articles, along with the local holdings of the library (Hoeppner). </w:t>
+        <w:t xml:space="preserve">Students who only search for their topic from the library home page become frustrated by the limited results and often abandon the library site for Google. Software has been developed to simulate the Google experience for library users; it is called a “discovery layer” </w:t>
+      </w:r>
+      <w:r>
+        <w:lastRenderedPageBreak/>
+        <w:t>and allows an institution access to a centralized index of millions of journal articles, along with the local holdings of the library (</w:t>
+      </w:r>
+      <w:proofErr w:type="spellStart"/>
+      <w:r>
+        <w:t>Hoeppner</w:t>
+      </w:r>
+      <w:proofErr w:type="spellEnd"/>
+      <w:r>
+        <w:t xml:space="preserve">). </w:t>
       </w:r>
     </w:p>
     <w:p>
@@ -1646,7 +1834,15 @@
         <w:t>a subscription</w:t>
       </w:r>
       <w:r>
-        <w:t xml:space="preserve"> to discovery later software such as Primo, Summon, or AquaBrowser, so it is imperative we improve the display of our electronic resources. The library budget from 2013 allocated 88% of its purchasing funds on subscription resources like databases versus 3% of one-time purchase of books, videos, and similar items. </w:t>
+        <w:t xml:space="preserve"> to discovery later software such as Primo, Summon, or </w:t>
+      </w:r>
+      <w:proofErr w:type="spellStart"/>
+      <w:r>
+        <w:t>AquaBrowser</w:t>
+      </w:r>
+      <w:proofErr w:type="spellEnd"/>
+      <w:r>
+        <w:t xml:space="preserve">, so it is imperative we improve the display of our electronic resources. The library budget from 2013 allocated 88% of its purchasing funds on subscription resources like databases versus 3% of one-time purchase of books, videos, and similar items. </w:t>
       </w:r>
       <w:r>
         <w:t xml:space="preserve">This suggests that the site should focus more on database subscriptions rather than books, but that is not the case. </w:t>
@@ -1661,7 +1857,7 @@
           <w:noProof/>
         </w:rPr>
         <w:drawing>
-          <wp:inline distT="0" distB="0" distL="0" distR="0">
+          <wp:inline distT="0" distB="0" distL="0" distR="0" wp14:anchorId="06B6432F" wp14:editId="193C1FE5">
             <wp:extent cx="4171950" cy="3380105"/>
             <wp:effectExtent l="0" t="0" r="0" b="0"/>
             <wp:docPr id="1" name="Picture"/>
@@ -1678,7 +1874,7 @@
                     </pic:cNvPicPr>
                   </pic:nvPicPr>
                   <pic:blipFill>
-                    <a:blip r:embed="rId10"/>
+                    <a:blip r:embed="rId11"/>
                     <a:stretch>
                       <a:fillRect/>
                     </a:stretch>
@@ -1723,8 +1919,9 @@
         <w:rPr>
           <w:noProof/>
         </w:rPr>
+        <w:lastRenderedPageBreak/>
         <w:drawing>
-          <wp:inline distT="0" distB="0" distL="0" distR="0">
+          <wp:inline distT="0" distB="0" distL="0" distR="0" wp14:anchorId="32A04D8D" wp14:editId="4ACBE2A4">
             <wp:extent cx="4114165" cy="3333750"/>
             <wp:effectExtent l="0" t="0" r="0" b="0"/>
             <wp:docPr id="2" name="Picture"/>
@@ -1741,7 +1938,7 @@
                     </pic:cNvPicPr>
                   </pic:nvPicPr>
                   <pic:blipFill>
-                    <a:blip r:embed="rId11"/>
+                    <a:blip r:embed="rId12"/>
                     <a:stretch>
                       <a:fillRect/>
                     </a:stretch>
@@ -1816,61 +2013,90 @@
         <w:t xml:space="preserve">This will also bring the site into alignment with the library’s vision of providing “innovative programs, infrastructure and outreach” (Paul V. Galvin). </w:t>
       </w:r>
       <w:r>
-        <w:t>A recent study has shown that use of the library’s databases or e-books are one predictor of success in first year undergraduates: students who used the library and its resources had a higher average GPA than those who did not (Soria, 154).</w:t>
+        <w:t>A recent study has shown that use of the library’s databases or e-books are one predictor of success in first year undergraduates: students who used the library and its resources had a higher average GPA than those who did not (</w:t>
+      </w:r>
+      <w:proofErr w:type="spellStart"/>
+      <w:r>
+        <w:t>Soria</w:t>
+      </w:r>
+      <w:proofErr w:type="spellEnd"/>
+      <w:r>
+        <w:t>, 154).</w:t>
       </w:r>
     </w:p>
     <w:p>
       <w:pPr>
         <w:pStyle w:val="Heading2"/>
       </w:pPr>
-      <w:bookmarkStart w:id="17" w:name="_Toc406074464"/>
-      <w:bookmarkStart w:id="18" w:name="_Toc408911414"/>
+      <w:bookmarkStart w:id="16" w:name="_Toc406074464"/>
+      <w:bookmarkStart w:id="17" w:name="_Toc408911414"/>
       <w:r>
         <w:t>Add a database quick search on the new home page</w:t>
       </w:r>
+      <w:bookmarkEnd w:id="16"/>
       <w:bookmarkEnd w:id="17"/>
+    </w:p>
+    <w:p>
+      <w:pPr>
+        <w:pStyle w:val="Paperbody"/>
+      </w:pPr>
+      <w:r>
+        <w:t xml:space="preserve">There is a method to allow students to perform a search of several—not all—subscription databases that could be placed on the home page of the new site without additional cost. Interfaces by the companies EBSCO and </w:t>
+      </w:r>
+      <w:proofErr w:type="spellStart"/>
+      <w:r>
+        <w:t>ProQuest</w:t>
+      </w:r>
+      <w:proofErr w:type="spellEnd"/>
+      <w:r>
+        <w:t xml:space="preserve"> have the ability to search </w:t>
+      </w:r>
+      <w:r>
+        <w:lastRenderedPageBreak/>
+        <w:t xml:space="preserve">several of their own database holdings. For the student quickly looking for articles to support a short research paper, a search form such as this may provide enough immediate results to encourage them to stay on the library’s website instead of abandoning it for Google. </w:t>
+      </w:r>
+      <w:r>
+        <w:rPr>
+          <w:rStyle w:val="Correction"/>
+        </w:rPr>
+        <w:t>Create this and add link</w:t>
+      </w:r>
+      <w:r>
+        <w:t xml:space="preserve"> </w:t>
+      </w:r>
+    </w:p>
+    <w:p>
+      <w:pPr>
+        <w:pStyle w:val="Heading1"/>
+      </w:pPr>
+      <w:bookmarkStart w:id="18" w:name="_Toc406074465"/>
+      <w:bookmarkStart w:id="19" w:name="_Toc408911415"/>
+      <w:r>
+        <w:t>User-</w:t>
+      </w:r>
+      <w:r>
+        <w:t>Centered</w:t>
+      </w:r>
+      <w:r>
+        <w:t xml:space="preserve"> Design</w:t>
+      </w:r>
       <w:bookmarkEnd w:id="18"/>
-    </w:p>
-    <w:p>
-      <w:pPr>
-        <w:pStyle w:val="Paperbody"/>
-      </w:pPr>
-      <w:r>
-        <w:t xml:space="preserve">There is a method to allow students to perform a search of several—not all—subscription databases that could be placed on the home page of the new site without additional cost. Interfaces by the companies EBSCO and ProQuest have the ability to search several of their own database holdings. For the student quickly looking for articles to support a short research paper, a search form such as this may provide enough immediate results to encourage them to stay on the library’s website instead of abandoning it for Google. </w:t>
-      </w:r>
-    </w:p>
-    <w:p>
-      <w:pPr>
-        <w:pStyle w:val="Heading1"/>
-      </w:pPr>
-      <w:bookmarkStart w:id="19" w:name="_Toc406074465"/>
-      <w:bookmarkStart w:id="20" w:name="_Toc408911415"/>
-      <w:r>
-        <w:t>User-</w:t>
-      </w:r>
-      <w:r>
-        <w:t>Centered</w:t>
-      </w:r>
-      <w:r>
-        <w:t xml:space="preserve"> Design</w:t>
-      </w:r>
       <w:bookmarkEnd w:id="19"/>
+    </w:p>
+    <w:p>
+      <w:pPr>
+        <w:pStyle w:val="Heading2"/>
+      </w:pPr>
+      <w:bookmarkStart w:id="20" w:name="_Toc406074466"/>
+      <w:bookmarkStart w:id="21" w:name="_Toc408911416"/>
+      <w:r>
+        <w:t>Customize</w:t>
+      </w:r>
+      <w:r>
+        <w:t xml:space="preserve"> the main navigation to library’s needs</w:t>
+      </w:r>
       <w:bookmarkEnd w:id="20"/>
-    </w:p>
-    <w:p>
-      <w:pPr>
-        <w:pStyle w:val="Heading2"/>
-      </w:pPr>
-      <w:bookmarkStart w:id="21" w:name="_Toc406074466"/>
-      <w:bookmarkStart w:id="22" w:name="_Toc408911416"/>
-      <w:r>
-        <w:t>Customize</w:t>
-      </w:r>
-      <w:r>
-        <w:t xml:space="preserve"> the main navigation to library’s needs</w:t>
-      </w:r>
       <w:bookmarkEnd w:id="21"/>
-      <w:bookmarkEnd w:id="22"/>
     </w:p>
     <w:p>
       <w:pPr>
@@ -1904,7 +2130,7 @@
           <w:noProof/>
         </w:rPr>
         <w:drawing>
-          <wp:inline distT="0" distB="0" distL="0" distR="0">
+          <wp:inline distT="0" distB="0" distL="0" distR="0" wp14:anchorId="0AC2898E" wp14:editId="6423D1D1">
             <wp:extent cx="5943600" cy="176530"/>
             <wp:effectExtent l="0" t="0" r="0" b="0"/>
             <wp:docPr id="3" name="Picture"/>
@@ -1921,7 +2147,7 @@
                     </pic:cNvPicPr>
                   </pic:nvPicPr>
                   <pic:blipFill>
-                    <a:blip r:embed="rId12"/>
+                    <a:blip r:embed="rId13"/>
                     <a:stretch>
                       <a:fillRect/>
                     </a:stretch>
@@ -1986,7 +2212,7 @@
       <w:r>
         <w:t xml:space="preserve"> is located on a different server than </w:t>
       </w:r>
-      <w:hyperlink r:id="rId13">
+      <w:hyperlink r:id="rId14">
         <w:r>
           <w:rPr>
             <w:rStyle w:val="linkChar"/>
@@ -2029,8 +2255,9 @@
         <w:rPr>
           <w:noProof/>
         </w:rPr>
+        <w:lastRenderedPageBreak/>
         <w:drawing>
-          <wp:inline distT="0" distB="0" distL="0" distR="0">
+          <wp:inline distT="0" distB="0" distL="0" distR="0" wp14:anchorId="4D3538D5" wp14:editId="0DD23187">
             <wp:extent cx="5943600" cy="2400300"/>
             <wp:effectExtent l="0" t="0" r="0" b="0"/>
             <wp:docPr id="4" name="Picture"/>
@@ -2047,7 +2274,7 @@
                     </pic:cNvPicPr>
                   </pic:nvPicPr>
                   <pic:blipFill>
-                    <a:blip r:embed="rId14"/>
+                    <a:blip r:embed="rId15"/>
                     <a:stretch>
                       <a:fillRect/>
                     </a:stretch>
@@ -2192,7 +2419,7 @@
           <w:insideH w:val="single" w:sz="4" w:space="0" w:color="FFFFFF" w:themeColor="background1"/>
           <w:insideV w:val="single" w:sz="4" w:space="0" w:color="FFFFFF" w:themeColor="background1"/>
         </w:tblBorders>
-        <w:tblLook w:val="04A0"/>
+        <w:tblLook w:val="04A0" w:firstRow="1" w:lastRow="0" w:firstColumn="1" w:lastColumn="0" w:noHBand="0" w:noVBand="1"/>
       </w:tblPr>
       <w:tblGrid>
         <w:gridCol w:w="1980"/>
@@ -2437,7 +2664,7 @@
           <w:noProof/>
         </w:rPr>
         <w:drawing>
-          <wp:inline distT="0" distB="0" distL="0" distR="0">
+          <wp:inline distT="0" distB="0" distL="0" distR="0" wp14:anchorId="53C2BBF8" wp14:editId="70B1EE36">
             <wp:extent cx="5104130" cy="1076325"/>
             <wp:effectExtent l="0" t="0" r="0" b="0"/>
             <wp:docPr id="5" name="Picture"/>
@@ -2454,7 +2681,7 @@
                     </pic:cNvPicPr>
                   </pic:nvPicPr>
                   <pic:blipFill>
-                    <a:blip r:embed="rId15"/>
+                    <a:blip r:embed="rId16"/>
                     <a:stretch>
                       <a:fillRect/>
                     </a:stretch>
@@ -2483,6 +2710,9 @@
       </w:r>
     </w:p>
     <w:p>
+      <w:pPr>
+        <w:pStyle w:val="Paperbody"/>
+      </w:pPr>
       <w:r>
         <w:t xml:space="preserve">The combination of </w:t>
       </w:r>
@@ -2504,6 +2734,17 @@
       <w:r>
         <w:t xml:space="preserve">the website. </w:t>
       </w:r>
+      <w:r>
+        <w:rPr>
+          <w:rStyle w:val="Correction"/>
+        </w:rPr>
+        <w:t>Add more to header and include link</w:t>
+      </w:r>
+      <w:r>
+        <w:t xml:space="preserve"> </w:t>
+      </w:r>
+      <w:bookmarkStart w:id="22" w:name="_GoBack"/>
+      <w:bookmarkEnd w:id="22"/>
     </w:p>
     <w:p>
       <w:pPr>
@@ -2599,6 +2840,7 @@
         <w:pStyle w:val="Paperbody"/>
       </w:pPr>
       <w:r>
+        <w:lastRenderedPageBreak/>
         <w:t>I used the same question structure</w:t>
       </w:r>
       <w:r>
@@ -2621,7 +2863,7 @@
       <w:tblPr>
         <w:tblStyle w:val="TableGrid"/>
         <w:tblW w:w="0" w:type="auto"/>
-        <w:tblLook w:val="04A0"/>
+        <w:tblLook w:val="04A0" w:firstRow="1" w:lastRow="0" w:firstColumn="1" w:lastColumn="0" w:noHBand="0" w:noVBand="1"/>
       </w:tblPr>
       <w:tblGrid>
         <w:gridCol w:w="9350"/>
@@ -2699,10 +2941,18 @@
               <w:t>Describe your f</w:t>
             </w:r>
             <w:r>
-              <w:t>irst experience with library</w:t>
-            </w:r>
-            <w:r>
-              <w:t>, was it in person or on the web?</w:t>
+              <w:t xml:space="preserve">irst experience with </w:t>
+            </w:r>
+            <w:proofErr w:type="gramStart"/>
+            <w:r>
+              <w:t>library</w:t>
+            </w:r>
+            <w:r>
+              <w:t>,</w:t>
+            </w:r>
+            <w:proofErr w:type="gramEnd"/>
+            <w:r>
+              <w:t xml:space="preserve"> was it in person or on the web?</w:t>
             </w:r>
           </w:p>
         </w:tc>
@@ -3355,6 +3605,7 @@
               <w:pStyle w:val="table"/>
             </w:pPr>
             <w:r>
+              <w:lastRenderedPageBreak/>
               <w:t xml:space="preserve">    </w:t>
             </w:r>
             <w:r>
@@ -3461,7 +3712,15 @@
         <w:t>I w</w:t>
       </w:r>
       <w:r>
-        <w:t xml:space="preserve">ould like the site to be more simple, with a better layout and color scheme. </w:t>
+        <w:t xml:space="preserve">ould like the site to be </w:t>
+      </w:r>
+      <w:proofErr w:type="gramStart"/>
+      <w:r>
+        <w:t>more simple</w:t>
+      </w:r>
+      <w:proofErr w:type="gramEnd"/>
+      <w:r>
+        <w:t xml:space="preserve">, with a better layout and color scheme. </w:t>
       </w:r>
     </w:p>
     <w:p>
@@ -3469,7 +3728,15 @@
         <w:pStyle w:val="Quote"/>
       </w:pPr>
       <w:r>
-        <w:t>I use the SciFinder database from the databases page and start with an author search. If the author is prolific, I'll use the title stub from the citation I have. I also might Google the author first, and then use Google Scholar to see what references come up.</w:t>
+        <w:t xml:space="preserve">I use the </w:t>
+      </w:r>
+      <w:proofErr w:type="spellStart"/>
+      <w:r>
+        <w:t>SciFinder</w:t>
+      </w:r>
+      <w:proofErr w:type="spellEnd"/>
+      <w:r>
+        <w:t xml:space="preserve"> database from the databases page and start with an author search. If the author is prolific, I'll use the title stub from the citation I have. I also might Google the author first, and then use Google Scholar to see what references come up.</w:t>
       </w:r>
     </w:p>
     <w:p>
@@ -3513,6 +3780,7 @@
       <w:bookmarkStart w:id="25" w:name="_Toc406074468"/>
       <w:bookmarkStart w:id="26" w:name="_Toc408911418"/>
       <w:r>
+        <w:lastRenderedPageBreak/>
         <w:t xml:space="preserve">User </w:t>
       </w:r>
       <w:r>
@@ -3559,7 +3827,15 @@
         <w:t xml:space="preserve">to find out how they conduct </w:t>
       </w:r>
       <w:r>
-        <w:t xml:space="preserve">research for their assignments. We were not surprised to find out that students preferred to use Google as it is already a tool they use every day. What did surprise us was how they would simply accept whatever results they found in Google and would not bother </w:t>
+        <w:t xml:space="preserve">research for their assignments. We were not surprised to find out that students preferred to use </w:t>
+      </w:r>
+      <w:proofErr w:type="gramStart"/>
+      <w:r>
+        <w:t>Google</w:t>
+      </w:r>
+      <w:proofErr w:type="gramEnd"/>
+      <w:r>
+        <w:t xml:space="preserve"> as it is already a tool they use every day. What did surprise us was how they would simply accept whatever results they found in Google and would not bother </w:t>
       </w:r>
       <w:r>
         <w:t xml:space="preserve">seek help from another source, whether from a database or from IIT librarians. </w:t>
@@ -3577,7 +3853,7 @@
           <w:noProof/>
         </w:rPr>
         <w:drawing>
-          <wp:anchor distT="365760" distB="365760" distL="114300" distR="114300" simplePos="0" relativeHeight="251649536" behindDoc="0" locked="0" layoutInCell="1" allowOverlap="1">
+          <wp:anchor distT="365760" distB="365760" distL="114300" distR="114300" simplePos="0" relativeHeight="251649536" behindDoc="0" locked="0" layoutInCell="1" allowOverlap="1" wp14:anchorId="750C74A4" wp14:editId="79E3AE7C">
             <wp:simplePos x="0" y="0"/>
             <wp:positionH relativeFrom="margin">
               <wp:posOffset>0</wp:posOffset>
@@ -3602,10 +3878,10 @@
                     </pic:cNvPicPr>
                   </pic:nvPicPr>
                   <pic:blipFill>
-                    <a:blip r:embed="rId16" cstate="print">
+                    <a:blip r:embed="rId17" cstate="print">
                       <a:extLst>
                         <a:ext uri="{28A0092B-C50C-407E-A947-70E740481C1C}">
-                          <a14:useLocalDpi xmlns:a14="http://schemas.microsoft.com/office/drawing/2010/main" xmlns:pic="http://schemas.openxmlformats.org/drawingml/2006/picture" xmlns:a="http://schemas.openxmlformats.org/drawingml/2006/main" xmlns:wps="http://schemas.microsoft.com/office/word/2010/wordprocessingShape" xmlns:wne="http://schemas.microsoft.com/office/word/2006/wordml" xmlns:wpi="http://schemas.microsoft.com/office/word/2010/wordprocessingInk" xmlns:wpg="http://schemas.microsoft.com/office/word/2010/wordprocessingGroup" xmlns:w15="http://schemas.microsoft.com/office/word/2012/wordml" xmlns:w14="http://schemas.microsoft.com/office/word/2010/wordml" xmlns:w="http://schemas.openxmlformats.org/wordprocessingml/2006/main" xmlns:w10="urn:schemas-microsoft-com:office:word" xmlns:wp="http://schemas.openxmlformats.org/drawingml/2006/wordprocessingDrawing" xmlns:wp14="http://schemas.microsoft.com/office/word/2010/wordprocessingDrawing" xmlns:v="urn:schemas-microsoft-com:vml" xmlns:m="http://schemas.openxmlformats.org/officeDocument/2006/math" xmlns:r="http://schemas.openxmlformats.org/officeDocument/2006/relationships" xmlns:o="urn:schemas-microsoft-com:office:office" xmlns:mc="http://schemas.openxmlformats.org/markup-compatibility/2006" xmlns:wpc="http://schemas.microsoft.com/office/word/2010/wordprocessingCanvas" xmlns="" val="0"/>
+                          <a14:useLocalDpi xmlns:a14="http://schemas.microsoft.com/office/drawing/2010/main" val="0"/>
                         </a:ext>
                       </a:extLst>
                     </a:blip>
@@ -3715,8 +3991,13 @@
         <w:pStyle w:val="Paperbody"/>
       </w:pPr>
       <w:r>
-        <w:t>Working from the user research, we designed a very simple Google-like paper prototype that students could use to find a subscription database on the new library website, named “HawkEye</w:t>
-      </w:r>
+        <w:t>Working from the user research, we designed a very simple Google-like paper prototype that students could use to find a subscription database on the new library website, named “</w:t>
+      </w:r>
+      <w:proofErr w:type="spellStart"/>
+      <w:r>
+        <w:t>HawkEye</w:t>
+      </w:r>
+      <w:proofErr w:type="spellEnd"/>
       <w:r>
         <w:t>.</w:t>
       </w:r>
@@ -3772,8 +4053,9 @@
           <w:sz w:val="23"/>
           <w:szCs w:val="23"/>
         </w:rPr>
+        <w:lastRenderedPageBreak/>
         <w:drawing>
-          <wp:inline distT="0" distB="0" distL="0" distR="0">
+          <wp:inline distT="0" distB="0" distL="0" distR="0" wp14:anchorId="2EA9D571" wp14:editId="446E1669">
             <wp:extent cx="5533829" cy="3028950"/>
             <wp:effectExtent l="0" t="0" r="0" b="0"/>
             <wp:docPr id="7" name="Picture 7"/>
@@ -3790,10 +4072,10 @@
                     </pic:cNvPicPr>
                   </pic:nvPicPr>
                   <pic:blipFill>
-                    <a:blip r:embed="rId17">
+                    <a:blip r:embed="rId18">
                       <a:extLst>
                         <a:ext uri="{28A0092B-C50C-407E-A947-70E740481C1C}">
-                          <a14:useLocalDpi xmlns:a14="http://schemas.microsoft.com/office/drawing/2010/main" xmlns:pic="http://schemas.openxmlformats.org/drawingml/2006/picture" xmlns:a="http://schemas.openxmlformats.org/drawingml/2006/main" xmlns:wps="http://schemas.microsoft.com/office/word/2010/wordprocessingShape" xmlns:wne="http://schemas.microsoft.com/office/word/2006/wordml" xmlns:wpi="http://schemas.microsoft.com/office/word/2010/wordprocessingInk" xmlns:wpg="http://schemas.microsoft.com/office/word/2010/wordprocessingGroup" xmlns:w15="http://schemas.microsoft.com/office/word/2012/wordml" xmlns:w14="http://schemas.microsoft.com/office/word/2010/wordml" xmlns:w="http://schemas.openxmlformats.org/wordprocessingml/2006/main" xmlns:w10="urn:schemas-microsoft-com:office:word" xmlns:wp="http://schemas.openxmlformats.org/drawingml/2006/wordprocessingDrawing" xmlns:wp14="http://schemas.microsoft.com/office/word/2010/wordprocessingDrawing" xmlns:v="urn:schemas-microsoft-com:vml" xmlns:m="http://schemas.openxmlformats.org/officeDocument/2006/math" xmlns:r="http://schemas.openxmlformats.org/officeDocument/2006/relationships" xmlns:o="urn:schemas-microsoft-com:office:office" xmlns:mc="http://schemas.openxmlformats.org/markup-compatibility/2006" xmlns:wpc="http://schemas.microsoft.com/office/word/2010/wordprocessingCanvas" xmlns="" val="0"/>
+                          <a14:useLocalDpi xmlns:a14="http://schemas.microsoft.com/office/drawing/2010/main" val="0"/>
                         </a:ext>
                       </a:extLst>
                     </a:blip>
@@ -3826,8 +4108,13 @@
       <w:pPr>
         <w:pStyle w:val="Caption"/>
       </w:pPr>
-      <w:r>
-        <w:t xml:space="preserve">HawkEye </w:t>
+      <w:proofErr w:type="spellStart"/>
+      <w:r>
+        <w:t>HawkEye</w:t>
+      </w:r>
+      <w:proofErr w:type="spellEnd"/>
+      <w:r>
+        <w:t xml:space="preserve"> </w:t>
       </w:r>
       <w:r>
         <w:t>home</w:t>
@@ -3869,16 +4156,24 @@
       </w:r>
     </w:p>
     <w:p>
+      <w:proofErr w:type="spellStart"/>
       <w:r>
         <w:rPr>
           <w:rStyle w:val="Emphasis"/>
         </w:rPr>
-        <w:t>HawkEye prototype – error page</w:t>
-      </w:r>
-    </w:p>
-    <w:p>
-      <w:r>
-        <w:object w:dxaOrig="11370" w:dyaOrig="8745">
+        <w:t>HawkEye</w:t>
+      </w:r>
+      <w:proofErr w:type="spellEnd"/>
+      <w:r>
+        <w:rPr>
+          <w:rStyle w:val="Emphasis"/>
+        </w:rPr>
+        <w:t xml:space="preserve"> prototype – error page</w:t>
+      </w:r>
+    </w:p>
+    <w:p>
+      <w:r>
+        <w:object w:dxaOrig="11370" w:dyaOrig="8745" w14:anchorId="4E5E8320">
           <v:shapetype id="_x0000_t75" coordsize="21600,21600" o:spt="75" o:preferrelative="t" path="m@4@5l@4@11@9@11@9@5xe" filled="f" stroked="f">
             <v:stroke joinstyle="miter"/>
             <v:formulas>
@@ -3898,10 +4193,10 @@
             <v:path o:extrusionok="f" gradientshapeok="t" o:connecttype="rect"/>
             <o:lock v:ext="edit" aspectratio="t"/>
           </v:shapetype>
-          <v:shape id="_x0000_i1025" type="#_x0000_t75" style="width:388.35pt;height:298.7pt" o:ole="">
-            <v:imagedata r:id="rId18" o:title=""/>
+          <v:shape id="_x0000_i1025" type="#_x0000_t75" style="width:388.25pt;height:298.55pt" o:ole="">
+            <v:imagedata r:id="rId19" o:title=""/>
           </v:shape>
-          <o:OLEObject Type="Embed" ProgID="PBrush" ShapeID="_x0000_i1025" DrawAspect="Content" ObjectID="_1357458025" r:id="rId19"/>
+          <o:OLEObject Type="Embed" ProgID="PBrush" ShapeID="_x0000_i1025" DrawAspect="Content" ObjectID="_1357467229" r:id="rId20"/>
         </w:object>
       </w:r>
     </w:p>
@@ -3930,7 +4225,15 @@
         <w:t>assignment</w:t>
       </w:r>
       <w:r>
-        <w:t xml:space="preserve"> to write a 4-page paper on animal physiology for your biology class. Your professor has instructed you to cite at least 2 sources from scholarly articles. You have arrived at the HawkEye home page to search for these sources.</w:t>
+        <w:t xml:space="preserve"> to write a 4-page paper on animal physiology for your biology class. Your professor has instructed you to cite at least 2 sources from scholarly articles. You have arrived at the </w:t>
+      </w:r>
+      <w:proofErr w:type="spellStart"/>
+      <w:r>
+        <w:t>HawkEye</w:t>
+      </w:r>
+      <w:proofErr w:type="spellEnd"/>
+      <w:r>
+        <w:t xml:space="preserve"> home page to search for these sources.</w:t>
       </w:r>
     </w:p>
     <w:p>
@@ -3972,20 +4275,28 @@
           <w:sz w:val="24"/>
         </w:rPr>
       </w:pPr>
+      <w:proofErr w:type="spellStart"/>
       <w:r>
         <w:rPr>
           <w:rStyle w:val="Emphasis"/>
         </w:rPr>
-        <w:t>HawkEye prototype – revised home page after user testing</w:t>
-      </w:r>
-    </w:p>
-    <w:p>
-      <w:r>
-        <w:object w:dxaOrig="12810" w:dyaOrig="8145">
-          <v:shape id="_x0000_i1026" type="#_x0000_t75" style="width:453.45pt;height:289.55pt" o:ole="">
-            <v:imagedata r:id="rId20" o:title=""/>
+        <w:t>HawkEye</w:t>
+      </w:r>
+      <w:proofErr w:type="spellEnd"/>
+      <w:r>
+        <w:rPr>
+          <w:rStyle w:val="Emphasis"/>
+        </w:rPr>
+        <w:t xml:space="preserve"> prototype – revised home page after user testing</w:t>
+      </w:r>
+    </w:p>
+    <w:p>
+      <w:r>
+        <w:object w:dxaOrig="12810" w:dyaOrig="8145" w14:anchorId="1AD93952">
+          <v:shape id="_x0000_i1026" type="#_x0000_t75" style="width:453.5pt;height:289.5pt" o:ole="">
+            <v:imagedata r:id="rId21" o:title=""/>
           </v:shape>
-          <o:OLEObject Type="Embed" ProgID="PBrush" ShapeID="_x0000_i1026" DrawAspect="Content" ObjectID="_1357458026" r:id="rId21"/>
+          <o:OLEObject Type="Embed" ProgID="PBrush" ShapeID="_x0000_i1026" DrawAspect="Content" ObjectID="_1357467230" r:id="rId22"/>
         </w:object>
       </w:r>
     </w:p>
@@ -3994,7 +4305,15 @@
         <w:pStyle w:val="Paperbody"/>
       </w:pPr>
       <w:r>
-        <w:t xml:space="preserve">I am committed to continuing user experience testing throughout the design and build process. It will not be as expansive as the semester-long research I conducted with my COM525 team, but I plan on creating many small, quickly-completed tests to help me make design and content decisions while I build the site. </w:t>
+        <w:t xml:space="preserve">I am committed to continuing user experience testing throughout the design and build process. It will not be as expansive as the semester-long research I conducted with my COM525 team, but I plan on creating many small, </w:t>
+      </w:r>
+      <w:proofErr w:type="gramStart"/>
+      <w:r>
+        <w:t>quickly-completed</w:t>
+      </w:r>
+      <w:proofErr w:type="gramEnd"/>
+      <w:r>
+        <w:t xml:space="preserve"> tests to help me make design and content decisions while I build the site. </w:t>
       </w:r>
     </w:p>
     <w:p>
@@ -4031,6 +4350,7 @@
         <w:pStyle w:val="Paperbody"/>
       </w:pPr>
       <w:r>
+        <w:lastRenderedPageBreak/>
         <w:t xml:space="preserve">I do not have the luxury of working on this site full-time, so it is important to have a roadmap to use to track its progress. The </w:t>
       </w:r>
       <w:r>
@@ -4072,6 +4392,7 @@
       <w:bookmarkStart w:id="29" w:name="_Toc406074470"/>
       <w:bookmarkStart w:id="30" w:name="_Toc408911420"/>
       <w:r>
+        <w:lastRenderedPageBreak/>
         <w:t>Bibliography</w:t>
       </w:r>
       <w:bookmarkEnd w:id="29"/>
@@ -4115,24 +4436,52 @@
       <w:r>
         <w:t xml:space="preserve">Costello, Deirdre. “UI Content Strategy: Writing Content for Academic Library Users [webinar].” </w:t>
       </w:r>
+      <w:proofErr w:type="gramStart"/>
       <w:r>
         <w:rPr>
           <w:i/>
           <w:iCs/>
         </w:rPr>
-        <w:t>In DiscoveryPULSE</w:t>
-      </w:r>
-      <w:r>
-        <w:t>. N.p., 14 Nov. 2014. Web. 7 Dec. 2014.</w:t>
+        <w:t xml:space="preserve">In </w:t>
+      </w:r>
+      <w:proofErr w:type="spellStart"/>
+      <w:r>
+        <w:rPr>
+          <w:i/>
+          <w:iCs/>
+        </w:rPr>
+        <w:t>DiscoveryPULSE</w:t>
+      </w:r>
+      <w:proofErr w:type="spellEnd"/>
+      <w:r>
+        <w:t>.</w:t>
+      </w:r>
+      <w:proofErr w:type="gramEnd"/>
+      <w:r>
+        <w:t xml:space="preserve"> </w:t>
+      </w:r>
+      <w:proofErr w:type="spellStart"/>
+      <w:r>
+        <w:t>N.p</w:t>
+      </w:r>
+      <w:proofErr w:type="spellEnd"/>
+      <w:r>
+        <w:t>., 14 Nov. 2014. Web. 7 Dec. 2014.</w:t>
       </w:r>
     </w:p>
     <w:p>
       <w:pPr>
         <w:pStyle w:val="Bibliographylist"/>
       </w:pPr>
-      <w:r>
-        <w:t xml:space="preserve">Hoeppner, Athena. “The Ins and Outs of Evaluating Web-Scale Discovery Services.” </w:t>
-      </w:r>
+      <w:proofErr w:type="spellStart"/>
+      <w:r>
+        <w:t>Hoeppner</w:t>
+      </w:r>
+      <w:proofErr w:type="spellEnd"/>
+      <w:r>
+        <w:t xml:space="preserve">, Athena. “The Ins and Outs of Evaluating Web-Scale Discovery Services.” </w:t>
+      </w:r>
+      <w:proofErr w:type="gramStart"/>
       <w:r>
         <w:rPr>
           <w:i/>
@@ -4141,16 +4490,50 @@
         <w:t>Computers in Libraries</w:t>
       </w:r>
       <w:r>
-        <w:t xml:space="preserve"> 32.3 (2012): 6–40. Print.</w:t>
+        <w:t xml:space="preserve"> 32.3 (2012): 6–40.</w:t>
+      </w:r>
+      <w:proofErr w:type="gramEnd"/>
+      <w:r>
+        <w:t xml:space="preserve"> Print.</w:t>
       </w:r>
     </w:p>
     <w:p>
       <w:pPr>
         <w:pStyle w:val="Bibliographylist"/>
       </w:pPr>
-      <w:r>
-        <w:t xml:space="preserve">Katsanos, Christos, Nikolaos Tselios, and Nikolaos Avouris. “A Survey of Tools Supporting Design and Evaluation of Websites Based on Models of Human Information Interaction.” </w:t>
-      </w:r>
+      <w:proofErr w:type="spellStart"/>
+      <w:r>
+        <w:t>Katsanos</w:t>
+      </w:r>
+      <w:proofErr w:type="spellEnd"/>
+      <w:r>
+        <w:t xml:space="preserve">, Christos, </w:t>
+      </w:r>
+      <w:proofErr w:type="spellStart"/>
+      <w:r>
+        <w:t>Nikolaos</w:t>
+      </w:r>
+      <w:proofErr w:type="spellEnd"/>
+      <w:r>
+        <w:t xml:space="preserve"> Tselios, and </w:t>
+      </w:r>
+      <w:proofErr w:type="spellStart"/>
+      <w:r>
+        <w:t>Nikolaos</w:t>
+      </w:r>
+      <w:proofErr w:type="spellEnd"/>
+      <w:r>
+        <w:t xml:space="preserve"> </w:t>
+      </w:r>
+      <w:proofErr w:type="spellStart"/>
+      <w:r>
+        <w:t>Avouris</w:t>
+      </w:r>
+      <w:proofErr w:type="spellEnd"/>
+      <w:r>
+        <w:t xml:space="preserve">. “A Survey of Tools Supporting Design and Evaluation of Websites Based on Models of Human Information Interaction.” </w:t>
+      </w:r>
+      <w:proofErr w:type="gramStart"/>
       <w:r>
         <w:rPr>
           <w:i/>
@@ -4159,7 +4542,11 @@
         <w:t>International Journal on Artificial Intelligence Tools</w:t>
       </w:r>
       <w:r>
-        <w:t xml:space="preserve"> 19.6 (2010): 755–781. Print.</w:t>
+        <w:t xml:space="preserve"> 19.6 (2010): 755–781.</w:t>
+      </w:r>
+      <w:proofErr w:type="gramEnd"/>
+      <w:r>
+        <w:t xml:space="preserve"> Print.</w:t>
       </w:r>
     </w:p>
     <w:p>
@@ -4174,8 +4561,21 @@
       <w:pPr>
         <w:pStyle w:val="Bibliographylist"/>
       </w:pPr>
-      <w:r>
-        <w:t xml:space="preserve">Kolowich, Steve. “What Students Don’t Know.” </w:t>
+      <w:proofErr w:type="spellStart"/>
+      <w:r>
+        <w:t>Kolowich</w:t>
+      </w:r>
+      <w:proofErr w:type="spellEnd"/>
+      <w:r>
+        <w:t>, Steve. “What Students Don’t Know.</w:t>
+      </w:r>
+      <w:proofErr w:type="gramStart"/>
+      <w:r>
+        <w:t>”</w:t>
+      </w:r>
+      <w:proofErr w:type="gramEnd"/>
+      <w:r>
+        <w:t xml:space="preserve"> </w:t>
       </w:r>
       <w:r>
         <w:rPr>
@@ -4193,7 +4593,55 @@
         <w:pStyle w:val="Bibliographylist"/>
       </w:pPr>
       <w:r>
-        <w:t>Laird, Thomas F. Nelson, and George D. Kuh. “</w:t>
+        <w:t xml:space="preserve">Kruger, Justin, and David Dunning. “Unskilled and Unaware of It: How Difficulties in Recognizing One’s Own Incompetence Lead to Inflated Self-Assessments.” </w:t>
+      </w:r>
+      <w:proofErr w:type="gramStart"/>
+      <w:r>
+        <w:rPr>
+          <w:i/>
+          <w:iCs/>
+        </w:rPr>
+        <w:t>Journal of Personality and Social Psychology</w:t>
+      </w:r>
+      <w:r>
+        <w:t xml:space="preserve"> 77.6 (1999): 1121–1134.</w:t>
+      </w:r>
+      <w:proofErr w:type="gramEnd"/>
+      <w:r>
+        <w:t xml:space="preserve"> </w:t>
+      </w:r>
+      <w:proofErr w:type="spellStart"/>
+      <w:r>
+        <w:rPr>
+          <w:i/>
+          <w:iCs/>
+        </w:rPr>
+        <w:t>EBSCOhost</w:t>
+      </w:r>
+      <w:proofErr w:type="spellEnd"/>
+      <w:r>
+        <w:t>. Web. 24 Jan. 2015.</w:t>
+      </w:r>
+    </w:p>
+    <w:p>
+      <w:pPr>
+        <w:pStyle w:val="Bibliographylist"/>
+      </w:pPr>
+      <w:proofErr w:type="gramStart"/>
+      <w:r>
+        <w:t xml:space="preserve">Laird, Thomas F. Nelson, and George D. </w:t>
+      </w:r>
+      <w:proofErr w:type="spellStart"/>
+      <w:r>
+        <w:t>Kuh</w:t>
+      </w:r>
+      <w:proofErr w:type="spellEnd"/>
+      <w:r>
+        <w:t>.</w:t>
+      </w:r>
+      <w:proofErr w:type="gramEnd"/>
+      <w:r>
+        <w:t xml:space="preserve"> “</w:t>
       </w:r>
       <w:r>
         <w:t>Student Experiences with Information Technology and Their Relationship to Other Aspects of Student Engagement</w:t>
@@ -4201,6 +4649,7 @@
       <w:r>
         <w:t xml:space="preserve">.” </w:t>
       </w:r>
+      <w:proofErr w:type="gramStart"/>
       <w:r>
         <w:rPr>
           <w:i/>
@@ -4209,7 +4658,11 @@
         <w:t>Research in Higher Education</w:t>
       </w:r>
       <w:r>
-        <w:t xml:space="preserve"> 46.2 (2005): 211–233. </w:t>
+        <w:t xml:space="preserve"> 46.2 (2005): 211–233.</w:t>
+      </w:r>
+      <w:proofErr w:type="gramEnd"/>
+      <w:r>
+        <w:t xml:space="preserve"> </w:t>
       </w:r>
       <w:r>
         <w:rPr>
@@ -4244,9 +4697,39 @@
       <w:pPr>
         <w:pStyle w:val="Bibliographylist"/>
       </w:pPr>
-      <w:r>
-        <w:t xml:space="preserve">Nooshinfard, Fatemeh, and Soraya Ziaei. “Academic Library Websites as Marketing Tools.” </w:t>
-      </w:r>
+      <w:proofErr w:type="spellStart"/>
+      <w:r>
+        <w:t>Nooshinfard</w:t>
+      </w:r>
+      <w:proofErr w:type="spellEnd"/>
+      <w:r>
+        <w:t xml:space="preserve">, </w:t>
+      </w:r>
+      <w:proofErr w:type="spellStart"/>
+      <w:r>
+        <w:t>Fatemeh</w:t>
+      </w:r>
+      <w:proofErr w:type="spellEnd"/>
+      <w:r>
+        <w:t xml:space="preserve">, and </w:t>
+      </w:r>
+      <w:proofErr w:type="spellStart"/>
+      <w:r>
+        <w:t>Soraya</w:t>
+      </w:r>
+      <w:proofErr w:type="spellEnd"/>
+      <w:r>
+        <w:t xml:space="preserve"> </w:t>
+      </w:r>
+      <w:proofErr w:type="spellStart"/>
+      <w:r>
+        <w:t>Ziaei</w:t>
+      </w:r>
+      <w:proofErr w:type="spellEnd"/>
+      <w:r>
+        <w:t xml:space="preserve">. “Academic Library Websites as Marketing Tools.” </w:t>
+      </w:r>
+      <w:proofErr w:type="gramStart"/>
       <w:r>
         <w:rPr>
           <w:i/>
@@ -4255,15 +4738,26 @@
         <w:t>Library Philosophy &amp; Practice</w:t>
       </w:r>
       <w:r>
-        <w:t xml:space="preserve"> (2011): 64–68. Print.</w:t>
+        <w:t xml:space="preserve"> (2011): 64–68.</w:t>
+      </w:r>
+      <w:proofErr w:type="gramEnd"/>
+      <w:r>
+        <w:t xml:space="preserve"> Print.</w:t>
       </w:r>
     </w:p>
     <w:p>
       <w:pPr>
         <w:pStyle w:val="Bibliographylist"/>
       </w:pPr>
-      <w:r>
-        <w:t xml:space="preserve">O’neil, Megan. “Confronting the Myth of the ‘Digital Native.’” </w:t>
+      <w:proofErr w:type="spellStart"/>
+      <w:proofErr w:type="gramStart"/>
+      <w:r>
+        <w:t>O’neil</w:t>
+      </w:r>
+      <w:proofErr w:type="spellEnd"/>
+      <w:proofErr w:type="gramEnd"/>
+      <w:r>
+        <w:t xml:space="preserve">, Megan. “Confronting the Myth of the ‘Digital Native.’” </w:t>
       </w:r>
       <w:r>
         <w:rPr>
@@ -4275,6 +4769,7 @@
       <w:r>
         <w:t xml:space="preserve"> 21 Apr. 2014. </w:t>
       </w:r>
+      <w:proofErr w:type="gramStart"/>
       <w:r>
         <w:rPr>
           <w:i/>
@@ -4283,7 +4778,11 @@
         <w:t>The Chronicle of Higher Education</w:t>
       </w:r>
       <w:r>
-        <w:t>. Web. 7 Dec. 2014.</w:t>
+        <w:t>.</w:t>
+      </w:r>
+      <w:proofErr w:type="gramEnd"/>
+      <w:r>
+        <w:t xml:space="preserve"> Web. 7 Dec. 2014.</w:t>
       </w:r>
     </w:p>
     <w:p>
@@ -4301,7 +4800,28 @@
         <w:t>Paul V. Galvin Library</w:t>
       </w:r>
       <w:r>
-        <w:t>. N.p., n.d. Web. 9 Dec. 2014.</w:t>
+        <w:t xml:space="preserve">. </w:t>
+      </w:r>
+      <w:proofErr w:type="spellStart"/>
+      <w:proofErr w:type="gramStart"/>
+      <w:r>
+        <w:t>N.p</w:t>
+      </w:r>
+      <w:proofErr w:type="spellEnd"/>
+      <w:r>
+        <w:t xml:space="preserve">., </w:t>
+      </w:r>
+      <w:proofErr w:type="spellStart"/>
+      <w:r>
+        <w:t>n.d.</w:t>
+      </w:r>
+      <w:proofErr w:type="spellEnd"/>
+      <w:r>
+        <w:t xml:space="preserve"> Web.</w:t>
+      </w:r>
+      <w:proofErr w:type="gramEnd"/>
+      <w:r>
+        <w:t xml:space="preserve"> 9 Dec. 2014.</w:t>
       </w:r>
     </w:p>
     <w:p>
@@ -4311,6 +4831,7 @@
       <w:r>
         <w:t xml:space="preserve">Peck, Joann. “Beyond Functionality: Aesthetic Considerations in Consumer Behavior.” </w:t>
       </w:r>
+      <w:proofErr w:type="gramStart"/>
       <w:r>
         <w:rPr>
           <w:i/>
@@ -4319,15 +4840,40 @@
         <w:t>Advances in Consumer Research</w:t>
       </w:r>
       <w:r>
-        <w:t xml:space="preserve"> 37 (2010): 102–106. Print.</w:t>
+        <w:t xml:space="preserve"> 37 (2010): 102–106.</w:t>
+      </w:r>
+      <w:proofErr w:type="gramEnd"/>
+      <w:r>
+        <w:t xml:space="preserve"> Print.</w:t>
       </w:r>
     </w:p>
     <w:p>
       <w:pPr>
         <w:pStyle w:val="Bibliographylist"/>
       </w:pPr>
-      <w:r>
-        <w:t xml:space="preserve">Soria, Krista M., Jan Fransen, and Shane Nackerud. “Library Use and Undergraduate Student Outcomes: New Evidence for Students’ Retention and Academic Success.” </w:t>
+      <w:proofErr w:type="spellStart"/>
+      <w:r>
+        <w:t>Soria</w:t>
+      </w:r>
+      <w:proofErr w:type="spellEnd"/>
+      <w:r>
+        <w:t xml:space="preserve">, Krista M., Jan </w:t>
+      </w:r>
+      <w:proofErr w:type="spellStart"/>
+      <w:r>
+        <w:t>Fransen</w:t>
+      </w:r>
+      <w:proofErr w:type="spellEnd"/>
+      <w:r>
+        <w:t xml:space="preserve">, and Shane </w:t>
+      </w:r>
+      <w:proofErr w:type="spellStart"/>
+      <w:r>
+        <w:t>Nackerud</w:t>
+      </w:r>
+      <w:proofErr w:type="spellEnd"/>
+      <w:r>
+        <w:t xml:space="preserve">. “Library Use and Undergraduate Student Outcomes: New Evidence for Students’ Retention and Academic Success.” </w:t>
       </w:r>
       <w:r>
         <w:rPr>
@@ -4355,6 +4901,30 @@
         <w:pStyle w:val="Bibliographylist"/>
       </w:pPr>
       <w:r>
+        <w:lastRenderedPageBreak/>
+        <w:t xml:space="preserve">Pressley, Lauren, and Kevin Gilbertson. “Librarians as Experts: Using the Web to Assert Our Value.” </w:t>
+      </w:r>
+      <w:proofErr w:type="gramStart"/>
+      <w:r>
+        <w:rPr>
+          <w:i/>
+          <w:iCs/>
+        </w:rPr>
+        <w:t>Computers in Libraries</w:t>
+      </w:r>
+      <w:r>
+        <w:t xml:space="preserve"> 31.4 (2011): 19–23.</w:t>
+      </w:r>
+      <w:proofErr w:type="gramEnd"/>
+      <w:r>
+        <w:t xml:space="preserve"> Print.</w:t>
+      </w:r>
+    </w:p>
+    <w:p>
+      <w:pPr>
+        <w:pStyle w:val="Bibliographylist"/>
+      </w:pPr>
+      <w:r>
         <w:t xml:space="preserve">Tidal, Junior. </w:t>
       </w:r>
       <w:r>
@@ -4365,7 +4935,20 @@
         <w:t>Creating a User-Centered Library Homepage: A Case Study.</w:t>
       </w:r>
       <w:r>
-        <w:t xml:space="preserve"> Vol. 28. N.p., 2012. Web.</w:t>
+        <w:t xml:space="preserve"> Vol. 28. </w:t>
+      </w:r>
+      <w:proofErr w:type="spellStart"/>
+      <w:proofErr w:type="gramStart"/>
+      <w:r>
+        <w:t>N.p</w:t>
+      </w:r>
+      <w:proofErr w:type="spellEnd"/>
+      <w:r>
+        <w:t>., 2012.</w:t>
+      </w:r>
+      <w:proofErr w:type="gramEnd"/>
+      <w:r>
+        <w:t xml:space="preserve"> Web.</w:t>
       </w:r>
     </w:p>
     <w:p>
@@ -4381,11 +4964,12 @@
     <w:p>
       <w:pPr>
         <w:sectPr>
-          <w:headerReference w:type="first" r:id="rId22"/>
-          <w:footerReference w:type="first" r:id="rId23"/>
+          <w:headerReference w:type="first" r:id="rId23"/>
+          <w:footerReference w:type="first" r:id="rId24"/>
           <w:pgSz w:w="12240" w:h="15840"/>
-          <w:pgMar w:top="1440" w:right="1440" w:bottom="1440" w:left="1440" w:gutter="0"/>
+          <w:pgMar w:top="1440" w:right="1440" w:bottom="1440" w:left="1440" w:header="720" w:footer="720" w:gutter="0"/>
           <w:pgNumType w:start="1"/>
+          <w:cols w:space="720"/>
           <w:titlePg/>
           <w:docGrid w:linePitch="299"/>
         </w:sectPr>
@@ -4398,6 +4982,7 @@
       <w:bookmarkStart w:id="31" w:name="_Toc406074471"/>
       <w:bookmarkStart w:id="32" w:name="_Toc408911421"/>
       <w:r>
+        <w:lastRenderedPageBreak/>
         <w:t>Appendix: User Personas</w:t>
       </w:r>
       <w:bookmarkEnd w:id="31"/>
@@ -4422,7 +5007,7 @@
           <w:noProof/>
         </w:rPr>
         <w:drawing>
-          <wp:inline distT="0" distB="0" distL="0" distR="0">
+          <wp:inline distT="0" distB="0" distL="0" distR="0" wp14:anchorId="1A78B856" wp14:editId="244481E7">
             <wp:extent cx="7038975" cy="5279231"/>
             <wp:effectExtent l="0" t="0" r="0" b="0"/>
             <wp:docPr id="10" name="Picture 10"/>
@@ -4437,10 +5022,10 @@
                     <pic:cNvPicPr/>
                   </pic:nvPicPr>
                   <pic:blipFill>
-                    <a:blip r:embed="rId24">
+                    <a:blip r:embed="rId25">
                       <a:extLst>
                         <a:ext uri="{28A0092B-C50C-407E-A947-70E740481C1C}">
-                          <a14:useLocalDpi xmlns:a14="http://schemas.microsoft.com/office/drawing/2010/main" xmlns:pic="http://schemas.openxmlformats.org/drawingml/2006/picture" xmlns:a="http://schemas.openxmlformats.org/drawingml/2006/main" xmlns:wps="http://schemas.microsoft.com/office/word/2010/wordprocessingShape" xmlns:wne="http://schemas.microsoft.com/office/word/2006/wordml" xmlns:wpi="http://schemas.microsoft.com/office/word/2010/wordprocessingInk" xmlns:wpg="http://schemas.microsoft.com/office/word/2010/wordprocessingGroup" xmlns:w15="http://schemas.microsoft.com/office/word/2012/wordml" xmlns:w14="http://schemas.microsoft.com/office/word/2010/wordml" xmlns:w="http://schemas.openxmlformats.org/wordprocessingml/2006/main" xmlns:w10="urn:schemas-microsoft-com:office:word" xmlns:wp="http://schemas.openxmlformats.org/drawingml/2006/wordprocessingDrawing" xmlns:wp14="http://schemas.microsoft.com/office/word/2010/wordprocessingDrawing" xmlns:v="urn:schemas-microsoft-com:vml" xmlns:m="http://schemas.openxmlformats.org/officeDocument/2006/math" xmlns:r="http://schemas.openxmlformats.org/officeDocument/2006/relationships" xmlns:o="urn:schemas-microsoft-com:office:office" xmlns:mc="http://schemas.openxmlformats.org/markup-compatibility/2006" xmlns:wpc="http://schemas.microsoft.com/office/word/2010/wordprocessingCanvas" xmlns="" val="0"/>
+                          <a14:useLocalDpi xmlns:a14="http://schemas.microsoft.com/office/drawing/2010/main" val="0"/>
                         </a:ext>
                       </a:extLst>
                     </a:blip>
@@ -4475,6 +5060,7 @@
       </w:pPr>
       <w:bookmarkStart w:id="34" w:name="_Toc408911423"/>
       <w:r>
+        <w:lastRenderedPageBreak/>
         <w:t>Rebecca</w:t>
       </w:r>
       <w:bookmarkEnd w:id="34"/>
@@ -4485,7 +5071,7 @@
           <w:noProof/>
         </w:rPr>
         <w:drawing>
-          <wp:inline distT="0" distB="0" distL="0" distR="0">
+          <wp:inline distT="0" distB="0" distL="0" distR="0" wp14:anchorId="73383968" wp14:editId="4EFF375A">
             <wp:extent cx="7591425" cy="5693569"/>
             <wp:effectExtent l="0" t="0" r="0" b="2540"/>
             <wp:docPr id="11" name="Picture 11"/>
@@ -4500,10 +5086,10 @@
                     <pic:cNvPicPr/>
                   </pic:nvPicPr>
                   <pic:blipFill>
-                    <a:blip r:embed="rId25">
+                    <a:blip r:embed="rId26">
                       <a:extLst>
                         <a:ext uri="{28A0092B-C50C-407E-A947-70E740481C1C}">
-                          <a14:useLocalDpi xmlns:a14="http://schemas.microsoft.com/office/drawing/2010/main" xmlns:pic="http://schemas.openxmlformats.org/drawingml/2006/picture" xmlns:a="http://schemas.openxmlformats.org/drawingml/2006/main" xmlns:wps="http://schemas.microsoft.com/office/word/2010/wordprocessingShape" xmlns:wne="http://schemas.microsoft.com/office/word/2006/wordml" xmlns:wpi="http://schemas.microsoft.com/office/word/2010/wordprocessingInk" xmlns:wpg="http://schemas.microsoft.com/office/word/2010/wordprocessingGroup" xmlns:w15="http://schemas.microsoft.com/office/word/2012/wordml" xmlns:w14="http://schemas.microsoft.com/office/word/2010/wordml" xmlns:w="http://schemas.openxmlformats.org/wordprocessingml/2006/main" xmlns:w10="urn:schemas-microsoft-com:office:word" xmlns:wp="http://schemas.openxmlformats.org/drawingml/2006/wordprocessingDrawing" xmlns:wp14="http://schemas.microsoft.com/office/word/2010/wordprocessingDrawing" xmlns:v="urn:schemas-microsoft-com:vml" xmlns:m="http://schemas.openxmlformats.org/officeDocument/2006/math" xmlns:r="http://schemas.openxmlformats.org/officeDocument/2006/relationships" xmlns:o="urn:schemas-microsoft-com:office:office" xmlns:mc="http://schemas.openxmlformats.org/markup-compatibility/2006" xmlns:wpc="http://schemas.microsoft.com/office/word/2010/wordprocessingCanvas" xmlns="" val="0"/>
+                          <a14:useLocalDpi xmlns:a14="http://schemas.microsoft.com/office/drawing/2010/main" val="0"/>
                         </a:ext>
                       </a:extLst>
                     </a:blip>
@@ -4530,10 +5116,11 @@
     <w:p/>
     <w:p/>
     <w:sectPr>
-      <w:footerReference w:type="first" r:id="rId26"/>
+      <w:footerReference w:type="first" r:id="rId27"/>
       <w:pgSz w:w="15840" w:h="12240" w:orient="landscape"/>
-      <w:pgMar w:top="720" w:right="720" w:bottom="720" w:left="720" w:gutter="0"/>
+      <w:pgMar w:top="720" w:right="720" w:bottom="720" w:left="720" w:header="720" w:footer="720" w:gutter="0"/>
       <w:pgNumType w:start="1"/>
+      <w:cols w:space="720"/>
       <w:titlePg/>
       <w:docGrid w:linePitch="299"/>
     </w:sectPr>
@@ -4542,7 +5129,7 @@
 </file>
 
 <file path=word/endnotes.xml><?xml version="1.0" encoding="utf-8"?>
-<w:endnotes xmlns:mo="http://schemas.microsoft.com/office/mac/office/2008/main" xmlns:ve="http://schemas.openxmlformats.org/markup-compatibility/2006" xmlns:mv="urn:schemas-microsoft-com:mac:vml" xmlns:o="urn:schemas-microsoft-com:office:office" xmlns:r="http://schemas.openxmlformats.org/officeDocument/2006/relationships" xmlns:m="http://schemas.openxmlformats.org/officeDocument/2006/math" xmlns:v="urn:schemas-microsoft-com:vml" xmlns:wp="http://schemas.openxmlformats.org/drawingml/2006/wordprocessingDrawing" xmlns:w10="urn:schemas-microsoft-com:office:word" xmlns:w="http://schemas.openxmlformats.org/wordprocessingml/2006/main" xmlns:wne="http://schemas.microsoft.com/office/word/2006/wordml">
+<w:endnotes xmlns:wpc="http://schemas.microsoft.com/office/word/2010/wordprocessingCanvas" xmlns:mo="http://schemas.microsoft.com/office/mac/office/2008/main" xmlns:mc="http://schemas.openxmlformats.org/markup-compatibility/2006" xmlns:mv="urn:schemas-microsoft-com:mac:vml" xmlns:o="urn:schemas-microsoft-com:office:office" xmlns:r="http://schemas.openxmlformats.org/officeDocument/2006/relationships" xmlns:m="http://schemas.openxmlformats.org/officeDocument/2006/math" xmlns:v="urn:schemas-microsoft-com:vml" xmlns:wp14="http://schemas.microsoft.com/office/word/2010/wordprocessingDrawing" xmlns:wp="http://schemas.openxmlformats.org/drawingml/2006/wordprocessingDrawing" xmlns:w10="urn:schemas-microsoft-com:office:word" xmlns:w="http://schemas.openxmlformats.org/wordprocessingml/2006/main" xmlns:w14="http://schemas.microsoft.com/office/word/2010/wordml" xmlns:wpg="http://schemas.microsoft.com/office/word/2010/wordprocessingGroup" xmlns:wpi="http://schemas.microsoft.com/office/word/2010/wordprocessingInk" xmlns:wne="http://schemas.microsoft.com/office/word/2006/wordml" xmlns:wps="http://schemas.microsoft.com/office/word/2010/wordprocessingShape" mc:Ignorable="w14 wp14">
   <w:endnote w:type="separator" w:id="-1">
     <w:p>
       <w:pPr>
@@ -4567,7 +5154,7 @@
 </file>
 
 <file path=word/footer1.xml><?xml version="1.0" encoding="utf-8"?>
-<w:ftr xmlns:mo="http://schemas.microsoft.com/office/mac/office/2008/main" xmlns:ve="http://schemas.openxmlformats.org/markup-compatibility/2006" xmlns:mv="urn:schemas-microsoft-com:mac:vml" xmlns:o="urn:schemas-microsoft-com:office:office" xmlns:r="http://schemas.openxmlformats.org/officeDocument/2006/relationships" xmlns:m="http://schemas.openxmlformats.org/officeDocument/2006/math" xmlns:v="urn:schemas-microsoft-com:vml" xmlns:wp="http://schemas.openxmlformats.org/drawingml/2006/wordprocessingDrawing" xmlns:w10="urn:schemas-microsoft-com:office:word" xmlns:w="http://schemas.openxmlformats.org/wordprocessingml/2006/main" xmlns:wne="http://schemas.microsoft.com/office/word/2006/wordml">
+<w:ftr xmlns:wpc="http://schemas.microsoft.com/office/word/2010/wordprocessingCanvas" xmlns:mo="http://schemas.microsoft.com/office/mac/office/2008/main" xmlns:mc="http://schemas.openxmlformats.org/markup-compatibility/2006" xmlns:mv="urn:schemas-microsoft-com:mac:vml" xmlns:o="urn:schemas-microsoft-com:office:office" xmlns:r="http://schemas.openxmlformats.org/officeDocument/2006/relationships" xmlns:m="http://schemas.openxmlformats.org/officeDocument/2006/math" xmlns:v="urn:schemas-microsoft-com:vml" xmlns:wp14="http://schemas.microsoft.com/office/word/2010/wordprocessingDrawing" xmlns:wp="http://schemas.openxmlformats.org/drawingml/2006/wordprocessingDrawing" xmlns:w10="urn:schemas-microsoft-com:office:word" xmlns:w="http://schemas.openxmlformats.org/wordprocessingml/2006/main" xmlns:w14="http://schemas.microsoft.com/office/word/2010/wordml" xmlns:wpg="http://schemas.microsoft.com/office/word/2010/wordprocessingGroup" xmlns:wpi="http://schemas.microsoft.com/office/word/2010/wordprocessingInk" xmlns:wne="http://schemas.microsoft.com/office/word/2006/wordml" xmlns:wps="http://schemas.microsoft.com/office/word/2010/wordprocessingShape" mc:Ignorable="w14 wp14 mv">
   <w:sdt>
     <w:sdtPr>
       <w:id w:val="260118935"/>
@@ -4590,7 +5177,7 @@
           <w:rPr>
             <w:noProof/>
           </w:rPr>
-          <w:pict>
+          <w:pict w14:anchorId="1EE89A46">
             <v:line id="Straight Connector 56" o:spid="_x0000_s4097" style="position:absolute;z-index:251665920;visibility:visible;mso-wrap-style:square;mso-wrap-distance-left:9pt;mso-wrap-distance-top:0;mso-wrap-distance-right:9pt;mso-wrap-distance-bottom:0;mso-position-horizontal:absolute;mso-position-horizontal-relative:text;mso-position-vertical:absolute;mso-position-vertical-relative:text" from="-4.5pt,8.05pt" to="471.75pt,8.05pt" o:gfxdata="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" strokecolor="#4579b8 [3044]"/>
           </w:pict>
         </w:r>
@@ -4609,14 +5196,27 @@
           <w:tab/>
           <w:t xml:space="preserve">Page </w:t>
         </w:r>
-        <w:fldSimple w:instr=" PAGE   \* MERGEFORMAT ">
-          <w:r>
-            <w:rPr>
-              <w:noProof/>
-            </w:rPr>
-            <w:t>4</w:t>
-          </w:r>
-        </w:fldSimple>
+        <w:r>
+          <w:fldChar w:fldCharType="begin"/>
+        </w:r>
+        <w:r>
+          <w:instrText xml:space="preserve"> PAGE   \* MERGEFORMAT </w:instrText>
+        </w:r>
+        <w:r>
+          <w:fldChar w:fldCharType="separate"/>
+        </w:r>
+        <w:r>
+          <w:rPr>
+            <w:noProof/>
+          </w:rPr>
+          <w:t>12</w:t>
+        </w:r>
+        <w:r>
+          <w:rPr>
+            <w:noProof/>
+          </w:rPr>
+          <w:fldChar w:fldCharType="end"/>
+        </w:r>
       </w:p>
     </w:sdtContent>
   </w:sdt>
@@ -4624,7 +5224,7 @@
 </file>
 
 <file path=word/footer2.xml><?xml version="1.0" encoding="utf-8"?>
-<w:ftr xmlns:mo="http://schemas.microsoft.com/office/mac/office/2008/main" xmlns:ve="http://schemas.openxmlformats.org/markup-compatibility/2006" xmlns:mv="urn:schemas-microsoft-com:mac:vml" xmlns:o="urn:schemas-microsoft-com:office:office" xmlns:r="http://schemas.openxmlformats.org/officeDocument/2006/relationships" xmlns:m="http://schemas.openxmlformats.org/officeDocument/2006/math" xmlns:v="urn:schemas-microsoft-com:vml" xmlns:wp="http://schemas.openxmlformats.org/drawingml/2006/wordprocessingDrawing" xmlns:w10="urn:schemas-microsoft-com:office:word" xmlns:w="http://schemas.openxmlformats.org/wordprocessingml/2006/main" xmlns:wne="http://schemas.microsoft.com/office/word/2006/wordml">
+<w:ftr xmlns:wpc="http://schemas.microsoft.com/office/word/2010/wordprocessingCanvas" xmlns:mo="http://schemas.microsoft.com/office/mac/office/2008/main" xmlns:mc="http://schemas.openxmlformats.org/markup-compatibility/2006" xmlns:mv="urn:schemas-microsoft-com:mac:vml" xmlns:o="urn:schemas-microsoft-com:office:office" xmlns:r="http://schemas.openxmlformats.org/officeDocument/2006/relationships" xmlns:m="http://schemas.openxmlformats.org/officeDocument/2006/math" xmlns:v="urn:schemas-microsoft-com:vml" xmlns:wp14="http://schemas.microsoft.com/office/word/2010/wordprocessingDrawing" xmlns:wp="http://schemas.openxmlformats.org/drawingml/2006/wordprocessingDrawing" xmlns:w10="urn:schemas-microsoft-com:office:word" xmlns:w="http://schemas.openxmlformats.org/wordprocessingml/2006/main" xmlns:w14="http://schemas.microsoft.com/office/word/2010/wordml" xmlns:wpg="http://schemas.microsoft.com/office/word/2010/wordprocessingGroup" xmlns:wpi="http://schemas.microsoft.com/office/word/2010/wordprocessingInk" xmlns:wne="http://schemas.microsoft.com/office/word/2006/wordml" xmlns:wps="http://schemas.microsoft.com/office/word/2010/wordprocessingShape" mc:Ignorable="w14 wp14 mv">
   <w:p>
     <w:pPr>
       <w:pStyle w:val="Footer"/>
@@ -4634,7 +5234,7 @@
 </file>
 
 <file path=word/footer3.xml><?xml version="1.0" encoding="utf-8"?>
-<w:ftr xmlns:mo="http://schemas.microsoft.com/office/mac/office/2008/main" xmlns:ve="http://schemas.openxmlformats.org/markup-compatibility/2006" xmlns:mv="urn:schemas-microsoft-com:mac:vml" xmlns:o="urn:schemas-microsoft-com:office:office" xmlns:r="http://schemas.openxmlformats.org/officeDocument/2006/relationships" xmlns:m="http://schemas.openxmlformats.org/officeDocument/2006/math" xmlns:v="urn:schemas-microsoft-com:vml" xmlns:wp="http://schemas.openxmlformats.org/drawingml/2006/wordprocessingDrawing" xmlns:w10="urn:schemas-microsoft-com:office:word" xmlns:w="http://schemas.openxmlformats.org/wordprocessingml/2006/main" xmlns:wne="http://schemas.microsoft.com/office/word/2006/wordml">
+<w:ftr xmlns:wpc="http://schemas.microsoft.com/office/word/2010/wordprocessingCanvas" xmlns:mo="http://schemas.microsoft.com/office/mac/office/2008/main" xmlns:mc="http://schemas.openxmlformats.org/markup-compatibility/2006" xmlns:mv="urn:schemas-microsoft-com:mac:vml" xmlns:o="urn:schemas-microsoft-com:office:office" xmlns:r="http://schemas.openxmlformats.org/officeDocument/2006/relationships" xmlns:m="http://schemas.openxmlformats.org/officeDocument/2006/math" xmlns:v="urn:schemas-microsoft-com:vml" xmlns:wp14="http://schemas.microsoft.com/office/word/2010/wordprocessingDrawing" xmlns:wp="http://schemas.openxmlformats.org/drawingml/2006/wordprocessingDrawing" xmlns:w10="urn:schemas-microsoft-com:office:word" xmlns:w="http://schemas.openxmlformats.org/wordprocessingml/2006/main" xmlns:w14="http://schemas.microsoft.com/office/word/2010/wordml" xmlns:wpg="http://schemas.microsoft.com/office/word/2010/wordprocessingGroup" xmlns:wpi="http://schemas.microsoft.com/office/word/2010/wordprocessingInk" xmlns:wne="http://schemas.microsoft.com/office/word/2006/wordml" xmlns:wps="http://schemas.microsoft.com/office/word/2010/wordprocessingShape" mc:Ignorable="w14 wp14 mv">
   <w:sdt>
     <w:sdtPr>
       <w:id w:val="555201322"/>
@@ -4657,7 +5257,7 @@
           <w:rPr>
             <w:noProof/>
           </w:rPr>
-          <w:pict>
+          <w:pict w14:anchorId="5C73382F">
             <v:line id="Straight Connector 54" o:spid="_x0000_s4096" style="position:absolute;z-index:251662336;visibility:visible;mso-wrap-style:square;mso-wrap-distance-left:9pt;mso-wrap-distance-top:0;mso-wrap-distance-right:9pt;mso-wrap-distance-bottom:0;mso-position-horizontal:absolute;mso-position-horizontal-relative:text;mso-position-vertical:absolute;mso-position-vertical-relative:text" from="-4.5pt,8.05pt" to="471.75pt,8.05pt" o:gfxdata="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" strokecolor="#4579b8 [3044]"/>
           </w:pict>
         </w:r>
@@ -4676,14 +5276,27 @@
           <w:tab/>
           <w:t xml:space="preserve">Page </w:t>
         </w:r>
-        <w:fldSimple w:instr=" PAGE   \* MERGEFORMAT ">
-          <w:r>
-            <w:rPr>
-              <w:noProof/>
-            </w:rPr>
-            <w:t>1</w:t>
-          </w:r>
-        </w:fldSimple>
+        <w:r>
+          <w:fldChar w:fldCharType="begin"/>
+        </w:r>
+        <w:r>
+          <w:instrText xml:space="preserve"> PAGE   \* MERGEFORMAT </w:instrText>
+        </w:r>
+        <w:r>
+          <w:fldChar w:fldCharType="separate"/>
+        </w:r>
+        <w:r>
+          <w:rPr>
+            <w:noProof/>
+          </w:rPr>
+          <w:t>1</w:t>
+        </w:r>
+        <w:r>
+          <w:rPr>
+            <w:noProof/>
+          </w:rPr>
+          <w:fldChar w:fldCharType="end"/>
+        </w:r>
       </w:p>
     </w:sdtContent>
   </w:sdt>
@@ -4691,7 +5304,7 @@
 </file>
 
 <file path=word/footer4.xml><?xml version="1.0" encoding="utf-8"?>
-<w:ftr xmlns:mo="http://schemas.microsoft.com/office/mac/office/2008/main" xmlns:ve="http://schemas.openxmlformats.org/markup-compatibility/2006" xmlns:mv="urn:schemas-microsoft-com:mac:vml" xmlns:o="urn:schemas-microsoft-com:office:office" xmlns:r="http://schemas.openxmlformats.org/officeDocument/2006/relationships" xmlns:m="http://schemas.openxmlformats.org/officeDocument/2006/math" xmlns:v="urn:schemas-microsoft-com:vml" xmlns:wp="http://schemas.openxmlformats.org/drawingml/2006/wordprocessingDrawing" xmlns:w10="urn:schemas-microsoft-com:office:word" xmlns:w="http://schemas.openxmlformats.org/wordprocessingml/2006/main" xmlns:wne="http://schemas.microsoft.com/office/word/2006/wordml">
+<w:ftr xmlns:wpc="http://schemas.microsoft.com/office/word/2010/wordprocessingCanvas" xmlns:mo="http://schemas.microsoft.com/office/mac/office/2008/main" xmlns:mc="http://schemas.openxmlformats.org/markup-compatibility/2006" xmlns:mv="urn:schemas-microsoft-com:mac:vml" xmlns:o="urn:schemas-microsoft-com:office:office" xmlns:r="http://schemas.openxmlformats.org/officeDocument/2006/relationships" xmlns:m="http://schemas.openxmlformats.org/officeDocument/2006/math" xmlns:v="urn:schemas-microsoft-com:vml" xmlns:wp14="http://schemas.microsoft.com/office/word/2010/wordprocessingDrawing" xmlns:wp="http://schemas.openxmlformats.org/drawingml/2006/wordprocessingDrawing" xmlns:w10="urn:schemas-microsoft-com:office:word" xmlns:w="http://schemas.openxmlformats.org/wordprocessingml/2006/main" xmlns:w14="http://schemas.microsoft.com/office/word/2010/wordml" xmlns:wpg="http://schemas.microsoft.com/office/word/2010/wordprocessingGroup" xmlns:wpi="http://schemas.microsoft.com/office/word/2010/wordprocessingInk" xmlns:wne="http://schemas.microsoft.com/office/word/2006/wordml" xmlns:wps="http://schemas.microsoft.com/office/word/2010/wordprocessingShape" mc:Ignorable="w14 wp14 mv">
   <w:p>
     <w:pPr>
       <w:pStyle w:val="Footer"/>
@@ -4701,7 +5314,7 @@
 </file>
 
 <file path=word/footnotes.xml><?xml version="1.0" encoding="utf-8"?>
-<w:footnotes xmlns:mo="http://schemas.microsoft.com/office/mac/office/2008/main" xmlns:ve="http://schemas.openxmlformats.org/markup-compatibility/2006" xmlns:mv="urn:schemas-microsoft-com:mac:vml" xmlns:o="urn:schemas-microsoft-com:office:office" xmlns:r="http://schemas.openxmlformats.org/officeDocument/2006/relationships" xmlns:m="http://schemas.openxmlformats.org/officeDocument/2006/math" xmlns:v="urn:schemas-microsoft-com:vml" xmlns:wp="http://schemas.openxmlformats.org/drawingml/2006/wordprocessingDrawing" xmlns:w10="urn:schemas-microsoft-com:office:word" xmlns:w="http://schemas.openxmlformats.org/wordprocessingml/2006/main" xmlns:wne="http://schemas.microsoft.com/office/word/2006/wordml">
+<w:footnotes xmlns:wpc="http://schemas.microsoft.com/office/word/2010/wordprocessingCanvas" xmlns:mo="http://schemas.microsoft.com/office/mac/office/2008/main" xmlns:mc="http://schemas.openxmlformats.org/markup-compatibility/2006" xmlns:mv="urn:schemas-microsoft-com:mac:vml" xmlns:o="urn:schemas-microsoft-com:office:office" xmlns:r="http://schemas.openxmlformats.org/officeDocument/2006/relationships" xmlns:m="http://schemas.openxmlformats.org/officeDocument/2006/math" xmlns:v="urn:schemas-microsoft-com:vml" xmlns:wp14="http://schemas.microsoft.com/office/word/2010/wordprocessingDrawing" xmlns:wp="http://schemas.openxmlformats.org/drawingml/2006/wordprocessingDrawing" xmlns:w10="urn:schemas-microsoft-com:office:word" xmlns:w="http://schemas.openxmlformats.org/wordprocessingml/2006/main" xmlns:w14="http://schemas.microsoft.com/office/word/2010/wordml" xmlns:wpg="http://schemas.microsoft.com/office/word/2010/wordprocessingGroup" xmlns:wpi="http://schemas.microsoft.com/office/word/2010/wordprocessingInk" xmlns:wne="http://schemas.microsoft.com/office/word/2006/wordml" xmlns:wps="http://schemas.microsoft.com/office/word/2010/wordprocessingShape" mc:Ignorable="w14 wp14">
   <w:footnote w:type="separator" w:id="-1">
     <w:p>
       <w:pPr>
@@ -4742,7 +5355,7 @@
 </file>
 
 <file path=word/header1.xml><?xml version="1.0" encoding="utf-8"?>
-<w:hdr xmlns:mo="http://schemas.microsoft.com/office/mac/office/2008/main" xmlns:ve="http://schemas.openxmlformats.org/markup-compatibility/2006" xmlns:mv="urn:schemas-microsoft-com:mac:vml" xmlns:o="urn:schemas-microsoft-com:office:office" xmlns:r="http://schemas.openxmlformats.org/officeDocument/2006/relationships" xmlns:m="http://schemas.openxmlformats.org/officeDocument/2006/math" xmlns:v="urn:schemas-microsoft-com:vml" xmlns:wp="http://schemas.openxmlformats.org/drawingml/2006/wordprocessingDrawing" xmlns:w10="urn:schemas-microsoft-com:office:word" xmlns:w="http://schemas.openxmlformats.org/wordprocessingml/2006/main" xmlns:wne="http://schemas.microsoft.com/office/word/2006/wordml">
+<w:hdr xmlns:wpc="http://schemas.microsoft.com/office/word/2010/wordprocessingCanvas" xmlns:mo="http://schemas.microsoft.com/office/mac/office/2008/main" xmlns:mc="http://schemas.openxmlformats.org/markup-compatibility/2006" xmlns:mv="urn:schemas-microsoft-com:mac:vml" xmlns:o="urn:schemas-microsoft-com:office:office" xmlns:r="http://schemas.openxmlformats.org/officeDocument/2006/relationships" xmlns:m="http://schemas.openxmlformats.org/officeDocument/2006/math" xmlns:v="urn:schemas-microsoft-com:vml" xmlns:wp14="http://schemas.microsoft.com/office/word/2010/wordprocessingDrawing" xmlns:wp="http://schemas.openxmlformats.org/drawingml/2006/wordprocessingDrawing" xmlns:w10="urn:schemas-microsoft-com:office:word" xmlns:w="http://schemas.openxmlformats.org/wordprocessingml/2006/main" xmlns:w14="http://schemas.microsoft.com/office/word/2010/wordml" xmlns:wpg="http://schemas.microsoft.com/office/word/2010/wordprocessingGroup" xmlns:wpi="http://schemas.microsoft.com/office/word/2010/wordprocessingInk" xmlns:wne="http://schemas.microsoft.com/office/word/2006/wordml" xmlns:wps="http://schemas.microsoft.com/office/word/2010/wordprocessingShape" mc:Ignorable="w14 wp14 mv">
   <w:p>
     <w:pPr>
       <w:pStyle w:val="Header"/>
@@ -4752,7 +5365,7 @@
 </file>
 
 <file path=word/numbering.xml><?xml version="1.0" encoding="utf-8"?>
-<w:numbering xmlns:mo="http://schemas.microsoft.com/office/mac/office/2008/main" xmlns:ve="http://schemas.openxmlformats.org/markup-compatibility/2006" xmlns:mv="urn:schemas-microsoft-com:mac:vml" xmlns:o="urn:schemas-microsoft-com:office:office" xmlns:r="http://schemas.openxmlformats.org/officeDocument/2006/relationships" xmlns:m="http://schemas.openxmlformats.org/officeDocument/2006/math" xmlns:v="urn:schemas-microsoft-com:vml" xmlns:wp="http://schemas.openxmlformats.org/drawingml/2006/wordprocessingDrawing" xmlns:w10="urn:schemas-microsoft-com:office:word" xmlns:w="http://schemas.openxmlformats.org/wordprocessingml/2006/main" xmlns:wne="http://schemas.microsoft.com/office/word/2006/wordml">
+<w:numbering xmlns:wpc="http://schemas.microsoft.com/office/word/2010/wordprocessingCanvas" xmlns:mo="http://schemas.microsoft.com/office/mac/office/2008/main" xmlns:mc="http://schemas.openxmlformats.org/markup-compatibility/2006" xmlns:mv="urn:schemas-microsoft-com:mac:vml" xmlns:o="urn:schemas-microsoft-com:office:office" xmlns:r="http://schemas.openxmlformats.org/officeDocument/2006/relationships" xmlns:m="http://schemas.openxmlformats.org/officeDocument/2006/math" xmlns:v="urn:schemas-microsoft-com:vml" xmlns:wp14="http://schemas.microsoft.com/office/word/2010/wordprocessingDrawing" xmlns:wp="http://schemas.openxmlformats.org/drawingml/2006/wordprocessingDrawing" xmlns:w10="urn:schemas-microsoft-com:office:word" xmlns:w="http://schemas.openxmlformats.org/wordprocessingml/2006/main" xmlns:w14="http://schemas.microsoft.com/office/word/2010/wordml" xmlns:wpg="http://schemas.microsoft.com/office/word/2010/wordprocessingGroup" xmlns:wpi="http://schemas.microsoft.com/office/word/2010/wordprocessingInk" xmlns:wne="http://schemas.microsoft.com/office/word/2006/wordml" xmlns:wps="http://schemas.microsoft.com/office/word/2010/wordprocessingShape" mc:Ignorable="w14 wp14">
   <w:abstractNum w:abstractNumId="0">
     <w:nsid w:val="02D3050E"/>
     <w:multiLevelType w:val="multilevel"/>
@@ -7985,7 +8598,7 @@
 </file>
 
 <file path=word/styles.xml><?xml version="1.0" encoding="utf-8"?>
-<w:styles xmlns:r="http://schemas.openxmlformats.org/officeDocument/2006/relationships" xmlns:w="http://schemas.openxmlformats.org/wordprocessingml/2006/main">
+<w:styles xmlns:mc="http://schemas.openxmlformats.org/markup-compatibility/2006" xmlns:r="http://schemas.openxmlformats.org/officeDocument/2006/relationships" xmlns:w="http://schemas.openxmlformats.org/wordprocessingml/2006/main" xmlns:w14="http://schemas.microsoft.com/office/word/2010/wordml" mc:Ignorable="w14">
   <w:docDefaults>
     <w:rPrDefault>
       <w:rPr>
@@ -8362,14 +8975,15 @@
   </w:style>
   <w:style w:type="character" w:default="1" w:styleId="DefaultParagraphFont">
     <w:name w:val="Default Paragraph Font"/>
+    <w:uiPriority w:val="1"/>
     <w:semiHidden/>
     <w:unhideWhenUsed/>
   </w:style>
   <w:style w:type="table" w:default="1" w:styleId="TableNormal">
     <w:name w:val="Normal Table"/>
+    <w:uiPriority w:val="99"/>
     <w:semiHidden/>
     <w:unhideWhenUsed/>
-    <w:qFormat/>
     <w:tblPr>
       <w:tblInd w:w="0" w:type="dxa"/>
       <w:tblCellMar>
@@ -8382,6 +8996,7 @@
   </w:style>
   <w:style w:type="numbering" w:default="1" w:styleId="NoList">
     <w:name w:val="No List"/>
+    <w:uiPriority w:val="99"/>
     <w:semiHidden/>
     <w:unhideWhenUsed/>
   </w:style>
@@ -9521,7 +10136,6 @@
     <w:basedOn w:val="Normal"/>
     <w:link w:val="FootnoteTextChar"/>
     <w:uiPriority w:val="99"/>
-    <w:semiHidden/>
     <w:unhideWhenUsed/>
     <w:rsid w:val="00324CA9"/>
     <w:pPr>
@@ -9537,7 +10151,6 @@
     <w:basedOn w:val="DefaultParagraphFont"/>
     <w:link w:val="FootnoteText"/>
     <w:uiPriority w:val="99"/>
-    <w:semiHidden/>
     <w:rsid w:val="00324CA9"/>
     <w:rPr>
       <w:sz w:val="20"/>
@@ -9793,6 +10406,192 @@
       <w:sz w:val="28"/>
       <w:u w:val="single"/>
     </w:rPr>
+  </w:style>
+</w:styles>
+</file>
+
+<file path=word/stylesWithEffects.xml><?xml version="1.0" encoding="utf-8"?>
+<w:styles xmlns:wpc="http://schemas.microsoft.com/office/word/2010/wordprocessingCanvas" xmlns:mo="http://schemas.microsoft.com/office/mac/office/2008/main" xmlns:mc="http://schemas.openxmlformats.org/markup-compatibility/2006" xmlns:mv="urn:schemas-microsoft-com:mac:vml" xmlns:o="urn:schemas-microsoft-com:office:office" xmlns:r="http://schemas.openxmlformats.org/officeDocument/2006/relationships" xmlns:m="http://schemas.openxmlformats.org/officeDocument/2006/math" xmlns:v="urn:schemas-microsoft-com:vml" xmlns:wp14="http://schemas.microsoft.com/office/word/2010/wordprocessingDrawing" xmlns:wp="http://schemas.openxmlformats.org/drawingml/2006/wordprocessingDrawing" xmlns:w10="urn:schemas-microsoft-com:office:word" xmlns:w="http://schemas.openxmlformats.org/wordprocessingml/2006/main" xmlns:w14="http://schemas.microsoft.com/office/word/2010/wordml" xmlns:wpg="http://schemas.microsoft.com/office/word/2010/wordprocessingGroup" xmlns:wpi="http://schemas.microsoft.com/office/word/2010/wordprocessingInk" xmlns:wne="http://schemas.microsoft.com/office/word/2006/wordml" xmlns:wps="http://schemas.microsoft.com/office/word/2010/wordprocessingShape" mc:Ignorable="w14 wp14">
+  <w:docDefaults>
+    <w:rPrDefault>
+      <w:rPr>
+        <w:rFonts w:asciiTheme="minorHAnsi" w:eastAsiaTheme="minorEastAsia" w:hAnsiTheme="minorHAnsi" w:cstheme="minorBidi"/>
+        <w:sz w:val="24"/>
+        <w:szCs w:val="24"/>
+        <w:lang w:val="en-US" w:eastAsia="ja-JP" w:bidi="ar-SA"/>
+      </w:rPr>
+    </w:rPrDefault>
+    <w:pPrDefault/>
+  </w:docDefaults>
+  <w:latentStyles w:defLockedState="0" w:defUIPriority="99" w:defSemiHidden="1" w:defUnhideWhenUsed="1" w:defQFormat="0" w:count="276">
+    <w:lsdException w:name="Normal" w:semiHidden="0" w:uiPriority="0" w:unhideWhenUsed="0" w:qFormat="1"/>
+    <w:lsdException w:name="heading 1" w:semiHidden="0" w:uiPriority="9" w:unhideWhenUsed="0" w:qFormat="1"/>
+    <w:lsdException w:name="heading 2" w:uiPriority="9" w:qFormat="1"/>
+    <w:lsdException w:name="heading 3" w:uiPriority="9" w:qFormat="1"/>
+    <w:lsdException w:name="heading 4" w:uiPriority="9" w:qFormat="1"/>
+    <w:lsdException w:name="heading 5" w:uiPriority="9" w:qFormat="1"/>
+    <w:lsdException w:name="heading 6" w:uiPriority="9" w:qFormat="1"/>
+    <w:lsdException w:name="heading 7" w:uiPriority="9" w:qFormat="1"/>
+    <w:lsdException w:name="heading 8" w:uiPriority="9" w:qFormat="1"/>
+    <w:lsdException w:name="heading 9" w:uiPriority="9" w:qFormat="1"/>
+    <w:lsdException w:name="toc 1" w:uiPriority="39"/>
+    <w:lsdException w:name="toc 2" w:uiPriority="39"/>
+    <w:lsdException w:name="toc 3" w:uiPriority="39"/>
+    <w:lsdException w:name="toc 4" w:uiPriority="39"/>
+    <w:lsdException w:name="toc 5" w:uiPriority="39"/>
+    <w:lsdException w:name="toc 6" w:uiPriority="39"/>
+    <w:lsdException w:name="toc 7" w:uiPriority="39"/>
+    <w:lsdException w:name="toc 8" w:uiPriority="39"/>
+    <w:lsdException w:name="toc 9" w:uiPriority="39"/>
+    <w:lsdException w:name="caption" w:uiPriority="35" w:qFormat="1"/>
+    <w:lsdException w:name="Title" w:semiHidden="0" w:uiPriority="10" w:unhideWhenUsed="0" w:qFormat="1"/>
+    <w:lsdException w:name="Default Paragraph Font" w:uiPriority="1"/>
+    <w:lsdException w:name="Subtitle" w:semiHidden="0" w:uiPriority="11" w:unhideWhenUsed="0" w:qFormat="1"/>
+    <w:lsdException w:name="Strong" w:semiHidden="0" w:uiPriority="22" w:unhideWhenUsed="0" w:qFormat="1"/>
+    <w:lsdException w:name="Emphasis" w:semiHidden="0" w:uiPriority="20" w:unhideWhenUsed="0" w:qFormat="1"/>
+    <w:lsdException w:name="Table Grid" w:semiHidden="0" w:uiPriority="59" w:unhideWhenUsed="0"/>
+    <w:lsdException w:name="Placeholder Text" w:unhideWhenUsed="0"/>
+    <w:lsdException w:name="No Spacing" w:semiHidden="0" w:uiPriority="1" w:unhideWhenUsed="0" w:qFormat="1"/>
+    <w:lsdException w:name="Light Shading" w:semiHidden="0" w:uiPriority="60" w:unhideWhenUsed="0"/>
+    <w:lsdException w:name="Light List" w:semiHidden="0" w:uiPriority="61" w:unhideWhenUsed="0"/>
+    <w:lsdException w:name="Light Grid" w:semiHidden="0" w:uiPriority="62" w:unhideWhenUsed="0"/>
+    <w:lsdException w:name="Medium Shading 1" w:semiHidden="0" w:uiPriority="63" w:unhideWhenUsed="0"/>
+    <w:lsdException w:name="Medium Shading 2" w:semiHidden="0" w:uiPriority="64" w:unhideWhenUsed="0"/>
+    <w:lsdException w:name="Medium List 1" w:semiHidden="0" w:uiPriority="65" w:unhideWhenUsed="0"/>
+    <w:lsdException w:name="Medium List 2" w:semiHidden="0" w:uiPriority="66" w:unhideWhenUsed="0"/>
+    <w:lsdException w:name="Medium Grid 1" w:semiHidden="0" w:uiPriority="67" w:unhideWhenUsed="0"/>
+    <w:lsdException w:name="Medium Grid 2" w:semiHidden="0" w:uiPriority="68" w:unhideWhenUsed="0"/>
+    <w:lsdException w:name="Medium Grid 3" w:semiHidden="0" w:uiPriority="69" w:unhideWhenUsed="0"/>
+    <w:lsdException w:name="Dark List" w:semiHidden="0" w:uiPriority="70" w:unhideWhenUsed="0"/>
+    <w:lsdException w:name="Colorful Shading" w:semiHidden="0" w:uiPriority="71" w:unhideWhenUsed="0"/>
+    <w:lsdException w:name="Colorful List" w:semiHidden="0" w:uiPriority="72" w:unhideWhenUsed="0"/>
+    <w:lsdException w:name="Colorful Grid" w:semiHidden="0" w:uiPriority="73" w:unhideWhenUsed="0"/>
+    <w:lsdException w:name="Light Shading Accent 1" w:semiHidden="0" w:uiPriority="60" w:unhideWhenUsed="0"/>
+    <w:lsdException w:name="Light List Accent 1" w:semiHidden="0" w:uiPriority="61" w:unhideWhenUsed="0"/>
+    <w:lsdException w:name="Light Grid Accent 1" w:semiHidden="0" w:uiPriority="62" w:unhideWhenUsed="0"/>
+    <w:lsdException w:name="Medium Shading 1 Accent 1" w:semiHidden="0" w:uiPriority="63" w:unhideWhenUsed="0"/>
+    <w:lsdException w:name="Medium Shading 2 Accent 1" w:semiHidden="0" w:uiPriority="64" w:unhideWhenUsed="0"/>
+    <w:lsdException w:name="Medium List 1 Accent 1" w:semiHidden="0" w:uiPriority="65" w:unhideWhenUsed="0"/>
+    <w:lsdException w:name="Revision" w:unhideWhenUsed="0"/>
+    <w:lsdException w:name="List Paragraph" w:semiHidden="0" w:uiPriority="34" w:unhideWhenUsed="0" w:qFormat="1"/>
+    <w:lsdException w:name="Quote" w:semiHidden="0" w:uiPriority="29" w:unhideWhenUsed="0" w:qFormat="1"/>
+    <w:lsdException w:name="Intense Quote" w:semiHidden="0" w:uiPriority="30" w:unhideWhenUsed="0" w:qFormat="1"/>
+    <w:lsdException w:name="Medium List 2 Accent 1" w:semiHidden="0" w:uiPriority="66" w:unhideWhenUsed="0"/>
+    <w:lsdException w:name="Medium Grid 1 Accent 1" w:semiHidden="0" w:uiPriority="67" w:unhideWhenUsed="0"/>
+    <w:lsdException w:name="Medium Grid 2 Accent 1" w:semiHidden="0" w:uiPriority="68" w:unhideWhenUsed="0"/>
+    <w:lsdException w:name="Medium Grid 3 Accent 1" w:semiHidden="0" w:uiPriority="69" w:unhideWhenUsed="0"/>
+    <w:lsdException w:name="Dark List Accent 1" w:semiHidden="0" w:uiPriority="70" w:unhideWhenUsed="0"/>
+    <w:lsdException w:name="Colorful Shading Accent 1" w:semiHidden="0" w:uiPriority="71" w:unhideWhenUsed="0"/>
+    <w:lsdException w:name="Colorful List Accent 1" w:semiHidden="0" w:uiPriority="72" w:unhideWhenUsed="0"/>
+    <w:lsdException w:name="Colorful Grid Accent 1" w:semiHidden="0" w:uiPriority="73" w:unhideWhenUsed="0"/>
+    <w:lsdException w:name="Light Shading Accent 2" w:semiHidden="0" w:uiPriority="60" w:unhideWhenUsed="0"/>
+    <w:lsdException w:name="Light List Accent 2" w:semiHidden="0" w:uiPriority="61" w:unhideWhenUsed="0"/>
+    <w:lsdException w:name="Light Grid Accent 2" w:semiHidden="0" w:uiPriority="62" w:unhideWhenUsed="0"/>
+    <w:lsdException w:name="Medium Shading 1 Accent 2" w:semiHidden="0" w:uiPriority="63" w:unhideWhenUsed="0"/>
+    <w:lsdException w:name="Medium Shading 2 Accent 2" w:semiHidden="0" w:uiPriority="64" w:unhideWhenUsed="0"/>
+    <w:lsdException w:name="Medium List 1 Accent 2" w:semiHidden="0" w:uiPriority="65" w:unhideWhenUsed="0"/>
+    <w:lsdException w:name="Medium List 2 Accent 2" w:semiHidden="0" w:uiPriority="66" w:unhideWhenUsed="0"/>
+    <w:lsdException w:name="Medium Grid 1 Accent 2" w:semiHidden="0" w:uiPriority="67" w:unhideWhenUsed="0"/>
+    <w:lsdException w:name="Medium Grid 2 Accent 2" w:semiHidden="0" w:uiPriority="68" w:unhideWhenUsed="0"/>
+    <w:lsdException w:name="Medium Grid 3 Accent 2" w:semiHidden="0" w:uiPriority="69" w:unhideWhenUsed="0"/>
+    <w:lsdException w:name="Dark List Accent 2" w:semiHidden="0" w:uiPriority="70" w:unhideWhenUsed="0"/>
+    <w:lsdException w:name="Colorful Shading Accent 2" w:semiHidden="0" w:uiPriority="71" w:unhideWhenUsed="0"/>
+    <w:lsdException w:name="Colorful List Accent 2" w:semiHidden="0" w:uiPriority="72" w:unhideWhenUsed="0"/>
+    <w:lsdException w:name="Colorful Grid Accent 2" w:semiHidden="0" w:uiPriority="73" w:unhideWhenUsed="0"/>
+    <w:lsdException w:name="Light Shading Accent 3" w:semiHidden="0" w:uiPriority="60" w:unhideWhenUsed="0"/>
+    <w:lsdException w:name="Light List Accent 3" w:semiHidden="0" w:uiPriority="61" w:unhideWhenUsed="0"/>
+    <w:lsdException w:name="Light Grid Accent 3" w:semiHidden="0" w:uiPriority="62" w:unhideWhenUsed="0"/>
+    <w:lsdException w:name="Medium Shading 1 Accent 3" w:semiHidden="0" w:uiPriority="63" w:unhideWhenUsed="0"/>
+    <w:lsdException w:name="Medium Shading 2 Accent 3" w:semiHidden="0" w:uiPriority="64" w:unhideWhenUsed="0"/>
+    <w:lsdException w:name="Medium List 1 Accent 3" w:semiHidden="0" w:uiPriority="65" w:unhideWhenUsed="0"/>
+    <w:lsdException w:name="Medium List 2 Accent 3" w:semiHidden="0" w:uiPriority="66" w:unhideWhenUsed="0"/>
+    <w:lsdException w:name="Medium Grid 1 Accent 3" w:semiHidden="0" w:uiPriority="67" w:unhideWhenUsed="0"/>
+    <w:lsdException w:name="Medium Grid 2 Accent 3" w:semiHidden="0" w:uiPriority="68" w:unhideWhenUsed="0"/>
+    <w:lsdException w:name="Medium Grid 3 Accent 3" w:semiHidden="0" w:uiPriority="69" w:unhideWhenUsed="0"/>
+    <w:lsdException w:name="Dark List Accent 3" w:semiHidden="0" w:uiPriority="70" w:unhideWhenUsed="0"/>
+    <w:lsdException w:name="Colorful Shading Accent 3" w:semiHidden="0" w:uiPriority="71" w:unhideWhenUsed="0"/>
+    <w:lsdException w:name="Colorful List Accent 3" w:semiHidden="0" w:uiPriority="72" w:unhideWhenUsed="0"/>
+    <w:lsdException w:name="Colorful Grid Accent 3" w:semiHidden="0" w:uiPriority="73" w:unhideWhenUsed="0"/>
+    <w:lsdException w:name="Light Shading Accent 4" w:semiHidden="0" w:uiPriority="60" w:unhideWhenUsed="0"/>
+    <w:lsdException w:name="Light List Accent 4" w:semiHidden="0" w:uiPriority="61" w:unhideWhenUsed="0"/>
+    <w:lsdException w:name="Light Grid Accent 4" w:semiHidden="0" w:uiPriority="62" w:unhideWhenUsed="0"/>
+    <w:lsdException w:name="Medium Shading 1 Accent 4" w:semiHidden="0" w:uiPriority="63" w:unhideWhenUsed="0"/>
+    <w:lsdException w:name="Medium Shading 2 Accent 4" w:semiHidden="0" w:uiPriority="64" w:unhideWhenUsed="0"/>
+    <w:lsdException w:name="Medium List 1 Accent 4" w:semiHidden="0" w:uiPriority="65" w:unhideWhenUsed="0"/>
+    <w:lsdException w:name="Medium List 2 Accent 4" w:semiHidden="0" w:uiPriority="66" w:unhideWhenUsed="0"/>
+    <w:lsdException w:name="Medium Grid 1 Accent 4" w:semiHidden="0" w:uiPriority="67" w:unhideWhenUsed="0"/>
+    <w:lsdException w:name="Medium Grid 2 Accent 4" w:semiHidden="0" w:uiPriority="68" w:unhideWhenUsed="0"/>
+    <w:lsdException w:name="Medium Grid 3 Accent 4" w:semiHidden="0" w:uiPriority="69" w:unhideWhenUsed="0"/>
+    <w:lsdException w:name="Dark List Accent 4" w:semiHidden="0" w:uiPriority="70" w:unhideWhenUsed="0"/>
+    <w:lsdException w:name="Colorful Shading Accent 4" w:semiHidden="0" w:uiPriority="71" w:unhideWhenUsed="0"/>
+    <w:lsdException w:name="Colorful List Accent 4" w:semiHidden="0" w:uiPriority="72" w:unhideWhenUsed="0"/>
+    <w:lsdException w:name="Colorful Grid Accent 4" w:semiHidden="0" w:uiPriority="73" w:unhideWhenUsed="0"/>
+    <w:lsdException w:name="Light Shading Accent 5" w:semiHidden="0" w:uiPriority="60" w:unhideWhenUsed="0"/>
+    <w:lsdException w:name="Light List Accent 5" w:semiHidden="0" w:uiPriority="61" w:unhideWhenUsed="0"/>
+    <w:lsdException w:name="Light Grid Accent 5" w:semiHidden="0" w:uiPriority="62" w:unhideWhenUsed="0"/>
+    <w:lsdException w:name="Medium Shading 1 Accent 5" w:semiHidden="0" w:uiPriority="63" w:unhideWhenUsed="0"/>
+    <w:lsdException w:name="Medium Shading 2 Accent 5" w:semiHidden="0" w:uiPriority="64" w:unhideWhenUsed="0"/>
+    <w:lsdException w:name="Medium List 1 Accent 5" w:semiHidden="0" w:uiPriority="65" w:unhideWhenUsed="0"/>
+    <w:lsdException w:name="Medium List 2 Accent 5" w:semiHidden="0" w:uiPriority="66" w:unhideWhenUsed="0"/>
+    <w:lsdException w:name="Medium Grid 1 Accent 5" w:semiHidden="0" w:uiPriority="67" w:unhideWhenUsed="0"/>
+    <w:lsdException w:name="Medium Grid 2 Accent 5" w:semiHidden="0" w:uiPriority="68" w:unhideWhenUsed="0"/>
+    <w:lsdException w:name="Medium Grid 3 Accent 5" w:semiHidden="0" w:uiPriority="69" w:unhideWhenUsed="0"/>
+    <w:lsdException w:name="Dark List Accent 5" w:semiHidden="0" w:uiPriority="70" w:unhideWhenUsed="0"/>
+    <w:lsdException w:name="Colorful Shading Accent 5" w:semiHidden="0" w:uiPriority="71" w:unhideWhenUsed="0"/>
+    <w:lsdException w:name="Colorful List Accent 5" w:semiHidden="0" w:uiPriority="72" w:unhideWhenUsed="0"/>
+    <w:lsdException w:name="Colorful Grid Accent 5" w:semiHidden="0" w:uiPriority="73" w:unhideWhenUsed="0"/>
+    <w:lsdException w:name="Light Shading Accent 6" w:semiHidden="0" w:uiPriority="60" w:unhideWhenUsed="0"/>
+    <w:lsdException w:name="Light List Accent 6" w:semiHidden="0" w:uiPriority="61" w:unhideWhenUsed="0"/>
+    <w:lsdException w:name="Light Grid Accent 6" w:semiHidden="0" w:uiPriority="62" w:unhideWhenUsed="0"/>
+    <w:lsdException w:name="Medium Shading 1 Accent 6" w:semiHidden="0" w:uiPriority="63" w:unhideWhenUsed="0"/>
+    <w:lsdException w:name="Medium Shading 2 Accent 6" w:semiHidden="0" w:uiPriority="64" w:unhideWhenUsed="0"/>
+    <w:lsdException w:name="Medium List 1 Accent 6" w:semiHidden="0" w:uiPriority="65" w:unhideWhenUsed="0"/>
+    <w:lsdException w:name="Medium List 2 Accent 6" w:semiHidden="0" w:uiPriority="66" w:unhideWhenUsed="0"/>
+    <w:lsdException w:name="Medium Grid 1 Accent 6" w:semiHidden="0" w:uiPriority="67" w:unhideWhenUsed="0"/>
+    <w:lsdException w:name="Medium Grid 2 Accent 6" w:semiHidden="0" w:uiPriority="68" w:unhideWhenUsed="0"/>
+    <w:lsdException w:name="Medium Grid 3 Accent 6" w:semiHidden="0" w:uiPriority="69" w:unhideWhenUsed="0"/>
+    <w:lsdException w:name="Dark List Accent 6" w:semiHidden="0" w:uiPriority="70" w:unhideWhenUsed="0"/>
+    <w:lsdException w:name="Colorful Shading Accent 6" w:semiHidden="0" w:uiPriority="71" w:unhideWhenUsed="0"/>
+    <w:lsdException w:name="Colorful List Accent 6" w:semiHidden="0" w:uiPriority="72" w:unhideWhenUsed="0"/>
+    <w:lsdException w:name="Colorful Grid Accent 6" w:semiHidden="0" w:uiPriority="73" w:unhideWhenUsed="0"/>
+    <w:lsdException w:name="Subtle Emphasis" w:semiHidden="0" w:uiPriority="19" w:unhideWhenUsed="0" w:qFormat="1"/>
+    <w:lsdException w:name="Intense Emphasis" w:semiHidden="0" w:uiPriority="21" w:unhideWhenUsed="0" w:qFormat="1"/>
+    <w:lsdException w:name="Subtle Reference" w:semiHidden="0" w:uiPriority="31" w:unhideWhenUsed="0" w:qFormat="1"/>
+    <w:lsdException w:name="Intense Reference" w:semiHidden="0" w:uiPriority="32" w:unhideWhenUsed="0" w:qFormat="1"/>
+    <w:lsdException w:name="Book Title" w:semiHidden="0" w:uiPriority="33" w:unhideWhenUsed="0" w:qFormat="1"/>
+    <w:lsdException w:name="Bibliography" w:uiPriority="37"/>
+    <w:lsdException w:name="TOC Heading" w:uiPriority="39" w:qFormat="1"/>
+  </w:latentStyles>
+  <w:style w:type="paragraph" w:default="1" w:styleId="Normal">
+    <w:name w:val="Normal"/>
+    <w:qFormat/>
+  </w:style>
+  <w:style w:type="character" w:default="1" w:styleId="DefaultParagraphFont">
+    <w:name w:val="Default Paragraph Font"/>
+    <w:uiPriority w:val="1"/>
+    <w:semiHidden/>
+    <w:unhideWhenUsed/>
+  </w:style>
+  <w:style w:type="table" w:default="1" w:styleId="TableNormal">
+    <w:name w:val="Normal Table"/>
+    <w:uiPriority w:val="99"/>
+    <w:semiHidden/>
+    <w:unhideWhenUsed/>
+    <w:tblPr>
+      <w:tblInd w:w="0" w:type="dxa"/>
+      <w:tblCellMar>
+        <w:top w:w="0" w:type="dxa"/>
+        <w:left w:w="108" w:type="dxa"/>
+        <w:bottom w:w="0" w:type="dxa"/>
+        <w:right w:w="108" w:type="dxa"/>
+      </w:tblCellMar>
+    </w:tblPr>
+  </w:style>
+  <w:style w:type="numbering" w:default="1" w:styleId="NoList">
+    <w:name w:val="No List"/>
+    <w:uiPriority w:val="99"/>
+    <w:semiHidden/>
+    <w:unhideWhenUsed/>
   </w:style>
 </w:styles>
 </file>
@@ -10087,7 +10886,7 @@
 </file>
 
 <file path=customXml/itemProps1.xml><?xml version="1.0" encoding="utf-8"?>
-<ds:datastoreItem xmlns:ds="http://schemas.openxmlformats.org/officeDocument/2006/customXml" ds:itemID="{41E75542-DC3D-7846-A590-60E09B417B40}">
+<ds:datastoreItem xmlns:ds="http://schemas.openxmlformats.org/officeDocument/2006/customXml" ds:itemID="{2E1F79A5-9ECA-8D46-8DD3-05C0DB574EC9}">
   <ds:schemaRefs>
     <ds:schemaRef ds:uri="http://schemas.openxmlformats.org/officeDocument/2006/bibliography"/>
   </ds:schemaRefs>

</xml_diff>

<commit_message>
edits in e-rscr section:
</commit_message>
<xml_diff>
--- a/paper/mastersProjectPaper.docx
+++ b/paper/mastersProjectPaper.docx
@@ -38,17 +38,8 @@
           <w:b/>
           <w:sz w:val="96"/>
         </w:rPr>
-        <w:t xml:space="preserve">Project: Galvin </w:t>
-      </w:r>
-      <w:proofErr w:type="gramStart"/>
-      <w:r>
-        <w:rPr>
-          <w:b/>
-          <w:sz w:val="96"/>
-        </w:rPr>
-        <w:t>Library  Website</w:t>
-      </w:r>
-      <w:proofErr w:type="gramEnd"/>
+        <w:t>Project: Galvin Library  Website</w:t>
+      </w:r>
     </w:p>
     <w:p>
       <w:pPr>
@@ -1554,15 +1545,7 @@
         <w:t>This document, along with supporting documents</w:t>
       </w:r>
       <w:r>
-        <w:t xml:space="preserve"> and development environment is available on </w:t>
-      </w:r>
-      <w:proofErr w:type="spellStart"/>
-      <w:r>
-        <w:t>GitHub</w:t>
-      </w:r>
-      <w:proofErr w:type="spellEnd"/>
-      <w:r>
-        <w:t xml:space="preserve"> at </w:t>
+        <w:t xml:space="preserve"> and development environment is available on GitHub at </w:t>
       </w:r>
       <w:hyperlink r:id="rId11" w:history="1">
         <w:r>
@@ -1601,12 +1584,19 @@
         <w:pStyle w:val="Paperbody"/>
       </w:pPr>
       <w:r>
-        <w:t xml:space="preserve">The first step in developing the new site was to create an inventory of pages on the current site. This was done by one of the reference department’s student workers. At my direction, she updated a spreadsheet with each page’s title, URL, and a brief summary of the content. </w:t>
+        <w:t xml:space="preserve">The first step in developing the new site was to create an inventory of pages on the current site. This was done by one of the reference department’s student workers. At my direction, she </w:t>
+      </w:r>
+      <w:r>
+        <w:t>created</w:t>
+      </w:r>
+      <w:r>
+        <w:t xml:space="preserve"> a spreadsheet with each page’s title, URL, and a brief summary of the content. </w:t>
       </w:r>
       <w:r>
         <w:t xml:space="preserve">I then </w:t>
       </w:r>
       <w:r>
+        <w:lastRenderedPageBreak/>
         <w:t xml:space="preserve">looked up </w:t>
       </w:r>
       <w:r>
@@ -1616,13 +1606,8 @@
         <w:t xml:space="preserve"> analytics </w:t>
       </w:r>
       <w:r>
-        <w:t xml:space="preserve">statistics for each page for the </w:t>
-      </w:r>
-      <w:proofErr w:type="gramStart"/>
-      <w:r>
-        <w:t>Fall</w:t>
-      </w:r>
-      <w:proofErr w:type="gramEnd"/>
+        <w:t>statistics for each page for the Fall</w:t>
+      </w:r>
       <w:r>
         <w:t xml:space="preserve"> 2013</w:t>
       </w:r>
@@ -1630,33 +1615,25 @@
         <w:t>-Spring</w:t>
       </w:r>
       <w:r>
-        <w:t xml:space="preserve"> 2014 school year. I used </w:t>
-      </w:r>
-      <w:proofErr w:type="spellStart"/>
-      <w:r>
-        <w:t>p</w:t>
-      </w:r>
-      <w:r>
-        <w:t>ageview</w:t>
-      </w:r>
-      <w:proofErr w:type="spellEnd"/>
-      <w:r>
-        <w:t xml:space="preserve"> counts rather than </w:t>
+        <w:t xml:space="preserve"> 2014 school year. I used p</w:t>
+      </w:r>
+      <w:r>
+        <w:t xml:space="preserve">ageview counts rather than </w:t>
       </w:r>
       <w:r>
         <w:t xml:space="preserve">the </w:t>
       </w:r>
       <w:r>
-        <w:t>number of sessions</w:t>
-      </w:r>
-      <w:r>
-        <w:t xml:space="preserve"> recorded because </w:t>
+        <w:t xml:space="preserve">session information. </w:t>
       </w:r>
       <w:r>
         <w:t>Google Analytics defines sessions based on a default time of 30 minutes</w:t>
       </w:r>
       <w:r>
-        <w:t xml:space="preserve">. The </w:t>
+        <w:t>, and t</w:t>
+      </w:r>
+      <w:r>
+        <w:t xml:space="preserve">he </w:t>
       </w:r>
       <w:r>
         <w:t>library’s popular bank of computers</w:t>
@@ -1665,15 +1642,13 @@
         <w:t xml:space="preserve"> on the upper level</w:t>
       </w:r>
       <w:r>
-        <w:t xml:space="preserve"> can be used by several students within that timeframe. These totals were then calculated against the number of </w:t>
-      </w:r>
-      <w:proofErr w:type="spellStart"/>
-      <w:r>
-        <w:t>pageviews</w:t>
-      </w:r>
-      <w:proofErr w:type="spellEnd"/>
-      <w:r>
-        <w:t xml:space="preserve"> overall.</w:t>
+        <w:t xml:space="preserve"> can be used by several stude</w:t>
+      </w:r>
+      <w:r>
+        <w:t>nts within that timeframe. The</w:t>
+      </w:r>
+      <w:r>
+        <w:t xml:space="preserve"> totals were then calculated against the number of pageviews overall.</w:t>
       </w:r>
       <w:r>
         <w:t xml:space="preserve"> </w:t>
@@ -1787,21 +1762,8 @@
                 <w:sz w:val="16"/>
                 <w:szCs w:val="16"/>
               </w:rPr>
-              <w:t xml:space="preserve">% of Total </w:t>
-            </w:r>
-            <w:proofErr w:type="spellStart"/>
-            <w:r>
-              <w:rPr>
-                <w:rFonts w:ascii="Arial" w:eastAsia="Times New Roman" w:hAnsi="Arial" w:cs="Arial"/>
-                <w:b/>
-                <w:bCs/>
-                <w:color w:val="000000"/>
-                <w:sz w:val="16"/>
-                <w:szCs w:val="16"/>
-              </w:rPr>
-              <w:t>Pageviews</w:t>
-            </w:r>
-            <w:proofErr w:type="spellEnd"/>
+              <w:t>% of Total Pageviews</w:t>
+            </w:r>
             <w:r>
               <w:rPr>
                 <w:rFonts w:ascii="Arial" w:eastAsia="Times New Roman" w:hAnsi="Arial" w:cs="Arial"/>
@@ -2202,27 +2164,7 @@
                 <w:sz w:val="16"/>
                 <w:szCs w:val="16"/>
               </w:rPr>
-              <w:t>Provides search options for databases ranging from A-</w:t>
-            </w:r>
-            <w:proofErr w:type="spellStart"/>
-            <w:r>
-              <w:rPr>
-                <w:rFonts w:ascii="Arial" w:eastAsia="Times New Roman" w:hAnsi="Arial" w:cs="Arial"/>
-                <w:color w:val="000000"/>
-                <w:sz w:val="16"/>
-                <w:szCs w:val="16"/>
-              </w:rPr>
-              <w:t>Z.Offers</w:t>
-            </w:r>
-            <w:proofErr w:type="spellEnd"/>
-            <w:r>
-              <w:rPr>
-                <w:rFonts w:ascii="Arial" w:eastAsia="Times New Roman" w:hAnsi="Arial" w:cs="Arial"/>
-                <w:color w:val="000000"/>
-                <w:sz w:val="16"/>
-                <w:szCs w:val="16"/>
-              </w:rPr>
-              <w:t xml:space="preserve"> a keyword search and allows user t</w:t>
+              <w:t>Provides search options for databases ranging from A-Z.Offers a keyword search and allows user t</w:t>
             </w:r>
             <w:r>
               <w:rPr>
@@ -2372,27 +2314,7 @@
                 <w:sz w:val="16"/>
                 <w:szCs w:val="16"/>
               </w:rPr>
-              <w:t xml:space="preserve">Landing page from </w:t>
-            </w:r>
-            <w:proofErr w:type="spellStart"/>
-            <w:r>
-              <w:rPr>
-                <w:rFonts w:ascii="Arial" w:eastAsia="Times New Roman" w:hAnsi="Arial" w:cs="Arial"/>
-                <w:color w:val="000000"/>
-                <w:sz w:val="16"/>
-                <w:szCs w:val="16"/>
-              </w:rPr>
-              <w:t>MyIIT</w:t>
-            </w:r>
-            <w:proofErr w:type="spellEnd"/>
-            <w:r>
-              <w:rPr>
-                <w:rFonts w:ascii="Arial" w:eastAsia="Times New Roman" w:hAnsi="Arial" w:cs="Arial"/>
-                <w:color w:val="000000"/>
-                <w:sz w:val="16"/>
-                <w:szCs w:val="16"/>
-              </w:rPr>
-              <w:t xml:space="preserve"> "Library e-resources" link (databases page)</w:t>
+              <w:t>Landing page from MyIIT "Library e-resources" link (databases page)</w:t>
             </w:r>
           </w:p>
         </w:tc>
@@ -2526,7 +2448,6 @@
                 <w:szCs w:val="16"/>
               </w:rPr>
             </w:pPr>
-            <w:proofErr w:type="spellStart"/>
             <w:r>
               <w:rPr>
                 <w:rFonts w:ascii="Arial" w:eastAsia="Times New Roman" w:hAnsi="Arial" w:cs="Arial"/>
@@ -2534,17 +2455,7 @@
                 <w:sz w:val="16"/>
                 <w:szCs w:val="16"/>
               </w:rPr>
-              <w:t>EZProxy</w:t>
-            </w:r>
-            <w:proofErr w:type="spellEnd"/>
-            <w:r>
-              <w:rPr>
-                <w:rFonts w:ascii="Arial" w:eastAsia="Times New Roman" w:hAnsi="Arial" w:cs="Arial"/>
-                <w:color w:val="000000"/>
-                <w:sz w:val="16"/>
-                <w:szCs w:val="16"/>
-              </w:rPr>
-              <w:t xml:space="preserve"> prepend</w:t>
+              <w:t>EZProxy prepend</w:t>
             </w:r>
             <w:r>
               <w:rPr>
@@ -2835,27 +2746,7 @@
                 <w:sz w:val="16"/>
                 <w:szCs w:val="16"/>
               </w:rPr>
-              <w:t xml:space="preserve">Discusses options for borrowing physical items: IIT, I-Share and </w:t>
-            </w:r>
-            <w:proofErr w:type="spellStart"/>
-            <w:r>
-              <w:rPr>
-                <w:rFonts w:ascii="Arial" w:eastAsia="Times New Roman" w:hAnsi="Arial" w:cs="Arial"/>
-                <w:color w:val="000000"/>
-                <w:sz w:val="16"/>
-                <w:szCs w:val="16"/>
-              </w:rPr>
-              <w:t>WorldCat</w:t>
-            </w:r>
-            <w:proofErr w:type="spellEnd"/>
-            <w:r>
-              <w:rPr>
-                <w:rFonts w:ascii="Arial" w:eastAsia="Times New Roman" w:hAnsi="Arial" w:cs="Arial"/>
-                <w:color w:val="000000"/>
-                <w:sz w:val="16"/>
-                <w:szCs w:val="16"/>
-              </w:rPr>
-              <w:t>.</w:t>
+              <w:t>Discusses options for borrowing physical items: IIT, I-Share and WorldCat.</w:t>
             </w:r>
           </w:p>
         </w:tc>
@@ -3458,6 +3349,7 @@
                 <w:sz w:val="16"/>
                 <w:szCs w:val="16"/>
               </w:rPr>
+              <w:lastRenderedPageBreak/>
               <w:t>Find It</w:t>
             </w:r>
           </w:p>
@@ -3864,42 +3756,34 @@
         <w:t xml:space="preserve"> Using the spreadsheet to audit the current pages allowed me to uncover out-of-date information that should be removed from the current site and not ported to the new one (Pressley 21)</w:t>
       </w:r>
       <w:r>
-        <w:t xml:space="preserve">, such as library staff no longer </w:t>
-      </w:r>
-      <w:r>
-        <w:t>maintaining</w:t>
-      </w:r>
-      <w:r>
-        <w:t xml:space="preserve"> wireless access </w:t>
-      </w:r>
-      <w:r>
-        <w:t xml:space="preserve">points </w:t>
-      </w:r>
-      <w:r>
-        <w:t>in the building</w:t>
-      </w:r>
-      <w:r>
-        <w:t xml:space="preserve">. I had </w:t>
-      </w:r>
-      <w:r>
-        <w:t xml:space="preserve">also </w:t>
-      </w:r>
-      <w:r>
-        <w:t xml:space="preserve">planned on determining a </w:t>
-      </w:r>
-      <w:proofErr w:type="spellStart"/>
-      <w:r>
-        <w:t>pageview</w:t>
-      </w:r>
-      <w:proofErr w:type="spellEnd"/>
-      <w:r>
-        <w:t xml:space="preserve"> threshold where pages</w:t>
+        <w:t xml:space="preserve">. One example is on the computing page and the outdated instructions on how to connect to the wireless network. </w:t>
+      </w:r>
+      <w:r>
+        <w:t xml:space="preserve">I had </w:t>
+      </w:r>
+      <w:r>
+        <w:t xml:space="preserve">also planned on using the statistics to weed the website of unpopular pages by </w:t>
+      </w:r>
+      <w:r>
+        <w:t>determining a pageview threshold</w:t>
+      </w:r>
+      <w:r>
+        <w:t xml:space="preserve">: </w:t>
+      </w:r>
+      <w:r>
+        <w:t>pages</w:t>
       </w:r>
       <w:r>
         <w:t xml:space="preserve"> below a cutoff point would </w:t>
       </w:r>
       <w:r>
-        <w:t xml:space="preserve">not be included in the new site (Betz), but the statistics </w:t>
+        <w:t xml:space="preserve">not be </w:t>
+      </w:r>
+      <w:r>
+        <w:t xml:space="preserve">included in the new site. The </w:t>
+      </w:r>
+      <w:r>
+        <w:t xml:space="preserve">statistics </w:t>
       </w:r>
       <w:r>
         <w:t xml:space="preserve">showed that another approach would have to be taken. Only </w:t>
@@ -3908,10 +3792,16 @@
         <w:t>a few pages on the site had significant usage</w:t>
       </w:r>
       <w:r>
-        <w:t xml:space="preserve">, and using a threshold would suggest that most pages on the site should be dropped. This of course, cannot happen. </w:t>
-      </w:r>
-      <w:r>
-        <w:t>The fines and fees page, for example, had an access rate of only 0.09%, but this is still critical content that will need to be included in the new site</w:t>
+        <w:t xml:space="preserve">, and using a threshold would suggest that most pages on the site should be dropped. </w:t>
+      </w:r>
+      <w:r>
+        <w:t xml:space="preserve">But a lack of pageviews did not indicate old or unnecessary information as other have found (Betz). </w:t>
+      </w:r>
+      <w:r>
+        <w:t>T</w:t>
+      </w:r>
+      <w:r>
+        <w:t>he fines and fees page, for example, had an access rate of only 0.09%, but this is still critical content that will need to be included in the new site</w:t>
       </w:r>
       <w:r>
         <w:t xml:space="preserve"> as it tells students (who cannot graduate </w:t>
@@ -3926,10 +3816,16 @@
         <w:t>ing</w:t>
       </w:r>
       <w:r>
-        <w:t xml:space="preserve"> fines, even from the library)</w:t>
-      </w:r>
-      <w:r>
-        <w:t xml:space="preserve"> how to determine the amount due and where to pay fines</w:t>
+        <w:t xml:space="preserve"> fines)</w:t>
+      </w:r>
+      <w:r>
+        <w:t xml:space="preserve"> how to determine the amount due and where to pay </w:t>
+      </w:r>
+      <w:r>
+        <w:t xml:space="preserve">their </w:t>
+      </w:r>
+      <w:r>
+        <w:t>fines</w:t>
       </w:r>
       <w:r>
         <w:t xml:space="preserve">. Pages outlining </w:t>
@@ -3940,13 +3836,8 @@
       <w:r>
         <w:t xml:space="preserve">library policies and services have a similarly low percentage of </w:t>
       </w:r>
-      <w:proofErr w:type="spellStart"/>
-      <w:r>
-        <w:t>pageviews</w:t>
-      </w:r>
-      <w:proofErr w:type="spellEnd"/>
-      <w:r>
-        <w:t>,</w:t>
+      <w:r>
+        <w:t>pageviews,</w:t>
       </w:r>
       <w:r>
         <w:t xml:space="preserve"> </w:t>
@@ -3963,15 +3854,11 @@
         <w:pStyle w:val="Paperbody"/>
       </w:pPr>
       <w:r>
-        <w:t xml:space="preserve">One area where the analytics were helpful was in viewing </w:t>
-      </w:r>
-      <w:proofErr w:type="spellStart"/>
-      <w:r>
-        <w:t>pageviews</w:t>
-      </w:r>
-      <w:proofErr w:type="spellEnd"/>
-      <w:r>
-        <w:t xml:space="preserve"> for the satellite libraries under my purview. Currently, the Graham Resource Center (located in Crown Hall on the main campus) and the Institute of Food Safety &amp; Health Library (located at the Moffett campus) have their own sites</w:t>
+        <w:t xml:space="preserve">One area where the analytics were helpful was in viewing pageviews for the satellite libraries under my purview. Currently, the Graham Resource Center (located in Crown Hall on the main campus) and the Institute of Food Safety &amp; Health Library (located at the Moffett campus) </w:t>
+      </w:r>
+      <w:r>
+        <w:lastRenderedPageBreak/>
+        <w:t>have their own sites</w:t>
       </w:r>
       <w:r>
         <w:t xml:space="preserve">; they </w:t>
@@ -4039,19 +3926,23 @@
         <w:pStyle w:val="Heading3"/>
       </w:pPr>
       <w:bookmarkStart w:id="12" w:name="_Toc409957430"/>
-      <w:proofErr w:type="spellStart"/>
       <w:r>
         <w:t>Microinteractions</w:t>
       </w:r>
       <w:bookmarkEnd w:id="12"/>
-      <w:proofErr w:type="spellEnd"/>
     </w:p>
     <w:p>
       <w:pPr>
         <w:pStyle w:val="Paperbody"/>
       </w:pPr>
       <w:r>
-        <w:t>I recently heard about the concept of micro interactions: a piece of code intended for one specific task, such as inviting a user to “like” a Facebook page or sign up for an email list (King 2014). Many of the examples I’ve seen are for marketing purposes, but I was thinking the idea could be leveraged for patron questions as well. One example would be on one the policies pages; the text could end with a form: “Have more questions about our 24-hour access policy? Ask us here,” that would send an email to the appropriate department. I expect t¬¬¬hat fewer questions would be left unanswered in users’ minds if we offer a “point of sale” contact method rather than making the user locate the information on another page.</w:t>
+        <w:t>I recently heard about the concept of micro interactions: a piece of code intended for one specific task, such as inviting a user to “like” a Facebook page or sign up for an email list (King 2014). Many of the examples I’ve seen are for marketing purposes, but I was thinking the idea could be leveraged for patron questions as well. One example would be on one the policies pages; the text could end with a form: “Have more questions about our 24-hour access policy? Ask us here,” that would send an email to the appro</w:t>
+      </w:r>
+      <w:r>
+        <w:t>priate department. I expect t</w:t>
+      </w:r>
+      <w:r>
+        <w:t>hat fewer questions would be left unanswered in users’ minds if we offer a “point of sale” contact method rather than making the user locate the information on another page.</w:t>
       </w:r>
     </w:p>
     <w:p>
@@ -4060,6 +3951,7 @@
       </w:pPr>
       <w:bookmarkStart w:id="13" w:name="_Toc409957431"/>
       <w:r>
+        <w:lastRenderedPageBreak/>
         <w:t>Increase Readability</w:t>
       </w:r>
       <w:bookmarkEnd w:id="13"/>
@@ -4069,15 +3961,7 @@
         <w:pStyle w:val="Paperbody"/>
       </w:pPr>
       <w:r>
-        <w:t xml:space="preserve">The current site is very text heavy and written in paragraph style rather than outlines. Many of the current site’s pages are written at a grade fourteen reading level or above. This should be lowered substantially to remove barriers to students accessing our resources (Costello 2014) and will be particularly helpful for our </w:t>
-      </w:r>
-      <w:proofErr w:type="spellStart"/>
-      <w:r>
-        <w:t>non native</w:t>
-      </w:r>
-      <w:proofErr w:type="spellEnd"/>
-      <w:r>
-        <w:t>-English speaking students.</w:t>
+        <w:t>The current site is very text heavy and written in paragraph style rather than outlines. Many of the current site’s pages are written at a grade fourteen reading level or above. This should be lowered substantially to remove barriers to students accessing our resources (Costello 2014) and will be particularly helpful for our non native-English speaking students.</w:t>
       </w:r>
     </w:p>
     <w:p>
@@ -4105,15 +3989,27 @@
         <w:pStyle w:val="Paperbody"/>
       </w:pPr>
       <w:r>
-        <w:t xml:space="preserve">The home page of the current library website (library.iit.edu) includes a search box that sends a query to the local instance of the library’s online public access catalog (OPAC). There only three types of items an OPAC search. The first type includes physical items in the library’s collections: books, video materials, theses, etc. The second includes bibliographic records for electronic books from vendors that supply us with this information. Books24x7 and Springer Link are two vendors that supply us with these records, but they are in the minority; the library does not receive (nor could our infrastructure accommodate) files of the millions of journal articles that comprise the majority of our database subscriptions. The third type of items included in OPAC search results are scanned files from the </w:t>
-      </w:r>
-      <w:proofErr w:type="spellStart"/>
-      <w:r>
-        <w:t>HathiTrust</w:t>
-      </w:r>
-      <w:proofErr w:type="spellEnd"/>
-      <w:r>
-        <w:t xml:space="preserve"> digital project. This includes digitized content from the Google Books and Internet Archives projects, as well as individual libraries’ digitization efforts.</w:t>
+        <w:t>The home page of the current library website (library.iit.edu) includes a search box that sends a query to the local instance of the library’s online public access catalog (OPAC). There only three types of items an OPAC search</w:t>
+      </w:r>
+      <w:r>
+        <w:t xml:space="preserve"> will return</w:t>
+      </w:r>
+      <w:r>
+        <w:t>. The first type includes physical items in the library’s collections: books, video materials, theses, etc. The second includes bibliographic records for electronic books from vendors. Books24x7 and Springer Link are two vendors that supply us with these records, but they are in the minority; the library does not receive (nor could our infrastructure accommodate) files of the millions of journal articles that comprise the majority of our database subscriptions. The third type of items included in OPAC search results are scanned files from the HathiTrust digital project. This includes digitized content from the Google Books and Internet Archives projects, as well as individual libraries’ digitization efforts</w:t>
+      </w:r>
+      <w:r>
+        <w:t xml:space="preserve"> (“</w:t>
+      </w:r>
+      <w:bookmarkStart w:id="16" w:name="_GoBack"/>
+      <w:bookmarkEnd w:id="16"/>
+      <w:r>
+        <w:t>Our Partnership</w:t>
+      </w:r>
+      <w:r>
+        <w:t>”)</w:t>
+      </w:r>
+      <w:r>
+        <w:t>.</w:t>
       </w:r>
       <w:r>
         <w:t xml:space="preserve"> </w:t>
@@ -4136,15 +4032,7 @@
         <w:footnoteReference w:id="1"/>
       </w:r>
       <w:r>
-        <w:t>. Some searches are fruitful: a search for “</w:t>
-      </w:r>
-      <w:proofErr w:type="spellStart"/>
-      <w:r>
-        <w:t>javascript</w:t>
-      </w:r>
-      <w:proofErr w:type="spellEnd"/>
-      <w:r>
-        <w:t xml:space="preserve">” will turn up many relevant examples from our e-book subscriptions (see result at http://tinyurl.com/omqsrut). </w:t>
+        <w:t xml:space="preserve">. Some searches are fruitful: a search for “javascript” will turn up many relevant examples from our e-book subscriptions (see result at http://tinyurl.com/omqsrut). </w:t>
       </w:r>
       <w:r>
         <w:rPr>
@@ -4155,18 +4043,12 @@
       <w:r>
         <w:t xml:space="preserve"> </w:t>
       </w:r>
-      <w:bookmarkStart w:id="16" w:name="_GoBack"/>
-      <w:bookmarkEnd w:id="16"/>
-      <w:r>
-        <w:t xml:space="preserve">If the search doesn’t locate items owned by the Galvin Library, however, the results page will either show results from the </w:t>
-      </w:r>
-      <w:proofErr w:type="spellStart"/>
-      <w:r>
-        <w:t>HathiTrust</w:t>
-      </w:r>
-      <w:proofErr w:type="spellEnd"/>
-      <w:r>
-        <w:t xml:space="preserve"> database, or display a “no results found” message. An example would be a search of the fall of the Roman Empire. Searching for this phrase will return many results from the OPAC (seen here: http://tinyurl.com/q5vt9mx), but it is unlikely that an undergraduate student writing a short paper for a history class will be interested in the five-volume set written in 1845—this was the first item returned when this paper was written.</w:t>
+      <w:r>
+        <w:t xml:space="preserve">If the search doesn’t locate items owned by the Galvin Library, however, the results page </w:t>
+      </w:r>
+      <w:r>
+        <w:lastRenderedPageBreak/>
+        <w:t>will either show results from the HathiTrust database, or display a “no results found” message. An example would be a search of the fall of the Roman Empire. Searching for this phrase will return many results from the OPAC (seen here: http://tinyurl.com/q5vt9mx), but it is unlikely that an undergraduate student writing a short paper for a history class will be interested in the five-volume set written in 1845—this was the first item returned when this paper was written.</w:t>
       </w:r>
     </w:p>
     <w:p>
@@ -4174,15 +4056,7 @@
         <w:pStyle w:val="Paperbody"/>
       </w:pPr>
       <w:r>
-        <w:t>Students who only search for their topic from the library home page become frustrated by the limited results and often abandon the library site for Google. Software has been developed to simulate the Google experience for library users; it is called a “discovery layer” and allows an institution access to a centralized index of millions of journal articles, along with the local holdings of the library (</w:t>
-      </w:r>
-      <w:proofErr w:type="spellStart"/>
-      <w:r>
-        <w:t>Hoeppner</w:t>
-      </w:r>
-      <w:proofErr w:type="spellEnd"/>
-      <w:r>
-        <w:t xml:space="preserve">). </w:t>
+        <w:t xml:space="preserve">Students who only search for their topic from the library home page become frustrated by the limited results and often abandon the library site for Google. Software has been developed to simulate the Google experience for library users; it is called a “discovery layer” and allows an institution access to a centralized index of millions of journal articles, along with the local holdings of the library (Hoeppner). </w:t>
       </w:r>
     </w:p>
     <w:p>
@@ -4200,15 +4074,7 @@
         <w:t>a subscription</w:t>
       </w:r>
       <w:r>
-        <w:t xml:space="preserve"> to discovery later software such as Primo, Summon, or </w:t>
-      </w:r>
-      <w:proofErr w:type="spellStart"/>
-      <w:r>
-        <w:t>AquaBrowser</w:t>
-      </w:r>
-      <w:proofErr w:type="spellEnd"/>
-      <w:r>
-        <w:t xml:space="preserve">, so it is imperative we improve the display of our electronic resources. The library budget from 2013 allocated 88% of its purchasing funds on subscription resources like databases versus 3% of one-time purchase of books, videos, and similar items. </w:t>
+        <w:t xml:space="preserve"> to discovery later software such as Primo, Summon, or AquaBrowser, so it is imperative we improve the display of our electronic resources. The library budget from 2013 allocated 88% of its purchasing funds on subscription resources like databases versus 3% of one-time purchase of books, videos, and similar items. </w:t>
       </w:r>
       <w:r>
         <w:t xml:space="preserve">This suggests that the site should focus more on database subscriptions rather than books, but that is not the case. </w:t>
@@ -4222,6 +4088,7 @@
         <w:rPr>
           <w:noProof/>
         </w:rPr>
+        <w:lastRenderedPageBreak/>
         <w:drawing>
           <wp:inline distT="0" distB="0" distL="0" distR="0" wp14:anchorId="06B6432F" wp14:editId="193C1FE5">
             <wp:extent cx="4171950" cy="3380105"/>
@@ -4285,6 +4152,7 @@
         <w:rPr>
           <w:noProof/>
         </w:rPr>
+        <w:lastRenderedPageBreak/>
         <w:drawing>
           <wp:inline distT="0" distB="0" distL="0" distR="0" wp14:anchorId="32A04D8D" wp14:editId="4ACBE2A4">
             <wp:extent cx="4114165" cy="3333750"/>
@@ -4378,15 +4246,7 @@
         <w:t xml:space="preserve">This will also bring the site into alignment with the library’s vision of providing “innovative programs, infrastructure and outreach” (Paul V. Galvin). </w:t>
       </w:r>
       <w:r>
-        <w:t>A recent study has shown that use of the library’s databases or e-books are one predictor of success in first year undergraduates: students who used the library and its resources had a higher average GPA than those who did not (</w:t>
-      </w:r>
-      <w:proofErr w:type="spellStart"/>
-      <w:r>
-        <w:t>Soria</w:t>
-      </w:r>
-      <w:proofErr w:type="spellEnd"/>
-      <w:r>
-        <w:t>, 154).</w:t>
+        <w:t>A recent study has shown that use of the library’s databases or e-books are one predictor of success in first year undergraduates: students who used the library and its resources had a higher average GPA than those who did not (Soria, 154).</w:t>
       </w:r>
     </w:p>
     <w:p>
@@ -4396,6 +4256,7 @@
       <w:bookmarkStart w:id="17" w:name="_Toc406074464"/>
       <w:bookmarkStart w:id="18" w:name="_Toc409957434"/>
       <w:r>
+        <w:lastRenderedPageBreak/>
         <w:t>Add a database quick search on the new home page</w:t>
       </w:r>
       <w:bookmarkEnd w:id="17"/>
@@ -4406,15 +4267,7 @@
         <w:pStyle w:val="Paperbody"/>
       </w:pPr>
       <w:r>
-        <w:t xml:space="preserve">There is a method to allow students to perform a search of several—not all—subscription databases that could be placed on the home page of the new site without additional cost. Interfaces by the companies EBSCO and </w:t>
-      </w:r>
-      <w:proofErr w:type="spellStart"/>
-      <w:r>
-        <w:t>ProQuest</w:t>
-      </w:r>
-      <w:proofErr w:type="spellEnd"/>
-      <w:r>
-        <w:t xml:space="preserve"> have the ability to search several of their own database holdings. For the student quickly looking for articles to support a short research paper, a search form such as this may provide enough immediate results to encourage them to stay on the library’s website instead of abandoning it for Google. </w:t>
+        <w:t xml:space="preserve">There is a method to allow students to perform a search of several—not all—subscription databases that could be placed on the home page of the new site without additional cost. Interfaces by the companies EBSCO and ProQuest have the ability to search several of their own database holdings. For the student quickly looking for articles to support a short research paper, a search form such as this may provide enough immediate results to encourage them to stay on the library’s website instead of abandoning it for Google. </w:t>
       </w:r>
       <w:r>
         <w:rPr>
@@ -4616,6 +4469,7 @@
         <w:rPr>
           <w:noProof/>
         </w:rPr>
+        <w:lastRenderedPageBreak/>
         <w:drawing>
           <wp:inline distT="0" distB="0" distL="0" distR="0" wp14:anchorId="4D3538D5" wp14:editId="0DD23187">
             <wp:extent cx="5943600" cy="2400300"/>
@@ -4907,7 +4761,11 @@
               <w:t>content restricted to the IIT community</w:t>
             </w:r>
             <w:r>
-              <w:t xml:space="preserve"> (excluding alumni)</w:t>
+              <w:t xml:space="preserve"> (excluding </w:t>
+            </w:r>
+            <w:r>
+              <w:lastRenderedPageBreak/>
+              <w:t>alumni)</w:t>
             </w:r>
             <w:r>
               <w:t>.</w:t>
@@ -4922,6 +4780,7 @@
           </w:tcPr>
           <w:p>
             <w:r>
+              <w:lastRenderedPageBreak/>
               <w:t>/databases</w:t>
             </w:r>
           </w:p>
@@ -5181,7 +5040,11 @@
         <w:t xml:space="preserve">. I scheduled </w:t>
       </w:r>
       <w:r>
-        <w:t xml:space="preserve">to interview them in reference suite, which is not a public area; each interview lasted </w:t>
+        <w:t xml:space="preserve">to interview them in </w:t>
+      </w:r>
+      <w:r>
+        <w:lastRenderedPageBreak/>
+        <w:t xml:space="preserve">reference suite, which is not a public area; each interview lasted </w:t>
       </w:r>
       <w:r>
         <w:t xml:space="preserve">30 </w:t>
@@ -5727,6 +5590,7 @@
                 <w:b/>
                 <w:caps/>
               </w:rPr>
+              <w:lastRenderedPageBreak/>
               <w:t>Attitudes and Motivators</w:t>
             </w:r>
           </w:p>
@@ -6060,15 +5924,7 @@
         <w:t>I w</w:t>
       </w:r>
       <w:r>
-        <w:t xml:space="preserve">ould like the site to be </w:t>
-      </w:r>
-      <w:proofErr w:type="gramStart"/>
-      <w:r>
-        <w:t>more simple</w:t>
-      </w:r>
-      <w:proofErr w:type="gramEnd"/>
-      <w:r>
-        <w:t xml:space="preserve">, with a better layout and color scheme. </w:t>
+        <w:t xml:space="preserve">ould like the site to be more simple, with a better layout and color scheme. </w:t>
       </w:r>
     </w:p>
     <w:p>
@@ -6076,15 +5932,7 @@
         <w:pStyle w:val="Quote"/>
       </w:pPr>
       <w:r>
-        <w:t xml:space="preserve">I use the </w:t>
-      </w:r>
-      <w:proofErr w:type="spellStart"/>
-      <w:r>
-        <w:t>SciFinder</w:t>
-      </w:r>
-      <w:proofErr w:type="spellEnd"/>
-      <w:r>
-        <w:t xml:space="preserve"> database from the databases page and start with an author search. If the author is prolific, I'll use the title stub from the citation I have. I also might Google the author first, and then use Google Scholar to see what references come up.</w:t>
+        <w:t>I use the SciFinder database from the databases page and start with an author search. If the author is prolific, I'll use the title stub from the citation I have. I also might Google the author first, and then use Google Scholar to see what references come up.</w:t>
       </w:r>
     </w:p>
     <w:p>
@@ -6092,7 +5940,11 @@
         <w:pStyle w:val="Paperbody"/>
       </w:pPr>
       <w:r>
-        <w:t xml:space="preserve">The interviews helped me define two types of student users: those who wouldn’t normally use the library website, but need to in order to access subscription resources, and those who are interested in learning about library resources and use the website as the first stop in their research. Rather than thinking about these types as undergraduate versus graduate students, I instead created the “sporadic” and “power” user personas that can be viewed in the appendix: </w:t>
+        <w:t xml:space="preserve">The interviews helped me define two types of student users: those who wouldn’t normally use the library website, but need to in order to access subscription resources, and those who are interested in learning about library resources and use the website as the first stop in their </w:t>
+      </w:r>
+      <w:r>
+        <w:lastRenderedPageBreak/>
+        <w:t xml:space="preserve">research. Rather than thinking about these types as undergraduate versus graduate students, I instead created the “sporadic” and “power” user personas that can be viewed in the appendix: </w:t>
       </w:r>
       <w:r>
         <w:rPr>
@@ -6330,13 +6182,8 @@
         <w:pStyle w:val="Paperbody"/>
       </w:pPr>
       <w:r>
-        <w:t>Working from the user research, we designed a very simple Google-like paper prototype that students could use to find a subscription database on the new library website, named “</w:t>
-      </w:r>
-      <w:proofErr w:type="spellStart"/>
-      <w:r>
-        <w:t>HawkEye</w:t>
-      </w:r>
-      <w:proofErr w:type="spellEnd"/>
+        <w:t>Working from the user research, we designed a very simple Google-like paper prototype that students could use to find a subscription database on the new library website, named “HawkEye</w:t>
+      </w:r>
       <w:r>
         <w:t>.</w:t>
       </w:r>
@@ -6359,7 +6206,11 @@
         <w:t xml:space="preserve"> as well as tags with </w:t>
       </w:r>
       <w:r>
-        <w:t xml:space="preserve">IIT course prefixes </w:t>
+        <w:t xml:space="preserve">IIT course </w:t>
+      </w:r>
+      <w:r>
+        <w:lastRenderedPageBreak/>
+        <w:t xml:space="preserve">prefixes </w:t>
       </w:r>
       <w:r>
         <w:t>(MMAE</w:t>
@@ -6446,13 +6297,8 @@
       <w:pPr>
         <w:pStyle w:val="Caption"/>
       </w:pPr>
-      <w:proofErr w:type="spellStart"/>
-      <w:r>
-        <w:t>HawkEye</w:t>
-      </w:r>
-      <w:proofErr w:type="spellEnd"/>
-      <w:r>
-        <w:t xml:space="preserve"> </w:t>
+      <w:r>
+        <w:t xml:space="preserve">HawkEye </w:t>
       </w:r>
       <w:r>
         <w:t>home</w:t>
@@ -6494,19 +6340,11 @@
       </w:r>
     </w:p>
     <w:p>
-      <w:proofErr w:type="spellStart"/>
       <w:r>
         <w:rPr>
           <w:rStyle w:val="Emphasis"/>
         </w:rPr>
-        <w:t>HawkEye</w:t>
-      </w:r>
-      <w:proofErr w:type="spellEnd"/>
-      <w:r>
-        <w:rPr>
-          <w:rStyle w:val="Emphasis"/>
-        </w:rPr>
-        <w:t xml:space="preserve"> prototype – error page</w:t>
+        <w:t>HawkEye prototype – error page</w:t>
       </w:r>
     </w:p>
     <w:p>
@@ -6534,7 +6372,7 @@
           <v:shape id="_x0000_i1025" type="#_x0000_t75" style="width:388.5pt;height:298.5pt" o:ole="">
             <v:imagedata r:id="rId22" o:title=""/>
           </v:shape>
-          <o:OLEObject Type="Embed" ProgID="PBrush" ShapeID="_x0000_i1025" DrawAspect="Content" ObjectID="_1483703325" r:id="rId23"/>
+          <o:OLEObject Type="Embed" ProgID="PBrush" ShapeID="_x0000_i1025" DrawAspect="Content" ObjectID="_1483704695" r:id="rId23"/>
         </w:object>
       </w:r>
     </w:p>
@@ -6563,15 +6401,7 @@
         <w:t>assignment</w:t>
       </w:r>
       <w:r>
-        <w:t xml:space="preserve"> to write a 4-page paper on animal physiology for your biology class. Your professor has instructed you to cite at least 2 sources from scholarly articles. You have arrived at the </w:t>
-      </w:r>
-      <w:proofErr w:type="spellStart"/>
-      <w:r>
-        <w:t>HawkEye</w:t>
-      </w:r>
-      <w:proofErr w:type="spellEnd"/>
-      <w:r>
-        <w:t xml:space="preserve"> home page to search for these sources.</w:t>
+        <w:t xml:space="preserve"> to write a 4-page paper on animal physiology for your biology class. Your professor has instructed you to cite at least 2 sources from scholarly articles. You have arrived at the HawkEye home page to search for these sources.</w:t>
       </w:r>
     </w:p>
     <w:p>
@@ -6613,19 +6443,11 @@
           <w:sz w:val="24"/>
         </w:rPr>
       </w:pPr>
-      <w:proofErr w:type="spellStart"/>
       <w:r>
         <w:rPr>
           <w:rStyle w:val="Emphasis"/>
         </w:rPr>
-        <w:t>HawkEye</w:t>
-      </w:r>
-      <w:proofErr w:type="spellEnd"/>
-      <w:r>
-        <w:rPr>
-          <w:rStyle w:val="Emphasis"/>
-        </w:rPr>
-        <w:t xml:space="preserve"> prototype – revised home page after user testing</w:t>
+        <w:t>HawkEye prototype – revised home page after user testing</w:t>
       </w:r>
     </w:p>
     <w:p>
@@ -6634,7 +6456,7 @@
           <v:shape id="_x0000_i1026" type="#_x0000_t75" style="width:453.75pt;height:289.5pt" o:ole="">
             <v:imagedata r:id="rId24" o:title=""/>
           </v:shape>
-          <o:OLEObject Type="Embed" ProgID="PBrush" ShapeID="_x0000_i1026" DrawAspect="Content" ObjectID="_1483703326" r:id="rId25"/>
+          <o:OLEObject Type="Embed" ProgID="PBrush" ShapeID="_x0000_i1026" DrawAspect="Content" ObjectID="_1483704696" r:id="rId25"/>
         </w:object>
       </w:r>
     </w:p>
@@ -6672,7 +6494,11 @@
         <w:pStyle w:val="Paperbody"/>
       </w:pPr>
       <w:r>
-        <w:t xml:space="preserve">The work on the site continues, and I am now working on mini-projects to recreate the dynamic content that exists in our current site, such as pulling library hours from a Google calendar and creating a custom textbook lookup module. The addition of an Information Technology Librarian this past spring has been a boon for the new environment’s server setup and maintenance, and he is interested in learning how to create a complex site in Drupal as well. </w:t>
+        <w:t xml:space="preserve">The work on the site continues, and I am now working on mini-projects to recreate the dynamic content that exists in our current site, such as pulling library hours from a Google calendar and creating a custom textbook lookup module. The addition of an Information Technology </w:t>
+      </w:r>
+      <w:r>
+        <w:lastRenderedPageBreak/>
+        <w:t xml:space="preserve">Librarian this past spring has been a boon for the new environment’s server setup and maintenance, and he is interested in learning how to create a complex site in Drupal as well. </w:t>
       </w:r>
     </w:p>
     <w:p>
@@ -6721,6 +6547,7 @@
       <w:bookmarkStart w:id="29" w:name="_Toc406074470"/>
       <w:bookmarkStart w:id="30" w:name="_Toc409957440"/>
       <w:r>
+        <w:lastRenderedPageBreak/>
         <w:t>Bibliography</w:t>
       </w:r>
       <w:bookmarkEnd w:id="29"/>
@@ -6739,15 +6566,7 @@
         <w:pStyle w:val="Bibliographylist"/>
       </w:pPr>
       <w:r>
-        <w:t xml:space="preserve">Betz, Sonya, Robyn Hall, and Tabatha </w:t>
-      </w:r>
-      <w:proofErr w:type="spellStart"/>
-      <w:r>
-        <w:t>Farney</w:t>
-      </w:r>
-      <w:proofErr w:type="spellEnd"/>
-      <w:r>
-        <w:t>. “Polishing Up Your Website.” Internet Librarian. Monterey, CA. 2014. Monterey Conference Center.</w:t>
+        <w:t>Betz, Sonya, Robyn Hall, and Tabatha Farney. “Polishing Up Your Website.” Internet Librarian. Monterey, CA. 2014. Monterey Conference Center.</w:t>
       </w:r>
     </w:p>
     <w:p>
@@ -6780,42 +6599,18 @@
           <w:i/>
           <w:iCs/>
         </w:rPr>
-        <w:t xml:space="preserve">In </w:t>
-      </w:r>
-      <w:proofErr w:type="spellStart"/>
-      <w:r>
-        <w:rPr>
-          <w:i/>
-          <w:iCs/>
-        </w:rPr>
-        <w:t>DiscoveryPULSE</w:t>
-      </w:r>
-      <w:proofErr w:type="spellEnd"/>
-      <w:r>
-        <w:t xml:space="preserve">. </w:t>
-      </w:r>
-      <w:proofErr w:type="spellStart"/>
-      <w:proofErr w:type="gramStart"/>
-      <w:r>
-        <w:t>N.p</w:t>
-      </w:r>
-      <w:proofErr w:type="spellEnd"/>
-      <w:proofErr w:type="gramEnd"/>
-      <w:r>
-        <w:t>., 14 Nov. 2014. Web. 7 Dec. 2014.</w:t>
+        <w:t>In DiscoveryPULSE</w:t>
+      </w:r>
+      <w:r>
+        <w:t>. N.p., 14 Nov. 2014. Web. 7 Dec. 2014.</w:t>
       </w:r>
     </w:p>
     <w:p>
       <w:pPr>
         <w:pStyle w:val="Bibliographylist"/>
       </w:pPr>
-      <w:proofErr w:type="spellStart"/>
-      <w:r>
-        <w:t>Hoeppner</w:t>
-      </w:r>
-      <w:proofErr w:type="spellEnd"/>
-      <w:r>
-        <w:t xml:space="preserve">, Athena. “The Ins and Outs of Evaluating Web-Scale Discovery Services.” </w:t>
+      <w:r>
+        <w:t xml:space="preserve">Hoeppner, Athena. “The Ins and Outs of Evaluating Web-Scale Discovery Services.” </w:t>
       </w:r>
       <w:r>
         <w:rPr>
@@ -6832,37 +6627,8 @@
       <w:pPr>
         <w:pStyle w:val="Bibliographylist"/>
       </w:pPr>
-      <w:proofErr w:type="spellStart"/>
-      <w:r>
-        <w:t>Katsanos</w:t>
-      </w:r>
-      <w:proofErr w:type="spellEnd"/>
-      <w:r>
-        <w:t xml:space="preserve">, Christos, </w:t>
-      </w:r>
-      <w:proofErr w:type="spellStart"/>
-      <w:r>
-        <w:t>Nikolaos</w:t>
-      </w:r>
-      <w:proofErr w:type="spellEnd"/>
-      <w:r>
-        <w:t xml:space="preserve"> Tselios, and </w:t>
-      </w:r>
-      <w:proofErr w:type="spellStart"/>
-      <w:r>
-        <w:t>Nikolaos</w:t>
-      </w:r>
-      <w:proofErr w:type="spellEnd"/>
-      <w:r>
-        <w:t xml:space="preserve"> </w:t>
-      </w:r>
-      <w:proofErr w:type="spellStart"/>
-      <w:r>
-        <w:t>Avouris</w:t>
-      </w:r>
-      <w:proofErr w:type="spellEnd"/>
-      <w:r>
-        <w:t xml:space="preserve">. “A Survey of Tools Supporting Design and Evaluation of Websites Based on Models of Human Information Interaction.” </w:t>
+      <w:r>
+        <w:t xml:space="preserve">Katsanos, Christos, Nikolaos Tselios, and Nikolaos Avouris. “A Survey of Tools Supporting Design and Evaluation of Websites Based on Models of Human Information Interaction.” </w:t>
       </w:r>
       <w:r>
         <w:rPr>
@@ -6887,21 +6653,8 @@
       <w:pPr>
         <w:pStyle w:val="Bibliographylist"/>
       </w:pPr>
-      <w:proofErr w:type="spellStart"/>
-      <w:r>
-        <w:t>Kolowich</w:t>
-      </w:r>
-      <w:proofErr w:type="spellEnd"/>
-      <w:r>
-        <w:t xml:space="preserve">, Steve. “What Students Don’t </w:t>
-      </w:r>
-      <w:proofErr w:type="gramStart"/>
-      <w:r>
-        <w:t>Know.</w:t>
-      </w:r>
-      <w:proofErr w:type="gramEnd"/>
-      <w:r>
-        <w:t xml:space="preserve">” </w:t>
+      <w:r>
+        <w:t xml:space="preserve">Kolowich, Steve. “What Students Don’t Know.” </w:t>
       </w:r>
       <w:r>
         <w:rPr>
@@ -6911,25 +6664,7 @@
         <w:t>Inside Higher Ed</w:t>
       </w:r>
       <w:r>
-        <w:t xml:space="preserve">. </w:t>
-      </w:r>
-      <w:proofErr w:type="spellStart"/>
-      <w:proofErr w:type="gramStart"/>
-      <w:r>
-        <w:t>N.p</w:t>
-      </w:r>
-      <w:proofErr w:type="spellEnd"/>
-      <w:proofErr w:type="gramEnd"/>
-      <w:r>
-        <w:t xml:space="preserve">., </w:t>
-      </w:r>
-      <w:proofErr w:type="spellStart"/>
-      <w:r>
-        <w:t>n.d.</w:t>
-      </w:r>
-      <w:proofErr w:type="spellEnd"/>
-      <w:r>
-        <w:t xml:space="preserve"> Web. 13 Jan. 2015.</w:t>
+        <w:t>. N.p., n.d. Web. 13 Jan. 2015.</w:t>
       </w:r>
     </w:p>
     <w:p>
@@ -6949,7 +6684,6 @@
       <w:r>
         <w:t xml:space="preserve"> 77.6 (1999): 1121–1134. </w:t>
       </w:r>
-      <w:proofErr w:type="spellStart"/>
       <w:r>
         <w:rPr>
           <w:i/>
@@ -6957,7 +6691,6 @@
         </w:rPr>
         <w:t>EBSCOhost</w:t>
       </w:r>
-      <w:proofErr w:type="spellEnd"/>
       <w:r>
         <w:t>. Web. 24 Jan. 2015.</w:t>
       </w:r>
@@ -6967,15 +6700,7 @@
         <w:pStyle w:val="Bibliographylist"/>
       </w:pPr>
       <w:r>
-        <w:t xml:space="preserve">Laird, Thomas F. Nelson, and George D. </w:t>
-      </w:r>
-      <w:proofErr w:type="spellStart"/>
-      <w:r>
-        <w:t>Kuh</w:t>
-      </w:r>
-      <w:proofErr w:type="spellEnd"/>
-      <w:r>
-        <w:t xml:space="preserve">. “Student Experiences with Information Technology and Their Relationship to Other Aspects of Student Engagement.” </w:t>
+        <w:t xml:space="preserve">Laird, Thomas F. Nelson, and George D. Kuh. “Student Experiences with Information Technology and Their Relationship to Other Aspects of Student Engagement.” </w:t>
       </w:r>
       <w:r>
         <w:rPr>
@@ -6987,7 +6712,6 @@
       <w:r>
         <w:t xml:space="preserve"> 46.2 (2005): 211–233. </w:t>
       </w:r>
-      <w:proofErr w:type="gramStart"/>
       <w:r>
         <w:rPr>
           <w:i/>
@@ -6995,7 +6719,6 @@
         </w:rPr>
         <w:t>link.springer.com</w:t>
       </w:r>
-      <w:proofErr w:type="gramEnd"/>
       <w:r>
         <w:t>. Web. 11 Nov. 2014.</w:t>
       </w:r>
@@ -7004,13 +6727,8 @@
       <w:pPr>
         <w:pStyle w:val="Bibliographylist"/>
       </w:pPr>
-      <w:proofErr w:type="spellStart"/>
-      <w:r>
-        <w:t>Melançon</w:t>
-      </w:r>
-      <w:proofErr w:type="spellEnd"/>
-      <w:r>
-        <w:t xml:space="preserve">, Benjamin. </w:t>
+      <w:r>
+        <w:t xml:space="preserve">Melançon, Benjamin. </w:t>
       </w:r>
       <w:r>
         <w:rPr>
@@ -7020,15 +6738,7 @@
         <w:t>The Definitive Guide to Drupal 7</w:t>
       </w:r>
       <w:r>
-        <w:t xml:space="preserve">. New York : </w:t>
-      </w:r>
-      <w:proofErr w:type="spellStart"/>
-      <w:r>
-        <w:t>Apress</w:t>
-      </w:r>
-      <w:proofErr w:type="spellEnd"/>
-      <w:r>
-        <w:t xml:space="preserve">, c c2011. </w:t>
+        <w:t xml:space="preserve">. New York : Apress, c c2011. </w:t>
       </w:r>
       <w:r>
         <w:rPr>
@@ -7063,37 +6773,8 @@
       <w:pPr>
         <w:pStyle w:val="Bibliographylist"/>
       </w:pPr>
-      <w:proofErr w:type="spellStart"/>
-      <w:r>
-        <w:t>Nooshinfard</w:t>
-      </w:r>
-      <w:proofErr w:type="spellEnd"/>
-      <w:r>
-        <w:t xml:space="preserve">, </w:t>
-      </w:r>
-      <w:proofErr w:type="spellStart"/>
-      <w:r>
-        <w:t>Fatemeh</w:t>
-      </w:r>
-      <w:proofErr w:type="spellEnd"/>
-      <w:r>
-        <w:t xml:space="preserve">, and </w:t>
-      </w:r>
-      <w:proofErr w:type="spellStart"/>
-      <w:r>
-        <w:t>Soraya</w:t>
-      </w:r>
-      <w:proofErr w:type="spellEnd"/>
-      <w:r>
-        <w:t xml:space="preserve"> </w:t>
-      </w:r>
-      <w:proofErr w:type="spellStart"/>
-      <w:r>
-        <w:t>Ziaei</w:t>
-      </w:r>
-      <w:proofErr w:type="spellEnd"/>
-      <w:r>
-        <w:t xml:space="preserve">. “Academic Library Websites as Marketing Tools.” </w:t>
+      <w:r>
+        <w:t xml:space="preserve">Nooshinfard, Fatemeh, and Soraya Ziaei. “Academic Library Websites as Marketing Tools.” </w:t>
       </w:r>
       <w:r>
         <w:rPr>
@@ -7110,13 +6791,8 @@
       <w:pPr>
         <w:pStyle w:val="Bibliographylist"/>
       </w:pPr>
-      <w:proofErr w:type="spellStart"/>
-      <w:r>
-        <w:t>O’neil</w:t>
-      </w:r>
-      <w:proofErr w:type="spellEnd"/>
-      <w:r>
-        <w:t xml:space="preserve">, Megan. “Confronting the Myth of the ‘Digital Native.’” </w:t>
+      <w:r>
+        <w:t xml:space="preserve">O’neil, Megan. “Confronting the Myth of the ‘Digital Native.’” </w:t>
       </w:r>
       <w:r>
         <w:rPr>
@@ -7144,6 +6820,28 @@
         <w:pStyle w:val="Bibliographylist"/>
       </w:pPr>
       <w:r>
+        <w:t xml:space="preserve">“Our Partnership | HathiTrust Digital Library.” </w:t>
+      </w:r>
+      <w:r>
+        <w:rPr>
+          <w:i/>
+          <w:iCs/>
+        </w:rPr>
+        <w:t>HathyTrust Digital Library</w:t>
+      </w:r>
+      <w:r>
+        <w:t>. N.p., n.d. Web. 25 Jan. 2015.</w:t>
+      </w:r>
+    </w:p>
+    <w:p>
+      <w:pPr>
+        <w:pStyle w:val="Bibliographylist"/>
+      </w:pPr>
+      <w:r>
+        <w:lastRenderedPageBreak/>
+        <w:t xml:space="preserve"> </w:t>
+      </w:r>
+      <w:r>
         <w:t xml:space="preserve">“Paul V. Galvin Library - Mission, Vision, and Strategic Plan.” </w:t>
       </w:r>
       <w:r>
@@ -7154,25 +6852,7 @@
         <w:t>Paul V. Galvin Library</w:t>
       </w:r>
       <w:r>
-        <w:t xml:space="preserve">. </w:t>
-      </w:r>
-      <w:proofErr w:type="spellStart"/>
-      <w:proofErr w:type="gramStart"/>
-      <w:r>
-        <w:t>N.p</w:t>
-      </w:r>
-      <w:proofErr w:type="spellEnd"/>
-      <w:proofErr w:type="gramEnd"/>
-      <w:r>
-        <w:t xml:space="preserve">., </w:t>
-      </w:r>
-      <w:proofErr w:type="spellStart"/>
-      <w:r>
-        <w:t>n.d.</w:t>
-      </w:r>
-      <w:proofErr w:type="spellEnd"/>
-      <w:r>
-        <w:t xml:space="preserve"> Web. 9 Dec. 2014.</w:t>
+        <w:t>. N.p., n.d. Web. 9 Dec. 2014.</w:t>
       </w:r>
     </w:p>
     <w:p>
@@ -7215,29 +6895,8 @@
       <w:pPr>
         <w:pStyle w:val="Bibliographylist"/>
       </w:pPr>
-      <w:proofErr w:type="spellStart"/>
-      <w:r>
-        <w:t>Soria</w:t>
-      </w:r>
-      <w:proofErr w:type="spellEnd"/>
-      <w:r>
-        <w:t xml:space="preserve">, Krista M., Jan </w:t>
-      </w:r>
-      <w:proofErr w:type="spellStart"/>
-      <w:r>
-        <w:t>Fransen</w:t>
-      </w:r>
-      <w:proofErr w:type="spellEnd"/>
-      <w:r>
-        <w:t xml:space="preserve">, and Shane </w:t>
-      </w:r>
-      <w:proofErr w:type="spellStart"/>
-      <w:r>
-        <w:t>Nackerud</w:t>
-      </w:r>
-      <w:proofErr w:type="spellEnd"/>
-      <w:r>
-        <w:t xml:space="preserve">. “Library Use and Undergraduate Student Outcomes: New Evidence for Students’ Retention and Academic Success.” </w:t>
+      <w:r>
+        <w:t xml:space="preserve">Soria, Krista M., Jan Fransen, and Shane Nackerud. “Library Use and Undergraduate Student Outcomes: New Evidence for Students’ Retention and Academic Success.” </w:t>
       </w:r>
       <w:r>
         <w:rPr>
@@ -7265,15 +6924,7 @@
         <w:pStyle w:val="Bibliographylist"/>
       </w:pPr>
       <w:r>
-        <w:t xml:space="preserve">Tidal, </w:t>
-      </w:r>
-      <w:proofErr w:type="gramStart"/>
-      <w:r>
-        <w:t>Junior</w:t>
-      </w:r>
-      <w:proofErr w:type="gramEnd"/>
-      <w:r>
-        <w:t xml:space="preserve">. </w:t>
+        <w:t xml:space="preserve">Tidal, Junior. </w:t>
       </w:r>
       <w:r>
         <w:rPr>
@@ -7283,17 +6934,7 @@
         <w:t>Creating a User-Centered Library Homepage: A Case Study.</w:t>
       </w:r>
       <w:r>
-        <w:t xml:space="preserve"> Vol. 28. </w:t>
-      </w:r>
-      <w:proofErr w:type="spellStart"/>
-      <w:proofErr w:type="gramStart"/>
-      <w:r>
-        <w:t>N.p</w:t>
-      </w:r>
-      <w:proofErr w:type="spellEnd"/>
-      <w:proofErr w:type="gramEnd"/>
-      <w:r>
-        <w:t>., 2012. Web.</w:t>
+        <w:t xml:space="preserve"> Vol. 28. N.p., 2012. Web.</w:t>
       </w:r>
     </w:p>
     <w:p>
@@ -7308,6 +6949,7 @@
       <w:bookmarkStart w:id="31" w:name="_Toc406074471"/>
       <w:bookmarkStart w:id="32" w:name="_Toc409957441"/>
       <w:r>
+        <w:lastRenderedPageBreak/>
         <w:t>Appendi</w:t>
       </w:r>
       <w:r>
@@ -7387,6 +7029,7 @@
       </w:pPr>
       <w:bookmarkStart w:id="34" w:name="_Toc409957443"/>
       <w:r>
+        <w:lastRenderedPageBreak/>
         <w:t>Rebecca</w:t>
       </w:r>
       <w:bookmarkEnd w:id="34"/>
@@ -7535,7 +7178,7 @@
           <w:rPr>
             <w:noProof/>
           </w:rPr>
-          <w:t>4</w:t>
+          <w:t>20</w:t>
         </w:r>
         <w:r>
           <w:rPr>
@@ -13162,7 +12805,7 @@
 </file>
 
 <file path=customXml/itemProps1.xml><?xml version="1.0" encoding="utf-8"?>
-<ds:datastoreItem xmlns:ds="http://schemas.openxmlformats.org/officeDocument/2006/customXml" ds:itemID="{8708C20F-2BBD-4A0F-B7C2-AC1B2407E2CB}">
+<ds:datastoreItem xmlns:ds="http://schemas.openxmlformats.org/officeDocument/2006/customXml" ds:itemID="{9F1EC689-7104-4806-A012-69228020D891}">
   <ds:schemaRefs>
     <ds:schemaRef ds:uri="http://schemas.openxmlformats.org/officeDocument/2006/bibliography"/>
   </ds:schemaRefs>

</xml_diff>

<commit_message>
fixed formatting to portrait
</commit_message>
<xml_diff>
--- a/paper/mastersProjectPaper.docx
+++ b/paper/mastersProjectPaper.docx
@@ -58,19 +58,6 @@
     </w:p>
     <w:p/>
     <w:p/>
-    <w:p>
-      <w:pPr>
-        <w:rPr>
-          <w:rStyle w:val="Correction"/>
-        </w:rPr>
-      </w:pPr>
-      <w:r>
-        <w:rPr>
-          <w:rStyle w:val="Correction"/>
-        </w:rPr>
-        <w:t>Use MLA format. No title page, etc.</w:t>
-      </w:r>
-    </w:p>
     <w:p/>
     <w:p/>
     <w:p/>
@@ -1596,59 +1583,62 @@
         <w:t xml:space="preserve">I then </w:t>
       </w:r>
       <w:r>
+        <w:t xml:space="preserve">looked up </w:t>
+      </w:r>
+      <w:r>
+        <w:t>Google</w:t>
+      </w:r>
+      <w:r>
+        <w:t xml:space="preserve"> analytics </w:t>
+      </w:r>
+      <w:r>
+        <w:t>statistics for each page for the Fall</w:t>
+      </w:r>
+      <w:r>
+        <w:t xml:space="preserve"> 2013</w:t>
+      </w:r>
+      <w:r>
+        <w:t>-Spring</w:t>
+      </w:r>
+      <w:r>
+        <w:t xml:space="preserve"> 2014 school year. I used p</w:t>
+      </w:r>
+      <w:r>
+        <w:t xml:space="preserve">ageview counts rather than </w:t>
+      </w:r>
+      <w:r>
+        <w:t xml:space="preserve">the </w:t>
+      </w:r>
+      <w:r>
+        <w:t xml:space="preserve">session information. </w:t>
+      </w:r>
+      <w:r>
+        <w:t>Google Analytics defines sessions based on a default time of 30 minutes</w:t>
+      </w:r>
+      <w:r>
+        <w:t>, and t</w:t>
+      </w:r>
+      <w:r>
+        <w:t xml:space="preserve">he </w:t>
+      </w:r>
+      <w:r>
+        <w:t>library’s popular bank of computers</w:t>
+      </w:r>
+      <w:r>
+        <w:t xml:space="preserve"> on the upper level</w:t>
+      </w:r>
+      <w:r>
+        <w:t xml:space="preserve"> can be used by several stude</w:t>
+      </w:r>
+      <w:r>
+        <w:t>nts within that timeframe. The</w:t>
+      </w:r>
+      <w:r>
+        <w:t xml:space="preserve"> totals were </w:t>
+      </w:r>
+      <w:r>
         <w:lastRenderedPageBreak/>
-        <w:t xml:space="preserve">looked up </w:t>
-      </w:r>
-      <w:r>
-        <w:t>Google</w:t>
-      </w:r>
-      <w:r>
-        <w:t xml:space="preserve"> analytics </w:t>
-      </w:r>
-      <w:r>
-        <w:t>statistics for each page for the Fall</w:t>
-      </w:r>
-      <w:r>
-        <w:t xml:space="preserve"> 2013</w:t>
-      </w:r>
-      <w:r>
-        <w:t>-Spring</w:t>
-      </w:r>
-      <w:r>
-        <w:t xml:space="preserve"> 2014 school year. I used p</w:t>
-      </w:r>
-      <w:r>
-        <w:t xml:space="preserve">ageview counts rather than </w:t>
-      </w:r>
-      <w:r>
-        <w:t xml:space="preserve">the </w:t>
-      </w:r>
-      <w:r>
-        <w:t xml:space="preserve">session information. </w:t>
-      </w:r>
-      <w:r>
-        <w:t>Google Analytics defines sessions based on a default time of 30 minutes</w:t>
-      </w:r>
-      <w:r>
-        <w:t>, and t</w:t>
-      </w:r>
-      <w:r>
-        <w:t xml:space="preserve">he </w:t>
-      </w:r>
-      <w:r>
-        <w:t>library’s popular bank of computers</w:t>
-      </w:r>
-      <w:r>
-        <w:t xml:space="preserve"> on the upper level</w:t>
-      </w:r>
-      <w:r>
-        <w:t xml:space="preserve"> can be used by several stude</w:t>
-      </w:r>
-      <w:r>
-        <w:t>nts within that timeframe. The</w:t>
-      </w:r>
-      <w:r>
-        <w:t xml:space="preserve"> totals were then calculated against the number of pageviews overall.</w:t>
+        <w:t>then calculated against the number of pageviews overall.</w:t>
       </w:r>
       <w:r>
         <w:t xml:space="preserve"> </w:t>
@@ -3349,7 +3339,6 @@
                 <w:sz w:val="16"/>
                 <w:szCs w:val="16"/>
               </w:rPr>
-              <w:lastRenderedPageBreak/>
               <w:t>Find It</w:t>
             </w:r>
           </w:p>
@@ -3780,6 +3769,7 @@
         <w:t xml:space="preserve">not be </w:t>
       </w:r>
       <w:r>
+        <w:lastRenderedPageBreak/>
         <w:t xml:space="preserve">included in the new site. The </w:t>
       </w:r>
       <w:r>
@@ -3854,11 +3844,7 @@
         <w:pStyle w:val="Paperbody"/>
       </w:pPr>
       <w:r>
-        <w:t xml:space="preserve">One area where the analytics were helpful was in viewing pageviews for the satellite libraries under my purview. Currently, the Graham Resource Center (located in Crown Hall on the main campus) and the Institute of Food Safety &amp; Health Library (located at the Moffett campus) </w:t>
-      </w:r>
-      <w:r>
-        <w:lastRenderedPageBreak/>
-        <w:t>have their own sites</w:t>
+        <w:t>One area where the analytics were helpful was in viewing pageviews for the satellite libraries under my purview. Currently, the Graham Resource Center (located in Crown Hall on the main campus) and the Institute of Food Safety &amp; Health Library (located at the Moffett campus) have their own sites</w:t>
       </w:r>
       <w:r>
         <w:t xml:space="preserve">; they </w:t>
@@ -3927,6 +3913,7 @@
       </w:pPr>
       <w:bookmarkStart w:id="12" w:name="_Toc409957430"/>
       <w:r>
+        <w:lastRenderedPageBreak/>
         <w:t>Microinteractions</w:t>
       </w:r>
       <w:bookmarkEnd w:id="12"/>
@@ -3951,62 +3938,57 @@
       </w:pPr>
       <w:bookmarkStart w:id="13" w:name="_Toc409957431"/>
       <w:r>
+        <w:t>Increase Readability</w:t>
+      </w:r>
+      <w:bookmarkEnd w:id="13"/>
+    </w:p>
+    <w:p>
+      <w:pPr>
+        <w:pStyle w:val="Paperbody"/>
+      </w:pPr>
+      <w:r>
+        <w:t>The current site is very text heavy and written in paragraph style rather than outlines. Many of the current site’s pages are written at a grade fourteen reading level or above. This should be lowered substantially to remove barriers to students accessing our resources (Costello 2014) and will be particularly helpful for our non native-English speaking students.</w:t>
+      </w:r>
+    </w:p>
+    <w:p>
+      <w:pPr>
+        <w:pStyle w:val="Heading1"/>
+      </w:pPr>
+      <w:bookmarkStart w:id="14" w:name="_Toc409957432"/>
+      <w:r>
+        <w:t>Highlighting electronic resources</w:t>
+      </w:r>
+      <w:bookmarkEnd w:id="14"/>
+    </w:p>
+    <w:p>
+      <w:pPr>
+        <w:pStyle w:val="Heading2"/>
+      </w:pPr>
+      <w:bookmarkStart w:id="15" w:name="_Toc409957433"/>
+      <w:r>
+        <w:t>Remove the catalog search from the home page</w:t>
+      </w:r>
+      <w:bookmarkEnd w:id="15"/>
+    </w:p>
+    <w:p>
+      <w:pPr>
+        <w:pStyle w:val="Paperbody"/>
+      </w:pPr>
+      <w:r>
+        <w:t>The home page of the current library website (library.iit.edu) includes a search box that sends a query to the local instance of the library’s online public access catalog (OPAC). There only three types of items an OPAC search</w:t>
+      </w:r>
+      <w:r>
+        <w:t xml:space="preserve"> will return</w:t>
+      </w:r>
+      <w:r>
+        <w:t xml:space="preserve">. The first type includes physical items in the library’s collections: books, video materials, theses, etc. The second includes bibliographic records for electronic books from vendors. Books24x7 and Springer Link are two vendors that supply us with these records, but they are in the minority; the library does not receive (nor could our infrastructure accommodate) files of the millions of journal articles that comprise the majority of our database subscriptions. The third type of items included in OPAC search results </w:t>
+      </w:r>
+      <w:r>
         <w:lastRenderedPageBreak/>
-        <w:t>Increase Readability</w:t>
-      </w:r>
-      <w:bookmarkEnd w:id="13"/>
-    </w:p>
-    <w:p>
-      <w:pPr>
-        <w:pStyle w:val="Paperbody"/>
-      </w:pPr>
-      <w:r>
-        <w:t>The current site is very text heavy and written in paragraph style rather than outlines. Many of the current site’s pages are written at a grade fourteen reading level or above. This should be lowered substantially to remove barriers to students accessing our resources (Costello 2014) and will be particularly helpful for our non native-English speaking students.</w:t>
-      </w:r>
-    </w:p>
-    <w:p>
-      <w:pPr>
-        <w:pStyle w:val="Heading1"/>
-      </w:pPr>
-      <w:bookmarkStart w:id="14" w:name="_Toc409957432"/>
-      <w:r>
-        <w:t>Highlighting electronic resources</w:t>
-      </w:r>
-      <w:bookmarkEnd w:id="14"/>
-    </w:p>
-    <w:p>
-      <w:pPr>
-        <w:pStyle w:val="Heading2"/>
-      </w:pPr>
-      <w:bookmarkStart w:id="15" w:name="_Toc409957433"/>
-      <w:r>
-        <w:t>Remove the catalog search from the home page</w:t>
-      </w:r>
-      <w:bookmarkEnd w:id="15"/>
-    </w:p>
-    <w:p>
-      <w:pPr>
-        <w:pStyle w:val="Paperbody"/>
-      </w:pPr>
-      <w:r>
-        <w:t>The home page of the current library website (library.iit.edu) includes a search box that sends a query to the local instance of the library’s online public access catalog (OPAC). There only three types of items an OPAC search</w:t>
-      </w:r>
-      <w:r>
-        <w:t xml:space="preserve"> will return</w:t>
-      </w:r>
-      <w:r>
-        <w:t>. The first type includes physical items in the library’s collections: books, video materials, theses, etc. The second includes bibliographic records for electronic books from vendors. Books24x7 and Springer Link are two vendors that supply us with these records, but they are in the minority; the library does not receive (nor could our infrastructure accommodate) files of the millions of journal articles that comprise the majority of our database subscriptions. The third type of items included in OPAC search results are scanned files from the HathiTrust digital project. This includes digitized content from the Google Books and Internet Archives projects, as well as individual libraries’ digitization efforts</w:t>
-      </w:r>
-      <w:r>
-        <w:t xml:space="preserve"> (“</w:t>
-      </w:r>
-      <w:bookmarkStart w:id="16" w:name="_GoBack"/>
-      <w:bookmarkEnd w:id="16"/>
-      <w:r>
-        <w:t>Our Partnership</w:t>
-      </w:r>
-      <w:r>
-        <w:t>”)</w:t>
+        <w:t>are scanned files from the HathiTrust digital project. This includes digitized content from the Google Books and Internet Archives projects, as well as individual libraries’ digitization efforts</w:t>
+      </w:r>
+      <w:r>
+        <w:t xml:space="preserve"> (“Our Partnership”)</w:t>
       </w:r>
       <w:r>
         <w:t>.</w:t>
@@ -4044,11 +4026,7 @@
         <w:t xml:space="preserve"> </w:t>
       </w:r>
       <w:r>
-        <w:t xml:space="preserve">If the search doesn’t locate items owned by the Galvin Library, however, the results page </w:t>
-      </w:r>
-      <w:r>
-        <w:lastRenderedPageBreak/>
-        <w:t>will either show results from the HathiTrust database, or display a “no results found” message. An example would be a search of the fall of the Roman Empire. Searching for this phrase will return many results from the OPAC (seen here: http://tinyurl.com/q5vt9mx), but it is unlikely that an undergraduate student writing a short paper for a history class will be interested in the five-volume set written in 1845—this was the first item returned when this paper was written.</w:t>
+        <w:t>If the search doesn’t locate items owned by the Galvin Library, however, the results page will either show results from the HathiTrust database, or display a “no results found” message. An example would be a search of the fall of the Roman Empire. Searching for this phrase will return many results from the OPAC (seen here: http://tinyurl.com/q5vt9mx), but it is unlikely that an undergraduate student writing a short paper for a history class will be interested in the five-volume set written in 1845—this was the first item returned when this paper was written.</w:t>
       </w:r>
     </w:p>
     <w:p>
@@ -4152,7 +4130,6 @@
         <w:rPr>
           <w:noProof/>
         </w:rPr>
-        <w:lastRenderedPageBreak/>
         <w:drawing>
           <wp:inline distT="0" distB="0" distL="0" distR="0" wp14:anchorId="32A04D8D" wp14:editId="4ACBE2A4">
             <wp:extent cx="4114165" cy="3333750"/>
@@ -4234,7 +4211,11 @@
         <w:t>The new</w:t>
       </w:r>
       <w:r>
-        <w:t xml:space="preserve"> home page change will reflect </w:t>
+        <w:t xml:space="preserve"> home page </w:t>
+      </w:r>
+      <w:r>
+        <w:lastRenderedPageBreak/>
+        <w:t xml:space="preserve">change will reflect </w:t>
       </w:r>
       <w:r>
         <w:t>the preference for electronic items over print</w:t>
@@ -4253,14 +4234,13 @@
       <w:pPr>
         <w:pStyle w:val="Heading2"/>
       </w:pPr>
-      <w:bookmarkStart w:id="17" w:name="_Toc406074464"/>
-      <w:bookmarkStart w:id="18" w:name="_Toc409957434"/>
-      <w:r>
-        <w:lastRenderedPageBreak/>
+      <w:bookmarkStart w:id="16" w:name="_Toc406074464"/>
+      <w:bookmarkStart w:id="17" w:name="_Toc409957434"/>
+      <w:r>
         <w:t>Add a database quick search on the new home page</w:t>
       </w:r>
+      <w:bookmarkEnd w:id="16"/>
       <w:bookmarkEnd w:id="17"/>
-      <w:bookmarkEnd w:id="18"/>
     </w:p>
     <w:p>
       <w:pPr>
@@ -4283,8 +4263,8 @@
       <w:pPr>
         <w:pStyle w:val="Heading1"/>
       </w:pPr>
-      <w:bookmarkStart w:id="19" w:name="_Toc406074465"/>
-      <w:bookmarkStart w:id="20" w:name="_Toc409957435"/>
+      <w:bookmarkStart w:id="18" w:name="_Toc406074465"/>
+      <w:bookmarkStart w:id="19" w:name="_Toc409957435"/>
       <w:r>
         <w:t>User-</w:t>
       </w:r>
@@ -4294,23 +4274,23 @@
       <w:r>
         <w:t xml:space="preserve"> Design</w:t>
       </w:r>
+      <w:bookmarkEnd w:id="18"/>
       <w:bookmarkEnd w:id="19"/>
+    </w:p>
+    <w:p>
+      <w:pPr>
+        <w:pStyle w:val="Heading2"/>
+      </w:pPr>
+      <w:bookmarkStart w:id="20" w:name="_Toc406074466"/>
+      <w:bookmarkStart w:id="21" w:name="_Toc409957436"/>
+      <w:r>
+        <w:t>Customize</w:t>
+      </w:r>
+      <w:r>
+        <w:t xml:space="preserve"> the main navigation to library’s needs</w:t>
+      </w:r>
       <w:bookmarkEnd w:id="20"/>
-    </w:p>
-    <w:p>
-      <w:pPr>
-        <w:pStyle w:val="Heading2"/>
-      </w:pPr>
-      <w:bookmarkStart w:id="21" w:name="_Toc406074466"/>
-      <w:bookmarkStart w:id="22" w:name="_Toc409957436"/>
-      <w:r>
-        <w:t>Customize</w:t>
-      </w:r>
-      <w:r>
-        <w:t xml:space="preserve"> the main navigation to library’s needs</w:t>
-      </w:r>
       <w:bookmarkEnd w:id="21"/>
-      <w:bookmarkEnd w:id="22"/>
     </w:p>
     <w:p>
       <w:pPr>
@@ -4435,7 +4415,11 @@
         </w:r>
       </w:hyperlink>
       <w:r>
-        <w:t xml:space="preserve"> so that we can easily make changes to our environment</w:t>
+        <w:t xml:space="preserve"> so that we can easily make </w:t>
+      </w:r>
+      <w:r>
+        <w:lastRenderedPageBreak/>
+        <w:t>changes to our environment</w:t>
       </w:r>
       <w:r>
         <w:t xml:space="preserve">. Students become confused when they click on one of these links and leave the library site entirely. </w:t>
@@ -4469,7 +4453,6 @@
         <w:rPr>
           <w:noProof/>
         </w:rPr>
-        <w:lastRenderedPageBreak/>
         <w:drawing>
           <wp:inline distT="0" distB="0" distL="0" distR="0" wp14:anchorId="4D3538D5" wp14:editId="0DD23187">
             <wp:extent cx="5943600" cy="2400300"/>
@@ -4761,11 +4744,7 @@
               <w:t>content restricted to the IIT community</w:t>
             </w:r>
             <w:r>
-              <w:t xml:space="preserve"> (excluding </w:t>
-            </w:r>
-            <w:r>
-              <w:lastRenderedPageBreak/>
-              <w:t>alumni)</w:t>
+              <w:t xml:space="preserve"> (excluding alumni)</w:t>
             </w:r>
             <w:r>
               <w:t>.</w:t>
@@ -4780,7 +4759,6 @@
           </w:tcPr>
           <w:p>
             <w:r>
-              <w:lastRenderedPageBreak/>
               <w:t>/databases</w:t>
             </w:r>
           </w:p>
@@ -4794,7 +4772,11 @@
               <w:pStyle w:val="table"/>
             </w:pPr>
             <w:r>
-              <w:t>This is the main database page. The page itself is not restricted, but links to all subscription databases require user authentication through a proxy server</w:t>
+              <w:t xml:space="preserve">This is the main database page. The page itself is not restricted, but links to all subscription databases require user </w:t>
+            </w:r>
+            <w:r>
+              <w:lastRenderedPageBreak/>
+              <w:t>authentication through a proxy server</w:t>
             </w:r>
             <w:r>
               <w:t xml:space="preserve"> and are only available to current students</w:t>
@@ -4812,6 +4794,7 @@
           </w:tcPr>
           <w:p>
             <w:r>
+              <w:lastRenderedPageBreak/>
               <w:t>/blackboard</w:t>
             </w:r>
           </w:p>
@@ -4977,16 +4960,16 @@
       <w:pPr>
         <w:pStyle w:val="Heading2"/>
       </w:pPr>
-      <w:bookmarkStart w:id="23" w:name="_Toc406074467"/>
-      <w:bookmarkStart w:id="24" w:name="_Toc409957437"/>
+      <w:bookmarkStart w:id="22" w:name="_Toc406074467"/>
+      <w:bookmarkStart w:id="23" w:name="_Toc409957437"/>
       <w:r>
         <w:t xml:space="preserve">User </w:t>
       </w:r>
       <w:r>
         <w:t>personas</w:t>
       </w:r>
+      <w:bookmarkEnd w:id="22"/>
       <w:bookmarkEnd w:id="23"/>
-      <w:bookmarkEnd w:id="24"/>
     </w:p>
     <w:p>
       <w:pPr>
@@ -5040,11 +5023,7 @@
         <w:t xml:space="preserve">. I scheduled </w:t>
       </w:r>
       <w:r>
-        <w:t xml:space="preserve">to interview them in </w:t>
-      </w:r>
-      <w:r>
-        <w:lastRenderedPageBreak/>
-        <w:t xml:space="preserve">reference suite, which is not a public area; each interview lasted </w:t>
+        <w:t xml:space="preserve">to interview them in reference suite, which is not a public area; each interview lasted </w:t>
       </w:r>
       <w:r>
         <w:t xml:space="preserve">30 </w:t>
@@ -5158,6 +5137,7 @@
               <w:pStyle w:val="table"/>
             </w:pPr>
             <w:r>
+              <w:lastRenderedPageBreak/>
               <w:t>Describe your f</w:t>
             </w:r>
             <w:r>
@@ -5590,7 +5570,6 @@
                 <w:b/>
                 <w:caps/>
               </w:rPr>
-              <w:lastRenderedPageBreak/>
               <w:t>Attitudes and Motivators</w:t>
             </w:r>
           </w:p>
@@ -5880,6 +5859,7 @@
         <w:pStyle w:val="Paperbody"/>
       </w:pPr>
       <w:r>
+        <w:lastRenderedPageBreak/>
         <w:t>Here are some paraphrased quotes from both the short and extended interviews:</w:t>
       </w:r>
     </w:p>
@@ -5940,11 +5920,7 @@
         <w:pStyle w:val="Paperbody"/>
       </w:pPr>
       <w:r>
-        <w:t xml:space="preserve">The interviews helped me define two types of student users: those who wouldn’t normally use the library website, but need to in order to access subscription resources, and those who are interested in learning about library resources and use the website as the first stop in their </w:t>
-      </w:r>
-      <w:r>
-        <w:lastRenderedPageBreak/>
-        <w:t xml:space="preserve">research. Rather than thinking about these types as undergraduate versus graduate students, I instead created the “sporadic” and “power” user personas that can be viewed in the appendix: </w:t>
+        <w:t xml:space="preserve">The interviews helped me define two types of student users: those who wouldn’t normally use the library website, but need to in order to access subscription resources, and those who are interested in learning about library resources and use the website as the first stop in their research. Rather than thinking about these types as undergraduate versus graduate students, I instead created the “sporadic” and “power” user personas that can be viewed in the appendix: </w:t>
       </w:r>
       <w:r>
         <w:rPr>
@@ -5977,8 +5953,8 @@
       <w:pPr>
         <w:pStyle w:val="Heading2"/>
       </w:pPr>
-      <w:bookmarkStart w:id="25" w:name="_Toc406074468"/>
-      <w:bookmarkStart w:id="26" w:name="_Toc409957438"/>
+      <w:bookmarkStart w:id="24" w:name="_Toc406074468"/>
+      <w:bookmarkStart w:id="25" w:name="_Toc409957438"/>
       <w:r>
         <w:t xml:space="preserve">User </w:t>
       </w:r>
@@ -5988,8 +5964,8 @@
       <w:r>
         <w:t xml:space="preserve"> testing</w:t>
       </w:r>
+      <w:bookmarkEnd w:id="24"/>
       <w:bookmarkEnd w:id="25"/>
-      <w:bookmarkEnd w:id="26"/>
     </w:p>
     <w:p>
       <w:pPr>
@@ -6156,6 +6132,7 @@
         <w:pStyle w:val="Paperbody"/>
       </w:pPr>
       <w:r>
+        <w:lastRenderedPageBreak/>
         <w:t xml:space="preserve">The last note in particular highlights the need </w:t>
       </w:r>
       <w:r>
@@ -6206,11 +6183,7 @@
         <w:t xml:space="preserve"> as well as tags with </w:t>
       </w:r>
       <w:r>
-        <w:t xml:space="preserve">IIT course </w:t>
-      </w:r>
-      <w:r>
-        <w:lastRenderedPageBreak/>
-        <w:t xml:space="preserve">prefixes </w:t>
+        <w:t xml:space="preserve">IIT course prefixes </w:t>
       </w:r>
       <w:r>
         <w:t>(MMAE</w:t>
@@ -6372,7 +6345,7 @@
           <v:shape id="_x0000_i1025" type="#_x0000_t75" style="width:388.5pt;height:298.5pt" o:ole="">
             <v:imagedata r:id="rId22" o:title=""/>
           </v:shape>
-          <o:OLEObject Type="Embed" ProgID="PBrush" ShapeID="_x0000_i1025" DrawAspect="Content" ObjectID="_1483704695" r:id="rId23"/>
+          <o:OLEObject Type="Embed" ProgID="PBrush" ShapeID="_x0000_i1025" DrawAspect="Content" ObjectID="_1483860627" r:id="rId23"/>
         </w:object>
       </w:r>
     </w:p>
@@ -6456,7 +6429,7 @@
           <v:shape id="_x0000_i1026" type="#_x0000_t75" style="width:453.75pt;height:289.5pt" o:ole="">
             <v:imagedata r:id="rId24" o:title=""/>
           </v:shape>
-          <o:OLEObject Type="Embed" ProgID="PBrush" ShapeID="_x0000_i1026" DrawAspect="Content" ObjectID="_1483704696" r:id="rId25"/>
+          <o:OLEObject Type="Embed" ProgID="PBrush" ShapeID="_x0000_i1026" DrawAspect="Content" ObjectID="_1483860628" r:id="rId25"/>
         </w:object>
       </w:r>
     </w:p>
@@ -6481,44 +6454,44 @@
       <w:pPr>
         <w:pStyle w:val="Heading1"/>
       </w:pPr>
-      <w:bookmarkStart w:id="27" w:name="_Toc406074469"/>
-      <w:bookmarkStart w:id="28" w:name="_Toc409957439"/>
+      <w:bookmarkStart w:id="26" w:name="_Toc406074469"/>
+      <w:bookmarkStart w:id="27" w:name="_Toc409957439"/>
       <w:r>
         <w:t>Conclusion</w:t>
       </w:r>
+      <w:bookmarkEnd w:id="26"/>
       <w:bookmarkEnd w:id="27"/>
-      <w:bookmarkEnd w:id="28"/>
     </w:p>
     <w:p>
       <w:pPr>
         <w:pStyle w:val="Paperbody"/>
       </w:pPr>
       <w:r>
-        <w:t xml:space="preserve">The work on the site continues, and I am now working on mini-projects to recreate the dynamic content that exists in our current site, such as pulling library hours from a Google calendar and creating a custom textbook lookup module. The addition of an Information Technology </w:t>
+        <w:t xml:space="preserve">The work on the site continues, and I am now working on mini-projects to recreate the dynamic content that exists in our current site, such as pulling library hours from a Google calendar and creating a custom textbook lookup module. The addition of an Information Technology Librarian this past spring has been a boon for the new environment’s server setup and maintenance, and he is interested in learning how to create a complex site in Drupal as well. </w:t>
+      </w:r>
+    </w:p>
+    <w:p>
+      <w:pPr>
+        <w:pStyle w:val="Paperbody"/>
+      </w:pPr>
+      <w:r>
+        <w:t xml:space="preserve">I do not have the luxury of working on this site full-time, so it is important to have a roadmap to use to track its progress. The </w:t>
+      </w:r>
+      <w:r>
+        <w:t>I</w:t>
+      </w:r>
+      <w:r>
+        <w:t xml:space="preserve">T </w:t>
+      </w:r>
+      <w:r>
+        <w:t>Librarian</w:t>
+      </w:r>
+      <w:r>
+        <w:t xml:space="preserve"> and I have been using Google Docs to work both collaboratively and </w:t>
       </w:r>
       <w:r>
         <w:lastRenderedPageBreak/>
-        <w:t xml:space="preserve">Librarian this past spring has been a boon for the new environment’s server setup and maintenance, and he is interested in learning how to create a complex site in Drupal as well. </w:t>
-      </w:r>
-    </w:p>
-    <w:p>
-      <w:pPr>
-        <w:pStyle w:val="Paperbody"/>
-      </w:pPr>
-      <w:r>
-        <w:t xml:space="preserve">I do not have the luxury of working on this site full-time, so it is important to have a roadmap to use to track its progress. The </w:t>
-      </w:r>
-      <w:r>
-        <w:t>I</w:t>
-      </w:r>
-      <w:r>
-        <w:t xml:space="preserve">T </w:t>
-      </w:r>
-      <w:r>
-        <w:t>Librarian</w:t>
-      </w:r>
-      <w:r>
-        <w:t xml:space="preserve"> and I have been using Google Docs to work both collaboratively and asynchronously. With two librarians and several student workers, I hope to have the site ready—or nearly ready—to launch in the fall of 2015. </w:t>
+        <w:t xml:space="preserve">asynchronously. With two librarians and several student workers, I hope to have the site ready—or nearly ready—to launch in the fall of 2015. </w:t>
       </w:r>
     </w:p>
     <w:p>
@@ -6530,6 +6503,8 @@
           <w:szCs w:val="23"/>
         </w:rPr>
       </w:pPr>
+      <w:bookmarkStart w:id="28" w:name="_GoBack"/>
+      <w:bookmarkEnd w:id="28"/>
       <w:r>
         <w:rPr>
           <w:rFonts w:ascii="Arial" w:eastAsia="Times New Roman" w:hAnsi="Arial" w:cs="Arial"/>
@@ -6838,7 +6813,6 @@
         <w:pStyle w:val="Bibliographylist"/>
       </w:pPr>
       <w:r>
-        <w:lastRenderedPageBreak/>
         <w:t xml:space="preserve"> </w:t>
       </w:r>
       <w:r>
@@ -6878,6 +6852,7 @@
         <w:pStyle w:val="Bibliographylist"/>
       </w:pPr>
       <w:r>
+        <w:lastRenderedPageBreak/>
         <w:t xml:space="preserve">Pressley, Lauren, and Kevin Gilbertson. “Librarians as Experts: Using the Web to Assert Our Value.” </w:t>
       </w:r>
       <w:r>
@@ -6940,6 +6915,20 @@
     <w:p>
       <w:pPr>
         <w:pStyle w:val="Bibliographylist"/>
+      </w:pPr>
+    </w:p>
+    <w:p>
+      <w:pPr>
+        <w:pStyle w:val="Bibliographylist"/>
+        <w:sectPr>
+          <w:footerReference w:type="first" r:id="rId26"/>
+          <w:pgSz w:w="12240" w:h="15840"/>
+          <w:pgMar w:top="720" w:right="720" w:bottom="720" w:left="720" w:header="720" w:footer="720" w:gutter="0"/>
+          <w:pgNumType w:start="1"/>
+          <w:cols w:space="720"/>
+          <w:titlePg/>
+          <w:docGrid w:linePitch="299"/>
+        </w:sectPr>
       </w:pPr>
     </w:p>
     <w:p>
@@ -6995,7 +6984,7 @@
                     <pic:cNvPicPr/>
                   </pic:nvPicPr>
                   <pic:blipFill>
-                    <a:blip r:embed="rId26">
+                    <a:blip r:embed="rId27">
                       <a:extLst>
                         <a:ext uri="{28A0092B-C50C-407E-A947-70E740481C1C}">
                           <a14:useLocalDpi xmlns:a14="http://schemas.microsoft.com/office/drawing/2010/main" val="0"/>
@@ -7055,7 +7044,7 @@
                     <pic:cNvPicPr/>
                   </pic:nvPicPr>
                   <pic:blipFill>
-                    <a:blip r:embed="rId27">
+                    <a:blip r:embed="rId28">
                       <a:extLst>
                         <a:ext uri="{28A0092B-C50C-407E-A947-70E740481C1C}">
                           <a14:useLocalDpi xmlns:a14="http://schemas.microsoft.com/office/drawing/2010/main" val="0"/>
@@ -7085,7 +7074,6 @@
     <w:p/>
     <w:p/>
     <w:sectPr>
-      <w:footerReference w:type="first" r:id="rId28"/>
       <w:pgSz w:w="15840" w:h="12240" w:orient="landscape"/>
       <w:pgMar w:top="720" w:right="720" w:bottom="720" w:left="720" w:header="720" w:footer="720" w:gutter="0"/>
       <w:pgNumType w:start="1"/>
@@ -7178,7 +7166,7 @@
           <w:rPr>
             <w:noProof/>
           </w:rPr>
-          <w:t>20</w:t>
+          <w:t>15</w:t>
         </w:r>
         <w:r>
           <w:rPr>
@@ -12805,7 +12793,7 @@
 </file>
 
 <file path=customXml/itemProps1.xml><?xml version="1.0" encoding="utf-8"?>
-<ds:datastoreItem xmlns:ds="http://schemas.openxmlformats.org/officeDocument/2006/customXml" ds:itemID="{9F1EC689-7104-4806-A012-69228020D891}">
+<ds:datastoreItem xmlns:ds="http://schemas.openxmlformats.org/officeDocument/2006/customXml" ds:itemID="{30F1FEAE-0691-48E8-AE08-21D9DD2A0682}">
   <ds:schemaRefs>
     <ds:schemaRef ds:uri="http://schemas.openxmlformats.org/officeDocument/2006/bibliography"/>
   </ds:schemaRefs>

</xml_diff>

<commit_message>
adding additional citations and examples
</commit_message>
<xml_diff>
--- a/paper/mastersProjectPaper.docx
+++ b/paper/mastersProjectPaper.docx
@@ -38,8 +38,17 @@
           <w:b/>
           <w:sz w:val="96"/>
         </w:rPr>
-        <w:t>Project: Galvin Library  Website</w:t>
-      </w:r>
+        <w:t xml:space="preserve">Project: Galvin </w:t>
+      </w:r>
+      <w:proofErr w:type="gramStart"/>
+      <w:r>
+        <w:rPr>
+          <w:b/>
+          <w:sz w:val="96"/>
+        </w:rPr>
+        <w:t>Library  Website</w:t>
+      </w:r>
+      <w:proofErr w:type="gramEnd"/>
     </w:p>
     <w:p>
       <w:pPr>
@@ -107,7 +116,7 @@
           <w:sz w:val="36"/>
           <w:szCs w:val="36"/>
         </w:rPr>
-        <w:t xml:space="preserve"> (Humanities)</w:t>
+        <w:t>—Humanities</w:t>
       </w:r>
     </w:p>
     <w:p>
@@ -1461,7 +1470,37 @@
         <w:pStyle w:val="Paperbody"/>
       </w:pPr>
       <w:r>
-        <w:t xml:space="preserve">The current website for the Paul V. Galvin library (library.iit.edu) was designed and developed prior to my arrival at IIT in 2008. I because responsible for the site in 2010, when I accepted the position of Digital Services Librarian. My first changes were organizational: creating code libraries for re-use, documenting best practices, and making improvements to the site--mostly automating more mundane tasks. </w:t>
+        <w:t xml:space="preserve">The current website for the Paul V. Galvin library (library.iit.edu) was designed and developed prior to my arrival at IIT in 2008. I </w:t>
+      </w:r>
+      <w:r>
+        <w:t>became</w:t>
+      </w:r>
+      <w:r>
+        <w:t xml:space="preserve"> responsible for the site in 2010 when I accepted the position of Digital Services Librarian. My first changes were organizational:</w:t>
+      </w:r>
+      <w:r>
+        <w:t xml:space="preserve"> I created </w:t>
+      </w:r>
+      <w:r>
+        <w:t xml:space="preserve">code libraries for re-use, </w:t>
+      </w:r>
+      <w:r>
+        <w:t>documented</w:t>
+      </w:r>
+      <w:r>
+        <w:t xml:space="preserve"> best practices, and </w:t>
+      </w:r>
+      <w:r>
+        <w:t>made small</w:t>
+      </w:r>
+      <w:r>
+        <w:t xml:space="preserve"> improvements</w:t>
+      </w:r>
+      <w:r>
+        <w:t xml:space="preserve"> to the site</w:t>
+      </w:r>
+      <w:r>
+        <w:t xml:space="preserve">--mostly automating more mundane tasks. </w:t>
       </w:r>
     </w:p>
     <w:p>
@@ -1481,10 +1520,40 @@
         <w:t xml:space="preserve">rely new library website is what </w:t>
       </w:r>
       <w:r>
-        <w:t xml:space="preserve">I am presenting for my master’s degree. </w:t>
-      </w:r>
-      <w:r>
-        <w:t xml:space="preserve">The site is using Drupal, and a </w:t>
+        <w:t xml:space="preserve">I am presenting </w:t>
+      </w:r>
+      <w:r>
+        <w:t>as</w:t>
+      </w:r>
+      <w:r>
+        <w:t xml:space="preserve"> my master’s degree</w:t>
+      </w:r>
+      <w:r>
+        <w:t xml:space="preserve"> project</w:t>
+      </w:r>
+      <w:r>
+        <w:t xml:space="preserve">. </w:t>
+      </w:r>
+      <w:r>
+        <w:t xml:space="preserve">The site </w:t>
+      </w:r>
+      <w:r>
+        <w:t>uses</w:t>
+      </w:r>
+      <w:r>
+        <w:t xml:space="preserve"> </w:t>
+      </w:r>
+      <w:r>
+        <w:t xml:space="preserve">the </w:t>
+      </w:r>
+      <w:r>
+        <w:t>Drupal</w:t>
+      </w:r>
+      <w:r>
+        <w:t xml:space="preserve">, an open-source content management system, </w:t>
+      </w:r>
+      <w:r>
+        <w:t xml:space="preserve">and a </w:t>
       </w:r>
       <w:r>
         <w:t xml:space="preserve">version of </w:t>
@@ -1505,7 +1574,21 @@
         <w:t xml:space="preserve"> will be included with my supporting documents</w:t>
       </w:r>
       <w:r>
-        <w:t xml:space="preserve">. For ease of use, the references I’ll use throughout this paper will be available on the current development site at </w:t>
+        <w:t xml:space="preserve">. </w:t>
+      </w:r>
+      <w:r>
+        <w:t xml:space="preserve">To </w:t>
+      </w:r>
+      <w:proofErr w:type="spellStart"/>
+      <w:r>
+        <w:t>aide</w:t>
+      </w:r>
+      <w:proofErr w:type="spellEnd"/>
+      <w:r>
+        <w:t xml:space="preserve"> the reviewers, </w:t>
+      </w:r>
+      <w:r>
+        <w:t xml:space="preserve">the references I’ll use throughout this paper will be available on the current development site at </w:t>
       </w:r>
       <w:hyperlink r:id="rId10" w:history="1">
         <w:r>
@@ -1532,7 +1615,21 @@
         <w:t>This document, along with supporting documents</w:t>
       </w:r>
       <w:r>
-        <w:t xml:space="preserve"> and development environment is available on GitHub at </w:t>
+        <w:t xml:space="preserve"> and </w:t>
+      </w:r>
+      <w:r>
+        <w:t xml:space="preserve">the Drupal </w:t>
+      </w:r>
+      <w:r>
+        <w:t xml:space="preserve">environment is available on </w:t>
+      </w:r>
+      <w:proofErr w:type="spellStart"/>
+      <w:r>
+        <w:t>GitHub</w:t>
+      </w:r>
+      <w:proofErr w:type="spellEnd"/>
+      <w:r>
+        <w:t xml:space="preserve"> at </w:t>
       </w:r>
       <w:hyperlink r:id="rId11" w:history="1">
         <w:r>
@@ -1592,8 +1689,13 @@
         <w:t xml:space="preserve"> analytics </w:t>
       </w:r>
       <w:r>
-        <w:t>statistics for each page for the Fall</w:t>
-      </w:r>
+        <w:t xml:space="preserve">statistics for each page for the </w:t>
+      </w:r>
+      <w:proofErr w:type="gramStart"/>
+      <w:r>
+        <w:t>Fall</w:t>
+      </w:r>
+      <w:proofErr w:type="gramEnd"/>
       <w:r>
         <w:t xml:space="preserve"> 2013</w:t>
       </w:r>
@@ -1601,22 +1703,28 @@
         <w:t>-Spring</w:t>
       </w:r>
       <w:r>
-        <w:t xml:space="preserve"> 2014 school year. I used p</w:t>
-      </w:r>
-      <w:r>
-        <w:t xml:space="preserve">ageview counts rather than </w:t>
-      </w:r>
-      <w:r>
-        <w:t xml:space="preserve">the </w:t>
-      </w:r>
-      <w:r>
-        <w:t xml:space="preserve">session information. </w:t>
-      </w:r>
-      <w:r>
-        <w:t>Google Analytics defines sessions based on a default time of 30 minutes</w:t>
-      </w:r>
-      <w:r>
-        <w:t>, and t</w:t>
+        <w:t xml:space="preserve"> 2014 school year.</w:t>
+      </w:r>
+      <w:r>
+        <w:t xml:space="preserve"> </w:t>
+      </w:r>
+      <w:r>
+        <w:t>Google Analytics</w:t>
+      </w:r>
+      <w:r>
+        <w:t xml:space="preserve"> segments user sessions using the computer IP address and a default time of </w:t>
+      </w:r>
+      <w:r>
+        <w:t>30 minutes</w:t>
+      </w:r>
+      <w:r>
+        <w:t xml:space="preserve"> (“How a Session”)</w:t>
+      </w:r>
+      <w:r>
+        <w:t xml:space="preserve">. Since </w:t>
+      </w:r>
+      <w:r>
+        <w:t>t</w:t>
       </w:r>
       <w:r>
         <w:t xml:space="preserve">he </w:t>
@@ -1631,17 +1739,35 @@
         <w:t xml:space="preserve"> can be used by several stude</w:t>
       </w:r>
       <w:r>
-        <w:t>nts within that timeframe. The</w:t>
-      </w:r>
-      <w:r>
-        <w:t xml:space="preserve"> totals were </w:t>
-      </w:r>
-      <w:r>
-        <w:lastRenderedPageBreak/>
-        <w:t>then calculated against the number of pageviews overall.</w:t>
-      </w:r>
-      <w:r>
-        <w:t xml:space="preserve"> </w:t>
+        <w:t>nts within that timeframe</w:t>
+      </w:r>
+      <w:r>
+        <w:t xml:space="preserve">, </w:t>
+      </w:r>
+      <w:r>
+        <w:t xml:space="preserve">I used </w:t>
+      </w:r>
+      <w:proofErr w:type="spellStart"/>
+      <w:r>
+        <w:t>pageview</w:t>
+      </w:r>
+      <w:proofErr w:type="spellEnd"/>
+      <w:r>
+        <w:t xml:space="preserve"> counts rather than the session information to analyze the content</w:t>
+      </w:r>
+      <w:r>
+        <w:t xml:space="preserve">. </w:t>
+      </w:r>
+      <w:r>
+        <w:t xml:space="preserve">Each page’s percentage of the total number of </w:t>
+      </w:r>
+      <w:proofErr w:type="spellStart"/>
+      <w:r>
+        <w:t>pageviews</w:t>
+      </w:r>
+      <w:proofErr w:type="spellEnd"/>
+      <w:r>
+        <w:t xml:space="preserve"> were listed on the inventory as a percentage. </w:t>
       </w:r>
       <w:r>
         <w:t>The content inventory is included in this repository as a Microsoft Excel</w:t>
@@ -1664,15 +1790,16 @@
     </w:p>
     <w:tbl>
       <w:tblPr>
-        <w:tblW w:w="12505" w:type="dxa"/>
+        <w:tblW w:w="10255" w:type="dxa"/>
         <w:tblInd w:w="113" w:type="dxa"/>
+        <w:tblLayout w:type="fixed"/>
         <w:tblLook w:val="04A0" w:firstRow="1" w:lastRow="0" w:firstColumn="1" w:lastColumn="0" w:noHBand="0" w:noVBand="1"/>
       </w:tblPr>
       <w:tblGrid>
-        <w:gridCol w:w="1165"/>
-        <w:gridCol w:w="1800"/>
-        <w:gridCol w:w="4140"/>
-        <w:gridCol w:w="5400"/>
+        <w:gridCol w:w="1068"/>
+        <w:gridCol w:w="1897"/>
+        <w:gridCol w:w="2737"/>
+        <w:gridCol w:w="4553"/>
       </w:tblGrid>
       <w:tr>
         <w:trPr>
@@ -1682,7 +1809,7 @@
         </w:trPr>
         <w:tc>
           <w:tcPr>
-            <w:tcW w:w="1165" w:type="dxa"/>
+            <w:tcW w:w="1068" w:type="dxa"/>
             <w:tcBorders>
               <w:top w:val="single" w:sz="4" w:space="0" w:color="404040"/>
               <w:left w:val="single" w:sz="4" w:space="0" w:color="404040"/>
@@ -1720,7 +1847,7 @@
         </w:tc>
         <w:tc>
           <w:tcPr>
-            <w:tcW w:w="1800" w:type="dxa"/>
+            <w:tcW w:w="1897" w:type="dxa"/>
             <w:tcBorders>
               <w:top w:val="single" w:sz="4" w:space="0" w:color="404040"/>
               <w:left w:val="nil"/>
@@ -1752,8 +1879,9 @@
                 <w:sz w:val="16"/>
                 <w:szCs w:val="16"/>
               </w:rPr>
-              <w:t>% of Total Pageviews</w:t>
-            </w:r>
+              <w:t xml:space="preserve">% of Total </w:t>
+            </w:r>
+            <w:proofErr w:type="spellStart"/>
             <w:r>
               <w:rPr>
                 <w:rFonts w:ascii="Arial" w:eastAsia="Times New Roman" w:hAnsi="Arial" w:cs="Arial"/>
@@ -1763,9 +1891,9 @@
                 <w:sz w:val="16"/>
                 <w:szCs w:val="16"/>
               </w:rPr>
-              <w:br/>
-              <w:t>Mon, Aug 19, 2013</w:t>
-            </w:r>
+              <w:t>Pageviews</w:t>
+            </w:r>
+            <w:proofErr w:type="spellEnd"/>
             <w:r>
               <w:rPr>
                 <w:rFonts w:ascii="Arial" w:eastAsia="Times New Roman" w:hAnsi="Arial" w:cs="Arial"/>
@@ -1775,7 +1903,8 @@
                 <w:sz w:val="16"/>
                 <w:szCs w:val="16"/>
               </w:rPr>
-              <w:t xml:space="preserve"> through </w:t>
+              <w:br/>
+              <w:t>Mon, Aug 19, 2013</w:t>
             </w:r>
             <w:r>
               <w:rPr>
@@ -1786,6 +1915,17 @@
                 <w:sz w:val="16"/>
                 <w:szCs w:val="16"/>
               </w:rPr>
+              <w:t xml:space="preserve"> through </w:t>
+            </w:r>
+            <w:r>
+              <w:rPr>
+                <w:rFonts w:ascii="Arial" w:eastAsia="Times New Roman" w:hAnsi="Arial" w:cs="Arial"/>
+                <w:b/>
+                <w:bCs/>
+                <w:color w:val="000000"/>
+                <w:sz w:val="16"/>
+                <w:szCs w:val="16"/>
+              </w:rPr>
               <w:br/>
               <w:t>Sat, May 10, 2014</w:t>
             </w:r>
@@ -1793,7 +1933,7 @@
         </w:tc>
         <w:tc>
           <w:tcPr>
-            <w:tcW w:w="4140" w:type="dxa"/>
+            <w:tcW w:w="2737" w:type="dxa"/>
             <w:tcBorders>
               <w:top w:val="single" w:sz="4" w:space="0" w:color="404040"/>
               <w:left w:val="nil"/>
@@ -1831,7 +1971,7 @@
         </w:tc>
         <w:tc>
           <w:tcPr>
-            <w:tcW w:w="5400" w:type="dxa"/>
+            <w:tcW w:w="4553" w:type="dxa"/>
             <w:tcBorders>
               <w:top w:val="single" w:sz="4" w:space="0" w:color="404040"/>
               <w:left w:val="nil"/>
@@ -1874,7 +2014,7 @@
         </w:trPr>
         <w:tc>
           <w:tcPr>
-            <w:tcW w:w="1165" w:type="dxa"/>
+            <w:tcW w:w="1068" w:type="dxa"/>
             <w:tcBorders>
               <w:top w:val="nil"/>
               <w:left w:val="single" w:sz="4" w:space="0" w:color="404040"/>
@@ -1908,7 +2048,7 @@
         </w:tc>
         <w:tc>
           <w:tcPr>
-            <w:tcW w:w="1800" w:type="dxa"/>
+            <w:tcW w:w="1897" w:type="dxa"/>
             <w:tcBorders>
               <w:top w:val="nil"/>
               <w:left w:val="nil"/>
@@ -1942,7 +2082,7 @@
         </w:tc>
         <w:tc>
           <w:tcPr>
-            <w:tcW w:w="4140" w:type="dxa"/>
+            <w:tcW w:w="2737" w:type="dxa"/>
             <w:tcBorders>
               <w:top w:val="nil"/>
               <w:left w:val="nil"/>
@@ -1976,7 +2116,7 @@
         </w:tc>
         <w:tc>
           <w:tcPr>
-            <w:tcW w:w="5400" w:type="dxa"/>
+            <w:tcW w:w="4553" w:type="dxa"/>
             <w:tcBorders>
               <w:top w:val="nil"/>
               <w:left w:val="nil"/>
@@ -2015,7 +2155,7 @@
         </w:trPr>
         <w:tc>
           <w:tcPr>
-            <w:tcW w:w="1165" w:type="dxa"/>
+            <w:tcW w:w="1068" w:type="dxa"/>
             <w:tcBorders>
               <w:top w:val="nil"/>
               <w:left w:val="single" w:sz="4" w:space="0" w:color="404040"/>
@@ -2049,7 +2189,7 @@
         </w:tc>
         <w:tc>
           <w:tcPr>
-            <w:tcW w:w="1800" w:type="dxa"/>
+            <w:tcW w:w="1897" w:type="dxa"/>
             <w:tcBorders>
               <w:top w:val="nil"/>
               <w:left w:val="nil"/>
@@ -2083,7 +2223,7 @@
         </w:tc>
         <w:tc>
           <w:tcPr>
-            <w:tcW w:w="4140" w:type="dxa"/>
+            <w:tcW w:w="2737" w:type="dxa"/>
             <w:tcBorders>
               <w:top w:val="nil"/>
               <w:left w:val="nil"/>
@@ -2126,7 +2266,7 @@
         </w:tc>
         <w:tc>
           <w:tcPr>
-            <w:tcW w:w="5400" w:type="dxa"/>
+            <w:tcW w:w="4553" w:type="dxa"/>
             <w:tcBorders>
               <w:top w:val="nil"/>
               <w:left w:val="nil"/>
@@ -2154,7 +2294,27 @@
                 <w:sz w:val="16"/>
                 <w:szCs w:val="16"/>
               </w:rPr>
-              <w:t>Provides search options for databases ranging from A-Z.Offers a keyword search and allows user t</w:t>
+              <w:t>Provides search options for databases ranging from A-</w:t>
+            </w:r>
+            <w:proofErr w:type="spellStart"/>
+            <w:r>
+              <w:rPr>
+                <w:rFonts w:ascii="Arial" w:eastAsia="Times New Roman" w:hAnsi="Arial" w:cs="Arial"/>
+                <w:color w:val="000000"/>
+                <w:sz w:val="16"/>
+                <w:szCs w:val="16"/>
+              </w:rPr>
+              <w:t>Z.Offers</w:t>
+            </w:r>
+            <w:proofErr w:type="spellEnd"/>
+            <w:r>
+              <w:rPr>
+                <w:rFonts w:ascii="Arial" w:eastAsia="Times New Roman" w:hAnsi="Arial" w:cs="Arial"/>
+                <w:color w:val="000000"/>
+                <w:sz w:val="16"/>
+                <w:szCs w:val="16"/>
+              </w:rPr>
+              <w:t xml:space="preserve"> a keyword search and allows user t</w:t>
             </w:r>
             <w:r>
               <w:rPr>
@@ -2174,7 +2334,7 @@
         </w:trPr>
         <w:tc>
           <w:tcPr>
-            <w:tcW w:w="1165" w:type="dxa"/>
+            <w:tcW w:w="1068" w:type="dxa"/>
             <w:tcBorders>
               <w:top w:val="nil"/>
               <w:left w:val="single" w:sz="4" w:space="0" w:color="404040"/>
@@ -2208,7 +2368,7 @@
         </w:tc>
         <w:tc>
           <w:tcPr>
-            <w:tcW w:w="1800" w:type="dxa"/>
+            <w:tcW w:w="1897" w:type="dxa"/>
             <w:tcBorders>
               <w:top w:val="nil"/>
               <w:left w:val="nil"/>
@@ -2242,7 +2402,7 @@
         </w:tc>
         <w:tc>
           <w:tcPr>
-            <w:tcW w:w="4140" w:type="dxa"/>
+            <w:tcW w:w="2737" w:type="dxa"/>
             <w:tcBorders>
               <w:top w:val="nil"/>
               <w:left w:val="nil"/>
@@ -2276,7 +2436,7 @@
         </w:tc>
         <w:tc>
           <w:tcPr>
-            <w:tcW w:w="5400" w:type="dxa"/>
+            <w:tcW w:w="4553" w:type="dxa"/>
             <w:tcBorders>
               <w:top w:val="nil"/>
               <w:left w:val="nil"/>
@@ -2304,7 +2464,27 @@
                 <w:sz w:val="16"/>
                 <w:szCs w:val="16"/>
               </w:rPr>
-              <w:t>Landing page from MyIIT "Library e-resources" link (databases page)</w:t>
+              <w:t xml:space="preserve">Landing page from </w:t>
+            </w:r>
+            <w:proofErr w:type="spellStart"/>
+            <w:r>
+              <w:rPr>
+                <w:rFonts w:ascii="Arial" w:eastAsia="Times New Roman" w:hAnsi="Arial" w:cs="Arial"/>
+                <w:color w:val="000000"/>
+                <w:sz w:val="16"/>
+                <w:szCs w:val="16"/>
+              </w:rPr>
+              <w:t>MyIIT</w:t>
+            </w:r>
+            <w:proofErr w:type="spellEnd"/>
+            <w:r>
+              <w:rPr>
+                <w:rFonts w:ascii="Arial" w:eastAsia="Times New Roman" w:hAnsi="Arial" w:cs="Arial"/>
+                <w:color w:val="000000"/>
+                <w:sz w:val="16"/>
+                <w:szCs w:val="16"/>
+              </w:rPr>
+              <w:t xml:space="preserve"> "Library e-resources" link (databases page)</w:t>
             </w:r>
           </w:p>
         </w:tc>
@@ -2315,7 +2495,7 @@
         </w:trPr>
         <w:tc>
           <w:tcPr>
-            <w:tcW w:w="1165" w:type="dxa"/>
+            <w:tcW w:w="1068" w:type="dxa"/>
             <w:tcBorders>
               <w:top w:val="nil"/>
               <w:left w:val="single" w:sz="4" w:space="0" w:color="404040"/>
@@ -2349,7 +2529,7 @@
         </w:tc>
         <w:tc>
           <w:tcPr>
-            <w:tcW w:w="1800" w:type="dxa"/>
+            <w:tcW w:w="1897" w:type="dxa"/>
             <w:tcBorders>
               <w:top w:val="nil"/>
               <w:left w:val="nil"/>
@@ -2383,7 +2563,7 @@
         </w:tc>
         <w:tc>
           <w:tcPr>
-            <w:tcW w:w="4140" w:type="dxa"/>
+            <w:tcW w:w="2737" w:type="dxa"/>
             <w:tcBorders>
               <w:top w:val="nil"/>
               <w:left w:val="nil"/>
@@ -2417,7 +2597,7 @@
         </w:tc>
         <w:tc>
           <w:tcPr>
-            <w:tcW w:w="5400" w:type="dxa"/>
+            <w:tcW w:w="4553" w:type="dxa"/>
             <w:tcBorders>
               <w:top w:val="nil"/>
               <w:left w:val="nil"/>
@@ -2438,6 +2618,7 @@
                 <w:szCs w:val="16"/>
               </w:rPr>
             </w:pPr>
+            <w:proofErr w:type="spellStart"/>
             <w:r>
               <w:rPr>
                 <w:rFonts w:ascii="Arial" w:eastAsia="Times New Roman" w:hAnsi="Arial" w:cs="Arial"/>
@@ -2445,7 +2626,17 @@
                 <w:sz w:val="16"/>
                 <w:szCs w:val="16"/>
               </w:rPr>
-              <w:t>EZProxy prepend</w:t>
+              <w:t>EZProxy</w:t>
+            </w:r>
+            <w:proofErr w:type="spellEnd"/>
+            <w:r>
+              <w:rPr>
+                <w:rFonts w:ascii="Arial" w:eastAsia="Times New Roman" w:hAnsi="Arial" w:cs="Arial"/>
+                <w:color w:val="000000"/>
+                <w:sz w:val="16"/>
+                <w:szCs w:val="16"/>
+              </w:rPr>
+              <w:t xml:space="preserve"> prepend</w:t>
             </w:r>
             <w:r>
               <w:rPr>
@@ -2465,7 +2656,7 @@
         </w:trPr>
         <w:tc>
           <w:tcPr>
-            <w:tcW w:w="1165" w:type="dxa"/>
+            <w:tcW w:w="1068" w:type="dxa"/>
             <w:tcBorders>
               <w:top w:val="nil"/>
               <w:left w:val="single" w:sz="4" w:space="0" w:color="404040"/>
@@ -2499,7 +2690,7 @@
         </w:tc>
         <w:tc>
           <w:tcPr>
-            <w:tcW w:w="1800" w:type="dxa"/>
+            <w:tcW w:w="1897" w:type="dxa"/>
             <w:tcBorders>
               <w:top w:val="nil"/>
               <w:left w:val="nil"/>
@@ -2533,7 +2724,7 @@
         </w:tc>
         <w:tc>
           <w:tcPr>
-            <w:tcW w:w="4140" w:type="dxa"/>
+            <w:tcW w:w="2737" w:type="dxa"/>
             <w:tcBorders>
               <w:top w:val="nil"/>
               <w:left w:val="nil"/>
@@ -2567,7 +2758,7 @@
         </w:tc>
         <w:tc>
           <w:tcPr>
-            <w:tcW w:w="5400" w:type="dxa"/>
+            <w:tcW w:w="4553" w:type="dxa"/>
             <w:tcBorders>
               <w:top w:val="nil"/>
               <w:left w:val="nil"/>
@@ -2606,7 +2797,7 @@
         </w:trPr>
         <w:tc>
           <w:tcPr>
-            <w:tcW w:w="1165" w:type="dxa"/>
+            <w:tcW w:w="1068" w:type="dxa"/>
             <w:tcBorders>
               <w:top w:val="nil"/>
               <w:left w:val="single" w:sz="4" w:space="0" w:color="404040"/>
@@ -2640,7 +2831,7 @@
         </w:tc>
         <w:tc>
           <w:tcPr>
-            <w:tcW w:w="1800" w:type="dxa"/>
+            <w:tcW w:w="1897" w:type="dxa"/>
             <w:tcBorders>
               <w:top w:val="nil"/>
               <w:left w:val="nil"/>
@@ -2674,7 +2865,7 @@
         </w:tc>
         <w:tc>
           <w:tcPr>
-            <w:tcW w:w="4140" w:type="dxa"/>
+            <w:tcW w:w="2737" w:type="dxa"/>
             <w:tcBorders>
               <w:top w:val="nil"/>
               <w:left w:val="nil"/>
@@ -2708,7 +2899,7 @@
         </w:tc>
         <w:tc>
           <w:tcPr>
-            <w:tcW w:w="5400" w:type="dxa"/>
+            <w:tcW w:w="4553" w:type="dxa"/>
             <w:tcBorders>
               <w:top w:val="nil"/>
               <w:left w:val="nil"/>
@@ -2736,7 +2927,27 @@
                 <w:sz w:val="16"/>
                 <w:szCs w:val="16"/>
               </w:rPr>
-              <w:t>Discusses options for borrowing physical items: IIT, I-Share and WorldCat.</w:t>
+              <w:t xml:space="preserve">Discusses options for borrowing physical items: IIT, I-Share and </w:t>
+            </w:r>
+            <w:proofErr w:type="spellStart"/>
+            <w:r>
+              <w:rPr>
+                <w:rFonts w:ascii="Arial" w:eastAsia="Times New Roman" w:hAnsi="Arial" w:cs="Arial"/>
+                <w:color w:val="000000"/>
+                <w:sz w:val="16"/>
+                <w:szCs w:val="16"/>
+              </w:rPr>
+              <w:t>WorldCat</w:t>
+            </w:r>
+            <w:proofErr w:type="spellEnd"/>
+            <w:r>
+              <w:rPr>
+                <w:rFonts w:ascii="Arial" w:eastAsia="Times New Roman" w:hAnsi="Arial" w:cs="Arial"/>
+                <w:color w:val="000000"/>
+                <w:sz w:val="16"/>
+                <w:szCs w:val="16"/>
+              </w:rPr>
+              <w:t>.</w:t>
             </w:r>
           </w:p>
         </w:tc>
@@ -2747,7 +2958,7 @@
         </w:trPr>
         <w:tc>
           <w:tcPr>
-            <w:tcW w:w="1165" w:type="dxa"/>
+            <w:tcW w:w="1068" w:type="dxa"/>
             <w:tcBorders>
               <w:top w:val="nil"/>
               <w:left w:val="single" w:sz="4" w:space="0" w:color="404040"/>
@@ -2775,13 +2986,14 @@
                 <w:sz w:val="16"/>
                 <w:szCs w:val="16"/>
               </w:rPr>
+              <w:lastRenderedPageBreak/>
               <w:t>Find It</w:t>
             </w:r>
           </w:p>
         </w:tc>
         <w:tc>
           <w:tcPr>
-            <w:tcW w:w="1800" w:type="dxa"/>
+            <w:tcW w:w="1897" w:type="dxa"/>
             <w:tcBorders>
               <w:top w:val="nil"/>
               <w:left w:val="nil"/>
@@ -2815,7 +3027,7 @@
         </w:tc>
         <w:tc>
           <w:tcPr>
-            <w:tcW w:w="4140" w:type="dxa"/>
+            <w:tcW w:w="2737" w:type="dxa"/>
             <w:tcBorders>
               <w:top w:val="nil"/>
               <w:left w:val="nil"/>
@@ -2849,7 +3061,7 @@
         </w:tc>
         <w:tc>
           <w:tcPr>
-            <w:tcW w:w="5400" w:type="dxa"/>
+            <w:tcW w:w="4553" w:type="dxa"/>
             <w:tcBorders>
               <w:top w:val="nil"/>
               <w:left w:val="nil"/>
@@ -2888,7 +3100,7 @@
         </w:trPr>
         <w:tc>
           <w:tcPr>
-            <w:tcW w:w="1165" w:type="dxa"/>
+            <w:tcW w:w="1068" w:type="dxa"/>
             <w:tcBorders>
               <w:top w:val="nil"/>
               <w:left w:val="single" w:sz="4" w:space="0" w:color="404040"/>
@@ -2922,7 +3134,7 @@
         </w:tc>
         <w:tc>
           <w:tcPr>
-            <w:tcW w:w="1800" w:type="dxa"/>
+            <w:tcW w:w="1897" w:type="dxa"/>
             <w:tcBorders>
               <w:top w:val="nil"/>
               <w:left w:val="nil"/>
@@ -2956,7 +3168,7 @@
         </w:tc>
         <w:tc>
           <w:tcPr>
-            <w:tcW w:w="4140" w:type="dxa"/>
+            <w:tcW w:w="2737" w:type="dxa"/>
             <w:tcBorders>
               <w:top w:val="nil"/>
               <w:left w:val="nil"/>
@@ -2990,7 +3202,7 @@
         </w:tc>
         <w:tc>
           <w:tcPr>
-            <w:tcW w:w="5400" w:type="dxa"/>
+            <w:tcW w:w="4553" w:type="dxa"/>
             <w:tcBorders>
               <w:top w:val="nil"/>
               <w:left w:val="nil"/>
@@ -3029,7 +3241,7 @@
         </w:trPr>
         <w:tc>
           <w:tcPr>
-            <w:tcW w:w="1165" w:type="dxa"/>
+            <w:tcW w:w="1068" w:type="dxa"/>
             <w:tcBorders>
               <w:top w:val="nil"/>
               <w:left w:val="single" w:sz="4" w:space="0" w:color="404040"/>
@@ -3063,7 +3275,7 @@
         </w:tc>
         <w:tc>
           <w:tcPr>
-            <w:tcW w:w="1800" w:type="dxa"/>
+            <w:tcW w:w="1897" w:type="dxa"/>
             <w:tcBorders>
               <w:top w:val="nil"/>
               <w:left w:val="nil"/>
@@ -3097,7 +3309,7 @@
         </w:tc>
         <w:tc>
           <w:tcPr>
-            <w:tcW w:w="4140" w:type="dxa"/>
+            <w:tcW w:w="2737" w:type="dxa"/>
             <w:tcBorders>
               <w:top w:val="nil"/>
               <w:left w:val="nil"/>
@@ -3131,7 +3343,7 @@
         </w:tc>
         <w:tc>
           <w:tcPr>
-            <w:tcW w:w="5400" w:type="dxa"/>
+            <w:tcW w:w="4553" w:type="dxa"/>
             <w:tcBorders>
               <w:top w:val="nil"/>
               <w:left w:val="nil"/>
@@ -3170,7 +3382,7 @@
         </w:trPr>
         <w:tc>
           <w:tcPr>
-            <w:tcW w:w="1165" w:type="dxa"/>
+            <w:tcW w:w="1068" w:type="dxa"/>
             <w:tcBorders>
               <w:top w:val="nil"/>
               <w:left w:val="single" w:sz="4" w:space="0" w:color="404040"/>
@@ -3204,7 +3416,7 @@
         </w:tc>
         <w:tc>
           <w:tcPr>
-            <w:tcW w:w="1800" w:type="dxa"/>
+            <w:tcW w:w="1897" w:type="dxa"/>
             <w:tcBorders>
               <w:top w:val="nil"/>
               <w:left w:val="nil"/>
@@ -3238,7 +3450,7 @@
         </w:tc>
         <w:tc>
           <w:tcPr>
-            <w:tcW w:w="4140" w:type="dxa"/>
+            <w:tcW w:w="2737" w:type="dxa"/>
             <w:tcBorders>
               <w:top w:val="nil"/>
               <w:left w:val="nil"/>
@@ -3272,7 +3484,7 @@
         </w:tc>
         <w:tc>
           <w:tcPr>
-            <w:tcW w:w="5400" w:type="dxa"/>
+            <w:tcW w:w="4553" w:type="dxa"/>
             <w:tcBorders>
               <w:top w:val="nil"/>
               <w:left w:val="nil"/>
@@ -3311,7 +3523,7 @@
         </w:trPr>
         <w:tc>
           <w:tcPr>
-            <w:tcW w:w="1165" w:type="dxa"/>
+            <w:tcW w:w="1068" w:type="dxa"/>
             <w:tcBorders>
               <w:top w:val="nil"/>
               <w:left w:val="single" w:sz="4" w:space="0" w:color="404040"/>
@@ -3345,7 +3557,7 @@
         </w:tc>
         <w:tc>
           <w:tcPr>
-            <w:tcW w:w="1800" w:type="dxa"/>
+            <w:tcW w:w="1897" w:type="dxa"/>
             <w:tcBorders>
               <w:top w:val="nil"/>
               <w:left w:val="nil"/>
@@ -3379,7 +3591,7 @@
         </w:tc>
         <w:tc>
           <w:tcPr>
-            <w:tcW w:w="4140" w:type="dxa"/>
+            <w:tcW w:w="2737" w:type="dxa"/>
             <w:tcBorders>
               <w:top w:val="nil"/>
               <w:left w:val="nil"/>
@@ -3413,7 +3625,7 @@
         </w:tc>
         <w:tc>
           <w:tcPr>
-            <w:tcW w:w="5400" w:type="dxa"/>
+            <w:tcW w:w="4553" w:type="dxa"/>
             <w:tcBorders>
               <w:top w:val="nil"/>
               <w:left w:val="nil"/>
@@ -3452,7 +3664,7 @@
         </w:trPr>
         <w:tc>
           <w:tcPr>
-            <w:tcW w:w="1165" w:type="dxa"/>
+            <w:tcW w:w="1068" w:type="dxa"/>
             <w:tcBorders>
               <w:top w:val="nil"/>
               <w:left w:val="single" w:sz="4" w:space="0" w:color="404040"/>
@@ -3486,7 +3698,7 @@
         </w:tc>
         <w:tc>
           <w:tcPr>
-            <w:tcW w:w="1800" w:type="dxa"/>
+            <w:tcW w:w="1897" w:type="dxa"/>
             <w:tcBorders>
               <w:top w:val="nil"/>
               <w:left w:val="nil"/>
@@ -3520,7 +3732,7 @@
         </w:tc>
         <w:tc>
           <w:tcPr>
-            <w:tcW w:w="4140" w:type="dxa"/>
+            <w:tcW w:w="2737" w:type="dxa"/>
             <w:tcBorders>
               <w:top w:val="nil"/>
               <w:left w:val="nil"/>
@@ -3554,7 +3766,7 @@
         </w:tc>
         <w:tc>
           <w:tcPr>
-            <w:tcW w:w="5400" w:type="dxa"/>
+            <w:tcW w:w="4553" w:type="dxa"/>
             <w:tcBorders>
               <w:top w:val="nil"/>
               <w:left w:val="nil"/>
@@ -3593,7 +3805,7 @@
         </w:trPr>
         <w:tc>
           <w:tcPr>
-            <w:tcW w:w="1165" w:type="dxa"/>
+            <w:tcW w:w="1068" w:type="dxa"/>
             <w:tcBorders>
               <w:top w:val="nil"/>
               <w:left w:val="single" w:sz="4" w:space="0" w:color="404040"/>
@@ -3627,7 +3839,7 @@
         </w:tc>
         <w:tc>
           <w:tcPr>
-            <w:tcW w:w="1800" w:type="dxa"/>
+            <w:tcW w:w="1897" w:type="dxa"/>
             <w:tcBorders>
               <w:top w:val="nil"/>
               <w:left w:val="nil"/>
@@ -3661,7 +3873,7 @@
         </w:tc>
         <w:tc>
           <w:tcPr>
-            <w:tcW w:w="4140" w:type="dxa"/>
+            <w:tcW w:w="2737" w:type="dxa"/>
             <w:tcBorders>
               <w:top w:val="nil"/>
               <w:left w:val="nil"/>
@@ -3695,7 +3907,7 @@
         </w:tc>
         <w:tc>
           <w:tcPr>
-            <w:tcW w:w="5400" w:type="dxa"/>
+            <w:tcW w:w="4553" w:type="dxa"/>
             <w:tcBorders>
               <w:top w:val="nil"/>
               <w:left w:val="nil"/>
@@ -3742,19 +3954,115 @@
         <w:t>The analytics were less useful than I anticipated they would be.</w:t>
       </w:r>
       <w:r>
-        <w:t xml:space="preserve"> Using the spreadsheet to audit the current pages allowed me to uncover out-of-date information that should be removed from the current site and not ported to the new one (Pressley 21)</w:t>
-      </w:r>
-      <w:r>
-        <w:t xml:space="preserve">. One example is on the computing page and the outdated instructions on how to connect to the wireless network. </w:t>
-      </w:r>
+        <w:t xml:space="preserve"> </w:t>
+      </w:r>
+      <w:r>
+        <w:t xml:space="preserve">I thought I would be able to use </w:t>
+      </w:r>
+      <w:r>
+        <w:t xml:space="preserve">the spreadsheet to </w:t>
+      </w:r>
+      <w:r>
+        <w:t xml:space="preserve">discover </w:t>
+      </w:r>
+      <w:r>
+        <w:t>out-of-date information that should be removed from the current site and not ported to the new one (Pressley 21)</w:t>
+      </w:r>
+      <w:r>
+        <w:t xml:space="preserve">, but the vast number of pages on the site </w:t>
+      </w:r>
+      <w:r>
+        <w:t xml:space="preserve">either had no data (do to an unknown error or the page redirected to another domain) or had a less than one percent view rate. </w:t>
+      </w:r>
+    </w:p>
+    <w:p>
+      <w:pPr>
+        <w:pStyle w:val="Paperbody"/>
+      </w:pPr>
+    </w:p>
+    <w:p>
+      <w:pPr>
+        <w:pStyle w:val="Paperbody"/>
+      </w:pPr>
+      <w:r>
+        <w:rPr>
+          <w:noProof/>
+        </w:rPr>
+        <w:drawing>
+          <wp:inline distT="0" distB="0" distL="0" distR="0" wp14:anchorId="6FEAFF04" wp14:editId="6C634606">
+            <wp:extent cx="5372648" cy="3315970"/>
+            <wp:effectExtent l="0" t="0" r="0" b="0"/>
+            <wp:docPr id="9" name="Picture 9"/>
+            <wp:cNvGraphicFramePr>
+              <a:graphicFrameLocks xmlns:a="http://schemas.openxmlformats.org/drawingml/2006/main" noChangeAspect="1"/>
+            </wp:cNvGraphicFramePr>
+            <a:graphic xmlns:a="http://schemas.openxmlformats.org/drawingml/2006/main">
+              <a:graphicData uri="http://schemas.openxmlformats.org/drawingml/2006/picture">
+                <pic:pic xmlns:pic="http://schemas.openxmlformats.org/drawingml/2006/picture">
+                  <pic:nvPicPr>
+                    <pic:cNvPr id="0" name="Picture 7"/>
+                    <pic:cNvPicPr>
+                      <a:picLocks noChangeAspect="1" noChangeArrowheads="1"/>
+                    </pic:cNvPicPr>
+                  </pic:nvPicPr>
+                  <pic:blipFill>
+                    <a:blip r:embed="rId12">
+                      <a:extLst>
+                        <a:ext uri="{28A0092B-C50C-407E-A947-70E740481C1C}">
+                          <a14:useLocalDpi xmlns:a14="http://schemas.microsoft.com/office/drawing/2010/main" val="0"/>
+                        </a:ext>
+                      </a:extLst>
+                    </a:blip>
+                    <a:srcRect/>
+                    <a:stretch>
+                      <a:fillRect/>
+                    </a:stretch>
+                  </pic:blipFill>
+                  <pic:spPr bwMode="auto">
+                    <a:xfrm>
+                      <a:off x="0" y="0"/>
+                      <a:ext cx="5382087" cy="3321796"/>
+                    </a:xfrm>
+                    <a:prstGeom prst="rect">
+                      <a:avLst/>
+                    </a:prstGeom>
+                    <a:noFill/>
+                    <a:ln>
+                      <a:noFill/>
+                    </a:ln>
+                  </pic:spPr>
+                </pic:pic>
+              </a:graphicData>
+            </a:graphic>
+          </wp:inline>
+        </w:drawing>
+      </w:r>
+    </w:p>
+    <w:p>
+      <w:pPr>
+        <w:pStyle w:val="Paperbody"/>
+      </w:pPr>
+    </w:p>
+    <w:p>
+      <w:pPr>
+        <w:pStyle w:val="Paperbody"/>
+      </w:pPr>
       <w:r>
         <w:t xml:space="preserve">I had </w:t>
       </w:r>
       <w:r>
-        <w:t xml:space="preserve">also planned on using the statistics to weed the website of unpopular pages by </w:t>
-      </w:r>
-      <w:r>
-        <w:t>determining a pageview threshold</w:t>
+        <w:t xml:space="preserve">planned on using the statistics to weed the website of unpopular pages by </w:t>
+      </w:r>
+      <w:r>
+        <w:t xml:space="preserve">determining a </w:t>
+      </w:r>
+      <w:proofErr w:type="spellStart"/>
+      <w:r>
+        <w:t>pageview</w:t>
+      </w:r>
+      <w:proofErr w:type="spellEnd"/>
+      <w:r>
+        <w:t xml:space="preserve"> threshold</w:t>
       </w:r>
       <w:r>
         <w:t xml:space="preserve">: </w:t>
@@ -3769,23 +4077,40 @@
         <w:t xml:space="preserve">not be </w:t>
       </w:r>
       <w:r>
+        <w:t xml:space="preserve">included in the new site. The </w:t>
+      </w:r>
+      <w:r>
+        <w:t xml:space="preserve">statistics </w:t>
+      </w:r>
+      <w:r>
+        <w:t xml:space="preserve">showed that another approach would have to be taken. Only </w:t>
+      </w:r>
+      <w:r>
+        <w:t>a few pages on the site had significant usage</w:t>
+      </w:r>
+      <w:r>
+        <w:t xml:space="preserve">, and using a </w:t>
+      </w:r>
+      <w:r>
         <w:lastRenderedPageBreak/>
-        <w:t xml:space="preserve">included in the new site. The </w:t>
-      </w:r>
-      <w:r>
-        <w:t xml:space="preserve">statistics </w:t>
-      </w:r>
-      <w:r>
-        <w:t xml:space="preserve">showed that another approach would have to be taken. Only </w:t>
-      </w:r>
-      <w:r>
-        <w:t>a few pages on the site had significant usage</w:t>
-      </w:r>
-      <w:r>
-        <w:t xml:space="preserve">, and using a threshold would suggest that most pages on the site should be dropped. </w:t>
-      </w:r>
-      <w:r>
-        <w:t xml:space="preserve">But a lack of pageviews did not indicate old or unnecessary information as other have found (Betz). </w:t>
+        <w:t xml:space="preserve">threshold would suggest that most pages on the site should be dropped. </w:t>
+      </w:r>
+      <w:r>
+        <w:t xml:space="preserve">But a lack of </w:t>
+      </w:r>
+      <w:proofErr w:type="spellStart"/>
+      <w:r>
+        <w:t>pageviews</w:t>
+      </w:r>
+      <w:proofErr w:type="spellEnd"/>
+      <w:r>
+        <w:t xml:space="preserve"> did not indicate old or unnecessary information</w:t>
+      </w:r>
+      <w:r>
+        <w:t>,</w:t>
+      </w:r>
+      <w:r>
+        <w:t xml:space="preserve"> as other have found (Betz). </w:t>
       </w:r>
       <w:r>
         <w:t>T</w:t>
@@ -3797,7 +4122,10 @@
         <w:t xml:space="preserve"> as it tells students (who cannot graduate </w:t>
       </w:r>
       <w:r>
-        <w:t xml:space="preserve">with </w:t>
+        <w:t>if they have</w:t>
+      </w:r>
+      <w:r>
+        <w:t xml:space="preserve"> </w:t>
       </w:r>
       <w:r>
         <w:t>any outstand</w:t>
@@ -3826,8 +4154,13 @@
       <w:r>
         <w:t xml:space="preserve">library policies and services have a similarly low percentage of </w:t>
       </w:r>
-      <w:r>
-        <w:t>pageviews,</w:t>
+      <w:proofErr w:type="spellStart"/>
+      <w:r>
+        <w:t>pageviews</w:t>
+      </w:r>
+      <w:proofErr w:type="spellEnd"/>
+      <w:r>
+        <w:t>,</w:t>
       </w:r>
       <w:r>
         <w:t xml:space="preserve"> </w:t>
@@ -3844,15 +4177,29 @@
         <w:pStyle w:val="Paperbody"/>
       </w:pPr>
       <w:r>
-        <w:t>One area where the analytics were helpful was in viewing pageviews for the satellite libraries under my purview. Currently, the Graham Resource Center (located in Crown Hall on the main campus) and the Institute of Food Safety &amp; Health Library (located at the Moffett campus) have their own sites</w:t>
+        <w:t xml:space="preserve">One area where the analytics were helpful was in viewing </w:t>
+      </w:r>
+      <w:proofErr w:type="spellStart"/>
+      <w:r>
+        <w:t>pageviews</w:t>
+      </w:r>
+      <w:proofErr w:type="spellEnd"/>
+      <w:r>
+        <w:t xml:space="preserve"> for the satellite libraries under my purview. Currently, the Graham Resource Center (located in Crown Hall on the main campus) and the Institute of Food Safety &amp; Health Library (located at the Moffett campus) have their own sites</w:t>
       </w:r>
       <w:r>
         <w:t xml:space="preserve">; they </w:t>
       </w:r>
       <w:r>
-        <w:t>exist as subfolders under the main domain (</w:t>
-      </w:r>
-      <w:hyperlink r:id="rId12" w:history="1">
+        <w:t xml:space="preserve">exist as subfolders under the main </w:t>
+      </w:r>
+      <w:r>
+        <w:t>website structure</w:t>
+      </w:r>
+      <w:r>
+        <w:t xml:space="preserve"> (</w:t>
+      </w:r>
+      <w:hyperlink r:id="rId13" w:history="1">
         <w:r>
           <w:rPr>
             <w:rStyle w:val="Hyperlink"/>
@@ -3867,7 +4214,107 @@
         <w:t xml:space="preserve">each </w:t>
       </w:r>
       <w:r>
-        <w:t>have their own content, but the vast majority of the pages are just pulling content in from the main site using PHP include functions. Each library has a separate code for analytics tracking, and the statistics have shown that simply including a page that lists each library’s hours and locations will be sufficient for the new site.</w:t>
+        <w:t xml:space="preserve">have their own content, but the vast majority of the pages are just pulling content in from the main site using PHP </w:t>
+      </w:r>
+      <w:r>
+        <w:t>“</w:t>
+      </w:r>
+      <w:r>
+        <w:t>include</w:t>
+      </w:r>
+      <w:r>
+        <w:t>”</w:t>
+      </w:r>
+      <w:r>
+        <w:t xml:space="preserve"> functions. Each library has a separate code for analytics tracking, and the statistics have shown that </w:t>
+      </w:r>
+      <w:r>
+        <w:t xml:space="preserve">only minimal information </w:t>
+      </w:r>
+      <w:r>
+        <w:t>simply including a page that lists each library’s hours and location will be sufficient for the new site.</w:t>
+      </w:r>
+      <w:r>
+        <w:t xml:space="preserve"> In the image below, the only content </w:t>
+      </w:r>
+      <w:r>
+        <w:rPr>
+          <w:rStyle w:val="Correction"/>
+        </w:rPr>
+        <w:t xml:space="preserve">Get </w:t>
+      </w:r>
+      <w:proofErr w:type="spellStart"/>
+      <w:r>
+        <w:rPr>
+          <w:rStyle w:val="Correction"/>
+        </w:rPr>
+        <w:t>Mies</w:t>
+      </w:r>
+      <w:proofErr w:type="spellEnd"/>
+      <w:r>
+        <w:rPr>
+          <w:rStyle w:val="Correction"/>
+        </w:rPr>
+        <w:t xml:space="preserve"> answer from Kim</w:t>
+      </w:r>
+      <w:r>
+        <w:t xml:space="preserve">. </w:t>
+      </w:r>
+    </w:p>
+    <w:p>
+      <w:pPr>
+        <w:pStyle w:val="Paperbody"/>
+      </w:pPr>
+    </w:p>
+    <w:p>
+      <w:pPr>
+        <w:pStyle w:val="Paperbody"/>
+      </w:pPr>
+      <w:r>
+        <w:rPr>
+          <w:noProof/>
+        </w:rPr>
+        <w:drawing>
+          <wp:inline distT="0" distB="0" distL="0" distR="0" wp14:anchorId="3F78738E" wp14:editId="2359B875">
+            <wp:extent cx="5377412" cy="2830112"/>
+            <wp:effectExtent l="0" t="0" r="0" b="0"/>
+            <wp:docPr id="12" name="Picture 12"/>
+            <wp:cNvGraphicFramePr>
+              <a:graphicFrameLocks xmlns:a="http://schemas.openxmlformats.org/drawingml/2006/main" noChangeAspect="1"/>
+            </wp:cNvGraphicFramePr>
+            <a:graphic xmlns:a="http://schemas.openxmlformats.org/drawingml/2006/main">
+              <a:graphicData uri="http://schemas.openxmlformats.org/drawingml/2006/picture">
+                <pic:pic xmlns:pic="http://schemas.openxmlformats.org/drawingml/2006/picture">
+                  <pic:nvPicPr>
+                    <pic:cNvPr id="12" name="grc snapshot.png"/>
+                    <pic:cNvPicPr/>
+                  </pic:nvPicPr>
+                  <pic:blipFill>
+                    <a:blip r:embed="rId14">
+                      <a:extLst>
+                        <a:ext uri="{28A0092B-C50C-407E-A947-70E740481C1C}">
+                          <a14:useLocalDpi xmlns:a14="http://schemas.microsoft.com/office/drawing/2010/main" val="0"/>
+                        </a:ext>
+                      </a:extLst>
+                    </a:blip>
+                    <a:stretch>
+                      <a:fillRect/>
+                    </a:stretch>
+                  </pic:blipFill>
+                  <pic:spPr>
+                    <a:xfrm>
+                      <a:off x="0" y="0"/>
+                      <a:ext cx="5390764" cy="2837139"/>
+                    </a:xfrm>
+                    <a:prstGeom prst="rect">
+                      <a:avLst/>
+                    </a:prstGeom>
+                  </pic:spPr>
+                </pic:pic>
+              </a:graphicData>
+            </a:graphic>
+          </wp:inline>
+        </w:drawing>
       </w:r>
     </w:p>
     <w:p>
@@ -3885,9 +4332,9 @@
         <w:pStyle w:val="Paperbody"/>
       </w:pPr>
       <w:r>
-        <w:t>The greatest improvement to the site will be in having a more thoughtful plan in how the content is presented to the users. The most pertinent information is not always highlighted, for example, on the faculty page (</w:t>
-      </w:r>
-      <w:hyperlink r:id="rId13" w:history="1">
+        <w:t>The greatest improvement to the site will be in having a plan in how the content is presented to users. The most pertinent information is not always highlighted, for example, on the faculty page (</w:t>
+      </w:r>
+      <w:hyperlink r:id="rId15" w:history="1">
         <w:r>
           <w:rPr>
             <w:rStyle w:val="Hyperlink"/>
@@ -3904,88 +4351,182 @@
         <w:pStyle w:val="Paperbody"/>
       </w:pPr>
       <w:r>
-        <w:t>Our current site was hand-coded using PHP and a MySQL database; there is no content management system to help control the flow of information. Our new site will be built in Drupal and will allow us to plan for related content rules that will automatically display along with certain subjects.</w:t>
+        <w:rPr>
+          <w:noProof/>
+        </w:rPr>
+        <w:lastRenderedPageBreak/>
+        <w:drawing>
+          <wp:inline distT="0" distB="0" distL="0" distR="0" wp14:anchorId="2FF36028" wp14:editId="227A60AF">
+            <wp:extent cx="3177144" cy="4325509"/>
+            <wp:effectExtent l="0" t="0" r="0" b="0"/>
+            <wp:docPr id="13" name="Picture 13"/>
+            <wp:cNvGraphicFramePr>
+              <a:graphicFrameLocks xmlns:a="http://schemas.openxmlformats.org/drawingml/2006/main" noChangeAspect="1"/>
+            </wp:cNvGraphicFramePr>
+            <a:graphic xmlns:a="http://schemas.openxmlformats.org/drawingml/2006/main">
+              <a:graphicData uri="http://schemas.openxmlformats.org/drawingml/2006/picture">
+                <pic:pic xmlns:pic="http://schemas.openxmlformats.org/drawingml/2006/picture">
+                  <pic:nvPicPr>
+                    <pic:cNvPr id="13" name="faculty-page.bmp"/>
+                    <pic:cNvPicPr/>
+                  </pic:nvPicPr>
+                  <pic:blipFill>
+                    <a:blip r:embed="rId16">
+                      <a:extLst>
+                        <a:ext uri="{28A0092B-C50C-407E-A947-70E740481C1C}">
+                          <a14:useLocalDpi xmlns:a14="http://schemas.microsoft.com/office/drawing/2010/main" val="0"/>
+                        </a:ext>
+                      </a:extLst>
+                    </a:blip>
+                    <a:stretch>
+                      <a:fillRect/>
+                    </a:stretch>
+                  </pic:blipFill>
+                  <pic:spPr>
+                    <a:xfrm>
+                      <a:off x="0" y="0"/>
+                      <a:ext cx="3186278" cy="4337945"/>
+                    </a:xfrm>
+                    <a:prstGeom prst="rect">
+                      <a:avLst/>
+                    </a:prstGeom>
+                  </pic:spPr>
+                </pic:pic>
+              </a:graphicData>
+            </a:graphic>
+          </wp:inline>
+        </w:drawing>
+      </w:r>
+    </w:p>
+    <w:p>
+      <w:pPr>
+        <w:pStyle w:val="Paperbody"/>
+      </w:pPr>
+    </w:p>
+    <w:p>
+      <w:pPr>
+        <w:pStyle w:val="Paperbody"/>
+      </w:pPr>
+      <w:r>
+        <w:t xml:space="preserve">Our current site was hand-coded using PHP and a MySQL database; there is no content management system to help control the flow of information. </w:t>
+      </w:r>
+      <w:r>
+        <w:t xml:space="preserve">The new Drupal </w:t>
+      </w:r>
+      <w:r>
+        <w:t>site will allow us to plan for related content rules that will automatically display along with certain subjects.</w:t>
+      </w:r>
+      <w:r>
+        <w:t xml:space="preserve"> </w:t>
+      </w:r>
+      <w:bookmarkStart w:id="12" w:name="_GoBack"/>
+      <w:r>
+        <w:rPr>
+          <w:rStyle w:val="Correction"/>
+        </w:rPr>
+        <w:t>Example?</w:t>
+      </w:r>
+      <w:bookmarkEnd w:id="12"/>
+      <w:r>
+        <w:t xml:space="preserve"> </w:t>
       </w:r>
     </w:p>
     <w:p>
       <w:pPr>
         <w:pStyle w:val="Heading3"/>
       </w:pPr>
-      <w:bookmarkStart w:id="12" w:name="_Toc409957430"/>
+      <w:bookmarkStart w:id="13" w:name="_Toc409957430"/>
+      <w:proofErr w:type="spellStart"/>
+      <w:r>
+        <w:t>Microinteractions</w:t>
+      </w:r>
+      <w:bookmarkEnd w:id="13"/>
+      <w:proofErr w:type="spellEnd"/>
+    </w:p>
+    <w:p>
+      <w:pPr>
+        <w:pStyle w:val="Paperbody"/>
+      </w:pPr>
+      <w:r>
+        <w:t>I recently heard about the concept of micro interactions: a piece of code intended for one specific task, such as inviting a user to “like” a Facebook page or sign up for an email list (King 2014). Many of the examples I’ve seen are for marketing purposes, but I was thinking the idea could be leveraged for patron questions as well. One example would be on one the policies pages; the text could end with a form: “Have more questions about our 24-hour access policy? Ask us here,” that would send an email to the appro</w:t>
+      </w:r>
+      <w:r>
+        <w:t>priate department. I expect t</w:t>
+      </w:r>
+      <w:r>
+        <w:t>hat fewer questions would be left unanswered in users’ minds if we offer a “point of sale” contact method rather than making the user locate the information on another page.</w:t>
+      </w:r>
+    </w:p>
+    <w:p>
+      <w:pPr>
+        <w:pStyle w:val="Heading3"/>
+      </w:pPr>
+      <w:bookmarkStart w:id="14" w:name="_Toc409957431"/>
+      <w:r>
+        <w:t>Increase Readability</w:t>
+      </w:r>
+      <w:bookmarkEnd w:id="14"/>
+    </w:p>
+    <w:p>
+      <w:pPr>
+        <w:pStyle w:val="Paperbody"/>
+      </w:pPr>
+      <w:r>
+        <w:t xml:space="preserve">The current site is very text heavy and written in paragraph style rather than outlines. Many of the current site’s pages are written at a grade fourteen reading level or above. This should be lowered substantially to remove barriers to students accessing our resources (Costello 2014) and will be particularly helpful for our </w:t>
+      </w:r>
+      <w:proofErr w:type="spellStart"/>
+      <w:r>
+        <w:t>non native</w:t>
+      </w:r>
+      <w:proofErr w:type="spellEnd"/>
+      <w:r>
+        <w:t>-English speaking students.</w:t>
+      </w:r>
+      <w:r>
+        <w:t xml:space="preserve"> The switch to a content management system will also allow us to create staff logins with different levels of access to the system. The internal stakeholders can then implement a workflow that will require a review process for certain types of information, similar to what was implemented at one New York University health Sciences Libraries (Morten-Owens 94).</w:t>
+      </w:r>
+    </w:p>
+    <w:p>
+      <w:pPr>
+        <w:pStyle w:val="Heading1"/>
+      </w:pPr>
+      <w:bookmarkStart w:id="15" w:name="_Toc409957432"/>
       <w:r>
         <w:lastRenderedPageBreak/>
-        <w:t>Microinteractions</w:t>
-      </w:r>
-      <w:bookmarkEnd w:id="12"/>
+        <w:t>Highlighting electronic resources</w:t>
+      </w:r>
+      <w:bookmarkEnd w:id="15"/>
+    </w:p>
+    <w:p>
+      <w:pPr>
+        <w:pStyle w:val="Heading2"/>
+      </w:pPr>
+      <w:bookmarkStart w:id="16" w:name="_Toc409957433"/>
+      <w:r>
+        <w:t>Remove the catalog search from the home page</w:t>
+      </w:r>
+      <w:bookmarkEnd w:id="16"/>
     </w:p>
     <w:p>
       <w:pPr>
         <w:pStyle w:val="Paperbody"/>
       </w:pPr>
       <w:r>
-        <w:t>I recently heard about the concept of micro interactions: a piece of code intended for one specific task, such as inviting a user to “like” a Facebook page or sign up for an email list (King 2014). Many of the examples I’ve seen are for marketing purposes, but I was thinking the idea could be leveraged for patron questions as well. One example would be on one the policies pages; the text could end with a form: “Have more questions about our 24-hour access policy? Ask us here,” that would send an email to the appro</w:t>
-      </w:r>
-      <w:r>
-        <w:t>priate department. I expect t</w:t>
-      </w:r>
-      <w:r>
-        <w:t>hat fewer questions would be left unanswered in users’ minds if we offer a “point of sale” contact method rather than making the user locate the information on another page.</w:t>
-      </w:r>
-    </w:p>
-    <w:p>
-      <w:pPr>
-        <w:pStyle w:val="Heading3"/>
-      </w:pPr>
-      <w:bookmarkStart w:id="13" w:name="_Toc409957431"/>
-      <w:r>
-        <w:t>Increase Readability</w:t>
-      </w:r>
-      <w:bookmarkEnd w:id="13"/>
-    </w:p>
-    <w:p>
-      <w:pPr>
-        <w:pStyle w:val="Paperbody"/>
-      </w:pPr>
-      <w:r>
-        <w:t>The current site is very text heavy and written in paragraph style rather than outlines. Many of the current site’s pages are written at a grade fourteen reading level or above. This should be lowered substantially to remove barriers to students accessing our resources (Costello 2014) and will be particularly helpful for our non native-English speaking students.</w:t>
-      </w:r>
-    </w:p>
-    <w:p>
-      <w:pPr>
-        <w:pStyle w:val="Heading1"/>
-      </w:pPr>
-      <w:bookmarkStart w:id="14" w:name="_Toc409957432"/>
-      <w:r>
-        <w:t>Highlighting electronic resources</w:t>
-      </w:r>
-      <w:bookmarkEnd w:id="14"/>
-    </w:p>
-    <w:p>
-      <w:pPr>
-        <w:pStyle w:val="Heading2"/>
-      </w:pPr>
-      <w:bookmarkStart w:id="15" w:name="_Toc409957433"/>
-      <w:r>
-        <w:t>Remove the catalog search from the home page</w:t>
-      </w:r>
-      <w:bookmarkEnd w:id="15"/>
-    </w:p>
-    <w:p>
-      <w:pPr>
-        <w:pStyle w:val="Paperbody"/>
-      </w:pPr>
-      <w:r>
         <w:t>The home page of the current library website (library.iit.edu) includes a search box that sends a query to the local instance of the library’s online public access catalog (OPAC). There only three types of items an OPAC search</w:t>
       </w:r>
       <w:r>
         <w:t xml:space="preserve"> will return</w:t>
       </w:r>
       <w:r>
-        <w:t xml:space="preserve">. The first type includes physical items in the library’s collections: books, video materials, theses, etc. The second includes bibliographic records for electronic books from vendors. Books24x7 and Springer Link are two vendors that supply us with these records, but they are in the minority; the library does not receive (nor could our infrastructure accommodate) files of the millions of journal articles that comprise the majority of our database subscriptions. The third type of items included in OPAC search results </w:t>
-      </w:r>
-      <w:r>
-        <w:lastRenderedPageBreak/>
-        <w:t>are scanned files from the HathiTrust digital project. This includes digitized content from the Google Books and Internet Archives projects, as well as individual libraries’ digitization efforts</w:t>
+        <w:t xml:space="preserve">. The first type includes physical items in the library’s collections: books, video materials, theses, etc. The second includes bibliographic records for electronic books from vendors. Books24x7 and Springer Link are two vendors that supply us with these records, but they are in the minority; the library does not receive (nor could our infrastructure accommodate) files of the millions of journal articles that comprise the majority of our database subscriptions. The third type of items included in OPAC search results are scanned files from the </w:t>
+      </w:r>
+      <w:proofErr w:type="spellStart"/>
+      <w:r>
+        <w:t>HathiTrust</w:t>
+      </w:r>
+      <w:proofErr w:type="spellEnd"/>
+      <w:r>
+        <w:t xml:space="preserve"> digital project. This includes digitized content from the Google Books and Internet Archives projects, as well as individual libraries’ digitization efforts</w:t>
       </w:r>
       <w:r>
         <w:t xml:space="preserve"> (“Our Partnership”)</w:t>
@@ -4014,7 +4555,15 @@
         <w:footnoteReference w:id="1"/>
       </w:r>
       <w:r>
-        <w:t xml:space="preserve">. Some searches are fruitful: a search for “javascript” will turn up many relevant examples from our e-book subscriptions (see result at http://tinyurl.com/omqsrut). </w:t>
+        <w:t>. Some searches are fruitful: a search for “</w:t>
+      </w:r>
+      <w:proofErr w:type="spellStart"/>
+      <w:r>
+        <w:t>javascript</w:t>
+      </w:r>
+      <w:proofErr w:type="spellEnd"/>
+      <w:r>
+        <w:t xml:space="preserve">” will turn up many relevant examples from our e-book subscriptions (see result at http://tinyurl.com/omqsrut). </w:t>
       </w:r>
       <w:r>
         <w:rPr>
@@ -4026,7 +4575,15 @@
         <w:t xml:space="preserve"> </w:t>
       </w:r>
       <w:r>
-        <w:t>If the search doesn’t locate items owned by the Galvin Library, however, the results page will either show results from the HathiTrust database, or display a “no results found” message. An example would be a search of the fall of the Roman Empire. Searching for this phrase will return many results from the OPAC (seen here: http://tinyurl.com/q5vt9mx), but it is unlikely that an undergraduate student writing a short paper for a history class will be interested in the five-volume set written in 1845—this was the first item returned when this paper was written.</w:t>
+        <w:t xml:space="preserve">If the search doesn’t locate items owned by the Galvin Library, however, the results page will either show results from the </w:t>
+      </w:r>
+      <w:proofErr w:type="spellStart"/>
+      <w:r>
+        <w:t>HathiTrust</w:t>
+      </w:r>
+      <w:proofErr w:type="spellEnd"/>
+      <w:r>
+        <w:t xml:space="preserve"> database, or display a “no results found” message. An example would be a search of the fall of the Roman Empire. Searching for this phrase will return many results from the OPAC (seen here: http://tinyurl.com/q5vt9mx), but it is unlikely that an undergraduate student writing a short paper for a history class will be interested in the five-volume set written in 1845—this was the first item returned when this paper was written.</w:t>
       </w:r>
     </w:p>
     <w:p>
@@ -4034,7 +4591,15 @@
         <w:pStyle w:val="Paperbody"/>
       </w:pPr>
       <w:r>
-        <w:t xml:space="preserve">Students who only search for their topic from the library home page become frustrated by the limited results and often abandon the library site for Google. Software has been developed to simulate the Google experience for library users; it is called a “discovery layer” and allows an institution access to a centralized index of millions of journal articles, along with the local holdings of the library (Hoeppner). </w:t>
+        <w:t>Students who only search for their topic from the library home page become frustrated by the limited results and often abandon the library site for Google. Software has been developed to simulate the Google experience for library users; it is called a “discovery layer” and allows an institution access to a centralized index of millions of journal articles, along with the local holdings of the library (</w:t>
+      </w:r>
+      <w:proofErr w:type="spellStart"/>
+      <w:r>
+        <w:t>Hoeppner</w:t>
+      </w:r>
+      <w:proofErr w:type="spellEnd"/>
+      <w:r>
+        <w:t xml:space="preserve">). </w:t>
       </w:r>
     </w:p>
     <w:p>
@@ -4052,7 +4617,15 @@
         <w:t>a subscription</w:t>
       </w:r>
       <w:r>
-        <w:t xml:space="preserve"> to discovery later software such as Primo, Summon, or AquaBrowser, so it is imperative we improve the display of our electronic resources. The library budget from 2013 allocated 88% of its purchasing funds on subscription resources like databases versus 3% of one-time purchase of books, videos, and similar items. </w:t>
+        <w:t xml:space="preserve"> to discovery later software such as Primo, Summon, or </w:t>
+      </w:r>
+      <w:proofErr w:type="spellStart"/>
+      <w:r>
+        <w:t>AquaBrowser</w:t>
+      </w:r>
+      <w:proofErr w:type="spellEnd"/>
+      <w:r>
+        <w:t xml:space="preserve">, so it is imperative we improve the display of our electronic resources. The library budget from 2013 allocated 88% of its purchasing funds on subscription resources like databases versus 3% of one-time purchase of books, videos, and similar items. </w:t>
       </w:r>
       <w:r>
         <w:t xml:space="preserve">This suggests that the site should focus more on database subscriptions rather than books, but that is not the case. </w:t>
@@ -4085,7 +4658,7 @@
                     </pic:cNvPicPr>
                   </pic:nvPicPr>
                   <pic:blipFill>
-                    <a:blip r:embed="rId14"/>
+                    <a:blip r:embed="rId17"/>
                     <a:stretch>
                       <a:fillRect/>
                     </a:stretch>
@@ -4148,7 +4721,7 @@
                     </pic:cNvPicPr>
                   </pic:nvPicPr>
                   <pic:blipFill>
-                    <a:blip r:embed="rId15"/>
+                    <a:blip r:embed="rId18"/>
                     <a:stretch>
                       <a:fillRect/>
                     </a:stretch>
@@ -4211,43 +4784,56 @@
         <w:t>The new</w:t>
       </w:r>
       <w:r>
-        <w:t xml:space="preserve"> home page </w:t>
-      </w:r>
+        <w:t xml:space="preserve"> home page change will reflect </w:t>
+      </w:r>
+      <w:r>
+        <w:t>the preference for electronic items over print</w:t>
+      </w:r>
+      <w:r>
+        <w:t xml:space="preserve">. </w:t>
+      </w:r>
+      <w:r>
+        <w:t xml:space="preserve">This will also bring the site into alignment with the library’s vision of providing “innovative programs, infrastructure and outreach” (Paul V. Galvin). </w:t>
+      </w:r>
+      <w:r>
+        <w:t>A recent study has shown that use of the library’s databases or e-books are one predictor of success in first year undergraduates: students who used the library and its resources had a higher average GPA than those who did not (</w:t>
+      </w:r>
+      <w:proofErr w:type="spellStart"/>
+      <w:r>
+        <w:t>Soria</w:t>
+      </w:r>
+      <w:proofErr w:type="spellEnd"/>
+      <w:r>
+        <w:t>, 154).</w:t>
+      </w:r>
+    </w:p>
+    <w:p>
+      <w:pPr>
+        <w:pStyle w:val="Heading2"/>
+      </w:pPr>
+      <w:bookmarkStart w:id="17" w:name="_Toc406074464"/>
+      <w:bookmarkStart w:id="18" w:name="_Toc409957434"/>
       <w:r>
         <w:lastRenderedPageBreak/>
-        <w:t xml:space="preserve">change will reflect </w:t>
-      </w:r>
-      <w:r>
-        <w:t>the preference for electronic items over print</w:t>
-      </w:r>
-      <w:r>
-        <w:t xml:space="preserve">. </w:t>
-      </w:r>
-      <w:r>
-        <w:t xml:space="preserve">This will also bring the site into alignment with the library’s vision of providing “innovative programs, infrastructure and outreach” (Paul V. Galvin). </w:t>
-      </w:r>
-      <w:r>
-        <w:t>A recent study has shown that use of the library’s databases or e-books are one predictor of success in first year undergraduates: students who used the library and its resources had a higher average GPA than those who did not (Soria, 154).</w:t>
-      </w:r>
-    </w:p>
-    <w:p>
-      <w:pPr>
-        <w:pStyle w:val="Heading2"/>
-      </w:pPr>
-      <w:bookmarkStart w:id="16" w:name="_Toc406074464"/>
-      <w:bookmarkStart w:id="17" w:name="_Toc409957434"/>
-      <w:r>
         <w:t>Add a database quick search on the new home page</w:t>
       </w:r>
-      <w:bookmarkEnd w:id="16"/>
       <w:bookmarkEnd w:id="17"/>
+      <w:bookmarkEnd w:id="18"/>
     </w:p>
     <w:p>
       <w:pPr>
         <w:pStyle w:val="Paperbody"/>
       </w:pPr>
       <w:r>
-        <w:t xml:space="preserve">There is a method to allow students to perform a search of several—not all—subscription databases that could be placed on the home page of the new site without additional cost. Interfaces by the companies EBSCO and ProQuest have the ability to search several of their own database holdings. For the student quickly looking for articles to support a short research paper, a search form such as this may provide enough immediate results to encourage them to stay on the library’s website instead of abandoning it for Google. </w:t>
+        <w:t xml:space="preserve">There is a method to allow students to perform a search of several—not all—subscription databases that could be placed on the home page of the new site without additional cost. Interfaces by the companies EBSCO and </w:t>
+      </w:r>
+      <w:proofErr w:type="spellStart"/>
+      <w:r>
+        <w:t>ProQuest</w:t>
+      </w:r>
+      <w:proofErr w:type="spellEnd"/>
+      <w:r>
+        <w:t xml:space="preserve"> have the ability to search several of their own database holdings. For the student quickly looking for articles to support a short research paper, a search form such as this may provide enough immediate results to encourage them to stay on the library’s website instead of abandoning it for Google. </w:t>
       </w:r>
       <w:r>
         <w:rPr>
@@ -4263,8 +4849,8 @@
       <w:pPr>
         <w:pStyle w:val="Heading1"/>
       </w:pPr>
-      <w:bookmarkStart w:id="18" w:name="_Toc406074465"/>
-      <w:bookmarkStart w:id="19" w:name="_Toc409957435"/>
+      <w:bookmarkStart w:id="19" w:name="_Toc406074465"/>
+      <w:bookmarkStart w:id="20" w:name="_Toc409957435"/>
       <w:r>
         <w:t>User-</w:t>
       </w:r>
@@ -4274,23 +4860,23 @@
       <w:r>
         <w:t xml:space="preserve"> Design</w:t>
       </w:r>
-      <w:bookmarkEnd w:id="18"/>
       <w:bookmarkEnd w:id="19"/>
+      <w:bookmarkEnd w:id="20"/>
     </w:p>
     <w:p>
       <w:pPr>
         <w:pStyle w:val="Heading2"/>
       </w:pPr>
-      <w:bookmarkStart w:id="20" w:name="_Toc406074466"/>
-      <w:bookmarkStart w:id="21" w:name="_Toc409957436"/>
+      <w:bookmarkStart w:id="21" w:name="_Toc406074466"/>
+      <w:bookmarkStart w:id="22" w:name="_Toc409957436"/>
       <w:r>
         <w:t>Customize</w:t>
       </w:r>
       <w:r>
         <w:t xml:space="preserve"> the main navigation to library’s needs</w:t>
       </w:r>
-      <w:bookmarkEnd w:id="20"/>
       <w:bookmarkEnd w:id="21"/>
+      <w:bookmarkEnd w:id="22"/>
     </w:p>
     <w:p>
       <w:pPr>
@@ -4341,7 +4927,7 @@
                     </pic:cNvPicPr>
                   </pic:nvPicPr>
                   <pic:blipFill>
-                    <a:blip r:embed="rId16"/>
+                    <a:blip r:embed="rId19"/>
                     <a:stretch>
                       <a:fillRect/>
                     </a:stretch>
@@ -4406,7 +4992,7 @@
       <w:r>
         <w:t xml:space="preserve"> is located on a different server than </w:t>
       </w:r>
-      <w:hyperlink r:id="rId17">
+      <w:hyperlink r:id="rId20">
         <w:r>
           <w:rPr>
             <w:rStyle w:val="linkChar"/>
@@ -4415,11 +5001,7 @@
         </w:r>
       </w:hyperlink>
       <w:r>
-        <w:t xml:space="preserve"> so that we can easily make </w:t>
-      </w:r>
-      <w:r>
-        <w:lastRenderedPageBreak/>
-        <w:t>changes to our environment</w:t>
+        <w:t xml:space="preserve"> so that we can easily make changes to our environment</w:t>
       </w:r>
       <w:r>
         <w:t xml:space="preserve">. Students become confused when they click on one of these links and leave the library site entirely. </w:t>
@@ -4471,7 +5053,7 @@
                     </pic:cNvPicPr>
                   </pic:nvPicPr>
                   <pic:blipFill>
-                    <a:blip r:embed="rId18"/>
+                    <a:blip r:embed="rId21"/>
                     <a:stretch>
                       <a:fillRect/>
                     </a:stretch>
@@ -4570,6 +5152,7 @@
         <w:pStyle w:val="bulletedlist"/>
       </w:pPr>
       <w:r>
+        <w:lastRenderedPageBreak/>
         <w:t>The library website had 309,091 visits, 32% which originated on-campus.</w:t>
       </w:r>
     </w:p>
@@ -4772,11 +5355,7 @@
               <w:pStyle w:val="table"/>
             </w:pPr>
             <w:r>
-              <w:t xml:space="preserve">This is the main database page. The page itself is not restricted, but links to all subscription databases require user </w:t>
-            </w:r>
-            <w:r>
-              <w:lastRenderedPageBreak/>
-              <w:t>authentication through a proxy server</w:t>
+              <w:t>This is the main database page. The page itself is not restricted, but links to all subscription databases require user authentication through a proxy server</w:t>
             </w:r>
             <w:r>
               <w:t xml:space="preserve"> and are only available to current students</w:t>
@@ -4794,7 +5373,6 @@
           </w:tcPr>
           <w:p>
             <w:r>
-              <w:lastRenderedPageBreak/>
               <w:t>/blackboard</w:t>
             </w:r>
           </w:p>
@@ -4883,7 +5461,7 @@
                     </pic:cNvPicPr>
                   </pic:nvPicPr>
                   <pic:blipFill>
-                    <a:blip r:embed="rId19"/>
+                    <a:blip r:embed="rId22"/>
                     <a:stretch>
                       <a:fillRect/>
                     </a:stretch>
@@ -4960,16 +5538,16 @@
       <w:pPr>
         <w:pStyle w:val="Heading2"/>
       </w:pPr>
-      <w:bookmarkStart w:id="22" w:name="_Toc406074467"/>
-      <w:bookmarkStart w:id="23" w:name="_Toc409957437"/>
+      <w:bookmarkStart w:id="23" w:name="_Toc406074467"/>
+      <w:bookmarkStart w:id="24" w:name="_Toc409957437"/>
       <w:r>
         <w:t xml:space="preserve">User </w:t>
       </w:r>
       <w:r>
         <w:t>personas</w:t>
       </w:r>
-      <w:bookmarkEnd w:id="22"/>
       <w:bookmarkEnd w:id="23"/>
+      <w:bookmarkEnd w:id="24"/>
     </w:p>
     <w:p>
       <w:pPr>
@@ -5859,7 +6437,6 @@
         <w:pStyle w:val="Paperbody"/>
       </w:pPr>
       <w:r>
-        <w:lastRenderedPageBreak/>
         <w:t>Here are some paraphrased quotes from both the short and extended interviews:</w:t>
       </w:r>
     </w:p>
@@ -5901,10 +6478,19 @@
         </w:rPr>
       </w:pPr>
       <w:r>
+        <w:lastRenderedPageBreak/>
         <w:t>I w</w:t>
       </w:r>
       <w:r>
-        <w:t xml:space="preserve">ould like the site to be more simple, with a better layout and color scheme. </w:t>
+        <w:t xml:space="preserve">ould like the site to be </w:t>
+      </w:r>
+      <w:proofErr w:type="gramStart"/>
+      <w:r>
+        <w:t>more simple</w:t>
+      </w:r>
+      <w:proofErr w:type="gramEnd"/>
+      <w:r>
+        <w:t xml:space="preserve">, with a better layout and color scheme. </w:t>
       </w:r>
     </w:p>
     <w:p>
@@ -5912,7 +6498,15 @@
         <w:pStyle w:val="Quote"/>
       </w:pPr>
       <w:r>
-        <w:t>I use the SciFinder database from the databases page and start with an author search. If the author is prolific, I'll use the title stub from the citation I have. I also might Google the author first, and then use Google Scholar to see what references come up.</w:t>
+        <w:t xml:space="preserve">I use the </w:t>
+      </w:r>
+      <w:proofErr w:type="spellStart"/>
+      <w:r>
+        <w:t>SciFinder</w:t>
+      </w:r>
+      <w:proofErr w:type="spellEnd"/>
+      <w:r>
+        <w:t xml:space="preserve"> database from the databases page and start with an author search. If the author is prolific, I'll use the title stub from the citation I have. I also might Google the author first, and then use Google Scholar to see what references come up.</w:t>
       </w:r>
     </w:p>
     <w:p>
@@ -5953,8 +6547,8 @@
       <w:pPr>
         <w:pStyle w:val="Heading2"/>
       </w:pPr>
-      <w:bookmarkStart w:id="24" w:name="_Toc406074468"/>
-      <w:bookmarkStart w:id="25" w:name="_Toc409957438"/>
+      <w:bookmarkStart w:id="25" w:name="_Toc406074468"/>
+      <w:bookmarkStart w:id="26" w:name="_Toc409957438"/>
       <w:r>
         <w:t xml:space="preserve">User </w:t>
       </w:r>
@@ -5964,8 +6558,8 @@
       <w:r>
         <w:t xml:space="preserve"> testing</w:t>
       </w:r>
-      <w:bookmarkEnd w:id="24"/>
       <w:bookmarkEnd w:id="25"/>
+      <w:bookmarkEnd w:id="26"/>
     </w:p>
     <w:p>
       <w:pPr>
@@ -6020,7 +6614,7 @@
           <w:noProof/>
         </w:rPr>
         <w:drawing>
-          <wp:anchor distT="365760" distB="365760" distL="114300" distR="114300" simplePos="0" relativeHeight="251649536" behindDoc="0" locked="0" layoutInCell="1" allowOverlap="1" wp14:anchorId="750C74A4" wp14:editId="79E3AE7C">
+          <wp:anchor distT="365760" distB="365760" distL="114300" distR="114300" simplePos="0" relativeHeight="251658240" behindDoc="0" locked="0" layoutInCell="1" allowOverlap="1" wp14:anchorId="750C74A4" wp14:editId="79E3AE7C">
             <wp:simplePos x="0" y="0"/>
             <wp:positionH relativeFrom="margin">
               <wp:posOffset>0</wp:posOffset>
@@ -6045,7 +6639,7 @@
                     </pic:cNvPicPr>
                   </pic:nvPicPr>
                   <pic:blipFill>
-                    <a:blip r:embed="rId20" cstate="print">
+                    <a:blip r:embed="rId23" cstate="print">
                       <a:extLst>
                         <a:ext uri="{28A0092B-C50C-407E-A947-70E740481C1C}">
                           <a14:useLocalDpi xmlns:a14="http://schemas.microsoft.com/office/drawing/2010/main" val="0"/>
@@ -6132,7 +6726,6 @@
         <w:pStyle w:val="Paperbody"/>
       </w:pPr>
       <w:r>
-        <w:lastRenderedPageBreak/>
         <w:t xml:space="preserve">The last note in particular highlights the need </w:t>
       </w:r>
       <w:r>
@@ -6159,8 +6752,13 @@
         <w:pStyle w:val="Paperbody"/>
       </w:pPr>
       <w:r>
-        <w:t>Working from the user research, we designed a very simple Google-like paper prototype that students could use to find a subscription database on the new library website, named “HawkEye</w:t>
-      </w:r>
+        <w:t>Working from the user research, we designed a very simple Google-like paper prototype that students could use to find a subscription database on the new library website, named “</w:t>
+      </w:r>
+      <w:proofErr w:type="spellStart"/>
+      <w:r>
+        <w:t>HawkEye</w:t>
+      </w:r>
+      <w:proofErr w:type="spellEnd"/>
       <w:r>
         <w:t>.</w:t>
       </w:r>
@@ -6216,6 +6814,7 @@
           <w:sz w:val="23"/>
           <w:szCs w:val="23"/>
         </w:rPr>
+        <w:lastRenderedPageBreak/>
         <w:drawing>
           <wp:inline distT="0" distB="0" distL="0" distR="0" wp14:anchorId="2EA9D571" wp14:editId="446E1669">
             <wp:extent cx="5533829" cy="3028950"/>
@@ -6234,7 +6833,7 @@
                     </pic:cNvPicPr>
                   </pic:nvPicPr>
                   <pic:blipFill>
-                    <a:blip r:embed="rId21">
+                    <a:blip r:embed="rId24">
                       <a:extLst>
                         <a:ext uri="{28A0092B-C50C-407E-A947-70E740481C1C}">
                           <a14:useLocalDpi xmlns:a14="http://schemas.microsoft.com/office/drawing/2010/main" val="0"/>
@@ -6270,8 +6869,13 @@
       <w:pPr>
         <w:pStyle w:val="Caption"/>
       </w:pPr>
-      <w:r>
-        <w:t xml:space="preserve">HawkEye </w:t>
+      <w:proofErr w:type="spellStart"/>
+      <w:r>
+        <w:t>HawkEye</w:t>
+      </w:r>
+      <w:proofErr w:type="spellEnd"/>
+      <w:r>
+        <w:t xml:space="preserve"> </w:t>
       </w:r>
       <w:r>
         <w:t>home</w:t>
@@ -6313,11 +6917,19 @@
       </w:r>
     </w:p>
     <w:p>
+      <w:proofErr w:type="spellStart"/>
       <w:r>
         <w:rPr>
           <w:rStyle w:val="Emphasis"/>
         </w:rPr>
-        <w:t>HawkEye prototype – error page</w:t>
+        <w:t>HawkEye</w:t>
+      </w:r>
+      <w:proofErr w:type="spellEnd"/>
+      <w:r>
+        <w:rPr>
+          <w:rStyle w:val="Emphasis"/>
+        </w:rPr>
+        <w:t xml:space="preserve"> prototype – error page</w:t>
       </w:r>
     </w:p>
     <w:p>
@@ -6342,10 +6954,10 @@
             <v:path o:extrusionok="f" gradientshapeok="t" o:connecttype="rect"/>
             <o:lock v:ext="edit" aspectratio="t"/>
           </v:shapetype>
-          <v:shape id="_x0000_i1025" type="#_x0000_t75" style="width:388.5pt;height:298.5pt" o:ole="">
-            <v:imagedata r:id="rId22" o:title=""/>
+          <v:shape id="_x0000_i1025" type="#_x0000_t75" style="width:388.15pt;height:298.65pt" o:ole="">
+            <v:imagedata r:id="rId25" o:title=""/>
           </v:shape>
-          <o:OLEObject Type="Embed" ProgID="PBrush" ShapeID="_x0000_i1025" DrawAspect="Content" ObjectID="_1483860627" r:id="rId23"/>
+          <o:OLEObject Type="Embed" ProgID="PBrush" ShapeID="_x0000_i1025" DrawAspect="Content" ObjectID="_1483867506" r:id="rId26"/>
         </w:object>
       </w:r>
     </w:p>
@@ -6368,13 +6980,22 @@
         <w:pStyle w:val="Quote"/>
       </w:pPr>
       <w:r>
+        <w:lastRenderedPageBreak/>
         <w:t xml:space="preserve">You have an </w:t>
       </w:r>
       <w:r>
         <w:t>assignment</w:t>
       </w:r>
       <w:r>
-        <w:t xml:space="preserve"> to write a 4-page paper on animal physiology for your biology class. Your professor has instructed you to cite at least 2 sources from scholarly articles. You have arrived at the HawkEye home page to search for these sources.</w:t>
+        <w:t xml:space="preserve"> to write a 4-page paper on animal physiology for your biology class. Your professor has instructed you to cite at least 2 sources from scholarly articles. You have arrived at the </w:t>
+      </w:r>
+      <w:proofErr w:type="spellStart"/>
+      <w:r>
+        <w:t>HawkEye</w:t>
+      </w:r>
+      <w:proofErr w:type="spellEnd"/>
+      <w:r>
+        <w:t xml:space="preserve"> home page to search for these sources.</w:t>
       </w:r>
     </w:p>
     <w:p>
@@ -6416,20 +7037,28 @@
           <w:sz w:val="24"/>
         </w:rPr>
       </w:pPr>
+      <w:proofErr w:type="spellStart"/>
       <w:r>
         <w:rPr>
           <w:rStyle w:val="Emphasis"/>
         </w:rPr>
-        <w:t>HawkEye prototype – revised home page after user testing</w:t>
+        <w:t>HawkEye</w:t>
+      </w:r>
+      <w:proofErr w:type="spellEnd"/>
+      <w:r>
+        <w:rPr>
+          <w:rStyle w:val="Emphasis"/>
+        </w:rPr>
+        <w:t xml:space="preserve"> prototype – revised home page after user testing</w:t>
       </w:r>
     </w:p>
     <w:p>
       <w:r>
         <w:object w:dxaOrig="12810" w:dyaOrig="8145" w14:anchorId="1AD93952">
-          <v:shape id="_x0000_i1026" type="#_x0000_t75" style="width:453.75pt;height:289.5pt" o:ole="">
-            <v:imagedata r:id="rId24" o:title=""/>
+          <v:shape id="_x0000_i1026" type="#_x0000_t75" style="width:453.3pt;height:289.25pt" o:ole="">
+            <v:imagedata r:id="rId27" o:title=""/>
           </v:shape>
-          <o:OLEObject Type="Embed" ProgID="PBrush" ShapeID="_x0000_i1026" DrawAspect="Content" ObjectID="_1483860628" r:id="rId25"/>
+          <o:OLEObject Type="Embed" ProgID="PBrush" ShapeID="_x0000_i1026" DrawAspect="Content" ObjectID="_1483867507" r:id="rId28"/>
         </w:object>
       </w:r>
     </w:p>
@@ -6454,13 +7083,13 @@
       <w:pPr>
         <w:pStyle w:val="Heading1"/>
       </w:pPr>
-      <w:bookmarkStart w:id="26" w:name="_Toc406074469"/>
-      <w:bookmarkStart w:id="27" w:name="_Toc409957439"/>
+      <w:bookmarkStart w:id="27" w:name="_Toc406074469"/>
+      <w:bookmarkStart w:id="28" w:name="_Toc409957439"/>
       <w:r>
         <w:t>Conclusion</w:t>
       </w:r>
-      <w:bookmarkEnd w:id="26"/>
       <w:bookmarkEnd w:id="27"/>
+      <w:bookmarkEnd w:id="28"/>
     </w:p>
     <w:p>
       <w:pPr>
@@ -6487,11 +7116,7 @@
         <w:t>Librarian</w:t>
       </w:r>
       <w:r>
-        <w:t xml:space="preserve"> and I have been using Google Docs to work both collaboratively and </w:t>
-      </w:r>
-      <w:r>
-        <w:lastRenderedPageBreak/>
-        <w:t xml:space="preserve">asynchronously. With two librarians and several student workers, I hope to have the site ready—or nearly ready—to launch in the fall of 2015. </w:t>
+        <w:t xml:space="preserve"> and I have been using Google Docs to work both collaboratively and asynchronously. With two librarians and several student workers, I hope to have the site ready—or nearly ready—to launch in the fall of 2015. </w:t>
       </w:r>
     </w:p>
     <w:p>
@@ -6503,8 +7128,6 @@
           <w:szCs w:val="23"/>
         </w:rPr>
       </w:pPr>
-      <w:bookmarkStart w:id="28" w:name="_GoBack"/>
-      <w:bookmarkEnd w:id="28"/>
       <w:r>
         <w:rPr>
           <w:rFonts w:ascii="Arial" w:eastAsia="Times New Roman" w:hAnsi="Arial" w:cs="Arial"/>
@@ -6512,6 +7135,7 @@
           <w:sz w:val="23"/>
           <w:szCs w:val="23"/>
         </w:rPr>
+        <w:lastRenderedPageBreak/>
         <w:br w:type="page"/>
       </w:r>
     </w:p>
@@ -6535,13 +7159,16 @@
       <w:pPr>
         <w:pStyle w:val="Bibliographylist"/>
       </w:pPr>
-    </w:p>
-    <w:p>
-      <w:pPr>
-        <w:pStyle w:val="Bibliographylist"/>
-      </w:pPr>
-      <w:r>
-        <w:t>Betz, Sonya, Robyn Hall, and Tabatha Farney. “Polishing Up Your Website.” Internet Librarian. Monterey, CA. 2014. Monterey Conference Center.</w:t>
+      <w:r>
+        <w:t xml:space="preserve">Betz, Sonya, Robyn Hall, and Tabatha </w:t>
+      </w:r>
+      <w:proofErr w:type="spellStart"/>
+      <w:r>
+        <w:t>Farney</w:t>
+      </w:r>
+      <w:proofErr w:type="spellEnd"/>
+      <w:r>
+        <w:t>. “Polishing Up Your Website.” Internet Librarian. Monterey, CA. 2014. Monterey Conference Center.</w:t>
       </w:r>
     </w:p>
     <w:p>
@@ -6574,18 +7201,42 @@
           <w:i/>
           <w:iCs/>
         </w:rPr>
-        <w:t>In DiscoveryPULSE</w:t>
-      </w:r>
-      <w:r>
-        <w:t>. N.p., 14 Nov. 2014. Web. 7 Dec. 2014.</w:t>
+        <w:t xml:space="preserve">In </w:t>
+      </w:r>
+      <w:proofErr w:type="spellStart"/>
+      <w:r>
+        <w:rPr>
+          <w:i/>
+          <w:iCs/>
+        </w:rPr>
+        <w:t>DiscoveryPULSE</w:t>
+      </w:r>
+      <w:proofErr w:type="spellEnd"/>
+      <w:r>
+        <w:t xml:space="preserve">. </w:t>
+      </w:r>
+      <w:proofErr w:type="spellStart"/>
+      <w:proofErr w:type="gramStart"/>
+      <w:r>
+        <w:t>N.p</w:t>
+      </w:r>
+      <w:proofErr w:type="spellEnd"/>
+      <w:proofErr w:type="gramEnd"/>
+      <w:r>
+        <w:t>., 14 Nov. 2014. Web. 7 Dec. 2014.</w:t>
       </w:r>
     </w:p>
     <w:p>
       <w:pPr>
         <w:pStyle w:val="Bibliographylist"/>
       </w:pPr>
-      <w:r>
-        <w:t xml:space="preserve">Hoeppner, Athena. “The Ins and Outs of Evaluating Web-Scale Discovery Services.” </w:t>
+      <w:proofErr w:type="spellStart"/>
+      <w:r>
+        <w:t>Hoeppner</w:t>
+      </w:r>
+      <w:proofErr w:type="spellEnd"/>
+      <w:r>
+        <w:t xml:space="preserve">, Athena. “The Ins and Outs of Evaluating Web-Scale Discovery Services.” </w:t>
       </w:r>
       <w:r>
         <w:rPr>
@@ -6602,8 +7253,37 @@
       <w:pPr>
         <w:pStyle w:val="Bibliographylist"/>
       </w:pPr>
-      <w:r>
-        <w:t xml:space="preserve">Katsanos, Christos, Nikolaos Tselios, and Nikolaos Avouris. “A Survey of Tools Supporting Design and Evaluation of Websites Based on Models of Human Information Interaction.” </w:t>
+      <w:proofErr w:type="spellStart"/>
+      <w:r>
+        <w:t>Katsanos</w:t>
+      </w:r>
+      <w:proofErr w:type="spellEnd"/>
+      <w:r>
+        <w:t xml:space="preserve">, Christos, </w:t>
+      </w:r>
+      <w:proofErr w:type="spellStart"/>
+      <w:r>
+        <w:t>Nikolaos</w:t>
+      </w:r>
+      <w:proofErr w:type="spellEnd"/>
+      <w:r>
+        <w:t xml:space="preserve"> Tselios, and </w:t>
+      </w:r>
+      <w:proofErr w:type="spellStart"/>
+      <w:r>
+        <w:t>Nikolaos</w:t>
+      </w:r>
+      <w:proofErr w:type="spellEnd"/>
+      <w:r>
+        <w:t xml:space="preserve"> </w:t>
+      </w:r>
+      <w:proofErr w:type="spellStart"/>
+      <w:r>
+        <w:t>Avouris</w:t>
+      </w:r>
+      <w:proofErr w:type="spellEnd"/>
+      <w:r>
+        <w:t xml:space="preserve">. “A Survey of Tools Supporting Design and Evaluation of Websites Based on Models of Human Information Interaction.” </w:t>
       </w:r>
       <w:r>
         <w:rPr>
@@ -6628,8 +7308,21 @@
       <w:pPr>
         <w:pStyle w:val="Bibliographylist"/>
       </w:pPr>
-      <w:r>
-        <w:t xml:space="preserve">Kolowich, Steve. “What Students Don’t Know.” </w:t>
+      <w:proofErr w:type="spellStart"/>
+      <w:r>
+        <w:t>Kolowich</w:t>
+      </w:r>
+      <w:proofErr w:type="spellEnd"/>
+      <w:r>
+        <w:t xml:space="preserve">, Steve. “What Students Don’t </w:t>
+      </w:r>
+      <w:proofErr w:type="gramStart"/>
+      <w:r>
+        <w:t>Know.</w:t>
+      </w:r>
+      <w:proofErr w:type="gramEnd"/>
+      <w:r>
+        <w:t xml:space="preserve">” </w:t>
       </w:r>
       <w:r>
         <w:rPr>
@@ -6639,7 +7332,25 @@
         <w:t>Inside Higher Ed</w:t>
       </w:r>
       <w:r>
-        <w:t>. N.p., n.d. Web. 13 Jan. 2015.</w:t>
+        <w:t xml:space="preserve">. </w:t>
+      </w:r>
+      <w:proofErr w:type="spellStart"/>
+      <w:proofErr w:type="gramStart"/>
+      <w:r>
+        <w:t>N.p</w:t>
+      </w:r>
+      <w:proofErr w:type="spellEnd"/>
+      <w:proofErr w:type="gramEnd"/>
+      <w:r>
+        <w:t xml:space="preserve">., </w:t>
+      </w:r>
+      <w:proofErr w:type="spellStart"/>
+      <w:r>
+        <w:t>n.d.</w:t>
+      </w:r>
+      <w:proofErr w:type="spellEnd"/>
+      <w:r>
+        <w:t xml:space="preserve"> Web. 13 Jan. 2015.</w:t>
       </w:r>
     </w:p>
     <w:p>
@@ -6659,6 +7370,7 @@
       <w:r>
         <w:t xml:space="preserve"> 77.6 (1999): 1121–1134. </w:t>
       </w:r>
+      <w:proofErr w:type="spellStart"/>
       <w:r>
         <w:rPr>
           <w:i/>
@@ -6666,6 +7378,7 @@
         </w:rPr>
         <w:t>EBSCOhost</w:t>
       </w:r>
+      <w:proofErr w:type="spellEnd"/>
       <w:r>
         <w:t>. Web. 24 Jan. 2015.</w:t>
       </w:r>
@@ -6675,7 +7388,15 @@
         <w:pStyle w:val="Bibliographylist"/>
       </w:pPr>
       <w:r>
-        <w:t xml:space="preserve">Laird, Thomas F. Nelson, and George D. Kuh. “Student Experiences with Information Technology and Their Relationship to Other Aspects of Student Engagement.” </w:t>
+        <w:t xml:space="preserve">Laird, Thomas F. Nelson, and George D. </w:t>
+      </w:r>
+      <w:proofErr w:type="spellStart"/>
+      <w:r>
+        <w:t>Kuh</w:t>
+      </w:r>
+      <w:proofErr w:type="spellEnd"/>
+      <w:r>
+        <w:t xml:space="preserve">. “Student Experiences with Information Technology and Their Relationship to Other Aspects of Student Engagement.” </w:t>
       </w:r>
       <w:r>
         <w:rPr>
@@ -6687,6 +7408,7 @@
       <w:r>
         <w:t xml:space="preserve"> 46.2 (2005): 211–233. </w:t>
       </w:r>
+      <w:proofErr w:type="gramStart"/>
       <w:r>
         <w:rPr>
           <w:i/>
@@ -6694,6 +7416,7 @@
         </w:rPr>
         <w:t>link.springer.com</w:t>
       </w:r>
+      <w:proofErr w:type="gramEnd"/>
       <w:r>
         <w:t>. Web. 11 Nov. 2014.</w:t>
       </w:r>
@@ -6702,8 +7425,13 @@
       <w:pPr>
         <w:pStyle w:val="Bibliographylist"/>
       </w:pPr>
-      <w:r>
-        <w:t xml:space="preserve">Melançon, Benjamin. </w:t>
+      <w:proofErr w:type="spellStart"/>
+      <w:r>
+        <w:t>Melançon</w:t>
+      </w:r>
+      <w:proofErr w:type="spellEnd"/>
+      <w:r>
+        <w:t xml:space="preserve">, Benjamin. </w:t>
       </w:r>
       <w:r>
         <w:rPr>
@@ -6713,7 +7441,15 @@
         <w:t>The Definitive Guide to Drupal 7</w:t>
       </w:r>
       <w:r>
-        <w:t xml:space="preserve">. New York : Apress, c c2011. </w:t>
+        <w:t xml:space="preserve">. New York : </w:t>
+      </w:r>
+      <w:proofErr w:type="spellStart"/>
+      <w:r>
+        <w:t>Apress</w:t>
+      </w:r>
+      <w:proofErr w:type="spellEnd"/>
+      <w:r>
+        <w:t xml:space="preserve">, c c2011. </w:t>
       </w:r>
       <w:r>
         <w:rPr>
@@ -6731,6 +7467,24 @@
         <w:pStyle w:val="Bibliographylist"/>
       </w:pPr>
       <w:r>
+        <w:t xml:space="preserve">Morton-Owens, Emily G. “Editorial and Technological Workflow Tools to Promote Website Quality.” </w:t>
+      </w:r>
+      <w:r>
+        <w:rPr>
+          <w:i/>
+          <w:iCs/>
+        </w:rPr>
+        <w:t>Information Technology &amp; Libraries</w:t>
+      </w:r>
+      <w:r>
+        <w:t xml:space="preserve"> 30.3 (2011): 91–98. Print.</w:t>
+      </w:r>
+    </w:p>
+    <w:p>
+      <w:pPr>
+        <w:pStyle w:val="Bibliographylist"/>
+      </w:pPr>
+      <w:r>
         <w:t xml:space="preserve">Mulder, Steve. </w:t>
       </w:r>
       <w:r>
@@ -6748,8 +7502,37 @@
       <w:pPr>
         <w:pStyle w:val="Bibliographylist"/>
       </w:pPr>
-      <w:r>
-        <w:t xml:space="preserve">Nooshinfard, Fatemeh, and Soraya Ziaei. “Academic Library Websites as Marketing Tools.” </w:t>
+      <w:proofErr w:type="spellStart"/>
+      <w:r>
+        <w:t>Nooshinfard</w:t>
+      </w:r>
+      <w:proofErr w:type="spellEnd"/>
+      <w:r>
+        <w:t xml:space="preserve">, </w:t>
+      </w:r>
+      <w:proofErr w:type="spellStart"/>
+      <w:r>
+        <w:t>Fatemeh</w:t>
+      </w:r>
+      <w:proofErr w:type="spellEnd"/>
+      <w:r>
+        <w:t xml:space="preserve">, and </w:t>
+      </w:r>
+      <w:proofErr w:type="spellStart"/>
+      <w:r>
+        <w:t>Soraya</w:t>
+      </w:r>
+      <w:proofErr w:type="spellEnd"/>
+      <w:r>
+        <w:t xml:space="preserve"> </w:t>
+      </w:r>
+      <w:proofErr w:type="spellStart"/>
+      <w:r>
+        <w:t>Ziaei</w:t>
+      </w:r>
+      <w:proofErr w:type="spellEnd"/>
+      <w:r>
+        <w:t xml:space="preserve">. “Academic Library Websites as Marketing Tools.” </w:t>
       </w:r>
       <w:r>
         <w:rPr>
@@ -6766,8 +7549,13 @@
       <w:pPr>
         <w:pStyle w:val="Bibliographylist"/>
       </w:pPr>
-      <w:r>
-        <w:t xml:space="preserve">O’neil, Megan. “Confronting the Myth of the ‘Digital Native.’” </w:t>
+      <w:proofErr w:type="spellStart"/>
+      <w:r>
+        <w:t>O’neil</w:t>
+      </w:r>
+      <w:proofErr w:type="spellEnd"/>
+      <w:r>
+        <w:t xml:space="preserve">, Megan. “Confronting the Myth of the ‘Digital Native.’” </w:t>
       </w:r>
       <w:r>
         <w:rPr>
@@ -6795,26 +7583,58 @@
         <w:pStyle w:val="Bibliographylist"/>
       </w:pPr>
       <w:r>
-        <w:t xml:space="preserve">“Our Partnership | HathiTrust Digital Library.” </w:t>
-      </w:r>
+        <w:t xml:space="preserve">“Our Partnership | </w:t>
+      </w:r>
+      <w:proofErr w:type="spellStart"/>
+      <w:r>
+        <w:t>HathiTrust</w:t>
+      </w:r>
+      <w:proofErr w:type="spellEnd"/>
+      <w:r>
+        <w:t xml:space="preserve"> Digital Library.” </w:t>
+      </w:r>
+      <w:proofErr w:type="spellStart"/>
       <w:r>
         <w:rPr>
           <w:i/>
           <w:iCs/>
         </w:rPr>
-        <w:t>HathyTrust Digital Library</w:t>
-      </w:r>
-      <w:r>
-        <w:t>. N.p., n.d. Web. 25 Jan. 2015.</w:t>
+        <w:t>HathyTrust</w:t>
+      </w:r>
+      <w:proofErr w:type="spellEnd"/>
+      <w:r>
+        <w:rPr>
+          <w:i/>
+          <w:iCs/>
+        </w:rPr>
+        <w:t xml:space="preserve"> Digital Library</w:t>
+      </w:r>
+      <w:r>
+        <w:t xml:space="preserve">. </w:t>
+      </w:r>
+      <w:proofErr w:type="spellStart"/>
+      <w:proofErr w:type="gramStart"/>
+      <w:r>
+        <w:t>N.p</w:t>
+      </w:r>
+      <w:proofErr w:type="spellEnd"/>
+      <w:proofErr w:type="gramEnd"/>
+      <w:r>
+        <w:t xml:space="preserve">., </w:t>
+      </w:r>
+      <w:proofErr w:type="spellStart"/>
+      <w:r>
+        <w:t>n.d.</w:t>
+      </w:r>
+      <w:proofErr w:type="spellEnd"/>
+      <w:r>
+        <w:t xml:space="preserve"> Web. 25 Jan. 2015.</w:t>
       </w:r>
     </w:p>
     <w:p>
       <w:pPr>
         <w:pStyle w:val="Bibliographylist"/>
       </w:pPr>
-      <w:r>
-        <w:t xml:space="preserve"> </w:t>
-      </w:r>
       <w:r>
         <w:t xml:space="preserve">“Paul V. Galvin Library - Mission, Vision, and Strategic Plan.” </w:t>
       </w:r>
@@ -6826,7 +7646,25 @@
         <w:t>Paul V. Galvin Library</w:t>
       </w:r>
       <w:r>
-        <w:t>. N.p., n.d. Web. 9 Dec. 2014.</w:t>
+        <w:t xml:space="preserve">. </w:t>
+      </w:r>
+      <w:proofErr w:type="spellStart"/>
+      <w:proofErr w:type="gramStart"/>
+      <w:r>
+        <w:t>N.p</w:t>
+      </w:r>
+      <w:proofErr w:type="spellEnd"/>
+      <w:proofErr w:type="gramEnd"/>
+      <w:r>
+        <w:t xml:space="preserve">., </w:t>
+      </w:r>
+      <w:proofErr w:type="spellStart"/>
+      <w:r>
+        <w:t>n.d.</w:t>
+      </w:r>
+      <w:proofErr w:type="spellEnd"/>
+      <w:r>
+        <w:t xml:space="preserve"> Web. 9 Dec. 2014.</w:t>
       </w:r>
     </w:p>
     <w:p>
@@ -6870,8 +7708,29 @@
       <w:pPr>
         <w:pStyle w:val="Bibliographylist"/>
       </w:pPr>
-      <w:r>
-        <w:t xml:space="preserve">Soria, Krista M., Jan Fransen, and Shane Nackerud. “Library Use and Undergraduate Student Outcomes: New Evidence for Students’ Retention and Academic Success.” </w:t>
+      <w:proofErr w:type="spellStart"/>
+      <w:r>
+        <w:t>Soria</w:t>
+      </w:r>
+      <w:proofErr w:type="spellEnd"/>
+      <w:r>
+        <w:t xml:space="preserve">, Krista M., Jan </w:t>
+      </w:r>
+      <w:proofErr w:type="spellStart"/>
+      <w:r>
+        <w:t>Fransen</w:t>
+      </w:r>
+      <w:proofErr w:type="spellEnd"/>
+      <w:r>
+        <w:t xml:space="preserve">, and Shane </w:t>
+      </w:r>
+      <w:proofErr w:type="spellStart"/>
+      <w:r>
+        <w:t>Nackerud</w:t>
+      </w:r>
+      <w:proofErr w:type="spellEnd"/>
+      <w:r>
+        <w:t xml:space="preserve">. “Library Use and Undergraduate Student Outcomes: New Evidence for Students’ Retention and Academic Success.” </w:t>
       </w:r>
       <w:r>
         <w:rPr>
@@ -6899,7 +7758,15 @@
         <w:pStyle w:val="Bibliographylist"/>
       </w:pPr>
       <w:r>
-        <w:t xml:space="preserve">Tidal, Junior. </w:t>
+        <w:t xml:space="preserve">Tidal, </w:t>
+      </w:r>
+      <w:proofErr w:type="gramStart"/>
+      <w:r>
+        <w:t>Junior</w:t>
+      </w:r>
+      <w:proofErr w:type="gramEnd"/>
+      <w:r>
+        <w:t xml:space="preserve">. </w:t>
       </w:r>
       <w:r>
         <w:rPr>
@@ -6909,8 +7776,23 @@
         <w:t>Creating a User-Centered Library Homepage: A Case Study.</w:t>
       </w:r>
       <w:r>
-        <w:t xml:space="preserve"> Vol. 28. N.p., 2012. Web.</w:t>
-      </w:r>
+        <w:t xml:space="preserve"> Vol. 28. </w:t>
+      </w:r>
+      <w:proofErr w:type="spellStart"/>
+      <w:proofErr w:type="gramStart"/>
+      <w:r>
+        <w:t>N.p</w:t>
+      </w:r>
+      <w:proofErr w:type="spellEnd"/>
+      <w:proofErr w:type="gramEnd"/>
+      <w:r>
+        <w:t>., 2012. Web.</w:t>
+      </w:r>
+    </w:p>
+    <w:p>
+      <w:pPr>
+        <w:pStyle w:val="Bibliographylist"/>
+      </w:pPr>
     </w:p>
     <w:p>
       <w:pPr>
@@ -6921,7 +7803,7 @@
       <w:pPr>
         <w:pStyle w:val="Bibliographylist"/>
         <w:sectPr>
-          <w:footerReference w:type="first" r:id="rId26"/>
+          <w:footerReference w:type="first" r:id="rId29"/>
           <w:pgSz w:w="12240" w:h="15840"/>
           <w:pgMar w:top="720" w:right="720" w:bottom="720" w:left="720" w:header="720" w:footer="720" w:gutter="0"/>
           <w:pgNumType w:start="1"/>
@@ -6984,7 +7866,7 @@
                     <pic:cNvPicPr/>
                   </pic:nvPicPr>
                   <pic:blipFill>
-                    <a:blip r:embed="rId27">
+                    <a:blip r:embed="rId30">
                       <a:extLst>
                         <a:ext uri="{28A0092B-C50C-407E-A947-70E740481C1C}">
                           <a14:useLocalDpi xmlns:a14="http://schemas.microsoft.com/office/drawing/2010/main" val="0"/>
@@ -7044,7 +7926,7 @@
                     <pic:cNvPicPr/>
                   </pic:nvPicPr>
                   <pic:blipFill>
-                    <a:blip r:embed="rId28">
+                    <a:blip r:embed="rId31">
                       <a:extLst>
                         <a:ext uri="{28A0092B-C50C-407E-A947-70E740481C1C}">
                           <a14:useLocalDpi xmlns:a14="http://schemas.microsoft.com/office/drawing/2010/main" val="0"/>
@@ -7166,7 +8048,7 @@
           <w:rPr>
             <w:noProof/>
           </w:rPr>
-          <w:t>15</w:t>
+          <w:t>2</w:t>
         </w:r>
         <w:r>
           <w:rPr>
@@ -12469,9 +13351,9 @@
     <w:basedOn w:val="Normal"/>
     <w:link w:val="PaperbodyChar"/>
     <w:qFormat/>
-    <w:rsid w:val="00740BFA"/>
+    <w:rsid w:val="0073453F"/>
     <w:pPr>
-      <w:spacing w:after="0" w:line="480" w:lineRule="auto"/>
+      <w:spacing w:after="0"/>
       <w:ind w:firstLine="720"/>
     </w:pPr>
     <w:rPr>
@@ -12482,7 +13364,7 @@
     <w:name w:val="Paper body Char"/>
     <w:basedOn w:val="DefaultParagraphFont"/>
     <w:link w:val="Paperbody"/>
-    <w:rsid w:val="00740BFA"/>
+    <w:rsid w:val="0073453F"/>
     <w:rPr>
       <w:sz w:val="24"/>
     </w:rPr>
@@ -12793,7 +13675,7 @@
 </file>
 
 <file path=customXml/itemProps1.xml><?xml version="1.0" encoding="utf-8"?>
-<ds:datastoreItem xmlns:ds="http://schemas.openxmlformats.org/officeDocument/2006/customXml" ds:itemID="{30F1FEAE-0691-48E8-AE08-21D9DD2A0682}">
+<ds:datastoreItem xmlns:ds="http://schemas.openxmlformats.org/officeDocument/2006/customXml" ds:itemID="{E26E3CA2-CB8A-445E-AFA2-B932B77A5163}">
   <ds:schemaRefs>
     <ds:schemaRef ds:uri="http://schemas.openxmlformats.org/officeDocument/2006/bibliography"/>
   </ds:schemaRefs>

</xml_diff>

<commit_message>
replacing correction notes with more content
</commit_message>
<xml_diff>
--- a/paper/mastersProjectPaper.docx
+++ b/paper/mastersProjectPaper.docx
@@ -38,17 +38,8 @@
           <w:b/>
           <w:sz w:val="96"/>
         </w:rPr>
-        <w:t xml:space="preserve">Project: Galvin </w:t>
-      </w:r>
-      <w:proofErr w:type="gramStart"/>
-      <w:r>
-        <w:rPr>
-          <w:b/>
-          <w:sz w:val="96"/>
-        </w:rPr>
-        <w:t>Library  Website</w:t>
-      </w:r>
-      <w:proofErr w:type="gramEnd"/>
+        <w:t>Project: Galvin Library  Website</w:t>
+      </w:r>
     </w:p>
     <w:p>
       <w:pPr>
@@ -1579,11 +1570,9 @@
       <w:r>
         <w:t xml:space="preserve">To </w:t>
       </w:r>
-      <w:proofErr w:type="spellStart"/>
-      <w:r>
-        <w:t>aide</w:t>
-      </w:r>
-      <w:proofErr w:type="spellEnd"/>
+      <w:r>
+        <w:t>assist</w:t>
+      </w:r>
       <w:r>
         <w:t xml:space="preserve"> the reviewers, </w:t>
       </w:r>
@@ -1621,15 +1610,7 @@
         <w:t xml:space="preserve">the Drupal </w:t>
       </w:r>
       <w:r>
-        <w:t xml:space="preserve">environment is available on </w:t>
-      </w:r>
-      <w:proofErr w:type="spellStart"/>
-      <w:r>
-        <w:t>GitHub</w:t>
-      </w:r>
-      <w:proofErr w:type="spellEnd"/>
-      <w:r>
-        <w:t xml:space="preserve"> at </w:t>
+        <w:t xml:space="preserve">environment is available on GitHub at </w:t>
       </w:r>
       <w:hyperlink r:id="rId11" w:history="1">
         <w:r>
@@ -1689,13 +1670,8 @@
         <w:t xml:space="preserve"> analytics </w:t>
       </w:r>
       <w:r>
-        <w:t xml:space="preserve">statistics for each page for the </w:t>
-      </w:r>
-      <w:proofErr w:type="gramStart"/>
-      <w:r>
-        <w:t>Fall</w:t>
-      </w:r>
-      <w:proofErr w:type="gramEnd"/>
+        <w:t>statistics for each page for the Fall</w:t>
+      </w:r>
       <w:r>
         <w:t xml:space="preserve"> 2013</w:t>
       </w:r>
@@ -1712,7 +1688,19 @@
         <w:t>Google Analytics</w:t>
       </w:r>
       <w:r>
-        <w:t xml:space="preserve"> segments user sessions using the computer IP address and a default time of </w:t>
+        <w:t xml:space="preserve"> segments user sessions using </w:t>
+      </w:r>
+      <w:r>
+        <w:t>a</w:t>
+      </w:r>
+      <w:r>
+        <w:t xml:space="preserve"> computer</w:t>
+      </w:r>
+      <w:r>
+        <w:t>’s</w:t>
+      </w:r>
+      <w:r>
+        <w:t xml:space="preserve"> IP address and a default time of </w:t>
       </w:r>
       <w:r>
         <w:t>30 minutes</w:t>
@@ -1742,32 +1730,19 @@
         <w:t>nts within that timeframe</w:t>
       </w:r>
       <w:r>
-        <w:t xml:space="preserve">, </w:t>
-      </w:r>
-      <w:r>
-        <w:t xml:space="preserve">I used </w:t>
-      </w:r>
-      <w:proofErr w:type="spellStart"/>
-      <w:r>
-        <w:t>pageview</w:t>
-      </w:r>
-      <w:proofErr w:type="spellEnd"/>
-      <w:r>
-        <w:t xml:space="preserve"> counts rather than the session information to analyze the content</w:t>
+        <w:t>, I used pageview counts rather than the session information to analyze the content</w:t>
       </w:r>
       <w:r>
         <w:t xml:space="preserve">. </w:t>
       </w:r>
       <w:r>
-        <w:t xml:space="preserve">Each page’s percentage of the total number of </w:t>
-      </w:r>
-      <w:proofErr w:type="spellStart"/>
-      <w:r>
-        <w:t>pageviews</w:t>
-      </w:r>
-      <w:proofErr w:type="spellEnd"/>
-      <w:r>
-        <w:t xml:space="preserve"> were listed on the inventory as a percentage. </w:t>
+        <w:t xml:space="preserve">Each page’s percentage of the total number of pageviews </w:t>
+      </w:r>
+      <w:r>
+        <w:t>was</w:t>
+      </w:r>
+      <w:r>
+        <w:t xml:space="preserve"> listed on the inventory as a percentage. </w:t>
       </w:r>
       <w:r>
         <w:t>The content inventory is included in this repository as a Microsoft Excel</w:t>
@@ -1879,21 +1854,8 @@
                 <w:sz w:val="16"/>
                 <w:szCs w:val="16"/>
               </w:rPr>
-              <w:t xml:space="preserve">% of Total </w:t>
-            </w:r>
-            <w:proofErr w:type="spellStart"/>
-            <w:r>
-              <w:rPr>
-                <w:rFonts w:ascii="Arial" w:eastAsia="Times New Roman" w:hAnsi="Arial" w:cs="Arial"/>
-                <w:b/>
-                <w:bCs/>
-                <w:color w:val="000000"/>
-                <w:sz w:val="16"/>
-                <w:szCs w:val="16"/>
-              </w:rPr>
-              <w:t>Pageviews</w:t>
-            </w:r>
-            <w:proofErr w:type="spellEnd"/>
+              <w:t>% of Total Pageviews</w:t>
+            </w:r>
             <w:r>
               <w:rPr>
                 <w:rFonts w:ascii="Arial" w:eastAsia="Times New Roman" w:hAnsi="Arial" w:cs="Arial"/>
@@ -2294,27 +2256,7 @@
                 <w:sz w:val="16"/>
                 <w:szCs w:val="16"/>
               </w:rPr>
-              <w:t>Provides search options for databases ranging from A-</w:t>
-            </w:r>
-            <w:proofErr w:type="spellStart"/>
-            <w:r>
-              <w:rPr>
-                <w:rFonts w:ascii="Arial" w:eastAsia="Times New Roman" w:hAnsi="Arial" w:cs="Arial"/>
-                <w:color w:val="000000"/>
-                <w:sz w:val="16"/>
-                <w:szCs w:val="16"/>
-              </w:rPr>
-              <w:t>Z.Offers</w:t>
-            </w:r>
-            <w:proofErr w:type="spellEnd"/>
-            <w:r>
-              <w:rPr>
-                <w:rFonts w:ascii="Arial" w:eastAsia="Times New Roman" w:hAnsi="Arial" w:cs="Arial"/>
-                <w:color w:val="000000"/>
-                <w:sz w:val="16"/>
-                <w:szCs w:val="16"/>
-              </w:rPr>
-              <w:t xml:space="preserve"> a keyword search and allows user t</w:t>
+              <w:t>Provides search options for databases ranging from A-Z.Offers a keyword search and allows user t</w:t>
             </w:r>
             <w:r>
               <w:rPr>
@@ -2464,27 +2406,7 @@
                 <w:sz w:val="16"/>
                 <w:szCs w:val="16"/>
               </w:rPr>
-              <w:t xml:space="preserve">Landing page from </w:t>
-            </w:r>
-            <w:proofErr w:type="spellStart"/>
-            <w:r>
-              <w:rPr>
-                <w:rFonts w:ascii="Arial" w:eastAsia="Times New Roman" w:hAnsi="Arial" w:cs="Arial"/>
-                <w:color w:val="000000"/>
-                <w:sz w:val="16"/>
-                <w:szCs w:val="16"/>
-              </w:rPr>
-              <w:t>MyIIT</w:t>
-            </w:r>
-            <w:proofErr w:type="spellEnd"/>
-            <w:r>
-              <w:rPr>
-                <w:rFonts w:ascii="Arial" w:eastAsia="Times New Roman" w:hAnsi="Arial" w:cs="Arial"/>
-                <w:color w:val="000000"/>
-                <w:sz w:val="16"/>
-                <w:szCs w:val="16"/>
-              </w:rPr>
-              <w:t xml:space="preserve"> "Library e-resources" link (databases page)</w:t>
+              <w:t>Landing page from MyIIT "Library e-resources" link (databases page)</w:t>
             </w:r>
           </w:p>
         </w:tc>
@@ -2618,7 +2540,6 @@
                 <w:szCs w:val="16"/>
               </w:rPr>
             </w:pPr>
-            <w:proofErr w:type="spellStart"/>
             <w:r>
               <w:rPr>
                 <w:rFonts w:ascii="Arial" w:eastAsia="Times New Roman" w:hAnsi="Arial" w:cs="Arial"/>
@@ -2626,17 +2547,7 @@
                 <w:sz w:val="16"/>
                 <w:szCs w:val="16"/>
               </w:rPr>
-              <w:t>EZProxy</w:t>
-            </w:r>
-            <w:proofErr w:type="spellEnd"/>
-            <w:r>
-              <w:rPr>
-                <w:rFonts w:ascii="Arial" w:eastAsia="Times New Roman" w:hAnsi="Arial" w:cs="Arial"/>
-                <w:color w:val="000000"/>
-                <w:sz w:val="16"/>
-                <w:szCs w:val="16"/>
-              </w:rPr>
-              <w:t xml:space="preserve"> prepend</w:t>
+              <w:t>EZProxy prepend</w:t>
             </w:r>
             <w:r>
               <w:rPr>
@@ -2927,27 +2838,7 @@
                 <w:sz w:val="16"/>
                 <w:szCs w:val="16"/>
               </w:rPr>
-              <w:t xml:space="preserve">Discusses options for borrowing physical items: IIT, I-Share and </w:t>
-            </w:r>
-            <w:proofErr w:type="spellStart"/>
-            <w:r>
-              <w:rPr>
-                <w:rFonts w:ascii="Arial" w:eastAsia="Times New Roman" w:hAnsi="Arial" w:cs="Arial"/>
-                <w:color w:val="000000"/>
-                <w:sz w:val="16"/>
-                <w:szCs w:val="16"/>
-              </w:rPr>
-              <w:t>WorldCat</w:t>
-            </w:r>
-            <w:proofErr w:type="spellEnd"/>
-            <w:r>
-              <w:rPr>
-                <w:rFonts w:ascii="Arial" w:eastAsia="Times New Roman" w:hAnsi="Arial" w:cs="Arial"/>
-                <w:color w:val="000000"/>
-                <w:sz w:val="16"/>
-                <w:szCs w:val="16"/>
-              </w:rPr>
-              <w:t>.</w:t>
+              <w:t>Discusses options for borrowing physical items: IIT, I-Share and WorldCat.</w:t>
             </w:r>
           </w:p>
         </w:tc>
@@ -3972,7 +3863,16 @@
         <w:t xml:space="preserve">, but the vast number of pages on the site </w:t>
       </w:r>
       <w:r>
-        <w:t xml:space="preserve">either had no data (do to an unknown error or the page redirected to another domain) or had a less than one percent view rate. </w:t>
+        <w:t>either had no data</w:t>
+      </w:r>
+      <w:r>
+        <w:rPr>
+          <w:rStyle w:val="FootnoteReference"/>
+        </w:rPr>
+        <w:footnoteReference w:id="1"/>
+      </w:r>
+      <w:r>
+        <w:t xml:space="preserve"> or had a less than one percent view rate. </w:t>
       </w:r>
     </w:p>
     <w:p>
@@ -4048,21 +3948,14 @@
         <w:pStyle w:val="Paperbody"/>
       </w:pPr>
       <w:r>
+        <w:lastRenderedPageBreak/>
         <w:t xml:space="preserve">I had </w:t>
       </w:r>
       <w:r>
         <w:t xml:space="preserve">planned on using the statistics to weed the website of unpopular pages by </w:t>
       </w:r>
       <w:r>
-        <w:t xml:space="preserve">determining a </w:t>
-      </w:r>
-      <w:proofErr w:type="spellStart"/>
-      <w:r>
-        <w:t>pageview</w:t>
-      </w:r>
-      <w:proofErr w:type="spellEnd"/>
-      <w:r>
-        <w:t xml:space="preserve"> threshold</w:t>
+        <w:t>determining a pageview threshold</w:t>
       </w:r>
       <w:r>
         <w:t xml:space="preserve">: </w:t>
@@ -4089,28 +3982,22 @@
         <w:t>a few pages on the site had significant usage</w:t>
       </w:r>
       <w:r>
-        <w:t xml:space="preserve">, and using a </w:t>
-      </w:r>
-      <w:r>
-        <w:lastRenderedPageBreak/>
-        <w:t xml:space="preserve">threshold would suggest that most pages on the site should be dropped. </w:t>
-      </w:r>
-      <w:r>
-        <w:t xml:space="preserve">But a lack of </w:t>
-      </w:r>
-      <w:proofErr w:type="spellStart"/>
-      <w:r>
-        <w:t>pageviews</w:t>
-      </w:r>
-      <w:proofErr w:type="spellEnd"/>
-      <w:r>
-        <w:t xml:space="preserve"> did not indicate old or unnecessary information</w:t>
+        <w:t xml:space="preserve">, and using a threshold would suggest that most pages on the site should be dropped. </w:t>
+      </w:r>
+      <w:r>
+        <w:t>But a lack of pageviews did not indicate old or unnecessary information</w:t>
       </w:r>
       <w:r>
         <w:t>,</w:t>
       </w:r>
       <w:r>
-        <w:t xml:space="preserve"> as other have found (Betz). </w:t>
+        <w:t xml:space="preserve"> as other</w:t>
+      </w:r>
+      <w:r>
+        <w:t>s</w:t>
+      </w:r>
+      <w:r>
+        <w:t xml:space="preserve"> have found (Betz). </w:t>
       </w:r>
       <w:r>
         <w:t>T</w:t>
@@ -4119,7 +4006,10 @@
         <w:t>he fines and fees page, for example, had an access rate of only 0.09%, but this is still critical content that will need to be included in the new site</w:t>
       </w:r>
       <w:r>
-        <w:t xml:space="preserve"> as it tells students (who cannot graduate </w:t>
+        <w:t xml:space="preserve"> as it tells students—who</w:t>
+      </w:r>
+      <w:r>
+        <w:t xml:space="preserve"> cannot graduate </w:t>
       </w:r>
       <w:r>
         <w:t>if they have</w:t>
@@ -4134,10 +4024,10 @@
         <w:t>ing</w:t>
       </w:r>
       <w:r>
-        <w:t xml:space="preserve"> fines)</w:t>
-      </w:r>
-      <w:r>
-        <w:t xml:space="preserve"> how to determine the amount due and where to pay </w:t>
+        <w:t xml:space="preserve"> fines—h</w:t>
+      </w:r>
+      <w:r>
+        <w:t xml:space="preserve">ow to determine the amount due and where to pay </w:t>
       </w:r>
       <w:r>
         <w:t xml:space="preserve">their </w:t>
@@ -4154,19 +4044,8 @@
       <w:r>
         <w:t xml:space="preserve">library policies and services have a similarly low percentage of </w:t>
       </w:r>
-      <w:proofErr w:type="spellStart"/>
-      <w:r>
-        <w:t>pageviews</w:t>
-      </w:r>
-      <w:proofErr w:type="spellEnd"/>
-      <w:r>
-        <w:t>,</w:t>
-      </w:r>
-      <w:r>
-        <w:t xml:space="preserve"> </w:t>
-      </w:r>
-      <w:r>
-        <w:t xml:space="preserve">but </w:t>
+      <w:r>
+        <w:t xml:space="preserve">pageviews. They </w:t>
       </w:r>
       <w:r>
         <w:t xml:space="preserve">must remain on the site so that staff have publicly-available text to refer to when enforcing an unpopular policy. </w:t>
@@ -4177,15 +4056,7 @@
         <w:pStyle w:val="Paperbody"/>
       </w:pPr>
       <w:r>
-        <w:t xml:space="preserve">One area where the analytics were helpful was in viewing </w:t>
-      </w:r>
-      <w:proofErr w:type="spellStart"/>
-      <w:r>
-        <w:t>pageviews</w:t>
-      </w:r>
-      <w:proofErr w:type="spellEnd"/>
-      <w:r>
-        <w:t xml:space="preserve"> for the satellite libraries under my purview. Currently, the Graham Resource Center (located in Crown Hall on the main campus) and the Institute of Food Safety &amp; Health Library (located at the Moffett campus) have their own sites</w:t>
+        <w:t>One area where the analytics were helpful was in viewing pageviews for the satellite libraries under my purview. Currently, the Graham Resource Center (located in Crown Hall on the main campus) and the Institute of Food Safety &amp; Health Library (located at the Moffett campus) have their own sites</w:t>
       </w:r>
       <w:r>
         <w:t xml:space="preserve">; they </w:t>
@@ -4235,30 +4106,21 @@
         <w:t>simply including a page that lists each library’s hours and location will be sufficient for the new site.</w:t>
       </w:r>
       <w:r>
-        <w:t xml:space="preserve"> In the image below, the only content </w:t>
-      </w:r>
-      <w:r>
-        <w:rPr>
-          <w:rStyle w:val="Correction"/>
-        </w:rPr>
-        <w:t xml:space="preserve">Get </w:t>
-      </w:r>
-      <w:proofErr w:type="spellStart"/>
-      <w:r>
-        <w:rPr>
-          <w:rStyle w:val="Correction"/>
-        </w:rPr>
-        <w:t>Mies</w:t>
-      </w:r>
-      <w:proofErr w:type="spellEnd"/>
-      <w:r>
-        <w:rPr>
-          <w:rStyle w:val="Correction"/>
-        </w:rPr>
-        <w:t xml:space="preserve"> answer from Kim</w:t>
-      </w:r>
-      <w:r>
-        <w:t xml:space="preserve">. </w:t>
+        <w:t xml:space="preserve"> In the image below, the</w:t>
+      </w:r>
+      <w:r>
+        <w:t>re are only two pieces of content that are not duplicated on the Galvin site. One is the library hours page at number two, and the other is number nine (</w:t>
+      </w:r>
+      <w:hyperlink r:id="rId14" w:history="1">
+        <w:r>
+          <w:rPr>
+            <w:rStyle w:val="Hyperlink"/>
+          </w:rPr>
+          <w:t>http://library.iit.edu/grc/mies/</w:t>
+        </w:r>
+      </w:hyperlink>
+      <w:r>
+        <w:t xml:space="preserve">), which uncovered a directory of incomplete web pages that were likely accessed by someone not affiliated with IIT who was doing research on the architect Mies van der Rohe. This content will be reviewed to determine if it contains any unique material, or if the IIT University Archives pages on the IIT’s most famous architect are sufficiently robust. </w:t>
       </w:r>
     </w:p>
     <w:p>
@@ -4290,7 +4152,7 @@
                     <pic:cNvPicPr/>
                   </pic:nvPicPr>
                   <pic:blipFill>
-                    <a:blip r:embed="rId14">
+                    <a:blip r:embed="rId15">
                       <a:extLst>
                         <a:ext uri="{28A0092B-C50C-407E-A947-70E740481C1C}">
                           <a14:useLocalDpi xmlns:a14="http://schemas.microsoft.com/office/drawing/2010/main" val="0"/>
@@ -4334,7 +4196,7 @@
       <w:r>
         <w:t>The greatest improvement to the site will be in having a plan in how the content is presented to users. The most pertinent information is not always highlighted, for example, on the faculty page (</w:t>
       </w:r>
-      <w:hyperlink r:id="rId15" w:history="1">
+      <w:hyperlink r:id="rId16" w:history="1">
         <w:r>
           <w:rPr>
             <w:rStyle w:val="Hyperlink"/>
@@ -4371,7 +4233,7 @@
                     <pic:cNvPicPr/>
                   </pic:nvPicPr>
                   <pic:blipFill>
-                    <a:blip r:embed="rId16">
+                    <a:blip r:embed="rId17">
                       <a:extLst>
                         <a:ext uri="{28A0092B-C50C-407E-A947-70E740481C1C}">
                           <a14:useLocalDpi xmlns:a14="http://schemas.microsoft.com/office/drawing/2010/main" val="0"/>
@@ -4419,114 +4281,220 @@
       <w:r>
         <w:t xml:space="preserve"> </w:t>
       </w:r>
-      <w:bookmarkStart w:id="12" w:name="_GoBack"/>
       <w:r>
         <w:rPr>
           <w:rStyle w:val="Correction"/>
         </w:rPr>
         <w:t>Example?</w:t>
       </w:r>
+      <w:r>
+        <w:t xml:space="preserve"> </w:t>
+      </w:r>
+    </w:p>
+    <w:p>
+      <w:pPr>
+        <w:pStyle w:val="Heading3"/>
+      </w:pPr>
+      <w:bookmarkStart w:id="12" w:name="_Toc409957430"/>
+      <w:r>
+        <w:t>Microinteractions</w:t>
+      </w:r>
       <w:bookmarkEnd w:id="12"/>
+    </w:p>
+    <w:p>
+      <w:pPr>
+        <w:pStyle w:val="Paperbody"/>
+      </w:pPr>
+      <w:r>
+        <w:t>I recently heard about the concept of micro interactions: a piece of code intended for one specific task, such as inviting a user to “like” a Facebook page or sign up for an email list (King 2014). Many of the examples I’ve seen are for marketing purposes, but I was thinking the idea could be leveraged for patron questions as well. One example would be on one the policies pages; the text could end with a form: “Have more questions about our 24-hour access policy? Ask us here,” that would send an email to the appro</w:t>
+      </w:r>
+      <w:r>
+        <w:t>priate department. I expect t</w:t>
+      </w:r>
+      <w:r>
+        <w:t>hat fewer questions would be left unanswered in users’ minds if we offer a “point of sale” contac</w:t>
+      </w:r>
+      <w:r>
+        <w:t xml:space="preserve">t method rather than making them </w:t>
+      </w:r>
+      <w:r>
+        <w:t xml:space="preserve">locate </w:t>
+      </w:r>
+      <w:r>
+        <w:t>our contact</w:t>
+      </w:r>
+      <w:r>
+        <w:t xml:space="preserve"> information </w:t>
+      </w:r>
+      <w:r>
+        <w:t>themselves.</w:t>
+      </w:r>
+    </w:p>
+    <w:p>
+      <w:pPr>
+        <w:pStyle w:val="Heading3"/>
+      </w:pPr>
+      <w:bookmarkStart w:id="13" w:name="_Toc409957431"/>
+      <w:r>
+        <w:t>Increase Readability</w:t>
+      </w:r>
+      <w:bookmarkEnd w:id="13"/>
+    </w:p>
+    <w:p>
+      <w:pPr>
+        <w:pStyle w:val="Paperbody"/>
+      </w:pPr>
+      <w:r>
+        <w:t xml:space="preserve">The current site is very text heavy and written in paragraph style rather than outlines. Many of the current site’s pages are written at a grade fourteen reading level or above. This should be lowered substantially to remove barriers to students accessing our resources (Costello 2014) and will be particularly helpful for our </w:t>
+      </w:r>
+      <w:r>
+        <w:t>non-native</w:t>
+      </w:r>
       <w:r>
         <w:t xml:space="preserve"> </w:t>
       </w:r>
-    </w:p>
-    <w:p>
-      <w:pPr>
-        <w:pStyle w:val="Heading3"/>
-      </w:pPr>
-      <w:bookmarkStart w:id="13" w:name="_Toc409957430"/>
-      <w:proofErr w:type="spellStart"/>
-      <w:r>
-        <w:t>Microinteractions</w:t>
-      </w:r>
-      <w:bookmarkEnd w:id="13"/>
-      <w:proofErr w:type="spellEnd"/>
+      <w:r>
+        <w:t>English speaking students.</w:t>
+      </w:r>
+      <w:r>
+        <w:t xml:space="preserve"> The switch to a content management system will also allow us to create staff logins with different levels of access to the system. The internal stakeholders can then implement a workflow that will require a review process for certain types of information, similar to what was implemented at one New York University health Sciences Libraries (Morten-Owens 94).</w:t>
+      </w:r>
     </w:p>
     <w:p>
       <w:pPr>
         <w:pStyle w:val="Paperbody"/>
-      </w:pPr>
-      <w:r>
-        <w:t>I recently heard about the concept of micro interactions: a piece of code intended for one specific task, such as inviting a user to “like” a Facebook page or sign up for an email list (King 2014). Many of the examples I’ve seen are for marketing purposes, but I was thinking the idea could be leveraged for patron questions as well. One example would be on one the policies pages; the text could end with a form: “Have more questions about our 24-hour access policy? Ask us here,” that would send an email to the appro</w:t>
-      </w:r>
-      <w:r>
-        <w:t>priate department. I expect t</w:t>
-      </w:r>
-      <w:r>
-        <w:t>hat fewer questions would be left unanswered in users’ minds if we offer a “point of sale” contact method rather than making the user locate the information on another page.</w:t>
-      </w:r>
-    </w:p>
-    <w:p>
-      <w:pPr>
-        <w:pStyle w:val="Heading3"/>
-      </w:pPr>
-      <w:bookmarkStart w:id="14" w:name="_Toc409957431"/>
-      <w:r>
-        <w:t>Increase Readability</w:t>
-      </w:r>
+        <w:rPr>
+          <w:noProof/>
+        </w:rPr>
+      </w:pPr>
+      <w:r>
+        <w:rPr>
+          <w:noProof/>
+        </w:rPr>
+        <w:t>Consider the access policy page of the library (</w:t>
+      </w:r>
+      <w:hyperlink r:id="rId18" w:history="1">
+        <w:r>
+          <w:rPr>
+            <w:rStyle w:val="Hyperlink"/>
+            <w:noProof/>
+          </w:rPr>
+          <w:t>http://library.iit.edu/policies/access.php</w:t>
+        </w:r>
+      </w:hyperlink>
+      <w:r>
+        <w:rPr>
+          <w:noProof/>
+        </w:rPr>
+        <w:t>):</w:t>
+      </w:r>
+    </w:p>
+    <w:p>
+      <w:pPr>
+        <w:pStyle w:val="Paperbody"/>
+      </w:pPr>
+      <w:r>
+        <w:rPr>
+          <w:noProof/>
+        </w:rPr>
+        <w:lastRenderedPageBreak/>
+        <w:drawing>
+          <wp:inline distT="0" distB="0" distL="0" distR="0" wp14:anchorId="15343A5E" wp14:editId="7DAAAA59">
+            <wp:extent cx="3555242" cy="3263538"/>
+            <wp:effectExtent l="0" t="0" r="0" b="0"/>
+            <wp:docPr id="14" name="Picture 14"/>
+            <wp:cNvGraphicFramePr>
+              <a:graphicFrameLocks xmlns:a="http://schemas.openxmlformats.org/drawingml/2006/main" noChangeAspect="1"/>
+            </wp:cNvGraphicFramePr>
+            <a:graphic xmlns:a="http://schemas.openxmlformats.org/drawingml/2006/main">
+              <a:graphicData uri="http://schemas.openxmlformats.org/drawingml/2006/picture">
+                <pic:pic xmlns:pic="http://schemas.openxmlformats.org/drawingml/2006/picture">
+                  <pic:nvPicPr>
+                    <pic:cNvPr id="0" name="Picture 4"/>
+                    <pic:cNvPicPr>
+                      <a:picLocks noChangeAspect="1" noChangeArrowheads="1"/>
+                    </pic:cNvPicPr>
+                  </pic:nvPicPr>
+                  <pic:blipFill>
+                    <a:blip r:embed="rId19">
+                      <a:extLst>
+                        <a:ext uri="{28A0092B-C50C-407E-A947-70E740481C1C}">
+                          <a14:useLocalDpi xmlns:a14="http://schemas.microsoft.com/office/drawing/2010/main" val="0"/>
+                        </a:ext>
+                      </a:extLst>
+                    </a:blip>
+                    <a:srcRect/>
+                    <a:stretch>
+                      <a:fillRect/>
+                    </a:stretch>
+                  </pic:blipFill>
+                  <pic:spPr bwMode="auto">
+                    <a:xfrm>
+                      <a:off x="0" y="0"/>
+                      <a:ext cx="3561985" cy="3269728"/>
+                    </a:xfrm>
+                    <a:prstGeom prst="rect">
+                      <a:avLst/>
+                    </a:prstGeom>
+                    <a:noFill/>
+                    <a:ln>
+                      <a:noFill/>
+                    </a:ln>
+                  </pic:spPr>
+                </pic:pic>
+              </a:graphicData>
+            </a:graphic>
+          </wp:inline>
+        </w:drawing>
+      </w:r>
+    </w:p>
+    <w:p>
+      <w:pPr>
+        <w:pStyle w:val="Paperbody"/>
+      </w:pPr>
+    </w:p>
+    <w:p>
+      <w:pPr>
+        <w:pStyle w:val="Paperbody"/>
+      </w:pPr>
+      <w:r>
+        <w:t>The example above displays only about one-third of the text on the site, and it is very dense to read. The reference department has a library student doing practicum work for us this semester, and she is currently taking a first pass at re-writing much of this content.</w:t>
+      </w:r>
+      <w:bookmarkStart w:id="14" w:name="_GoBack"/>
       <w:bookmarkEnd w:id="14"/>
     </w:p>
     <w:p>
       <w:pPr>
+        <w:pStyle w:val="Heading1"/>
+      </w:pPr>
+      <w:bookmarkStart w:id="15" w:name="_Toc409957432"/>
+      <w:r>
+        <w:t>Highlighting electronic resources</w:t>
+      </w:r>
+      <w:bookmarkEnd w:id="15"/>
+    </w:p>
+    <w:p>
+      <w:pPr>
+        <w:pStyle w:val="Heading2"/>
+      </w:pPr>
+      <w:bookmarkStart w:id="16" w:name="_Toc409957433"/>
+      <w:r>
+        <w:t>Remove the catalog search from the home page</w:t>
+      </w:r>
+      <w:bookmarkEnd w:id="16"/>
+    </w:p>
+    <w:p>
+      <w:pPr>
         <w:pStyle w:val="Paperbody"/>
       </w:pPr>
       <w:r>
-        <w:t xml:space="preserve">The current site is very text heavy and written in paragraph style rather than outlines. Many of the current site’s pages are written at a grade fourteen reading level or above. This should be lowered substantially to remove barriers to students accessing our resources (Costello 2014) and will be particularly helpful for our </w:t>
-      </w:r>
-      <w:proofErr w:type="spellStart"/>
-      <w:r>
-        <w:t>non native</w:t>
-      </w:r>
-      <w:proofErr w:type="spellEnd"/>
-      <w:r>
-        <w:t>-English speaking students.</w:t>
-      </w:r>
-      <w:r>
-        <w:t xml:space="preserve"> The switch to a content management system will also allow us to create staff logins with different levels of access to the system. The internal stakeholders can then implement a workflow that will require a review process for certain types of information, similar to what was implemented at one New York University health Sciences Libraries (Morten-Owens 94).</w:t>
-      </w:r>
-    </w:p>
-    <w:p>
-      <w:pPr>
-        <w:pStyle w:val="Heading1"/>
-      </w:pPr>
-      <w:bookmarkStart w:id="15" w:name="_Toc409957432"/>
-      <w:r>
-        <w:lastRenderedPageBreak/>
-        <w:t>Highlighting electronic resources</w:t>
-      </w:r>
-      <w:bookmarkEnd w:id="15"/>
-    </w:p>
-    <w:p>
-      <w:pPr>
-        <w:pStyle w:val="Heading2"/>
-      </w:pPr>
-      <w:bookmarkStart w:id="16" w:name="_Toc409957433"/>
-      <w:r>
-        <w:t>Remove the catalog search from the home page</w:t>
-      </w:r>
-      <w:bookmarkEnd w:id="16"/>
-    </w:p>
-    <w:p>
-      <w:pPr>
-        <w:pStyle w:val="Paperbody"/>
-      </w:pPr>
-      <w:r>
         <w:t>The home page of the current library website (library.iit.edu) includes a search box that sends a query to the local instance of the library’s online public access catalog (OPAC). There only three types of items an OPAC search</w:t>
       </w:r>
       <w:r>
         <w:t xml:space="preserve"> will return</w:t>
       </w:r>
       <w:r>
-        <w:t xml:space="preserve">. The first type includes physical items in the library’s collections: books, video materials, theses, etc. The second includes bibliographic records for electronic books from vendors. Books24x7 and Springer Link are two vendors that supply us with these records, but they are in the minority; the library does not receive (nor could our infrastructure accommodate) files of the millions of journal articles that comprise the majority of our database subscriptions. The third type of items included in OPAC search results are scanned files from the </w:t>
-      </w:r>
-      <w:proofErr w:type="spellStart"/>
-      <w:r>
-        <w:t>HathiTrust</w:t>
-      </w:r>
-      <w:proofErr w:type="spellEnd"/>
-      <w:r>
-        <w:t xml:space="preserve"> digital project. This includes digitized content from the Google Books and Internet Archives projects, as well as individual libraries’ digitization efforts</w:t>
+        <w:t>. The first type includes physical items in the library’s collections: books, video materials, theses, etc. The second includes bibliographic records for electronic books from vendors. Books24x7 and Springer Link are two vendors that supply us with these records, but they are in the minority; the library does not receive (nor could our infrastructure accommodate) files of the millions of journal articles that comprise the majority of our database subscriptions. The third type of items included in OPAC search results are scanned files from the HathiTrust digital project. This includes digitized content from the Google Books and Internet Archives projects, as well as individual libraries’ digitization efforts</w:t>
       </w:r>
       <w:r>
         <w:t xml:space="preserve"> (“Our Partnership”)</w:t>
@@ -4552,18 +4520,10 @@
         <w:rPr>
           <w:rStyle w:val="FootnoteReference"/>
         </w:rPr>
-        <w:footnoteReference w:id="1"/>
-      </w:r>
-      <w:r>
-        <w:t>. Some searches are fruitful: a search for “</w:t>
-      </w:r>
-      <w:proofErr w:type="spellStart"/>
-      <w:r>
-        <w:t>javascript</w:t>
-      </w:r>
-      <w:proofErr w:type="spellEnd"/>
-      <w:r>
-        <w:t xml:space="preserve">” will turn up many relevant examples from our e-book subscriptions (see result at http://tinyurl.com/omqsrut). </w:t>
+        <w:footnoteReference w:id="2"/>
+      </w:r>
+      <w:r>
+        <w:t xml:space="preserve">. Some searches are fruitful: a search for “javascript” will turn up many relevant examples from our e-book subscriptions (see result at http://tinyurl.com/omqsrut). </w:t>
       </w:r>
       <w:r>
         <w:rPr>
@@ -4575,15 +4535,11 @@
         <w:t xml:space="preserve"> </w:t>
       </w:r>
       <w:r>
-        <w:t xml:space="preserve">If the search doesn’t locate items owned by the Galvin Library, however, the results page will either show results from the </w:t>
-      </w:r>
-      <w:proofErr w:type="spellStart"/>
-      <w:r>
-        <w:t>HathiTrust</w:t>
-      </w:r>
-      <w:proofErr w:type="spellEnd"/>
-      <w:r>
-        <w:t xml:space="preserve"> database, or display a “no results found” message. An example would be a search of the fall of the Roman Empire. Searching for this phrase will return many results from the OPAC (seen here: http://tinyurl.com/q5vt9mx), but it is unlikely that an undergraduate student writing a short paper for a history class will be interested in the five-volume set written in 1845—this was the first item returned when this paper was written.</w:t>
+        <w:t xml:space="preserve">If the search doesn’t locate items owned by the Galvin Library, however, the results page will either show results from the HathiTrust database, or display a “no results found” message. An example would be a search of the fall of the Roman Empire. Searching for this phrase will return many results from the OPAC (seen here: http://tinyurl.com/q5vt9mx), but it is unlikely that an undergraduate student writing a short </w:t>
+      </w:r>
+      <w:r>
+        <w:lastRenderedPageBreak/>
+        <w:t>paper for a history class will be interested in the five-volume set written in 1845—this was the first item returned when this paper was written.</w:t>
       </w:r>
     </w:p>
     <w:p>
@@ -4591,15 +4547,7 @@
         <w:pStyle w:val="Paperbody"/>
       </w:pPr>
       <w:r>
-        <w:t>Students who only search for their topic from the library home page become frustrated by the limited results and often abandon the library site for Google. Software has been developed to simulate the Google experience for library users; it is called a “discovery layer” and allows an institution access to a centralized index of millions of journal articles, along with the local holdings of the library (</w:t>
-      </w:r>
-      <w:proofErr w:type="spellStart"/>
-      <w:r>
-        <w:t>Hoeppner</w:t>
-      </w:r>
-      <w:proofErr w:type="spellEnd"/>
-      <w:r>
-        <w:t xml:space="preserve">). </w:t>
+        <w:t xml:space="preserve">Students who only search for their topic from the library home page become frustrated by the limited results and often abandon the library site for Google. Software has been developed to simulate the Google experience for library users; it is called a “discovery layer” and allows an institution access to a centralized index of millions of journal articles, along with the local holdings of the library (Hoeppner). </w:t>
       </w:r>
     </w:p>
     <w:p>
@@ -4617,15 +4565,7 @@
         <w:t>a subscription</w:t>
       </w:r>
       <w:r>
-        <w:t xml:space="preserve"> to discovery later software such as Primo, Summon, or </w:t>
-      </w:r>
-      <w:proofErr w:type="spellStart"/>
-      <w:r>
-        <w:t>AquaBrowser</w:t>
-      </w:r>
-      <w:proofErr w:type="spellEnd"/>
-      <w:r>
-        <w:t xml:space="preserve">, so it is imperative we improve the display of our electronic resources. The library budget from 2013 allocated 88% of its purchasing funds on subscription resources like databases versus 3% of one-time purchase of books, videos, and similar items. </w:t>
+        <w:t xml:space="preserve"> to discovery later software such as Primo, Summon, or AquaBrowser, so it is imperative we improve the display of our electronic resources. The library budget from 2013 allocated 88% of its purchasing funds on subscription resources like databases versus 3% of one-time purchase of books, videos, and similar items. </w:t>
       </w:r>
       <w:r>
         <w:t xml:space="preserve">This suggests that the site should focus more on database subscriptions rather than books, but that is not the case. </w:t>
@@ -4639,7 +4579,6 @@
         <w:rPr>
           <w:noProof/>
         </w:rPr>
-        <w:lastRenderedPageBreak/>
         <w:drawing>
           <wp:inline distT="0" distB="0" distL="0" distR="0" wp14:anchorId="06B6432F" wp14:editId="193C1FE5">
             <wp:extent cx="4171950" cy="3380105"/>
@@ -4658,7 +4597,7 @@
                     </pic:cNvPicPr>
                   </pic:nvPicPr>
                   <pic:blipFill>
-                    <a:blip r:embed="rId17"/>
+                    <a:blip r:embed="rId20"/>
                     <a:stretch>
                       <a:fillRect/>
                     </a:stretch>
@@ -4703,6 +4642,7 @@
         <w:rPr>
           <w:noProof/>
         </w:rPr>
+        <w:lastRenderedPageBreak/>
         <w:drawing>
           <wp:inline distT="0" distB="0" distL="0" distR="0" wp14:anchorId="32A04D8D" wp14:editId="4ACBE2A4">
             <wp:extent cx="4114165" cy="3333750"/>
@@ -4721,7 +4661,7 @@
                     </pic:cNvPicPr>
                   </pic:nvPicPr>
                   <pic:blipFill>
-                    <a:blip r:embed="rId18"/>
+                    <a:blip r:embed="rId21"/>
                     <a:stretch>
                       <a:fillRect/>
                     </a:stretch>
@@ -4796,15 +4736,7 @@
         <w:t xml:space="preserve">This will also bring the site into alignment with the library’s vision of providing “innovative programs, infrastructure and outreach” (Paul V. Galvin). </w:t>
       </w:r>
       <w:r>
-        <w:t>A recent study has shown that use of the library’s databases or e-books are one predictor of success in first year undergraduates: students who used the library and its resources had a higher average GPA than those who did not (</w:t>
-      </w:r>
-      <w:proofErr w:type="spellStart"/>
-      <w:r>
-        <w:t>Soria</w:t>
-      </w:r>
-      <w:proofErr w:type="spellEnd"/>
-      <w:r>
-        <w:t>, 154).</w:t>
+        <w:t>A recent study has shown that use of the library’s databases or e-books are one predictor of success in first year undergraduates: students who used the library and its resources had a higher average GPA than those who did not (Soria, 154).</w:t>
       </w:r>
     </w:p>
     <w:p>
@@ -4814,7 +4746,6 @@
       <w:bookmarkStart w:id="17" w:name="_Toc406074464"/>
       <w:bookmarkStart w:id="18" w:name="_Toc409957434"/>
       <w:r>
-        <w:lastRenderedPageBreak/>
         <w:t>Add a database quick search on the new home page</w:t>
       </w:r>
       <w:bookmarkEnd w:id="17"/>
@@ -4825,15 +4756,7 @@
         <w:pStyle w:val="Paperbody"/>
       </w:pPr>
       <w:r>
-        <w:t xml:space="preserve">There is a method to allow students to perform a search of several—not all—subscription databases that could be placed on the home page of the new site without additional cost. Interfaces by the companies EBSCO and </w:t>
-      </w:r>
-      <w:proofErr w:type="spellStart"/>
-      <w:r>
-        <w:t>ProQuest</w:t>
-      </w:r>
-      <w:proofErr w:type="spellEnd"/>
-      <w:r>
-        <w:t xml:space="preserve"> have the ability to search several of their own database holdings. For the student quickly looking for articles to support a short research paper, a search form such as this may provide enough immediate results to encourage them to stay on the library’s website instead of abandoning it for Google. </w:t>
+        <w:t xml:space="preserve">There is a method to allow students to perform a search of several—not all—subscription databases that could be placed on the home page of the new site without additional cost. Interfaces by the companies EBSCO and ProQuest have the ability to search several of their own database holdings. For the student quickly looking for articles to support a short research paper, a search form such as this may provide enough immediate results to encourage them to stay on the library’s website instead of abandoning it for Google. </w:t>
       </w:r>
       <w:r>
         <w:rPr>
@@ -4927,7 +4850,7 @@
                     </pic:cNvPicPr>
                   </pic:nvPicPr>
                   <pic:blipFill>
-                    <a:blip r:embed="rId19"/>
+                    <a:blip r:embed="rId22"/>
                     <a:stretch>
                       <a:fillRect/>
                     </a:stretch>
@@ -4960,6 +4883,7 @@
         <w:pStyle w:val="Paperbody"/>
       </w:pPr>
       <w:r>
+        <w:lastRenderedPageBreak/>
         <w:t>T</w:t>
       </w:r>
       <w:r>
@@ -4992,7 +4916,7 @@
       <w:r>
         <w:t xml:space="preserve"> is located on a different server than </w:t>
       </w:r>
-      <w:hyperlink r:id="rId20">
+      <w:hyperlink r:id="rId23">
         <w:r>
           <w:rPr>
             <w:rStyle w:val="linkChar"/>
@@ -5053,7 +4977,7 @@
                     </pic:cNvPicPr>
                   </pic:nvPicPr>
                   <pic:blipFill>
-                    <a:blip r:embed="rId21"/>
+                    <a:blip r:embed="rId24"/>
                     <a:stretch>
                       <a:fillRect/>
                     </a:stretch>
@@ -5152,7 +5076,6 @@
         <w:pStyle w:val="bulletedlist"/>
       </w:pPr>
       <w:r>
-        <w:lastRenderedPageBreak/>
         <w:t>The library website had 309,091 visits, 32% which originated on-campus.</w:t>
       </w:r>
     </w:p>
@@ -5461,7 +5384,7 @@
                     </pic:cNvPicPr>
                   </pic:nvPicPr>
                   <pic:blipFill>
-                    <a:blip r:embed="rId22"/>
+                    <a:blip r:embed="rId25"/>
                     <a:stretch>
                       <a:fillRect/>
                     </a:stretch>
@@ -5715,7 +5638,6 @@
               <w:pStyle w:val="table"/>
             </w:pPr>
             <w:r>
-              <w:lastRenderedPageBreak/>
               <w:t>Describe your f</w:t>
             </w:r>
             <w:r>
@@ -6044,6 +5966,7 @@
               <w:pStyle w:val="table"/>
             </w:pPr>
             <w:r>
+              <w:lastRenderedPageBreak/>
               <w:t xml:space="preserve">What do </w:t>
             </w:r>
             <w:r>
@@ -6478,19 +6401,10 @@
         </w:rPr>
       </w:pPr>
       <w:r>
-        <w:lastRenderedPageBreak/>
         <w:t>I w</w:t>
       </w:r>
       <w:r>
-        <w:t xml:space="preserve">ould like the site to be </w:t>
-      </w:r>
-      <w:proofErr w:type="gramStart"/>
-      <w:r>
-        <w:t>more simple</w:t>
-      </w:r>
-      <w:proofErr w:type="gramEnd"/>
-      <w:r>
-        <w:t xml:space="preserve">, with a better layout and color scheme. </w:t>
+        <w:t xml:space="preserve">ould like the site to be more simple, with a better layout and color scheme. </w:t>
       </w:r>
     </w:p>
     <w:p>
@@ -6498,15 +6412,7 @@
         <w:pStyle w:val="Quote"/>
       </w:pPr>
       <w:r>
-        <w:t xml:space="preserve">I use the </w:t>
-      </w:r>
-      <w:proofErr w:type="spellStart"/>
-      <w:r>
-        <w:t>SciFinder</w:t>
-      </w:r>
-      <w:proofErr w:type="spellEnd"/>
-      <w:r>
-        <w:t xml:space="preserve"> database from the databases page and start with an author search. If the author is prolific, I'll use the title stub from the citation I have. I also might Google the author first, and then use Google Scholar to see what references come up.</w:t>
+        <w:t>I use the SciFinder database from the databases page and start with an author search. If the author is prolific, I'll use the title stub from the citation I have. I also might Google the author first, and then use Google Scholar to see what references come up.</w:t>
       </w:r>
     </w:p>
     <w:p>
@@ -6596,7 +6502,11 @@
         <w:t xml:space="preserve">to find out how they conduct </w:t>
       </w:r>
       <w:r>
-        <w:t xml:space="preserve">research for their assignments. We were not surprised to find out that students preferred to use Google as it is already a tool they use every day. What did surprise us was how they would simply accept whatever results they found in Google and would not bother </w:t>
+        <w:t xml:space="preserve">research for their assignments. We were not surprised to find out that students preferred to use </w:t>
+      </w:r>
+      <w:r>
+        <w:lastRenderedPageBreak/>
+        <w:t xml:space="preserve">Google as it is already a tool they use every day. What did surprise us was how they would simply accept whatever results they found in Google and would not bother </w:t>
       </w:r>
       <w:r>
         <w:t xml:space="preserve">seek help from another source, whether from a database or from IIT librarians. </w:t>
@@ -6639,7 +6549,7 @@
                     </pic:cNvPicPr>
                   </pic:nvPicPr>
                   <pic:blipFill>
-                    <a:blip r:embed="rId23" cstate="print">
+                    <a:blip r:embed="rId26" cstate="print">
                       <a:extLst>
                         <a:ext uri="{28A0092B-C50C-407E-A947-70E740481C1C}">
                           <a14:useLocalDpi xmlns:a14="http://schemas.microsoft.com/office/drawing/2010/main" val="0"/>
@@ -6752,13 +6662,8 @@
         <w:pStyle w:val="Paperbody"/>
       </w:pPr>
       <w:r>
-        <w:t>Working from the user research, we designed a very simple Google-like paper prototype that students could use to find a subscription database on the new library website, named “</w:t>
-      </w:r>
-      <w:proofErr w:type="spellStart"/>
-      <w:r>
-        <w:t>HawkEye</w:t>
-      </w:r>
-      <w:proofErr w:type="spellEnd"/>
+        <w:t>Working from the user research, we designed a very simple Google-like paper prototype that students could use to find a subscription database on the new library website, named “HawkEye</w:t>
+      </w:r>
       <w:r>
         <w:t>.</w:t>
       </w:r>
@@ -6814,7 +6719,6 @@
           <w:sz w:val="23"/>
           <w:szCs w:val="23"/>
         </w:rPr>
-        <w:lastRenderedPageBreak/>
         <w:drawing>
           <wp:inline distT="0" distB="0" distL="0" distR="0" wp14:anchorId="2EA9D571" wp14:editId="446E1669">
             <wp:extent cx="5533829" cy="3028950"/>
@@ -6833,7 +6737,7 @@
                     </pic:cNvPicPr>
                   </pic:nvPicPr>
                   <pic:blipFill>
-                    <a:blip r:embed="rId24">
+                    <a:blip r:embed="rId27">
                       <a:extLst>
                         <a:ext uri="{28A0092B-C50C-407E-A947-70E740481C1C}">
                           <a14:useLocalDpi xmlns:a14="http://schemas.microsoft.com/office/drawing/2010/main" val="0"/>
@@ -6869,13 +6773,8 @@
       <w:pPr>
         <w:pStyle w:val="Caption"/>
       </w:pPr>
-      <w:proofErr w:type="spellStart"/>
-      <w:r>
-        <w:t>HawkEye</w:t>
-      </w:r>
-      <w:proofErr w:type="spellEnd"/>
-      <w:r>
-        <w:t xml:space="preserve"> </w:t>
+      <w:r>
+        <w:t xml:space="preserve">HawkEye </w:t>
       </w:r>
       <w:r>
         <w:t>home</w:t>
@@ -6917,19 +6816,11 @@
       </w:r>
     </w:p>
     <w:p>
-      <w:proofErr w:type="spellStart"/>
       <w:r>
         <w:rPr>
           <w:rStyle w:val="Emphasis"/>
         </w:rPr>
-        <w:t>HawkEye</w:t>
-      </w:r>
-      <w:proofErr w:type="spellEnd"/>
-      <w:r>
-        <w:rPr>
-          <w:rStyle w:val="Emphasis"/>
-        </w:rPr>
-        <w:t xml:space="preserve"> prototype – error page</w:t>
+        <w:t>HawkEye prototype – error page</w:t>
       </w:r>
     </w:p>
     <w:p>
@@ -6954,10 +6845,10 @@
             <v:path o:extrusionok="f" gradientshapeok="t" o:connecttype="rect"/>
             <o:lock v:ext="edit" aspectratio="t"/>
           </v:shapetype>
-          <v:shape id="_x0000_i1025" type="#_x0000_t75" style="width:388.15pt;height:298.65pt" o:ole="">
-            <v:imagedata r:id="rId25" o:title=""/>
+          <v:shape id="_x0000_i1025" type="#_x0000_t75" style="width:388.5pt;height:298.75pt" o:ole="">
+            <v:imagedata r:id="rId28" o:title=""/>
           </v:shape>
-          <o:OLEObject Type="Embed" ProgID="PBrush" ShapeID="_x0000_i1025" DrawAspect="Content" ObjectID="_1483867506" r:id="rId26"/>
+          <o:OLEObject Type="Embed" ProgID="PBrush" ShapeID="_x0000_i1025" DrawAspect="Content" ObjectID="_1484043258" r:id="rId29"/>
         </w:object>
       </w:r>
     </w:p>
@@ -6980,22 +6871,13 @@
         <w:pStyle w:val="Quote"/>
       </w:pPr>
       <w:r>
-        <w:lastRenderedPageBreak/>
         <w:t xml:space="preserve">You have an </w:t>
       </w:r>
       <w:r>
         <w:t>assignment</w:t>
       </w:r>
       <w:r>
-        <w:t xml:space="preserve"> to write a 4-page paper on animal physiology for your biology class. Your professor has instructed you to cite at least 2 sources from scholarly articles. You have arrived at the </w:t>
-      </w:r>
-      <w:proofErr w:type="spellStart"/>
-      <w:r>
-        <w:t>HawkEye</w:t>
-      </w:r>
-      <w:proofErr w:type="spellEnd"/>
-      <w:r>
-        <w:t xml:space="preserve"> home page to search for these sources.</w:t>
+        <w:t xml:space="preserve"> to write a 4-page paper on animal physiology for your biology class. Your professor has instructed you to cite at least 2 sources from scholarly articles. You have arrived at the HawkEye home page to search for these sources.</w:t>
       </w:r>
     </w:p>
     <w:p>
@@ -7037,28 +6919,20 @@
           <w:sz w:val="24"/>
         </w:rPr>
       </w:pPr>
-      <w:proofErr w:type="spellStart"/>
       <w:r>
         <w:rPr>
           <w:rStyle w:val="Emphasis"/>
         </w:rPr>
-        <w:t>HawkEye</w:t>
-      </w:r>
-      <w:proofErr w:type="spellEnd"/>
-      <w:r>
-        <w:rPr>
-          <w:rStyle w:val="Emphasis"/>
-        </w:rPr>
-        <w:t xml:space="preserve"> prototype – revised home page after user testing</w:t>
+        <w:t>HawkEye prototype – revised home page after user testing</w:t>
       </w:r>
     </w:p>
     <w:p>
       <w:r>
         <w:object w:dxaOrig="12810" w:dyaOrig="8145" w14:anchorId="1AD93952">
-          <v:shape id="_x0000_i1026" type="#_x0000_t75" style="width:453.3pt;height:289.25pt" o:ole="">
-            <v:imagedata r:id="rId27" o:title=""/>
+          <v:shape id="_x0000_i1026" type="#_x0000_t75" style="width:453.5pt;height:289.05pt" o:ole="">
+            <v:imagedata r:id="rId30" o:title=""/>
           </v:shape>
-          <o:OLEObject Type="Embed" ProgID="PBrush" ShapeID="_x0000_i1026" DrawAspect="Content" ObjectID="_1483867507" r:id="rId28"/>
+          <o:OLEObject Type="Embed" ProgID="PBrush" ShapeID="_x0000_i1026" DrawAspect="Content" ObjectID="_1484043259" r:id="rId31"/>
         </w:object>
       </w:r>
     </w:p>
@@ -7135,7 +7009,6 @@
           <w:sz w:val="23"/>
           <w:szCs w:val="23"/>
         </w:rPr>
-        <w:lastRenderedPageBreak/>
         <w:br w:type="page"/>
       </w:r>
     </w:p>
@@ -7160,15 +7033,7 @@
         <w:pStyle w:val="Bibliographylist"/>
       </w:pPr>
       <w:r>
-        <w:t xml:space="preserve">Betz, Sonya, Robyn Hall, and Tabatha </w:t>
-      </w:r>
-      <w:proofErr w:type="spellStart"/>
-      <w:r>
-        <w:t>Farney</w:t>
-      </w:r>
-      <w:proofErr w:type="spellEnd"/>
-      <w:r>
-        <w:t>. “Polishing Up Your Website.” Internet Librarian. Monterey, CA. 2014. Monterey Conference Center.</w:t>
+        <w:t>Betz, Sonya, Robyn Hall, and Tabatha Farney. “Polishing Up Your Website.” Internet Librarian. Monterey, CA. 2014. Monterey Conference Center.</w:t>
       </w:r>
     </w:p>
     <w:p>
@@ -7201,42 +7066,18 @@
           <w:i/>
           <w:iCs/>
         </w:rPr>
-        <w:t xml:space="preserve">In </w:t>
-      </w:r>
-      <w:proofErr w:type="spellStart"/>
-      <w:r>
-        <w:rPr>
-          <w:i/>
-          <w:iCs/>
-        </w:rPr>
-        <w:t>DiscoveryPULSE</w:t>
-      </w:r>
-      <w:proofErr w:type="spellEnd"/>
-      <w:r>
-        <w:t xml:space="preserve">. </w:t>
-      </w:r>
-      <w:proofErr w:type="spellStart"/>
-      <w:proofErr w:type="gramStart"/>
-      <w:r>
-        <w:t>N.p</w:t>
-      </w:r>
-      <w:proofErr w:type="spellEnd"/>
-      <w:proofErr w:type="gramEnd"/>
-      <w:r>
-        <w:t>., 14 Nov. 2014. Web. 7 Dec. 2014.</w:t>
+        <w:t>In DiscoveryPULSE</w:t>
+      </w:r>
+      <w:r>
+        <w:t>. N.p., 14 Nov. 2014. Web. 7 Dec. 2014.</w:t>
       </w:r>
     </w:p>
     <w:p>
       <w:pPr>
         <w:pStyle w:val="Bibliographylist"/>
       </w:pPr>
-      <w:proofErr w:type="spellStart"/>
-      <w:r>
-        <w:t>Hoeppner</w:t>
-      </w:r>
-      <w:proofErr w:type="spellEnd"/>
-      <w:r>
-        <w:t xml:space="preserve">, Athena. “The Ins and Outs of Evaluating Web-Scale Discovery Services.” </w:t>
+      <w:r>
+        <w:t xml:space="preserve">Hoeppner, Athena. “The Ins and Outs of Evaluating Web-Scale Discovery Services.” </w:t>
       </w:r>
       <w:r>
         <w:rPr>
@@ -7253,37 +7094,8 @@
       <w:pPr>
         <w:pStyle w:val="Bibliographylist"/>
       </w:pPr>
-      <w:proofErr w:type="spellStart"/>
-      <w:r>
-        <w:t>Katsanos</w:t>
-      </w:r>
-      <w:proofErr w:type="spellEnd"/>
-      <w:r>
-        <w:t xml:space="preserve">, Christos, </w:t>
-      </w:r>
-      <w:proofErr w:type="spellStart"/>
-      <w:r>
-        <w:t>Nikolaos</w:t>
-      </w:r>
-      <w:proofErr w:type="spellEnd"/>
-      <w:r>
-        <w:t xml:space="preserve"> Tselios, and </w:t>
-      </w:r>
-      <w:proofErr w:type="spellStart"/>
-      <w:r>
-        <w:t>Nikolaos</w:t>
-      </w:r>
-      <w:proofErr w:type="spellEnd"/>
-      <w:r>
-        <w:t xml:space="preserve"> </w:t>
-      </w:r>
-      <w:proofErr w:type="spellStart"/>
-      <w:r>
-        <w:t>Avouris</w:t>
-      </w:r>
-      <w:proofErr w:type="spellEnd"/>
-      <w:r>
-        <w:t xml:space="preserve">. “A Survey of Tools Supporting Design and Evaluation of Websites Based on Models of Human Information Interaction.” </w:t>
+      <w:r>
+        <w:t xml:space="preserve">Katsanos, Christos, Nikolaos Tselios, and Nikolaos Avouris. “A Survey of Tools Supporting Design and Evaluation of Websites Based on Models of Human Information Interaction.” </w:t>
       </w:r>
       <w:r>
         <w:rPr>
@@ -7308,21 +7120,8 @@
       <w:pPr>
         <w:pStyle w:val="Bibliographylist"/>
       </w:pPr>
-      <w:proofErr w:type="spellStart"/>
-      <w:r>
-        <w:t>Kolowich</w:t>
-      </w:r>
-      <w:proofErr w:type="spellEnd"/>
-      <w:r>
-        <w:t xml:space="preserve">, Steve. “What Students Don’t </w:t>
-      </w:r>
-      <w:proofErr w:type="gramStart"/>
-      <w:r>
-        <w:t>Know.</w:t>
-      </w:r>
-      <w:proofErr w:type="gramEnd"/>
-      <w:r>
-        <w:t xml:space="preserve">” </w:t>
+      <w:r>
+        <w:t xml:space="preserve">Kolowich, Steve. “What Students Don’t Know.” </w:t>
       </w:r>
       <w:r>
         <w:rPr>
@@ -7332,25 +7131,7 @@
         <w:t>Inside Higher Ed</w:t>
       </w:r>
       <w:r>
-        <w:t xml:space="preserve">. </w:t>
-      </w:r>
-      <w:proofErr w:type="spellStart"/>
-      <w:proofErr w:type="gramStart"/>
-      <w:r>
-        <w:t>N.p</w:t>
-      </w:r>
-      <w:proofErr w:type="spellEnd"/>
-      <w:proofErr w:type="gramEnd"/>
-      <w:r>
-        <w:t xml:space="preserve">., </w:t>
-      </w:r>
-      <w:proofErr w:type="spellStart"/>
-      <w:r>
-        <w:t>n.d.</w:t>
-      </w:r>
-      <w:proofErr w:type="spellEnd"/>
-      <w:r>
-        <w:t xml:space="preserve"> Web. 13 Jan. 2015.</w:t>
+        <w:t>. N.p., n.d. Web. 13 Jan. 2015.</w:t>
       </w:r>
     </w:p>
     <w:p>
@@ -7370,7 +7151,6 @@
       <w:r>
         <w:t xml:space="preserve"> 77.6 (1999): 1121–1134. </w:t>
       </w:r>
-      <w:proofErr w:type="spellStart"/>
       <w:r>
         <w:rPr>
           <w:i/>
@@ -7378,7 +7158,6 @@
         </w:rPr>
         <w:t>EBSCOhost</w:t>
       </w:r>
-      <w:proofErr w:type="spellEnd"/>
       <w:r>
         <w:t>. Web. 24 Jan. 2015.</w:t>
       </w:r>
@@ -7388,15 +7167,7 @@
         <w:pStyle w:val="Bibliographylist"/>
       </w:pPr>
       <w:r>
-        <w:t xml:space="preserve">Laird, Thomas F. Nelson, and George D. </w:t>
-      </w:r>
-      <w:proofErr w:type="spellStart"/>
-      <w:r>
-        <w:t>Kuh</w:t>
-      </w:r>
-      <w:proofErr w:type="spellEnd"/>
-      <w:r>
-        <w:t xml:space="preserve">. “Student Experiences with Information Technology and Their Relationship to Other Aspects of Student Engagement.” </w:t>
+        <w:t xml:space="preserve">Laird, Thomas F. Nelson, and George D. Kuh. “Student Experiences with Information Technology and Their Relationship to Other Aspects of Student Engagement.” </w:t>
       </w:r>
       <w:r>
         <w:rPr>
@@ -7408,7 +7179,6 @@
       <w:r>
         <w:t xml:space="preserve"> 46.2 (2005): 211–233. </w:t>
       </w:r>
-      <w:proofErr w:type="gramStart"/>
       <w:r>
         <w:rPr>
           <w:i/>
@@ -7416,7 +7186,6 @@
         </w:rPr>
         <w:t>link.springer.com</w:t>
       </w:r>
-      <w:proofErr w:type="gramEnd"/>
       <w:r>
         <w:t>. Web. 11 Nov. 2014.</w:t>
       </w:r>
@@ -7425,13 +7194,8 @@
       <w:pPr>
         <w:pStyle w:val="Bibliographylist"/>
       </w:pPr>
-      <w:proofErr w:type="spellStart"/>
-      <w:r>
-        <w:t>Melançon</w:t>
-      </w:r>
-      <w:proofErr w:type="spellEnd"/>
-      <w:r>
-        <w:t xml:space="preserve">, Benjamin. </w:t>
+      <w:r>
+        <w:t xml:space="preserve">Melançon, Benjamin. </w:t>
       </w:r>
       <w:r>
         <w:rPr>
@@ -7441,15 +7205,7 @@
         <w:t>The Definitive Guide to Drupal 7</w:t>
       </w:r>
       <w:r>
-        <w:t xml:space="preserve">. New York : </w:t>
-      </w:r>
-      <w:proofErr w:type="spellStart"/>
-      <w:r>
-        <w:t>Apress</w:t>
-      </w:r>
-      <w:proofErr w:type="spellEnd"/>
-      <w:r>
-        <w:t xml:space="preserve">, c c2011. </w:t>
+        <w:t xml:space="preserve">. New York : Apress, c c2011. </w:t>
       </w:r>
       <w:r>
         <w:rPr>
@@ -7502,37 +7258,8 @@
       <w:pPr>
         <w:pStyle w:val="Bibliographylist"/>
       </w:pPr>
-      <w:proofErr w:type="spellStart"/>
-      <w:r>
-        <w:t>Nooshinfard</w:t>
-      </w:r>
-      <w:proofErr w:type="spellEnd"/>
-      <w:r>
-        <w:t xml:space="preserve">, </w:t>
-      </w:r>
-      <w:proofErr w:type="spellStart"/>
-      <w:r>
-        <w:t>Fatemeh</w:t>
-      </w:r>
-      <w:proofErr w:type="spellEnd"/>
-      <w:r>
-        <w:t xml:space="preserve">, and </w:t>
-      </w:r>
-      <w:proofErr w:type="spellStart"/>
-      <w:r>
-        <w:t>Soraya</w:t>
-      </w:r>
-      <w:proofErr w:type="spellEnd"/>
-      <w:r>
-        <w:t xml:space="preserve"> </w:t>
-      </w:r>
-      <w:proofErr w:type="spellStart"/>
-      <w:r>
-        <w:t>Ziaei</w:t>
-      </w:r>
-      <w:proofErr w:type="spellEnd"/>
-      <w:r>
-        <w:t xml:space="preserve">. “Academic Library Websites as Marketing Tools.” </w:t>
+      <w:r>
+        <w:t xml:space="preserve">Nooshinfard, Fatemeh, and Soraya Ziaei. “Academic Library Websites as Marketing Tools.” </w:t>
       </w:r>
       <w:r>
         <w:rPr>
@@ -7549,13 +7276,8 @@
       <w:pPr>
         <w:pStyle w:val="Bibliographylist"/>
       </w:pPr>
-      <w:proofErr w:type="spellStart"/>
-      <w:r>
-        <w:t>O’neil</w:t>
-      </w:r>
-      <w:proofErr w:type="spellEnd"/>
-      <w:r>
-        <w:t xml:space="preserve">, Megan. “Confronting the Myth of the ‘Digital Native.’” </w:t>
+      <w:r>
+        <w:t xml:space="preserve">O’neil, Megan. “Confronting the Myth of the ‘Digital Native.’” </w:t>
       </w:r>
       <w:r>
         <w:rPr>
@@ -7583,52 +7305,17 @@
         <w:pStyle w:val="Bibliographylist"/>
       </w:pPr>
       <w:r>
-        <w:t xml:space="preserve">“Our Partnership | </w:t>
-      </w:r>
-      <w:proofErr w:type="spellStart"/>
-      <w:r>
-        <w:t>HathiTrust</w:t>
-      </w:r>
-      <w:proofErr w:type="spellEnd"/>
-      <w:r>
-        <w:t xml:space="preserve"> Digital Library.” </w:t>
-      </w:r>
-      <w:proofErr w:type="spellStart"/>
+        <w:t xml:space="preserve">“Our Partnership | HathiTrust Digital Library.” </w:t>
+      </w:r>
       <w:r>
         <w:rPr>
           <w:i/>
           <w:iCs/>
         </w:rPr>
-        <w:t>HathyTrust</w:t>
-      </w:r>
-      <w:proofErr w:type="spellEnd"/>
-      <w:r>
-        <w:rPr>
-          <w:i/>
-          <w:iCs/>
-        </w:rPr>
-        <w:t xml:space="preserve"> Digital Library</w:t>
-      </w:r>
-      <w:r>
-        <w:t xml:space="preserve">. </w:t>
-      </w:r>
-      <w:proofErr w:type="spellStart"/>
-      <w:proofErr w:type="gramStart"/>
-      <w:r>
-        <w:t>N.p</w:t>
-      </w:r>
-      <w:proofErr w:type="spellEnd"/>
-      <w:proofErr w:type="gramEnd"/>
-      <w:r>
-        <w:t xml:space="preserve">., </w:t>
-      </w:r>
-      <w:proofErr w:type="spellStart"/>
-      <w:r>
-        <w:t>n.d.</w:t>
-      </w:r>
-      <w:proofErr w:type="spellEnd"/>
-      <w:r>
-        <w:t xml:space="preserve"> Web. 25 Jan. 2015.</w:t>
+        <w:t>HathyTrust Digital Library</w:t>
+      </w:r>
+      <w:r>
+        <w:t>. N.p., n.d. Web. 25 Jan. 2015.</w:t>
       </w:r>
     </w:p>
     <w:p>
@@ -7646,25 +7333,7 @@
         <w:t>Paul V. Galvin Library</w:t>
       </w:r>
       <w:r>
-        <w:t xml:space="preserve">. </w:t>
-      </w:r>
-      <w:proofErr w:type="spellStart"/>
-      <w:proofErr w:type="gramStart"/>
-      <w:r>
-        <w:t>N.p</w:t>
-      </w:r>
-      <w:proofErr w:type="spellEnd"/>
-      <w:proofErr w:type="gramEnd"/>
-      <w:r>
-        <w:t xml:space="preserve">., </w:t>
-      </w:r>
-      <w:proofErr w:type="spellStart"/>
-      <w:r>
-        <w:t>n.d.</w:t>
-      </w:r>
-      <w:proofErr w:type="spellEnd"/>
-      <w:r>
-        <w:t xml:space="preserve"> Web. 9 Dec. 2014.</w:t>
+        <w:t>. N.p., n.d. Web. 9 Dec. 2014.</w:t>
       </w:r>
     </w:p>
     <w:p>
@@ -7708,29 +7377,8 @@
       <w:pPr>
         <w:pStyle w:val="Bibliographylist"/>
       </w:pPr>
-      <w:proofErr w:type="spellStart"/>
-      <w:r>
-        <w:t>Soria</w:t>
-      </w:r>
-      <w:proofErr w:type="spellEnd"/>
-      <w:r>
-        <w:t xml:space="preserve">, Krista M., Jan </w:t>
-      </w:r>
-      <w:proofErr w:type="spellStart"/>
-      <w:r>
-        <w:t>Fransen</w:t>
-      </w:r>
-      <w:proofErr w:type="spellEnd"/>
-      <w:r>
-        <w:t xml:space="preserve">, and Shane </w:t>
-      </w:r>
-      <w:proofErr w:type="spellStart"/>
-      <w:r>
-        <w:t>Nackerud</w:t>
-      </w:r>
-      <w:proofErr w:type="spellEnd"/>
-      <w:r>
-        <w:t xml:space="preserve">. “Library Use and Undergraduate Student Outcomes: New Evidence for Students’ Retention and Academic Success.” </w:t>
+      <w:r>
+        <w:t xml:space="preserve">Soria, Krista M., Jan Fransen, and Shane Nackerud. “Library Use and Undergraduate Student Outcomes: New Evidence for Students’ Retention and Academic Success.” </w:t>
       </w:r>
       <w:r>
         <w:rPr>
@@ -7758,15 +7406,7 @@
         <w:pStyle w:val="Bibliographylist"/>
       </w:pPr>
       <w:r>
-        <w:t xml:space="preserve">Tidal, </w:t>
-      </w:r>
-      <w:proofErr w:type="gramStart"/>
-      <w:r>
-        <w:t>Junior</w:t>
-      </w:r>
-      <w:proofErr w:type="gramEnd"/>
-      <w:r>
-        <w:t xml:space="preserve">. </w:t>
+        <w:t xml:space="preserve">Tidal, Junior. </w:t>
       </w:r>
       <w:r>
         <w:rPr>
@@ -7776,17 +7416,7 @@
         <w:t>Creating a User-Centered Library Homepage: A Case Study.</w:t>
       </w:r>
       <w:r>
-        <w:t xml:space="preserve"> Vol. 28. </w:t>
-      </w:r>
-      <w:proofErr w:type="spellStart"/>
-      <w:proofErr w:type="gramStart"/>
-      <w:r>
-        <w:t>N.p</w:t>
-      </w:r>
-      <w:proofErr w:type="spellEnd"/>
-      <w:proofErr w:type="gramEnd"/>
-      <w:r>
-        <w:t>., 2012. Web.</w:t>
+        <w:t xml:space="preserve"> Vol. 28. N.p., 2012. Web.</w:t>
       </w:r>
     </w:p>
     <w:p>
@@ -7803,7 +7433,7 @@
       <w:pPr>
         <w:pStyle w:val="Bibliographylist"/>
         <w:sectPr>
-          <w:footerReference w:type="first" r:id="rId29"/>
+          <w:footerReference w:type="first" r:id="rId32"/>
           <w:pgSz w:w="12240" w:h="15840"/>
           <w:pgMar w:top="720" w:right="720" w:bottom="720" w:left="720" w:header="720" w:footer="720" w:gutter="0"/>
           <w:pgNumType w:start="1"/>
@@ -7866,7 +7496,7 @@
                     <pic:cNvPicPr/>
                   </pic:nvPicPr>
                   <pic:blipFill>
-                    <a:blip r:embed="rId30">
+                    <a:blip r:embed="rId33">
                       <a:extLst>
                         <a:ext uri="{28A0092B-C50C-407E-A947-70E740481C1C}">
                           <a14:useLocalDpi xmlns:a14="http://schemas.microsoft.com/office/drawing/2010/main" val="0"/>
@@ -7926,7 +7556,7 @@
                     <pic:cNvPicPr/>
                   </pic:nvPicPr>
                   <pic:blipFill>
-                    <a:blip r:embed="rId31">
+                    <a:blip r:embed="rId34">
                       <a:extLst>
                         <a:ext uri="{28A0092B-C50C-407E-A947-70E740481C1C}">
                           <a14:useLocalDpi xmlns:a14="http://schemas.microsoft.com/office/drawing/2010/main" val="0"/>
@@ -8105,6 +7735,40 @@
     </w:p>
   </w:footnote>
   <w:footnote w:id="1">
+    <w:p>
+      <w:pPr>
+        <w:pStyle w:val="FootnoteText"/>
+      </w:pPr>
+      <w:r>
+        <w:rPr>
+          <w:rStyle w:val="FootnoteReference"/>
+        </w:rPr>
+        <w:footnoteRef/>
+      </w:r>
+      <w:r>
+        <w:t xml:space="preserve"> S</w:t>
+      </w:r>
+      <w:r>
+        <w:t>ome page</w:t>
+      </w:r>
+      <w:r>
+        <w:t>s redirected</w:t>
+      </w:r>
+      <w:r>
+        <w:t xml:space="preserve"> to another domain</w:t>
+      </w:r>
+      <w:r>
+        <w:t xml:space="preserve"> not included in Galvin Library’s statistics</w:t>
+      </w:r>
+      <w:r>
+        <w:t xml:space="preserve">, but most </w:t>
+      </w:r>
+      <w:r>
+        <w:t>pages without data were due to an unknown error.</w:t>
+      </w:r>
+    </w:p>
+  </w:footnote>
+  <w:footnote w:id="2">
     <w:p>
       <w:pPr>
         <w:pStyle w:val="FootnoteText"/>
@@ -13675,7 +13339,7 @@
 </file>
 
 <file path=customXml/itemProps1.xml><?xml version="1.0" encoding="utf-8"?>
-<ds:datastoreItem xmlns:ds="http://schemas.openxmlformats.org/officeDocument/2006/customXml" ds:itemID="{E26E3CA2-CB8A-445E-AFA2-B932B77A5163}">
+<ds:datastoreItem xmlns:ds="http://schemas.openxmlformats.org/officeDocument/2006/customXml" ds:itemID="{EF3AA1DA-3F25-44F8-ABEB-316F07D9CF76}">
   <ds:schemaRefs>
     <ds:schemaRef ds:uri="http://schemas.openxmlformats.org/officeDocument/2006/bibliography"/>
   </ds:schemaRefs>

</xml_diff>

<commit_message>
corrections and additions at ala
</commit_message>
<xml_diff>
--- a/paper/mastersProjectPaper.docx
+++ b/paper/mastersProjectPaper.docx
@@ -1,6 +1,6 @@
 
 <file path=word/document.xml><?xml version="1.0" encoding="utf-8"?>
-<w:document xmlns:wpc="http://schemas.microsoft.com/office/word/2010/wordprocessingCanvas" xmlns:mc="http://schemas.openxmlformats.org/markup-compatibility/2006" xmlns:o="urn:schemas-microsoft-com:office:office" xmlns:r="http://schemas.openxmlformats.org/officeDocument/2006/relationships" xmlns:m="http://schemas.openxmlformats.org/officeDocument/2006/math" xmlns:v="urn:schemas-microsoft-com:vml" xmlns:wp14="http://schemas.microsoft.com/office/word/2010/wordprocessingDrawing" xmlns:wp="http://schemas.openxmlformats.org/drawingml/2006/wordprocessingDrawing" xmlns:w10="urn:schemas-microsoft-com:office:word" xmlns:w="http://schemas.openxmlformats.org/wordprocessingml/2006/main" xmlns:w14="http://schemas.microsoft.com/office/word/2010/wordml" xmlns:w15="http://schemas.microsoft.com/office/word/2012/wordml" xmlns:wpg="http://schemas.microsoft.com/office/word/2010/wordprocessingGroup" xmlns:wpi="http://schemas.microsoft.com/office/word/2010/wordprocessingInk" xmlns:wne="http://schemas.microsoft.com/office/word/2006/wordml" xmlns:wps="http://schemas.microsoft.com/office/word/2010/wordprocessingShape" mc:Ignorable="w14 w15 wp14">
+<w:document xmlns:wpc="http://schemas.microsoft.com/office/word/2010/wordprocessingCanvas" xmlns:mo="http://schemas.microsoft.com/office/mac/office/2008/main" xmlns:mc="http://schemas.openxmlformats.org/markup-compatibility/2006" xmlns:mv="urn:schemas-microsoft-com:mac:vml" xmlns:o="urn:schemas-microsoft-com:office:office" xmlns:r="http://schemas.openxmlformats.org/officeDocument/2006/relationships" xmlns:m="http://schemas.openxmlformats.org/officeDocument/2006/math" xmlns:v="urn:schemas-microsoft-com:vml" xmlns:wp14="http://schemas.microsoft.com/office/word/2010/wordprocessingDrawing" xmlns:wp="http://schemas.openxmlformats.org/drawingml/2006/wordprocessingDrawing" xmlns:w10="urn:schemas-microsoft-com:office:word" xmlns:w="http://schemas.openxmlformats.org/wordprocessingml/2006/main" xmlns:w14="http://schemas.microsoft.com/office/word/2010/wordml" xmlns:wpg="http://schemas.microsoft.com/office/word/2010/wordprocessingGroup" xmlns:wpi="http://schemas.microsoft.com/office/word/2010/wordprocessingInk" xmlns:wne="http://schemas.microsoft.com/office/word/2006/wordml" xmlns:wps="http://schemas.microsoft.com/office/word/2010/wordprocessingShape" mc:Ignorable="w14 wp14">
   <w:background w:color="FFFFFF"/>
   <w:body>
     <w:p>
@@ -38,8 +38,17 @@
           <w:b/>
           <w:sz w:val="96"/>
         </w:rPr>
-        <w:t>Project: Galvin Library  Website</w:t>
-      </w:r>
+        <w:t xml:space="preserve">Project: Galvin </w:t>
+      </w:r>
+      <w:proofErr w:type="gramStart"/>
+      <w:r>
+        <w:rPr>
+          <w:b/>
+          <w:sz w:val="96"/>
+        </w:rPr>
+        <w:t>Library  Website</w:t>
+      </w:r>
+      <w:proofErr w:type="gramEnd"/>
     </w:p>
     <w:p>
       <w:pPr>
@@ -1430,8 +1439,8 @@
     <w:p>
       <w:pPr>
         <w:sectPr>
-          <w:footerReference w:type="default" r:id="rId8"/>
-          <w:footerReference w:type="first" r:id="rId9"/>
+          <w:footerReference w:type="default" r:id="rId9"/>
+          <w:footerReference w:type="first" r:id="rId10"/>
           <w:pgSz w:w="12240" w:h="15840"/>
           <w:pgMar w:top="1440" w:right="1440" w:bottom="1440" w:left="1440" w:header="720" w:footer="720" w:gutter="0"/>
           <w:pgNumType w:start="1"/>
@@ -1579,7 +1588,7 @@
       <w:r>
         <w:t xml:space="preserve">the references I’ll use throughout this paper will be available on the current development site at </w:t>
       </w:r>
-      <w:hyperlink r:id="rId10" w:history="1">
+      <w:hyperlink r:id="rId11" w:history="1">
         <w:r>
           <w:rPr>
             <w:rStyle w:val="Hyperlink"/>
@@ -1610,9 +1619,17 @@
         <w:t xml:space="preserve">the Drupal </w:t>
       </w:r>
       <w:r>
-        <w:t xml:space="preserve">environment is available on GitHub at </w:t>
-      </w:r>
-      <w:hyperlink r:id="rId11" w:history="1">
+        <w:t xml:space="preserve">environment is available on </w:t>
+      </w:r>
+      <w:proofErr w:type="spellStart"/>
+      <w:r>
+        <w:t>GitHub</w:t>
+      </w:r>
+      <w:proofErr w:type="spellEnd"/>
+      <w:r>
+        <w:t xml:space="preserve"> at </w:t>
+      </w:r>
+      <w:hyperlink r:id="rId12" w:history="1">
         <w:r>
           <w:rPr>
             <w:rStyle w:val="Hyperlink"/>
@@ -1670,8 +1687,13 @@
         <w:t xml:space="preserve"> analytics </w:t>
       </w:r>
       <w:r>
-        <w:t>statistics for each page for the Fall</w:t>
-      </w:r>
+        <w:t xml:space="preserve">statistics for each page for the </w:t>
+      </w:r>
+      <w:proofErr w:type="gramStart"/>
+      <w:r>
+        <w:t>Fall</w:t>
+      </w:r>
+      <w:proofErr w:type="gramEnd"/>
       <w:r>
         <w:t xml:space="preserve"> 2013</w:t>
       </w:r>
@@ -1711,6 +1733,7 @@
       <w:r>
         <w:t xml:space="preserve">. Since </w:t>
       </w:r>
+      <w:proofErr w:type="gramStart"/>
       <w:r>
         <w:t>t</w:t>
       </w:r>
@@ -1718,17 +1741,18 @@
         <w:t xml:space="preserve">he </w:t>
       </w:r>
       <w:r>
-        <w:t>library’s popular bank of computers</w:t>
-      </w:r>
-      <w:r>
-        <w:t xml:space="preserve"> on the upper level</w:t>
-      </w:r>
-      <w:r>
-        <w:t xml:space="preserve"> can be used by several stude</w:t>
+        <w:t>library’s computers</w:t>
+      </w:r>
+      <w:r>
+        <w:t xml:space="preserve"> </w:t>
+      </w:r>
+      <w:r>
+        <w:t>can be used by several stude</w:t>
       </w:r>
       <w:r>
         <w:t>nts within that timeframe</w:t>
       </w:r>
+      <w:proofErr w:type="gramEnd"/>
       <w:r>
         <w:t>, I used pageview counts rather than the session information to analyze the content</w:t>
       </w:r>
@@ -1854,7 +1878,31 @@
                 <w:sz w:val="16"/>
                 <w:szCs w:val="16"/>
               </w:rPr>
-              <w:t>% of Total Pageviews</w:t>
+              <w:t xml:space="preserve">% </w:t>
+            </w:r>
+            <w:proofErr w:type="gramStart"/>
+            <w:r>
+              <w:rPr>
+                <w:rFonts w:ascii="Arial" w:eastAsia="Times New Roman" w:hAnsi="Arial" w:cs="Arial"/>
+                <w:b/>
+                <w:bCs/>
+                <w:color w:val="000000"/>
+                <w:sz w:val="16"/>
+                <w:szCs w:val="16"/>
+              </w:rPr>
+              <w:t>of</w:t>
+            </w:r>
+            <w:proofErr w:type="gramEnd"/>
+            <w:r>
+              <w:rPr>
+                <w:rFonts w:ascii="Arial" w:eastAsia="Times New Roman" w:hAnsi="Arial" w:cs="Arial"/>
+                <w:b/>
+                <w:bCs/>
+                <w:color w:val="000000"/>
+                <w:sz w:val="16"/>
+                <w:szCs w:val="16"/>
+              </w:rPr>
+              <w:t xml:space="preserve"> Total Pageviews</w:t>
             </w:r>
             <w:r>
               <w:rPr>
@@ -2256,7 +2304,27 @@
                 <w:sz w:val="16"/>
                 <w:szCs w:val="16"/>
               </w:rPr>
-              <w:t>Provides search options for databases ranging from A-Z.Offers a keyword search and allows user t</w:t>
+              <w:t>Provides search options for databases ranging from A-</w:t>
+            </w:r>
+            <w:proofErr w:type="spellStart"/>
+            <w:r>
+              <w:rPr>
+                <w:rFonts w:ascii="Arial" w:eastAsia="Times New Roman" w:hAnsi="Arial" w:cs="Arial"/>
+                <w:color w:val="000000"/>
+                <w:sz w:val="16"/>
+                <w:szCs w:val="16"/>
+              </w:rPr>
+              <w:t>Z.Offers</w:t>
+            </w:r>
+            <w:proofErr w:type="spellEnd"/>
+            <w:r>
+              <w:rPr>
+                <w:rFonts w:ascii="Arial" w:eastAsia="Times New Roman" w:hAnsi="Arial" w:cs="Arial"/>
+                <w:color w:val="000000"/>
+                <w:sz w:val="16"/>
+                <w:szCs w:val="16"/>
+              </w:rPr>
+              <w:t xml:space="preserve"> a keyword search and allows user t</w:t>
             </w:r>
             <w:r>
               <w:rPr>
@@ -2406,7 +2474,27 @@
                 <w:sz w:val="16"/>
                 <w:szCs w:val="16"/>
               </w:rPr>
-              <w:t>Landing page from MyIIT "Library e-resources" link (databases page)</w:t>
+              <w:t xml:space="preserve">Landing page from </w:t>
+            </w:r>
+            <w:proofErr w:type="spellStart"/>
+            <w:r>
+              <w:rPr>
+                <w:rFonts w:ascii="Arial" w:eastAsia="Times New Roman" w:hAnsi="Arial" w:cs="Arial"/>
+                <w:color w:val="000000"/>
+                <w:sz w:val="16"/>
+                <w:szCs w:val="16"/>
+              </w:rPr>
+              <w:t>MyIIT</w:t>
+            </w:r>
+            <w:proofErr w:type="spellEnd"/>
+            <w:r>
+              <w:rPr>
+                <w:rFonts w:ascii="Arial" w:eastAsia="Times New Roman" w:hAnsi="Arial" w:cs="Arial"/>
+                <w:color w:val="000000"/>
+                <w:sz w:val="16"/>
+                <w:szCs w:val="16"/>
+              </w:rPr>
+              <w:t xml:space="preserve"> "Library e-resources" link (databases page)</w:t>
             </w:r>
           </w:p>
         </w:tc>
@@ -2513,7 +2601,27 @@
                 <w:sz w:val="16"/>
                 <w:szCs w:val="16"/>
               </w:rPr>
-              <w:t>https://ezproxy.gl.iit.edu/login?url=(multiple library URLs)</w:t>
+              <w:t>https://ezproxy.gl.iit.edu/login</w:t>
+            </w:r>
+            <w:proofErr w:type="gramStart"/>
+            <w:r>
+              <w:rPr>
+                <w:rFonts w:ascii="Arial" w:eastAsia="Times New Roman" w:hAnsi="Arial" w:cs="Arial"/>
+                <w:color w:val="000000"/>
+                <w:sz w:val="16"/>
+                <w:szCs w:val="16"/>
+              </w:rPr>
+              <w:t>?url</w:t>
+            </w:r>
+            <w:proofErr w:type="gramEnd"/>
+            <w:r>
+              <w:rPr>
+                <w:rFonts w:ascii="Arial" w:eastAsia="Times New Roman" w:hAnsi="Arial" w:cs="Arial"/>
+                <w:color w:val="000000"/>
+                <w:sz w:val="16"/>
+                <w:szCs w:val="16"/>
+              </w:rPr>
+              <w:t>=(multiple library URLs)</w:t>
             </w:r>
           </w:p>
         </w:tc>
@@ -2540,6 +2648,7 @@
                 <w:szCs w:val="16"/>
               </w:rPr>
             </w:pPr>
+            <w:proofErr w:type="spellStart"/>
             <w:r>
               <w:rPr>
                 <w:rFonts w:ascii="Arial" w:eastAsia="Times New Roman" w:hAnsi="Arial" w:cs="Arial"/>
@@ -2547,7 +2656,17 @@
                 <w:sz w:val="16"/>
                 <w:szCs w:val="16"/>
               </w:rPr>
-              <w:t>EZProxy prepend</w:t>
+              <w:t>EZProxy</w:t>
+            </w:r>
+            <w:proofErr w:type="spellEnd"/>
+            <w:r>
+              <w:rPr>
+                <w:rFonts w:ascii="Arial" w:eastAsia="Times New Roman" w:hAnsi="Arial" w:cs="Arial"/>
+                <w:color w:val="000000"/>
+                <w:sz w:val="16"/>
+                <w:szCs w:val="16"/>
+              </w:rPr>
+              <w:t xml:space="preserve"> prepend</w:t>
             </w:r>
             <w:r>
               <w:rPr>
@@ -2838,7 +2957,27 @@
                 <w:sz w:val="16"/>
                 <w:szCs w:val="16"/>
               </w:rPr>
-              <w:t>Discusses options for borrowing physical items: IIT, I-Share and WorldCat.</w:t>
+              <w:t xml:space="preserve">Discusses options for borrowing physical items: IIT, I-Share and </w:t>
+            </w:r>
+            <w:proofErr w:type="spellStart"/>
+            <w:r>
+              <w:rPr>
+                <w:rFonts w:ascii="Arial" w:eastAsia="Times New Roman" w:hAnsi="Arial" w:cs="Arial"/>
+                <w:color w:val="000000"/>
+                <w:sz w:val="16"/>
+                <w:szCs w:val="16"/>
+              </w:rPr>
+              <w:t>WorldCat</w:t>
+            </w:r>
+            <w:proofErr w:type="spellEnd"/>
+            <w:r>
+              <w:rPr>
+                <w:rFonts w:ascii="Arial" w:eastAsia="Times New Roman" w:hAnsi="Arial" w:cs="Arial"/>
+                <w:color w:val="000000"/>
+                <w:sz w:val="16"/>
+                <w:szCs w:val="16"/>
+              </w:rPr>
+              <w:t>.</w:t>
             </w:r>
           </w:p>
         </w:tc>
@@ -3121,7 +3260,27 @@
                 <w:sz w:val="16"/>
                 <w:szCs w:val="16"/>
               </w:rPr>
-              <w:t>Information on the day to day hours of operation of the Galvin Library.</w:t>
+              <w:t xml:space="preserve">Information on the </w:t>
+            </w:r>
+            <w:proofErr w:type="gramStart"/>
+            <w:r>
+              <w:rPr>
+                <w:rFonts w:ascii="Arial" w:eastAsia="Times New Roman" w:hAnsi="Arial" w:cs="Arial"/>
+                <w:color w:val="000000"/>
+                <w:sz w:val="16"/>
+                <w:szCs w:val="16"/>
+              </w:rPr>
+              <w:t>day to day</w:t>
+            </w:r>
+            <w:proofErr w:type="gramEnd"/>
+            <w:r>
+              <w:rPr>
+                <w:rFonts w:ascii="Arial" w:eastAsia="Times New Roman" w:hAnsi="Arial" w:cs="Arial"/>
+                <w:color w:val="000000"/>
+                <w:sz w:val="16"/>
+                <w:szCs w:val="16"/>
+              </w:rPr>
+              <w:t xml:space="preserve"> hours of operation of the Galvin Library.</w:t>
             </w:r>
           </w:p>
         </w:tc>
@@ -3906,7 +4065,7 @@
                     </pic:cNvPicPr>
                   </pic:nvPicPr>
                   <pic:blipFill>
-                    <a:blip r:embed="rId12">
+                    <a:blip r:embed="rId13">
                       <a:extLst>
                         <a:ext uri="{28A0092B-C50C-407E-A947-70E740481C1C}">
                           <a14:useLocalDpi xmlns:a14="http://schemas.microsoft.com/office/drawing/2010/main" val="0"/>
@@ -4045,10 +4204,21 @@
         <w:t xml:space="preserve">library policies and services have a similarly low percentage of </w:t>
       </w:r>
       <w:r>
-        <w:t xml:space="preserve">pageviews. They </w:t>
-      </w:r>
-      <w:r>
-        <w:t xml:space="preserve">must remain on the site so that staff have publicly-available text to refer to when enforcing an unpopular policy. </w:t>
+        <w:t>pageviews, but t</w:t>
+      </w:r>
+      <w:r>
+        <w:t xml:space="preserve">hey </w:t>
+      </w:r>
+      <w:r>
+        <w:t xml:space="preserve">must remain on the site so that </w:t>
+      </w:r>
+      <w:proofErr w:type="gramStart"/>
+      <w:r>
+        <w:t>staff have</w:t>
+      </w:r>
+      <w:proofErr w:type="gramEnd"/>
+      <w:r>
+        <w:t xml:space="preserve"> publicly-available text to refer to when enforcing an unpopular policy. </w:t>
       </w:r>
     </w:p>
     <w:p>
@@ -4070,7 +4240,7 @@
       <w:r>
         <w:t xml:space="preserve"> (</w:t>
       </w:r>
-      <w:hyperlink r:id="rId13" w:history="1">
+      <w:hyperlink r:id="rId14" w:history="1">
         <w:r>
           <w:rPr>
             <w:rStyle w:val="Hyperlink"/>
@@ -4085,7 +4255,7 @@
         <w:t xml:space="preserve">each </w:t>
       </w:r>
       <w:r>
-        <w:t xml:space="preserve">have their own content, but the vast majority of the pages are just pulling content in from the main site using PHP </w:t>
+        <w:t xml:space="preserve">have their own content, but the vast majority of the pages are pulling content in from the main site using PHP </w:t>
       </w:r>
       <w:r>
         <w:t>“</w:t>
@@ -4111,7 +4281,7 @@
       <w:r>
         <w:t>re are only two pieces of content that are not duplicated on the Galvin site. One is the library hours page at number two, and the other is number nine (</w:t>
       </w:r>
-      <w:hyperlink r:id="rId14" w:history="1">
+      <w:hyperlink r:id="rId15" w:history="1">
         <w:r>
           <w:rPr>
             <w:rStyle w:val="Hyperlink"/>
@@ -4120,7 +4290,35 @@
         </w:r>
       </w:hyperlink>
       <w:r>
-        <w:t xml:space="preserve">), which uncovered a directory of incomplete web pages that were likely accessed by someone not affiliated with IIT who was doing research on the architect Mies van der Rohe. This content will be reviewed to determine if it contains any unique material, or if the IIT University Archives pages on the IIT’s most famous architect are sufficiently robust. </w:t>
+        <w:t xml:space="preserve">), which uncovered a directory of web pages that </w:t>
+      </w:r>
+      <w:r>
+        <w:t>are not accessible from the GRC website but still exist on the server. They were</w:t>
+      </w:r>
+      <w:r>
+        <w:t xml:space="preserve"> likely accessed by someone who was doing research on the architect </w:t>
+      </w:r>
+      <w:proofErr w:type="spellStart"/>
+      <w:r>
+        <w:t>Mies</w:t>
+      </w:r>
+      <w:proofErr w:type="spellEnd"/>
+      <w:r>
+        <w:t xml:space="preserve"> van der </w:t>
+      </w:r>
+      <w:proofErr w:type="spellStart"/>
+      <w:r>
+        <w:t>Rohe</w:t>
+      </w:r>
+      <w:proofErr w:type="spellEnd"/>
+      <w:r>
+        <w:t xml:space="preserve">. This content will be reviewed to determine if it contains any unique material, or if the IIT University Archives pages </w:t>
+      </w:r>
+      <w:r>
+        <w:t>about</w:t>
+      </w:r>
+      <w:r>
+        <w:t xml:space="preserve"> IIT’s most famous architect are sufficiently robust. </w:t>
       </w:r>
     </w:p>
     <w:p>
@@ -4152,7 +4350,7 @@
                     <pic:cNvPicPr/>
                   </pic:nvPicPr>
                   <pic:blipFill>
-                    <a:blip r:embed="rId15">
+                    <a:blip r:embed="rId16">
                       <a:extLst>
                         <a:ext uri="{28A0092B-C50C-407E-A947-70E740481C1C}">
                           <a14:useLocalDpi xmlns:a14="http://schemas.microsoft.com/office/drawing/2010/main" val="0"/>
@@ -4194,9 +4392,9 @@
         <w:pStyle w:val="Paperbody"/>
       </w:pPr>
       <w:r>
-        <w:t>The greatest improvement to the site will be in having a plan in how the content is presented to users. The most pertinent information is not always highlighted, for example, on the faculty page (</w:t>
-      </w:r>
-      <w:hyperlink r:id="rId16" w:history="1">
+        <w:t>The greatest improvement to the site will be having a plan in how the content is presented to users. The most pertinent information is not always highlighted, for example, on the faculty page (</w:t>
+      </w:r>
+      <w:hyperlink r:id="rId17" w:history="1">
         <w:r>
           <w:rPr>
             <w:rStyle w:val="Hyperlink"/>
@@ -4233,7 +4431,7 @@
                     <pic:cNvPicPr/>
                   </pic:nvPicPr>
                   <pic:blipFill>
-                    <a:blip r:embed="rId17">
+                    <a:blip r:embed="rId18">
                       <a:extLst>
                         <a:ext uri="{28A0092B-C50C-407E-A947-70E740481C1C}">
                           <a14:useLocalDpi xmlns:a14="http://schemas.microsoft.com/office/drawing/2010/main" val="0"/>
@@ -4279,82 +4477,276 @@
         <w:t>site will allow us to plan for related content rules that will automatically display along with certain subjects.</w:t>
       </w:r>
       <w:r>
+        <w:t xml:space="preserve"> The most noticeable example will be including the types of content our subscription databases contain. Right now, one can find a list of databases by format on the current site at </w:t>
+      </w:r>
+      <w:hyperlink r:id="rId19" w:history="1">
+        <w:r>
+          <w:rPr>
+            <w:rStyle w:val="Hyperlink"/>
+          </w:rPr>
+          <w:t>http://library.iit.edu/formats</w:t>
+        </w:r>
+      </w:hyperlink>
+      <w:r>
+        <w:t>, and then access a list of databases like the thesis example below:</w:t>
+      </w:r>
+    </w:p>
+    <w:p>
+      <w:pPr>
+        <w:pStyle w:val="Paperbody"/>
+      </w:pPr>
+      <w:r>
+        <w:rPr>
+          <w:noProof/>
+        </w:rPr>
+        <w:lastRenderedPageBreak/>
+        <w:drawing>
+          <wp:inline distT="0" distB="0" distL="0" distR="0" wp14:anchorId="0D688992" wp14:editId="72901AA9">
+            <wp:extent cx="4000500" cy="3279058"/>
+            <wp:effectExtent l="0" t="0" r="0" b="0"/>
+            <wp:docPr id="8" name="Picture 3"/>
+            <wp:cNvGraphicFramePr>
+              <a:graphicFrameLocks xmlns:a="http://schemas.openxmlformats.org/drawingml/2006/main" noChangeAspect="1"/>
+            </wp:cNvGraphicFramePr>
+            <a:graphic xmlns:a="http://schemas.openxmlformats.org/drawingml/2006/main">
+              <a:graphicData uri="http://schemas.openxmlformats.org/drawingml/2006/picture">
+                <pic:pic xmlns:pic="http://schemas.openxmlformats.org/drawingml/2006/picture">
+                  <pic:nvPicPr>
+                    <pic:cNvPr id="0" name="Picture 3"/>
+                    <pic:cNvPicPr>
+                      <a:picLocks noChangeAspect="1" noChangeArrowheads="1"/>
+                    </pic:cNvPicPr>
+                  </pic:nvPicPr>
+                  <pic:blipFill>
+                    <a:blip r:embed="rId20">
+                      <a:extLst>
+                        <a:ext uri="{28A0092B-C50C-407E-A947-70E740481C1C}">
+                          <a14:useLocalDpi xmlns:a14="http://schemas.microsoft.com/office/drawing/2010/main" val="0"/>
+                        </a:ext>
+                      </a:extLst>
+                    </a:blip>
+                    <a:srcRect/>
+                    <a:stretch>
+                      <a:fillRect/>
+                    </a:stretch>
+                  </pic:blipFill>
+                  <pic:spPr bwMode="auto">
+                    <a:xfrm>
+                      <a:off x="0" y="0"/>
+                      <a:ext cx="4001248" cy="3279671"/>
+                    </a:xfrm>
+                    <a:prstGeom prst="rect">
+                      <a:avLst/>
+                    </a:prstGeom>
+                    <a:noFill/>
+                    <a:ln>
+                      <a:noFill/>
+                    </a:ln>
+                  </pic:spPr>
+                </pic:pic>
+              </a:graphicData>
+            </a:graphic>
+          </wp:inline>
+        </w:drawing>
+      </w:r>
+    </w:p>
+    <w:p>
+      <w:pPr>
+        <w:pStyle w:val="Paperbody"/>
+      </w:pPr>
+    </w:p>
+    <w:p>
+      <w:pPr>
+        <w:pStyle w:val="Paperbody"/>
+      </w:pPr>
+      <w:r>
+        <w:t xml:space="preserve">This format link is difficult to find on the website, and exists independently of the main databases page </w:t>
+      </w:r>
+      <w:r>
+        <w:t>(</w:t>
+      </w:r>
+      <w:hyperlink r:id="rId21" w:history="1">
+        <w:r>
+          <w:rPr>
+            <w:rStyle w:val="Hyperlink"/>
+          </w:rPr>
+          <w:t>http://library.iit.edu/databases/</w:t>
+        </w:r>
+      </w:hyperlink>
+      <w:r>
+        <w:t>)</w:t>
+      </w:r>
+      <w:r>
+        <w:t xml:space="preserve">. The new site includes a one-to many </w:t>
+      </w:r>
+      <w:r>
+        <w:t xml:space="preserve">field </w:t>
+      </w:r>
+      <w:r>
+        <w:t>reference for format t</w:t>
+      </w:r>
+      <w:r>
+        <w:t>ype within the database record</w:t>
+      </w:r>
+      <w:r>
+        <w:t xml:space="preserve"> (example at </w:t>
+      </w:r>
+      <w:hyperlink r:id="rId22" w:history="1">
+        <w:r>
+          <w:rPr>
+            <w:rStyle w:val="Hyperlink"/>
+          </w:rPr>
+          <w:t>http://216.47.136.104/databases/538</w:t>
+        </w:r>
+      </w:hyperlink>
+      <w:r>
+        <w:t>)</w:t>
+      </w:r>
+      <w:r>
+        <w:t>:</w:t>
+      </w:r>
+    </w:p>
+    <w:p>
+      <w:pPr>
+        <w:pStyle w:val="Paperbody"/>
+      </w:pPr>
+      <w:r>
+        <w:rPr>
+          <w:noProof/>
+        </w:rPr>
+        <w:drawing>
+          <wp:inline distT="0" distB="0" distL="0" distR="0" wp14:anchorId="3903AA27" wp14:editId="1D25F718">
+            <wp:extent cx="5257800" cy="1998249"/>
+            <wp:effectExtent l="0" t="0" r="0" b="0"/>
+            <wp:docPr id="15" name="Picture 4"/>
+            <wp:cNvGraphicFramePr>
+              <a:graphicFrameLocks xmlns:a="http://schemas.openxmlformats.org/drawingml/2006/main" noChangeAspect="1"/>
+            </wp:cNvGraphicFramePr>
+            <a:graphic xmlns:a="http://schemas.openxmlformats.org/drawingml/2006/main">
+              <a:graphicData uri="http://schemas.openxmlformats.org/drawingml/2006/picture">
+                <pic:pic xmlns:pic="http://schemas.openxmlformats.org/drawingml/2006/picture">
+                  <pic:nvPicPr>
+                    <pic:cNvPr id="0" name="Picture 4"/>
+                    <pic:cNvPicPr>
+                      <a:picLocks noChangeAspect="1" noChangeArrowheads="1"/>
+                    </pic:cNvPicPr>
+                  </pic:nvPicPr>
+                  <pic:blipFill>
+                    <a:blip r:embed="rId23">
+                      <a:extLst>
+                        <a:ext uri="{28A0092B-C50C-407E-A947-70E740481C1C}">
+                          <a14:useLocalDpi xmlns:a14="http://schemas.microsoft.com/office/drawing/2010/main" val="0"/>
+                        </a:ext>
+                      </a:extLst>
+                    </a:blip>
+                    <a:srcRect/>
+                    <a:stretch>
+                      <a:fillRect/>
+                    </a:stretch>
+                  </pic:blipFill>
+                  <pic:spPr bwMode="auto">
+                    <a:xfrm>
+                      <a:off x="0" y="0"/>
+                      <a:ext cx="5258551" cy="1998534"/>
+                    </a:xfrm>
+                    <a:prstGeom prst="rect">
+                      <a:avLst/>
+                    </a:prstGeom>
+                    <a:noFill/>
+                    <a:ln>
+                      <a:noFill/>
+                    </a:ln>
+                  </pic:spPr>
+                </pic:pic>
+              </a:graphicData>
+            </a:graphic>
+          </wp:inline>
+        </w:drawing>
+      </w:r>
+    </w:p>
+    <w:p>
+      <w:pPr>
+        <w:pStyle w:val="Paperbody"/>
+      </w:pPr>
+      <w:r>
+        <w:t xml:space="preserve">Users will be able to click on the format type listed to access more resources.  </w:t>
+      </w:r>
+    </w:p>
+    <w:p>
+      <w:pPr>
+        <w:pStyle w:val="Heading3"/>
+      </w:pPr>
+      <w:bookmarkStart w:id="12" w:name="_Toc409957430"/>
+      <w:proofErr w:type="spellStart"/>
+      <w:r>
+        <w:t>Microinteractions</w:t>
+      </w:r>
+      <w:bookmarkEnd w:id="12"/>
+      <w:proofErr w:type="spellEnd"/>
+    </w:p>
+    <w:p>
+      <w:pPr>
+        <w:pStyle w:val="Paperbody"/>
+      </w:pPr>
+      <w:r>
+        <w:t>I recently heard about the concept of micro interactions: a piece of code intended for one specific task, such as inviting a user to “like” a Facebook page or sign up for an email list (King 2014). Many of the examples I’ve seen are for marketing purposes, but I was thinking the idea could be leveraged for patron questions as well. One example would be on one the policies pages; the text could end with a form: “Have more questions about our 24-hour access policy? Ask us here,” that would send an email to the appro</w:t>
+      </w:r>
+      <w:r>
+        <w:t>priate department. I expect t</w:t>
+      </w:r>
+      <w:r>
+        <w:t>hat fewer questions would be left unanswered in users’ minds if we offer a “point of sale” contac</w:t>
+      </w:r>
+      <w:r>
+        <w:t xml:space="preserve">t method rather than making them </w:t>
+      </w:r>
+      <w:r>
+        <w:t xml:space="preserve">locate </w:t>
+      </w:r>
+      <w:r>
+        <w:t>our contact</w:t>
+      </w:r>
+      <w:r>
+        <w:t xml:space="preserve"> information </w:t>
+      </w:r>
+      <w:r>
+        <w:t>themselves.</w:t>
+      </w:r>
+    </w:p>
+    <w:p>
+      <w:pPr>
+        <w:pStyle w:val="Heading3"/>
+      </w:pPr>
+      <w:bookmarkStart w:id="13" w:name="_Toc409957431"/>
+      <w:r>
+        <w:t>Increase Readability</w:t>
+      </w:r>
+      <w:bookmarkEnd w:id="13"/>
+    </w:p>
+    <w:p>
+      <w:pPr>
+        <w:pStyle w:val="Paperbody"/>
+      </w:pPr>
+      <w:r>
+        <w:t xml:space="preserve">The current site is very text heavy and written in paragraph style rather than outlines. Many of the current site’s pages are written at a grade fourteen reading level or above. This should be lowered substantially to remove barriers to students accessing our resources (Costello 2014) and will be particularly </w:t>
+      </w:r>
+      <w:r>
+        <w:lastRenderedPageBreak/>
+        <w:t xml:space="preserve">helpful for our </w:t>
+      </w:r>
+      <w:r>
+        <w:t>non-native</w:t>
+      </w:r>
+      <w:r>
         <w:t xml:space="preserve"> </w:t>
       </w:r>
-      <w:r>
-        <w:rPr>
-          <w:rStyle w:val="Correction"/>
-        </w:rPr>
-        <w:t>Example?</w:t>
-      </w:r>
-      <w:r>
-        <w:t xml:space="preserve"> </w:t>
-      </w:r>
-    </w:p>
-    <w:p>
-      <w:pPr>
-        <w:pStyle w:val="Heading3"/>
-      </w:pPr>
-      <w:bookmarkStart w:id="12" w:name="_Toc409957430"/>
-      <w:r>
-        <w:t>Microinteractions</w:t>
-      </w:r>
-      <w:bookmarkEnd w:id="12"/>
-    </w:p>
-    <w:p>
-      <w:pPr>
-        <w:pStyle w:val="Paperbody"/>
-      </w:pPr>
-      <w:r>
-        <w:t>I recently heard about the concept of micro interactions: a piece of code intended for one specific task, such as inviting a user to “like” a Facebook page or sign up for an email list (King 2014). Many of the examples I’ve seen are for marketing purposes, but I was thinking the idea could be leveraged for patron questions as well. One example would be on one the policies pages; the text could end with a form: “Have more questions about our 24-hour access policy? Ask us here,” that would send an email to the appro</w:t>
-      </w:r>
-      <w:r>
-        <w:t>priate department. I expect t</w:t>
-      </w:r>
-      <w:r>
-        <w:t>hat fewer questions would be left unanswered in users’ minds if we offer a “point of sale” contac</w:t>
-      </w:r>
-      <w:r>
-        <w:t xml:space="preserve">t method rather than making them </w:t>
-      </w:r>
-      <w:r>
-        <w:t xml:space="preserve">locate </w:t>
-      </w:r>
-      <w:r>
-        <w:t>our contact</w:t>
-      </w:r>
-      <w:r>
-        <w:t xml:space="preserve"> information </w:t>
-      </w:r>
-      <w:r>
-        <w:t>themselves.</w:t>
-      </w:r>
-    </w:p>
-    <w:p>
-      <w:pPr>
-        <w:pStyle w:val="Heading3"/>
-      </w:pPr>
-      <w:bookmarkStart w:id="13" w:name="_Toc409957431"/>
-      <w:r>
-        <w:t>Increase Readability</w:t>
-      </w:r>
-      <w:bookmarkEnd w:id="13"/>
-    </w:p>
-    <w:p>
-      <w:pPr>
-        <w:pStyle w:val="Paperbody"/>
-      </w:pPr>
-      <w:r>
-        <w:t xml:space="preserve">The current site is very text heavy and written in paragraph style rather than outlines. Many of the current site’s pages are written at a grade fourteen reading level or above. This should be lowered substantially to remove barriers to students accessing our resources (Costello 2014) and will be particularly helpful for our </w:t>
-      </w:r>
-      <w:r>
-        <w:t>non-native</w:t>
-      </w:r>
-      <w:r>
-        <w:t xml:space="preserve"> </w:t>
-      </w:r>
-      <w:r>
-        <w:t>English speaking students.</w:t>
+      <w:proofErr w:type="gramStart"/>
+      <w:r>
+        <w:t>English speaking</w:t>
+      </w:r>
+      <w:proofErr w:type="gramEnd"/>
+      <w:r>
+        <w:t xml:space="preserve"> students.</w:t>
       </w:r>
       <w:r>
         <w:t xml:space="preserve"> The switch to a content management system will also allow us to create staff logins with different levels of access to the system. The internal stakeholders can then implement a workflow that will require a review process for certain types of information, similar to what was implemented at one New York University health Sciences Libraries (Morten-Owens 94).</w:t>
@@ -4373,7 +4765,7 @@
         </w:rPr>
         <w:t>Consider the access policy page of the library (</w:t>
       </w:r>
-      <w:hyperlink r:id="rId18" w:history="1">
+      <w:hyperlink r:id="rId24" w:history="1">
         <w:r>
           <w:rPr>
             <w:rStyle w:val="Hyperlink"/>
@@ -4397,7 +4789,6 @@
         <w:rPr>
           <w:noProof/>
         </w:rPr>
-        <w:lastRenderedPageBreak/>
         <w:drawing>
           <wp:inline distT="0" distB="0" distL="0" distR="0" wp14:anchorId="15343A5E" wp14:editId="7DAAAA59">
             <wp:extent cx="3555242" cy="3263538"/>
@@ -4416,7 +4807,7 @@
                     </pic:cNvPicPr>
                   </pic:nvPicPr>
                   <pic:blipFill>
-                    <a:blip r:embed="rId19">
+                    <a:blip r:embed="rId25">
                       <a:extLst>
                         <a:ext uri="{28A0092B-C50C-407E-A947-70E740481C1C}">
                           <a14:useLocalDpi xmlns:a14="http://schemas.microsoft.com/office/drawing/2010/main" val="0"/>
@@ -4458,43 +4849,90 @@
         <w:pStyle w:val="Paperbody"/>
       </w:pPr>
       <w:r>
-        <w:t>The example above displays only about one-third of the text on the site, and it is very dense to read. The reference department has a library student doing practicum work for us this semester, and she is currently taking a first pass at re-writing much of this content.</w:t>
-      </w:r>
-      <w:bookmarkStart w:id="14" w:name="_GoBack"/>
+        <w:t>The example above displays only about on</w:t>
+      </w:r>
+      <w:r>
+        <w:t>e-third of the text on the site and</w:t>
+      </w:r>
+      <w:r>
+        <w:t xml:space="preserve"> is </w:t>
+      </w:r>
+      <w:r>
+        <w:t xml:space="preserve">a very dense </w:t>
+      </w:r>
+      <w:r>
+        <w:t xml:space="preserve">read. The reference department has a library student doing practicum work for us this </w:t>
+      </w:r>
+      <w:r>
+        <w:t>semester, and she is currently m</w:t>
+      </w:r>
+      <w:r>
+        <w:t xml:space="preserve">aking a first </w:t>
+      </w:r>
+      <w:r>
+        <w:t>attempt</w:t>
+      </w:r>
+      <w:r>
+        <w:t xml:space="preserve"> at re-writing much of this content.</w:t>
+      </w:r>
+    </w:p>
+    <w:p>
+      <w:pPr>
+        <w:pStyle w:val="Heading1"/>
+      </w:pPr>
+      <w:bookmarkStart w:id="14" w:name="_Toc409957432"/>
+      <w:r>
+        <w:t>Highlighting electronic resources</w:t>
+      </w:r>
       <w:bookmarkEnd w:id="14"/>
     </w:p>
     <w:p>
       <w:pPr>
-        <w:pStyle w:val="Heading1"/>
-      </w:pPr>
-      <w:bookmarkStart w:id="15" w:name="_Toc409957432"/>
-      <w:r>
-        <w:t>Highlighting electronic resources</w:t>
+        <w:pStyle w:val="Heading2"/>
+      </w:pPr>
+      <w:bookmarkStart w:id="15" w:name="_Toc409957433"/>
+      <w:r>
+        <w:t>Remove the catalog search from the home page</w:t>
       </w:r>
       <w:bookmarkEnd w:id="15"/>
     </w:p>
     <w:p>
       <w:pPr>
-        <w:pStyle w:val="Heading2"/>
-      </w:pPr>
-      <w:bookmarkStart w:id="16" w:name="_Toc409957433"/>
-      <w:r>
-        <w:t>Remove the catalog search from the home page</w:t>
-      </w:r>
-      <w:bookmarkEnd w:id="16"/>
-    </w:p>
-    <w:p>
-      <w:pPr>
         <w:pStyle w:val="Paperbody"/>
       </w:pPr>
       <w:r>
-        <w:t>The home page of the current library website (library.iit.edu) includes a search box that sends a query to the local instance of the library’s online public access catalog (OPAC). There only three types of items an OPAC search</w:t>
+        <w:t>The home page of the current library website (</w:t>
+      </w:r>
+      <w:hyperlink r:id="rId26" w:history="1">
+        <w:r>
+          <w:rPr>
+            <w:rStyle w:val="Hyperlink"/>
+          </w:rPr>
+          <w:t>http://library.iit.edu</w:t>
+        </w:r>
+      </w:hyperlink>
+      <w:r>
+        <w:t>) includes a search box that sends a query to the local instance of the library’s online public access catalog (OPAC). There only three types of items an OPAC search</w:t>
       </w:r>
       <w:r>
         <w:t xml:space="preserve"> will return</w:t>
       </w:r>
       <w:r>
-        <w:t>. The first type includes physical items in the library’s collections: books, video materials, theses, etc. The second includes bibliographic records for electronic books from vendors. Books24x7 and Springer Link are two vendors that supply us with these records, but they are in the minority; the library does not receive (nor could our infrastructure accommodate) files of the millions of journal articles that comprise the majority of our database subscriptions. The third type of items included in OPAC search results are scanned files from the HathiTrust digital project. This includes digitized content from the Google Books and Internet Archives projects, as well as individual libraries’ digitization efforts</w:t>
+        <w:t xml:space="preserve">. The first type includes physical items in the library’s collections: books, video materials, theses, etc. The second includes bibliographic records for electronic books from vendors. Books24x7 and Springer Link are two vendors that supply us with these records, but they are in the minority; the library does not receive (nor could our infrastructure accommodate) files of the millions of journal articles that comprise the majority of our database subscriptions. The </w:t>
+      </w:r>
+      <w:r>
+        <w:t>remaining</w:t>
+      </w:r>
+      <w:r>
+        <w:t xml:space="preserve"> items included in OPAC search results are scanned files from the </w:t>
+      </w:r>
+      <w:proofErr w:type="spellStart"/>
+      <w:r>
+        <w:t>HathiTrust</w:t>
+      </w:r>
+      <w:proofErr w:type="spellEnd"/>
+      <w:r>
+        <w:t xml:space="preserve"> digital project. This includes digitized content from the Google Books and Internet Archives projects, as well as individual libraries’ digitization efforts</w:t>
       </w:r>
       <w:r>
         <w:t xml:space="preserve"> (“Our Partnership”)</w:t>
@@ -4511,7 +4949,13 @@
         <w:pStyle w:val="Paperbody"/>
       </w:pPr>
       <w:r>
-        <w:t>Students will often ignore all other options on the library home page in favor of entering their research topic directl</w:t>
+        <w:t>Students will often ignore all other options on the library</w:t>
+      </w:r>
+      <w:r>
+        <w:t>’s cluttered</w:t>
+      </w:r>
+      <w:r>
+        <w:t xml:space="preserve"> home page in favor of entering their research topic directl</w:t>
       </w:r>
       <w:r>
         <w:t>y into the home page search box</w:t>
@@ -4523,31 +4967,73 @@
         <w:footnoteReference w:id="2"/>
       </w:r>
       <w:r>
-        <w:t xml:space="preserve">. Some searches are fruitful: a search for “javascript” will turn up many relevant examples from our e-book subscriptions (see result at http://tinyurl.com/omqsrut). </w:t>
-      </w:r>
+        <w:t>. Some searches are fruitful: a search for “</w:t>
+      </w:r>
+      <w:proofErr w:type="spellStart"/>
+      <w:r>
+        <w:t>javascript</w:t>
+      </w:r>
+      <w:proofErr w:type="spellEnd"/>
+      <w:r>
+        <w:t xml:space="preserve">” will turn up many relevant examples from our e-book subscriptions (see result at </w:t>
+      </w:r>
+      <w:r>
+        <w:lastRenderedPageBreak/>
+        <w:t xml:space="preserve">http://tinyurl.com/omqsrut). If the search doesn’t locate items owned by the Galvin Library, however, the results page will either show results from the </w:t>
+      </w:r>
+      <w:proofErr w:type="spellStart"/>
+      <w:r>
+        <w:t>HathiTrust</w:t>
+      </w:r>
+      <w:proofErr w:type="spellEnd"/>
+      <w:r>
+        <w:t xml:space="preserve"> database, or display a “no results found” message. An example would be a search of the fall of the Roman Empire. Searching for this phrase will return many results from the OPAC (seen here: </w:t>
+      </w:r>
+      <w:hyperlink r:id="rId27" w:history="1">
+        <w:r>
+          <w:rPr>
+            <w:rStyle w:val="Hyperlink"/>
+          </w:rPr>
+          <w:t>http://tinyurl.com/q5vt9mx</w:t>
+        </w:r>
+      </w:hyperlink>
+      <w:r>
+        <w:t>), but it is unlikely that an undergraduate student writing a short paper for a history class will be interested in the five-volume set written in 1845—this was the first item returned when this paper was written.</w:t>
+      </w:r>
+    </w:p>
+    <w:p>
+      <w:pPr>
+        <w:pStyle w:val="Paperbody"/>
+      </w:pPr>
+      <w:r>
+        <w:t xml:space="preserve">Students who only search for their topic from the library home page become frustrated by the limited results and often abandon the library site for Google. </w:t>
+      </w:r>
+      <w:bookmarkStart w:id="16" w:name="_GoBack"/>
+      <w:bookmarkEnd w:id="16"/>
       <w:r>
         <w:rPr>
           <w:rStyle w:val="Correction"/>
         </w:rPr>
-        <w:t>Include Kruger citation</w:t>
+        <w:t>Kruger citation</w:t>
       </w:r>
       <w:r>
         <w:t xml:space="preserve"> </w:t>
       </w:r>
-      <w:r>
-        <w:t xml:space="preserve">If the search doesn’t locate items owned by the Galvin Library, however, the results page will either show results from the HathiTrust database, or display a “no results found” message. An example would be a search of the fall of the Roman Empire. Searching for this phrase will return many results from the OPAC (seen here: http://tinyurl.com/q5vt9mx), but it is unlikely that an undergraduate student writing a short </w:t>
-      </w:r>
-      <w:r>
-        <w:lastRenderedPageBreak/>
-        <w:t>paper for a history class will be interested in the five-volume set written in 1845—this was the first item returned when this paper was written.</w:t>
-      </w:r>
     </w:p>
     <w:p>
       <w:pPr>
         <w:pStyle w:val="Paperbody"/>
       </w:pPr>
       <w:r>
-        <w:t xml:space="preserve">Students who only search for their topic from the library home page become frustrated by the limited results and often abandon the library site for Google. Software has been developed to simulate the Google experience for library users; it is called a “discovery layer” and allows an institution access to a centralized index of millions of journal articles, along with the local holdings of the library (Hoeppner). </w:t>
+        <w:t>Software has been developed to simulate the Google experience for library users; it is called a “discovery layer” and allows an institution access to a centralized index of millions of journal articles, along with the local holdings of the library (</w:t>
+      </w:r>
+      <w:proofErr w:type="spellStart"/>
+      <w:r>
+        <w:t>Hoeppner</w:t>
+      </w:r>
+      <w:proofErr w:type="spellEnd"/>
+      <w:r>
+        <w:t xml:space="preserve">). </w:t>
       </w:r>
     </w:p>
     <w:p>
@@ -4565,7 +5051,15 @@
         <w:t>a subscription</w:t>
       </w:r>
       <w:r>
-        <w:t xml:space="preserve"> to discovery later software such as Primo, Summon, or AquaBrowser, so it is imperative we improve the display of our electronic resources. The library budget from 2013 allocated 88% of its purchasing funds on subscription resources like databases versus 3% of one-time purchase of books, videos, and similar items. </w:t>
+        <w:t xml:space="preserve"> to discovery later software such as Primo, Summon, or </w:t>
+      </w:r>
+      <w:proofErr w:type="spellStart"/>
+      <w:r>
+        <w:t>AquaBrowser</w:t>
+      </w:r>
+      <w:proofErr w:type="spellEnd"/>
+      <w:r>
+        <w:t xml:space="preserve">, so it is imperative we improve the display of our electronic resources. The library budget from 2013 allocated 88% of its purchasing funds on subscription resources like databases versus 3% of one-time purchase of books, videos, and similar items. </w:t>
       </w:r>
       <w:r>
         <w:t xml:space="preserve">This suggests that the site should focus more on database subscriptions rather than books, but that is not the case. </w:t>
@@ -4597,7 +5091,7 @@
                     </pic:cNvPicPr>
                   </pic:nvPicPr>
                   <pic:blipFill>
-                    <a:blip r:embed="rId20"/>
+                    <a:blip r:embed="rId28"/>
                     <a:stretch>
                       <a:fillRect/>
                     </a:stretch>
@@ -4661,7 +5155,7 @@
                     </pic:cNvPicPr>
                   </pic:nvPicPr>
                   <pic:blipFill>
-                    <a:blip r:embed="rId21"/>
+                    <a:blip r:embed="rId29"/>
                     <a:stretch>
                       <a:fillRect/>
                     </a:stretch>
@@ -4736,7 +5230,15 @@
         <w:t xml:space="preserve">This will also bring the site into alignment with the library’s vision of providing “innovative programs, infrastructure and outreach” (Paul V. Galvin). </w:t>
       </w:r>
       <w:r>
-        <w:t>A recent study has shown that use of the library’s databases or e-books are one predictor of success in first year undergraduates: students who used the library and its resources had a higher average GPA than those who did not (Soria, 154).</w:t>
+        <w:t>A recent study has shown that use of the library’s databases or e-books are one predictor of success in first year undergraduates: students who used the library and its resources had a higher average GPA than those who did not (</w:t>
+      </w:r>
+      <w:proofErr w:type="spellStart"/>
+      <w:r>
+        <w:t>Soria</w:t>
+      </w:r>
+      <w:proofErr w:type="spellEnd"/>
+      <w:r>
+        <w:t>, 154).</w:t>
       </w:r>
     </w:p>
     <w:p>
@@ -4756,7 +5258,15 @@
         <w:pStyle w:val="Paperbody"/>
       </w:pPr>
       <w:r>
-        <w:t xml:space="preserve">There is a method to allow students to perform a search of several—not all—subscription databases that could be placed on the home page of the new site without additional cost. Interfaces by the companies EBSCO and ProQuest have the ability to search several of their own database holdings. For the student quickly looking for articles to support a short research paper, a search form such as this may provide enough immediate results to encourage them to stay on the library’s website instead of abandoning it for Google. </w:t>
+        <w:t xml:space="preserve">There is a method to allow students to perform a search of several—not all—subscription databases that could be placed on the home page of the new site without additional cost. Interfaces by the companies EBSCO and </w:t>
+      </w:r>
+      <w:proofErr w:type="spellStart"/>
+      <w:r>
+        <w:t>ProQuest</w:t>
+      </w:r>
+      <w:proofErr w:type="spellEnd"/>
+      <w:r>
+        <w:t xml:space="preserve"> have the ability to search several of their own database holdings. For the student quickly looking for articles to support a short research paper, a search form such as this may provide enough immediate results to encourage them to stay on the library’s website instead of abandoning it for Google. </w:t>
       </w:r>
       <w:r>
         <w:rPr>
@@ -4850,7 +5360,7 @@
                     </pic:cNvPicPr>
                   </pic:nvPicPr>
                   <pic:blipFill>
-                    <a:blip r:embed="rId22"/>
+                    <a:blip r:embed="rId30"/>
                     <a:stretch>
                       <a:fillRect/>
                     </a:stretch>
@@ -4916,7 +5426,7 @@
       <w:r>
         <w:t xml:space="preserve"> is located on a different server than </w:t>
       </w:r>
-      <w:hyperlink r:id="rId23">
+      <w:hyperlink r:id="rId31">
         <w:r>
           <w:rPr>
             <w:rStyle w:val="linkChar"/>
@@ -4977,7 +5487,7 @@
                     </pic:cNvPicPr>
                   </pic:nvPicPr>
                   <pic:blipFill>
-                    <a:blip r:embed="rId24"/>
+                    <a:blip r:embed="rId32"/>
                     <a:stretch>
                       <a:fillRect/>
                     </a:stretch>
@@ -5315,7 +5825,11 @@
               <w:t>a</w:t>
             </w:r>
             <w:r>
-              <w:t xml:space="preserve"> student has logged into Blackboard and clicked the </w:t>
+              <w:t xml:space="preserve"> student has logged into </w:t>
+            </w:r>
+            <w:r>
+              <w:lastRenderedPageBreak/>
+              <w:t xml:space="preserve">Blackboard and clicked the </w:t>
             </w:r>
             <w:r>
               <w:t>“L</w:t>
@@ -5384,7 +5898,7 @@
                     </pic:cNvPicPr>
                   </pic:nvPicPr>
                   <pic:blipFill>
-                    <a:blip r:embed="rId25"/>
+                    <a:blip r:embed="rId33"/>
                     <a:stretch>
                       <a:fillRect/>
                     </a:stretch>
@@ -5449,6 +5963,25 @@
     </w:p>
     <w:p>
       <w:pPr>
+        <w:pStyle w:val="Paperbody"/>
+      </w:pPr>
+    </w:p>
+    <w:p>
+      <w:pPr>
+        <w:pStyle w:val="Paperbody"/>
+        <w:rPr>
+          <w:rStyle w:val="Correction"/>
+        </w:rPr>
+      </w:pPr>
+      <w:r>
+        <w:rPr>
+          <w:rStyle w:val="Correction"/>
+        </w:rPr>
+        <w:t>Custom sort for database subjects</w:t>
+      </w:r>
+    </w:p>
+    <w:p>
+      <w:pPr>
         <w:rPr>
           <w:rFonts w:ascii="Arial" w:eastAsia="Times New Roman" w:hAnsi="Arial" w:cs="Arial"/>
           <w:color w:val="000000"/>
@@ -5641,10 +6174,18 @@
               <w:t>Describe your f</w:t>
             </w:r>
             <w:r>
-              <w:t>irst experience with library</w:t>
-            </w:r>
-            <w:r>
-              <w:t>, was it in person or on the web?</w:t>
+              <w:t xml:space="preserve">irst experience with </w:t>
+            </w:r>
+            <w:proofErr w:type="gramStart"/>
+            <w:r>
+              <w:t>library</w:t>
+            </w:r>
+            <w:r>
+              <w:t>,</w:t>
+            </w:r>
+            <w:proofErr w:type="gramEnd"/>
+            <w:r>
+              <w:t xml:space="preserve"> was it in person or on the web?</w:t>
             </w:r>
           </w:p>
         </w:tc>
@@ -5879,6 +6420,7 @@
                 <w:b/>
                 <w:caps/>
               </w:rPr>
+              <w:lastRenderedPageBreak/>
               <w:t>Goals and Behaviors</w:t>
             </w:r>
           </w:p>
@@ -5966,7 +6508,6 @@
               <w:pStyle w:val="table"/>
             </w:pPr>
             <w:r>
-              <w:lastRenderedPageBreak/>
               <w:t xml:space="preserve">What do </w:t>
             </w:r>
             <w:r>
@@ -6404,7 +6945,15 @@
         <w:t>I w</w:t>
       </w:r>
       <w:r>
-        <w:t xml:space="preserve">ould like the site to be more simple, with a better layout and color scheme. </w:t>
+        <w:t xml:space="preserve">ould like the site to be </w:t>
+      </w:r>
+      <w:proofErr w:type="gramStart"/>
+      <w:r>
+        <w:t>more simple</w:t>
+      </w:r>
+      <w:proofErr w:type="gramEnd"/>
+      <w:r>
+        <w:t xml:space="preserve">, with a better layout and color scheme. </w:t>
       </w:r>
     </w:p>
     <w:p>
@@ -6412,7 +6961,15 @@
         <w:pStyle w:val="Quote"/>
       </w:pPr>
       <w:r>
-        <w:t>I use the SciFinder database from the databases page and start with an author search. If the author is prolific, I'll use the title stub from the citation I have. I also might Google the author first, and then use Google Scholar to see what references come up.</w:t>
+        <w:t xml:space="preserve">I use the </w:t>
+      </w:r>
+      <w:proofErr w:type="spellStart"/>
+      <w:r>
+        <w:t>SciFinder</w:t>
+      </w:r>
+      <w:proofErr w:type="spellEnd"/>
+      <w:r>
+        <w:t xml:space="preserve"> database from the databases page and start with an author search. If the author is prolific, I'll use the title stub from the citation I have. I also might Google the author first, and then use Google Scholar to see what references come up.</w:t>
       </w:r>
     </w:p>
     <w:p>
@@ -6420,7 +6977,11 @@
         <w:pStyle w:val="Paperbody"/>
       </w:pPr>
       <w:r>
-        <w:t xml:space="preserve">The interviews helped me define two types of student users: those who wouldn’t normally use the library website, but need to in order to access subscription resources, and those who are interested in learning about library resources and use the website as the first stop in their research. Rather than thinking about these types as undergraduate versus graduate students, I instead created the “sporadic” and “power” user personas that can be viewed in the appendix: </w:t>
+        <w:t xml:space="preserve">The interviews helped me define two types of student users: those who wouldn’t normally use the library website, but need to in order to access subscription resources, and those who are interested in learning about library resources and use the website as the first stop in their research. Rather than thinking about </w:t>
+      </w:r>
+      <w:r>
+        <w:lastRenderedPageBreak/>
+        <w:t xml:space="preserve">these types as undergraduate versus graduate students, I instead created the “sporadic” and “power” user personas that can be viewed in the appendix: </w:t>
       </w:r>
       <w:r>
         <w:rPr>
@@ -6504,9 +7065,13 @@
       <w:r>
         <w:t xml:space="preserve">research for their assignments. We were not surprised to find out that students preferred to use </w:t>
       </w:r>
-      <w:r>
-        <w:lastRenderedPageBreak/>
-        <w:t xml:space="preserve">Google as it is already a tool they use every day. What did surprise us was how they would simply accept whatever results they found in Google and would not bother </w:t>
+      <w:proofErr w:type="gramStart"/>
+      <w:r>
+        <w:t>Google</w:t>
+      </w:r>
+      <w:proofErr w:type="gramEnd"/>
+      <w:r>
+        <w:t xml:space="preserve"> as it is already a tool they use every day. What did surprise us was how they would simply accept whatever results they found in Google and would not bother </w:t>
       </w:r>
       <w:r>
         <w:t xml:space="preserve">seek help from another source, whether from a database or from IIT librarians. </w:t>
@@ -6549,7 +7114,7 @@
                     </pic:cNvPicPr>
                   </pic:nvPicPr>
                   <pic:blipFill>
-                    <a:blip r:embed="rId26" cstate="print">
+                    <a:blip r:embed="rId34" cstate="print">
                       <a:extLst>
                         <a:ext uri="{28A0092B-C50C-407E-A947-70E740481C1C}">
                           <a14:useLocalDpi xmlns:a14="http://schemas.microsoft.com/office/drawing/2010/main" val="0"/>
@@ -6662,8 +7227,13 @@
         <w:pStyle w:val="Paperbody"/>
       </w:pPr>
       <w:r>
-        <w:t>Working from the user research, we designed a very simple Google-like paper prototype that students could use to find a subscription database on the new library website, named “HawkEye</w:t>
-      </w:r>
+        <w:t>Working from the user research, we designed a very simple Google-like paper prototype that students could use to find a subscription database on the new library website, named “</w:t>
+      </w:r>
+      <w:proofErr w:type="spellStart"/>
+      <w:r>
+        <w:t>HawkEye</w:t>
+      </w:r>
+      <w:proofErr w:type="spellEnd"/>
       <w:r>
         <w:t>.</w:t>
       </w:r>
@@ -6737,7 +7307,7 @@
                     </pic:cNvPicPr>
                   </pic:nvPicPr>
                   <pic:blipFill>
-                    <a:blip r:embed="rId27">
+                    <a:blip r:embed="rId35">
                       <a:extLst>
                         <a:ext uri="{28A0092B-C50C-407E-A947-70E740481C1C}">
                           <a14:useLocalDpi xmlns:a14="http://schemas.microsoft.com/office/drawing/2010/main" val="0"/>
@@ -6773,8 +7343,13 @@
       <w:pPr>
         <w:pStyle w:val="Caption"/>
       </w:pPr>
-      <w:r>
-        <w:t xml:space="preserve">HawkEye </w:t>
+      <w:proofErr w:type="spellStart"/>
+      <w:r>
+        <w:t>HawkEye</w:t>
+      </w:r>
+      <w:proofErr w:type="spellEnd"/>
+      <w:r>
+        <w:t xml:space="preserve"> </w:t>
       </w:r>
       <w:r>
         <w:t>home</w:t>
@@ -6788,6 +7363,7 @@
         <w:pStyle w:val="Paperbody"/>
       </w:pPr>
       <w:r>
+        <w:lastRenderedPageBreak/>
         <w:t>We</w:t>
       </w:r>
       <w:r>
@@ -6816,11 +7392,19 @@
       </w:r>
     </w:p>
     <w:p>
+      <w:proofErr w:type="spellStart"/>
       <w:r>
         <w:rPr>
           <w:rStyle w:val="Emphasis"/>
         </w:rPr>
-        <w:t>HawkEye prototype – error page</w:t>
+        <w:t>HawkEye</w:t>
+      </w:r>
+      <w:proofErr w:type="spellEnd"/>
+      <w:r>
+        <w:rPr>
+          <w:rStyle w:val="Emphasis"/>
+        </w:rPr>
+        <w:t xml:space="preserve"> prototype – error page</w:t>
       </w:r>
     </w:p>
     <w:p>
@@ -6845,10 +7429,10 @@
             <v:path o:extrusionok="f" gradientshapeok="t" o:connecttype="rect"/>
             <o:lock v:ext="edit" aspectratio="t"/>
           </v:shapetype>
-          <v:shape id="_x0000_i1025" type="#_x0000_t75" style="width:388.5pt;height:298.75pt" o:ole="">
-            <v:imagedata r:id="rId28" o:title=""/>
+          <v:shape id="_x0000_i1025" type="#_x0000_t75" style="width:388.25pt;height:298.65pt" o:ole="">
+            <v:imagedata r:id="rId36" o:title=""/>
           </v:shape>
-          <o:OLEObject Type="Embed" ProgID="PBrush" ShapeID="_x0000_i1025" DrawAspect="Content" ObjectID="_1484043258" r:id="rId29"/>
+          <o:OLEObject Type="Embed" ProgID="PBrush" ShapeID="_x0000_i1025" DrawAspect="Content" ObjectID="_1358064004" r:id="rId37"/>
         </w:object>
       </w:r>
     </w:p>
@@ -6877,7 +7461,15 @@
         <w:t>assignment</w:t>
       </w:r>
       <w:r>
-        <w:t xml:space="preserve"> to write a 4-page paper on animal physiology for your biology class. Your professor has instructed you to cite at least 2 sources from scholarly articles. You have arrived at the HawkEye home page to search for these sources.</w:t>
+        <w:t xml:space="preserve"> to write a 4-page paper on animal physiology for your biology class. Your professor has instructed you to cite at least 2 sources from scholarly articles. You have arrived at the </w:t>
+      </w:r>
+      <w:proofErr w:type="spellStart"/>
+      <w:r>
+        <w:t>HawkEye</w:t>
+      </w:r>
+      <w:proofErr w:type="spellEnd"/>
+      <w:r>
+        <w:t xml:space="preserve"> home page to search for these sources.</w:t>
       </w:r>
     </w:p>
     <w:p>
@@ -6919,20 +7511,28 @@
           <w:sz w:val="24"/>
         </w:rPr>
       </w:pPr>
+      <w:proofErr w:type="spellStart"/>
       <w:r>
         <w:rPr>
           <w:rStyle w:val="Emphasis"/>
         </w:rPr>
-        <w:t>HawkEye prototype – revised home page after user testing</w:t>
+        <w:t>HawkEye</w:t>
+      </w:r>
+      <w:proofErr w:type="spellEnd"/>
+      <w:r>
+        <w:rPr>
+          <w:rStyle w:val="Emphasis"/>
+        </w:rPr>
+        <w:t xml:space="preserve"> prototype – revised home page after user testing</w:t>
       </w:r>
     </w:p>
     <w:p>
       <w:r>
         <w:object w:dxaOrig="12810" w:dyaOrig="8145" w14:anchorId="1AD93952">
-          <v:shape id="_x0000_i1026" type="#_x0000_t75" style="width:453.5pt;height:289.05pt" o:ole="">
-            <v:imagedata r:id="rId30" o:title=""/>
+          <v:shape id="_x0000_i1026" type="#_x0000_t75" style="width:453.35pt;height:289.05pt" o:ole="">
+            <v:imagedata r:id="rId38" o:title=""/>
           </v:shape>
-          <o:OLEObject Type="Embed" ProgID="PBrush" ShapeID="_x0000_i1026" DrawAspect="Content" ObjectID="_1484043259" r:id="rId31"/>
+          <o:OLEObject Type="Embed" ProgID="PBrush" ShapeID="_x0000_i1026" DrawAspect="Content" ObjectID="_1358064005" r:id="rId39"/>
         </w:object>
       </w:r>
     </w:p>
@@ -6941,7 +7541,15 @@
         <w:pStyle w:val="Paperbody"/>
       </w:pPr>
       <w:r>
-        <w:t xml:space="preserve">I am committed to continuing user experience testing throughout the design and build process. It will not be as expansive as the semester-long research I conducted with my COM525 team, but I plan on creating many small, quickly-completed tests to help me make design and content decisions while I build the site. </w:t>
+        <w:t xml:space="preserve">I am committed to continuing user experience testing throughout the design and build process. It will not be as expansive as the semester-long research I conducted with my COM525 team, but I plan on creating many small, </w:t>
+      </w:r>
+      <w:proofErr w:type="gramStart"/>
+      <w:r>
+        <w:t>quickly-completed</w:t>
+      </w:r>
+      <w:proofErr w:type="gramEnd"/>
+      <w:r>
+        <w:t xml:space="preserve"> tests to help me make design and content decisions while I build the site. </w:t>
       </w:r>
     </w:p>
     <w:p>
@@ -7033,7 +7641,15 @@
         <w:pStyle w:val="Bibliographylist"/>
       </w:pPr>
       <w:r>
-        <w:t>Betz, Sonya, Robyn Hall, and Tabatha Farney. “Polishing Up Your Website.” Internet Librarian. Monterey, CA. 2014. Monterey Conference Center.</w:t>
+        <w:t xml:space="preserve">Betz, Sonya, Robyn Hall, and Tabatha </w:t>
+      </w:r>
+      <w:proofErr w:type="spellStart"/>
+      <w:r>
+        <w:t>Farney</w:t>
+      </w:r>
+      <w:proofErr w:type="spellEnd"/>
+      <w:r>
+        <w:t>. “Polishing Up Your Website.” Internet Librarian. Monterey, CA. 2014. Monterey Conference Center.</w:t>
       </w:r>
     </w:p>
     <w:p>
@@ -7061,24 +7677,52 @@
       <w:r>
         <w:t xml:space="preserve">Costello, Deirdre. “UI Content Strategy: Writing Content for Academic Library Users [webinar].” </w:t>
       </w:r>
+      <w:proofErr w:type="gramStart"/>
       <w:r>
         <w:rPr>
           <w:i/>
           <w:iCs/>
         </w:rPr>
-        <w:t>In DiscoveryPULSE</w:t>
-      </w:r>
-      <w:r>
-        <w:t>. N.p., 14 Nov. 2014. Web. 7 Dec. 2014.</w:t>
+        <w:t xml:space="preserve">In </w:t>
+      </w:r>
+      <w:proofErr w:type="spellStart"/>
+      <w:r>
+        <w:rPr>
+          <w:i/>
+          <w:iCs/>
+        </w:rPr>
+        <w:t>DiscoveryPULSE</w:t>
+      </w:r>
+      <w:proofErr w:type="spellEnd"/>
+      <w:r>
+        <w:t>.</w:t>
+      </w:r>
+      <w:proofErr w:type="gramEnd"/>
+      <w:r>
+        <w:t xml:space="preserve"> </w:t>
+      </w:r>
+      <w:proofErr w:type="spellStart"/>
+      <w:r>
+        <w:t>N.p</w:t>
+      </w:r>
+      <w:proofErr w:type="spellEnd"/>
+      <w:r>
+        <w:t>., 14 Nov. 2014. Web. 7 Dec. 2014.</w:t>
       </w:r>
     </w:p>
     <w:p>
       <w:pPr>
         <w:pStyle w:val="Bibliographylist"/>
       </w:pPr>
-      <w:r>
-        <w:t xml:space="preserve">Hoeppner, Athena. “The Ins and Outs of Evaluating Web-Scale Discovery Services.” </w:t>
-      </w:r>
+      <w:proofErr w:type="spellStart"/>
+      <w:r>
+        <w:t>Hoeppner</w:t>
+      </w:r>
+      <w:proofErr w:type="spellEnd"/>
+      <w:r>
+        <w:t xml:space="preserve">, Athena. “The Ins and Outs of Evaluating Web-Scale Discovery Services.” </w:t>
+      </w:r>
+      <w:proofErr w:type="gramStart"/>
       <w:r>
         <w:rPr>
           <w:i/>
@@ -7087,16 +7731,50 @@
         <w:t>Computers in Libraries</w:t>
       </w:r>
       <w:r>
-        <w:t xml:space="preserve"> 32.3 (2012): 6–40. Print.</w:t>
+        <w:t xml:space="preserve"> 32.3 (2012): 6–40.</w:t>
+      </w:r>
+      <w:proofErr w:type="gramEnd"/>
+      <w:r>
+        <w:t xml:space="preserve"> Print.</w:t>
       </w:r>
     </w:p>
     <w:p>
       <w:pPr>
         <w:pStyle w:val="Bibliographylist"/>
       </w:pPr>
-      <w:r>
-        <w:t xml:space="preserve">Katsanos, Christos, Nikolaos Tselios, and Nikolaos Avouris. “A Survey of Tools Supporting Design and Evaluation of Websites Based on Models of Human Information Interaction.” </w:t>
-      </w:r>
+      <w:proofErr w:type="spellStart"/>
+      <w:r>
+        <w:t>Katsanos</w:t>
+      </w:r>
+      <w:proofErr w:type="spellEnd"/>
+      <w:r>
+        <w:t xml:space="preserve">, Christos, </w:t>
+      </w:r>
+      <w:proofErr w:type="spellStart"/>
+      <w:r>
+        <w:t>Nikolaos</w:t>
+      </w:r>
+      <w:proofErr w:type="spellEnd"/>
+      <w:r>
+        <w:t xml:space="preserve"> Tselios, and </w:t>
+      </w:r>
+      <w:proofErr w:type="spellStart"/>
+      <w:r>
+        <w:t>Nikolaos</w:t>
+      </w:r>
+      <w:proofErr w:type="spellEnd"/>
+      <w:r>
+        <w:t xml:space="preserve"> </w:t>
+      </w:r>
+      <w:proofErr w:type="spellStart"/>
+      <w:r>
+        <w:t>Avouris</w:t>
+      </w:r>
+      <w:proofErr w:type="spellEnd"/>
+      <w:r>
+        <w:t xml:space="preserve">. “A Survey of Tools Supporting Design and Evaluation of Websites Based on Models of Human Information Interaction.” </w:t>
+      </w:r>
+      <w:proofErr w:type="gramStart"/>
       <w:r>
         <w:rPr>
           <w:i/>
@@ -7105,7 +7783,11 @@
         <w:t>International Journal on Artificial Intelligence Tools</w:t>
       </w:r>
       <w:r>
-        <w:t xml:space="preserve"> 19.6 (2010): 755–781. Print.</w:t>
+        <w:t xml:space="preserve"> 19.6 (2010): 755–781.</w:t>
+      </w:r>
+      <w:proofErr w:type="gramEnd"/>
+      <w:r>
+        <w:t xml:space="preserve"> Print.</w:t>
       </w:r>
     </w:p>
     <w:p>
@@ -7120,8 +7802,21 @@
       <w:pPr>
         <w:pStyle w:val="Bibliographylist"/>
       </w:pPr>
-      <w:r>
-        <w:t xml:space="preserve">Kolowich, Steve. “What Students Don’t Know.” </w:t>
+      <w:proofErr w:type="spellStart"/>
+      <w:r>
+        <w:t>Kolowich</w:t>
+      </w:r>
+      <w:proofErr w:type="spellEnd"/>
+      <w:r>
+        <w:t>, Steve. “What Students Don’t Know.</w:t>
+      </w:r>
+      <w:proofErr w:type="gramStart"/>
+      <w:r>
+        <w:t>”</w:t>
+      </w:r>
+      <w:proofErr w:type="gramEnd"/>
+      <w:r>
+        <w:t xml:space="preserve"> </w:t>
       </w:r>
       <w:r>
         <w:rPr>
@@ -7131,7 +7826,31 @@
         <w:t>Inside Higher Ed</w:t>
       </w:r>
       <w:r>
-        <w:t>. N.p., n.d. Web. 13 Jan. 2015.</w:t>
+        <w:t xml:space="preserve">. </w:t>
+      </w:r>
+      <w:proofErr w:type="spellStart"/>
+      <w:r>
+        <w:t>N</w:t>
+      </w:r>
+      <w:proofErr w:type="gramStart"/>
+      <w:r>
+        <w:t>.p</w:t>
+      </w:r>
+      <w:proofErr w:type="spellEnd"/>
+      <w:r>
+        <w:t>.</w:t>
+      </w:r>
+      <w:proofErr w:type="gramEnd"/>
+      <w:r>
+        <w:t xml:space="preserve">, </w:t>
+      </w:r>
+      <w:proofErr w:type="spellStart"/>
+      <w:r>
+        <w:t>n.d.</w:t>
+      </w:r>
+      <w:proofErr w:type="spellEnd"/>
+      <w:r>
+        <w:t xml:space="preserve"> Web. 13 Jan. 2015.</w:t>
       </w:r>
     </w:p>
     <w:p>
@@ -7141,6 +7860,7 @@
       <w:r>
         <w:t xml:space="preserve">Kruger, Justin, and David Dunning. “Unskilled and Unaware of It: How Difficulties in Recognizing One’s Own Incompetence Lead to Inflated Self-Assessments.” </w:t>
       </w:r>
+      <w:proofErr w:type="gramStart"/>
       <w:r>
         <w:rPr>
           <w:i/>
@@ -7149,8 +7869,13 @@
         <w:t>Journal of Personality and Social Psychology</w:t>
       </w:r>
       <w:r>
-        <w:t xml:space="preserve"> 77.6 (1999): 1121–1134. </w:t>
-      </w:r>
+        <w:t xml:space="preserve"> 77.6 (1999): 1121–1134.</w:t>
+      </w:r>
+      <w:proofErr w:type="gramEnd"/>
+      <w:r>
+        <w:t xml:space="preserve"> </w:t>
+      </w:r>
+      <w:proofErr w:type="spellStart"/>
       <w:r>
         <w:rPr>
           <w:i/>
@@ -7158,6 +7883,7 @@
         </w:rPr>
         <w:t>EBSCOhost</w:t>
       </w:r>
+      <w:proofErr w:type="spellEnd"/>
       <w:r>
         <w:t>. Web. 24 Jan. 2015.</w:t>
       </w:r>
@@ -7166,9 +7892,23 @@
       <w:pPr>
         <w:pStyle w:val="Bibliographylist"/>
       </w:pPr>
-      <w:r>
-        <w:t xml:space="preserve">Laird, Thomas F. Nelson, and George D. Kuh. “Student Experiences with Information Technology and Their Relationship to Other Aspects of Student Engagement.” </w:t>
-      </w:r>
+      <w:proofErr w:type="gramStart"/>
+      <w:r>
+        <w:t xml:space="preserve">Laird, Thomas F. Nelson, and George D. </w:t>
+      </w:r>
+      <w:proofErr w:type="spellStart"/>
+      <w:r>
+        <w:t>Kuh</w:t>
+      </w:r>
+      <w:proofErr w:type="spellEnd"/>
+      <w:r>
+        <w:t>.</w:t>
+      </w:r>
+      <w:proofErr w:type="gramEnd"/>
+      <w:r>
+        <w:t xml:space="preserve"> “Student Experiences with Information Technology and Their Relationship to Other Aspects of Student Engagement.” </w:t>
+      </w:r>
+      <w:proofErr w:type="gramStart"/>
       <w:r>
         <w:rPr>
           <w:i/>
@@ -7177,7 +7917,11 @@
         <w:t>Research in Higher Education</w:t>
       </w:r>
       <w:r>
-        <w:t xml:space="preserve"> 46.2 (2005): 211–233. </w:t>
+        <w:t xml:space="preserve"> 46.2 (2005): 211–233.</w:t>
+      </w:r>
+      <w:proofErr w:type="gramEnd"/>
+      <w:r>
+        <w:t xml:space="preserve"> </w:t>
       </w:r>
       <w:r>
         <w:rPr>
@@ -7194,9 +7938,15 @@
       <w:pPr>
         <w:pStyle w:val="Bibliographylist"/>
       </w:pPr>
-      <w:r>
-        <w:t xml:space="preserve">Melançon, Benjamin. </w:t>
-      </w:r>
+      <w:proofErr w:type="spellStart"/>
+      <w:r>
+        <w:t>Melançon</w:t>
+      </w:r>
+      <w:proofErr w:type="spellEnd"/>
+      <w:r>
+        <w:t xml:space="preserve">, Benjamin. </w:t>
+      </w:r>
+      <w:proofErr w:type="gramStart"/>
       <w:r>
         <w:rPr>
           <w:i/>
@@ -7205,7 +7955,19 @@
         <w:t>The Definitive Guide to Drupal 7</w:t>
       </w:r>
       <w:r>
-        <w:t xml:space="preserve">. New York : Apress, c c2011. </w:t>
+        <w:t>.</w:t>
+      </w:r>
+      <w:proofErr w:type="gramEnd"/>
+      <w:r>
+        <w:t xml:space="preserve"> New York : </w:t>
+      </w:r>
+      <w:proofErr w:type="spellStart"/>
+      <w:r>
+        <w:t>Apress</w:t>
+      </w:r>
+      <w:proofErr w:type="spellEnd"/>
+      <w:r>
+        <w:t xml:space="preserve">, c c2011. </w:t>
       </w:r>
       <w:r>
         <w:rPr>
@@ -7225,6 +7987,7 @@
       <w:r>
         <w:t xml:space="preserve">Morton-Owens, Emily G. “Editorial and Technological Workflow Tools to Promote Website Quality.” </w:t>
       </w:r>
+      <w:proofErr w:type="gramStart"/>
       <w:r>
         <w:rPr>
           <w:i/>
@@ -7233,7 +7996,11 @@
         <w:t>Information Technology &amp; Libraries</w:t>
       </w:r>
       <w:r>
-        <w:t xml:space="preserve"> 30.3 (2011): 91–98. Print.</w:t>
+        <w:t xml:space="preserve"> 30.3 (2011): 91–98.</w:t>
+      </w:r>
+      <w:proofErr w:type="gramEnd"/>
+      <w:r>
+        <w:t xml:space="preserve"> Print.</w:t>
       </w:r>
     </w:p>
     <w:p>
@@ -7258,9 +8025,39 @@
       <w:pPr>
         <w:pStyle w:val="Bibliographylist"/>
       </w:pPr>
-      <w:r>
-        <w:t xml:space="preserve">Nooshinfard, Fatemeh, and Soraya Ziaei. “Academic Library Websites as Marketing Tools.” </w:t>
-      </w:r>
+      <w:proofErr w:type="spellStart"/>
+      <w:r>
+        <w:t>Nooshinfard</w:t>
+      </w:r>
+      <w:proofErr w:type="spellEnd"/>
+      <w:r>
+        <w:t xml:space="preserve">, </w:t>
+      </w:r>
+      <w:proofErr w:type="spellStart"/>
+      <w:r>
+        <w:t>Fatemeh</w:t>
+      </w:r>
+      <w:proofErr w:type="spellEnd"/>
+      <w:r>
+        <w:t xml:space="preserve">, and </w:t>
+      </w:r>
+      <w:proofErr w:type="spellStart"/>
+      <w:r>
+        <w:t>Soraya</w:t>
+      </w:r>
+      <w:proofErr w:type="spellEnd"/>
+      <w:r>
+        <w:t xml:space="preserve"> </w:t>
+      </w:r>
+      <w:proofErr w:type="spellStart"/>
+      <w:r>
+        <w:t>Ziaei</w:t>
+      </w:r>
+      <w:proofErr w:type="spellEnd"/>
+      <w:r>
+        <w:t xml:space="preserve">. “Academic Library Websites as Marketing Tools.” </w:t>
+      </w:r>
+      <w:proofErr w:type="gramStart"/>
       <w:r>
         <w:rPr>
           <w:i/>
@@ -7269,15 +8066,26 @@
         <w:t>Library Philosophy &amp; Practice</w:t>
       </w:r>
       <w:r>
-        <w:t xml:space="preserve"> (2011): 64–68. Print.</w:t>
+        <w:t xml:space="preserve"> (2011): 64–68.</w:t>
+      </w:r>
+      <w:proofErr w:type="gramEnd"/>
+      <w:r>
+        <w:t xml:space="preserve"> Print.</w:t>
       </w:r>
     </w:p>
     <w:p>
       <w:pPr>
         <w:pStyle w:val="Bibliographylist"/>
       </w:pPr>
-      <w:r>
-        <w:t xml:space="preserve">O’neil, Megan. “Confronting the Myth of the ‘Digital Native.’” </w:t>
+      <w:proofErr w:type="spellStart"/>
+      <w:proofErr w:type="gramStart"/>
+      <w:r>
+        <w:t>O’neil</w:t>
+      </w:r>
+      <w:proofErr w:type="spellEnd"/>
+      <w:proofErr w:type="gramEnd"/>
+      <w:r>
+        <w:t xml:space="preserve">, Megan. “Confronting the Myth of the ‘Digital Native.’” </w:t>
       </w:r>
       <w:r>
         <w:rPr>
@@ -7289,6 +8097,7 @@
       <w:r>
         <w:t xml:space="preserve"> 21 Apr. 2014. </w:t>
       </w:r>
+      <w:proofErr w:type="gramStart"/>
       <w:r>
         <w:rPr>
           <w:i/>
@@ -7297,7 +8106,11 @@
         <w:t>The Chronicle of Higher Education</w:t>
       </w:r>
       <w:r>
-        <w:t>. Web. 7 Dec. 2014.</w:t>
+        <w:t>.</w:t>
+      </w:r>
+      <w:proofErr w:type="gramEnd"/>
+      <w:r>
+        <w:t xml:space="preserve"> Web. 7 Dec. 2014.</w:t>
       </w:r>
     </w:p>
     <w:p>
@@ -7305,17 +8118,60 @@
         <w:pStyle w:val="Bibliographylist"/>
       </w:pPr>
       <w:r>
-        <w:t xml:space="preserve">“Our Partnership | HathiTrust Digital Library.” </w:t>
-      </w:r>
+        <w:t xml:space="preserve">“Our Partnership | </w:t>
+      </w:r>
+      <w:proofErr w:type="spellStart"/>
+      <w:r>
+        <w:t>HathiTrust</w:t>
+      </w:r>
+      <w:proofErr w:type="spellEnd"/>
+      <w:r>
+        <w:t xml:space="preserve"> Digital Library.” </w:t>
+      </w:r>
+      <w:proofErr w:type="spellStart"/>
+      <w:proofErr w:type="gramStart"/>
       <w:r>
         <w:rPr>
           <w:i/>
           <w:iCs/>
         </w:rPr>
-        <w:t>HathyTrust Digital Library</w:t>
-      </w:r>
-      <w:r>
-        <w:t>. N.p., n.d. Web. 25 Jan. 2015.</w:t>
+        <w:t>HathyTrust</w:t>
+      </w:r>
+      <w:proofErr w:type="spellEnd"/>
+      <w:r>
+        <w:rPr>
+          <w:i/>
+          <w:iCs/>
+        </w:rPr>
+        <w:t xml:space="preserve"> Digital Library</w:t>
+      </w:r>
+      <w:r>
+        <w:t>.</w:t>
+      </w:r>
+      <w:proofErr w:type="gramEnd"/>
+      <w:r>
+        <w:t xml:space="preserve"> </w:t>
+      </w:r>
+      <w:proofErr w:type="spellStart"/>
+      <w:proofErr w:type="gramStart"/>
+      <w:r>
+        <w:t>N.p</w:t>
+      </w:r>
+      <w:proofErr w:type="spellEnd"/>
+      <w:r>
+        <w:t xml:space="preserve">., </w:t>
+      </w:r>
+      <w:proofErr w:type="spellStart"/>
+      <w:r>
+        <w:t>n.d.</w:t>
+      </w:r>
+      <w:proofErr w:type="spellEnd"/>
+      <w:r>
+        <w:t xml:space="preserve"> Web.</w:t>
+      </w:r>
+      <w:proofErr w:type="gramEnd"/>
+      <w:r>
+        <w:t xml:space="preserve"> 25 Jan. 2015.</w:t>
       </w:r>
     </w:p>
     <w:p>
@@ -7333,7 +8189,28 @@
         <w:t>Paul V. Galvin Library</w:t>
       </w:r>
       <w:r>
-        <w:t>. N.p., n.d. Web. 9 Dec. 2014.</w:t>
+        <w:t xml:space="preserve">. </w:t>
+      </w:r>
+      <w:proofErr w:type="spellStart"/>
+      <w:proofErr w:type="gramStart"/>
+      <w:r>
+        <w:t>N.p</w:t>
+      </w:r>
+      <w:proofErr w:type="spellEnd"/>
+      <w:r>
+        <w:t xml:space="preserve">., </w:t>
+      </w:r>
+      <w:proofErr w:type="spellStart"/>
+      <w:r>
+        <w:t>n.d.</w:t>
+      </w:r>
+      <w:proofErr w:type="spellEnd"/>
+      <w:r>
+        <w:t xml:space="preserve"> Web.</w:t>
+      </w:r>
+      <w:proofErr w:type="gramEnd"/>
+      <w:r>
+        <w:t xml:space="preserve"> 9 Dec. 2014.</w:t>
       </w:r>
     </w:p>
     <w:p>
@@ -7343,6 +8220,7 @@
       <w:r>
         <w:t xml:space="preserve">Peck, Joann. “Beyond Functionality: Aesthetic Considerations in Consumer Behavior.” </w:t>
       </w:r>
+      <w:proofErr w:type="gramStart"/>
       <w:r>
         <w:rPr>
           <w:i/>
@@ -7351,7 +8229,11 @@
         <w:t>Advances in Consumer Research</w:t>
       </w:r>
       <w:r>
-        <w:t xml:space="preserve"> 37 (2010): 102–106. Print.</w:t>
+        <w:t xml:space="preserve"> 37 (2010): 102–106.</w:t>
+      </w:r>
+      <w:proofErr w:type="gramEnd"/>
+      <w:r>
+        <w:t xml:space="preserve"> Print.</w:t>
       </w:r>
     </w:p>
     <w:p>
@@ -7362,6 +8244,7 @@
         <w:lastRenderedPageBreak/>
         <w:t xml:space="preserve">Pressley, Lauren, and Kevin Gilbertson. “Librarians as Experts: Using the Web to Assert Our Value.” </w:t>
       </w:r>
+      <w:proofErr w:type="gramStart"/>
       <w:r>
         <w:rPr>
           <w:i/>
@@ -7370,15 +8253,40 @@
         <w:t>Computers in Libraries</w:t>
       </w:r>
       <w:r>
-        <w:t xml:space="preserve"> 31.4 (2011): 19–23. Print.</w:t>
+        <w:t xml:space="preserve"> 31.4 (2011): 19–23.</w:t>
+      </w:r>
+      <w:proofErr w:type="gramEnd"/>
+      <w:r>
+        <w:t xml:space="preserve"> Print.</w:t>
       </w:r>
     </w:p>
     <w:p>
       <w:pPr>
         <w:pStyle w:val="Bibliographylist"/>
       </w:pPr>
-      <w:r>
-        <w:t xml:space="preserve">Soria, Krista M., Jan Fransen, and Shane Nackerud. “Library Use and Undergraduate Student Outcomes: New Evidence for Students’ Retention and Academic Success.” </w:t>
+      <w:proofErr w:type="spellStart"/>
+      <w:r>
+        <w:t>Soria</w:t>
+      </w:r>
+      <w:proofErr w:type="spellEnd"/>
+      <w:r>
+        <w:t xml:space="preserve">, Krista M., Jan </w:t>
+      </w:r>
+      <w:proofErr w:type="spellStart"/>
+      <w:r>
+        <w:t>Fransen</w:t>
+      </w:r>
+      <w:proofErr w:type="spellEnd"/>
+      <w:r>
+        <w:t xml:space="preserve">, and Shane </w:t>
+      </w:r>
+      <w:proofErr w:type="spellStart"/>
+      <w:r>
+        <w:t>Nackerud</w:t>
+      </w:r>
+      <w:proofErr w:type="spellEnd"/>
+      <w:r>
+        <w:t xml:space="preserve">. “Library Use and Undergraduate Student Outcomes: New Evidence for Students’ Retention and Academic Success.” </w:t>
       </w:r>
       <w:r>
         <w:rPr>
@@ -7416,7 +8324,20 @@
         <w:t>Creating a User-Centered Library Homepage: A Case Study.</w:t>
       </w:r>
       <w:r>
-        <w:t xml:space="preserve"> Vol. 28. N.p., 2012. Web.</w:t>
+        <w:t xml:space="preserve"> Vol. 28. </w:t>
+      </w:r>
+      <w:proofErr w:type="spellStart"/>
+      <w:proofErr w:type="gramStart"/>
+      <w:r>
+        <w:t>N.p</w:t>
+      </w:r>
+      <w:proofErr w:type="spellEnd"/>
+      <w:r>
+        <w:t>., 2012.</w:t>
+      </w:r>
+      <w:proofErr w:type="gramEnd"/>
+      <w:r>
+        <w:t xml:space="preserve"> Web.</w:t>
       </w:r>
     </w:p>
     <w:p>
@@ -7433,7 +8354,7 @@
       <w:pPr>
         <w:pStyle w:val="Bibliographylist"/>
         <w:sectPr>
-          <w:footerReference w:type="first" r:id="rId32"/>
+          <w:footerReference w:type="first" r:id="rId40"/>
           <w:pgSz w:w="12240" w:h="15840"/>
           <w:pgMar w:top="720" w:right="720" w:bottom="720" w:left="720" w:header="720" w:footer="720" w:gutter="0"/>
           <w:pgNumType w:start="1"/>
@@ -7496,7 +8417,7 @@
                     <pic:cNvPicPr/>
                   </pic:nvPicPr>
                   <pic:blipFill>
-                    <a:blip r:embed="rId33">
+                    <a:blip r:embed="rId41">
                       <a:extLst>
                         <a:ext uri="{28A0092B-C50C-407E-A947-70E740481C1C}">
                           <a14:useLocalDpi xmlns:a14="http://schemas.microsoft.com/office/drawing/2010/main" val="0"/>
@@ -7556,7 +8477,7 @@
                     <pic:cNvPicPr/>
                   </pic:nvPicPr>
                   <pic:blipFill>
-                    <a:blip r:embed="rId34">
+                    <a:blip r:embed="rId42">
                       <a:extLst>
                         <a:ext uri="{28A0092B-C50C-407E-A947-70E740481C1C}">
                           <a14:useLocalDpi xmlns:a14="http://schemas.microsoft.com/office/drawing/2010/main" val="0"/>
@@ -7598,7 +8519,7 @@
 </file>
 
 <file path=word/endnotes.xml><?xml version="1.0" encoding="utf-8"?>
-<w:endnotes xmlns:wpc="http://schemas.microsoft.com/office/word/2010/wordprocessingCanvas" xmlns:mc="http://schemas.openxmlformats.org/markup-compatibility/2006" xmlns:o="urn:schemas-microsoft-com:office:office" xmlns:r="http://schemas.openxmlformats.org/officeDocument/2006/relationships" xmlns:m="http://schemas.openxmlformats.org/officeDocument/2006/math" xmlns:v="urn:schemas-microsoft-com:vml" xmlns:wp14="http://schemas.microsoft.com/office/word/2010/wordprocessingDrawing" xmlns:wp="http://schemas.openxmlformats.org/drawingml/2006/wordprocessingDrawing" xmlns:w10="urn:schemas-microsoft-com:office:word" xmlns:w="http://schemas.openxmlformats.org/wordprocessingml/2006/main" xmlns:w14="http://schemas.microsoft.com/office/word/2010/wordml" xmlns:w15="http://schemas.microsoft.com/office/word/2012/wordml" xmlns:wpg="http://schemas.microsoft.com/office/word/2010/wordprocessingGroup" xmlns:wpi="http://schemas.microsoft.com/office/word/2010/wordprocessingInk" xmlns:wne="http://schemas.microsoft.com/office/word/2006/wordml" xmlns:wps="http://schemas.microsoft.com/office/word/2010/wordprocessingShape" mc:Ignorable="w14 w15 wp14">
+<w:endnotes xmlns:wpc="http://schemas.microsoft.com/office/word/2010/wordprocessingCanvas" xmlns:mo="http://schemas.microsoft.com/office/mac/office/2008/main" xmlns:mc="http://schemas.openxmlformats.org/markup-compatibility/2006" xmlns:mv="urn:schemas-microsoft-com:mac:vml" xmlns:o="urn:schemas-microsoft-com:office:office" xmlns:r="http://schemas.openxmlformats.org/officeDocument/2006/relationships" xmlns:m="http://schemas.openxmlformats.org/officeDocument/2006/math" xmlns:v="urn:schemas-microsoft-com:vml" xmlns:wp14="http://schemas.microsoft.com/office/word/2010/wordprocessingDrawing" xmlns:wp="http://schemas.openxmlformats.org/drawingml/2006/wordprocessingDrawing" xmlns:w10="urn:schemas-microsoft-com:office:word" xmlns:w="http://schemas.openxmlformats.org/wordprocessingml/2006/main" xmlns:w14="http://schemas.microsoft.com/office/word/2010/wordml" xmlns:wpg="http://schemas.microsoft.com/office/word/2010/wordprocessingGroup" xmlns:wpi="http://schemas.microsoft.com/office/word/2010/wordprocessingInk" xmlns:wne="http://schemas.microsoft.com/office/word/2006/wordml" xmlns:wps="http://schemas.microsoft.com/office/word/2010/wordprocessingShape" mc:Ignorable="w14 wp14">
   <w:endnote w:type="separator" w:id="-1">
     <w:p>
       <w:pPr>
@@ -7623,7 +8544,7 @@
 </file>
 
 <file path=word/footer1.xml><?xml version="1.0" encoding="utf-8"?>
-<w:ftr xmlns:wpc="http://schemas.microsoft.com/office/word/2010/wordprocessingCanvas" xmlns:mc="http://schemas.openxmlformats.org/markup-compatibility/2006" xmlns:o="urn:schemas-microsoft-com:office:office" xmlns:r="http://schemas.openxmlformats.org/officeDocument/2006/relationships" xmlns:m="http://schemas.openxmlformats.org/officeDocument/2006/math" xmlns:v="urn:schemas-microsoft-com:vml" xmlns:wp14="http://schemas.microsoft.com/office/word/2010/wordprocessingDrawing" xmlns:wp="http://schemas.openxmlformats.org/drawingml/2006/wordprocessingDrawing" xmlns:w10="urn:schemas-microsoft-com:office:word" xmlns:w="http://schemas.openxmlformats.org/wordprocessingml/2006/main" xmlns:w14="http://schemas.microsoft.com/office/word/2010/wordml" xmlns:w15="http://schemas.microsoft.com/office/word/2012/wordml" xmlns:wpg="http://schemas.microsoft.com/office/word/2010/wordprocessingGroup" xmlns:wpi="http://schemas.microsoft.com/office/word/2010/wordprocessingInk" xmlns:wne="http://schemas.microsoft.com/office/word/2006/wordml" xmlns:wps="http://schemas.microsoft.com/office/word/2010/wordprocessingShape" mc:Ignorable="w14 w15 wp14">
+<w:ftr xmlns:wpc="http://schemas.microsoft.com/office/word/2010/wordprocessingCanvas" xmlns:mo="http://schemas.microsoft.com/office/mac/office/2008/main" xmlns:mc="http://schemas.openxmlformats.org/markup-compatibility/2006" xmlns:mv="urn:schemas-microsoft-com:mac:vml" xmlns:o="urn:schemas-microsoft-com:office:office" xmlns:r="http://schemas.openxmlformats.org/officeDocument/2006/relationships" xmlns:m="http://schemas.openxmlformats.org/officeDocument/2006/math" xmlns:v="urn:schemas-microsoft-com:vml" xmlns:wp14="http://schemas.microsoft.com/office/word/2010/wordprocessingDrawing" xmlns:wp="http://schemas.openxmlformats.org/drawingml/2006/wordprocessingDrawing" xmlns:w10="urn:schemas-microsoft-com:office:word" xmlns:w="http://schemas.openxmlformats.org/wordprocessingml/2006/main" xmlns:w14="http://schemas.microsoft.com/office/word/2010/wordml" xmlns:wpg="http://schemas.microsoft.com/office/word/2010/wordprocessingGroup" xmlns:wpi="http://schemas.microsoft.com/office/word/2010/wordprocessingInk" xmlns:wne="http://schemas.microsoft.com/office/word/2006/wordml" xmlns:wps="http://schemas.microsoft.com/office/word/2010/wordprocessingShape" mc:Ignorable="w14 wp14 mv">
   <w:sdt>
     <w:sdtPr>
       <w:id w:val="260118935"/>
@@ -7678,7 +8599,7 @@
           <w:rPr>
             <w:noProof/>
           </w:rPr>
-          <w:t>2</w:t>
+          <w:t>7</w:t>
         </w:r>
         <w:r>
           <w:rPr>
@@ -7693,7 +8614,7 @@
 </file>
 
 <file path=word/footer2.xml><?xml version="1.0" encoding="utf-8"?>
-<w:ftr xmlns:wpc="http://schemas.microsoft.com/office/word/2010/wordprocessingCanvas" xmlns:mc="http://schemas.openxmlformats.org/markup-compatibility/2006" xmlns:o="urn:schemas-microsoft-com:office:office" xmlns:r="http://schemas.openxmlformats.org/officeDocument/2006/relationships" xmlns:m="http://schemas.openxmlformats.org/officeDocument/2006/math" xmlns:v="urn:schemas-microsoft-com:vml" xmlns:wp14="http://schemas.microsoft.com/office/word/2010/wordprocessingDrawing" xmlns:wp="http://schemas.openxmlformats.org/drawingml/2006/wordprocessingDrawing" xmlns:w10="urn:schemas-microsoft-com:office:word" xmlns:w="http://schemas.openxmlformats.org/wordprocessingml/2006/main" xmlns:w14="http://schemas.microsoft.com/office/word/2010/wordml" xmlns:w15="http://schemas.microsoft.com/office/word/2012/wordml" xmlns:wpg="http://schemas.microsoft.com/office/word/2010/wordprocessingGroup" xmlns:wpi="http://schemas.microsoft.com/office/word/2010/wordprocessingInk" xmlns:wne="http://schemas.microsoft.com/office/word/2006/wordml" xmlns:wps="http://schemas.microsoft.com/office/word/2010/wordprocessingShape" mc:Ignorable="w14 w15 wp14">
+<w:ftr xmlns:wpc="http://schemas.microsoft.com/office/word/2010/wordprocessingCanvas" xmlns:mo="http://schemas.microsoft.com/office/mac/office/2008/main" xmlns:mc="http://schemas.openxmlformats.org/markup-compatibility/2006" xmlns:mv="urn:schemas-microsoft-com:mac:vml" xmlns:o="urn:schemas-microsoft-com:office:office" xmlns:r="http://schemas.openxmlformats.org/officeDocument/2006/relationships" xmlns:m="http://schemas.openxmlformats.org/officeDocument/2006/math" xmlns:v="urn:schemas-microsoft-com:vml" xmlns:wp14="http://schemas.microsoft.com/office/word/2010/wordprocessingDrawing" xmlns:wp="http://schemas.openxmlformats.org/drawingml/2006/wordprocessingDrawing" xmlns:w10="urn:schemas-microsoft-com:office:word" xmlns:w="http://schemas.openxmlformats.org/wordprocessingml/2006/main" xmlns:w14="http://schemas.microsoft.com/office/word/2010/wordml" xmlns:wpg="http://schemas.microsoft.com/office/word/2010/wordprocessingGroup" xmlns:wpi="http://schemas.microsoft.com/office/word/2010/wordprocessingInk" xmlns:wne="http://schemas.microsoft.com/office/word/2006/wordml" xmlns:wps="http://schemas.microsoft.com/office/word/2010/wordprocessingShape" mc:Ignorable="w14 wp14 mv">
   <w:p>
     <w:pPr>
       <w:pStyle w:val="Footer"/>
@@ -7703,7 +8624,7 @@
 </file>
 
 <file path=word/footer3.xml><?xml version="1.0" encoding="utf-8"?>
-<w:ftr xmlns:wpc="http://schemas.microsoft.com/office/word/2010/wordprocessingCanvas" xmlns:mc="http://schemas.openxmlformats.org/markup-compatibility/2006" xmlns:o="urn:schemas-microsoft-com:office:office" xmlns:r="http://schemas.openxmlformats.org/officeDocument/2006/relationships" xmlns:m="http://schemas.openxmlformats.org/officeDocument/2006/math" xmlns:v="urn:schemas-microsoft-com:vml" xmlns:wp14="http://schemas.microsoft.com/office/word/2010/wordprocessingDrawing" xmlns:wp="http://schemas.openxmlformats.org/drawingml/2006/wordprocessingDrawing" xmlns:w10="urn:schemas-microsoft-com:office:word" xmlns:w="http://schemas.openxmlformats.org/wordprocessingml/2006/main" xmlns:w14="http://schemas.microsoft.com/office/word/2010/wordml" xmlns:w15="http://schemas.microsoft.com/office/word/2012/wordml" xmlns:wpg="http://schemas.microsoft.com/office/word/2010/wordprocessingGroup" xmlns:wpi="http://schemas.microsoft.com/office/word/2010/wordprocessingInk" xmlns:wne="http://schemas.microsoft.com/office/word/2006/wordml" xmlns:wps="http://schemas.microsoft.com/office/word/2010/wordprocessingShape" mc:Ignorable="w14 w15 wp14">
+<w:ftr xmlns:wpc="http://schemas.microsoft.com/office/word/2010/wordprocessingCanvas" xmlns:mo="http://schemas.microsoft.com/office/mac/office/2008/main" xmlns:mc="http://schemas.openxmlformats.org/markup-compatibility/2006" xmlns:mv="urn:schemas-microsoft-com:mac:vml" xmlns:o="urn:schemas-microsoft-com:office:office" xmlns:r="http://schemas.openxmlformats.org/officeDocument/2006/relationships" xmlns:m="http://schemas.openxmlformats.org/officeDocument/2006/math" xmlns:v="urn:schemas-microsoft-com:vml" xmlns:wp14="http://schemas.microsoft.com/office/word/2010/wordprocessingDrawing" xmlns:wp="http://schemas.openxmlformats.org/drawingml/2006/wordprocessingDrawing" xmlns:w10="urn:schemas-microsoft-com:office:word" xmlns:w="http://schemas.openxmlformats.org/wordprocessingml/2006/main" xmlns:w14="http://schemas.microsoft.com/office/word/2010/wordml" xmlns:wpg="http://schemas.microsoft.com/office/word/2010/wordprocessingGroup" xmlns:wpi="http://schemas.microsoft.com/office/word/2010/wordprocessingInk" xmlns:wne="http://schemas.microsoft.com/office/word/2006/wordml" xmlns:wps="http://schemas.microsoft.com/office/word/2010/wordprocessingShape" mc:Ignorable="w14 wp14 mv">
   <w:p>
     <w:pPr>
       <w:pStyle w:val="Footer"/>
@@ -7713,7 +8634,7 @@
 </file>
 
 <file path=word/footnotes.xml><?xml version="1.0" encoding="utf-8"?>
-<w:footnotes xmlns:wpc="http://schemas.microsoft.com/office/word/2010/wordprocessingCanvas" xmlns:mc="http://schemas.openxmlformats.org/markup-compatibility/2006" xmlns:o="urn:schemas-microsoft-com:office:office" xmlns:r="http://schemas.openxmlformats.org/officeDocument/2006/relationships" xmlns:m="http://schemas.openxmlformats.org/officeDocument/2006/math" xmlns:v="urn:schemas-microsoft-com:vml" xmlns:wp14="http://schemas.microsoft.com/office/word/2010/wordprocessingDrawing" xmlns:wp="http://schemas.openxmlformats.org/drawingml/2006/wordprocessingDrawing" xmlns:w10="urn:schemas-microsoft-com:office:word" xmlns:w="http://schemas.openxmlformats.org/wordprocessingml/2006/main" xmlns:w14="http://schemas.microsoft.com/office/word/2010/wordml" xmlns:w15="http://schemas.microsoft.com/office/word/2012/wordml" xmlns:wpg="http://schemas.microsoft.com/office/word/2010/wordprocessingGroup" xmlns:wpi="http://schemas.microsoft.com/office/word/2010/wordprocessingInk" xmlns:wne="http://schemas.microsoft.com/office/word/2006/wordml" xmlns:wps="http://schemas.microsoft.com/office/word/2010/wordprocessingShape" mc:Ignorable="w14 w15 wp14">
+<w:footnotes xmlns:wpc="http://schemas.microsoft.com/office/word/2010/wordprocessingCanvas" xmlns:mo="http://schemas.microsoft.com/office/mac/office/2008/main" xmlns:mc="http://schemas.openxmlformats.org/markup-compatibility/2006" xmlns:mv="urn:schemas-microsoft-com:mac:vml" xmlns:o="urn:schemas-microsoft-com:office:office" xmlns:r="http://schemas.openxmlformats.org/officeDocument/2006/relationships" xmlns:m="http://schemas.openxmlformats.org/officeDocument/2006/math" xmlns:v="urn:schemas-microsoft-com:vml" xmlns:wp14="http://schemas.microsoft.com/office/word/2010/wordprocessingDrawing" xmlns:wp="http://schemas.openxmlformats.org/drawingml/2006/wordprocessingDrawing" xmlns:w10="urn:schemas-microsoft-com:office:word" xmlns:w="http://schemas.openxmlformats.org/wordprocessingml/2006/main" xmlns:w14="http://schemas.microsoft.com/office/word/2010/wordml" xmlns:wpg="http://schemas.microsoft.com/office/word/2010/wordprocessingGroup" xmlns:wpi="http://schemas.microsoft.com/office/word/2010/wordprocessingInk" xmlns:wne="http://schemas.microsoft.com/office/word/2006/wordml" xmlns:wps="http://schemas.microsoft.com/office/word/2010/wordprocessingShape" mc:Ignorable="w14 wp14">
   <w:footnote w:type="separator" w:id="-1">
     <w:p>
       <w:pPr>
@@ -7746,25 +8667,7 @@
         <w:footnoteRef/>
       </w:r>
       <w:r>
-        <w:t xml:space="preserve"> S</w:t>
-      </w:r>
-      <w:r>
-        <w:t>ome page</w:t>
-      </w:r>
-      <w:r>
-        <w:t>s redirected</w:t>
-      </w:r>
-      <w:r>
-        <w:t xml:space="preserve"> to another domain</w:t>
-      </w:r>
-      <w:r>
-        <w:t xml:space="preserve"> not included in Galvin Library’s statistics</w:t>
-      </w:r>
-      <w:r>
-        <w:t xml:space="preserve">, but most </w:t>
-      </w:r>
-      <w:r>
-        <w:t>pages without data were due to an unknown error.</w:t>
+        <w:t xml:space="preserve"> Some pages redirected to another domain not included in Galvin Library’s statistics, but most pages without data were due to an unknown error.</w:t>
       </w:r>
     </w:p>
   </w:footnote>
@@ -7788,7 +8691,7 @@
 </file>
 
 <file path=word/numbering.xml><?xml version="1.0" encoding="utf-8"?>
-<w:numbering xmlns:wpc="http://schemas.microsoft.com/office/word/2010/wordprocessingCanvas" xmlns:mc="http://schemas.openxmlformats.org/markup-compatibility/2006" xmlns:o="urn:schemas-microsoft-com:office:office" xmlns:r="http://schemas.openxmlformats.org/officeDocument/2006/relationships" xmlns:m="http://schemas.openxmlformats.org/officeDocument/2006/math" xmlns:v="urn:schemas-microsoft-com:vml" xmlns:wp14="http://schemas.microsoft.com/office/word/2010/wordprocessingDrawing" xmlns:wp="http://schemas.openxmlformats.org/drawingml/2006/wordprocessingDrawing" xmlns:w10="urn:schemas-microsoft-com:office:word" xmlns:w="http://schemas.openxmlformats.org/wordprocessingml/2006/main" xmlns:w14="http://schemas.microsoft.com/office/word/2010/wordml" xmlns:w15="http://schemas.microsoft.com/office/word/2012/wordml" xmlns:wpg="http://schemas.microsoft.com/office/word/2010/wordprocessingGroup" xmlns:wpi="http://schemas.microsoft.com/office/word/2010/wordprocessingInk" xmlns:wne="http://schemas.microsoft.com/office/word/2006/wordml" xmlns:wps="http://schemas.microsoft.com/office/word/2010/wordprocessingShape" mc:Ignorable="w14 w15 wp14">
+<w:numbering xmlns:wpc="http://schemas.microsoft.com/office/word/2010/wordprocessingCanvas" xmlns:mo="http://schemas.microsoft.com/office/mac/office/2008/main" xmlns:mc="http://schemas.openxmlformats.org/markup-compatibility/2006" xmlns:mv="urn:schemas-microsoft-com:mac:vml" xmlns:o="urn:schemas-microsoft-com:office:office" xmlns:r="http://schemas.openxmlformats.org/officeDocument/2006/relationships" xmlns:m="http://schemas.openxmlformats.org/officeDocument/2006/math" xmlns:v="urn:schemas-microsoft-com:vml" xmlns:wp14="http://schemas.microsoft.com/office/word/2010/wordprocessingDrawing" xmlns:wp="http://schemas.openxmlformats.org/drawingml/2006/wordprocessingDrawing" xmlns:w10="urn:schemas-microsoft-com:office:word" xmlns:w="http://schemas.openxmlformats.org/wordprocessingml/2006/main" xmlns:w14="http://schemas.microsoft.com/office/word/2010/wordml" xmlns:wpg="http://schemas.microsoft.com/office/word/2010/wordprocessingGroup" xmlns:wpi="http://schemas.microsoft.com/office/word/2010/wordprocessingInk" xmlns:wne="http://schemas.microsoft.com/office/word/2006/wordml" xmlns:wps="http://schemas.microsoft.com/office/word/2010/wordprocessingShape" mc:Ignorable="w14 wp14">
   <w:abstractNum w:abstractNumId="0">
     <w:nsid w:val="02D3050E"/>
     <w:multiLevelType w:val="multilevel"/>
@@ -11021,7 +11924,7 @@
 </file>
 
 <file path=word/styles.xml><?xml version="1.0" encoding="utf-8"?>
-<w:styles xmlns:mc="http://schemas.openxmlformats.org/markup-compatibility/2006" xmlns:r="http://schemas.openxmlformats.org/officeDocument/2006/relationships" xmlns:w="http://schemas.openxmlformats.org/wordprocessingml/2006/main" xmlns:w14="http://schemas.microsoft.com/office/word/2010/wordml" xmlns:w15="http://schemas.microsoft.com/office/word/2012/wordml" mc:Ignorable="w14 w15">
+<w:styles xmlns:mc="http://schemas.openxmlformats.org/markup-compatibility/2006" xmlns:r="http://schemas.openxmlformats.org/officeDocument/2006/relationships" xmlns:w="http://schemas.openxmlformats.org/wordprocessingml/2006/main" xmlns:w14="http://schemas.microsoft.com/office/word/2010/wordml" mc:Ignorable="w14">
   <w:docDefaults>
     <w:rPrDefault>
       <w:rPr>
@@ -11037,369 +11940,153 @@
       </w:pPr>
     </w:pPrDefault>
   </w:docDefaults>
-  <w:latentStyles w:defLockedState="0" w:defUIPriority="99" w:defSemiHidden="0" w:defUnhideWhenUsed="0" w:defQFormat="0" w:count="371">
-    <w:lsdException w:name="Normal" w:uiPriority="0" w:qFormat="1"/>
-    <w:lsdException w:name="heading 1" w:uiPriority="9" w:qFormat="1"/>
-    <w:lsdException w:name="heading 2" w:semiHidden="1" w:uiPriority="9" w:unhideWhenUsed="1" w:qFormat="1"/>
-    <w:lsdException w:name="heading 3" w:semiHidden="1" w:uiPriority="9" w:unhideWhenUsed="1" w:qFormat="1"/>
-    <w:lsdException w:name="heading 4" w:semiHidden="1" w:uiPriority="9" w:unhideWhenUsed="1" w:qFormat="1"/>
-    <w:lsdException w:name="heading 5" w:semiHidden="1" w:uiPriority="9" w:unhideWhenUsed="1" w:qFormat="1"/>
-    <w:lsdException w:name="heading 6" w:semiHidden="1" w:uiPriority="9" w:unhideWhenUsed="1" w:qFormat="1"/>
-    <w:lsdException w:name="heading 7" w:semiHidden="1" w:uiPriority="9" w:unhideWhenUsed="1" w:qFormat="1"/>
-    <w:lsdException w:name="heading 8" w:semiHidden="1" w:uiPriority="9" w:unhideWhenUsed="1" w:qFormat="1"/>
-    <w:lsdException w:name="heading 9" w:semiHidden="1" w:uiPriority="9" w:unhideWhenUsed="1" w:qFormat="1"/>
-    <w:lsdException w:name="index 1" w:semiHidden="1" w:unhideWhenUsed="1"/>
-    <w:lsdException w:name="index 2" w:semiHidden="1" w:unhideWhenUsed="1"/>
-    <w:lsdException w:name="index 3" w:semiHidden="1" w:unhideWhenUsed="1"/>
-    <w:lsdException w:name="index 4" w:semiHidden="1" w:unhideWhenUsed="1"/>
-    <w:lsdException w:name="index 5" w:semiHidden="1" w:unhideWhenUsed="1"/>
-    <w:lsdException w:name="index 6" w:semiHidden="1" w:unhideWhenUsed="1"/>
-    <w:lsdException w:name="index 7" w:semiHidden="1" w:unhideWhenUsed="1"/>
-    <w:lsdException w:name="index 8" w:semiHidden="1" w:unhideWhenUsed="1"/>
-    <w:lsdException w:name="index 9" w:semiHidden="1" w:unhideWhenUsed="1"/>
-    <w:lsdException w:name="toc 1" w:semiHidden="1" w:uiPriority="39" w:unhideWhenUsed="1"/>
-    <w:lsdException w:name="toc 2" w:semiHidden="1" w:uiPriority="39" w:unhideWhenUsed="1"/>
-    <w:lsdException w:name="toc 3" w:semiHidden="1" w:uiPriority="39" w:unhideWhenUsed="1"/>
-    <w:lsdException w:name="toc 4" w:semiHidden="1" w:uiPriority="39" w:unhideWhenUsed="1"/>
-    <w:lsdException w:name="toc 5" w:semiHidden="1" w:uiPriority="39" w:unhideWhenUsed="1"/>
-    <w:lsdException w:name="toc 6" w:semiHidden="1" w:uiPriority="39" w:unhideWhenUsed="1"/>
-    <w:lsdException w:name="toc 7" w:semiHidden="1" w:uiPriority="39" w:unhideWhenUsed="1"/>
-    <w:lsdException w:name="toc 8" w:semiHidden="1" w:uiPriority="39" w:unhideWhenUsed="1"/>
-    <w:lsdException w:name="toc 9" w:semiHidden="1" w:uiPriority="39" w:unhideWhenUsed="1"/>
-    <w:lsdException w:name="Normal Indent" w:semiHidden="1" w:unhideWhenUsed="1"/>
-    <w:lsdException w:name="footnote text" w:semiHidden="1" w:unhideWhenUsed="1"/>
-    <w:lsdException w:name="annotation text" w:semiHidden="1" w:unhideWhenUsed="1"/>
-    <w:lsdException w:name="header" w:semiHidden="1" w:unhideWhenUsed="1"/>
-    <w:lsdException w:name="footer" w:semiHidden="1" w:unhideWhenUsed="1"/>
-    <w:lsdException w:name="index heading" w:semiHidden="1" w:unhideWhenUsed="1"/>
-    <w:lsdException w:name="caption" w:semiHidden="1" w:uiPriority="35" w:unhideWhenUsed="1" w:qFormat="1"/>
-    <w:lsdException w:name="table of figures" w:semiHidden="1" w:unhideWhenUsed="1"/>
-    <w:lsdException w:name="envelope address" w:semiHidden="1" w:unhideWhenUsed="1"/>
-    <w:lsdException w:name="envelope return" w:semiHidden="1" w:unhideWhenUsed="1"/>
-    <w:lsdException w:name="footnote reference" w:semiHidden="1" w:unhideWhenUsed="1"/>
-    <w:lsdException w:name="annotation reference" w:semiHidden="1" w:unhideWhenUsed="1"/>
-    <w:lsdException w:name="line number" w:semiHidden="1" w:unhideWhenUsed="1"/>
-    <w:lsdException w:name="page number" w:semiHidden="1" w:unhideWhenUsed="1"/>
-    <w:lsdException w:name="endnote reference" w:semiHidden="1" w:unhideWhenUsed="1"/>
-    <w:lsdException w:name="endnote text" w:semiHidden="1" w:unhideWhenUsed="1"/>
-    <w:lsdException w:name="table of authorities" w:semiHidden="1" w:unhideWhenUsed="1"/>
-    <w:lsdException w:name="macro" w:semiHidden="1" w:unhideWhenUsed="1"/>
-    <w:lsdException w:name="toa heading" w:semiHidden="1" w:unhideWhenUsed="1"/>
-    <w:lsdException w:name="List" w:semiHidden="1" w:unhideWhenUsed="1"/>
-    <w:lsdException w:name="List Bullet" w:semiHidden="1" w:unhideWhenUsed="1"/>
-    <w:lsdException w:name="List Number" w:semiHidden="1" w:unhideWhenUsed="1"/>
-    <w:lsdException w:name="List 2" w:semiHidden="1" w:unhideWhenUsed="1"/>
-    <w:lsdException w:name="List 3" w:semiHidden="1" w:unhideWhenUsed="1"/>
-    <w:lsdException w:name="List 4" w:semiHidden="1" w:unhideWhenUsed="1"/>
-    <w:lsdException w:name="List 5" w:semiHidden="1" w:unhideWhenUsed="1"/>
-    <w:lsdException w:name="List Bullet 2" w:semiHidden="1" w:unhideWhenUsed="1"/>
-    <w:lsdException w:name="List Bullet 3" w:semiHidden="1" w:unhideWhenUsed="1"/>
-    <w:lsdException w:name="List Bullet 4" w:semiHidden="1" w:unhideWhenUsed="1"/>
-    <w:lsdException w:name="List Bullet 5" w:semiHidden="1" w:unhideWhenUsed="1"/>
-    <w:lsdException w:name="List Number 2" w:semiHidden="1" w:unhideWhenUsed="1"/>
-    <w:lsdException w:name="List Number 3" w:semiHidden="1" w:unhideWhenUsed="1"/>
-    <w:lsdException w:name="List Number 4" w:semiHidden="1" w:unhideWhenUsed="1"/>
-    <w:lsdException w:name="List Number 5" w:semiHidden="1" w:unhideWhenUsed="1"/>
-    <w:lsdException w:name="Title" w:uiPriority="10" w:qFormat="1"/>
-    <w:lsdException w:name="Closing" w:semiHidden="1" w:unhideWhenUsed="1"/>
-    <w:lsdException w:name="Signature" w:semiHidden="1" w:unhideWhenUsed="1"/>
-    <w:lsdException w:name="Default Paragraph Font" w:semiHidden="1" w:uiPriority="1" w:unhideWhenUsed="1"/>
-    <w:lsdException w:name="Body Text" w:semiHidden="1" w:unhideWhenUsed="1"/>
-    <w:lsdException w:name="Body Text Indent" w:semiHidden="1" w:unhideWhenUsed="1"/>
-    <w:lsdException w:name="List Continue" w:semiHidden="1" w:unhideWhenUsed="1"/>
-    <w:lsdException w:name="List Continue 2" w:semiHidden="1" w:unhideWhenUsed="1"/>
-    <w:lsdException w:name="List Continue 3" w:semiHidden="1" w:unhideWhenUsed="1"/>
-    <w:lsdException w:name="List Continue 4" w:semiHidden="1" w:unhideWhenUsed="1"/>
-    <w:lsdException w:name="List Continue 5" w:semiHidden="1" w:unhideWhenUsed="1"/>
-    <w:lsdException w:name="Message Header" w:semiHidden="1" w:unhideWhenUsed="1"/>
-    <w:lsdException w:name="Subtitle" w:uiPriority="11" w:qFormat="1"/>
-    <w:lsdException w:name="Salutation" w:semiHidden="1" w:unhideWhenUsed="1"/>
-    <w:lsdException w:name="Date" w:semiHidden="1" w:unhideWhenUsed="1"/>
-    <w:lsdException w:name="Body Text First Indent" w:semiHidden="1" w:unhideWhenUsed="1"/>
-    <w:lsdException w:name="Body Text First Indent 2" w:semiHidden="1" w:unhideWhenUsed="1"/>
-    <w:lsdException w:name="Note Heading" w:semiHidden="1" w:unhideWhenUsed="1"/>
-    <w:lsdException w:name="Body Text 2" w:semiHidden="1" w:unhideWhenUsed="1"/>
-    <w:lsdException w:name="Body Text 3" w:semiHidden="1" w:unhideWhenUsed="1"/>
-    <w:lsdException w:name="Body Text Indent 2" w:semiHidden="1" w:unhideWhenUsed="1"/>
-    <w:lsdException w:name="Body Text Indent 3" w:semiHidden="1" w:unhideWhenUsed="1"/>
-    <w:lsdException w:name="Block Text" w:semiHidden="1" w:unhideWhenUsed="1"/>
-    <w:lsdException w:name="Hyperlink" w:semiHidden="1" w:unhideWhenUsed="1"/>
-    <w:lsdException w:name="FollowedHyperlink" w:semiHidden="1" w:unhideWhenUsed="1"/>
-    <w:lsdException w:name="Strong" w:uiPriority="22" w:qFormat="1"/>
-    <w:lsdException w:name="Emphasis" w:uiPriority="20" w:qFormat="1"/>
-    <w:lsdException w:name="Document Map" w:semiHidden="1" w:unhideWhenUsed="1"/>
-    <w:lsdException w:name="Plain Text" w:semiHidden="1" w:unhideWhenUsed="1"/>
-    <w:lsdException w:name="E-mail Signature" w:semiHidden="1" w:unhideWhenUsed="1"/>
-    <w:lsdException w:name="HTML Top of Form" w:semiHidden="1" w:unhideWhenUsed="1"/>
-    <w:lsdException w:name="HTML Bottom of Form" w:semiHidden="1" w:unhideWhenUsed="1"/>
-    <w:lsdException w:name="Normal (Web)" w:semiHidden="1" w:unhideWhenUsed="1"/>
-    <w:lsdException w:name="HTML Acronym" w:semiHidden="1" w:unhideWhenUsed="1"/>
-    <w:lsdException w:name="HTML Address" w:semiHidden="1" w:unhideWhenUsed="1"/>
-    <w:lsdException w:name="HTML Cite" w:semiHidden="1" w:unhideWhenUsed="1"/>
-    <w:lsdException w:name="HTML Code" w:semiHidden="1" w:unhideWhenUsed="1"/>
-    <w:lsdException w:name="HTML Definition" w:semiHidden="1" w:unhideWhenUsed="1"/>
-    <w:lsdException w:name="HTML Keyboard" w:semiHidden="1" w:unhideWhenUsed="1"/>
-    <w:lsdException w:name="HTML Preformatted" w:semiHidden="1" w:unhideWhenUsed="1"/>
-    <w:lsdException w:name="HTML Sample" w:semiHidden="1" w:unhideWhenUsed="1"/>
-    <w:lsdException w:name="HTML Typewriter" w:semiHidden="1" w:unhideWhenUsed="1"/>
-    <w:lsdException w:name="HTML Variable" w:semiHidden="1" w:unhideWhenUsed="1"/>
-    <w:lsdException w:name="Normal Table" w:semiHidden="1" w:unhideWhenUsed="1"/>
-    <w:lsdException w:name="annotation subject" w:semiHidden="1" w:unhideWhenUsed="1"/>
-    <w:lsdException w:name="No List" w:semiHidden="1" w:unhideWhenUsed="1"/>
-    <w:lsdException w:name="Outline List 1" w:semiHidden="1" w:unhideWhenUsed="1"/>
-    <w:lsdException w:name="Outline List 2" w:semiHidden="1" w:unhideWhenUsed="1"/>
-    <w:lsdException w:name="Outline List 3" w:semiHidden="1" w:unhideWhenUsed="1"/>
-    <w:lsdException w:name="Table Simple 1" w:semiHidden="1" w:unhideWhenUsed="1"/>
-    <w:lsdException w:name="Table Simple 2" w:semiHidden="1" w:unhideWhenUsed="1"/>
-    <w:lsdException w:name="Table Simple 3" w:semiHidden="1" w:unhideWhenUsed="1"/>
-    <w:lsdException w:name="Table Classic 1" w:semiHidden="1" w:unhideWhenUsed="1"/>
-    <w:lsdException w:name="Table Classic 2" w:semiHidden="1" w:unhideWhenUsed="1"/>
-    <w:lsdException w:name="Table Classic 3" w:semiHidden="1" w:unhideWhenUsed="1"/>
-    <w:lsdException w:name="Table Classic 4" w:semiHidden="1" w:unhideWhenUsed="1"/>
-    <w:lsdException w:name="Table Colorful 1" w:semiHidden="1" w:unhideWhenUsed="1"/>
-    <w:lsdException w:name="Table Colorful 2" w:semiHidden="1" w:unhideWhenUsed="1"/>
-    <w:lsdException w:name="Table Colorful 3" w:semiHidden="1" w:unhideWhenUsed="1"/>
-    <w:lsdException w:name="Table Columns 1" w:semiHidden="1" w:unhideWhenUsed="1"/>
-    <w:lsdException w:name="Table Columns 2" w:semiHidden="1" w:unhideWhenUsed="1"/>
-    <w:lsdException w:name="Table Columns 3" w:semiHidden="1" w:unhideWhenUsed="1"/>
-    <w:lsdException w:name="Table Columns 4" w:semiHidden="1" w:unhideWhenUsed="1"/>
-    <w:lsdException w:name="Table Columns 5" w:semiHidden="1" w:unhideWhenUsed="1"/>
-    <w:lsdException w:name="Table Grid 1" w:semiHidden="1" w:unhideWhenUsed="1"/>
-    <w:lsdException w:name="Table Grid 2" w:semiHidden="1" w:unhideWhenUsed="1"/>
-    <w:lsdException w:name="Table Grid 3" w:semiHidden="1" w:unhideWhenUsed="1"/>
-    <w:lsdException w:name="Table Grid 4" w:semiHidden="1" w:unhideWhenUsed="1"/>
-    <w:lsdException w:name="Table Grid 5" w:semiHidden="1" w:unhideWhenUsed="1"/>
-    <w:lsdException w:name="Table Grid 6" w:semiHidden="1" w:unhideWhenUsed="1"/>
-    <w:lsdException w:name="Table Grid 7" w:semiHidden="1" w:unhideWhenUsed="1"/>
-    <w:lsdException w:name="Table Grid 8" w:semiHidden="1" w:unhideWhenUsed="1"/>
-    <w:lsdException w:name="Table List 1" w:semiHidden="1" w:unhideWhenUsed="1"/>
-    <w:lsdException w:name="Table List 2" w:semiHidden="1" w:unhideWhenUsed="1"/>
-    <w:lsdException w:name="Table List 3" w:semiHidden="1" w:unhideWhenUsed="1"/>
-    <w:lsdException w:name="Table List 4" w:semiHidden="1" w:unhideWhenUsed="1"/>
-    <w:lsdException w:name="Table List 5" w:semiHidden="1" w:unhideWhenUsed="1"/>
-    <w:lsdException w:name="Table List 6" w:semiHidden="1" w:unhideWhenUsed="1"/>
-    <w:lsdException w:name="Table List 7" w:semiHidden="1" w:unhideWhenUsed="1"/>
-    <w:lsdException w:name="Table List 8" w:semiHidden="1" w:unhideWhenUsed="1"/>
-    <w:lsdException w:name="Table 3D effects 1" w:semiHidden="1" w:unhideWhenUsed="1"/>
-    <w:lsdException w:name="Table 3D effects 2" w:semiHidden="1" w:unhideWhenUsed="1"/>
-    <w:lsdException w:name="Table 3D effects 3" w:semiHidden="1" w:unhideWhenUsed="1"/>
-    <w:lsdException w:name="Table Contemporary" w:semiHidden="1" w:unhideWhenUsed="1"/>
-    <w:lsdException w:name="Table Elegant" w:semiHidden="1" w:unhideWhenUsed="1"/>
-    <w:lsdException w:name="Table Professional" w:semiHidden="1" w:unhideWhenUsed="1"/>
-    <w:lsdException w:name="Table Subtle 1" w:semiHidden="1" w:unhideWhenUsed="1"/>
-    <w:lsdException w:name="Table Subtle 2" w:semiHidden="1" w:unhideWhenUsed="1"/>
-    <w:lsdException w:name="Table Web 1" w:semiHidden="1" w:unhideWhenUsed="1"/>
-    <w:lsdException w:name="Table Web 2" w:semiHidden="1" w:unhideWhenUsed="1"/>
-    <w:lsdException w:name="Table Web 3" w:semiHidden="1" w:unhideWhenUsed="1"/>
-    <w:lsdException w:name="Balloon Text" w:semiHidden="1" w:unhideWhenUsed="1"/>
-    <w:lsdException w:name="Table Grid" w:uiPriority="39"/>
-    <w:lsdException w:name="Table Theme" w:semiHidden="1" w:unhideWhenUsed="1"/>
-    <w:lsdException w:name="Placeholder Text" w:semiHidden="1"/>
-    <w:lsdException w:name="No Spacing" w:uiPriority="1" w:qFormat="1"/>
-    <w:lsdException w:name="Light Shading" w:uiPriority="60"/>
-    <w:lsdException w:name="Light List" w:uiPriority="61"/>
-    <w:lsdException w:name="Light Grid" w:uiPriority="62"/>
-    <w:lsdException w:name="Medium Shading 1" w:uiPriority="63"/>
-    <w:lsdException w:name="Medium Shading 2" w:uiPriority="64"/>
-    <w:lsdException w:name="Medium List 1" w:uiPriority="65"/>
-    <w:lsdException w:name="Medium List 2" w:uiPriority="66"/>
-    <w:lsdException w:name="Medium Grid 1" w:uiPriority="67"/>
-    <w:lsdException w:name="Medium Grid 2" w:uiPriority="68"/>
-    <w:lsdException w:name="Medium Grid 3" w:uiPriority="69"/>
-    <w:lsdException w:name="Dark List" w:uiPriority="70"/>
-    <w:lsdException w:name="Colorful Shading" w:uiPriority="71"/>
-    <w:lsdException w:name="Colorful List" w:uiPriority="72"/>
-    <w:lsdException w:name="Colorful Grid" w:uiPriority="73"/>
-    <w:lsdException w:name="Light Shading Accent 1" w:uiPriority="60"/>
-    <w:lsdException w:name="Light List Accent 1" w:uiPriority="61"/>
-    <w:lsdException w:name="Light Grid Accent 1" w:uiPriority="62"/>
-    <w:lsdException w:name="Medium Shading 1 Accent 1" w:uiPriority="63"/>
-    <w:lsdException w:name="Medium Shading 2 Accent 1" w:uiPriority="64"/>
-    <w:lsdException w:name="Medium List 1 Accent 1" w:uiPriority="65"/>
-    <w:lsdException w:name="Revision" w:semiHidden="1"/>
-    <w:lsdException w:name="List Paragraph" w:uiPriority="34" w:qFormat="1"/>
-    <w:lsdException w:name="Quote" w:uiPriority="29" w:qFormat="1"/>
-    <w:lsdException w:name="Intense Quote" w:uiPriority="30" w:qFormat="1"/>
-    <w:lsdException w:name="Medium List 2 Accent 1" w:uiPriority="66"/>
-    <w:lsdException w:name="Medium Grid 1 Accent 1" w:uiPriority="67"/>
-    <w:lsdException w:name="Medium Grid 2 Accent 1" w:uiPriority="68"/>
-    <w:lsdException w:name="Medium Grid 3 Accent 1" w:uiPriority="69"/>
-    <w:lsdException w:name="Dark List Accent 1" w:uiPriority="70"/>
-    <w:lsdException w:name="Colorful Shading Accent 1" w:uiPriority="71"/>
-    <w:lsdException w:name="Colorful List Accent 1" w:uiPriority="72"/>
-    <w:lsdException w:name="Colorful Grid Accent 1" w:uiPriority="73"/>
-    <w:lsdException w:name="Light Shading Accent 2" w:uiPriority="60"/>
-    <w:lsdException w:name="Light List Accent 2" w:uiPriority="61"/>
-    <w:lsdException w:name="Light Grid Accent 2" w:uiPriority="62"/>
-    <w:lsdException w:name="Medium Shading 1 Accent 2" w:uiPriority="63"/>
-    <w:lsdException w:name="Medium Shading 2 Accent 2" w:uiPriority="64"/>
-    <w:lsdException w:name="Medium List 1 Accent 2" w:uiPriority="65"/>
-    <w:lsdException w:name="Medium List 2 Accent 2" w:uiPriority="66"/>
-    <w:lsdException w:name="Medium Grid 1 Accent 2" w:uiPriority="67"/>
-    <w:lsdException w:name="Medium Grid 2 Accent 2" w:uiPriority="68"/>
-    <w:lsdException w:name="Medium Grid 3 Accent 2" w:uiPriority="69"/>
-    <w:lsdException w:name="Dark List Accent 2" w:uiPriority="70"/>
-    <w:lsdException w:name="Colorful Shading Accent 2" w:uiPriority="71"/>
-    <w:lsdException w:name="Colorful List Accent 2" w:uiPriority="72"/>
-    <w:lsdException w:name="Colorful Grid Accent 2" w:uiPriority="73"/>
-    <w:lsdException w:name="Light Shading Accent 3" w:uiPriority="60"/>
-    <w:lsdException w:name="Light List Accent 3" w:uiPriority="61"/>
-    <w:lsdException w:name="Light Grid Accent 3" w:uiPriority="62"/>
-    <w:lsdException w:name="Medium Shading 1 Accent 3" w:uiPriority="63"/>
-    <w:lsdException w:name="Medium Shading 2 Accent 3" w:uiPriority="64"/>
-    <w:lsdException w:name="Medium List 1 Accent 3" w:uiPriority="65"/>
-    <w:lsdException w:name="Medium List 2 Accent 3" w:uiPriority="66"/>
-    <w:lsdException w:name="Medium Grid 1 Accent 3" w:uiPriority="67"/>
-    <w:lsdException w:name="Medium Grid 2 Accent 3" w:uiPriority="68"/>
-    <w:lsdException w:name="Medium Grid 3 Accent 3" w:uiPriority="69"/>
-    <w:lsdException w:name="Dark List Accent 3" w:uiPriority="70"/>
-    <w:lsdException w:name="Colorful Shading Accent 3" w:uiPriority="71"/>
-    <w:lsdException w:name="Colorful List Accent 3" w:uiPriority="72"/>
-    <w:lsdException w:name="Colorful Grid Accent 3" w:uiPriority="73"/>
-    <w:lsdException w:name="Light Shading Accent 4" w:uiPriority="60"/>
-    <w:lsdException w:name="Light List Accent 4" w:uiPriority="61"/>
-    <w:lsdException w:name="Light Grid Accent 4" w:uiPriority="62"/>
-    <w:lsdException w:name="Medium Shading 1 Accent 4" w:uiPriority="63"/>
-    <w:lsdException w:name="Medium Shading 2 Accent 4" w:uiPriority="64"/>
-    <w:lsdException w:name="Medium List 1 Accent 4" w:uiPriority="65"/>
-    <w:lsdException w:name="Medium List 2 Accent 4" w:uiPriority="66"/>
-    <w:lsdException w:name="Medium Grid 1 Accent 4" w:uiPriority="67"/>
-    <w:lsdException w:name="Medium Grid 2 Accent 4" w:uiPriority="68"/>
-    <w:lsdException w:name="Medium Grid 3 Accent 4" w:uiPriority="69"/>
-    <w:lsdException w:name="Dark List Accent 4" w:uiPriority="70"/>
-    <w:lsdException w:name="Colorful Shading Accent 4" w:uiPriority="71"/>
-    <w:lsdException w:name="Colorful List Accent 4" w:uiPriority="72"/>
-    <w:lsdException w:name="Colorful Grid Accent 4" w:uiPriority="73"/>
-    <w:lsdException w:name="Light Shading Accent 5" w:uiPriority="60"/>
-    <w:lsdException w:name="Light List Accent 5" w:uiPriority="61"/>
-    <w:lsdException w:name="Light Grid Accent 5" w:uiPriority="62"/>
-    <w:lsdException w:name="Medium Shading 1 Accent 5" w:uiPriority="63"/>
-    <w:lsdException w:name="Medium Shading 2 Accent 5" w:uiPriority="64"/>
-    <w:lsdException w:name="Medium List 1 Accent 5" w:uiPriority="65"/>
-    <w:lsdException w:name="Medium List 2 Accent 5" w:uiPriority="66"/>
-    <w:lsdException w:name="Medium Grid 1 Accent 5" w:uiPriority="67"/>
-    <w:lsdException w:name="Medium Grid 2 Accent 5" w:uiPriority="68"/>
-    <w:lsdException w:name="Medium Grid 3 Accent 5" w:uiPriority="69"/>
-    <w:lsdException w:name="Dark List Accent 5" w:uiPriority="70"/>
-    <w:lsdException w:name="Colorful Shading Accent 5" w:uiPriority="71"/>
-    <w:lsdException w:name="Colorful List Accent 5" w:uiPriority="72"/>
-    <w:lsdException w:name="Colorful Grid Accent 5" w:uiPriority="73"/>
-    <w:lsdException w:name="Light Shading Accent 6" w:uiPriority="60"/>
-    <w:lsdException w:name="Light List Accent 6" w:uiPriority="61"/>
-    <w:lsdException w:name="Light Grid Accent 6" w:uiPriority="62"/>
-    <w:lsdException w:name="Medium Shading 1 Accent 6" w:uiPriority="63"/>
-    <w:lsdException w:name="Medium Shading 2 Accent 6" w:uiPriority="64"/>
-    <w:lsdException w:name="Medium List 1 Accent 6" w:uiPriority="65"/>
-    <w:lsdException w:name="Medium List 2 Accent 6" w:uiPriority="66"/>
-    <w:lsdException w:name="Medium Grid 1 Accent 6" w:uiPriority="67"/>
-    <w:lsdException w:name="Medium Grid 2 Accent 6" w:uiPriority="68"/>
-    <w:lsdException w:name="Medium Grid 3 Accent 6" w:uiPriority="69"/>
-    <w:lsdException w:name="Dark List Accent 6" w:uiPriority="70"/>
-    <w:lsdException w:name="Colorful Shading Accent 6" w:uiPriority="71"/>
-    <w:lsdException w:name="Colorful List Accent 6" w:uiPriority="72"/>
-    <w:lsdException w:name="Colorful Grid Accent 6" w:uiPriority="73"/>
-    <w:lsdException w:name="Subtle Emphasis" w:uiPriority="19" w:qFormat="1"/>
-    <w:lsdException w:name="Intense Emphasis" w:uiPriority="21" w:qFormat="1"/>
-    <w:lsdException w:name="Subtle Reference" w:uiPriority="31" w:qFormat="1"/>
-    <w:lsdException w:name="Intense Reference" w:uiPriority="32" w:qFormat="1"/>
-    <w:lsdException w:name="Book Title" w:uiPriority="33" w:qFormat="1"/>
-    <w:lsdException w:name="Bibliography" w:semiHidden="1" w:uiPriority="37" w:unhideWhenUsed="1"/>
-    <w:lsdException w:name="TOC Heading" w:semiHidden="1" w:uiPriority="39" w:unhideWhenUsed="1" w:qFormat="1"/>
-    <w:lsdException w:name="Grid Table 4" w:uiPriority="49"/>
-    <w:lsdException w:name="Grid Table 5 Dark" w:uiPriority="50"/>
-    <w:lsdException w:name="Grid Table 6 Colorful" w:uiPriority="51"/>
-    <w:lsdException w:name="Grid Table 7 Colorful" w:uiPriority="52"/>
-    <w:lsdException w:name="Grid Table 1 Light Accent 1" w:uiPriority="46"/>
-    <w:lsdException w:name="Grid Table 2 Accent 1" w:uiPriority="47"/>
-    <w:lsdException w:name="Grid Table 3 Accent 1" w:uiPriority="48"/>
-    <w:lsdException w:name="Grid Table 4 Accent 1" w:uiPriority="49"/>
-    <w:lsdException w:name="Grid Table 5 Dark Accent 1" w:uiPriority="50"/>
-    <w:lsdException w:name="Grid Table 6 Colorful Accent 1" w:uiPriority="51"/>
-    <w:lsdException w:name="Grid Table 7 Colorful Accent 1" w:uiPriority="52"/>
-    <w:lsdException w:name="Grid Table 1 Light Accent 2" w:uiPriority="46"/>
-    <w:lsdException w:name="Grid Table 2 Accent 2" w:uiPriority="47"/>
-    <w:lsdException w:name="Grid Table 3 Accent 2" w:uiPriority="48"/>
-    <w:lsdException w:name="Grid Table 4 Accent 2" w:uiPriority="49"/>
-    <w:lsdException w:name="Grid Table 5 Dark Accent 2" w:uiPriority="50"/>
-    <w:lsdException w:name="Grid Table 6 Colorful Accent 2" w:uiPriority="51"/>
-    <w:lsdException w:name="Grid Table 7 Colorful Accent 2" w:uiPriority="52"/>
-    <w:lsdException w:name="Grid Table 1 Light Accent 3" w:uiPriority="46"/>
-    <w:lsdException w:name="Grid Table 2 Accent 3" w:uiPriority="47"/>
-    <w:lsdException w:name="Grid Table 3 Accent 3" w:uiPriority="48"/>
-    <w:lsdException w:name="Grid Table 4 Accent 3" w:uiPriority="49"/>
-    <w:lsdException w:name="Grid Table 5 Dark Accent 3" w:uiPriority="50"/>
-    <w:lsdException w:name="Grid Table 6 Colorful Accent 3" w:uiPriority="51"/>
-    <w:lsdException w:name="Grid Table 7 Colorful Accent 3" w:uiPriority="52"/>
-    <w:lsdException w:name="Grid Table 1 Light Accent 4" w:uiPriority="46"/>
-    <w:lsdException w:name="Grid Table 2 Accent 4" w:uiPriority="47"/>
-    <w:lsdException w:name="Grid Table 3 Accent 4" w:uiPriority="48"/>
-    <w:lsdException w:name="Grid Table 4 Accent 4" w:uiPriority="49"/>
-    <w:lsdException w:name="Grid Table 5 Dark Accent 4" w:uiPriority="50"/>
-    <w:lsdException w:name="Grid Table 6 Colorful Accent 4" w:uiPriority="51"/>
-    <w:lsdException w:name="Grid Table 7 Colorful Accent 4" w:uiPriority="52"/>
-    <w:lsdException w:name="Grid Table 1 Light Accent 5" w:uiPriority="46"/>
-    <w:lsdException w:name="Grid Table 2 Accent 5" w:uiPriority="47"/>
-    <w:lsdException w:name="Grid Table 3 Accent 5" w:uiPriority="48"/>
-    <w:lsdException w:name="Grid Table 4 Accent 5" w:uiPriority="49"/>
-    <w:lsdException w:name="Grid Table 5 Dark Accent 5" w:uiPriority="50"/>
-    <w:lsdException w:name="Grid Table 6 Colorful Accent 5" w:uiPriority="51"/>
-    <w:lsdException w:name="Grid Table 7 Colorful Accent 5" w:uiPriority="52"/>
-    <w:lsdException w:name="Grid Table 1 Light Accent 6" w:uiPriority="46"/>
-    <w:lsdException w:name="Grid Table 2 Accent 6" w:uiPriority="47"/>
-    <w:lsdException w:name="Grid Table 3 Accent 6" w:uiPriority="48"/>
-    <w:lsdException w:name="Grid Table 4 Accent 6" w:uiPriority="49"/>
-    <w:lsdException w:name="Grid Table 5 Dark Accent 6" w:uiPriority="50"/>
-    <w:lsdException w:name="Grid Table 6 Colorful Accent 6" w:uiPriority="51"/>
-    <w:lsdException w:name="Grid Table 7 Colorful Accent 6" w:uiPriority="52"/>
-    <w:lsdException w:name="List Table 1 Light" w:uiPriority="46"/>
-    <w:lsdException w:name="List Table 2" w:uiPriority="47"/>
-    <w:lsdException w:name="List Table 3" w:uiPriority="48"/>
-    <w:lsdException w:name="List Table 4" w:uiPriority="49"/>
-    <w:lsdException w:name="List Table 5 Dark" w:uiPriority="50"/>
-    <w:lsdException w:name="List Table 6 Colorful" w:uiPriority="51"/>
-    <w:lsdException w:name="List Table 7 Colorful" w:uiPriority="52"/>
-    <w:lsdException w:name="List Table 1 Light Accent 1" w:uiPriority="46"/>
-    <w:lsdException w:name="List Table 2 Accent 1" w:uiPriority="47"/>
-    <w:lsdException w:name="List Table 3 Accent 1" w:uiPriority="48"/>
-    <w:lsdException w:name="List Table 4 Accent 1" w:uiPriority="49"/>
-    <w:lsdException w:name="List Table 5 Dark Accent 1" w:uiPriority="50"/>
-    <w:lsdException w:name="List Table 6 Colorful Accent 1" w:uiPriority="51"/>
-    <w:lsdException w:name="List Table 7 Colorful Accent 1" w:uiPriority="52"/>
-    <w:lsdException w:name="List Table 1 Light Accent 2" w:uiPriority="46"/>
-    <w:lsdException w:name="List Table 2 Accent 2" w:uiPriority="47"/>
-    <w:lsdException w:name="List Table 3 Accent 2" w:uiPriority="48"/>
-    <w:lsdException w:name="List Table 4 Accent 2" w:uiPriority="49"/>
-    <w:lsdException w:name="List Table 5 Dark Accent 2" w:uiPriority="50"/>
-    <w:lsdException w:name="List Table 6 Colorful Accent 2" w:uiPriority="51"/>
-    <w:lsdException w:name="List Table 7 Colorful Accent 2" w:uiPriority="52"/>
-    <w:lsdException w:name="List Table 1 Light Accent 3" w:uiPriority="46"/>
-    <w:lsdException w:name="List Table 2 Accent 3" w:uiPriority="47"/>
-    <w:lsdException w:name="List Table 3 Accent 3" w:uiPriority="48"/>
-    <w:lsdException w:name="List Table 4 Accent 3" w:uiPriority="49"/>
-    <w:lsdException w:name="List Table 5 Dark Accent 3" w:uiPriority="50"/>
-    <w:lsdException w:name="List Table 6 Colorful Accent 3" w:uiPriority="51"/>
-    <w:lsdException w:name="List Table 7 Colorful Accent 3" w:uiPriority="52"/>
-    <w:lsdException w:name="List Table 1 Light Accent 4" w:uiPriority="46"/>
-    <w:lsdException w:name="List Table 2 Accent 4" w:uiPriority="47"/>
-    <w:lsdException w:name="List Table 3 Accent 4" w:uiPriority="48"/>
-    <w:lsdException w:name="List Table 4 Accent 4" w:uiPriority="49"/>
-    <w:lsdException w:name="List Table 5 Dark Accent 4" w:uiPriority="50"/>
-    <w:lsdException w:name="List Table 6 Colorful Accent 4" w:uiPriority="51"/>
-    <w:lsdException w:name="List Table 7 Colorful Accent 4" w:uiPriority="52"/>
-    <w:lsdException w:name="List Table 1 Light Accent 5" w:uiPriority="46"/>
-    <w:lsdException w:name="List Table 2 Accent 5" w:uiPriority="47"/>
-    <w:lsdException w:name="List Table 3 Accent 5" w:uiPriority="48"/>
-    <w:lsdException w:name="List Table 4 Accent 5" w:uiPriority="49"/>
-    <w:lsdException w:name="List Table 5 Dark Accent 5" w:uiPriority="50"/>
-    <w:lsdException w:name="List Table 6 Colorful Accent 5" w:uiPriority="51"/>
-    <w:lsdException w:name="List Table 7 Colorful Accent 5" w:uiPriority="52"/>
-    <w:lsdException w:name="List Table 1 Light Accent 6" w:uiPriority="46"/>
-    <w:lsdException w:name="List Table 2 Accent 6" w:uiPriority="47"/>
-    <w:lsdException w:name="List Table 3 Accent 6" w:uiPriority="48"/>
-    <w:lsdException w:name="List Table 4 Accent 6" w:uiPriority="49"/>
-    <w:lsdException w:name="List Table 5 Dark Accent 6" w:uiPriority="50"/>
-    <w:lsdException w:name="List Table 6 Colorful Accent 6" w:uiPriority="51"/>
-    <w:lsdException w:name="List Table 7 Colorful Accent 6" w:uiPriority="52"/>
+  <w:latentStyles w:defLockedState="0" w:defUIPriority="99" w:defSemiHidden="1" w:defUnhideWhenUsed="1" w:defQFormat="0" w:count="276">
+    <w:lsdException w:name="Normal" w:semiHidden="0" w:uiPriority="0" w:unhideWhenUsed="0" w:qFormat="1"/>
+    <w:lsdException w:name="heading 1" w:semiHidden="0" w:uiPriority="9" w:unhideWhenUsed="0" w:qFormat="1"/>
+    <w:lsdException w:name="heading 2" w:uiPriority="9" w:qFormat="1"/>
+    <w:lsdException w:name="heading 3" w:uiPriority="9" w:qFormat="1"/>
+    <w:lsdException w:name="heading 4" w:uiPriority="9" w:qFormat="1"/>
+    <w:lsdException w:name="heading 5" w:uiPriority="9" w:qFormat="1"/>
+    <w:lsdException w:name="heading 6" w:uiPriority="9" w:qFormat="1"/>
+    <w:lsdException w:name="heading 7" w:uiPriority="9" w:qFormat="1"/>
+    <w:lsdException w:name="heading 8" w:uiPriority="9" w:qFormat="1"/>
+    <w:lsdException w:name="heading 9" w:uiPriority="9" w:qFormat="1"/>
+    <w:lsdException w:name="toc 1" w:uiPriority="39"/>
+    <w:lsdException w:name="toc 2" w:uiPriority="39"/>
+    <w:lsdException w:name="toc 3" w:uiPriority="39"/>
+    <w:lsdException w:name="toc 4" w:uiPriority="39"/>
+    <w:lsdException w:name="toc 5" w:uiPriority="39"/>
+    <w:lsdException w:name="toc 6" w:uiPriority="39"/>
+    <w:lsdException w:name="toc 7" w:uiPriority="39"/>
+    <w:lsdException w:name="toc 8" w:uiPriority="39"/>
+    <w:lsdException w:name="toc 9" w:uiPriority="39"/>
+    <w:lsdException w:name="caption" w:uiPriority="35" w:qFormat="1"/>
+    <w:lsdException w:name="Title" w:semiHidden="0" w:uiPriority="10" w:unhideWhenUsed="0" w:qFormat="1"/>
+    <w:lsdException w:name="Default Paragraph Font" w:uiPriority="1"/>
+    <w:lsdException w:name="Subtitle" w:semiHidden="0" w:uiPriority="11" w:unhideWhenUsed="0" w:qFormat="1"/>
+    <w:lsdException w:name="Strong" w:semiHidden="0" w:uiPriority="22" w:unhideWhenUsed="0" w:qFormat="1"/>
+    <w:lsdException w:name="Emphasis" w:semiHidden="0" w:uiPriority="20" w:unhideWhenUsed="0" w:qFormat="1"/>
+    <w:lsdException w:name="Table Grid" w:semiHidden="0" w:uiPriority="39" w:unhideWhenUsed="0"/>
+    <w:lsdException w:name="Note Level 1" w:semiHidden="0" w:unhideWhenUsed="0"/>
+    <w:lsdException w:name="Note Level 2" w:semiHidden="0" w:unhideWhenUsed="0"/>
+    <w:lsdException w:name="Note Level 3" w:semiHidden="0" w:unhideWhenUsed="0"/>
+    <w:lsdException w:name="Note Level 4" w:semiHidden="0" w:unhideWhenUsed="0"/>
+    <w:lsdException w:name="Note Level 5" w:semiHidden="0" w:unhideWhenUsed="0"/>
+    <w:lsdException w:name="Note Level 6" w:semiHidden="0" w:unhideWhenUsed="0"/>
+    <w:lsdException w:name="Note Level 7" w:semiHidden="0" w:unhideWhenUsed="0"/>
+    <w:lsdException w:name="Note Level 8" w:semiHidden="0" w:unhideWhenUsed="0"/>
+    <w:lsdException w:name="Note Level 9" w:semiHidden="0" w:unhideWhenUsed="0"/>
+    <w:lsdException w:name="Placeholder Text" w:unhideWhenUsed="0"/>
+    <w:lsdException w:name="No Spacing" w:semiHidden="0" w:uiPriority="1" w:unhideWhenUsed="0" w:qFormat="1"/>
+    <w:lsdException w:name="Light Shading" w:semiHidden="0" w:uiPriority="60" w:unhideWhenUsed="0"/>
+    <w:lsdException w:name="Light List" w:semiHidden="0" w:uiPriority="61" w:unhideWhenUsed="0"/>
+    <w:lsdException w:name="Light Grid" w:semiHidden="0" w:uiPriority="62" w:unhideWhenUsed="0"/>
+    <w:lsdException w:name="Medium Shading 1" w:semiHidden="0" w:uiPriority="63" w:unhideWhenUsed="0"/>
+    <w:lsdException w:name="Medium Shading 2" w:semiHidden="0" w:uiPriority="64" w:unhideWhenUsed="0"/>
+    <w:lsdException w:name="Medium List 1" w:semiHidden="0" w:uiPriority="65" w:unhideWhenUsed="0"/>
+    <w:lsdException w:name="Medium List 2" w:semiHidden="0" w:uiPriority="66" w:unhideWhenUsed="0"/>
+    <w:lsdException w:name="Medium Grid 1" w:semiHidden="0" w:uiPriority="67" w:unhideWhenUsed="0"/>
+    <w:lsdException w:name="Medium Grid 2" w:semiHidden="0" w:uiPriority="68" w:unhideWhenUsed="0"/>
+    <w:lsdException w:name="Medium Grid 3" w:semiHidden="0" w:uiPriority="69" w:unhideWhenUsed="0"/>
+    <w:lsdException w:name="Dark List" w:semiHidden="0" w:uiPriority="70" w:unhideWhenUsed="0"/>
+    <w:lsdException w:name="Colorful Shading" w:semiHidden="0" w:uiPriority="71" w:unhideWhenUsed="0"/>
+    <w:lsdException w:name="Colorful List" w:semiHidden="0" w:uiPriority="72" w:unhideWhenUsed="0"/>
+    <w:lsdException w:name="Colorful Grid" w:semiHidden="0" w:uiPriority="73" w:unhideWhenUsed="0"/>
+    <w:lsdException w:name="Light Shading Accent 1" w:semiHidden="0" w:uiPriority="60" w:unhideWhenUsed="0"/>
+    <w:lsdException w:name="Light List Accent 1" w:semiHidden="0" w:uiPriority="61" w:unhideWhenUsed="0"/>
+    <w:lsdException w:name="Light Grid Accent 1" w:semiHidden="0" w:uiPriority="62" w:unhideWhenUsed="0"/>
+    <w:lsdException w:name="Medium Shading 1 Accent 1" w:semiHidden="0" w:uiPriority="63" w:unhideWhenUsed="0"/>
+    <w:lsdException w:name="Medium Shading 2 Accent 1" w:semiHidden="0" w:uiPriority="64" w:unhideWhenUsed="0"/>
+    <w:lsdException w:name="Medium List 1 Accent 1" w:semiHidden="0" w:uiPriority="65" w:unhideWhenUsed="0"/>
+    <w:lsdException w:name="Revision" w:unhideWhenUsed="0"/>
+    <w:lsdException w:name="List Paragraph" w:semiHidden="0" w:uiPriority="34" w:unhideWhenUsed="0" w:qFormat="1"/>
+    <w:lsdException w:name="Quote" w:semiHidden="0" w:uiPriority="29" w:unhideWhenUsed="0" w:qFormat="1"/>
+    <w:lsdException w:name="Intense Quote" w:semiHidden="0" w:uiPriority="30" w:unhideWhenUsed="0" w:qFormat="1"/>
+    <w:lsdException w:name="Medium List 2 Accent 1" w:semiHidden="0" w:uiPriority="66" w:unhideWhenUsed="0"/>
+    <w:lsdException w:name="Medium Grid 1 Accent 1" w:semiHidden="0" w:uiPriority="67" w:unhideWhenUsed="0"/>
+    <w:lsdException w:name="Medium Grid 2 Accent 1" w:semiHidden="0" w:uiPriority="68" w:unhideWhenUsed="0"/>
+    <w:lsdException w:name="Medium Grid 3 Accent 1" w:semiHidden="0" w:uiPriority="69" w:unhideWhenUsed="0"/>
+    <w:lsdException w:name="Dark List Accent 1" w:semiHidden="0" w:uiPriority="70" w:unhideWhenUsed="0"/>
+    <w:lsdException w:name="Colorful Shading Accent 1" w:semiHidden="0" w:uiPriority="71" w:unhideWhenUsed="0"/>
+    <w:lsdException w:name="Colorful List Accent 1" w:semiHidden="0" w:uiPriority="72" w:unhideWhenUsed="0"/>
+    <w:lsdException w:name="Colorful Grid Accent 1" w:semiHidden="0" w:uiPriority="73" w:unhideWhenUsed="0"/>
+    <w:lsdException w:name="Light Shading Accent 2" w:semiHidden="0" w:uiPriority="60" w:unhideWhenUsed="0"/>
+    <w:lsdException w:name="Light List Accent 2" w:semiHidden="0" w:uiPriority="61" w:unhideWhenUsed="0"/>
+    <w:lsdException w:name="Light Grid Accent 2" w:semiHidden="0" w:uiPriority="62" w:unhideWhenUsed="0"/>
+    <w:lsdException w:name="Medium Shading 1 Accent 2" w:semiHidden="0" w:uiPriority="63" w:unhideWhenUsed="0"/>
+    <w:lsdException w:name="Medium Shading 2 Accent 2" w:semiHidden="0" w:uiPriority="64" w:unhideWhenUsed="0"/>
+    <w:lsdException w:name="Medium List 1 Accent 2" w:semiHidden="0" w:uiPriority="65" w:unhideWhenUsed="0"/>
+    <w:lsdException w:name="Medium List 2 Accent 2" w:semiHidden="0" w:uiPriority="66" w:unhideWhenUsed="0"/>
+    <w:lsdException w:name="Medium Grid 1 Accent 2" w:semiHidden="0" w:uiPriority="67" w:unhideWhenUsed="0"/>
+    <w:lsdException w:name="Medium Grid 2 Accent 2" w:semiHidden="0" w:uiPriority="68" w:unhideWhenUsed="0"/>
+    <w:lsdException w:name="Medium Grid 3 Accent 2" w:semiHidden="0" w:uiPriority="69" w:unhideWhenUsed="0"/>
+    <w:lsdException w:name="Dark List Accent 2" w:semiHidden="0" w:uiPriority="70" w:unhideWhenUsed="0"/>
+    <w:lsdException w:name="Colorful Shading Accent 2" w:semiHidden="0" w:uiPriority="71" w:unhideWhenUsed="0"/>
+    <w:lsdException w:name="Colorful List Accent 2" w:semiHidden="0" w:uiPriority="72" w:unhideWhenUsed="0"/>
+    <w:lsdException w:name="Colorful Grid Accent 2" w:semiHidden="0" w:uiPriority="73" w:unhideWhenUsed="0"/>
+    <w:lsdException w:name="Light Shading Accent 3" w:semiHidden="0" w:uiPriority="60" w:unhideWhenUsed="0"/>
+    <w:lsdException w:name="Light List Accent 3" w:semiHidden="0" w:uiPriority="61" w:unhideWhenUsed="0"/>
+    <w:lsdException w:name="Light Grid Accent 3" w:semiHidden="0" w:uiPriority="62" w:unhideWhenUsed="0"/>
+    <w:lsdException w:name="Medium Shading 1 Accent 3" w:semiHidden="0" w:uiPriority="63" w:unhideWhenUsed="0"/>
+    <w:lsdException w:name="Medium Shading 2 Accent 3" w:semiHidden="0" w:uiPriority="64" w:unhideWhenUsed="0"/>
+    <w:lsdException w:name="Medium List 1 Accent 3" w:semiHidden="0" w:uiPriority="65" w:unhideWhenUsed="0"/>
+    <w:lsdException w:name="Medium List 2 Accent 3" w:semiHidden="0" w:uiPriority="66" w:unhideWhenUsed="0"/>
+    <w:lsdException w:name="Medium Grid 1 Accent 3" w:semiHidden="0" w:uiPriority="67" w:unhideWhenUsed="0"/>
+    <w:lsdException w:name="Medium Grid 2 Accent 3" w:semiHidden="0" w:uiPriority="68" w:unhideWhenUsed="0"/>
+    <w:lsdException w:name="Medium Grid 3 Accent 3" w:semiHidden="0" w:uiPriority="69" w:unhideWhenUsed="0"/>
+    <w:lsdException w:name="Dark List Accent 3" w:semiHidden="0" w:uiPriority="70" w:unhideWhenUsed="0"/>
+    <w:lsdException w:name="Colorful Shading Accent 3" w:semiHidden="0" w:uiPriority="71" w:unhideWhenUsed="0"/>
+    <w:lsdException w:name="Colorful List Accent 3" w:semiHidden="0" w:uiPriority="72" w:unhideWhenUsed="0"/>
+    <w:lsdException w:name="Colorful Grid Accent 3" w:semiHidden="0" w:uiPriority="73" w:unhideWhenUsed="0"/>
+    <w:lsdException w:name="Light Shading Accent 4" w:semiHidden="0" w:uiPriority="60" w:unhideWhenUsed="0"/>
+    <w:lsdException w:name="Light List Accent 4" w:semiHidden="0" w:uiPriority="61" w:unhideWhenUsed="0"/>
+    <w:lsdException w:name="Light Grid Accent 4" w:semiHidden="0" w:uiPriority="62" w:unhideWhenUsed="0"/>
+    <w:lsdException w:name="Medium Shading 1 Accent 4" w:semiHidden="0" w:uiPriority="63" w:unhideWhenUsed="0"/>
+    <w:lsdException w:name="Medium Shading 2 Accent 4" w:semiHidden="0" w:uiPriority="64" w:unhideWhenUsed="0"/>
+    <w:lsdException w:name="Medium List 1 Accent 4" w:semiHidden="0" w:uiPriority="65" w:unhideWhenUsed="0"/>
+    <w:lsdException w:name="Medium List 2 Accent 4" w:semiHidden="0" w:uiPriority="66" w:unhideWhenUsed="0"/>
+    <w:lsdException w:name="Medium Grid 1 Accent 4" w:semiHidden="0" w:uiPriority="67" w:unhideWhenUsed="0"/>
+    <w:lsdException w:name="Medium Grid 2 Accent 4" w:semiHidden="0" w:uiPriority="68" w:unhideWhenUsed="0"/>
+    <w:lsdException w:name="Medium Grid 3 Accent 4" w:semiHidden="0" w:uiPriority="69" w:unhideWhenUsed="0"/>
+    <w:lsdException w:name="Dark List Accent 4" w:semiHidden="0" w:uiPriority="70" w:unhideWhenUsed="0"/>
+    <w:lsdException w:name="Colorful Shading Accent 4" w:semiHidden="0" w:uiPriority="71" w:unhideWhenUsed="0"/>
+    <w:lsdException w:name="Colorful List Accent 4" w:semiHidden="0" w:uiPriority="72" w:unhideWhenUsed="0"/>
+    <w:lsdException w:name="Colorful Grid Accent 4" w:semiHidden="0" w:uiPriority="73" w:unhideWhenUsed="0"/>
+    <w:lsdException w:name="Light Shading Accent 5" w:semiHidden="0" w:uiPriority="60" w:unhideWhenUsed="0"/>
+    <w:lsdException w:name="Light List Accent 5" w:semiHidden="0" w:uiPriority="61" w:unhideWhenUsed="0"/>
+    <w:lsdException w:name="Light Grid Accent 5" w:semiHidden="0" w:uiPriority="62" w:unhideWhenUsed="0"/>
+    <w:lsdException w:name="Medium Shading 1 Accent 5" w:semiHidden="0" w:uiPriority="63" w:unhideWhenUsed="0"/>
+    <w:lsdException w:name="Medium Shading 2 Accent 5" w:semiHidden="0" w:uiPriority="64" w:unhideWhenUsed="0"/>
+    <w:lsdException w:name="Medium List 1 Accent 5" w:semiHidden="0" w:uiPriority="65" w:unhideWhenUsed="0"/>
+    <w:lsdException w:name="Medium List 2 Accent 5" w:semiHidden="0" w:uiPriority="66" w:unhideWhenUsed="0"/>
+    <w:lsdException w:name="Medium Grid 1 Accent 5" w:semiHidden="0" w:uiPriority="67" w:unhideWhenUsed="0"/>
+    <w:lsdException w:name="Medium Grid 2 Accent 5" w:semiHidden="0" w:uiPriority="68" w:unhideWhenUsed="0"/>
+    <w:lsdException w:name="Medium Grid 3 Accent 5" w:semiHidden="0" w:uiPriority="69" w:unhideWhenUsed="0"/>
+    <w:lsdException w:name="Dark List Accent 5" w:semiHidden="0" w:uiPriority="70" w:unhideWhenUsed="0"/>
+    <w:lsdException w:name="Colorful Shading Accent 5" w:semiHidden="0" w:uiPriority="71" w:unhideWhenUsed="0"/>
+    <w:lsdException w:name="Colorful List Accent 5" w:semiHidden="0" w:uiPriority="72" w:unhideWhenUsed="0"/>
+    <w:lsdException w:name="Colorful Grid Accent 5" w:semiHidden="0" w:uiPriority="73" w:unhideWhenUsed="0"/>
+    <w:lsdException w:name="Light Shading Accent 6" w:semiHidden="0" w:uiPriority="60" w:unhideWhenUsed="0"/>
+    <w:lsdException w:name="Light List Accent 6" w:semiHidden="0" w:uiPriority="61" w:unhideWhenUsed="0"/>
+    <w:lsdException w:name="Light Grid Accent 6" w:semiHidden="0" w:uiPriority="62" w:unhideWhenUsed="0"/>
+    <w:lsdException w:name="Medium Shading 1 Accent 6" w:semiHidden="0" w:uiPriority="63" w:unhideWhenUsed="0"/>
+    <w:lsdException w:name="Medium Shading 2 Accent 6" w:semiHidden="0" w:uiPriority="64" w:unhideWhenUsed="0"/>
+    <w:lsdException w:name="Medium List 1 Accent 6" w:semiHidden="0" w:uiPriority="65" w:unhideWhenUsed="0"/>
+    <w:lsdException w:name="Medium List 2 Accent 6" w:semiHidden="0" w:uiPriority="66" w:unhideWhenUsed="0"/>
+    <w:lsdException w:name="Medium Grid 1 Accent 6" w:semiHidden="0" w:uiPriority="67" w:unhideWhenUsed="0"/>
+    <w:lsdException w:name="Medium Grid 2 Accent 6" w:semiHidden="0" w:uiPriority="68" w:unhideWhenUsed="0"/>
+    <w:lsdException w:name="Medium Grid 3 Accent 6" w:semiHidden="0" w:uiPriority="69" w:unhideWhenUsed="0"/>
+    <w:lsdException w:name="Dark List Accent 6" w:semiHidden="0" w:uiPriority="70" w:unhideWhenUsed="0"/>
+    <w:lsdException w:name="Colorful Shading Accent 6" w:semiHidden="0" w:uiPriority="71" w:unhideWhenUsed="0"/>
+    <w:lsdException w:name="Colorful List Accent 6" w:semiHidden="0" w:uiPriority="72" w:unhideWhenUsed="0"/>
+    <w:lsdException w:name="Colorful Grid Accent 6" w:semiHidden="0" w:uiPriority="73" w:unhideWhenUsed="0"/>
+    <w:lsdException w:name="Subtle Emphasis" w:semiHidden="0" w:uiPriority="19" w:unhideWhenUsed="0" w:qFormat="1"/>
+    <w:lsdException w:name="Intense Emphasis" w:semiHidden="0" w:uiPriority="21" w:unhideWhenUsed="0" w:qFormat="1"/>
+    <w:lsdException w:name="Subtle Reference" w:semiHidden="0" w:uiPriority="31" w:unhideWhenUsed="0" w:qFormat="1"/>
+    <w:lsdException w:name="Intense Reference" w:semiHidden="0" w:uiPriority="32" w:unhideWhenUsed="0" w:qFormat="1"/>
+    <w:lsdException w:name="Book Title" w:semiHidden="0" w:uiPriority="33" w:unhideWhenUsed="0" w:qFormat="1"/>
+    <w:lsdException w:name="Bibliography" w:uiPriority="37"/>
+    <w:lsdException w:name="TOC Heading" w:uiPriority="39" w:qFormat="1"/>
   </w:latentStyles>
   <w:style w:type="paragraph" w:default="1" w:styleId="Normal">
     <w:name w:val="Normal"/>
@@ -13049,6 +13736,192 @@
 </w:styles>
 </file>
 
+<file path=word/stylesWithEffects.xml><?xml version="1.0" encoding="utf-8"?>
+<w:styles xmlns:wpc="http://schemas.microsoft.com/office/word/2010/wordprocessingCanvas" xmlns:mo="http://schemas.microsoft.com/office/mac/office/2008/main" xmlns:mc="http://schemas.openxmlformats.org/markup-compatibility/2006" xmlns:mv="urn:schemas-microsoft-com:mac:vml" xmlns:o="urn:schemas-microsoft-com:office:office" xmlns:r="http://schemas.openxmlformats.org/officeDocument/2006/relationships" xmlns:m="http://schemas.openxmlformats.org/officeDocument/2006/math" xmlns:v="urn:schemas-microsoft-com:vml" xmlns:wp14="http://schemas.microsoft.com/office/word/2010/wordprocessingDrawing" xmlns:wp="http://schemas.openxmlformats.org/drawingml/2006/wordprocessingDrawing" xmlns:w10="urn:schemas-microsoft-com:office:word" xmlns:w="http://schemas.openxmlformats.org/wordprocessingml/2006/main" xmlns:w14="http://schemas.microsoft.com/office/word/2010/wordml" xmlns:wpg="http://schemas.microsoft.com/office/word/2010/wordprocessingGroup" xmlns:wpi="http://schemas.microsoft.com/office/word/2010/wordprocessingInk" xmlns:wne="http://schemas.microsoft.com/office/word/2006/wordml" xmlns:wps="http://schemas.microsoft.com/office/word/2010/wordprocessingShape" mc:Ignorable="w14 wp14">
+  <w:docDefaults>
+    <w:rPrDefault>
+      <w:rPr>
+        <w:rFonts w:asciiTheme="minorHAnsi" w:eastAsiaTheme="minorEastAsia" w:hAnsiTheme="minorHAnsi" w:cstheme="minorBidi"/>
+        <w:sz w:val="24"/>
+        <w:szCs w:val="24"/>
+        <w:lang w:val="en-US" w:eastAsia="ja-JP" w:bidi="ar-SA"/>
+      </w:rPr>
+    </w:rPrDefault>
+    <w:pPrDefault/>
+  </w:docDefaults>
+  <w:latentStyles w:defLockedState="0" w:defUIPriority="99" w:defSemiHidden="1" w:defUnhideWhenUsed="1" w:defQFormat="0" w:count="276">
+    <w:lsdException w:name="Normal" w:semiHidden="0" w:uiPriority="0" w:unhideWhenUsed="0" w:qFormat="1"/>
+    <w:lsdException w:name="heading 1" w:semiHidden="0" w:uiPriority="9" w:unhideWhenUsed="0" w:qFormat="1"/>
+    <w:lsdException w:name="heading 2" w:uiPriority="9" w:qFormat="1"/>
+    <w:lsdException w:name="heading 3" w:uiPriority="9" w:qFormat="1"/>
+    <w:lsdException w:name="heading 4" w:uiPriority="9" w:qFormat="1"/>
+    <w:lsdException w:name="heading 5" w:uiPriority="9" w:qFormat="1"/>
+    <w:lsdException w:name="heading 6" w:uiPriority="9" w:qFormat="1"/>
+    <w:lsdException w:name="heading 7" w:uiPriority="9" w:qFormat="1"/>
+    <w:lsdException w:name="heading 8" w:uiPriority="9" w:qFormat="1"/>
+    <w:lsdException w:name="heading 9" w:uiPriority="9" w:qFormat="1"/>
+    <w:lsdException w:name="toc 1" w:uiPriority="39"/>
+    <w:lsdException w:name="toc 2" w:uiPriority="39"/>
+    <w:lsdException w:name="toc 3" w:uiPriority="39"/>
+    <w:lsdException w:name="toc 4" w:uiPriority="39"/>
+    <w:lsdException w:name="toc 5" w:uiPriority="39"/>
+    <w:lsdException w:name="toc 6" w:uiPriority="39"/>
+    <w:lsdException w:name="toc 7" w:uiPriority="39"/>
+    <w:lsdException w:name="toc 8" w:uiPriority="39"/>
+    <w:lsdException w:name="toc 9" w:uiPriority="39"/>
+    <w:lsdException w:name="caption" w:uiPriority="35" w:qFormat="1"/>
+    <w:lsdException w:name="Title" w:semiHidden="0" w:uiPriority="10" w:unhideWhenUsed="0" w:qFormat="1"/>
+    <w:lsdException w:name="Default Paragraph Font" w:uiPriority="1"/>
+    <w:lsdException w:name="Subtitle" w:semiHidden="0" w:uiPriority="11" w:unhideWhenUsed="0" w:qFormat="1"/>
+    <w:lsdException w:name="Strong" w:semiHidden="0" w:uiPriority="22" w:unhideWhenUsed="0" w:qFormat="1"/>
+    <w:lsdException w:name="Emphasis" w:semiHidden="0" w:uiPriority="20" w:unhideWhenUsed="0" w:qFormat="1"/>
+    <w:lsdException w:name="Table Grid" w:semiHidden="0" w:uiPriority="59" w:unhideWhenUsed="0"/>
+    <w:lsdException w:name="Placeholder Text" w:unhideWhenUsed="0"/>
+    <w:lsdException w:name="No Spacing" w:semiHidden="0" w:uiPriority="1" w:unhideWhenUsed="0" w:qFormat="1"/>
+    <w:lsdException w:name="Light Shading" w:semiHidden="0" w:uiPriority="60" w:unhideWhenUsed="0"/>
+    <w:lsdException w:name="Light List" w:semiHidden="0" w:uiPriority="61" w:unhideWhenUsed="0"/>
+    <w:lsdException w:name="Light Grid" w:semiHidden="0" w:uiPriority="62" w:unhideWhenUsed="0"/>
+    <w:lsdException w:name="Medium Shading 1" w:semiHidden="0" w:uiPriority="63" w:unhideWhenUsed="0"/>
+    <w:lsdException w:name="Medium Shading 2" w:semiHidden="0" w:uiPriority="64" w:unhideWhenUsed="0"/>
+    <w:lsdException w:name="Medium List 1" w:semiHidden="0" w:uiPriority="65" w:unhideWhenUsed="0"/>
+    <w:lsdException w:name="Medium List 2" w:semiHidden="0" w:uiPriority="66" w:unhideWhenUsed="0"/>
+    <w:lsdException w:name="Medium Grid 1" w:semiHidden="0" w:uiPriority="67" w:unhideWhenUsed="0"/>
+    <w:lsdException w:name="Medium Grid 2" w:semiHidden="0" w:uiPriority="68" w:unhideWhenUsed="0"/>
+    <w:lsdException w:name="Medium Grid 3" w:semiHidden="0" w:uiPriority="69" w:unhideWhenUsed="0"/>
+    <w:lsdException w:name="Dark List" w:semiHidden="0" w:uiPriority="70" w:unhideWhenUsed="0"/>
+    <w:lsdException w:name="Colorful Shading" w:semiHidden="0" w:uiPriority="71" w:unhideWhenUsed="0"/>
+    <w:lsdException w:name="Colorful List" w:semiHidden="0" w:uiPriority="72" w:unhideWhenUsed="0"/>
+    <w:lsdException w:name="Colorful Grid" w:semiHidden="0" w:uiPriority="73" w:unhideWhenUsed="0"/>
+    <w:lsdException w:name="Light Shading Accent 1" w:semiHidden="0" w:uiPriority="60" w:unhideWhenUsed="0"/>
+    <w:lsdException w:name="Light List Accent 1" w:semiHidden="0" w:uiPriority="61" w:unhideWhenUsed="0"/>
+    <w:lsdException w:name="Light Grid Accent 1" w:semiHidden="0" w:uiPriority="62" w:unhideWhenUsed="0"/>
+    <w:lsdException w:name="Medium Shading 1 Accent 1" w:semiHidden="0" w:uiPriority="63" w:unhideWhenUsed="0"/>
+    <w:lsdException w:name="Medium Shading 2 Accent 1" w:semiHidden="0" w:uiPriority="64" w:unhideWhenUsed="0"/>
+    <w:lsdException w:name="Medium List 1 Accent 1" w:semiHidden="0" w:uiPriority="65" w:unhideWhenUsed="0"/>
+    <w:lsdException w:name="Revision" w:unhideWhenUsed="0"/>
+    <w:lsdException w:name="List Paragraph" w:semiHidden="0" w:uiPriority="34" w:unhideWhenUsed="0" w:qFormat="1"/>
+    <w:lsdException w:name="Quote" w:semiHidden="0" w:uiPriority="29" w:unhideWhenUsed="0" w:qFormat="1"/>
+    <w:lsdException w:name="Intense Quote" w:semiHidden="0" w:uiPriority="30" w:unhideWhenUsed="0" w:qFormat="1"/>
+    <w:lsdException w:name="Medium List 2 Accent 1" w:semiHidden="0" w:uiPriority="66" w:unhideWhenUsed="0"/>
+    <w:lsdException w:name="Medium Grid 1 Accent 1" w:semiHidden="0" w:uiPriority="67" w:unhideWhenUsed="0"/>
+    <w:lsdException w:name="Medium Grid 2 Accent 1" w:semiHidden="0" w:uiPriority="68" w:unhideWhenUsed="0"/>
+    <w:lsdException w:name="Medium Grid 3 Accent 1" w:semiHidden="0" w:uiPriority="69" w:unhideWhenUsed="0"/>
+    <w:lsdException w:name="Dark List Accent 1" w:semiHidden="0" w:uiPriority="70" w:unhideWhenUsed="0"/>
+    <w:lsdException w:name="Colorful Shading Accent 1" w:semiHidden="0" w:uiPriority="71" w:unhideWhenUsed="0"/>
+    <w:lsdException w:name="Colorful List Accent 1" w:semiHidden="0" w:uiPriority="72" w:unhideWhenUsed="0"/>
+    <w:lsdException w:name="Colorful Grid Accent 1" w:semiHidden="0" w:uiPriority="73" w:unhideWhenUsed="0"/>
+    <w:lsdException w:name="Light Shading Accent 2" w:semiHidden="0" w:uiPriority="60" w:unhideWhenUsed="0"/>
+    <w:lsdException w:name="Light List Accent 2" w:semiHidden="0" w:uiPriority="61" w:unhideWhenUsed="0"/>
+    <w:lsdException w:name="Light Grid Accent 2" w:semiHidden="0" w:uiPriority="62" w:unhideWhenUsed="0"/>
+    <w:lsdException w:name="Medium Shading 1 Accent 2" w:semiHidden="0" w:uiPriority="63" w:unhideWhenUsed="0"/>
+    <w:lsdException w:name="Medium Shading 2 Accent 2" w:semiHidden="0" w:uiPriority="64" w:unhideWhenUsed="0"/>
+    <w:lsdException w:name="Medium List 1 Accent 2" w:semiHidden="0" w:uiPriority="65" w:unhideWhenUsed="0"/>
+    <w:lsdException w:name="Medium List 2 Accent 2" w:semiHidden="0" w:uiPriority="66" w:unhideWhenUsed="0"/>
+    <w:lsdException w:name="Medium Grid 1 Accent 2" w:semiHidden="0" w:uiPriority="67" w:unhideWhenUsed="0"/>
+    <w:lsdException w:name="Medium Grid 2 Accent 2" w:semiHidden="0" w:uiPriority="68" w:unhideWhenUsed="0"/>
+    <w:lsdException w:name="Medium Grid 3 Accent 2" w:semiHidden="0" w:uiPriority="69" w:unhideWhenUsed="0"/>
+    <w:lsdException w:name="Dark List Accent 2" w:semiHidden="0" w:uiPriority="70" w:unhideWhenUsed="0"/>
+    <w:lsdException w:name="Colorful Shading Accent 2" w:semiHidden="0" w:uiPriority="71" w:unhideWhenUsed="0"/>
+    <w:lsdException w:name="Colorful List Accent 2" w:semiHidden="0" w:uiPriority="72" w:unhideWhenUsed="0"/>
+    <w:lsdException w:name="Colorful Grid Accent 2" w:semiHidden="0" w:uiPriority="73" w:unhideWhenUsed="0"/>
+    <w:lsdException w:name="Light Shading Accent 3" w:semiHidden="0" w:uiPriority="60" w:unhideWhenUsed="0"/>
+    <w:lsdException w:name="Light List Accent 3" w:semiHidden="0" w:uiPriority="61" w:unhideWhenUsed="0"/>
+    <w:lsdException w:name="Light Grid Accent 3" w:semiHidden="0" w:uiPriority="62" w:unhideWhenUsed="0"/>
+    <w:lsdException w:name="Medium Shading 1 Accent 3" w:semiHidden="0" w:uiPriority="63" w:unhideWhenUsed="0"/>
+    <w:lsdException w:name="Medium Shading 2 Accent 3" w:semiHidden="0" w:uiPriority="64" w:unhideWhenUsed="0"/>
+    <w:lsdException w:name="Medium List 1 Accent 3" w:semiHidden="0" w:uiPriority="65" w:unhideWhenUsed="0"/>
+    <w:lsdException w:name="Medium List 2 Accent 3" w:semiHidden="0" w:uiPriority="66" w:unhideWhenUsed="0"/>
+    <w:lsdException w:name="Medium Grid 1 Accent 3" w:semiHidden="0" w:uiPriority="67" w:unhideWhenUsed="0"/>
+    <w:lsdException w:name="Medium Grid 2 Accent 3" w:semiHidden="0" w:uiPriority="68" w:unhideWhenUsed="0"/>
+    <w:lsdException w:name="Medium Grid 3 Accent 3" w:semiHidden="0" w:uiPriority="69" w:unhideWhenUsed="0"/>
+    <w:lsdException w:name="Dark List Accent 3" w:semiHidden="0" w:uiPriority="70" w:unhideWhenUsed="0"/>
+    <w:lsdException w:name="Colorful Shading Accent 3" w:semiHidden="0" w:uiPriority="71" w:unhideWhenUsed="0"/>
+    <w:lsdException w:name="Colorful List Accent 3" w:semiHidden="0" w:uiPriority="72" w:unhideWhenUsed="0"/>
+    <w:lsdException w:name="Colorful Grid Accent 3" w:semiHidden="0" w:uiPriority="73" w:unhideWhenUsed="0"/>
+    <w:lsdException w:name="Light Shading Accent 4" w:semiHidden="0" w:uiPriority="60" w:unhideWhenUsed="0"/>
+    <w:lsdException w:name="Light List Accent 4" w:semiHidden="0" w:uiPriority="61" w:unhideWhenUsed="0"/>
+    <w:lsdException w:name="Light Grid Accent 4" w:semiHidden="0" w:uiPriority="62" w:unhideWhenUsed="0"/>
+    <w:lsdException w:name="Medium Shading 1 Accent 4" w:semiHidden="0" w:uiPriority="63" w:unhideWhenUsed="0"/>
+    <w:lsdException w:name="Medium Shading 2 Accent 4" w:semiHidden="0" w:uiPriority="64" w:unhideWhenUsed="0"/>
+    <w:lsdException w:name="Medium List 1 Accent 4" w:semiHidden="0" w:uiPriority="65" w:unhideWhenUsed="0"/>
+    <w:lsdException w:name="Medium List 2 Accent 4" w:semiHidden="0" w:uiPriority="66" w:unhideWhenUsed="0"/>
+    <w:lsdException w:name="Medium Grid 1 Accent 4" w:semiHidden="0" w:uiPriority="67" w:unhideWhenUsed="0"/>
+    <w:lsdException w:name="Medium Grid 2 Accent 4" w:semiHidden="0" w:uiPriority="68" w:unhideWhenUsed="0"/>
+    <w:lsdException w:name="Medium Grid 3 Accent 4" w:semiHidden="0" w:uiPriority="69" w:unhideWhenUsed="0"/>
+    <w:lsdException w:name="Dark List Accent 4" w:semiHidden="0" w:uiPriority="70" w:unhideWhenUsed="0"/>
+    <w:lsdException w:name="Colorful Shading Accent 4" w:semiHidden="0" w:uiPriority="71" w:unhideWhenUsed="0"/>
+    <w:lsdException w:name="Colorful List Accent 4" w:semiHidden="0" w:uiPriority="72" w:unhideWhenUsed="0"/>
+    <w:lsdException w:name="Colorful Grid Accent 4" w:semiHidden="0" w:uiPriority="73" w:unhideWhenUsed="0"/>
+    <w:lsdException w:name="Light Shading Accent 5" w:semiHidden="0" w:uiPriority="60" w:unhideWhenUsed="0"/>
+    <w:lsdException w:name="Light List Accent 5" w:semiHidden="0" w:uiPriority="61" w:unhideWhenUsed="0"/>
+    <w:lsdException w:name="Light Grid Accent 5" w:semiHidden="0" w:uiPriority="62" w:unhideWhenUsed="0"/>
+    <w:lsdException w:name="Medium Shading 1 Accent 5" w:semiHidden="0" w:uiPriority="63" w:unhideWhenUsed="0"/>
+    <w:lsdException w:name="Medium Shading 2 Accent 5" w:semiHidden="0" w:uiPriority="64" w:unhideWhenUsed="0"/>
+    <w:lsdException w:name="Medium List 1 Accent 5" w:semiHidden="0" w:uiPriority="65" w:unhideWhenUsed="0"/>
+    <w:lsdException w:name="Medium List 2 Accent 5" w:semiHidden="0" w:uiPriority="66" w:unhideWhenUsed="0"/>
+    <w:lsdException w:name="Medium Grid 1 Accent 5" w:semiHidden="0" w:uiPriority="67" w:unhideWhenUsed="0"/>
+    <w:lsdException w:name="Medium Grid 2 Accent 5" w:semiHidden="0" w:uiPriority="68" w:unhideWhenUsed="0"/>
+    <w:lsdException w:name="Medium Grid 3 Accent 5" w:semiHidden="0" w:uiPriority="69" w:unhideWhenUsed="0"/>
+    <w:lsdException w:name="Dark List Accent 5" w:semiHidden="0" w:uiPriority="70" w:unhideWhenUsed="0"/>
+    <w:lsdException w:name="Colorful Shading Accent 5" w:semiHidden="0" w:uiPriority="71" w:unhideWhenUsed="0"/>
+    <w:lsdException w:name="Colorful List Accent 5" w:semiHidden="0" w:uiPriority="72" w:unhideWhenUsed="0"/>
+    <w:lsdException w:name="Colorful Grid Accent 5" w:semiHidden="0" w:uiPriority="73" w:unhideWhenUsed="0"/>
+    <w:lsdException w:name="Light Shading Accent 6" w:semiHidden="0" w:uiPriority="60" w:unhideWhenUsed="0"/>
+    <w:lsdException w:name="Light List Accent 6" w:semiHidden="0" w:uiPriority="61" w:unhideWhenUsed="0"/>
+    <w:lsdException w:name="Light Grid Accent 6" w:semiHidden="0" w:uiPriority="62" w:unhideWhenUsed="0"/>
+    <w:lsdException w:name="Medium Shading 1 Accent 6" w:semiHidden="0" w:uiPriority="63" w:unhideWhenUsed="0"/>
+    <w:lsdException w:name="Medium Shading 2 Accent 6" w:semiHidden="0" w:uiPriority="64" w:unhideWhenUsed="0"/>
+    <w:lsdException w:name="Medium List 1 Accent 6" w:semiHidden="0" w:uiPriority="65" w:unhideWhenUsed="0"/>
+    <w:lsdException w:name="Medium List 2 Accent 6" w:semiHidden="0" w:uiPriority="66" w:unhideWhenUsed="0"/>
+    <w:lsdException w:name="Medium Grid 1 Accent 6" w:semiHidden="0" w:uiPriority="67" w:unhideWhenUsed="0"/>
+    <w:lsdException w:name="Medium Grid 2 Accent 6" w:semiHidden="0" w:uiPriority="68" w:unhideWhenUsed="0"/>
+    <w:lsdException w:name="Medium Grid 3 Accent 6" w:semiHidden="0" w:uiPriority="69" w:unhideWhenUsed="0"/>
+    <w:lsdException w:name="Dark List Accent 6" w:semiHidden="0" w:uiPriority="70" w:unhideWhenUsed="0"/>
+    <w:lsdException w:name="Colorful Shading Accent 6" w:semiHidden="0" w:uiPriority="71" w:unhideWhenUsed="0"/>
+    <w:lsdException w:name="Colorful List Accent 6" w:semiHidden="0" w:uiPriority="72" w:unhideWhenUsed="0"/>
+    <w:lsdException w:name="Colorful Grid Accent 6" w:semiHidden="0" w:uiPriority="73" w:unhideWhenUsed="0"/>
+    <w:lsdException w:name="Subtle Emphasis" w:semiHidden="0" w:uiPriority="19" w:unhideWhenUsed="0" w:qFormat="1"/>
+    <w:lsdException w:name="Intense Emphasis" w:semiHidden="0" w:uiPriority="21" w:unhideWhenUsed="0" w:qFormat="1"/>
+    <w:lsdException w:name="Subtle Reference" w:semiHidden="0" w:uiPriority="31" w:unhideWhenUsed="0" w:qFormat="1"/>
+    <w:lsdException w:name="Intense Reference" w:semiHidden="0" w:uiPriority="32" w:unhideWhenUsed="0" w:qFormat="1"/>
+    <w:lsdException w:name="Book Title" w:semiHidden="0" w:uiPriority="33" w:unhideWhenUsed="0" w:qFormat="1"/>
+    <w:lsdException w:name="Bibliography" w:uiPriority="37"/>
+    <w:lsdException w:name="TOC Heading" w:uiPriority="39" w:qFormat="1"/>
+  </w:latentStyles>
+  <w:style w:type="paragraph" w:default="1" w:styleId="Normal">
+    <w:name w:val="Normal"/>
+    <w:qFormat/>
+  </w:style>
+  <w:style w:type="character" w:default="1" w:styleId="DefaultParagraphFont">
+    <w:name w:val="Default Paragraph Font"/>
+    <w:uiPriority w:val="1"/>
+    <w:semiHidden/>
+    <w:unhideWhenUsed/>
+  </w:style>
+  <w:style w:type="table" w:default="1" w:styleId="TableNormal">
+    <w:name w:val="Normal Table"/>
+    <w:uiPriority w:val="99"/>
+    <w:semiHidden/>
+    <w:unhideWhenUsed/>
+    <w:tblPr>
+      <w:tblInd w:w="0" w:type="dxa"/>
+      <w:tblCellMar>
+        <w:top w:w="0" w:type="dxa"/>
+        <w:left w:w="108" w:type="dxa"/>
+        <w:bottom w:w="0" w:type="dxa"/>
+        <w:right w:w="108" w:type="dxa"/>
+      </w:tblCellMar>
+    </w:tblPr>
+  </w:style>
+  <w:style w:type="numbering" w:default="1" w:styleId="NoList">
+    <w:name w:val="No List"/>
+    <w:uiPriority w:val="99"/>
+    <w:semiHidden/>
+    <w:unhideWhenUsed/>
+  </w:style>
+</w:styles>
+</file>
+
 <file path=word/theme/theme1.xml><?xml version="1.0" encoding="utf-8"?>
 <a:theme xmlns:a="http://schemas.openxmlformats.org/drawingml/2006/main" name="Office Theme">
   <a:themeElements>
@@ -13339,7 +14212,7 @@
 </file>
 
 <file path=customXml/itemProps1.xml><?xml version="1.0" encoding="utf-8"?>
-<ds:datastoreItem xmlns:ds="http://schemas.openxmlformats.org/officeDocument/2006/customXml" ds:itemID="{EF3AA1DA-3F25-44F8-ABEB-316F07D9CF76}">
+<ds:datastoreItem xmlns:ds="http://schemas.openxmlformats.org/officeDocument/2006/customXml" ds:itemID="{F51C5841-94F1-4246-9AB2-98D106C1EAB3}">
   <ds:schemaRefs>
     <ds:schemaRef ds:uri="http://schemas.openxmlformats.org/officeDocument/2006/bibliography"/>
   </ds:schemaRefs>

</xml_diff>

<commit_message>
re-writes and dunning-kruger section added
</commit_message>
<xml_diff>
--- a/paper/mastersProjectPaper.docx
+++ b/paper/mastersProjectPaper.docx
@@ -1,6 +1,6 @@
 
 <file path=word/document.xml><?xml version="1.0" encoding="utf-8"?>
-<w:document xmlns:wpc="http://schemas.microsoft.com/office/word/2010/wordprocessingCanvas" xmlns:mo="http://schemas.microsoft.com/office/mac/office/2008/main" xmlns:mc="http://schemas.openxmlformats.org/markup-compatibility/2006" xmlns:mv="urn:schemas-microsoft-com:mac:vml" xmlns:o="urn:schemas-microsoft-com:office:office" xmlns:r="http://schemas.openxmlformats.org/officeDocument/2006/relationships" xmlns:m="http://schemas.openxmlformats.org/officeDocument/2006/math" xmlns:v="urn:schemas-microsoft-com:vml" xmlns:wp14="http://schemas.microsoft.com/office/word/2010/wordprocessingDrawing" xmlns:wp="http://schemas.openxmlformats.org/drawingml/2006/wordprocessingDrawing" xmlns:w10="urn:schemas-microsoft-com:office:word" xmlns:w="http://schemas.openxmlformats.org/wordprocessingml/2006/main" xmlns:w14="http://schemas.microsoft.com/office/word/2010/wordml" xmlns:wpg="http://schemas.microsoft.com/office/word/2010/wordprocessingGroup" xmlns:wpi="http://schemas.microsoft.com/office/word/2010/wordprocessingInk" xmlns:wne="http://schemas.microsoft.com/office/word/2006/wordml" xmlns:wps="http://schemas.microsoft.com/office/word/2010/wordprocessingShape" mc:Ignorable="w14 wp14">
+<w:document xmlns:wpc="http://schemas.microsoft.com/office/word/2010/wordprocessingCanvas" xmlns:mc="http://schemas.openxmlformats.org/markup-compatibility/2006" xmlns:o="urn:schemas-microsoft-com:office:office" xmlns:r="http://schemas.openxmlformats.org/officeDocument/2006/relationships" xmlns:m="http://schemas.openxmlformats.org/officeDocument/2006/math" xmlns:v="urn:schemas-microsoft-com:vml" xmlns:wp14="http://schemas.microsoft.com/office/word/2010/wordprocessingDrawing" xmlns:wp="http://schemas.openxmlformats.org/drawingml/2006/wordprocessingDrawing" xmlns:w10="urn:schemas-microsoft-com:office:word" xmlns:w="http://schemas.openxmlformats.org/wordprocessingml/2006/main" xmlns:w14="http://schemas.microsoft.com/office/word/2010/wordml" xmlns:w15="http://schemas.microsoft.com/office/word/2012/wordml" xmlns:wpg="http://schemas.microsoft.com/office/word/2010/wordprocessingGroup" xmlns:wpi="http://schemas.microsoft.com/office/word/2010/wordprocessingInk" xmlns:wne="http://schemas.microsoft.com/office/word/2006/wordml" xmlns:wps="http://schemas.microsoft.com/office/word/2010/wordprocessingShape" mc:Ignorable="w14 w15 wp14">
   <w:background w:color="FFFFFF"/>
   <w:body>
     <w:p>
@@ -1439,8 +1439,8 @@
     <w:p>
       <w:pPr>
         <w:sectPr>
-          <w:footerReference w:type="default" r:id="rId9"/>
-          <w:footerReference w:type="first" r:id="rId10"/>
+          <w:footerReference w:type="default" r:id="rId8"/>
+          <w:footerReference w:type="first" r:id="rId9"/>
           <w:pgSz w:w="12240" w:h="15840"/>
           <w:pgMar w:top="1440" w:right="1440" w:bottom="1440" w:left="1440" w:header="720" w:footer="720" w:gutter="0"/>
           <w:pgNumType w:start="1"/>
@@ -1588,7 +1588,7 @@
       <w:r>
         <w:t xml:space="preserve">the references I’ll use throughout this paper will be available on the current development site at </w:t>
       </w:r>
-      <w:hyperlink r:id="rId11" w:history="1">
+      <w:hyperlink r:id="rId10" w:history="1">
         <w:r>
           <w:rPr>
             <w:rStyle w:val="Hyperlink"/>
@@ -1629,7 +1629,7 @@
       <w:r>
         <w:t xml:space="preserve"> at </w:t>
       </w:r>
-      <w:hyperlink r:id="rId12" w:history="1">
+      <w:hyperlink r:id="rId11" w:history="1">
         <w:r>
           <w:rPr>
             <w:rStyle w:val="Hyperlink"/>
@@ -1733,7 +1733,6 @@
       <w:r>
         <w:t xml:space="preserve">. Since </w:t>
       </w:r>
-      <w:proofErr w:type="gramStart"/>
       <w:r>
         <w:t>t</w:t>
       </w:r>
@@ -1752,7 +1751,6 @@
       <w:r>
         <w:t>nts within that timeframe</w:t>
       </w:r>
-      <w:proofErr w:type="gramEnd"/>
       <w:r>
         <w:t>, I used pageview counts rather than the session information to analyze the content</w:t>
       </w:r>
@@ -1786,6 +1784,11 @@
       <w:r>
         <w:t>the top-performing pages.</w:t>
       </w:r>
+    </w:p>
+    <w:p>
+      <w:pPr>
+        <w:pStyle w:val="Paperbody"/>
+      </w:pPr>
     </w:p>
     <w:tbl>
       <w:tblPr>
@@ -1878,31 +1881,7 @@
                 <w:sz w:val="16"/>
                 <w:szCs w:val="16"/>
               </w:rPr>
-              <w:t xml:space="preserve">% </w:t>
-            </w:r>
-            <w:proofErr w:type="gramStart"/>
-            <w:r>
-              <w:rPr>
-                <w:rFonts w:ascii="Arial" w:eastAsia="Times New Roman" w:hAnsi="Arial" w:cs="Arial"/>
-                <w:b/>
-                <w:bCs/>
-                <w:color w:val="000000"/>
-                <w:sz w:val="16"/>
-                <w:szCs w:val="16"/>
-              </w:rPr>
-              <w:t>of</w:t>
-            </w:r>
-            <w:proofErr w:type="gramEnd"/>
-            <w:r>
-              <w:rPr>
-                <w:rFonts w:ascii="Arial" w:eastAsia="Times New Roman" w:hAnsi="Arial" w:cs="Arial"/>
-                <w:b/>
-                <w:bCs/>
-                <w:color w:val="000000"/>
-                <w:sz w:val="16"/>
-                <w:szCs w:val="16"/>
-              </w:rPr>
-              <w:t xml:space="preserve"> Total Pageviews</w:t>
+              <w:t>% of Total Pageviews</w:t>
             </w:r>
             <w:r>
               <w:rPr>
@@ -2601,27 +2580,7 @@
                 <w:sz w:val="16"/>
                 <w:szCs w:val="16"/>
               </w:rPr>
-              <w:t>https://ezproxy.gl.iit.edu/login</w:t>
-            </w:r>
-            <w:proofErr w:type="gramStart"/>
-            <w:r>
-              <w:rPr>
-                <w:rFonts w:ascii="Arial" w:eastAsia="Times New Roman" w:hAnsi="Arial" w:cs="Arial"/>
-                <w:color w:val="000000"/>
-                <w:sz w:val="16"/>
-                <w:szCs w:val="16"/>
-              </w:rPr>
-              <w:t>?url</w:t>
-            </w:r>
-            <w:proofErr w:type="gramEnd"/>
-            <w:r>
-              <w:rPr>
-                <w:rFonts w:ascii="Arial" w:eastAsia="Times New Roman" w:hAnsi="Arial" w:cs="Arial"/>
-                <w:color w:val="000000"/>
-                <w:sz w:val="16"/>
-                <w:szCs w:val="16"/>
-              </w:rPr>
-              <w:t>=(multiple library URLs)</w:t>
+              <w:t>https://ezproxy.gl.iit.edu/login?url=(multiple library URLs)</w:t>
             </w:r>
           </w:p>
         </w:tc>
@@ -3260,27 +3219,7 @@
                 <w:sz w:val="16"/>
                 <w:szCs w:val="16"/>
               </w:rPr>
-              <w:t xml:space="preserve">Information on the </w:t>
-            </w:r>
-            <w:proofErr w:type="gramStart"/>
-            <w:r>
-              <w:rPr>
-                <w:rFonts w:ascii="Arial" w:eastAsia="Times New Roman" w:hAnsi="Arial" w:cs="Arial"/>
-                <w:color w:val="000000"/>
-                <w:sz w:val="16"/>
-                <w:szCs w:val="16"/>
-              </w:rPr>
-              <w:t>day to day</w:t>
-            </w:r>
-            <w:proofErr w:type="gramEnd"/>
-            <w:r>
-              <w:rPr>
-                <w:rFonts w:ascii="Arial" w:eastAsia="Times New Roman" w:hAnsi="Arial" w:cs="Arial"/>
-                <w:color w:val="000000"/>
-                <w:sz w:val="16"/>
-                <w:szCs w:val="16"/>
-              </w:rPr>
-              <w:t xml:space="preserve"> hours of operation of the Galvin Library.</w:t>
+              <w:t>Information on the day to day hours of operation of the Galvin Library.</w:t>
             </w:r>
           </w:p>
         </w:tc>
@@ -4048,7 +3987,7 @@
           <w:noProof/>
         </w:rPr>
         <w:drawing>
-          <wp:inline distT="0" distB="0" distL="0" distR="0" wp14:anchorId="6FEAFF04" wp14:editId="6C634606">
+          <wp:inline distT="0" distB="0" distL="0" distR="0" wp14:anchorId="6FEAFF04" wp14:editId="7D58EC6E">
             <wp:extent cx="5372648" cy="3315970"/>
             <wp:effectExtent l="0" t="0" r="0" b="0"/>
             <wp:docPr id="9" name="Picture 9"/>
@@ -4065,7 +4004,7 @@
                     </pic:cNvPicPr>
                   </pic:nvPicPr>
                   <pic:blipFill>
-                    <a:blip r:embed="rId13">
+                    <a:blip r:embed="rId12">
                       <a:extLst>
                         <a:ext uri="{28A0092B-C50C-407E-A947-70E740481C1C}">
                           <a14:useLocalDpi xmlns:a14="http://schemas.microsoft.com/office/drawing/2010/main" val="0"/>
@@ -4080,7 +4019,7 @@
                   <pic:spPr bwMode="auto">
                     <a:xfrm>
                       <a:off x="0" y="0"/>
-                      <a:ext cx="5382087" cy="3321796"/>
+                      <a:ext cx="5372648" cy="3315970"/>
                     </a:xfrm>
                     <a:prstGeom prst="rect">
                       <a:avLst/>
@@ -4210,15 +4149,7 @@
         <w:t xml:space="preserve">hey </w:t>
       </w:r>
       <w:r>
-        <w:t xml:space="preserve">must remain on the site so that </w:t>
-      </w:r>
-      <w:proofErr w:type="gramStart"/>
-      <w:r>
-        <w:t>staff have</w:t>
-      </w:r>
-      <w:proofErr w:type="gramEnd"/>
-      <w:r>
-        <w:t xml:space="preserve"> publicly-available text to refer to when enforcing an unpopular policy. </w:t>
+        <w:t xml:space="preserve">must remain on the site so that staff have publicly-available text to refer to when enforcing an unpopular policy. </w:t>
       </w:r>
     </w:p>
     <w:p>
@@ -4240,7 +4171,7 @@
       <w:r>
         <w:t xml:space="preserve"> (</w:t>
       </w:r>
-      <w:hyperlink r:id="rId14" w:history="1">
+      <w:hyperlink r:id="rId13" w:history="1">
         <w:r>
           <w:rPr>
             <w:rStyle w:val="Hyperlink"/>
@@ -4281,7 +4212,7 @@
       <w:r>
         <w:t>re are only two pieces of content that are not duplicated on the Galvin site. One is the library hours page at number two, and the other is number nine (</w:t>
       </w:r>
-      <w:hyperlink r:id="rId15" w:history="1">
+      <w:hyperlink r:id="rId14" w:history="1">
         <w:r>
           <w:rPr>
             <w:rStyle w:val="Hyperlink"/>
@@ -4330,12 +4261,17 @@
       <w:pPr>
         <w:pStyle w:val="Paperbody"/>
       </w:pPr>
+    </w:p>
+    <w:p>
+      <w:pPr>
+        <w:pStyle w:val="Paperbody"/>
+      </w:pPr>
       <w:r>
         <w:rPr>
           <w:noProof/>
         </w:rPr>
         <w:drawing>
-          <wp:inline distT="0" distB="0" distL="0" distR="0" wp14:anchorId="3F78738E" wp14:editId="2359B875">
+          <wp:inline distT="0" distB="0" distL="0" distR="0" wp14:anchorId="3F78738E" wp14:editId="21216B37">
             <wp:extent cx="5377412" cy="2830112"/>
             <wp:effectExtent l="0" t="0" r="0" b="0"/>
             <wp:docPr id="12" name="Picture 12"/>
@@ -4350,7 +4286,7 @@
                     <pic:cNvPicPr/>
                   </pic:nvPicPr>
                   <pic:blipFill>
-                    <a:blip r:embed="rId16">
+                    <a:blip r:embed="rId15">
                       <a:extLst>
                         <a:ext uri="{28A0092B-C50C-407E-A947-70E740481C1C}">
                           <a14:useLocalDpi xmlns:a14="http://schemas.microsoft.com/office/drawing/2010/main" val="0"/>
@@ -4364,7 +4300,7 @@
                   <pic:spPr>
                     <a:xfrm>
                       <a:off x="0" y="0"/>
-                      <a:ext cx="5390764" cy="2837139"/>
+                      <a:ext cx="5377412" cy="2830112"/>
                     </a:xfrm>
                     <a:prstGeom prst="rect">
                       <a:avLst/>
@@ -4379,6 +4315,11 @@
     </w:p>
     <w:p>
       <w:pPr>
+        <w:pStyle w:val="Paperbody"/>
+      </w:pPr>
+    </w:p>
+    <w:p>
+      <w:pPr>
         <w:pStyle w:val="Heading2"/>
       </w:pPr>
       <w:bookmarkStart w:id="11" w:name="_Toc409957429"/>
@@ -4392,9 +4333,13 @@
         <w:pStyle w:val="Paperbody"/>
       </w:pPr>
       <w:r>
-        <w:t>The greatest improvement to the site will be having a plan in how the content is presented to users. The most pertinent information is not always highlighted, for example, on the faculty page (</w:t>
-      </w:r>
-      <w:hyperlink r:id="rId17" w:history="1">
+        <w:t xml:space="preserve">The greatest improvement to the site will be having a plan in how the content is presented to users. The most pertinent information is not always highlighted, for example, on the faculty page </w:t>
+      </w:r>
+      <w:r>
+        <w:lastRenderedPageBreak/>
+        <w:t>(</w:t>
+      </w:r>
+      <w:hyperlink r:id="rId16" w:history="1">
         <w:r>
           <w:rPr>
             <w:rStyle w:val="Hyperlink"/>
@@ -4410,13 +4355,17 @@
       <w:pPr>
         <w:pStyle w:val="Paperbody"/>
       </w:pPr>
+    </w:p>
+    <w:p>
+      <w:pPr>
+        <w:pStyle w:val="Paperbody"/>
+      </w:pPr>
       <w:r>
         <w:rPr>
           <w:noProof/>
         </w:rPr>
-        <w:lastRenderedPageBreak/>
         <w:drawing>
-          <wp:inline distT="0" distB="0" distL="0" distR="0" wp14:anchorId="2FF36028" wp14:editId="227A60AF">
+          <wp:inline distT="0" distB="0" distL="0" distR="0" wp14:anchorId="2FF36028" wp14:editId="7CFCFE6E">
             <wp:extent cx="3177144" cy="4325509"/>
             <wp:effectExtent l="0" t="0" r="0" b="0"/>
             <wp:docPr id="13" name="Picture 13"/>
@@ -4431,7 +4380,7 @@
                     <pic:cNvPicPr/>
                   </pic:nvPicPr>
                   <pic:blipFill>
-                    <a:blip r:embed="rId18">
+                    <a:blip r:embed="rId17">
                       <a:extLst>
                         <a:ext uri="{28A0092B-C50C-407E-A947-70E740481C1C}">
                           <a14:useLocalDpi xmlns:a14="http://schemas.microsoft.com/office/drawing/2010/main" val="0"/>
@@ -4445,7 +4394,7 @@
                   <pic:spPr>
                     <a:xfrm>
                       <a:off x="0" y="0"/>
-                      <a:ext cx="3186278" cy="4337945"/>
+                      <a:ext cx="3177144" cy="4325509"/>
                     </a:xfrm>
                     <a:prstGeom prst="rect">
                       <a:avLst/>
@@ -4479,7 +4428,7 @@
       <w:r>
         <w:t xml:space="preserve"> The most noticeable example will be including the types of content our subscription databases contain. Right now, one can find a list of databases by format on the current site at </w:t>
       </w:r>
-      <w:hyperlink r:id="rId19" w:history="1">
+      <w:hyperlink r:id="rId18" w:history="1">
         <w:r>
           <w:rPr>
             <w:rStyle w:val="Hyperlink"/>
@@ -4501,10 +4450,10 @@
         </w:rPr>
         <w:lastRenderedPageBreak/>
         <w:drawing>
-          <wp:inline distT="0" distB="0" distL="0" distR="0" wp14:anchorId="0D688992" wp14:editId="72901AA9">
-            <wp:extent cx="4000500" cy="3279058"/>
+          <wp:inline distT="0" distB="0" distL="0" distR="0" wp14:anchorId="48B59B81" wp14:editId="010BE49E">
+            <wp:extent cx="4352925" cy="3095625"/>
             <wp:effectExtent l="0" t="0" r="0" b="0"/>
-            <wp:docPr id="8" name="Picture 3"/>
+            <wp:docPr id="17" name="Picture 17"/>
             <wp:cNvGraphicFramePr>
               <a:graphicFrameLocks xmlns:a="http://schemas.openxmlformats.org/drawingml/2006/main" noChangeAspect="1"/>
             </wp:cNvGraphicFramePr>
@@ -4512,13 +4461,13 @@
               <a:graphicData uri="http://schemas.openxmlformats.org/drawingml/2006/picture">
                 <pic:pic xmlns:pic="http://schemas.openxmlformats.org/drawingml/2006/picture">
                   <pic:nvPicPr>
-                    <pic:cNvPr id="0" name="Picture 3"/>
+                    <pic:cNvPr id="0" name="Picture 4"/>
                     <pic:cNvPicPr>
                       <a:picLocks noChangeAspect="1" noChangeArrowheads="1"/>
                     </pic:cNvPicPr>
                   </pic:nvPicPr>
                   <pic:blipFill>
-                    <a:blip r:embed="rId20">
+                    <a:blip r:embed="rId19">
                       <a:extLst>
                         <a:ext uri="{28A0092B-C50C-407E-A947-70E740481C1C}">
                           <a14:useLocalDpi xmlns:a14="http://schemas.microsoft.com/office/drawing/2010/main" val="0"/>
@@ -4533,7 +4482,7 @@
                   <pic:spPr bwMode="auto">
                     <a:xfrm>
                       <a:off x="0" y="0"/>
-                      <a:ext cx="4001248" cy="3279671"/>
+                      <a:ext cx="4352925" cy="3095625"/>
                     </a:xfrm>
                     <a:prstGeom prst="rect">
                       <a:avLst/>
@@ -4565,7 +4514,7 @@
       <w:r>
         <w:t>(</w:t>
       </w:r>
-      <w:hyperlink r:id="rId21" w:history="1">
+      <w:hyperlink r:id="rId20" w:history="1">
         <w:r>
           <w:rPr>
             <w:rStyle w:val="Hyperlink"/>
@@ -4591,7 +4540,7 @@
       <w:r>
         <w:t xml:space="preserve"> (example at </w:t>
       </w:r>
-      <w:hyperlink r:id="rId22" w:history="1">
+      <w:hyperlink r:id="rId21" w:history="1">
         <w:r>
           <w:rPr>
             <w:rStyle w:val="Hyperlink"/>
@@ -4605,6 +4554,11 @@
       <w:r>
         <w:t>:</w:t>
       </w:r>
+    </w:p>
+    <w:p>
+      <w:pPr>
+        <w:pStyle w:val="Paperbody"/>
+      </w:pPr>
     </w:p>
     <w:p>
       <w:pPr>
@@ -4632,7 +4586,7 @@
                     </pic:cNvPicPr>
                   </pic:nvPicPr>
                   <pic:blipFill>
-                    <a:blip r:embed="rId23">
+                    <a:blip r:embed="rId22">
                       <a:extLst>
                         <a:ext uri="{28A0092B-C50C-407E-A947-70E740481C1C}">
                           <a14:useLocalDpi xmlns:a14="http://schemas.microsoft.com/office/drawing/2010/main" val="0"/>
@@ -4728,11 +4682,11 @@
         <w:pStyle w:val="Paperbody"/>
       </w:pPr>
       <w:r>
-        <w:t xml:space="preserve">The current site is very text heavy and written in paragraph style rather than outlines. Many of the current site’s pages are written at a grade fourteen reading level or above. This should be lowered substantially to remove barriers to students accessing our resources (Costello 2014) and will be particularly </w:t>
+        <w:t xml:space="preserve">The current site is very text heavy and written in paragraph style rather than outlines. Many of the current site’s pages are written at a grade fourteen reading level or above. This should be lowered </w:t>
       </w:r>
       <w:r>
         <w:lastRenderedPageBreak/>
-        <w:t xml:space="preserve">helpful for our </w:t>
+        <w:t xml:space="preserve">substantially to remove barriers to students accessing our resources (Costello 2014) and will be particularly helpful for our </w:t>
       </w:r>
       <w:r>
         <w:t>non-native</w:t>
@@ -4740,13 +4694,8 @@
       <w:r>
         <w:t xml:space="preserve"> </w:t>
       </w:r>
-      <w:proofErr w:type="gramStart"/>
-      <w:r>
-        <w:t>English speaking</w:t>
-      </w:r>
-      <w:proofErr w:type="gramEnd"/>
-      <w:r>
-        <w:t xml:space="preserve"> students.</w:t>
+      <w:r>
+        <w:t>English speaking students.</w:t>
       </w:r>
       <w:r>
         <w:t xml:space="preserve"> The switch to a content management system will also allow us to create staff logins with different levels of access to the system. The internal stakeholders can then implement a workflow that will require a review process for certain types of information, similar to what was implemented at one New York University health Sciences Libraries (Morten-Owens 94).</w:t>
@@ -4765,13 +4714,27 @@
         </w:rPr>
         <w:t>Consider the access policy page of the library (</w:t>
       </w:r>
-      <w:hyperlink r:id="rId24" w:history="1">
+      <w:hyperlink r:id="rId23" w:history="1">
         <w:r>
           <w:rPr>
             <w:rStyle w:val="Hyperlink"/>
             <w:noProof/>
           </w:rPr>
-          <w:t>http://library.iit.edu/policies/access.php</w:t>
+          <w:t>http://librar</w:t>
+        </w:r>
+        <w:r>
+          <w:rPr>
+            <w:rStyle w:val="Hyperlink"/>
+            <w:noProof/>
+          </w:rPr>
+          <w:t>y</w:t>
+        </w:r>
+        <w:r>
+          <w:rPr>
+            <w:rStyle w:val="Hyperlink"/>
+            <w:noProof/>
+          </w:rPr>
+          <w:t>.iit.edu/policies/access.php</w:t>
         </w:r>
       </w:hyperlink>
       <w:r>
@@ -4784,16 +4747,24 @@
     <w:p>
       <w:pPr>
         <w:pStyle w:val="Paperbody"/>
+        <w:rPr>
+          <w:noProof/>
+        </w:rPr>
+      </w:pPr>
+    </w:p>
+    <w:p>
+      <w:pPr>
+        <w:pStyle w:val="Paperbody"/>
       </w:pPr>
       <w:r>
         <w:rPr>
           <w:noProof/>
         </w:rPr>
         <w:drawing>
-          <wp:inline distT="0" distB="0" distL="0" distR="0" wp14:anchorId="15343A5E" wp14:editId="7DAAAA59">
-            <wp:extent cx="3555242" cy="3263538"/>
+          <wp:inline distT="0" distB="0" distL="0" distR="0" wp14:anchorId="26D99928" wp14:editId="04D54955">
+            <wp:extent cx="4352925" cy="3829050"/>
             <wp:effectExtent l="0" t="0" r="0" b="0"/>
-            <wp:docPr id="14" name="Picture 14"/>
+            <wp:docPr id="16" name="Picture 16"/>
             <wp:cNvGraphicFramePr>
               <a:graphicFrameLocks xmlns:a="http://schemas.openxmlformats.org/drawingml/2006/main" noChangeAspect="1"/>
             </wp:cNvGraphicFramePr>
@@ -4801,13 +4772,13 @@
               <a:graphicData uri="http://schemas.openxmlformats.org/drawingml/2006/picture">
                 <pic:pic xmlns:pic="http://schemas.openxmlformats.org/drawingml/2006/picture">
                   <pic:nvPicPr>
-                    <pic:cNvPr id="0" name="Picture 4"/>
+                    <pic:cNvPr id="0" name="Picture 3"/>
                     <pic:cNvPicPr>
                       <a:picLocks noChangeAspect="1" noChangeArrowheads="1"/>
                     </pic:cNvPicPr>
                   </pic:nvPicPr>
                   <pic:blipFill>
-                    <a:blip r:embed="rId25">
+                    <a:blip r:embed="rId24">
                       <a:extLst>
                         <a:ext uri="{28A0092B-C50C-407E-A947-70E740481C1C}">
                           <a14:useLocalDpi xmlns:a14="http://schemas.microsoft.com/office/drawing/2010/main" val="0"/>
@@ -4822,15 +4793,17 @@
                   <pic:spPr bwMode="auto">
                     <a:xfrm>
                       <a:off x="0" y="0"/>
-                      <a:ext cx="3561985" cy="3269728"/>
+                      <a:ext cx="4352925" cy="3829050"/>
                     </a:xfrm>
                     <a:prstGeom prst="rect">
                       <a:avLst/>
                     </a:prstGeom>
-                    <a:noFill/>
                     <a:ln>
                       <a:noFill/>
                     </a:ln>
+                    <a:effectLst>
+                      <a:softEdge rad="112500"/>
+                    </a:effectLst>
                   </pic:spPr>
                 </pic:pic>
               </a:graphicData>
@@ -4903,7 +4876,7 @@
       <w:r>
         <w:t>The home page of the current library website (</w:t>
       </w:r>
-      <w:hyperlink r:id="rId26" w:history="1">
+      <w:hyperlink r:id="rId25" w:history="1">
         <w:r>
           <w:rPr>
             <w:rStyle w:val="Hyperlink"/>
@@ -4918,13 +4891,19 @@
         <w:t xml:space="preserve"> will return</w:t>
       </w:r>
       <w:r>
-        <w:t xml:space="preserve">. The first type includes physical items in the library’s collections: books, video materials, theses, etc. The second includes bibliographic records for electronic books from vendors. Books24x7 and Springer Link are two vendors that supply us with these records, but they are in the minority; the library does not receive (nor could our infrastructure accommodate) files of the millions of journal articles that comprise the majority of our database subscriptions. The </w:t>
-      </w:r>
-      <w:r>
-        <w:t>remaining</w:t>
-      </w:r>
-      <w:r>
-        <w:t xml:space="preserve"> items included in OPAC search results are scanned files from the </w:t>
+        <w:t>. The first type includes physical items in the library’s collection: books, video</w:t>
+      </w:r>
+      <w:r>
+        <w:t>s</w:t>
+      </w:r>
+      <w:r>
+        <w:t xml:space="preserve">, theses, etc. The </w:t>
+      </w:r>
+      <w:r>
+        <w:t>second</w:t>
+      </w:r>
+      <w:r>
+        <w:t xml:space="preserve"> are scanned files from the </w:t>
       </w:r>
       <w:proofErr w:type="spellStart"/>
       <w:r>
@@ -4943,12 +4922,25 @@
       <w:r>
         <w:t xml:space="preserve"> </w:t>
       </w:r>
+      <w:r>
+        <w:t xml:space="preserve">The </w:t>
+      </w:r>
+      <w:r>
+        <w:t>last type of items are</w:t>
+      </w:r>
+      <w:r>
+        <w:t xml:space="preserve"> bibliographic records for electronic books from vendors. Books24x7 and Springer Link are two vendors that supply us with these records, but they are in the minority. The library does not receive (nor could our infrastructure accommodate) files of the millions of journal articles that comprise the majorit</w:t>
+      </w:r>
+      <w:r>
+        <w:t>y of our database subscriptions; this means that only searching the OPAC for material will leave the majority of the library’s collection unused.</w:t>
+      </w:r>
     </w:p>
     <w:p>
       <w:pPr>
         <w:pStyle w:val="Paperbody"/>
       </w:pPr>
       <w:r>
+        <w:lastRenderedPageBreak/>
         <w:t>Students will often ignore all other options on the library</w:t>
       </w:r>
       <w:r>
@@ -4959,6 +4951,9 @@
       </w:r>
       <w:r>
         <w:t>y into the home page search box</w:t>
+      </w:r>
+      <w:r>
+        <w:t>,</w:t>
       </w:r>
       <w:r>
         <w:rPr>
@@ -4967,7 +4962,22 @@
         <w:footnoteReference w:id="2"/>
       </w:r>
       <w:r>
-        <w:t>. Some searches are fruitful: a search for “</w:t>
+        <w:t xml:space="preserve"> which triggers an OPAC search</w:t>
+      </w:r>
+      <w:r>
+        <w:t xml:space="preserve">. Some searches </w:t>
+      </w:r>
+      <w:r>
+        <w:t xml:space="preserve">yield </w:t>
+      </w:r>
+      <w:r>
+        <w:t>fruitful</w:t>
+      </w:r>
+      <w:r>
+        <w:t xml:space="preserve"> results</w:t>
+      </w:r>
+      <w:r>
+        <w:t>: a search for “</w:t>
       </w:r>
       <w:proofErr w:type="spellStart"/>
       <w:r>
@@ -4977,9 +4987,28 @@
       <w:r>
         <w:t xml:space="preserve">” will turn up many relevant examples from our e-book subscriptions (see result at </w:t>
       </w:r>
-      <w:r>
-        <w:lastRenderedPageBreak/>
-        <w:t xml:space="preserve">http://tinyurl.com/omqsrut). If the search doesn’t locate items owned by the Galvin Library, however, the results page will either show results from the </w:t>
+      <w:hyperlink r:id="rId26" w:history="1">
+        <w:r>
+          <w:rPr>
+            <w:rStyle w:val="Hyperlink"/>
+          </w:rPr>
+          <w:t>http://tinyurl.com/o</w:t>
+        </w:r>
+        <w:r>
+          <w:rPr>
+            <w:rStyle w:val="Hyperlink"/>
+          </w:rPr>
+          <w:t>m</w:t>
+        </w:r>
+        <w:r>
+          <w:rPr>
+            <w:rStyle w:val="Hyperlink"/>
+          </w:rPr>
+          <w:t>qsrut</w:t>
+        </w:r>
+      </w:hyperlink>
+      <w:r>
+        <w:t xml:space="preserve">). If the search doesn’t locate items owned by the Galvin Library, however, the results page will either show results from the </w:t>
       </w:r>
       <w:proofErr w:type="spellStart"/>
       <w:r>
@@ -4987,14 +5016,44 @@
       </w:r>
       <w:proofErr w:type="spellEnd"/>
       <w:r>
-        <w:t xml:space="preserve"> database, or display a “no results found” message. An example would be a search of the fall of the Roman Empire. Searching for this phrase will return many results from the OPAC (seen here: </w:t>
+        <w:t xml:space="preserve"> database, or display a “no results found” message. An example would be a search </w:t>
+      </w:r>
+      <w:r>
+        <w:t>about</w:t>
+      </w:r>
+      <w:r>
+        <w:t xml:space="preserve"> the </w:t>
+      </w:r>
+      <w:r>
+        <w:t>“</w:t>
+      </w:r>
+      <w:r>
+        <w:t>fall of the Roman Empire</w:t>
+      </w:r>
+      <w:r>
+        <w:t>”</w:t>
+      </w:r>
+      <w:r>
+        <w:t xml:space="preserve">. Searching for this phrase will return many results from the OPAC (seen here: </w:t>
       </w:r>
       <w:hyperlink r:id="rId27" w:history="1">
         <w:r>
           <w:rPr>
             <w:rStyle w:val="Hyperlink"/>
           </w:rPr>
-          <w:t>http://tinyurl.com/q5vt9mx</w:t>
+          <w:t>http://tiny</w:t>
+        </w:r>
+        <w:r>
+          <w:rPr>
+            <w:rStyle w:val="Hyperlink"/>
+          </w:rPr>
+          <w:t>u</w:t>
+        </w:r>
+        <w:r>
+          <w:rPr>
+            <w:rStyle w:val="Hyperlink"/>
+          </w:rPr>
+          <w:t>rl.com/q5vt9mx</w:t>
         </w:r>
       </w:hyperlink>
       <w:r>
@@ -5008,16 +5067,38 @@
       <w:r>
         <w:t xml:space="preserve">Students who only search for their topic from the library home page become frustrated by the limited results and often abandon the library site for Google. </w:t>
       </w:r>
-      <w:bookmarkStart w:id="16" w:name="_GoBack"/>
-      <w:bookmarkEnd w:id="16"/>
-      <w:r>
-        <w:rPr>
-          <w:rStyle w:val="Correction"/>
-        </w:rPr>
-        <w:t>Kruger citation</w:t>
-      </w:r>
-      <w:r>
-        <w:t xml:space="preserve"> </w:t>
+      <w:r>
+        <w:t>A cognitive bias</w:t>
+      </w:r>
+      <w:r>
+        <w:t xml:space="preserve"> now</w:t>
+      </w:r>
+      <w:r>
+        <w:t xml:space="preserve"> known as the Dunning-Kruger effect</w:t>
+      </w:r>
+      <w:r>
+        <w:t xml:space="preserve"> leads them to believe that the thousands of results they get from a search in Google or another search engine means that they are </w:t>
+      </w:r>
+      <w:r>
+        <w:t xml:space="preserve">performing research effectively (Gross 105). </w:t>
+      </w:r>
+      <w:r>
+        <w:t>Justin Kruger and David Dunning</w:t>
+      </w:r>
+      <w:r>
+        <w:t xml:space="preserve">’s </w:t>
+      </w:r>
+      <w:r>
+        <w:t xml:space="preserve">1999 study of psychology students showed that </w:t>
+      </w:r>
+      <w:r>
+        <w:t xml:space="preserve">those who lack knowledge in an area cannot successfully judge competence </w:t>
+      </w:r>
+      <w:r>
+        <w:t xml:space="preserve">in that area—either their own or in others </w:t>
+      </w:r>
+      <w:r>
+        <w:t xml:space="preserve">(Kruger 1127). </w:t>
       </w:r>
     </w:p>
     <w:p>
@@ -5033,7 +5114,33 @@
       </w:r>
       <w:proofErr w:type="spellEnd"/>
       <w:r>
-        <w:t xml:space="preserve">). </w:t>
+        <w:t xml:space="preserve">). Galvin Library does not have </w:t>
+      </w:r>
+      <w:r>
+        <w:t>a subscription</w:t>
+      </w:r>
+      <w:r>
+        <w:t xml:space="preserve"> to discovery later software such as Primo, Summon, or </w:t>
+      </w:r>
+      <w:proofErr w:type="spellStart"/>
+      <w:r>
+        <w:t>AquaBrowser</w:t>
+      </w:r>
+      <w:proofErr w:type="spellEnd"/>
+      <w:r>
+        <w:t xml:space="preserve">, so it is imperative we improve the display of our electronic resources. The library budget from 2013 allocated 88% of its purchasing funds on subscription resources like databases versus 3% of one-time purchase of books, videos, and similar items. </w:t>
+      </w:r>
+      <w:r>
+        <w:t xml:space="preserve">This suggests that the site should focus more on database subscriptions rather than books, but that is not </w:t>
+      </w:r>
+      <w:r>
+        <w:t xml:space="preserve">currently </w:t>
+      </w:r>
+      <w:r>
+        <w:t xml:space="preserve">the case. </w:t>
+      </w:r>
+      <w:r>
+        <w:t>Below is a screenshot of the library’s home page, with book resource links highlighted:</w:t>
       </w:r>
     </w:p>
     <w:p>
@@ -5044,29 +5151,6 @@
           <w:szCs w:val="24"/>
         </w:rPr>
       </w:pPr>
-      <w:r>
-        <w:t xml:space="preserve">Galvin Library does not have </w:t>
-      </w:r>
-      <w:r>
-        <w:t>a subscription</w:t>
-      </w:r>
-      <w:r>
-        <w:t xml:space="preserve"> to discovery later software such as Primo, Summon, or </w:t>
-      </w:r>
-      <w:proofErr w:type="spellStart"/>
-      <w:r>
-        <w:t>AquaBrowser</w:t>
-      </w:r>
-      <w:proofErr w:type="spellEnd"/>
-      <w:r>
-        <w:t xml:space="preserve">, so it is imperative we improve the display of our electronic resources. The library budget from 2013 allocated 88% of its purchasing funds on subscription resources like databases versus 3% of one-time purchase of books, videos, and similar items. </w:t>
-      </w:r>
-      <w:r>
-        <w:t xml:space="preserve">This suggests that the site should focus more on database subscriptions rather than books, but that is not the case. </w:t>
-      </w:r>
-      <w:r>
-        <w:t>Below is a screenshot of the library’s home page, with book resource links highlighted:</w:t>
-      </w:r>
     </w:p>
     <w:p>
       <w:r>
@@ -5074,7 +5158,7 @@
           <w:noProof/>
         </w:rPr>
         <w:drawing>
-          <wp:inline distT="0" distB="0" distL="0" distR="0" wp14:anchorId="06B6432F" wp14:editId="193C1FE5">
+          <wp:inline distT="0" distB="0" distL="0" distR="0" wp14:anchorId="06B6432F" wp14:editId="4A05FD87">
             <wp:extent cx="4171950" cy="3380105"/>
             <wp:effectExtent l="0" t="0" r="0" b="0"/>
             <wp:docPr id="1" name="Picture"/>
@@ -5122,21 +5206,31 @@
     <w:p>
       <w:pPr>
         <w:pStyle w:val="Paperbody"/>
+      </w:pPr>
+    </w:p>
+    <w:p>
+      <w:pPr>
+        <w:pStyle w:val="Paperbody"/>
+      </w:pPr>
+      <w:r>
+        <w:lastRenderedPageBreak/>
+        <w:t xml:space="preserve">Next is the same page with the library’s electronic resources highlighted (those that can be accessed from off-campus). </w:t>
+      </w:r>
+    </w:p>
+    <w:p>
+      <w:pPr>
+        <w:pStyle w:val="Paperbody"/>
         <w:rPr>
           <w:rFonts w:ascii="Times New Roman" w:hAnsi="Times New Roman" w:cs="Times New Roman"/>
           <w:szCs w:val="24"/>
         </w:rPr>
       </w:pPr>
-      <w:r>
-        <w:t xml:space="preserve">Next is the same page with the library’s electronic resources highlighted (those that can be accessed from off-campus). </w:t>
-      </w:r>
     </w:p>
     <w:p>
       <w:r>
         <w:rPr>
           <w:noProof/>
         </w:rPr>
-        <w:lastRenderedPageBreak/>
         <w:drawing>
           <wp:inline distT="0" distB="0" distL="0" distR="0" wp14:anchorId="32A04D8D" wp14:editId="4ACBE2A4">
             <wp:extent cx="4114165" cy="3333750"/>
@@ -5187,6 +5281,11 @@
       <w:pPr>
         <w:pStyle w:val="Paperbody"/>
       </w:pPr>
+    </w:p>
+    <w:p>
+      <w:pPr>
+        <w:pStyle w:val="Paperbody"/>
+      </w:pPr>
       <w:r>
         <w:t>All of these items require an additional click</w:t>
       </w:r>
@@ -5245,13 +5344,13 @@
       <w:pPr>
         <w:pStyle w:val="Heading2"/>
       </w:pPr>
-      <w:bookmarkStart w:id="17" w:name="_Toc406074464"/>
-      <w:bookmarkStart w:id="18" w:name="_Toc409957434"/>
+      <w:bookmarkStart w:id="16" w:name="_Toc406074464"/>
+      <w:bookmarkStart w:id="17" w:name="_Toc409957434"/>
       <w:r>
         <w:t>Add a database quick search on the new home page</w:t>
       </w:r>
+      <w:bookmarkEnd w:id="16"/>
       <w:bookmarkEnd w:id="17"/>
-      <w:bookmarkEnd w:id="18"/>
     </w:p>
     <w:p>
       <w:pPr>
@@ -5282,8 +5381,8 @@
       <w:pPr>
         <w:pStyle w:val="Heading1"/>
       </w:pPr>
-      <w:bookmarkStart w:id="19" w:name="_Toc406074465"/>
-      <w:bookmarkStart w:id="20" w:name="_Toc409957435"/>
+      <w:bookmarkStart w:id="18" w:name="_Toc406074465"/>
+      <w:bookmarkStart w:id="19" w:name="_Toc409957435"/>
       <w:r>
         <w:t>User-</w:t>
       </w:r>
@@ -5293,23 +5392,23 @@
       <w:r>
         <w:t xml:space="preserve"> Design</w:t>
       </w:r>
+      <w:bookmarkEnd w:id="18"/>
       <w:bookmarkEnd w:id="19"/>
+    </w:p>
+    <w:p>
+      <w:pPr>
+        <w:pStyle w:val="Heading2"/>
+      </w:pPr>
+      <w:bookmarkStart w:id="20" w:name="_Toc406074466"/>
+      <w:bookmarkStart w:id="21" w:name="_Toc409957436"/>
+      <w:r>
+        <w:t>Customize</w:t>
+      </w:r>
+      <w:r>
+        <w:t xml:space="preserve"> the main navigation to library’s needs</w:t>
+      </w:r>
       <w:bookmarkEnd w:id="20"/>
-    </w:p>
-    <w:p>
-      <w:pPr>
-        <w:pStyle w:val="Heading2"/>
-      </w:pPr>
-      <w:bookmarkStart w:id="21" w:name="_Toc406074466"/>
-      <w:bookmarkStart w:id="22" w:name="_Toc409957436"/>
-      <w:r>
-        <w:t>Customize</w:t>
-      </w:r>
-      <w:r>
-        <w:t xml:space="preserve"> the main navigation to library’s needs</w:t>
-      </w:r>
       <w:bookmarkEnd w:id="21"/>
-      <w:bookmarkEnd w:id="22"/>
     </w:p>
     <w:p>
       <w:pPr>
@@ -5328,7 +5427,11 @@
         <w:t xml:space="preserve">as the university site. </w:t>
       </w:r>
       <w:r>
-        <w:t>The only areas that were customized for the library were the address and contact links; all of the other items remained the same. One problem our students ha</w:t>
+        <w:t xml:space="preserve">The only areas that were </w:t>
+      </w:r>
+      <w:r>
+        <w:lastRenderedPageBreak/>
+        <w:t>customized for the library were the address and contact links; all of the other items remained the same. One problem our students ha</w:t>
       </w:r>
       <w:r>
         <w:t xml:space="preserve">ve with this design </w:t>
@@ -5336,6 +5439,11 @@
       <w:r>
         <w:t>is with this secondary header:</w:t>
       </w:r>
+    </w:p>
+    <w:p>
+      <w:pPr>
+        <w:pStyle w:val="Paperbody"/>
+      </w:pPr>
     </w:p>
     <w:p>
       <w:r>
@@ -5392,8 +5500,12 @@
       <w:pPr>
         <w:pStyle w:val="Paperbody"/>
       </w:pPr>
-      <w:r>
-        <w:lastRenderedPageBreak/>
+    </w:p>
+    <w:p>
+      <w:pPr>
+        <w:pStyle w:val="Paperbody"/>
+      </w:pPr>
+      <w:r>
         <w:t>T</w:t>
       </w:r>
       <w:r>
@@ -5463,6 +5575,11 @@
       <w:r>
         <w:t xml:space="preserve"> with the “research” submenu displayed:</w:t>
       </w:r>
+    </w:p>
+    <w:p>
+      <w:pPr>
+        <w:pStyle w:val="Paperbody"/>
+      </w:pPr>
     </w:p>
     <w:p>
       <w:r>
@@ -5519,6 +5636,11 @@
       <w:pPr>
         <w:pStyle w:val="Paperbody"/>
       </w:pPr>
+    </w:p>
+    <w:p>
+      <w:pPr>
+        <w:pStyle w:val="Paperbody"/>
+      </w:pPr>
       <w:r>
         <w:t>None of the</w:t>
       </w:r>
@@ -5751,6 +5873,7 @@
               <w:t xml:space="preserve">when they try to </w:t>
             </w:r>
             <w:r>
+              <w:lastRenderedPageBreak/>
               <w:t xml:space="preserve">access </w:t>
             </w:r>
             <w:r>
@@ -5775,6 +5898,7 @@
           </w:tcPr>
           <w:p>
             <w:r>
+              <w:lastRenderedPageBreak/>
               <w:t>/databases</w:t>
             </w:r>
           </w:p>
@@ -5825,11 +5949,7 @@
               <w:t>a</w:t>
             </w:r>
             <w:r>
-              <w:t xml:space="preserve"> student has logged into </w:t>
-            </w:r>
-            <w:r>
-              <w:lastRenderedPageBreak/>
-              <w:t xml:space="preserve">Blackboard and clicked the </w:t>
+              <w:t xml:space="preserve"> student has logged into Blackboard and clicked the </w:t>
             </w:r>
             <w:r>
               <w:t>“L</w:t>
@@ -5874,6 +5994,11 @@
       <w:r>
         <w:t xml:space="preserve"> </w:t>
       </w:r>
+    </w:p>
+    <w:p>
+      <w:pPr>
+        <w:pStyle w:val="Paperbody"/>
+      </w:pPr>
     </w:p>
     <w:p>
       <w:r>
@@ -5926,6 +6051,7 @@
         </w:drawing>
       </w:r>
     </w:p>
+    <w:p/>
     <w:p>
       <w:pPr>
         <w:pStyle w:val="Paperbody"/>
@@ -5994,16 +6120,16 @@
       <w:pPr>
         <w:pStyle w:val="Heading2"/>
       </w:pPr>
-      <w:bookmarkStart w:id="23" w:name="_Toc406074467"/>
-      <w:bookmarkStart w:id="24" w:name="_Toc409957437"/>
+      <w:bookmarkStart w:id="22" w:name="_Toc406074467"/>
+      <w:bookmarkStart w:id="23" w:name="_Toc409957437"/>
       <w:r>
         <w:t xml:space="preserve">User </w:t>
       </w:r>
       <w:r>
         <w:t>personas</w:t>
       </w:r>
+      <w:bookmarkEnd w:id="22"/>
       <w:bookmarkEnd w:id="23"/>
-      <w:bookmarkEnd w:id="24"/>
     </w:p>
     <w:p>
       <w:pPr>
@@ -6091,6 +6217,11 @@
       <w:r>
         <w:t xml:space="preserve">(65-68). </w:t>
       </w:r>
+    </w:p>
+    <w:p>
+      <w:pPr>
+        <w:pStyle w:val="Paperbody"/>
+      </w:pPr>
     </w:p>
     <w:tbl>
       <w:tblPr>
@@ -6174,18 +6305,10 @@
               <w:t>Describe your f</w:t>
             </w:r>
             <w:r>
-              <w:t xml:space="preserve">irst experience with </w:t>
-            </w:r>
-            <w:proofErr w:type="gramStart"/>
-            <w:r>
-              <w:t>library</w:t>
-            </w:r>
-            <w:r>
-              <w:t>,</w:t>
-            </w:r>
-            <w:proofErr w:type="gramEnd"/>
-            <w:r>
-              <w:t xml:space="preserve"> was it in person or on the web?</w:t>
+              <w:t>irst experience with library</w:t>
+            </w:r>
+            <w:r>
+              <w:t>, was it in person or on the web?</w:t>
             </w:r>
           </w:p>
         </w:tc>
@@ -6286,6 +6409,7 @@
                 <w:b/>
                 <w:caps/>
               </w:rPr>
+              <w:lastRenderedPageBreak/>
               <w:t>Domain experience and knowledge</w:t>
             </w:r>
           </w:p>
@@ -6420,7 +6544,6 @@
                 <w:b/>
                 <w:caps/>
               </w:rPr>
-              <w:lastRenderedPageBreak/>
               <w:t>Goals and Behaviors</w:t>
             </w:r>
           </w:p>
@@ -6906,6 +7029,11 @@
     </w:p>
     <w:p>
       <w:pPr>
+        <w:pStyle w:val="Paperbody"/>
+      </w:pPr>
+    </w:p>
+    <w:p>
+      <w:pPr>
         <w:pStyle w:val="Quote"/>
       </w:pPr>
       <w:r>
@@ -6961,6 +7089,7 @@
         <w:pStyle w:val="Quote"/>
       </w:pPr>
       <w:r>
+        <w:lastRenderedPageBreak/>
         <w:t xml:space="preserve">I use the </w:t>
       </w:r>
       <w:proofErr w:type="spellStart"/>
@@ -6977,11 +7106,7 @@
         <w:pStyle w:val="Paperbody"/>
       </w:pPr>
       <w:r>
-        <w:t xml:space="preserve">The interviews helped me define two types of student users: those who wouldn’t normally use the library website, but need to in order to access subscription resources, and those who are interested in learning about library resources and use the website as the first stop in their research. Rather than thinking about </w:t>
-      </w:r>
-      <w:r>
-        <w:lastRenderedPageBreak/>
-        <w:t xml:space="preserve">these types as undergraduate versus graduate students, I instead created the “sporadic” and “power” user personas that can be viewed in the appendix: </w:t>
+        <w:t xml:space="preserve">The interviews helped me define two types of student users: those who wouldn’t normally use the library website, but need to in order to access subscription resources, and those who are interested in learning about library resources and use the website as the first stop in their research. Rather than thinking about these types as undergraduate versus graduate students, I instead created the “sporadic” and “power” user personas that can be viewed in the appendix: </w:t>
       </w:r>
       <w:r>
         <w:rPr>
@@ -7014,8 +7139,8 @@
       <w:pPr>
         <w:pStyle w:val="Heading2"/>
       </w:pPr>
-      <w:bookmarkStart w:id="25" w:name="_Toc406074468"/>
-      <w:bookmarkStart w:id="26" w:name="_Toc409957438"/>
+      <w:bookmarkStart w:id="24" w:name="_Toc406074468"/>
+      <w:bookmarkStart w:id="25" w:name="_Toc409957438"/>
       <w:r>
         <w:t xml:space="preserve">User </w:t>
       </w:r>
@@ -7025,8 +7150,8 @@
       <w:r>
         <w:t xml:space="preserve"> testing</w:t>
       </w:r>
+      <w:bookmarkEnd w:id="24"/>
       <w:bookmarkEnd w:id="25"/>
-      <w:bookmarkEnd w:id="26"/>
     </w:p>
     <w:p>
       <w:pPr>
@@ -7063,15 +7188,7 @@
         <w:t xml:space="preserve">to find out how they conduct </w:t>
       </w:r>
       <w:r>
-        <w:t xml:space="preserve">research for their assignments. We were not surprised to find out that students preferred to use </w:t>
-      </w:r>
-      <w:proofErr w:type="gramStart"/>
-      <w:r>
-        <w:t>Google</w:t>
-      </w:r>
-      <w:proofErr w:type="gramEnd"/>
-      <w:r>
-        <w:t xml:space="preserve"> as it is already a tool they use every day. What did surprise us was how they would simply accept whatever results they found in Google and would not bother </w:t>
+        <w:t xml:space="preserve">research for their assignments. We were not surprised to find out that students preferred to use Google as it is already a tool they use every day. What did surprise us was how they would simply accept whatever results they found in Google and would not bother </w:t>
       </w:r>
       <w:r>
         <w:t xml:space="preserve">seek help from another source, whether from a database or from IIT librarians. </w:t>
@@ -7079,6 +7196,11 @@
       <w:r>
         <w:t>Here are some work activity notes from that process:</w:t>
       </w:r>
+    </w:p>
+    <w:p>
+      <w:pPr>
+        <w:pStyle w:val="Paperbody"/>
+      </w:pPr>
     </w:p>
     <w:p>
       <w:pPr>
@@ -7279,6 +7401,44 @@
     </w:p>
     <w:p>
       <w:pPr>
+        <w:pStyle w:val="Paperbody"/>
+      </w:pPr>
+    </w:p>
+    <w:p>
+      <w:proofErr w:type="spellStart"/>
+      <w:r>
+        <w:rPr>
+          <w:rStyle w:val="Emphasis"/>
+        </w:rPr>
+        <w:t>HawkEye</w:t>
+      </w:r>
+      <w:proofErr w:type="spellEnd"/>
+      <w:r>
+        <w:rPr>
+          <w:rStyle w:val="Emphasis"/>
+        </w:rPr>
+        <w:t xml:space="preserve"> prototype – </w:t>
+      </w:r>
+      <w:r>
+        <w:rPr>
+          <w:rStyle w:val="Emphasis"/>
+        </w:rPr>
+        <w:t>home</w:t>
+      </w:r>
+      <w:r>
+        <w:rPr>
+          <w:rStyle w:val="Emphasis"/>
+        </w:rPr>
+        <w:t xml:space="preserve"> page</w:t>
+      </w:r>
+    </w:p>
+    <w:p>
+      <w:pPr>
+        <w:pStyle w:val="Paperbody"/>
+      </w:pPr>
+    </w:p>
+    <w:p>
+      <w:pPr>
         <w:keepNext/>
       </w:pPr>
       <w:r>
@@ -7289,6 +7449,7 @@
           <w:sz w:val="23"/>
           <w:szCs w:val="23"/>
         </w:rPr>
+        <w:lastRenderedPageBreak/>
         <w:drawing>
           <wp:inline distT="0" distB="0" distL="0" distR="0" wp14:anchorId="2EA9D571" wp14:editId="446E1669">
             <wp:extent cx="5533829" cy="3028950"/>
@@ -7341,29 +7502,14 @@
     </w:p>
     <w:p>
       <w:pPr>
-        <w:pStyle w:val="Caption"/>
-      </w:pPr>
-      <w:proofErr w:type="spellStart"/>
-      <w:r>
-        <w:t>HawkEye</w:t>
-      </w:r>
-      <w:proofErr w:type="spellEnd"/>
-      <w:r>
-        <w:t xml:space="preserve"> </w:t>
-      </w:r>
-      <w:r>
-        <w:t>home</w:t>
-      </w:r>
-      <w:r>
-        <w:t xml:space="preserve"> page </w:t>
-      </w:r>
-    </w:p>
-    <w:p>
-      <w:pPr>
         <w:pStyle w:val="Paperbody"/>
       </w:pPr>
-      <w:r>
-        <w:lastRenderedPageBreak/>
+    </w:p>
+    <w:p>
+      <w:pPr>
+        <w:pStyle w:val="Paperbody"/>
+      </w:pPr>
+      <w:r>
         <w:t>We</w:t>
       </w:r>
       <w:r>
@@ -7390,6 +7536,11 @@
       <w:r>
         <w:t>links to database resources by subject area and content type:</w:t>
       </w:r>
+    </w:p>
+    <w:p>
+      <w:pPr>
+        <w:pStyle w:val="Paperbody"/>
+      </w:pPr>
     </w:p>
     <w:p>
       <w:proofErr w:type="spellStart"/>
@@ -7429,10 +7580,10 @@
             <v:path o:extrusionok="f" gradientshapeok="t" o:connecttype="rect"/>
             <o:lock v:ext="edit" aspectratio="t"/>
           </v:shapetype>
-          <v:shape id="_x0000_i1025" type="#_x0000_t75" style="width:388.25pt;height:298.65pt" o:ole="">
+          <v:shape id="_x0000_i1025" type="#_x0000_t75" style="width:388.5pt;height:298.5pt" o:ole="">
             <v:imagedata r:id="rId36" o:title=""/>
           </v:shape>
-          <o:OLEObject Type="Embed" ProgID="PBrush" ShapeID="_x0000_i1025" DrawAspect="Content" ObjectID="_1358064004" r:id="rId37"/>
+          <o:OLEObject Type="Embed" ProgID="PBrush" ShapeID="_x0000_i1025" DrawAspect="Content" ObjectID="_1484468067" r:id="rId37"/>
         </w:object>
       </w:r>
     </w:p>
@@ -7440,7 +7591,13 @@
       <w:pPr>
         <w:pStyle w:val="Paperbody"/>
       </w:pPr>
-      <w:r>
+    </w:p>
+    <w:p>
+      <w:pPr>
+        <w:pStyle w:val="Paperbody"/>
+      </w:pPr>
+      <w:r>
+        <w:lastRenderedPageBreak/>
         <w:t xml:space="preserve">The results were </w:t>
       </w:r>
       <w:r>
@@ -7449,6 +7606,11 @@
       <w:r>
         <w:t>our design was not successful. The testers ignored the directions on the home page in favor of submitting too-discrete entries into the search box. One task was to locate a database by the type of content it contained:</w:t>
       </w:r>
+    </w:p>
+    <w:p>
+      <w:pPr>
+        <w:pStyle w:val="Paperbody"/>
+      </w:pPr>
     </w:p>
     <w:p>
       <w:pPr>
@@ -7506,6 +7668,11 @@
     </w:p>
     <w:p>
       <w:pPr>
+        <w:pStyle w:val="Paperbody"/>
+      </w:pPr>
+    </w:p>
+    <w:p>
+      <w:pPr>
         <w:rPr>
           <w:rStyle w:val="Emphasis"/>
           <w:sz w:val="24"/>
@@ -7529,10 +7696,10 @@
     <w:p>
       <w:r>
         <w:object w:dxaOrig="12810" w:dyaOrig="8145" w14:anchorId="1AD93952">
-          <v:shape id="_x0000_i1026" type="#_x0000_t75" style="width:453.35pt;height:289.05pt" o:ole="">
+          <v:shape id="_x0000_i1026" type="#_x0000_t75" style="width:453.75pt;height:289.5pt" o:ole="">
             <v:imagedata r:id="rId38" o:title=""/>
           </v:shape>
-          <o:OLEObject Type="Embed" ProgID="PBrush" ShapeID="_x0000_i1026" DrawAspect="Content" ObjectID="_1358064005" r:id="rId39"/>
+          <o:OLEObject Type="Embed" ProgID="PBrush" ShapeID="_x0000_i1026" DrawAspect="Content" ObjectID="_1484468068" r:id="rId39"/>
         </w:object>
       </w:r>
     </w:p>
@@ -7541,15 +7708,7 @@
         <w:pStyle w:val="Paperbody"/>
       </w:pPr>
       <w:r>
-        <w:t xml:space="preserve">I am committed to continuing user experience testing throughout the design and build process. It will not be as expansive as the semester-long research I conducted with my COM525 team, but I plan on creating many small, </w:t>
-      </w:r>
-      <w:proofErr w:type="gramStart"/>
-      <w:r>
-        <w:t>quickly-completed</w:t>
-      </w:r>
-      <w:proofErr w:type="gramEnd"/>
-      <w:r>
-        <w:t xml:space="preserve"> tests to help me make design and content decisions while I build the site. </w:t>
+        <w:t xml:space="preserve">I am committed to continuing user experience testing throughout the design and build process. It will not be as expansive as the semester-long research I conducted with my COM525 team, but I plan on creating many small, quickly-completed tests to help me make design and content decisions while I build the site. </w:t>
       </w:r>
     </w:p>
     <w:p>
@@ -7565,20 +7724,24 @@
       <w:pPr>
         <w:pStyle w:val="Heading1"/>
       </w:pPr>
-      <w:bookmarkStart w:id="27" w:name="_Toc406074469"/>
-      <w:bookmarkStart w:id="28" w:name="_Toc409957439"/>
+      <w:bookmarkStart w:id="26" w:name="_Toc406074469"/>
+      <w:bookmarkStart w:id="27" w:name="_Toc409957439"/>
       <w:r>
         <w:t>Conclusion</w:t>
       </w:r>
+      <w:bookmarkEnd w:id="26"/>
       <w:bookmarkEnd w:id="27"/>
-      <w:bookmarkEnd w:id="28"/>
     </w:p>
     <w:p>
       <w:pPr>
         <w:pStyle w:val="Paperbody"/>
       </w:pPr>
       <w:r>
-        <w:t xml:space="preserve">The work on the site continues, and I am now working on mini-projects to recreate the dynamic content that exists in our current site, such as pulling library hours from a Google calendar and creating a custom textbook lookup module. The addition of an Information Technology Librarian this past spring has been a boon for the new environment’s server setup and maintenance, and he is interested in learning how to create a complex site in Drupal as well. </w:t>
+        <w:t xml:space="preserve">The work on the site continues, and I am now working on mini-projects to recreate the dynamic content that exists in our current site, such as pulling library hours from a Google calendar and creating a custom textbook lookup module. The addition of an Information Technology Librarian this past spring has </w:t>
+      </w:r>
+      <w:r>
+        <w:lastRenderedPageBreak/>
+        <w:t xml:space="preserve">been a boon for the new environment’s server setup and maintenance, and he is interested in learning how to create a complex site in Drupal as well. </w:t>
       </w:r>
     </w:p>
     <w:p>
@@ -7624,14 +7787,14 @@
       <w:pPr>
         <w:pStyle w:val="Heading1"/>
       </w:pPr>
-      <w:bookmarkStart w:id="29" w:name="_Toc406074470"/>
-      <w:bookmarkStart w:id="30" w:name="_Toc409957440"/>
+      <w:bookmarkStart w:id="28" w:name="_Toc406074470"/>
+      <w:bookmarkStart w:id="29" w:name="_Toc409957440"/>
       <w:r>
         <w:lastRenderedPageBreak/>
         <w:t>Bibliography</w:t>
       </w:r>
+      <w:bookmarkEnd w:id="28"/>
       <w:bookmarkEnd w:id="29"/>
-      <w:bookmarkEnd w:id="30"/>
       <w:r>
         <w:t xml:space="preserve"> </w:t>
       </w:r>
@@ -7677,7 +7840,6 @@
       <w:r>
         <w:t xml:space="preserve">Costello, Deirdre. “UI Content Strategy: Writing Content for Academic Library Users [webinar].” </w:t>
       </w:r>
-      <w:proofErr w:type="gramStart"/>
       <w:r>
         <w:rPr>
           <w:i/>
@@ -7695,19 +7857,54 @@
       </w:r>
       <w:proofErr w:type="spellEnd"/>
       <w:r>
-        <w:t>.</w:t>
-      </w:r>
+        <w:t xml:space="preserve">. </w:t>
+      </w:r>
+      <w:proofErr w:type="spellStart"/>
+      <w:proofErr w:type="gramStart"/>
+      <w:r>
+        <w:t>N.p</w:t>
+      </w:r>
+      <w:proofErr w:type="spellEnd"/>
       <w:proofErr w:type="gramEnd"/>
       <w:r>
-        <w:t xml:space="preserve"> </w:t>
+        <w:t>., 14 Nov. 2014. Web. 7 Dec. 2014.</w:t>
+      </w:r>
+    </w:p>
+    <w:p>
+      <w:pPr>
+        <w:pStyle w:val="Bibliographylist"/>
+      </w:pPr>
+      <w:r>
+        <w:t xml:space="preserve">Gross, Melissa, Don Latham, and Bonnie Armstrong. “Improving Below-Proficient Information Literacy Skills: Designing an Evidence-Based Educational Intervention.” </w:t>
+      </w:r>
+      <w:r>
+        <w:rPr>
+          <w:i/>
+          <w:iCs/>
+        </w:rPr>
+        <w:t>College Teaching</w:t>
+      </w:r>
+      <w:r>
+        <w:t xml:space="preserve"> 60.3 (2012): 104–111. </w:t>
+      </w:r>
+      <w:r>
+        <w:rPr>
+          <w:i/>
+          <w:iCs/>
+        </w:rPr>
+        <w:t xml:space="preserve">Taylor and </w:t>
       </w:r>
       <w:proofErr w:type="spellStart"/>
       <w:r>
-        <w:t>N.p</w:t>
+        <w:rPr>
+          <w:i/>
+          <w:iCs/>
+        </w:rPr>
+        <w:t>Francis+NEJM</w:t>
       </w:r>
       <w:proofErr w:type="spellEnd"/>
       <w:r>
-        <w:t>., 14 Nov. 2014. Web. 7 Dec. 2014.</w:t>
+        <w:t>. Web. 3 Feb. 2015.</w:t>
       </w:r>
     </w:p>
     <w:p>
@@ -7722,7 +7919,6 @@
       <w:r>
         <w:t xml:space="preserve">, Athena. “The Ins and Outs of Evaluating Web-Scale Discovery Services.” </w:t>
       </w:r>
-      <w:proofErr w:type="gramStart"/>
       <w:r>
         <w:rPr>
           <w:i/>
@@ -7731,11 +7927,33 @@
         <w:t>Computers in Libraries</w:t>
       </w:r>
       <w:r>
-        <w:t xml:space="preserve"> 32.3 (2012): 6–40.</w:t>
-      </w:r>
+        <w:t xml:space="preserve"> 32.3 (2012): 6–40. Print.</w:t>
+      </w:r>
+    </w:p>
+    <w:p>
+      <w:pPr>
+        <w:pStyle w:val="Bibliographylist"/>
+      </w:pPr>
+      <w:r>
+        <w:t xml:space="preserve">“How a Session Is Defined in Analytics - Analytics Help.” </w:t>
+      </w:r>
+      <w:proofErr w:type="spellStart"/>
+      <w:proofErr w:type="gramStart"/>
+      <w:r>
+        <w:t>N.p</w:t>
+      </w:r>
+      <w:proofErr w:type="spellEnd"/>
       <w:proofErr w:type="gramEnd"/>
       <w:r>
-        <w:t xml:space="preserve"> Print.</w:t>
+        <w:t xml:space="preserve">., </w:t>
+      </w:r>
+      <w:proofErr w:type="spellStart"/>
+      <w:r>
+        <w:t>n.d.</w:t>
+      </w:r>
+      <w:proofErr w:type="spellEnd"/>
+      <w:r>
+        <w:t xml:space="preserve"> Web. 27 Jan. 2015.</w:t>
       </w:r>
     </w:p>
     <w:p>
@@ -7774,7 +7992,6 @@
       <w:r>
         <w:t xml:space="preserve">. “A Survey of Tools Supporting Design and Evaluation of Websites Based on Models of Human Information Interaction.” </w:t>
       </w:r>
-      <w:proofErr w:type="gramStart"/>
       <w:r>
         <w:rPr>
           <w:i/>
@@ -7783,40 +8000,36 @@
         <w:t>International Journal on Artificial Intelligence Tools</w:t>
       </w:r>
       <w:r>
-        <w:t xml:space="preserve"> 19.6 (2010): 755–781.</w:t>
+        <w:t xml:space="preserve"> 19.6 (2010): 755–781. Print.</w:t>
+      </w:r>
+    </w:p>
+    <w:p>
+      <w:pPr>
+        <w:pStyle w:val="Bibliographylist"/>
+      </w:pPr>
+      <w:r>
+        <w:t>King, David Lee. “Web Trends to Watch in 2015.” Internet Librarian. Monterey, CA. 2014. Monterey Conference Center.</w:t>
+      </w:r>
+    </w:p>
+    <w:p>
+      <w:pPr>
+        <w:pStyle w:val="Bibliographylist"/>
+      </w:pPr>
+      <w:proofErr w:type="spellStart"/>
+      <w:r>
+        <w:t>Kolowich</w:t>
+      </w:r>
+      <w:proofErr w:type="spellEnd"/>
+      <w:r>
+        <w:t xml:space="preserve">, Steve. “What Students Don’t </w:t>
+      </w:r>
+      <w:proofErr w:type="gramStart"/>
+      <w:r>
+        <w:t>Know.</w:t>
       </w:r>
       <w:proofErr w:type="gramEnd"/>
       <w:r>
-        <w:t xml:space="preserve"> Print.</w:t>
-      </w:r>
-    </w:p>
-    <w:p>
-      <w:pPr>
-        <w:pStyle w:val="Bibliographylist"/>
-      </w:pPr>
-      <w:r>
-        <w:t>King, David Lee. “Web Trends to Watch in 2015.” Internet Librarian. Monterey, CA. 2014. Monterey Conference Center.</w:t>
-      </w:r>
-    </w:p>
-    <w:p>
-      <w:pPr>
-        <w:pStyle w:val="Bibliographylist"/>
-      </w:pPr>
-      <w:proofErr w:type="spellStart"/>
-      <w:r>
-        <w:t>Kolowich</w:t>
-      </w:r>
-      <w:proofErr w:type="spellEnd"/>
-      <w:r>
-        <w:t>, Steve. “What Students Don’t Know.</w:t>
-      </w:r>
-      <w:proofErr w:type="gramStart"/>
-      <w:r>
-        <w:t>”</w:t>
-      </w:r>
-      <w:proofErr w:type="gramEnd"/>
-      <w:r>
-        <w:t xml:space="preserve"> </w:t>
+        <w:t xml:space="preserve">” </w:t>
       </w:r>
       <w:r>
         <w:rPr>
@@ -7829,20 +8042,14 @@
         <w:t xml:space="preserve">. </w:t>
       </w:r>
       <w:proofErr w:type="spellStart"/>
-      <w:r>
-        <w:t>N</w:t>
-      </w:r>
       <w:proofErr w:type="gramStart"/>
       <w:r>
-        <w:t>.p</w:t>
+        <w:t>N.p</w:t>
       </w:r>
       <w:proofErr w:type="spellEnd"/>
-      <w:r>
-        <w:t>.</w:t>
-      </w:r>
       <w:proofErr w:type="gramEnd"/>
       <w:r>
-        <w:t xml:space="preserve">, </w:t>
+        <w:t xml:space="preserve">., </w:t>
       </w:r>
       <w:proofErr w:type="spellStart"/>
       <w:r>
@@ -7860,7 +8067,6 @@
       <w:r>
         <w:t xml:space="preserve">Kruger, Justin, and David Dunning. “Unskilled and Unaware of It: How Difficulties in Recognizing One’s Own Incompetence Lead to Inflated Self-Assessments.” </w:t>
       </w:r>
-      <w:proofErr w:type="gramStart"/>
       <w:r>
         <w:rPr>
           <w:i/>
@@ -7869,11 +8075,7 @@
         <w:t>Journal of Personality and Social Psychology</w:t>
       </w:r>
       <w:r>
-        <w:t xml:space="preserve"> 77.6 (1999): 1121–1134.</w:t>
-      </w:r>
-      <w:proofErr w:type="gramEnd"/>
-      <w:r>
-        <w:t xml:space="preserve"> </w:t>
+        <w:t xml:space="preserve"> 77.6 (1999): 1121–1134. </w:t>
       </w:r>
       <w:proofErr w:type="spellStart"/>
       <w:r>
@@ -7892,7 +8094,6 @@
       <w:pPr>
         <w:pStyle w:val="Bibliographylist"/>
       </w:pPr>
-      <w:proofErr w:type="gramStart"/>
       <w:r>
         <w:t xml:space="preserve">Laird, Thomas F. Nelson, and George D. </w:t>
       </w:r>
@@ -7902,13 +8103,8 @@
       </w:r>
       <w:proofErr w:type="spellEnd"/>
       <w:r>
-        <w:t>.</w:t>
-      </w:r>
-      <w:proofErr w:type="gramEnd"/>
-      <w:r>
-        <w:t xml:space="preserve"> “Student Experiences with Information Technology and Their Relationship to Other Aspects of Student Engagement.” </w:t>
-      </w:r>
-      <w:proofErr w:type="gramStart"/>
+        <w:t xml:space="preserve">. “Student Experiences with Information Technology and Their Relationship to Other Aspects of Student Engagement.” </w:t>
+      </w:r>
       <w:r>
         <w:rPr>
           <w:i/>
@@ -7917,12 +8113,9 @@
         <w:t>Research in Higher Education</w:t>
       </w:r>
       <w:r>
-        <w:t xml:space="preserve"> 46.2 (2005): 211–233.</w:t>
-      </w:r>
-      <w:proofErr w:type="gramEnd"/>
-      <w:r>
-        <w:t xml:space="preserve"> </w:t>
-      </w:r>
+        <w:t xml:space="preserve"> 46.2 (2005): 211–233. </w:t>
+      </w:r>
+      <w:proofErr w:type="gramStart"/>
       <w:r>
         <w:rPr>
           <w:i/>
@@ -7930,6 +8123,7 @@
         </w:rPr>
         <w:t>link.springer.com</w:t>
       </w:r>
+      <w:proofErr w:type="gramEnd"/>
       <w:r>
         <w:t>. Web. 11 Nov. 2014.</w:t>
       </w:r>
@@ -7946,7 +8140,6 @@
       <w:r>
         <w:t xml:space="preserve">, Benjamin. </w:t>
       </w:r>
-      <w:proofErr w:type="gramStart"/>
       <w:r>
         <w:rPr>
           <w:i/>
@@ -7955,11 +8148,7 @@
         <w:t>The Definitive Guide to Drupal 7</w:t>
       </w:r>
       <w:r>
-        <w:t>.</w:t>
-      </w:r>
-      <w:proofErr w:type="gramEnd"/>
-      <w:r>
-        <w:t xml:space="preserve"> New York : </w:t>
+        <w:t xml:space="preserve">. New York : </w:t>
       </w:r>
       <w:proofErr w:type="spellStart"/>
       <w:r>
@@ -7987,7 +8176,6 @@
       <w:r>
         <w:t xml:space="preserve">Morton-Owens, Emily G. “Editorial and Technological Workflow Tools to Promote Website Quality.” </w:t>
       </w:r>
-      <w:proofErr w:type="gramStart"/>
       <w:r>
         <w:rPr>
           <w:i/>
@@ -7996,11 +8184,7 @@
         <w:t>Information Technology &amp; Libraries</w:t>
       </w:r>
       <w:r>
-        <w:t xml:space="preserve"> 30.3 (2011): 91–98.</w:t>
-      </w:r>
-      <w:proofErr w:type="gramEnd"/>
-      <w:r>
-        <w:t xml:space="preserve"> Print.</w:t>
+        <w:t xml:space="preserve"> 30.3 (2011): 91–98. Print.</w:t>
       </w:r>
     </w:p>
     <w:p>
@@ -8057,7 +8241,6 @@
       <w:r>
         <w:t xml:space="preserve">. “Academic Library Websites as Marketing Tools.” </w:t>
       </w:r>
-      <w:proofErr w:type="gramStart"/>
       <w:r>
         <w:rPr>
           <w:i/>
@@ -8066,11 +8249,7 @@
         <w:t>Library Philosophy &amp; Practice</w:t>
       </w:r>
       <w:r>
-        <w:t xml:space="preserve"> (2011): 64–68.</w:t>
-      </w:r>
-      <w:proofErr w:type="gramEnd"/>
-      <w:r>
-        <w:t xml:space="preserve"> Print.</w:t>
+        <w:t xml:space="preserve"> (2011): 64–68. Print.</w:t>
       </w:r>
     </w:p>
     <w:p>
@@ -8078,12 +8257,10 @@
         <w:pStyle w:val="Bibliographylist"/>
       </w:pPr>
       <w:proofErr w:type="spellStart"/>
-      <w:proofErr w:type="gramStart"/>
       <w:r>
         <w:t>O’neil</w:t>
       </w:r>
       <w:proofErr w:type="spellEnd"/>
-      <w:proofErr w:type="gramEnd"/>
       <w:r>
         <w:t xml:space="preserve">, Megan. “Confronting the Myth of the ‘Digital Native.’” </w:t>
       </w:r>
@@ -8097,7 +8274,6 @@
       <w:r>
         <w:t xml:space="preserve"> 21 Apr. 2014. </w:t>
       </w:r>
-      <w:proofErr w:type="gramStart"/>
       <w:r>
         <w:rPr>
           <w:i/>
@@ -8106,11 +8282,7 @@
         <w:t>The Chronicle of Higher Education</w:t>
       </w:r>
       <w:r>
-        <w:t>.</w:t>
-      </w:r>
-      <w:proofErr w:type="gramEnd"/>
-      <w:r>
-        <w:t xml:space="preserve"> Web. 7 Dec. 2014.</w:t>
+        <w:t>. Web. 7 Dec. 2014.</w:t>
       </w:r>
     </w:p>
     <w:p>
@@ -8129,7 +8301,6 @@
         <w:t xml:space="preserve"> Digital Library.” </w:t>
       </w:r>
       <w:proofErr w:type="spellStart"/>
-      <w:proofErr w:type="gramStart"/>
       <w:r>
         <w:rPr>
           <w:i/>
@@ -8146,11 +8317,7 @@
         <w:t xml:space="preserve"> Digital Library</w:t>
       </w:r>
       <w:r>
-        <w:t>.</w:t>
-      </w:r>
-      <w:proofErr w:type="gramEnd"/>
-      <w:r>
-        <w:t xml:space="preserve"> </w:t>
+        <w:t xml:space="preserve">. </w:t>
       </w:r>
       <w:proofErr w:type="spellStart"/>
       <w:proofErr w:type="gramStart"/>
@@ -8158,6 +8325,7 @@
         <w:t>N.p</w:t>
       </w:r>
       <w:proofErr w:type="spellEnd"/>
+      <w:proofErr w:type="gramEnd"/>
       <w:r>
         <w:t xml:space="preserve">., </w:t>
       </w:r>
@@ -8167,11 +8335,7 @@
       </w:r>
       <w:proofErr w:type="spellEnd"/>
       <w:r>
-        <w:t xml:space="preserve"> Web.</w:t>
-      </w:r>
-      <w:proofErr w:type="gramEnd"/>
-      <w:r>
-        <w:t xml:space="preserve"> 25 Jan. 2015.</w:t>
+        <w:t xml:space="preserve"> Web. 25 Jan. 2015.</w:t>
       </w:r>
     </w:p>
     <w:p>
@@ -8179,6 +8343,7 @@
         <w:pStyle w:val="Bibliographylist"/>
       </w:pPr>
       <w:r>
+        <w:lastRenderedPageBreak/>
         <w:t xml:space="preserve">“Paul V. Galvin Library - Mission, Vision, and Strategic Plan.” </w:t>
       </w:r>
       <w:r>
@@ -8197,6 +8362,7 @@
         <w:t>N.p</w:t>
       </w:r>
       <w:proofErr w:type="spellEnd"/>
+      <w:proofErr w:type="gramEnd"/>
       <w:r>
         <w:t xml:space="preserve">., </w:t>
       </w:r>
@@ -8206,11 +8372,7 @@
       </w:r>
       <w:proofErr w:type="spellEnd"/>
       <w:r>
-        <w:t xml:space="preserve"> Web.</w:t>
-      </w:r>
-      <w:proofErr w:type="gramEnd"/>
-      <w:r>
-        <w:t xml:space="preserve"> 9 Dec. 2014.</w:t>
+        <w:t xml:space="preserve"> Web. 9 Dec. 2014.</w:t>
       </w:r>
     </w:p>
     <w:p>
@@ -8220,7 +8382,6 @@
       <w:r>
         <w:t xml:space="preserve">Peck, Joann. “Beyond Functionality: Aesthetic Considerations in Consumer Behavior.” </w:t>
       </w:r>
-      <w:proofErr w:type="gramStart"/>
       <w:r>
         <w:rPr>
           <w:i/>
@@ -8229,11 +8390,7 @@
         <w:t>Advances in Consumer Research</w:t>
       </w:r>
       <w:r>
-        <w:t xml:space="preserve"> 37 (2010): 102–106.</w:t>
-      </w:r>
-      <w:proofErr w:type="gramEnd"/>
-      <w:r>
-        <w:t xml:space="preserve"> Print.</w:t>
+        <w:t xml:space="preserve"> 37 (2010): 102–106. Print.</w:t>
       </w:r>
     </w:p>
     <w:p>
@@ -8241,10 +8398,8 @@
         <w:pStyle w:val="Bibliographylist"/>
       </w:pPr>
       <w:r>
-        <w:lastRenderedPageBreak/>
         <w:t xml:space="preserve">Pressley, Lauren, and Kevin Gilbertson. “Librarians as Experts: Using the Web to Assert Our Value.” </w:t>
       </w:r>
-      <w:proofErr w:type="gramStart"/>
       <w:r>
         <w:rPr>
           <w:i/>
@@ -8253,11 +8408,7 @@
         <w:t>Computers in Libraries</w:t>
       </w:r>
       <w:r>
-        <w:t xml:space="preserve"> 31.4 (2011): 19–23.</w:t>
-      </w:r>
-      <w:proofErr w:type="gramEnd"/>
-      <w:r>
-        <w:t xml:space="preserve"> Print.</w:t>
+        <w:t xml:space="preserve"> 31.4 (2011): 19–23. Print.</w:t>
       </w:r>
     </w:p>
     <w:p>
@@ -8314,7 +8465,15 @@
         <w:pStyle w:val="Bibliographylist"/>
       </w:pPr>
       <w:r>
-        <w:t xml:space="preserve">Tidal, Junior. </w:t>
+        <w:t xml:space="preserve">Tidal, </w:t>
+      </w:r>
+      <w:proofErr w:type="gramStart"/>
+      <w:r>
+        <w:t>Junior</w:t>
+      </w:r>
+      <w:proofErr w:type="gramEnd"/>
+      <w:r>
+        <w:t xml:space="preserve">. </w:t>
       </w:r>
       <w:r>
         <w:rPr>
@@ -8332,12 +8491,9 @@
         <w:t>N.p</w:t>
       </w:r>
       <w:proofErr w:type="spellEnd"/>
-      <w:r>
-        <w:t>., 2012.</w:t>
-      </w:r>
       <w:proofErr w:type="gramEnd"/>
       <w:r>
-        <w:t xml:space="preserve"> Web.</w:t>
+        <w:t>., 2012. Web.</w:t>
       </w:r>
     </w:p>
     <w:p>
@@ -8363,6 +8519,8 @@
           <w:docGrid w:linePitch="299"/>
         </w:sectPr>
       </w:pPr>
+      <w:bookmarkStart w:id="30" w:name="_GoBack"/>
+      <w:bookmarkEnd w:id="30"/>
     </w:p>
     <w:p>
       <w:pPr>
@@ -8519,7 +8677,7 @@
 </file>
 
 <file path=word/endnotes.xml><?xml version="1.0" encoding="utf-8"?>
-<w:endnotes xmlns:wpc="http://schemas.microsoft.com/office/word/2010/wordprocessingCanvas" xmlns:mo="http://schemas.microsoft.com/office/mac/office/2008/main" xmlns:mc="http://schemas.openxmlformats.org/markup-compatibility/2006" xmlns:mv="urn:schemas-microsoft-com:mac:vml" xmlns:o="urn:schemas-microsoft-com:office:office" xmlns:r="http://schemas.openxmlformats.org/officeDocument/2006/relationships" xmlns:m="http://schemas.openxmlformats.org/officeDocument/2006/math" xmlns:v="urn:schemas-microsoft-com:vml" xmlns:wp14="http://schemas.microsoft.com/office/word/2010/wordprocessingDrawing" xmlns:wp="http://schemas.openxmlformats.org/drawingml/2006/wordprocessingDrawing" xmlns:w10="urn:schemas-microsoft-com:office:word" xmlns:w="http://schemas.openxmlformats.org/wordprocessingml/2006/main" xmlns:w14="http://schemas.microsoft.com/office/word/2010/wordml" xmlns:wpg="http://schemas.microsoft.com/office/word/2010/wordprocessingGroup" xmlns:wpi="http://schemas.microsoft.com/office/word/2010/wordprocessingInk" xmlns:wne="http://schemas.microsoft.com/office/word/2006/wordml" xmlns:wps="http://schemas.microsoft.com/office/word/2010/wordprocessingShape" mc:Ignorable="w14 wp14">
+<w:endnotes xmlns:wpc="http://schemas.microsoft.com/office/word/2010/wordprocessingCanvas" xmlns:mc="http://schemas.openxmlformats.org/markup-compatibility/2006" xmlns:o="urn:schemas-microsoft-com:office:office" xmlns:r="http://schemas.openxmlformats.org/officeDocument/2006/relationships" xmlns:m="http://schemas.openxmlformats.org/officeDocument/2006/math" xmlns:v="urn:schemas-microsoft-com:vml" xmlns:wp14="http://schemas.microsoft.com/office/word/2010/wordprocessingDrawing" xmlns:wp="http://schemas.openxmlformats.org/drawingml/2006/wordprocessingDrawing" xmlns:w10="urn:schemas-microsoft-com:office:word" xmlns:w="http://schemas.openxmlformats.org/wordprocessingml/2006/main" xmlns:w14="http://schemas.microsoft.com/office/word/2010/wordml" xmlns:w15="http://schemas.microsoft.com/office/word/2012/wordml" xmlns:wpg="http://schemas.microsoft.com/office/word/2010/wordprocessingGroup" xmlns:wpi="http://schemas.microsoft.com/office/word/2010/wordprocessingInk" xmlns:wne="http://schemas.microsoft.com/office/word/2006/wordml" xmlns:wps="http://schemas.microsoft.com/office/word/2010/wordprocessingShape" mc:Ignorable="w14 w15 wp14">
   <w:endnote w:type="separator" w:id="-1">
     <w:p>
       <w:pPr>
@@ -8544,7 +8702,7 @@
 </file>
 
 <file path=word/footer1.xml><?xml version="1.0" encoding="utf-8"?>
-<w:ftr xmlns:wpc="http://schemas.microsoft.com/office/word/2010/wordprocessingCanvas" xmlns:mo="http://schemas.microsoft.com/office/mac/office/2008/main" xmlns:mc="http://schemas.openxmlformats.org/markup-compatibility/2006" xmlns:mv="urn:schemas-microsoft-com:mac:vml" xmlns:o="urn:schemas-microsoft-com:office:office" xmlns:r="http://schemas.openxmlformats.org/officeDocument/2006/relationships" xmlns:m="http://schemas.openxmlformats.org/officeDocument/2006/math" xmlns:v="urn:schemas-microsoft-com:vml" xmlns:wp14="http://schemas.microsoft.com/office/word/2010/wordprocessingDrawing" xmlns:wp="http://schemas.openxmlformats.org/drawingml/2006/wordprocessingDrawing" xmlns:w10="urn:schemas-microsoft-com:office:word" xmlns:w="http://schemas.openxmlformats.org/wordprocessingml/2006/main" xmlns:w14="http://schemas.microsoft.com/office/word/2010/wordml" xmlns:wpg="http://schemas.microsoft.com/office/word/2010/wordprocessingGroup" xmlns:wpi="http://schemas.microsoft.com/office/word/2010/wordprocessingInk" xmlns:wne="http://schemas.microsoft.com/office/word/2006/wordml" xmlns:wps="http://schemas.microsoft.com/office/word/2010/wordprocessingShape" mc:Ignorable="w14 wp14 mv">
+<w:ftr xmlns:wpc="http://schemas.microsoft.com/office/word/2010/wordprocessingCanvas" xmlns:mc="http://schemas.openxmlformats.org/markup-compatibility/2006" xmlns:o="urn:schemas-microsoft-com:office:office" xmlns:r="http://schemas.openxmlformats.org/officeDocument/2006/relationships" xmlns:m="http://schemas.openxmlformats.org/officeDocument/2006/math" xmlns:v="urn:schemas-microsoft-com:vml" xmlns:wp14="http://schemas.microsoft.com/office/word/2010/wordprocessingDrawing" xmlns:wp="http://schemas.openxmlformats.org/drawingml/2006/wordprocessingDrawing" xmlns:w10="urn:schemas-microsoft-com:office:word" xmlns:w="http://schemas.openxmlformats.org/wordprocessingml/2006/main" xmlns:w14="http://schemas.microsoft.com/office/word/2010/wordml" xmlns:w15="http://schemas.microsoft.com/office/word/2012/wordml" xmlns:wpg="http://schemas.microsoft.com/office/word/2010/wordprocessingGroup" xmlns:wpi="http://schemas.microsoft.com/office/word/2010/wordprocessingInk" xmlns:wne="http://schemas.microsoft.com/office/word/2006/wordml" xmlns:wps="http://schemas.microsoft.com/office/word/2010/wordprocessingShape" mc:Ignorable="w14 w15 wp14">
   <w:sdt>
     <w:sdtPr>
       <w:id w:val="260118935"/>
@@ -8599,7 +8757,7 @@
           <w:rPr>
             <w:noProof/>
           </w:rPr>
-          <w:t>7</w:t>
+          <w:t>2</w:t>
         </w:r>
         <w:r>
           <w:rPr>
@@ -8614,7 +8772,7 @@
 </file>
 
 <file path=word/footer2.xml><?xml version="1.0" encoding="utf-8"?>
-<w:ftr xmlns:wpc="http://schemas.microsoft.com/office/word/2010/wordprocessingCanvas" xmlns:mo="http://schemas.microsoft.com/office/mac/office/2008/main" xmlns:mc="http://schemas.openxmlformats.org/markup-compatibility/2006" xmlns:mv="urn:schemas-microsoft-com:mac:vml" xmlns:o="urn:schemas-microsoft-com:office:office" xmlns:r="http://schemas.openxmlformats.org/officeDocument/2006/relationships" xmlns:m="http://schemas.openxmlformats.org/officeDocument/2006/math" xmlns:v="urn:schemas-microsoft-com:vml" xmlns:wp14="http://schemas.microsoft.com/office/word/2010/wordprocessingDrawing" xmlns:wp="http://schemas.openxmlformats.org/drawingml/2006/wordprocessingDrawing" xmlns:w10="urn:schemas-microsoft-com:office:word" xmlns:w="http://schemas.openxmlformats.org/wordprocessingml/2006/main" xmlns:w14="http://schemas.microsoft.com/office/word/2010/wordml" xmlns:wpg="http://schemas.microsoft.com/office/word/2010/wordprocessingGroup" xmlns:wpi="http://schemas.microsoft.com/office/word/2010/wordprocessingInk" xmlns:wne="http://schemas.microsoft.com/office/word/2006/wordml" xmlns:wps="http://schemas.microsoft.com/office/word/2010/wordprocessingShape" mc:Ignorable="w14 wp14 mv">
+<w:ftr xmlns:wpc="http://schemas.microsoft.com/office/word/2010/wordprocessingCanvas" xmlns:mc="http://schemas.openxmlformats.org/markup-compatibility/2006" xmlns:o="urn:schemas-microsoft-com:office:office" xmlns:r="http://schemas.openxmlformats.org/officeDocument/2006/relationships" xmlns:m="http://schemas.openxmlformats.org/officeDocument/2006/math" xmlns:v="urn:schemas-microsoft-com:vml" xmlns:wp14="http://schemas.microsoft.com/office/word/2010/wordprocessingDrawing" xmlns:wp="http://schemas.openxmlformats.org/drawingml/2006/wordprocessingDrawing" xmlns:w10="urn:schemas-microsoft-com:office:word" xmlns:w="http://schemas.openxmlformats.org/wordprocessingml/2006/main" xmlns:w14="http://schemas.microsoft.com/office/word/2010/wordml" xmlns:w15="http://schemas.microsoft.com/office/word/2012/wordml" xmlns:wpg="http://schemas.microsoft.com/office/word/2010/wordprocessingGroup" xmlns:wpi="http://schemas.microsoft.com/office/word/2010/wordprocessingInk" xmlns:wne="http://schemas.microsoft.com/office/word/2006/wordml" xmlns:wps="http://schemas.microsoft.com/office/word/2010/wordprocessingShape" mc:Ignorable="w14 w15 wp14">
   <w:p>
     <w:pPr>
       <w:pStyle w:val="Footer"/>
@@ -8624,7 +8782,7 @@
 </file>
 
 <file path=word/footer3.xml><?xml version="1.0" encoding="utf-8"?>
-<w:ftr xmlns:wpc="http://schemas.microsoft.com/office/word/2010/wordprocessingCanvas" xmlns:mo="http://schemas.microsoft.com/office/mac/office/2008/main" xmlns:mc="http://schemas.openxmlformats.org/markup-compatibility/2006" xmlns:mv="urn:schemas-microsoft-com:mac:vml" xmlns:o="urn:schemas-microsoft-com:office:office" xmlns:r="http://schemas.openxmlformats.org/officeDocument/2006/relationships" xmlns:m="http://schemas.openxmlformats.org/officeDocument/2006/math" xmlns:v="urn:schemas-microsoft-com:vml" xmlns:wp14="http://schemas.microsoft.com/office/word/2010/wordprocessingDrawing" xmlns:wp="http://schemas.openxmlformats.org/drawingml/2006/wordprocessingDrawing" xmlns:w10="urn:schemas-microsoft-com:office:word" xmlns:w="http://schemas.openxmlformats.org/wordprocessingml/2006/main" xmlns:w14="http://schemas.microsoft.com/office/word/2010/wordml" xmlns:wpg="http://schemas.microsoft.com/office/word/2010/wordprocessingGroup" xmlns:wpi="http://schemas.microsoft.com/office/word/2010/wordprocessingInk" xmlns:wne="http://schemas.microsoft.com/office/word/2006/wordml" xmlns:wps="http://schemas.microsoft.com/office/word/2010/wordprocessingShape" mc:Ignorable="w14 wp14 mv">
+<w:ftr xmlns:wpc="http://schemas.microsoft.com/office/word/2010/wordprocessingCanvas" xmlns:mc="http://schemas.openxmlformats.org/markup-compatibility/2006" xmlns:o="urn:schemas-microsoft-com:office:office" xmlns:r="http://schemas.openxmlformats.org/officeDocument/2006/relationships" xmlns:m="http://schemas.openxmlformats.org/officeDocument/2006/math" xmlns:v="urn:schemas-microsoft-com:vml" xmlns:wp14="http://schemas.microsoft.com/office/word/2010/wordprocessingDrawing" xmlns:wp="http://schemas.openxmlformats.org/drawingml/2006/wordprocessingDrawing" xmlns:w10="urn:schemas-microsoft-com:office:word" xmlns:w="http://schemas.openxmlformats.org/wordprocessingml/2006/main" xmlns:w14="http://schemas.microsoft.com/office/word/2010/wordml" xmlns:w15="http://schemas.microsoft.com/office/word/2012/wordml" xmlns:wpg="http://schemas.microsoft.com/office/word/2010/wordprocessingGroup" xmlns:wpi="http://schemas.microsoft.com/office/word/2010/wordprocessingInk" xmlns:wne="http://schemas.microsoft.com/office/word/2006/wordml" xmlns:wps="http://schemas.microsoft.com/office/word/2010/wordprocessingShape" mc:Ignorable="w14 w15 wp14">
   <w:p>
     <w:pPr>
       <w:pStyle w:val="Footer"/>
@@ -8634,7 +8792,7 @@
 </file>
 
 <file path=word/footnotes.xml><?xml version="1.0" encoding="utf-8"?>
-<w:footnotes xmlns:wpc="http://schemas.microsoft.com/office/word/2010/wordprocessingCanvas" xmlns:mo="http://schemas.microsoft.com/office/mac/office/2008/main" xmlns:mc="http://schemas.openxmlformats.org/markup-compatibility/2006" xmlns:mv="urn:schemas-microsoft-com:mac:vml" xmlns:o="urn:schemas-microsoft-com:office:office" xmlns:r="http://schemas.openxmlformats.org/officeDocument/2006/relationships" xmlns:m="http://schemas.openxmlformats.org/officeDocument/2006/math" xmlns:v="urn:schemas-microsoft-com:vml" xmlns:wp14="http://schemas.microsoft.com/office/word/2010/wordprocessingDrawing" xmlns:wp="http://schemas.openxmlformats.org/drawingml/2006/wordprocessingDrawing" xmlns:w10="urn:schemas-microsoft-com:office:word" xmlns:w="http://schemas.openxmlformats.org/wordprocessingml/2006/main" xmlns:w14="http://schemas.microsoft.com/office/word/2010/wordml" xmlns:wpg="http://schemas.microsoft.com/office/word/2010/wordprocessingGroup" xmlns:wpi="http://schemas.microsoft.com/office/word/2010/wordprocessingInk" xmlns:wne="http://schemas.microsoft.com/office/word/2006/wordml" xmlns:wps="http://schemas.microsoft.com/office/word/2010/wordprocessingShape" mc:Ignorable="w14 wp14">
+<w:footnotes xmlns:wpc="http://schemas.microsoft.com/office/word/2010/wordprocessingCanvas" xmlns:mc="http://schemas.openxmlformats.org/markup-compatibility/2006" xmlns:o="urn:schemas-microsoft-com:office:office" xmlns:r="http://schemas.openxmlformats.org/officeDocument/2006/relationships" xmlns:m="http://schemas.openxmlformats.org/officeDocument/2006/math" xmlns:v="urn:schemas-microsoft-com:vml" xmlns:wp14="http://schemas.microsoft.com/office/word/2010/wordprocessingDrawing" xmlns:wp="http://schemas.openxmlformats.org/drawingml/2006/wordprocessingDrawing" xmlns:w10="urn:schemas-microsoft-com:office:word" xmlns:w="http://schemas.openxmlformats.org/wordprocessingml/2006/main" xmlns:w14="http://schemas.microsoft.com/office/word/2010/wordml" xmlns:w15="http://schemas.microsoft.com/office/word/2012/wordml" xmlns:wpg="http://schemas.microsoft.com/office/word/2010/wordprocessingGroup" xmlns:wpi="http://schemas.microsoft.com/office/word/2010/wordprocessingInk" xmlns:wne="http://schemas.microsoft.com/office/word/2006/wordml" xmlns:wps="http://schemas.microsoft.com/office/word/2010/wordprocessingShape" mc:Ignorable="w14 w15 wp14">
   <w:footnote w:type="separator" w:id="-1">
     <w:p>
       <w:pPr>
@@ -8691,7 +8849,7 @@
 </file>
 
 <file path=word/numbering.xml><?xml version="1.0" encoding="utf-8"?>
-<w:numbering xmlns:wpc="http://schemas.microsoft.com/office/word/2010/wordprocessingCanvas" xmlns:mo="http://schemas.microsoft.com/office/mac/office/2008/main" xmlns:mc="http://schemas.openxmlformats.org/markup-compatibility/2006" xmlns:mv="urn:schemas-microsoft-com:mac:vml" xmlns:o="urn:schemas-microsoft-com:office:office" xmlns:r="http://schemas.openxmlformats.org/officeDocument/2006/relationships" xmlns:m="http://schemas.openxmlformats.org/officeDocument/2006/math" xmlns:v="urn:schemas-microsoft-com:vml" xmlns:wp14="http://schemas.microsoft.com/office/word/2010/wordprocessingDrawing" xmlns:wp="http://schemas.openxmlformats.org/drawingml/2006/wordprocessingDrawing" xmlns:w10="urn:schemas-microsoft-com:office:word" xmlns:w="http://schemas.openxmlformats.org/wordprocessingml/2006/main" xmlns:w14="http://schemas.microsoft.com/office/word/2010/wordml" xmlns:wpg="http://schemas.microsoft.com/office/word/2010/wordprocessingGroup" xmlns:wpi="http://schemas.microsoft.com/office/word/2010/wordprocessingInk" xmlns:wne="http://schemas.microsoft.com/office/word/2006/wordml" xmlns:wps="http://schemas.microsoft.com/office/word/2010/wordprocessingShape" mc:Ignorable="w14 wp14">
+<w:numbering xmlns:wpc="http://schemas.microsoft.com/office/word/2010/wordprocessingCanvas" xmlns:mc="http://schemas.openxmlformats.org/markup-compatibility/2006" xmlns:o="urn:schemas-microsoft-com:office:office" xmlns:r="http://schemas.openxmlformats.org/officeDocument/2006/relationships" xmlns:m="http://schemas.openxmlformats.org/officeDocument/2006/math" xmlns:v="urn:schemas-microsoft-com:vml" xmlns:wp14="http://schemas.microsoft.com/office/word/2010/wordprocessingDrawing" xmlns:wp="http://schemas.openxmlformats.org/drawingml/2006/wordprocessingDrawing" xmlns:w10="urn:schemas-microsoft-com:office:word" xmlns:w="http://schemas.openxmlformats.org/wordprocessingml/2006/main" xmlns:w14="http://schemas.microsoft.com/office/word/2010/wordml" xmlns:w15="http://schemas.microsoft.com/office/word/2012/wordml" xmlns:wpg="http://schemas.microsoft.com/office/word/2010/wordprocessingGroup" xmlns:wpi="http://schemas.microsoft.com/office/word/2010/wordprocessingInk" xmlns:wne="http://schemas.microsoft.com/office/word/2006/wordml" xmlns:wps="http://schemas.microsoft.com/office/word/2010/wordprocessingShape" mc:Ignorable="w14 w15 wp14">
   <w:abstractNum w:abstractNumId="0">
     <w:nsid w:val="02D3050E"/>
     <w:multiLevelType w:val="multilevel"/>
@@ -11924,7 +12082,7 @@
 </file>
 
 <file path=word/styles.xml><?xml version="1.0" encoding="utf-8"?>
-<w:styles xmlns:mc="http://schemas.openxmlformats.org/markup-compatibility/2006" xmlns:r="http://schemas.openxmlformats.org/officeDocument/2006/relationships" xmlns:w="http://schemas.openxmlformats.org/wordprocessingml/2006/main" xmlns:w14="http://schemas.microsoft.com/office/word/2010/wordml" mc:Ignorable="w14">
+<w:styles xmlns:mc="http://schemas.openxmlformats.org/markup-compatibility/2006" xmlns:r="http://schemas.openxmlformats.org/officeDocument/2006/relationships" xmlns:w="http://schemas.openxmlformats.org/wordprocessingml/2006/main" xmlns:w14="http://schemas.microsoft.com/office/word/2010/wordml" xmlns:w15="http://schemas.microsoft.com/office/word/2012/wordml" mc:Ignorable="w14 w15">
   <w:docDefaults>
     <w:rPrDefault>
       <w:rPr>
@@ -11940,153 +12098,369 @@
       </w:pPr>
     </w:pPrDefault>
   </w:docDefaults>
-  <w:latentStyles w:defLockedState="0" w:defUIPriority="99" w:defSemiHidden="1" w:defUnhideWhenUsed="1" w:defQFormat="0" w:count="276">
-    <w:lsdException w:name="Normal" w:semiHidden="0" w:uiPriority="0" w:unhideWhenUsed="0" w:qFormat="1"/>
-    <w:lsdException w:name="heading 1" w:semiHidden="0" w:uiPriority="9" w:unhideWhenUsed="0" w:qFormat="1"/>
-    <w:lsdException w:name="heading 2" w:uiPriority="9" w:qFormat="1"/>
-    <w:lsdException w:name="heading 3" w:uiPriority="9" w:qFormat="1"/>
-    <w:lsdException w:name="heading 4" w:uiPriority="9" w:qFormat="1"/>
-    <w:lsdException w:name="heading 5" w:uiPriority="9" w:qFormat="1"/>
-    <w:lsdException w:name="heading 6" w:uiPriority="9" w:qFormat="1"/>
-    <w:lsdException w:name="heading 7" w:uiPriority="9" w:qFormat="1"/>
-    <w:lsdException w:name="heading 8" w:uiPriority="9" w:qFormat="1"/>
-    <w:lsdException w:name="heading 9" w:uiPriority="9" w:qFormat="1"/>
-    <w:lsdException w:name="toc 1" w:uiPriority="39"/>
-    <w:lsdException w:name="toc 2" w:uiPriority="39"/>
-    <w:lsdException w:name="toc 3" w:uiPriority="39"/>
-    <w:lsdException w:name="toc 4" w:uiPriority="39"/>
-    <w:lsdException w:name="toc 5" w:uiPriority="39"/>
-    <w:lsdException w:name="toc 6" w:uiPriority="39"/>
-    <w:lsdException w:name="toc 7" w:uiPriority="39"/>
-    <w:lsdException w:name="toc 8" w:uiPriority="39"/>
-    <w:lsdException w:name="toc 9" w:uiPriority="39"/>
-    <w:lsdException w:name="caption" w:uiPriority="35" w:qFormat="1"/>
-    <w:lsdException w:name="Title" w:semiHidden="0" w:uiPriority="10" w:unhideWhenUsed="0" w:qFormat="1"/>
-    <w:lsdException w:name="Default Paragraph Font" w:uiPriority="1"/>
-    <w:lsdException w:name="Subtitle" w:semiHidden="0" w:uiPriority="11" w:unhideWhenUsed="0" w:qFormat="1"/>
-    <w:lsdException w:name="Strong" w:semiHidden="0" w:uiPriority="22" w:unhideWhenUsed="0" w:qFormat="1"/>
-    <w:lsdException w:name="Emphasis" w:semiHidden="0" w:uiPriority="20" w:unhideWhenUsed="0" w:qFormat="1"/>
-    <w:lsdException w:name="Table Grid" w:semiHidden="0" w:uiPriority="39" w:unhideWhenUsed="0"/>
-    <w:lsdException w:name="Note Level 1" w:semiHidden="0" w:unhideWhenUsed="0"/>
-    <w:lsdException w:name="Note Level 2" w:semiHidden="0" w:unhideWhenUsed="0"/>
-    <w:lsdException w:name="Note Level 3" w:semiHidden="0" w:unhideWhenUsed="0"/>
-    <w:lsdException w:name="Note Level 4" w:semiHidden="0" w:unhideWhenUsed="0"/>
-    <w:lsdException w:name="Note Level 5" w:semiHidden="0" w:unhideWhenUsed="0"/>
-    <w:lsdException w:name="Note Level 6" w:semiHidden="0" w:unhideWhenUsed="0"/>
-    <w:lsdException w:name="Note Level 7" w:semiHidden="0" w:unhideWhenUsed="0"/>
-    <w:lsdException w:name="Note Level 8" w:semiHidden="0" w:unhideWhenUsed="0"/>
-    <w:lsdException w:name="Note Level 9" w:semiHidden="0" w:unhideWhenUsed="0"/>
-    <w:lsdException w:name="Placeholder Text" w:unhideWhenUsed="0"/>
-    <w:lsdException w:name="No Spacing" w:semiHidden="0" w:uiPriority="1" w:unhideWhenUsed="0" w:qFormat="1"/>
-    <w:lsdException w:name="Light Shading" w:semiHidden="0" w:uiPriority="60" w:unhideWhenUsed="0"/>
-    <w:lsdException w:name="Light List" w:semiHidden="0" w:uiPriority="61" w:unhideWhenUsed="0"/>
-    <w:lsdException w:name="Light Grid" w:semiHidden="0" w:uiPriority="62" w:unhideWhenUsed="0"/>
-    <w:lsdException w:name="Medium Shading 1" w:semiHidden="0" w:uiPriority="63" w:unhideWhenUsed="0"/>
-    <w:lsdException w:name="Medium Shading 2" w:semiHidden="0" w:uiPriority="64" w:unhideWhenUsed="0"/>
-    <w:lsdException w:name="Medium List 1" w:semiHidden="0" w:uiPriority="65" w:unhideWhenUsed="0"/>
-    <w:lsdException w:name="Medium List 2" w:semiHidden="0" w:uiPriority="66" w:unhideWhenUsed="0"/>
-    <w:lsdException w:name="Medium Grid 1" w:semiHidden="0" w:uiPriority="67" w:unhideWhenUsed="0"/>
-    <w:lsdException w:name="Medium Grid 2" w:semiHidden="0" w:uiPriority="68" w:unhideWhenUsed="0"/>
-    <w:lsdException w:name="Medium Grid 3" w:semiHidden="0" w:uiPriority="69" w:unhideWhenUsed="0"/>
-    <w:lsdException w:name="Dark List" w:semiHidden="0" w:uiPriority="70" w:unhideWhenUsed="0"/>
-    <w:lsdException w:name="Colorful Shading" w:semiHidden="0" w:uiPriority="71" w:unhideWhenUsed="0"/>
-    <w:lsdException w:name="Colorful List" w:semiHidden="0" w:uiPriority="72" w:unhideWhenUsed="0"/>
-    <w:lsdException w:name="Colorful Grid" w:semiHidden="0" w:uiPriority="73" w:unhideWhenUsed="0"/>
-    <w:lsdException w:name="Light Shading Accent 1" w:semiHidden="0" w:uiPriority="60" w:unhideWhenUsed="0"/>
-    <w:lsdException w:name="Light List Accent 1" w:semiHidden="0" w:uiPriority="61" w:unhideWhenUsed="0"/>
-    <w:lsdException w:name="Light Grid Accent 1" w:semiHidden="0" w:uiPriority="62" w:unhideWhenUsed="0"/>
-    <w:lsdException w:name="Medium Shading 1 Accent 1" w:semiHidden="0" w:uiPriority="63" w:unhideWhenUsed="0"/>
-    <w:lsdException w:name="Medium Shading 2 Accent 1" w:semiHidden="0" w:uiPriority="64" w:unhideWhenUsed="0"/>
-    <w:lsdException w:name="Medium List 1 Accent 1" w:semiHidden="0" w:uiPriority="65" w:unhideWhenUsed="0"/>
-    <w:lsdException w:name="Revision" w:unhideWhenUsed="0"/>
-    <w:lsdException w:name="List Paragraph" w:semiHidden="0" w:uiPriority="34" w:unhideWhenUsed="0" w:qFormat="1"/>
-    <w:lsdException w:name="Quote" w:semiHidden="0" w:uiPriority="29" w:unhideWhenUsed="0" w:qFormat="1"/>
-    <w:lsdException w:name="Intense Quote" w:semiHidden="0" w:uiPriority="30" w:unhideWhenUsed="0" w:qFormat="1"/>
-    <w:lsdException w:name="Medium List 2 Accent 1" w:semiHidden="0" w:uiPriority="66" w:unhideWhenUsed="0"/>
-    <w:lsdException w:name="Medium Grid 1 Accent 1" w:semiHidden="0" w:uiPriority="67" w:unhideWhenUsed="0"/>
-    <w:lsdException w:name="Medium Grid 2 Accent 1" w:semiHidden="0" w:uiPriority="68" w:unhideWhenUsed="0"/>
-    <w:lsdException w:name="Medium Grid 3 Accent 1" w:semiHidden="0" w:uiPriority="69" w:unhideWhenUsed="0"/>
-    <w:lsdException w:name="Dark List Accent 1" w:semiHidden="0" w:uiPriority="70" w:unhideWhenUsed="0"/>
-    <w:lsdException w:name="Colorful Shading Accent 1" w:semiHidden="0" w:uiPriority="71" w:unhideWhenUsed="0"/>
-    <w:lsdException w:name="Colorful List Accent 1" w:semiHidden="0" w:uiPriority="72" w:unhideWhenUsed="0"/>
-    <w:lsdException w:name="Colorful Grid Accent 1" w:semiHidden="0" w:uiPriority="73" w:unhideWhenUsed="0"/>
-    <w:lsdException w:name="Light Shading Accent 2" w:semiHidden="0" w:uiPriority="60" w:unhideWhenUsed="0"/>
-    <w:lsdException w:name="Light List Accent 2" w:semiHidden="0" w:uiPriority="61" w:unhideWhenUsed="0"/>
-    <w:lsdException w:name="Light Grid Accent 2" w:semiHidden="0" w:uiPriority="62" w:unhideWhenUsed="0"/>
-    <w:lsdException w:name="Medium Shading 1 Accent 2" w:semiHidden="0" w:uiPriority="63" w:unhideWhenUsed="0"/>
-    <w:lsdException w:name="Medium Shading 2 Accent 2" w:semiHidden="0" w:uiPriority="64" w:unhideWhenUsed="0"/>
-    <w:lsdException w:name="Medium List 1 Accent 2" w:semiHidden="0" w:uiPriority="65" w:unhideWhenUsed="0"/>
-    <w:lsdException w:name="Medium List 2 Accent 2" w:semiHidden="0" w:uiPriority="66" w:unhideWhenUsed="0"/>
-    <w:lsdException w:name="Medium Grid 1 Accent 2" w:semiHidden="0" w:uiPriority="67" w:unhideWhenUsed="0"/>
-    <w:lsdException w:name="Medium Grid 2 Accent 2" w:semiHidden="0" w:uiPriority="68" w:unhideWhenUsed="0"/>
-    <w:lsdException w:name="Medium Grid 3 Accent 2" w:semiHidden="0" w:uiPriority="69" w:unhideWhenUsed="0"/>
-    <w:lsdException w:name="Dark List Accent 2" w:semiHidden="0" w:uiPriority="70" w:unhideWhenUsed="0"/>
-    <w:lsdException w:name="Colorful Shading Accent 2" w:semiHidden="0" w:uiPriority="71" w:unhideWhenUsed="0"/>
-    <w:lsdException w:name="Colorful List Accent 2" w:semiHidden="0" w:uiPriority="72" w:unhideWhenUsed="0"/>
-    <w:lsdException w:name="Colorful Grid Accent 2" w:semiHidden="0" w:uiPriority="73" w:unhideWhenUsed="0"/>
-    <w:lsdException w:name="Light Shading Accent 3" w:semiHidden="0" w:uiPriority="60" w:unhideWhenUsed="0"/>
-    <w:lsdException w:name="Light List Accent 3" w:semiHidden="0" w:uiPriority="61" w:unhideWhenUsed="0"/>
-    <w:lsdException w:name="Light Grid Accent 3" w:semiHidden="0" w:uiPriority="62" w:unhideWhenUsed="0"/>
-    <w:lsdException w:name="Medium Shading 1 Accent 3" w:semiHidden="0" w:uiPriority="63" w:unhideWhenUsed="0"/>
-    <w:lsdException w:name="Medium Shading 2 Accent 3" w:semiHidden="0" w:uiPriority="64" w:unhideWhenUsed="0"/>
-    <w:lsdException w:name="Medium List 1 Accent 3" w:semiHidden="0" w:uiPriority="65" w:unhideWhenUsed="0"/>
-    <w:lsdException w:name="Medium List 2 Accent 3" w:semiHidden="0" w:uiPriority="66" w:unhideWhenUsed="0"/>
-    <w:lsdException w:name="Medium Grid 1 Accent 3" w:semiHidden="0" w:uiPriority="67" w:unhideWhenUsed="0"/>
-    <w:lsdException w:name="Medium Grid 2 Accent 3" w:semiHidden="0" w:uiPriority="68" w:unhideWhenUsed="0"/>
-    <w:lsdException w:name="Medium Grid 3 Accent 3" w:semiHidden="0" w:uiPriority="69" w:unhideWhenUsed="0"/>
-    <w:lsdException w:name="Dark List Accent 3" w:semiHidden="0" w:uiPriority="70" w:unhideWhenUsed="0"/>
-    <w:lsdException w:name="Colorful Shading Accent 3" w:semiHidden="0" w:uiPriority="71" w:unhideWhenUsed="0"/>
-    <w:lsdException w:name="Colorful List Accent 3" w:semiHidden="0" w:uiPriority="72" w:unhideWhenUsed="0"/>
-    <w:lsdException w:name="Colorful Grid Accent 3" w:semiHidden="0" w:uiPriority="73" w:unhideWhenUsed="0"/>
-    <w:lsdException w:name="Light Shading Accent 4" w:semiHidden="0" w:uiPriority="60" w:unhideWhenUsed="0"/>
-    <w:lsdException w:name="Light List Accent 4" w:semiHidden="0" w:uiPriority="61" w:unhideWhenUsed="0"/>
-    <w:lsdException w:name="Light Grid Accent 4" w:semiHidden="0" w:uiPriority="62" w:unhideWhenUsed="0"/>
-    <w:lsdException w:name="Medium Shading 1 Accent 4" w:semiHidden="0" w:uiPriority="63" w:unhideWhenUsed="0"/>
-    <w:lsdException w:name="Medium Shading 2 Accent 4" w:semiHidden="0" w:uiPriority="64" w:unhideWhenUsed="0"/>
-    <w:lsdException w:name="Medium List 1 Accent 4" w:semiHidden="0" w:uiPriority="65" w:unhideWhenUsed="0"/>
-    <w:lsdException w:name="Medium List 2 Accent 4" w:semiHidden="0" w:uiPriority="66" w:unhideWhenUsed="0"/>
-    <w:lsdException w:name="Medium Grid 1 Accent 4" w:semiHidden="0" w:uiPriority="67" w:unhideWhenUsed="0"/>
-    <w:lsdException w:name="Medium Grid 2 Accent 4" w:semiHidden="0" w:uiPriority="68" w:unhideWhenUsed="0"/>
-    <w:lsdException w:name="Medium Grid 3 Accent 4" w:semiHidden="0" w:uiPriority="69" w:unhideWhenUsed="0"/>
-    <w:lsdException w:name="Dark List Accent 4" w:semiHidden="0" w:uiPriority="70" w:unhideWhenUsed="0"/>
-    <w:lsdException w:name="Colorful Shading Accent 4" w:semiHidden="0" w:uiPriority="71" w:unhideWhenUsed="0"/>
-    <w:lsdException w:name="Colorful List Accent 4" w:semiHidden="0" w:uiPriority="72" w:unhideWhenUsed="0"/>
-    <w:lsdException w:name="Colorful Grid Accent 4" w:semiHidden="0" w:uiPriority="73" w:unhideWhenUsed="0"/>
-    <w:lsdException w:name="Light Shading Accent 5" w:semiHidden="0" w:uiPriority="60" w:unhideWhenUsed="0"/>
-    <w:lsdException w:name="Light List Accent 5" w:semiHidden="0" w:uiPriority="61" w:unhideWhenUsed="0"/>
-    <w:lsdException w:name="Light Grid Accent 5" w:semiHidden="0" w:uiPriority="62" w:unhideWhenUsed="0"/>
-    <w:lsdException w:name="Medium Shading 1 Accent 5" w:semiHidden="0" w:uiPriority="63" w:unhideWhenUsed="0"/>
-    <w:lsdException w:name="Medium Shading 2 Accent 5" w:semiHidden="0" w:uiPriority="64" w:unhideWhenUsed="0"/>
-    <w:lsdException w:name="Medium List 1 Accent 5" w:semiHidden="0" w:uiPriority="65" w:unhideWhenUsed="0"/>
-    <w:lsdException w:name="Medium List 2 Accent 5" w:semiHidden="0" w:uiPriority="66" w:unhideWhenUsed="0"/>
-    <w:lsdException w:name="Medium Grid 1 Accent 5" w:semiHidden="0" w:uiPriority="67" w:unhideWhenUsed="0"/>
-    <w:lsdException w:name="Medium Grid 2 Accent 5" w:semiHidden="0" w:uiPriority="68" w:unhideWhenUsed="0"/>
-    <w:lsdException w:name="Medium Grid 3 Accent 5" w:semiHidden="0" w:uiPriority="69" w:unhideWhenUsed="0"/>
-    <w:lsdException w:name="Dark List Accent 5" w:semiHidden="0" w:uiPriority="70" w:unhideWhenUsed="0"/>
-    <w:lsdException w:name="Colorful Shading Accent 5" w:semiHidden="0" w:uiPriority="71" w:unhideWhenUsed="0"/>
-    <w:lsdException w:name="Colorful List Accent 5" w:semiHidden="0" w:uiPriority="72" w:unhideWhenUsed="0"/>
-    <w:lsdException w:name="Colorful Grid Accent 5" w:semiHidden="0" w:uiPriority="73" w:unhideWhenUsed="0"/>
-    <w:lsdException w:name="Light Shading Accent 6" w:semiHidden="0" w:uiPriority="60" w:unhideWhenUsed="0"/>
-    <w:lsdException w:name="Light List Accent 6" w:semiHidden="0" w:uiPriority="61" w:unhideWhenUsed="0"/>
-    <w:lsdException w:name="Light Grid Accent 6" w:semiHidden="0" w:uiPriority="62" w:unhideWhenUsed="0"/>
-    <w:lsdException w:name="Medium Shading 1 Accent 6" w:semiHidden="0" w:uiPriority="63" w:unhideWhenUsed="0"/>
-    <w:lsdException w:name="Medium Shading 2 Accent 6" w:semiHidden="0" w:uiPriority="64" w:unhideWhenUsed="0"/>
-    <w:lsdException w:name="Medium List 1 Accent 6" w:semiHidden="0" w:uiPriority="65" w:unhideWhenUsed="0"/>
-    <w:lsdException w:name="Medium List 2 Accent 6" w:semiHidden="0" w:uiPriority="66" w:unhideWhenUsed="0"/>
-    <w:lsdException w:name="Medium Grid 1 Accent 6" w:semiHidden="0" w:uiPriority="67" w:unhideWhenUsed="0"/>
-    <w:lsdException w:name="Medium Grid 2 Accent 6" w:semiHidden="0" w:uiPriority="68" w:unhideWhenUsed="0"/>
-    <w:lsdException w:name="Medium Grid 3 Accent 6" w:semiHidden="0" w:uiPriority="69" w:unhideWhenUsed="0"/>
-    <w:lsdException w:name="Dark List Accent 6" w:semiHidden="0" w:uiPriority="70" w:unhideWhenUsed="0"/>
-    <w:lsdException w:name="Colorful Shading Accent 6" w:semiHidden="0" w:uiPriority="71" w:unhideWhenUsed="0"/>
-    <w:lsdException w:name="Colorful List Accent 6" w:semiHidden="0" w:uiPriority="72" w:unhideWhenUsed="0"/>
-    <w:lsdException w:name="Colorful Grid Accent 6" w:semiHidden="0" w:uiPriority="73" w:unhideWhenUsed="0"/>
-    <w:lsdException w:name="Subtle Emphasis" w:semiHidden="0" w:uiPriority="19" w:unhideWhenUsed="0" w:qFormat="1"/>
-    <w:lsdException w:name="Intense Emphasis" w:semiHidden="0" w:uiPriority="21" w:unhideWhenUsed="0" w:qFormat="1"/>
-    <w:lsdException w:name="Subtle Reference" w:semiHidden="0" w:uiPriority="31" w:unhideWhenUsed="0" w:qFormat="1"/>
-    <w:lsdException w:name="Intense Reference" w:semiHidden="0" w:uiPriority="32" w:unhideWhenUsed="0" w:qFormat="1"/>
-    <w:lsdException w:name="Book Title" w:semiHidden="0" w:uiPriority="33" w:unhideWhenUsed="0" w:qFormat="1"/>
-    <w:lsdException w:name="Bibliography" w:uiPriority="37"/>
-    <w:lsdException w:name="TOC Heading" w:uiPriority="39" w:qFormat="1"/>
+  <w:latentStyles w:defLockedState="0" w:defUIPriority="99" w:defSemiHidden="0" w:defUnhideWhenUsed="0" w:defQFormat="0" w:count="371">
+    <w:lsdException w:name="Normal" w:uiPriority="0" w:qFormat="1"/>
+    <w:lsdException w:name="heading 1" w:uiPriority="9" w:qFormat="1"/>
+    <w:lsdException w:name="heading 2" w:semiHidden="1" w:uiPriority="9" w:unhideWhenUsed="1" w:qFormat="1"/>
+    <w:lsdException w:name="heading 3" w:semiHidden="1" w:uiPriority="9" w:unhideWhenUsed="1" w:qFormat="1"/>
+    <w:lsdException w:name="heading 4" w:semiHidden="1" w:uiPriority="9" w:unhideWhenUsed="1" w:qFormat="1"/>
+    <w:lsdException w:name="heading 5" w:semiHidden="1" w:uiPriority="9" w:unhideWhenUsed="1" w:qFormat="1"/>
+    <w:lsdException w:name="heading 6" w:semiHidden="1" w:uiPriority="9" w:unhideWhenUsed="1" w:qFormat="1"/>
+    <w:lsdException w:name="heading 7" w:semiHidden="1" w:uiPriority="9" w:unhideWhenUsed="1" w:qFormat="1"/>
+    <w:lsdException w:name="heading 8" w:semiHidden="1" w:uiPriority="9" w:unhideWhenUsed="1" w:qFormat="1"/>
+    <w:lsdException w:name="heading 9" w:semiHidden="1" w:uiPriority="9" w:unhideWhenUsed="1" w:qFormat="1"/>
+    <w:lsdException w:name="index 1" w:semiHidden="1" w:unhideWhenUsed="1"/>
+    <w:lsdException w:name="index 2" w:semiHidden="1" w:unhideWhenUsed="1"/>
+    <w:lsdException w:name="index 3" w:semiHidden="1" w:unhideWhenUsed="1"/>
+    <w:lsdException w:name="index 4" w:semiHidden="1" w:unhideWhenUsed="1"/>
+    <w:lsdException w:name="index 5" w:semiHidden="1" w:unhideWhenUsed="1"/>
+    <w:lsdException w:name="index 6" w:semiHidden="1" w:unhideWhenUsed="1"/>
+    <w:lsdException w:name="index 7" w:semiHidden="1" w:unhideWhenUsed="1"/>
+    <w:lsdException w:name="index 8" w:semiHidden="1" w:unhideWhenUsed="1"/>
+    <w:lsdException w:name="index 9" w:semiHidden="1" w:unhideWhenUsed="1"/>
+    <w:lsdException w:name="toc 1" w:semiHidden="1" w:uiPriority="39" w:unhideWhenUsed="1"/>
+    <w:lsdException w:name="toc 2" w:semiHidden="1" w:uiPriority="39" w:unhideWhenUsed="1"/>
+    <w:lsdException w:name="toc 3" w:semiHidden="1" w:uiPriority="39" w:unhideWhenUsed="1"/>
+    <w:lsdException w:name="toc 4" w:semiHidden="1" w:uiPriority="39" w:unhideWhenUsed="1"/>
+    <w:lsdException w:name="toc 5" w:semiHidden="1" w:uiPriority="39" w:unhideWhenUsed="1"/>
+    <w:lsdException w:name="toc 6" w:semiHidden="1" w:uiPriority="39" w:unhideWhenUsed="1"/>
+    <w:lsdException w:name="toc 7" w:semiHidden="1" w:uiPriority="39" w:unhideWhenUsed="1"/>
+    <w:lsdException w:name="toc 8" w:semiHidden="1" w:uiPriority="39" w:unhideWhenUsed="1"/>
+    <w:lsdException w:name="toc 9" w:semiHidden="1" w:uiPriority="39" w:unhideWhenUsed="1"/>
+    <w:lsdException w:name="Normal Indent" w:semiHidden="1" w:unhideWhenUsed="1"/>
+    <w:lsdException w:name="footnote text" w:semiHidden="1" w:unhideWhenUsed="1"/>
+    <w:lsdException w:name="annotation text" w:semiHidden="1" w:unhideWhenUsed="1"/>
+    <w:lsdException w:name="header" w:semiHidden="1" w:unhideWhenUsed="1"/>
+    <w:lsdException w:name="footer" w:semiHidden="1" w:unhideWhenUsed="1"/>
+    <w:lsdException w:name="index heading" w:semiHidden="1" w:unhideWhenUsed="1"/>
+    <w:lsdException w:name="caption" w:semiHidden="1" w:uiPriority="35" w:unhideWhenUsed="1" w:qFormat="1"/>
+    <w:lsdException w:name="table of figures" w:semiHidden="1" w:unhideWhenUsed="1"/>
+    <w:lsdException w:name="envelope address" w:semiHidden="1" w:unhideWhenUsed="1"/>
+    <w:lsdException w:name="envelope return" w:semiHidden="1" w:unhideWhenUsed="1"/>
+    <w:lsdException w:name="footnote reference" w:semiHidden="1" w:unhideWhenUsed="1"/>
+    <w:lsdException w:name="annotation reference" w:semiHidden="1" w:unhideWhenUsed="1"/>
+    <w:lsdException w:name="line number" w:semiHidden="1" w:unhideWhenUsed="1"/>
+    <w:lsdException w:name="page number" w:semiHidden="1" w:unhideWhenUsed="1"/>
+    <w:lsdException w:name="endnote reference" w:semiHidden="1" w:unhideWhenUsed="1"/>
+    <w:lsdException w:name="endnote text" w:semiHidden="1" w:unhideWhenUsed="1"/>
+    <w:lsdException w:name="table of authorities" w:semiHidden="1" w:unhideWhenUsed="1"/>
+    <w:lsdException w:name="macro" w:semiHidden="1" w:unhideWhenUsed="1"/>
+    <w:lsdException w:name="toa heading" w:semiHidden="1" w:unhideWhenUsed="1"/>
+    <w:lsdException w:name="List" w:semiHidden="1" w:unhideWhenUsed="1"/>
+    <w:lsdException w:name="List Bullet" w:semiHidden="1" w:unhideWhenUsed="1"/>
+    <w:lsdException w:name="List Number" w:semiHidden="1" w:unhideWhenUsed="1"/>
+    <w:lsdException w:name="List 2" w:semiHidden="1" w:unhideWhenUsed="1"/>
+    <w:lsdException w:name="List 3" w:semiHidden="1" w:unhideWhenUsed="1"/>
+    <w:lsdException w:name="List 4" w:semiHidden="1" w:unhideWhenUsed="1"/>
+    <w:lsdException w:name="List 5" w:semiHidden="1" w:unhideWhenUsed="1"/>
+    <w:lsdException w:name="List Bullet 2" w:semiHidden="1" w:unhideWhenUsed="1"/>
+    <w:lsdException w:name="List Bullet 3" w:semiHidden="1" w:unhideWhenUsed="1"/>
+    <w:lsdException w:name="List Bullet 4" w:semiHidden="1" w:unhideWhenUsed="1"/>
+    <w:lsdException w:name="List Bullet 5" w:semiHidden="1" w:unhideWhenUsed="1"/>
+    <w:lsdException w:name="List Number 2" w:semiHidden="1" w:unhideWhenUsed="1"/>
+    <w:lsdException w:name="List Number 3" w:semiHidden="1" w:unhideWhenUsed="1"/>
+    <w:lsdException w:name="List Number 4" w:semiHidden="1" w:unhideWhenUsed="1"/>
+    <w:lsdException w:name="List Number 5" w:semiHidden="1" w:unhideWhenUsed="1"/>
+    <w:lsdException w:name="Title" w:uiPriority="10" w:qFormat="1"/>
+    <w:lsdException w:name="Closing" w:semiHidden="1" w:unhideWhenUsed="1"/>
+    <w:lsdException w:name="Signature" w:semiHidden="1" w:unhideWhenUsed="1"/>
+    <w:lsdException w:name="Default Paragraph Font" w:semiHidden="1" w:uiPriority="1" w:unhideWhenUsed="1"/>
+    <w:lsdException w:name="Body Text" w:semiHidden="1" w:unhideWhenUsed="1"/>
+    <w:lsdException w:name="Body Text Indent" w:semiHidden="1" w:unhideWhenUsed="1"/>
+    <w:lsdException w:name="List Continue" w:semiHidden="1" w:unhideWhenUsed="1"/>
+    <w:lsdException w:name="List Continue 2" w:semiHidden="1" w:unhideWhenUsed="1"/>
+    <w:lsdException w:name="List Continue 3" w:semiHidden="1" w:unhideWhenUsed="1"/>
+    <w:lsdException w:name="List Continue 4" w:semiHidden="1" w:unhideWhenUsed="1"/>
+    <w:lsdException w:name="List Continue 5" w:semiHidden="1" w:unhideWhenUsed="1"/>
+    <w:lsdException w:name="Message Header" w:semiHidden="1" w:unhideWhenUsed="1"/>
+    <w:lsdException w:name="Subtitle" w:uiPriority="11" w:qFormat="1"/>
+    <w:lsdException w:name="Salutation" w:semiHidden="1" w:unhideWhenUsed="1"/>
+    <w:lsdException w:name="Date" w:semiHidden="1" w:unhideWhenUsed="1"/>
+    <w:lsdException w:name="Body Text First Indent" w:semiHidden="1" w:unhideWhenUsed="1"/>
+    <w:lsdException w:name="Body Text First Indent 2" w:semiHidden="1" w:unhideWhenUsed="1"/>
+    <w:lsdException w:name="Note Heading" w:semiHidden="1" w:unhideWhenUsed="1"/>
+    <w:lsdException w:name="Body Text 2" w:semiHidden="1" w:unhideWhenUsed="1"/>
+    <w:lsdException w:name="Body Text 3" w:semiHidden="1" w:unhideWhenUsed="1"/>
+    <w:lsdException w:name="Body Text Indent 2" w:semiHidden="1" w:unhideWhenUsed="1"/>
+    <w:lsdException w:name="Body Text Indent 3" w:semiHidden="1" w:unhideWhenUsed="1"/>
+    <w:lsdException w:name="Block Text" w:semiHidden="1" w:unhideWhenUsed="1"/>
+    <w:lsdException w:name="Hyperlink" w:semiHidden="1" w:unhideWhenUsed="1"/>
+    <w:lsdException w:name="FollowedHyperlink" w:semiHidden="1" w:unhideWhenUsed="1"/>
+    <w:lsdException w:name="Strong" w:uiPriority="22" w:qFormat="1"/>
+    <w:lsdException w:name="Emphasis" w:uiPriority="20" w:qFormat="1"/>
+    <w:lsdException w:name="Document Map" w:semiHidden="1" w:unhideWhenUsed="1"/>
+    <w:lsdException w:name="Plain Text" w:semiHidden="1" w:unhideWhenUsed="1"/>
+    <w:lsdException w:name="E-mail Signature" w:semiHidden="1" w:unhideWhenUsed="1"/>
+    <w:lsdException w:name="HTML Top of Form" w:semiHidden="1" w:unhideWhenUsed="1"/>
+    <w:lsdException w:name="HTML Bottom of Form" w:semiHidden="1" w:unhideWhenUsed="1"/>
+    <w:lsdException w:name="Normal (Web)" w:semiHidden="1" w:unhideWhenUsed="1"/>
+    <w:lsdException w:name="HTML Acronym" w:semiHidden="1" w:unhideWhenUsed="1"/>
+    <w:lsdException w:name="HTML Address" w:semiHidden="1" w:unhideWhenUsed="1"/>
+    <w:lsdException w:name="HTML Cite" w:semiHidden="1" w:unhideWhenUsed="1"/>
+    <w:lsdException w:name="HTML Code" w:semiHidden="1" w:unhideWhenUsed="1"/>
+    <w:lsdException w:name="HTML Definition" w:semiHidden="1" w:unhideWhenUsed="1"/>
+    <w:lsdException w:name="HTML Keyboard" w:semiHidden="1" w:unhideWhenUsed="1"/>
+    <w:lsdException w:name="HTML Preformatted" w:semiHidden="1" w:unhideWhenUsed="1"/>
+    <w:lsdException w:name="HTML Sample" w:semiHidden="1" w:unhideWhenUsed="1"/>
+    <w:lsdException w:name="HTML Typewriter" w:semiHidden="1" w:unhideWhenUsed="1"/>
+    <w:lsdException w:name="HTML Variable" w:semiHidden="1" w:unhideWhenUsed="1"/>
+    <w:lsdException w:name="Normal Table" w:semiHidden="1" w:unhideWhenUsed="1"/>
+    <w:lsdException w:name="annotation subject" w:semiHidden="1" w:unhideWhenUsed="1"/>
+    <w:lsdException w:name="No List" w:semiHidden="1" w:unhideWhenUsed="1"/>
+    <w:lsdException w:name="Outline List 1" w:semiHidden="1" w:unhideWhenUsed="1"/>
+    <w:lsdException w:name="Outline List 2" w:semiHidden="1" w:unhideWhenUsed="1"/>
+    <w:lsdException w:name="Outline List 3" w:semiHidden="1" w:unhideWhenUsed="1"/>
+    <w:lsdException w:name="Table Simple 1" w:semiHidden="1" w:unhideWhenUsed="1"/>
+    <w:lsdException w:name="Table Simple 2" w:semiHidden="1" w:unhideWhenUsed="1"/>
+    <w:lsdException w:name="Table Simple 3" w:semiHidden="1" w:unhideWhenUsed="1"/>
+    <w:lsdException w:name="Table Classic 1" w:semiHidden="1" w:unhideWhenUsed="1"/>
+    <w:lsdException w:name="Table Classic 2" w:semiHidden="1" w:unhideWhenUsed="1"/>
+    <w:lsdException w:name="Table Classic 3" w:semiHidden="1" w:unhideWhenUsed="1"/>
+    <w:lsdException w:name="Table Classic 4" w:semiHidden="1" w:unhideWhenUsed="1"/>
+    <w:lsdException w:name="Table Colorful 1" w:semiHidden="1" w:unhideWhenUsed="1"/>
+    <w:lsdException w:name="Table Colorful 2" w:semiHidden="1" w:unhideWhenUsed="1"/>
+    <w:lsdException w:name="Table Colorful 3" w:semiHidden="1" w:unhideWhenUsed="1"/>
+    <w:lsdException w:name="Table Columns 1" w:semiHidden="1" w:unhideWhenUsed="1"/>
+    <w:lsdException w:name="Table Columns 2" w:semiHidden="1" w:unhideWhenUsed="1"/>
+    <w:lsdException w:name="Table Columns 3" w:semiHidden="1" w:unhideWhenUsed="1"/>
+    <w:lsdException w:name="Table Columns 4" w:semiHidden="1" w:unhideWhenUsed="1"/>
+    <w:lsdException w:name="Table Columns 5" w:semiHidden="1" w:unhideWhenUsed="1"/>
+    <w:lsdException w:name="Table Grid 1" w:semiHidden="1" w:unhideWhenUsed="1"/>
+    <w:lsdException w:name="Table Grid 2" w:semiHidden="1" w:unhideWhenUsed="1"/>
+    <w:lsdException w:name="Table Grid 3" w:semiHidden="1" w:unhideWhenUsed="1"/>
+    <w:lsdException w:name="Table Grid 4" w:semiHidden="1" w:unhideWhenUsed="1"/>
+    <w:lsdException w:name="Table Grid 5" w:semiHidden="1" w:unhideWhenUsed="1"/>
+    <w:lsdException w:name="Table Grid 6" w:semiHidden="1" w:unhideWhenUsed="1"/>
+    <w:lsdException w:name="Table Grid 7" w:semiHidden="1" w:unhideWhenUsed="1"/>
+    <w:lsdException w:name="Table Grid 8" w:semiHidden="1" w:unhideWhenUsed="1"/>
+    <w:lsdException w:name="Table List 1" w:semiHidden="1" w:unhideWhenUsed="1"/>
+    <w:lsdException w:name="Table List 2" w:semiHidden="1" w:unhideWhenUsed="1"/>
+    <w:lsdException w:name="Table List 3" w:semiHidden="1" w:unhideWhenUsed="1"/>
+    <w:lsdException w:name="Table List 4" w:semiHidden="1" w:unhideWhenUsed="1"/>
+    <w:lsdException w:name="Table List 5" w:semiHidden="1" w:unhideWhenUsed="1"/>
+    <w:lsdException w:name="Table List 6" w:semiHidden="1" w:unhideWhenUsed="1"/>
+    <w:lsdException w:name="Table List 7" w:semiHidden="1" w:unhideWhenUsed="1"/>
+    <w:lsdException w:name="Table List 8" w:semiHidden="1" w:unhideWhenUsed="1"/>
+    <w:lsdException w:name="Table 3D effects 1" w:semiHidden="1" w:unhideWhenUsed="1"/>
+    <w:lsdException w:name="Table 3D effects 2" w:semiHidden="1" w:unhideWhenUsed="1"/>
+    <w:lsdException w:name="Table 3D effects 3" w:semiHidden="1" w:unhideWhenUsed="1"/>
+    <w:lsdException w:name="Table Contemporary" w:semiHidden="1" w:unhideWhenUsed="1"/>
+    <w:lsdException w:name="Table Elegant" w:semiHidden="1" w:unhideWhenUsed="1"/>
+    <w:lsdException w:name="Table Professional" w:semiHidden="1" w:unhideWhenUsed="1"/>
+    <w:lsdException w:name="Table Subtle 1" w:semiHidden="1" w:unhideWhenUsed="1"/>
+    <w:lsdException w:name="Table Subtle 2" w:semiHidden="1" w:unhideWhenUsed="1"/>
+    <w:lsdException w:name="Table Web 1" w:semiHidden="1" w:unhideWhenUsed="1"/>
+    <w:lsdException w:name="Table Web 2" w:semiHidden="1" w:unhideWhenUsed="1"/>
+    <w:lsdException w:name="Table Web 3" w:semiHidden="1" w:unhideWhenUsed="1"/>
+    <w:lsdException w:name="Balloon Text" w:semiHidden="1" w:unhideWhenUsed="1"/>
+    <w:lsdException w:name="Table Grid" w:uiPriority="39"/>
+    <w:lsdException w:name="Table Theme" w:semiHidden="1" w:unhideWhenUsed="1"/>
+    <w:lsdException w:name="Placeholder Text" w:semiHidden="1"/>
+    <w:lsdException w:name="No Spacing" w:uiPriority="1" w:qFormat="1"/>
+    <w:lsdException w:name="Light Shading" w:uiPriority="60"/>
+    <w:lsdException w:name="Light List" w:uiPriority="61"/>
+    <w:lsdException w:name="Light Grid" w:uiPriority="62"/>
+    <w:lsdException w:name="Medium Shading 1" w:uiPriority="63"/>
+    <w:lsdException w:name="Medium Shading 2" w:uiPriority="64"/>
+    <w:lsdException w:name="Medium List 1" w:uiPriority="65"/>
+    <w:lsdException w:name="Medium List 2" w:uiPriority="66"/>
+    <w:lsdException w:name="Medium Grid 1" w:uiPriority="67"/>
+    <w:lsdException w:name="Medium Grid 2" w:uiPriority="68"/>
+    <w:lsdException w:name="Medium Grid 3" w:uiPriority="69"/>
+    <w:lsdException w:name="Dark List" w:uiPriority="70"/>
+    <w:lsdException w:name="Colorful Shading" w:uiPriority="71"/>
+    <w:lsdException w:name="Colorful List" w:uiPriority="72"/>
+    <w:lsdException w:name="Colorful Grid" w:uiPriority="73"/>
+    <w:lsdException w:name="Light Shading Accent 1" w:uiPriority="60"/>
+    <w:lsdException w:name="Light List Accent 1" w:uiPriority="61"/>
+    <w:lsdException w:name="Light Grid Accent 1" w:uiPriority="62"/>
+    <w:lsdException w:name="Medium Shading 1 Accent 1" w:uiPriority="63"/>
+    <w:lsdException w:name="Medium Shading 2 Accent 1" w:uiPriority="64"/>
+    <w:lsdException w:name="Medium List 1 Accent 1" w:uiPriority="65"/>
+    <w:lsdException w:name="Revision" w:semiHidden="1"/>
+    <w:lsdException w:name="List Paragraph" w:uiPriority="34" w:qFormat="1"/>
+    <w:lsdException w:name="Quote" w:uiPriority="29" w:qFormat="1"/>
+    <w:lsdException w:name="Intense Quote" w:uiPriority="30" w:qFormat="1"/>
+    <w:lsdException w:name="Medium List 2 Accent 1" w:uiPriority="66"/>
+    <w:lsdException w:name="Medium Grid 1 Accent 1" w:uiPriority="67"/>
+    <w:lsdException w:name="Medium Grid 2 Accent 1" w:uiPriority="68"/>
+    <w:lsdException w:name="Medium Grid 3 Accent 1" w:uiPriority="69"/>
+    <w:lsdException w:name="Dark List Accent 1" w:uiPriority="70"/>
+    <w:lsdException w:name="Colorful Shading Accent 1" w:uiPriority="71"/>
+    <w:lsdException w:name="Colorful List Accent 1" w:uiPriority="72"/>
+    <w:lsdException w:name="Colorful Grid Accent 1" w:uiPriority="73"/>
+    <w:lsdException w:name="Light Shading Accent 2" w:uiPriority="60"/>
+    <w:lsdException w:name="Light List Accent 2" w:uiPriority="61"/>
+    <w:lsdException w:name="Light Grid Accent 2" w:uiPriority="62"/>
+    <w:lsdException w:name="Medium Shading 1 Accent 2" w:uiPriority="63"/>
+    <w:lsdException w:name="Medium Shading 2 Accent 2" w:uiPriority="64"/>
+    <w:lsdException w:name="Medium List 1 Accent 2" w:uiPriority="65"/>
+    <w:lsdException w:name="Medium List 2 Accent 2" w:uiPriority="66"/>
+    <w:lsdException w:name="Medium Grid 1 Accent 2" w:uiPriority="67"/>
+    <w:lsdException w:name="Medium Grid 2 Accent 2" w:uiPriority="68"/>
+    <w:lsdException w:name="Medium Grid 3 Accent 2" w:uiPriority="69"/>
+    <w:lsdException w:name="Dark List Accent 2" w:uiPriority="70"/>
+    <w:lsdException w:name="Colorful Shading Accent 2" w:uiPriority="71"/>
+    <w:lsdException w:name="Colorful List Accent 2" w:uiPriority="72"/>
+    <w:lsdException w:name="Colorful Grid Accent 2" w:uiPriority="73"/>
+    <w:lsdException w:name="Light Shading Accent 3" w:uiPriority="60"/>
+    <w:lsdException w:name="Light List Accent 3" w:uiPriority="61"/>
+    <w:lsdException w:name="Light Grid Accent 3" w:uiPriority="62"/>
+    <w:lsdException w:name="Medium Shading 1 Accent 3" w:uiPriority="63"/>
+    <w:lsdException w:name="Medium Shading 2 Accent 3" w:uiPriority="64"/>
+    <w:lsdException w:name="Medium List 1 Accent 3" w:uiPriority="65"/>
+    <w:lsdException w:name="Medium List 2 Accent 3" w:uiPriority="66"/>
+    <w:lsdException w:name="Medium Grid 1 Accent 3" w:uiPriority="67"/>
+    <w:lsdException w:name="Medium Grid 2 Accent 3" w:uiPriority="68"/>
+    <w:lsdException w:name="Medium Grid 3 Accent 3" w:uiPriority="69"/>
+    <w:lsdException w:name="Dark List Accent 3" w:uiPriority="70"/>
+    <w:lsdException w:name="Colorful Shading Accent 3" w:uiPriority="71"/>
+    <w:lsdException w:name="Colorful List Accent 3" w:uiPriority="72"/>
+    <w:lsdException w:name="Colorful Grid Accent 3" w:uiPriority="73"/>
+    <w:lsdException w:name="Light Shading Accent 4" w:uiPriority="60"/>
+    <w:lsdException w:name="Light List Accent 4" w:uiPriority="61"/>
+    <w:lsdException w:name="Light Grid Accent 4" w:uiPriority="62"/>
+    <w:lsdException w:name="Medium Shading 1 Accent 4" w:uiPriority="63"/>
+    <w:lsdException w:name="Medium Shading 2 Accent 4" w:uiPriority="64"/>
+    <w:lsdException w:name="Medium List 1 Accent 4" w:uiPriority="65"/>
+    <w:lsdException w:name="Medium List 2 Accent 4" w:uiPriority="66"/>
+    <w:lsdException w:name="Medium Grid 1 Accent 4" w:uiPriority="67"/>
+    <w:lsdException w:name="Medium Grid 2 Accent 4" w:uiPriority="68"/>
+    <w:lsdException w:name="Medium Grid 3 Accent 4" w:uiPriority="69"/>
+    <w:lsdException w:name="Dark List Accent 4" w:uiPriority="70"/>
+    <w:lsdException w:name="Colorful Shading Accent 4" w:uiPriority="71"/>
+    <w:lsdException w:name="Colorful List Accent 4" w:uiPriority="72"/>
+    <w:lsdException w:name="Colorful Grid Accent 4" w:uiPriority="73"/>
+    <w:lsdException w:name="Light Shading Accent 5" w:uiPriority="60"/>
+    <w:lsdException w:name="Light List Accent 5" w:uiPriority="61"/>
+    <w:lsdException w:name="Light Grid Accent 5" w:uiPriority="62"/>
+    <w:lsdException w:name="Medium Shading 1 Accent 5" w:uiPriority="63"/>
+    <w:lsdException w:name="Medium Shading 2 Accent 5" w:uiPriority="64"/>
+    <w:lsdException w:name="Medium List 1 Accent 5" w:uiPriority="65"/>
+    <w:lsdException w:name="Medium List 2 Accent 5" w:uiPriority="66"/>
+    <w:lsdException w:name="Medium Grid 1 Accent 5" w:uiPriority="67"/>
+    <w:lsdException w:name="Medium Grid 2 Accent 5" w:uiPriority="68"/>
+    <w:lsdException w:name="Medium Grid 3 Accent 5" w:uiPriority="69"/>
+    <w:lsdException w:name="Dark List Accent 5" w:uiPriority="70"/>
+    <w:lsdException w:name="Colorful Shading Accent 5" w:uiPriority="71"/>
+    <w:lsdException w:name="Colorful List Accent 5" w:uiPriority="72"/>
+    <w:lsdException w:name="Colorful Grid Accent 5" w:uiPriority="73"/>
+    <w:lsdException w:name="Light Shading Accent 6" w:uiPriority="60"/>
+    <w:lsdException w:name="Light List Accent 6" w:uiPriority="61"/>
+    <w:lsdException w:name="Light Grid Accent 6" w:uiPriority="62"/>
+    <w:lsdException w:name="Medium Shading 1 Accent 6" w:uiPriority="63"/>
+    <w:lsdException w:name="Medium Shading 2 Accent 6" w:uiPriority="64"/>
+    <w:lsdException w:name="Medium List 1 Accent 6" w:uiPriority="65"/>
+    <w:lsdException w:name="Medium List 2 Accent 6" w:uiPriority="66"/>
+    <w:lsdException w:name="Medium Grid 1 Accent 6" w:uiPriority="67"/>
+    <w:lsdException w:name="Medium Grid 2 Accent 6" w:uiPriority="68"/>
+    <w:lsdException w:name="Medium Grid 3 Accent 6" w:uiPriority="69"/>
+    <w:lsdException w:name="Dark List Accent 6" w:uiPriority="70"/>
+    <w:lsdException w:name="Colorful Shading Accent 6" w:uiPriority="71"/>
+    <w:lsdException w:name="Colorful List Accent 6" w:uiPriority="72"/>
+    <w:lsdException w:name="Colorful Grid Accent 6" w:uiPriority="73"/>
+    <w:lsdException w:name="Subtle Emphasis" w:uiPriority="19" w:qFormat="1"/>
+    <w:lsdException w:name="Intense Emphasis" w:uiPriority="21" w:qFormat="1"/>
+    <w:lsdException w:name="Subtle Reference" w:uiPriority="31" w:qFormat="1"/>
+    <w:lsdException w:name="Intense Reference" w:uiPriority="32" w:qFormat="1"/>
+    <w:lsdException w:name="Book Title" w:uiPriority="33" w:qFormat="1"/>
+    <w:lsdException w:name="Bibliography" w:semiHidden="1" w:uiPriority="37" w:unhideWhenUsed="1"/>
+    <w:lsdException w:name="TOC Heading" w:semiHidden="1" w:uiPriority="39" w:unhideWhenUsed="1" w:qFormat="1"/>
+    <w:lsdException w:name="Grid Table 4" w:uiPriority="49"/>
+    <w:lsdException w:name="Grid Table 5 Dark" w:uiPriority="50"/>
+    <w:lsdException w:name="Grid Table 6 Colorful" w:uiPriority="51"/>
+    <w:lsdException w:name="Grid Table 7 Colorful" w:uiPriority="52"/>
+    <w:lsdException w:name="Grid Table 1 Light Accent 1" w:uiPriority="46"/>
+    <w:lsdException w:name="Grid Table 2 Accent 1" w:uiPriority="47"/>
+    <w:lsdException w:name="Grid Table 3 Accent 1" w:uiPriority="48"/>
+    <w:lsdException w:name="Grid Table 4 Accent 1" w:uiPriority="49"/>
+    <w:lsdException w:name="Grid Table 5 Dark Accent 1" w:uiPriority="50"/>
+    <w:lsdException w:name="Grid Table 6 Colorful Accent 1" w:uiPriority="51"/>
+    <w:lsdException w:name="Grid Table 7 Colorful Accent 1" w:uiPriority="52"/>
+    <w:lsdException w:name="Grid Table 1 Light Accent 2" w:uiPriority="46"/>
+    <w:lsdException w:name="Grid Table 2 Accent 2" w:uiPriority="47"/>
+    <w:lsdException w:name="Grid Table 3 Accent 2" w:uiPriority="48"/>
+    <w:lsdException w:name="Grid Table 4 Accent 2" w:uiPriority="49"/>
+    <w:lsdException w:name="Grid Table 5 Dark Accent 2" w:uiPriority="50"/>
+    <w:lsdException w:name="Grid Table 6 Colorful Accent 2" w:uiPriority="51"/>
+    <w:lsdException w:name="Grid Table 7 Colorful Accent 2" w:uiPriority="52"/>
+    <w:lsdException w:name="Grid Table 1 Light Accent 3" w:uiPriority="46"/>
+    <w:lsdException w:name="Grid Table 2 Accent 3" w:uiPriority="47"/>
+    <w:lsdException w:name="Grid Table 3 Accent 3" w:uiPriority="48"/>
+    <w:lsdException w:name="Grid Table 4 Accent 3" w:uiPriority="49"/>
+    <w:lsdException w:name="Grid Table 5 Dark Accent 3" w:uiPriority="50"/>
+    <w:lsdException w:name="Grid Table 6 Colorful Accent 3" w:uiPriority="51"/>
+    <w:lsdException w:name="Grid Table 7 Colorful Accent 3" w:uiPriority="52"/>
+    <w:lsdException w:name="Grid Table 1 Light Accent 4" w:uiPriority="46"/>
+    <w:lsdException w:name="Grid Table 2 Accent 4" w:uiPriority="47"/>
+    <w:lsdException w:name="Grid Table 3 Accent 4" w:uiPriority="48"/>
+    <w:lsdException w:name="Grid Table 4 Accent 4" w:uiPriority="49"/>
+    <w:lsdException w:name="Grid Table 5 Dark Accent 4" w:uiPriority="50"/>
+    <w:lsdException w:name="Grid Table 6 Colorful Accent 4" w:uiPriority="51"/>
+    <w:lsdException w:name="Grid Table 7 Colorful Accent 4" w:uiPriority="52"/>
+    <w:lsdException w:name="Grid Table 1 Light Accent 5" w:uiPriority="46"/>
+    <w:lsdException w:name="Grid Table 2 Accent 5" w:uiPriority="47"/>
+    <w:lsdException w:name="Grid Table 3 Accent 5" w:uiPriority="48"/>
+    <w:lsdException w:name="Grid Table 4 Accent 5" w:uiPriority="49"/>
+    <w:lsdException w:name="Grid Table 5 Dark Accent 5" w:uiPriority="50"/>
+    <w:lsdException w:name="Grid Table 6 Colorful Accent 5" w:uiPriority="51"/>
+    <w:lsdException w:name="Grid Table 7 Colorful Accent 5" w:uiPriority="52"/>
+    <w:lsdException w:name="Grid Table 1 Light Accent 6" w:uiPriority="46"/>
+    <w:lsdException w:name="Grid Table 2 Accent 6" w:uiPriority="47"/>
+    <w:lsdException w:name="Grid Table 3 Accent 6" w:uiPriority="48"/>
+    <w:lsdException w:name="Grid Table 4 Accent 6" w:uiPriority="49"/>
+    <w:lsdException w:name="Grid Table 5 Dark Accent 6" w:uiPriority="50"/>
+    <w:lsdException w:name="Grid Table 6 Colorful Accent 6" w:uiPriority="51"/>
+    <w:lsdException w:name="Grid Table 7 Colorful Accent 6" w:uiPriority="52"/>
+    <w:lsdException w:name="List Table 1 Light" w:uiPriority="46"/>
+    <w:lsdException w:name="List Table 2" w:uiPriority="47"/>
+    <w:lsdException w:name="List Table 3" w:uiPriority="48"/>
+    <w:lsdException w:name="List Table 4" w:uiPriority="49"/>
+    <w:lsdException w:name="List Table 5 Dark" w:uiPriority="50"/>
+    <w:lsdException w:name="List Table 6 Colorful" w:uiPriority="51"/>
+    <w:lsdException w:name="List Table 7 Colorful" w:uiPriority="52"/>
+    <w:lsdException w:name="List Table 1 Light Accent 1" w:uiPriority="46"/>
+    <w:lsdException w:name="List Table 2 Accent 1" w:uiPriority="47"/>
+    <w:lsdException w:name="List Table 3 Accent 1" w:uiPriority="48"/>
+    <w:lsdException w:name="List Table 4 Accent 1" w:uiPriority="49"/>
+    <w:lsdException w:name="List Table 5 Dark Accent 1" w:uiPriority="50"/>
+    <w:lsdException w:name="List Table 6 Colorful Accent 1" w:uiPriority="51"/>
+    <w:lsdException w:name="List Table 7 Colorful Accent 1" w:uiPriority="52"/>
+    <w:lsdException w:name="List Table 1 Light Accent 2" w:uiPriority="46"/>
+    <w:lsdException w:name="List Table 2 Accent 2" w:uiPriority="47"/>
+    <w:lsdException w:name="List Table 3 Accent 2" w:uiPriority="48"/>
+    <w:lsdException w:name="List Table 4 Accent 2" w:uiPriority="49"/>
+    <w:lsdException w:name="List Table 5 Dark Accent 2" w:uiPriority="50"/>
+    <w:lsdException w:name="List Table 6 Colorful Accent 2" w:uiPriority="51"/>
+    <w:lsdException w:name="List Table 7 Colorful Accent 2" w:uiPriority="52"/>
+    <w:lsdException w:name="List Table 1 Light Accent 3" w:uiPriority="46"/>
+    <w:lsdException w:name="List Table 2 Accent 3" w:uiPriority="47"/>
+    <w:lsdException w:name="List Table 3 Accent 3" w:uiPriority="48"/>
+    <w:lsdException w:name="List Table 4 Accent 3" w:uiPriority="49"/>
+    <w:lsdException w:name="List Table 5 Dark Accent 3" w:uiPriority="50"/>
+    <w:lsdException w:name="List Table 6 Colorful Accent 3" w:uiPriority="51"/>
+    <w:lsdException w:name="List Table 7 Colorful Accent 3" w:uiPriority="52"/>
+    <w:lsdException w:name="List Table 1 Light Accent 4" w:uiPriority="46"/>
+    <w:lsdException w:name="List Table 2 Accent 4" w:uiPriority="47"/>
+    <w:lsdException w:name="List Table 3 Accent 4" w:uiPriority="48"/>
+    <w:lsdException w:name="List Table 4 Accent 4" w:uiPriority="49"/>
+    <w:lsdException w:name="List Table 5 Dark Accent 4" w:uiPriority="50"/>
+    <w:lsdException w:name="List Table 6 Colorful Accent 4" w:uiPriority="51"/>
+    <w:lsdException w:name="List Table 7 Colorful Accent 4" w:uiPriority="52"/>
+    <w:lsdException w:name="List Table 1 Light Accent 5" w:uiPriority="46"/>
+    <w:lsdException w:name="List Table 2 Accent 5" w:uiPriority="47"/>
+    <w:lsdException w:name="List Table 3 Accent 5" w:uiPriority="48"/>
+    <w:lsdException w:name="List Table 4 Accent 5" w:uiPriority="49"/>
+    <w:lsdException w:name="List Table 5 Dark Accent 5" w:uiPriority="50"/>
+    <w:lsdException w:name="List Table 6 Colorful Accent 5" w:uiPriority="51"/>
+    <w:lsdException w:name="List Table 7 Colorful Accent 5" w:uiPriority="52"/>
+    <w:lsdException w:name="List Table 1 Light Accent 6" w:uiPriority="46"/>
+    <w:lsdException w:name="List Table 2 Accent 6" w:uiPriority="47"/>
+    <w:lsdException w:name="List Table 3 Accent 6" w:uiPriority="48"/>
+    <w:lsdException w:name="List Table 4 Accent 6" w:uiPriority="49"/>
+    <w:lsdException w:name="List Table 5 Dark Accent 6" w:uiPriority="50"/>
+    <w:lsdException w:name="List Table 6 Colorful Accent 6" w:uiPriority="51"/>
+    <w:lsdException w:name="List Table 7 Colorful Accent 6" w:uiPriority="52"/>
   </w:latentStyles>
   <w:style w:type="paragraph" w:default="1" w:styleId="Normal">
     <w:name w:val="Normal"/>
@@ -13733,191 +14107,17 @@
       <w:u w:val="single"/>
     </w:rPr>
   </w:style>
-</w:styles>
-</file>
-
-<file path=word/stylesWithEffects.xml><?xml version="1.0" encoding="utf-8"?>
-<w:styles xmlns:wpc="http://schemas.microsoft.com/office/word/2010/wordprocessingCanvas" xmlns:mo="http://schemas.microsoft.com/office/mac/office/2008/main" xmlns:mc="http://schemas.openxmlformats.org/markup-compatibility/2006" xmlns:mv="urn:schemas-microsoft-com:mac:vml" xmlns:o="urn:schemas-microsoft-com:office:office" xmlns:r="http://schemas.openxmlformats.org/officeDocument/2006/relationships" xmlns:m="http://schemas.openxmlformats.org/officeDocument/2006/math" xmlns:v="urn:schemas-microsoft-com:vml" xmlns:wp14="http://schemas.microsoft.com/office/word/2010/wordprocessingDrawing" xmlns:wp="http://schemas.openxmlformats.org/drawingml/2006/wordprocessingDrawing" xmlns:w10="urn:schemas-microsoft-com:office:word" xmlns:w="http://schemas.openxmlformats.org/wordprocessingml/2006/main" xmlns:w14="http://schemas.microsoft.com/office/word/2010/wordml" xmlns:wpg="http://schemas.microsoft.com/office/word/2010/wordprocessingGroup" xmlns:wpi="http://schemas.microsoft.com/office/word/2010/wordprocessingInk" xmlns:wne="http://schemas.microsoft.com/office/word/2006/wordml" xmlns:wps="http://schemas.microsoft.com/office/word/2010/wordprocessingShape" mc:Ignorable="w14 wp14">
-  <w:docDefaults>
-    <w:rPrDefault>
-      <w:rPr>
-        <w:rFonts w:asciiTheme="minorHAnsi" w:eastAsiaTheme="minorEastAsia" w:hAnsiTheme="minorHAnsi" w:cstheme="minorBidi"/>
-        <w:sz w:val="24"/>
-        <w:szCs w:val="24"/>
-        <w:lang w:val="en-US" w:eastAsia="ja-JP" w:bidi="ar-SA"/>
-      </w:rPr>
-    </w:rPrDefault>
-    <w:pPrDefault/>
-  </w:docDefaults>
-  <w:latentStyles w:defLockedState="0" w:defUIPriority="99" w:defSemiHidden="1" w:defUnhideWhenUsed="1" w:defQFormat="0" w:count="276">
-    <w:lsdException w:name="Normal" w:semiHidden="0" w:uiPriority="0" w:unhideWhenUsed="0" w:qFormat="1"/>
-    <w:lsdException w:name="heading 1" w:semiHidden="0" w:uiPriority="9" w:unhideWhenUsed="0" w:qFormat="1"/>
-    <w:lsdException w:name="heading 2" w:uiPriority="9" w:qFormat="1"/>
-    <w:lsdException w:name="heading 3" w:uiPriority="9" w:qFormat="1"/>
-    <w:lsdException w:name="heading 4" w:uiPriority="9" w:qFormat="1"/>
-    <w:lsdException w:name="heading 5" w:uiPriority="9" w:qFormat="1"/>
-    <w:lsdException w:name="heading 6" w:uiPriority="9" w:qFormat="1"/>
-    <w:lsdException w:name="heading 7" w:uiPriority="9" w:qFormat="1"/>
-    <w:lsdException w:name="heading 8" w:uiPriority="9" w:qFormat="1"/>
-    <w:lsdException w:name="heading 9" w:uiPriority="9" w:qFormat="1"/>
-    <w:lsdException w:name="toc 1" w:uiPriority="39"/>
-    <w:lsdException w:name="toc 2" w:uiPriority="39"/>
-    <w:lsdException w:name="toc 3" w:uiPriority="39"/>
-    <w:lsdException w:name="toc 4" w:uiPriority="39"/>
-    <w:lsdException w:name="toc 5" w:uiPriority="39"/>
-    <w:lsdException w:name="toc 6" w:uiPriority="39"/>
-    <w:lsdException w:name="toc 7" w:uiPriority="39"/>
-    <w:lsdException w:name="toc 8" w:uiPriority="39"/>
-    <w:lsdException w:name="toc 9" w:uiPriority="39"/>
-    <w:lsdException w:name="caption" w:uiPriority="35" w:qFormat="1"/>
-    <w:lsdException w:name="Title" w:semiHidden="0" w:uiPriority="10" w:unhideWhenUsed="0" w:qFormat="1"/>
-    <w:lsdException w:name="Default Paragraph Font" w:uiPriority="1"/>
-    <w:lsdException w:name="Subtitle" w:semiHidden="0" w:uiPriority="11" w:unhideWhenUsed="0" w:qFormat="1"/>
-    <w:lsdException w:name="Strong" w:semiHidden="0" w:uiPriority="22" w:unhideWhenUsed="0" w:qFormat="1"/>
-    <w:lsdException w:name="Emphasis" w:semiHidden="0" w:uiPriority="20" w:unhideWhenUsed="0" w:qFormat="1"/>
-    <w:lsdException w:name="Table Grid" w:semiHidden="0" w:uiPriority="59" w:unhideWhenUsed="0"/>
-    <w:lsdException w:name="Placeholder Text" w:unhideWhenUsed="0"/>
-    <w:lsdException w:name="No Spacing" w:semiHidden="0" w:uiPriority="1" w:unhideWhenUsed="0" w:qFormat="1"/>
-    <w:lsdException w:name="Light Shading" w:semiHidden="0" w:uiPriority="60" w:unhideWhenUsed="0"/>
-    <w:lsdException w:name="Light List" w:semiHidden="0" w:uiPriority="61" w:unhideWhenUsed="0"/>
-    <w:lsdException w:name="Light Grid" w:semiHidden="0" w:uiPriority="62" w:unhideWhenUsed="0"/>
-    <w:lsdException w:name="Medium Shading 1" w:semiHidden="0" w:uiPriority="63" w:unhideWhenUsed="0"/>
-    <w:lsdException w:name="Medium Shading 2" w:semiHidden="0" w:uiPriority="64" w:unhideWhenUsed="0"/>
-    <w:lsdException w:name="Medium List 1" w:semiHidden="0" w:uiPriority="65" w:unhideWhenUsed="0"/>
-    <w:lsdException w:name="Medium List 2" w:semiHidden="0" w:uiPriority="66" w:unhideWhenUsed="0"/>
-    <w:lsdException w:name="Medium Grid 1" w:semiHidden="0" w:uiPriority="67" w:unhideWhenUsed="0"/>
-    <w:lsdException w:name="Medium Grid 2" w:semiHidden="0" w:uiPriority="68" w:unhideWhenUsed="0"/>
-    <w:lsdException w:name="Medium Grid 3" w:semiHidden="0" w:uiPriority="69" w:unhideWhenUsed="0"/>
-    <w:lsdException w:name="Dark List" w:semiHidden="0" w:uiPriority="70" w:unhideWhenUsed="0"/>
-    <w:lsdException w:name="Colorful Shading" w:semiHidden="0" w:uiPriority="71" w:unhideWhenUsed="0"/>
-    <w:lsdException w:name="Colorful List" w:semiHidden="0" w:uiPriority="72" w:unhideWhenUsed="0"/>
-    <w:lsdException w:name="Colorful Grid" w:semiHidden="0" w:uiPriority="73" w:unhideWhenUsed="0"/>
-    <w:lsdException w:name="Light Shading Accent 1" w:semiHidden="0" w:uiPriority="60" w:unhideWhenUsed="0"/>
-    <w:lsdException w:name="Light List Accent 1" w:semiHidden="0" w:uiPriority="61" w:unhideWhenUsed="0"/>
-    <w:lsdException w:name="Light Grid Accent 1" w:semiHidden="0" w:uiPriority="62" w:unhideWhenUsed="0"/>
-    <w:lsdException w:name="Medium Shading 1 Accent 1" w:semiHidden="0" w:uiPriority="63" w:unhideWhenUsed="0"/>
-    <w:lsdException w:name="Medium Shading 2 Accent 1" w:semiHidden="0" w:uiPriority="64" w:unhideWhenUsed="0"/>
-    <w:lsdException w:name="Medium List 1 Accent 1" w:semiHidden="0" w:uiPriority="65" w:unhideWhenUsed="0"/>
-    <w:lsdException w:name="Revision" w:unhideWhenUsed="0"/>
-    <w:lsdException w:name="List Paragraph" w:semiHidden="0" w:uiPriority="34" w:unhideWhenUsed="0" w:qFormat="1"/>
-    <w:lsdException w:name="Quote" w:semiHidden="0" w:uiPriority="29" w:unhideWhenUsed="0" w:qFormat="1"/>
-    <w:lsdException w:name="Intense Quote" w:semiHidden="0" w:uiPriority="30" w:unhideWhenUsed="0" w:qFormat="1"/>
-    <w:lsdException w:name="Medium List 2 Accent 1" w:semiHidden="0" w:uiPriority="66" w:unhideWhenUsed="0"/>
-    <w:lsdException w:name="Medium Grid 1 Accent 1" w:semiHidden="0" w:uiPriority="67" w:unhideWhenUsed="0"/>
-    <w:lsdException w:name="Medium Grid 2 Accent 1" w:semiHidden="0" w:uiPriority="68" w:unhideWhenUsed="0"/>
-    <w:lsdException w:name="Medium Grid 3 Accent 1" w:semiHidden="0" w:uiPriority="69" w:unhideWhenUsed="0"/>
-    <w:lsdException w:name="Dark List Accent 1" w:semiHidden="0" w:uiPriority="70" w:unhideWhenUsed="0"/>
-    <w:lsdException w:name="Colorful Shading Accent 1" w:semiHidden="0" w:uiPriority="71" w:unhideWhenUsed="0"/>
-    <w:lsdException w:name="Colorful List Accent 1" w:semiHidden="0" w:uiPriority="72" w:unhideWhenUsed="0"/>
-    <w:lsdException w:name="Colorful Grid Accent 1" w:semiHidden="0" w:uiPriority="73" w:unhideWhenUsed="0"/>
-    <w:lsdException w:name="Light Shading Accent 2" w:semiHidden="0" w:uiPriority="60" w:unhideWhenUsed="0"/>
-    <w:lsdException w:name="Light List Accent 2" w:semiHidden="0" w:uiPriority="61" w:unhideWhenUsed="0"/>
-    <w:lsdException w:name="Light Grid Accent 2" w:semiHidden="0" w:uiPriority="62" w:unhideWhenUsed="0"/>
-    <w:lsdException w:name="Medium Shading 1 Accent 2" w:semiHidden="0" w:uiPriority="63" w:unhideWhenUsed="0"/>
-    <w:lsdException w:name="Medium Shading 2 Accent 2" w:semiHidden="0" w:uiPriority="64" w:unhideWhenUsed="0"/>
-    <w:lsdException w:name="Medium List 1 Accent 2" w:semiHidden="0" w:uiPriority="65" w:unhideWhenUsed="0"/>
-    <w:lsdException w:name="Medium List 2 Accent 2" w:semiHidden="0" w:uiPriority="66" w:unhideWhenUsed="0"/>
-    <w:lsdException w:name="Medium Grid 1 Accent 2" w:semiHidden="0" w:uiPriority="67" w:unhideWhenUsed="0"/>
-    <w:lsdException w:name="Medium Grid 2 Accent 2" w:semiHidden="0" w:uiPriority="68" w:unhideWhenUsed="0"/>
-    <w:lsdException w:name="Medium Grid 3 Accent 2" w:semiHidden="0" w:uiPriority="69" w:unhideWhenUsed="0"/>
-    <w:lsdException w:name="Dark List Accent 2" w:semiHidden="0" w:uiPriority="70" w:unhideWhenUsed="0"/>
-    <w:lsdException w:name="Colorful Shading Accent 2" w:semiHidden="0" w:uiPriority="71" w:unhideWhenUsed="0"/>
-    <w:lsdException w:name="Colorful List Accent 2" w:semiHidden="0" w:uiPriority="72" w:unhideWhenUsed="0"/>
-    <w:lsdException w:name="Colorful Grid Accent 2" w:semiHidden="0" w:uiPriority="73" w:unhideWhenUsed="0"/>
-    <w:lsdException w:name="Light Shading Accent 3" w:semiHidden="0" w:uiPriority="60" w:unhideWhenUsed="0"/>
-    <w:lsdException w:name="Light List Accent 3" w:semiHidden="0" w:uiPriority="61" w:unhideWhenUsed="0"/>
-    <w:lsdException w:name="Light Grid Accent 3" w:semiHidden="0" w:uiPriority="62" w:unhideWhenUsed="0"/>
-    <w:lsdException w:name="Medium Shading 1 Accent 3" w:semiHidden="0" w:uiPriority="63" w:unhideWhenUsed="0"/>
-    <w:lsdException w:name="Medium Shading 2 Accent 3" w:semiHidden="0" w:uiPriority="64" w:unhideWhenUsed="0"/>
-    <w:lsdException w:name="Medium List 1 Accent 3" w:semiHidden="0" w:uiPriority="65" w:unhideWhenUsed="0"/>
-    <w:lsdException w:name="Medium List 2 Accent 3" w:semiHidden="0" w:uiPriority="66" w:unhideWhenUsed="0"/>
-    <w:lsdException w:name="Medium Grid 1 Accent 3" w:semiHidden="0" w:uiPriority="67" w:unhideWhenUsed="0"/>
-    <w:lsdException w:name="Medium Grid 2 Accent 3" w:semiHidden="0" w:uiPriority="68" w:unhideWhenUsed="0"/>
-    <w:lsdException w:name="Medium Grid 3 Accent 3" w:semiHidden="0" w:uiPriority="69" w:unhideWhenUsed="0"/>
-    <w:lsdException w:name="Dark List Accent 3" w:semiHidden="0" w:uiPriority="70" w:unhideWhenUsed="0"/>
-    <w:lsdException w:name="Colorful Shading Accent 3" w:semiHidden="0" w:uiPriority="71" w:unhideWhenUsed="0"/>
-    <w:lsdException w:name="Colorful List Accent 3" w:semiHidden="0" w:uiPriority="72" w:unhideWhenUsed="0"/>
-    <w:lsdException w:name="Colorful Grid Accent 3" w:semiHidden="0" w:uiPriority="73" w:unhideWhenUsed="0"/>
-    <w:lsdException w:name="Light Shading Accent 4" w:semiHidden="0" w:uiPriority="60" w:unhideWhenUsed="0"/>
-    <w:lsdException w:name="Light List Accent 4" w:semiHidden="0" w:uiPriority="61" w:unhideWhenUsed="0"/>
-    <w:lsdException w:name="Light Grid Accent 4" w:semiHidden="0" w:uiPriority="62" w:unhideWhenUsed="0"/>
-    <w:lsdException w:name="Medium Shading 1 Accent 4" w:semiHidden="0" w:uiPriority="63" w:unhideWhenUsed="0"/>
-    <w:lsdException w:name="Medium Shading 2 Accent 4" w:semiHidden="0" w:uiPriority="64" w:unhideWhenUsed="0"/>
-    <w:lsdException w:name="Medium List 1 Accent 4" w:semiHidden="0" w:uiPriority="65" w:unhideWhenUsed="0"/>
-    <w:lsdException w:name="Medium List 2 Accent 4" w:semiHidden="0" w:uiPriority="66" w:unhideWhenUsed="0"/>
-    <w:lsdException w:name="Medium Grid 1 Accent 4" w:semiHidden="0" w:uiPriority="67" w:unhideWhenUsed="0"/>
-    <w:lsdException w:name="Medium Grid 2 Accent 4" w:semiHidden="0" w:uiPriority="68" w:unhideWhenUsed="0"/>
-    <w:lsdException w:name="Medium Grid 3 Accent 4" w:semiHidden="0" w:uiPriority="69" w:unhideWhenUsed="0"/>
-    <w:lsdException w:name="Dark List Accent 4" w:semiHidden="0" w:uiPriority="70" w:unhideWhenUsed="0"/>
-    <w:lsdException w:name="Colorful Shading Accent 4" w:semiHidden="0" w:uiPriority="71" w:unhideWhenUsed="0"/>
-    <w:lsdException w:name="Colorful List Accent 4" w:semiHidden="0" w:uiPriority="72" w:unhideWhenUsed="0"/>
-    <w:lsdException w:name="Colorful Grid Accent 4" w:semiHidden="0" w:uiPriority="73" w:unhideWhenUsed="0"/>
-    <w:lsdException w:name="Light Shading Accent 5" w:semiHidden="0" w:uiPriority="60" w:unhideWhenUsed="0"/>
-    <w:lsdException w:name="Light List Accent 5" w:semiHidden="0" w:uiPriority="61" w:unhideWhenUsed="0"/>
-    <w:lsdException w:name="Light Grid Accent 5" w:semiHidden="0" w:uiPriority="62" w:unhideWhenUsed="0"/>
-    <w:lsdException w:name="Medium Shading 1 Accent 5" w:semiHidden="0" w:uiPriority="63" w:unhideWhenUsed="0"/>
-    <w:lsdException w:name="Medium Shading 2 Accent 5" w:semiHidden="0" w:uiPriority="64" w:unhideWhenUsed="0"/>
-    <w:lsdException w:name="Medium List 1 Accent 5" w:semiHidden="0" w:uiPriority="65" w:unhideWhenUsed="0"/>
-    <w:lsdException w:name="Medium List 2 Accent 5" w:semiHidden="0" w:uiPriority="66" w:unhideWhenUsed="0"/>
-    <w:lsdException w:name="Medium Grid 1 Accent 5" w:semiHidden="0" w:uiPriority="67" w:unhideWhenUsed="0"/>
-    <w:lsdException w:name="Medium Grid 2 Accent 5" w:semiHidden="0" w:uiPriority="68" w:unhideWhenUsed="0"/>
-    <w:lsdException w:name="Medium Grid 3 Accent 5" w:semiHidden="0" w:uiPriority="69" w:unhideWhenUsed="0"/>
-    <w:lsdException w:name="Dark List Accent 5" w:semiHidden="0" w:uiPriority="70" w:unhideWhenUsed="0"/>
-    <w:lsdException w:name="Colorful Shading Accent 5" w:semiHidden="0" w:uiPriority="71" w:unhideWhenUsed="0"/>
-    <w:lsdException w:name="Colorful List Accent 5" w:semiHidden="0" w:uiPriority="72" w:unhideWhenUsed="0"/>
-    <w:lsdException w:name="Colorful Grid Accent 5" w:semiHidden="0" w:uiPriority="73" w:unhideWhenUsed="0"/>
-    <w:lsdException w:name="Light Shading Accent 6" w:semiHidden="0" w:uiPriority="60" w:unhideWhenUsed="0"/>
-    <w:lsdException w:name="Light List Accent 6" w:semiHidden="0" w:uiPriority="61" w:unhideWhenUsed="0"/>
-    <w:lsdException w:name="Light Grid Accent 6" w:semiHidden="0" w:uiPriority="62" w:unhideWhenUsed="0"/>
-    <w:lsdException w:name="Medium Shading 1 Accent 6" w:semiHidden="0" w:uiPriority="63" w:unhideWhenUsed="0"/>
-    <w:lsdException w:name="Medium Shading 2 Accent 6" w:semiHidden="0" w:uiPriority="64" w:unhideWhenUsed="0"/>
-    <w:lsdException w:name="Medium List 1 Accent 6" w:semiHidden="0" w:uiPriority="65" w:unhideWhenUsed="0"/>
-    <w:lsdException w:name="Medium List 2 Accent 6" w:semiHidden="0" w:uiPriority="66" w:unhideWhenUsed="0"/>
-    <w:lsdException w:name="Medium Grid 1 Accent 6" w:semiHidden="0" w:uiPriority="67" w:unhideWhenUsed="0"/>
-    <w:lsdException w:name="Medium Grid 2 Accent 6" w:semiHidden="0" w:uiPriority="68" w:unhideWhenUsed="0"/>
-    <w:lsdException w:name="Medium Grid 3 Accent 6" w:semiHidden="0" w:uiPriority="69" w:unhideWhenUsed="0"/>
-    <w:lsdException w:name="Dark List Accent 6" w:semiHidden="0" w:uiPriority="70" w:unhideWhenUsed="0"/>
-    <w:lsdException w:name="Colorful Shading Accent 6" w:semiHidden="0" w:uiPriority="71" w:unhideWhenUsed="0"/>
-    <w:lsdException w:name="Colorful List Accent 6" w:semiHidden="0" w:uiPriority="72" w:unhideWhenUsed="0"/>
-    <w:lsdException w:name="Colorful Grid Accent 6" w:semiHidden="0" w:uiPriority="73" w:unhideWhenUsed="0"/>
-    <w:lsdException w:name="Subtle Emphasis" w:semiHidden="0" w:uiPriority="19" w:unhideWhenUsed="0" w:qFormat="1"/>
-    <w:lsdException w:name="Intense Emphasis" w:semiHidden="0" w:uiPriority="21" w:unhideWhenUsed="0" w:qFormat="1"/>
-    <w:lsdException w:name="Subtle Reference" w:semiHidden="0" w:uiPriority="31" w:unhideWhenUsed="0" w:qFormat="1"/>
-    <w:lsdException w:name="Intense Reference" w:semiHidden="0" w:uiPriority="32" w:unhideWhenUsed="0" w:qFormat="1"/>
-    <w:lsdException w:name="Book Title" w:semiHidden="0" w:uiPriority="33" w:unhideWhenUsed="0" w:qFormat="1"/>
-    <w:lsdException w:name="Bibliography" w:uiPriority="37"/>
-    <w:lsdException w:name="TOC Heading" w:uiPriority="39" w:qFormat="1"/>
-  </w:latentStyles>
-  <w:style w:type="paragraph" w:default="1" w:styleId="Normal">
-    <w:name w:val="Normal"/>
-    <w:qFormat/>
-  </w:style>
-  <w:style w:type="character" w:default="1" w:styleId="DefaultParagraphFont">
-    <w:name w:val="Default Paragraph Font"/>
-    <w:uiPriority w:val="1"/>
-    <w:semiHidden/>
-    <w:unhideWhenUsed/>
-  </w:style>
-  <w:style w:type="table" w:default="1" w:styleId="TableNormal">
-    <w:name w:val="Normal Table"/>
+  <w:style w:type="character" w:styleId="FollowedHyperlink">
+    <w:name w:val="FollowedHyperlink"/>
+    <w:basedOn w:val="DefaultParagraphFont"/>
     <w:uiPriority w:val="99"/>
     <w:semiHidden/>
     <w:unhideWhenUsed/>
-    <w:tblPr>
-      <w:tblInd w:w="0" w:type="dxa"/>
-      <w:tblCellMar>
-        <w:top w:w="0" w:type="dxa"/>
-        <w:left w:w="108" w:type="dxa"/>
-        <w:bottom w:w="0" w:type="dxa"/>
-        <w:right w:w="108" w:type="dxa"/>
-      </w:tblCellMar>
-    </w:tblPr>
-  </w:style>
-  <w:style w:type="numbering" w:default="1" w:styleId="NoList">
-    <w:name w:val="No List"/>
-    <w:uiPriority w:val="99"/>
-    <w:semiHidden/>
-    <w:unhideWhenUsed/>
+    <w:rsid w:val="00573B12"/>
+    <w:rPr>
+      <w:color w:val="800080" w:themeColor="followedHyperlink"/>
+      <w:u w:val="single"/>
+    </w:rPr>
   </w:style>
 </w:styles>
 </file>
@@ -14212,7 +14412,7 @@
 </file>
 
 <file path=customXml/itemProps1.xml><?xml version="1.0" encoding="utf-8"?>
-<ds:datastoreItem xmlns:ds="http://schemas.openxmlformats.org/officeDocument/2006/customXml" ds:itemID="{F51C5841-94F1-4246-9AB2-98D106C1EAB3}">
+<ds:datastoreItem xmlns:ds="http://schemas.openxmlformats.org/officeDocument/2006/customXml" ds:itemID="{401B2ECB-B2DC-4585-9379-A87C1411555F}">
   <ds:schemaRefs>
     <ds:schemaRef ds:uri="http://schemas.openxmlformats.org/officeDocument/2006/bibliography"/>
   </ds:schemaRefs>

</xml_diff>

<commit_message>
added language changes, custom database sorting, reading level
</commit_message>
<xml_diff>
--- a/paper/mastersProjectPaper.docx
+++ b/paper/mastersProjectPaper.docx
@@ -4643,7 +4643,85 @@
         <w:pStyle w:val="Paperbody"/>
       </w:pPr>
       <w:r>
-        <w:t>I recently heard about the concept of micro interactions: a piece of code intended for one specific task, such as inviting a user to “like” a Facebook page or sign up for an email list (King 2014). Many of the examples I’ve seen are for marketing purposes, but I was thinking the idea could be leveraged for patron questions as well. One example would be on one the policies pages; the text could end with a form: “Have more questions about our 24-hour access policy? Ask us here,” that would send an email to the appro</w:t>
+        <w:t xml:space="preserve">There is a new phrase being used user design: </w:t>
+      </w:r>
+      <w:proofErr w:type="spellStart"/>
+      <w:r>
+        <w:t>micro</w:t>
+      </w:r>
+      <w:r>
+        <w:t>interactions</w:t>
+      </w:r>
+      <w:proofErr w:type="spellEnd"/>
+      <w:r>
+        <w:t xml:space="preserve">. They are, as described by </w:t>
+      </w:r>
+      <w:proofErr w:type="spellStart"/>
+      <w:r>
+        <w:t>Saffer</w:t>
+      </w:r>
+      <w:proofErr w:type="spellEnd"/>
+      <w:r>
+        <w:t xml:space="preserve"> “a tiny piece of functionality that does only one thing” (2). I</w:t>
+      </w:r>
+      <w:r>
+        <w:t>nviting a user to “like” a Facebook page or sign up for an email list (King 2014)</w:t>
+      </w:r>
+      <w:r>
+        <w:t xml:space="preserve"> are two examples</w:t>
+      </w:r>
+      <w:r>
+        <w:t>. M</w:t>
+      </w:r>
+      <w:r>
+        <w:t xml:space="preserve">ost </w:t>
+      </w:r>
+      <w:proofErr w:type="spellStart"/>
+      <w:r>
+        <w:t>microinteractions</w:t>
+      </w:r>
+      <w:proofErr w:type="spellEnd"/>
+      <w:r>
+        <w:t xml:space="preserve"> seem to be designed for </w:t>
+      </w:r>
+      <w:r>
+        <w:t xml:space="preserve">marketing purposes, but I </w:t>
+      </w:r>
+      <w:r>
+        <w:t>think</w:t>
+      </w:r>
+      <w:r>
+        <w:t xml:space="preserve"> the idea </w:t>
+      </w:r>
+      <w:r>
+        <w:t xml:space="preserve">can </w:t>
+      </w:r>
+      <w:r>
+        <w:t xml:space="preserve">be leveraged for patron questions as well. One example would be on the </w:t>
+      </w:r>
+      <w:r>
+        <w:t>pages that deal with user policies</w:t>
+      </w:r>
+      <w:r>
+        <w:t>; the text could end with a form: “Have more questions about our 24-hour access policy? Ask us here</w:t>
+      </w:r>
+      <w:r>
+        <w:t>.</w:t>
+      </w:r>
+      <w:r>
+        <w:t xml:space="preserve">” </w:t>
+      </w:r>
+      <w:r>
+        <w:t xml:space="preserve">The form submission </w:t>
+      </w:r>
+      <w:r>
+        <w:t xml:space="preserve">would </w:t>
+      </w:r>
+      <w:r>
+        <w:t xml:space="preserve">then </w:t>
+      </w:r>
+      <w:r>
+        <w:t>send an email to the appro</w:t>
       </w:r>
       <w:r>
         <w:t>priate department. I expect t</w:t>
@@ -4673,6 +4751,7 @@
       </w:pPr>
       <w:bookmarkStart w:id="13" w:name="_Toc409957431"/>
       <w:r>
+        <w:lastRenderedPageBreak/>
         <w:t>Increase Readability</w:t>
       </w:r>
       <w:bookmarkEnd w:id="13"/>
@@ -4682,37 +4761,25 @@
         <w:pStyle w:val="Paperbody"/>
       </w:pPr>
       <w:r>
-        <w:t xml:space="preserve">The current site is very text heavy and written in paragraph style rather than outlines. Many of the current site’s pages are written at a grade fourteen reading level or above. This should be lowered </w:t>
-      </w:r>
-      <w:r>
-        <w:lastRenderedPageBreak/>
-        <w:t xml:space="preserve">substantially to remove barriers to students accessing our resources (Costello 2014) and will be particularly helpful for our </w:t>
-      </w:r>
-      <w:r>
-        <w:t>non-native</w:t>
+        <w:t xml:space="preserve">The current site is very text heavy and written in paragraph style rather than </w:t>
+      </w:r>
+      <w:r>
+        <w:t xml:space="preserve">an </w:t>
+      </w:r>
+      <w:r>
+        <w:t xml:space="preserve">outline. Many of the current site’s pages </w:t>
+      </w:r>
+      <w:r>
+        <w:t xml:space="preserve">average a fourteenth grade reading level, using a simple online tool at </w:t>
+      </w:r>
+      <w:r>
+        <w:t>readability-score.com</w:t>
       </w:r>
       <w:r>
         <w:t xml:space="preserve"> </w:t>
       </w:r>
       <w:r>
-        <w:t>English speaking students.</w:t>
-      </w:r>
-      <w:r>
-        <w:t xml:space="preserve"> The switch to a content management system will also allow us to create staff logins with different levels of access to the system. The internal stakeholders can then implement a workflow that will require a review process for certain types of information, similar to what was implemented at one New York University health Sciences Libraries (Morten-Owens 94).</w:t>
-      </w:r>
-    </w:p>
-    <w:p>
-      <w:pPr>
-        <w:pStyle w:val="Paperbody"/>
-        <w:rPr>
-          <w:noProof/>
-        </w:rPr>
-      </w:pPr>
-      <w:r>
-        <w:rPr>
-          <w:noProof/>
-        </w:rPr>
-        <w:t>Consider the access policy page of the library (</w:t>
+        <w:t xml:space="preserve">(Text shown is from the page at </w:t>
       </w:r>
       <w:hyperlink r:id="rId23" w:history="1">
         <w:r>
@@ -4720,36 +4787,25 @@
             <w:rStyle w:val="Hyperlink"/>
             <w:noProof/>
           </w:rPr>
-          <w:t>http://librar</w:t>
-        </w:r>
-        <w:r>
-          <w:rPr>
-            <w:rStyle w:val="Hyperlink"/>
-            <w:noProof/>
-          </w:rPr>
-          <w:t>y</w:t>
-        </w:r>
-        <w:r>
-          <w:rPr>
-            <w:rStyle w:val="Hyperlink"/>
-            <w:noProof/>
-          </w:rPr>
-          <w:t>.iit.edu/policies/access.php</w:t>
+          <w:t>http://library.iit.edu/policies/access.php</w:t>
         </w:r>
       </w:hyperlink>
       <w:r>
-        <w:rPr>
-          <w:noProof/>
-        </w:rPr>
-        <w:t>):</w:t>
+        <w:t xml:space="preserve">).  </w:t>
+      </w:r>
+      <w:r>
+        <w:t>This should be lowered substantially to remove barriers to students accessing our resources (Costello 2014) and will be particularly helpful for our non-native</w:t>
+      </w:r>
+      <w:r>
+        <w:t xml:space="preserve"> </w:t>
+      </w:r>
+      <w:r>
+        <w:t>English speaking students.</w:t>
       </w:r>
     </w:p>
     <w:p>
       <w:pPr>
         <w:pStyle w:val="Paperbody"/>
-        <w:rPr>
-          <w:noProof/>
-        </w:rPr>
       </w:pPr>
     </w:p>
     <w:p>
@@ -4761,10 +4817,10 @@
           <w:noProof/>
         </w:rPr>
         <w:drawing>
-          <wp:inline distT="0" distB="0" distL="0" distR="0" wp14:anchorId="26D99928" wp14:editId="04D54955">
-            <wp:extent cx="4352925" cy="3829050"/>
+          <wp:inline distT="0" distB="0" distL="0" distR="0" wp14:anchorId="54ED5ED6" wp14:editId="6C2D7CF2">
+            <wp:extent cx="5314950" cy="3085624"/>
             <wp:effectExtent l="0" t="0" r="0" b="0"/>
-            <wp:docPr id="16" name="Picture 16"/>
+            <wp:docPr id="14" name="Picture 14"/>
             <wp:cNvGraphicFramePr>
               <a:graphicFrameLocks xmlns:a="http://schemas.openxmlformats.org/drawingml/2006/main" noChangeAspect="1"/>
             </wp:cNvGraphicFramePr>
@@ -4772,7 +4828,7 @@
               <a:graphicData uri="http://schemas.openxmlformats.org/drawingml/2006/picture">
                 <pic:pic xmlns:pic="http://schemas.openxmlformats.org/drawingml/2006/picture">
                   <pic:nvPicPr>
-                    <pic:cNvPr id="0" name="Picture 3"/>
+                    <pic:cNvPr id="0" name="Picture 4"/>
                     <pic:cNvPicPr>
                       <a:picLocks noChangeAspect="1" noChangeArrowheads="1"/>
                     </pic:cNvPicPr>
@@ -4793,17 +4849,15 @@
                   <pic:spPr bwMode="auto">
                     <a:xfrm>
                       <a:off x="0" y="0"/>
-                      <a:ext cx="4352925" cy="3829050"/>
+                      <a:ext cx="5319427" cy="3088223"/>
                     </a:xfrm>
                     <a:prstGeom prst="rect">
                       <a:avLst/>
                     </a:prstGeom>
+                    <a:noFill/>
                     <a:ln>
                       <a:noFill/>
                     </a:ln>
-                    <a:effectLst>
-                      <a:softEdge rad="112500"/>
-                    </a:effectLst>
                   </pic:spPr>
                 </pic:pic>
               </a:graphicData>
@@ -4822,31 +4876,18 @@
         <w:pStyle w:val="Paperbody"/>
       </w:pPr>
       <w:r>
-        <w:t>The example above displays only about on</w:t>
-      </w:r>
-      <w:r>
-        <w:t>e-third of the text on the site and</w:t>
-      </w:r>
-      <w:r>
-        <w:t xml:space="preserve"> is </w:t>
-      </w:r>
-      <w:r>
-        <w:t xml:space="preserve">a very dense </w:t>
-      </w:r>
-      <w:r>
-        <w:t xml:space="preserve">read. The reference department has a library student doing practicum work for us this </w:t>
-      </w:r>
-      <w:r>
-        <w:t>semester, and she is currently m</w:t>
-      </w:r>
-      <w:r>
-        <w:t xml:space="preserve">aking a first </w:t>
-      </w:r>
-      <w:r>
-        <w:t>attempt</w:t>
-      </w:r>
-      <w:r>
-        <w:t xml:space="preserve"> at re-writing much of this content.</w:t>
+        <w:t>The example above displays only about one-third of the text on the site and is a very dense read. The reference department has a library student doing practicum work for us this semester, and she is currently making a first attempt at re-writing much of this content.</w:t>
+      </w:r>
+    </w:p>
+    <w:p>
+      <w:pPr>
+        <w:pStyle w:val="Paperbody"/>
+      </w:pPr>
+      <w:r>
+        <w:t>The switch to a content management system will also allow us to create staff logins with different levels of access to the system. The internal stakeholders can then implement a workflow that will require a review process for certain types of information, similar to what was implemented at one New York University health Sciences Libraries (Morten-Owens 94).</w:t>
+      </w:r>
+      <w:r>
+        <w:t xml:space="preserve"> </w:t>
       </w:r>
     </w:p>
     <w:p>
@@ -4923,16 +4964,33 @@
         <w:t xml:space="preserve"> </w:t>
       </w:r>
       <w:r>
-        <w:t xml:space="preserve">The </w:t>
-      </w:r>
-      <w:r>
-        <w:t>last type of items are</w:t>
-      </w:r>
-      <w:r>
-        <w:t xml:space="preserve"> bibliographic records for electronic books from vendors. Books24x7 and Springer Link are two vendors that supply us with these records, but they are in the minority. The library does not receive (nor could our infrastructure accommodate) files of the millions of journal articles that comprise the majorit</w:t>
-      </w:r>
-      <w:r>
-        <w:t>y of our database subscriptions; this means that only searching the OPAC for material will leave the majority of the library’s collection unused.</w:t>
+        <w:t xml:space="preserve">The last type of items are bibliographic records for electronic books from </w:t>
+      </w:r>
+      <w:r>
+        <w:t xml:space="preserve">vendors. Books24x7 and </w:t>
+      </w:r>
+      <w:proofErr w:type="spellStart"/>
+      <w:r>
+        <w:t>Springer</w:t>
+      </w:r>
+      <w:r>
+        <w:t>Link</w:t>
+      </w:r>
+      <w:proofErr w:type="spellEnd"/>
+      <w:r>
+        <w:t xml:space="preserve"> are two vendors that supply us with these records, but they are in the minority</w:t>
+      </w:r>
+      <w:r>
+        <w:t>; t</w:t>
+      </w:r>
+      <w:r>
+        <w:t>he library does not receive (nor could our infrastructure accommodate) files of the millions of journal articles that comprise the majorit</w:t>
+      </w:r>
+      <w:r>
+        <w:t>y of our database subscriptions. T</w:t>
+      </w:r>
+      <w:r>
+        <w:t>his means that only searching the OPAC for material will leave the majority of the library’s collection unused.</w:t>
       </w:r>
     </w:p>
     <w:p>
@@ -4985,160 +5043,183 @@
       </w:r>
       <w:proofErr w:type="spellEnd"/>
       <w:r>
-        <w:t xml:space="preserve">” will turn up many relevant examples from our e-book subscriptions (see result at </w:t>
+        <w:t>” will turn up many relevant examples from our e-book subscriptions (see result at</w:t>
+      </w:r>
+      <w:r>
+        <w:t xml:space="preserve"> </w:t>
       </w:r>
       <w:hyperlink r:id="rId26" w:history="1">
         <w:r>
           <w:rPr>
+            <w:rStyle w:val="CodeChar"/>
+          </w:rPr>
+          <w:t>http://tinyurl.com/OMQ</w:t>
+        </w:r>
+        <w:r>
+          <w:rPr>
+            <w:rStyle w:val="CodeChar"/>
+          </w:rPr>
+          <w:t>S</w:t>
+        </w:r>
+        <w:r>
+          <w:rPr>
+            <w:rStyle w:val="CodeChar"/>
+          </w:rPr>
+          <w:t>RUT</w:t>
+        </w:r>
+      </w:hyperlink>
+      <w:r>
+        <w:t xml:space="preserve">). If the search doesn’t locate items owned by the Galvin Library, however, the results page will either show results from the </w:t>
+      </w:r>
+      <w:proofErr w:type="spellStart"/>
+      <w:r>
+        <w:t>HathiTrust</w:t>
+      </w:r>
+      <w:proofErr w:type="spellEnd"/>
+      <w:r>
+        <w:t xml:space="preserve"> database, or display a “no results found” message. An example would be a search </w:t>
+      </w:r>
+      <w:r>
+        <w:t>about</w:t>
+      </w:r>
+      <w:r>
+        <w:t xml:space="preserve"> the </w:t>
+      </w:r>
+      <w:r>
+        <w:t>“</w:t>
+      </w:r>
+      <w:r>
+        <w:t>fall of the Roman Empire</w:t>
+      </w:r>
+      <w:r>
+        <w:t>”</w:t>
+      </w:r>
+      <w:r>
+        <w:t>. Searching for this phrase will return many results from the OPAC (seen here:</w:t>
+      </w:r>
+      <w:r>
+        <w:t xml:space="preserve"> </w:t>
+      </w:r>
+      <w:hyperlink r:id="rId27" w:history="1">
+        <w:r>
+          <w:rPr>
             <w:rStyle w:val="Hyperlink"/>
+            <w:rFonts w:ascii="Courier New" w:hAnsi="Courier New"/>
+            <w:sz w:val="20"/>
           </w:rPr>
-          <w:t>http://tinyurl.com/o</w:t>
+          <w:t>http://</w:t>
         </w:r>
         <w:r>
           <w:rPr>
             <w:rStyle w:val="Hyperlink"/>
+            <w:rFonts w:ascii="Courier New" w:hAnsi="Courier New"/>
+            <w:sz w:val="20"/>
           </w:rPr>
-          <w:t>m</w:t>
+          <w:t>t</w:t>
         </w:r>
         <w:r>
           <w:rPr>
             <w:rStyle w:val="Hyperlink"/>
+            <w:rFonts w:ascii="Courier New" w:hAnsi="Courier New"/>
+            <w:sz w:val="20"/>
           </w:rPr>
-          <w:t>qsrut</w:t>
+          <w:t>inyurl.com/Q5VT9MX</w:t>
         </w:r>
       </w:hyperlink>
       <w:r>
-        <w:t xml:space="preserve">). If the search doesn’t locate items owned by the Galvin Library, however, the results page will either show results from the </w:t>
+        <w:t>), but it is unlikely that an undergraduate student writing a short paper for a history class will be interested in the five-volume set written in 1845—this was the first item returned when this paper was written.</w:t>
+      </w:r>
+    </w:p>
+    <w:p>
+      <w:pPr>
+        <w:pStyle w:val="Paperbody"/>
+      </w:pPr>
+      <w:r>
+        <w:t xml:space="preserve">Students who only search for their topic from the library home page become frustrated by the limited results and often abandon the library site for Google. </w:t>
+      </w:r>
+      <w:r>
+        <w:t>A cognitive bias</w:t>
+      </w:r>
+      <w:r>
+        <w:t xml:space="preserve"> now</w:t>
+      </w:r>
+      <w:r>
+        <w:t xml:space="preserve"> known as the Dunning-Kruger effect</w:t>
+      </w:r>
+      <w:r>
+        <w:t xml:space="preserve"> leads them to believe that the thousands of results they get from a search in Google or another search engine means that they are </w:t>
+      </w:r>
+      <w:r>
+        <w:t xml:space="preserve">performing research effectively (Gross 105). </w:t>
+      </w:r>
+      <w:r>
+        <w:t>Justin Kruger and David Dunning</w:t>
+      </w:r>
+      <w:r>
+        <w:t xml:space="preserve">’s </w:t>
+      </w:r>
+      <w:r>
+        <w:t xml:space="preserve">1999 study of psychology students showed that </w:t>
+      </w:r>
+      <w:r>
+        <w:t xml:space="preserve">those who lack knowledge in an area cannot successfully judge competence </w:t>
+      </w:r>
+      <w:r>
+        <w:t xml:space="preserve">in that area—either their own or in others </w:t>
+      </w:r>
+      <w:r>
+        <w:t xml:space="preserve">(Kruger 1127). </w:t>
+      </w:r>
+    </w:p>
+    <w:p>
+      <w:pPr>
+        <w:pStyle w:val="Paperbody"/>
+      </w:pPr>
+      <w:r>
+        <w:t>Software has been developed to simulate the Google experience for library users; it is called a “discovery layer” and allows an institution access to a centralized index of millions of journal articles, along with the local holdings of the library (</w:t>
       </w:r>
       <w:proofErr w:type="spellStart"/>
       <w:r>
-        <w:t>HathiTrust</w:t>
+        <w:t>Hoeppner</w:t>
       </w:r>
       <w:proofErr w:type="spellEnd"/>
       <w:r>
-        <w:t xml:space="preserve"> database, or display a “no results found” message. An example would be a search </w:t>
-      </w:r>
-      <w:r>
-        <w:t>about</w:t>
-      </w:r>
-      <w:r>
-        <w:t xml:space="preserve"> the </w:t>
-      </w:r>
-      <w:r>
-        <w:t>“</w:t>
-      </w:r>
-      <w:r>
-        <w:t>fall of the Roman Empire</w:t>
-      </w:r>
-      <w:r>
-        <w:t>”</w:t>
-      </w:r>
-      <w:r>
-        <w:t xml:space="preserve">. Searching for this phrase will return many results from the OPAC (seen here: </w:t>
-      </w:r>
-      <w:hyperlink r:id="rId27" w:history="1">
-        <w:r>
-          <w:rPr>
-            <w:rStyle w:val="Hyperlink"/>
-          </w:rPr>
-          <w:t>http://tiny</w:t>
-        </w:r>
-        <w:r>
-          <w:rPr>
-            <w:rStyle w:val="Hyperlink"/>
-          </w:rPr>
-          <w:t>u</w:t>
-        </w:r>
-        <w:r>
-          <w:rPr>
-            <w:rStyle w:val="Hyperlink"/>
-          </w:rPr>
-          <w:t>rl.com/q5vt9mx</w:t>
-        </w:r>
-      </w:hyperlink>
-      <w:r>
-        <w:t>), but it is unlikely that an undergraduate student writing a short paper for a history class will be interested in the five-volume set written in 1845—this was the first item returned when this paper was written.</w:t>
+        <w:t xml:space="preserve">). Galvin Library does not have </w:t>
+      </w:r>
+      <w:r>
+        <w:t>a subscription</w:t>
+      </w:r>
+      <w:r>
+        <w:t xml:space="preserve"> to discovery later software such as Primo, Summon, or </w:t>
+      </w:r>
+      <w:proofErr w:type="spellStart"/>
+      <w:r>
+        <w:t>AquaBrowser</w:t>
+      </w:r>
+      <w:proofErr w:type="spellEnd"/>
+      <w:r>
+        <w:t xml:space="preserve">, so it is imperative we improve the display of our electronic resources. The library budget from 2013 allocated 88% of its purchasing funds on subscription resources like databases versus 3% of one-time purchase of books, videos, and similar items. </w:t>
+      </w:r>
+      <w:r>
+        <w:t xml:space="preserve">This suggests that the </w:t>
+      </w:r>
+      <w:r>
+        <w:t>web</w:t>
+      </w:r>
+      <w:r>
+        <w:t xml:space="preserve">site should focus more on database subscriptions rather than books, but that is not </w:t>
+      </w:r>
+      <w:r>
+        <w:t xml:space="preserve">currently </w:t>
+      </w:r>
+      <w:r>
+        <w:t xml:space="preserve">the case. </w:t>
       </w:r>
     </w:p>
     <w:p>
       <w:pPr>
         <w:pStyle w:val="Paperbody"/>
       </w:pPr>
-      <w:r>
-        <w:t xml:space="preserve">Students who only search for their topic from the library home page become frustrated by the limited results and often abandon the library site for Google. </w:t>
-      </w:r>
-      <w:r>
-        <w:t>A cognitive bias</w:t>
-      </w:r>
-      <w:r>
-        <w:t xml:space="preserve"> now</w:t>
-      </w:r>
-      <w:r>
-        <w:t xml:space="preserve"> known as the Dunning-Kruger effect</w:t>
-      </w:r>
-      <w:r>
-        <w:t xml:space="preserve"> leads them to believe that the thousands of results they get from a search in Google or another search engine means that they are </w:t>
-      </w:r>
-      <w:r>
-        <w:t xml:space="preserve">performing research effectively (Gross 105). </w:t>
-      </w:r>
-      <w:r>
-        <w:t>Justin Kruger and David Dunning</w:t>
-      </w:r>
-      <w:r>
-        <w:t xml:space="preserve">’s </w:t>
-      </w:r>
-      <w:r>
-        <w:t xml:space="preserve">1999 study of psychology students showed that </w:t>
-      </w:r>
-      <w:r>
-        <w:t xml:space="preserve">those who lack knowledge in an area cannot successfully judge competence </w:t>
-      </w:r>
-      <w:r>
-        <w:t xml:space="preserve">in that area—either their own or in others </w:t>
-      </w:r>
-      <w:r>
-        <w:t xml:space="preserve">(Kruger 1127). </w:t>
-      </w:r>
-    </w:p>
-    <w:p>
-      <w:pPr>
-        <w:pStyle w:val="Paperbody"/>
-      </w:pPr>
-      <w:r>
-        <w:t>Software has been developed to simulate the Google experience for library users; it is called a “discovery layer” and allows an institution access to a centralized index of millions of journal articles, along with the local holdings of the library (</w:t>
-      </w:r>
-      <w:proofErr w:type="spellStart"/>
-      <w:r>
-        <w:t>Hoeppner</w:t>
-      </w:r>
-      <w:proofErr w:type="spellEnd"/>
-      <w:r>
-        <w:t xml:space="preserve">). Galvin Library does not have </w:t>
-      </w:r>
-      <w:r>
-        <w:t>a subscription</w:t>
-      </w:r>
-      <w:r>
-        <w:t xml:space="preserve"> to discovery later software such as Primo, Summon, or </w:t>
-      </w:r>
-      <w:proofErr w:type="spellStart"/>
-      <w:r>
-        <w:t>AquaBrowser</w:t>
-      </w:r>
-      <w:proofErr w:type="spellEnd"/>
-      <w:r>
-        <w:t xml:space="preserve">, so it is imperative we improve the display of our electronic resources. The library budget from 2013 allocated 88% of its purchasing funds on subscription resources like databases versus 3% of one-time purchase of books, videos, and similar items. </w:t>
-      </w:r>
-      <w:r>
-        <w:t xml:space="preserve">This suggests that the site should focus more on database subscriptions rather than books, but that is not </w:t>
-      </w:r>
-      <w:r>
-        <w:t xml:space="preserve">currently </w:t>
-      </w:r>
-      <w:r>
-        <w:t xml:space="preserve">the case. </w:t>
-      </w:r>
       <w:r>
         <w:t>Below is a screenshot of the library’s home page, with book resource links highlighted:</w:t>
       </w:r>
@@ -5518,7 +5599,10 @@
         <w:t>to people who are not current</w:t>
       </w:r>
       <w:r>
-        <w:t xml:space="preserve">ly students at IIT, but </w:t>
+        <w:t>ly students at IIT</w:t>
+      </w:r>
+      <w:r>
+        <w:t xml:space="preserve">: </w:t>
       </w:r>
       <w:r>
         <w:t xml:space="preserve">prospective students, employers, and former students. </w:t>
@@ -5529,25 +5613,33 @@
       <w:r>
         <w:t xml:space="preserve">tudents looking for library resources often click on these links because of their bright colors and prominence on the page. Doing this removes them from the library website: </w:t>
       </w:r>
-      <w:r>
-        <w:rPr>
-          <w:rStyle w:val="linkChar"/>
-        </w:rPr>
-        <w:t>library.iit.edu</w:t>
-      </w:r>
-      <w:r>
-        <w:t xml:space="preserve"> is located on a different server than </w:t>
-      </w:r>
-      <w:hyperlink r:id="rId31">
+      <w:hyperlink r:id="rId31" w:history="1">
         <w:r>
           <w:rPr>
-            <w:rStyle w:val="linkChar"/>
+            <w:rStyle w:val="CodeChar"/>
+          </w:rPr>
+          <w:t>library.iit.edu</w:t>
+        </w:r>
+      </w:hyperlink>
+      <w:r>
+        <w:t xml:space="preserve"> </w:t>
+      </w:r>
+      <w:r>
+        <w:t xml:space="preserve">is located on a different server than </w:t>
+      </w:r>
+      <w:hyperlink r:id="rId32">
+        <w:r>
+          <w:rPr>
+            <w:rStyle w:val="CodeChar"/>
           </w:rPr>
           <w:t>www.iit.edu</w:t>
         </w:r>
       </w:hyperlink>
       <w:r>
-        <w:t xml:space="preserve"> so that we can easily make changes to our environment</w:t>
+        <w:t xml:space="preserve"> so that we can easily make changes to </w:t>
+      </w:r>
+      <w:r>
+        <w:t>the site</w:t>
       </w:r>
       <w:r>
         <w:t xml:space="preserve">. Students become confused when they click on one of these links and leave the library site entirely. </w:t>
@@ -5566,12 +5658,14 @@
       <w:r>
         <w:t xml:space="preserve">Below is a screenshot of the new site at </w:t>
       </w:r>
-      <w:r>
-        <w:rPr>
-          <w:rStyle w:val="linkChar"/>
-        </w:rPr>
-        <w:t>web.iit.edu</w:t>
-      </w:r>
+      <w:hyperlink r:id="rId33" w:history="1">
+        <w:r>
+          <w:rPr>
+            <w:rStyle w:val="CodeChar"/>
+          </w:rPr>
+          <w:t>web.iit.edu</w:t>
+        </w:r>
+      </w:hyperlink>
       <w:r>
         <w:t xml:space="preserve"> with the “research” submenu displayed:</w:t>
       </w:r>
@@ -5604,7 +5698,7 @@
                     </pic:cNvPicPr>
                   </pic:nvPicPr>
                   <pic:blipFill>
-                    <a:blip r:embed="rId32"/>
+                    <a:blip r:embed="rId34"/>
                     <a:stretch>
                       <a:fillRect/>
                     </a:stretch>
@@ -5651,7 +5745,13 @@
         <w:t xml:space="preserve"> links shown point to library resources, even though the main heading is “research.” </w:t>
       </w:r>
       <w:r>
-        <w:t xml:space="preserve">This past spring </w:t>
+        <w:t xml:space="preserve">In the </w:t>
+      </w:r>
+      <w:r>
+        <w:t xml:space="preserve">spring </w:t>
+      </w:r>
+      <w:r>
+        <w:t xml:space="preserve">of 2014 </w:t>
       </w:r>
       <w:r>
         <w:t xml:space="preserve">I </w:t>
@@ -6023,7 +6123,7 @@
                     </pic:cNvPicPr>
                   </pic:nvPicPr>
                   <pic:blipFill>
-                    <a:blip r:embed="rId33"/>
+                    <a:blip r:embed="rId35"/>
                     <a:stretch>
                       <a:fillRect/>
                     </a:stretch>
@@ -6094,27 +6194,44 @@
     </w:p>
     <w:p>
       <w:pPr>
-        <w:pStyle w:val="Paperbody"/>
-        <w:rPr>
-          <w:rStyle w:val="Correction"/>
-        </w:rPr>
-      </w:pPr>
-      <w:r>
-        <w:rPr>
-          <w:rStyle w:val="Correction"/>
-        </w:rPr>
+        <w:pStyle w:val="Heading3"/>
+      </w:pPr>
+      <w:r>
         <w:t>Custom sort for database subjects</w:t>
       </w:r>
     </w:p>
     <w:p>
-      <w:pPr>
-        <w:rPr>
-          <w:rFonts w:ascii="Arial" w:eastAsia="Times New Roman" w:hAnsi="Arial" w:cs="Arial"/>
-          <w:color w:val="000000"/>
-          <w:sz w:val="23"/>
-          <w:szCs w:val="23"/>
-        </w:rPr>
-      </w:pPr>
+      <w:r>
+        <w:t xml:space="preserve">The importance of electronic resources differs by subject area, and even within different sub-sections of one discipline. There are many databases that are useful for a broad range </w:t>
+      </w:r>
+      <w:r>
+        <w:t xml:space="preserve">of subjects: Business Source Premier is listed as a resource for several major areas of study at IIT, from Applied Economics to Engineering Management to Psychology. But the importance of this </w:t>
+      </w:r>
+      <w:r>
+        <w:t>resource can be different for each area. A code library was in the Drupal online community that solved this dilemma. The databases by subject lists now include a sort by relevance (created by the subject librarian) as well as a title sort. This can be viewed in the placement of the Business Source Premier database in the Engineering Management subject (</w:t>
+      </w:r>
+      <w:hyperlink r:id="rId36" w:history="1">
+        <w:r>
+          <w:rPr>
+            <w:rStyle w:val="CodeChar"/>
+          </w:rPr>
+          <w:t>http://216.47.136.104/databases/by-subject/engineering-management</w:t>
+        </w:r>
+      </w:hyperlink>
+      <w:r>
+        <w:t>) versus Business (</w:t>
+      </w:r>
+      <w:hyperlink r:id="rId37" w:history="1">
+        <w:r>
+          <w:rPr>
+            <w:rStyle w:val="CodeChar"/>
+          </w:rPr>
+          <w:t>http://216.47.136.104/databases/by-subject/business</w:t>
+        </w:r>
+      </w:hyperlink>
+      <w:r>
+        <w:t>).</w:t>
+      </w:r>
     </w:p>
     <w:p>
       <w:pPr>
@@ -6409,7 +6526,6 @@
                 <w:b/>
                 <w:caps/>
               </w:rPr>
-              <w:lastRenderedPageBreak/>
               <w:t>Domain experience and knowledge</w:t>
             </w:r>
           </w:p>
@@ -7037,6 +7153,7 @@
         <w:pStyle w:val="Quote"/>
       </w:pPr>
       <w:r>
+        <w:lastRenderedPageBreak/>
         <w:t xml:space="preserve">If you go to library.iit.edu, it shows up one way. If you go to it through Blackboard, it </w:t>
       </w:r>
       <w:r>
@@ -7089,7 +7206,6 @@
         <w:pStyle w:val="Quote"/>
       </w:pPr>
       <w:r>
-        <w:lastRenderedPageBreak/>
         <w:t xml:space="preserve">I use the </w:t>
       </w:r>
       <w:proofErr w:type="spellStart"/>
@@ -7132,7 +7248,37 @@
         <w:pStyle w:val="Paperbody"/>
       </w:pPr>
       <w:r>
-        <w:t>Javier and Rebecca’s personas are now posted above my computer so that I will remember to consider their needs as progress on the site continues. I hope to create a faculty persona in the future as well.</w:t>
+        <w:t xml:space="preserve">Javier and Rebecca’s personas are now posted </w:t>
+      </w:r>
+      <w:r>
+        <w:t>in my office</w:t>
+      </w:r>
+      <w:r>
+        <w:t xml:space="preserve"> so that I will remember to consider their needs </w:t>
+      </w:r>
+      <w:r>
+        <w:t xml:space="preserve">as </w:t>
+      </w:r>
+      <w:r>
+        <w:t xml:space="preserve">the </w:t>
+      </w:r>
+      <w:r>
+        <w:t xml:space="preserve">new </w:t>
+      </w:r>
+      <w:r>
+        <w:t xml:space="preserve">site </w:t>
+      </w:r>
+      <w:r>
+        <w:t>is built</w:t>
+      </w:r>
+      <w:r>
+        <w:t xml:space="preserve">. I </w:t>
+      </w:r>
+      <w:r>
+        <w:t>plan</w:t>
+      </w:r>
+      <w:r>
+        <w:t xml:space="preserve"> to create a faculty persona in the future as well.</w:t>
       </w:r>
     </w:p>
     <w:p>
@@ -7176,7 +7322,13 @@
         <w:t xml:space="preserve">approach </w:t>
       </w:r>
       <w:r>
-        <w:t xml:space="preserve">I will use to create a “database finder” to help guide students to scholarly library sources. The semester-long project started </w:t>
+        <w:t xml:space="preserve">I will use to create a “database finder” to help guide students to </w:t>
+      </w:r>
+      <w:r>
+        <w:t xml:space="preserve">locate </w:t>
+      </w:r>
+      <w:r>
+        <w:t xml:space="preserve">scholarly library sources. The semester-long project started </w:t>
       </w:r>
       <w:r>
         <w:t xml:space="preserve">with </w:t>
@@ -7236,7 +7388,7 @@
                     </pic:cNvPicPr>
                   </pic:nvPicPr>
                   <pic:blipFill>
-                    <a:blip r:embed="rId34" cstate="print">
+                    <a:blip r:embed="rId38" cstate="print">
                       <a:extLst>
                         <a:ext uri="{28A0092B-C50C-407E-A947-70E740481C1C}">
                           <a14:useLocalDpi xmlns:a14="http://schemas.microsoft.com/office/drawing/2010/main" val="0"/>
@@ -7405,37 +7557,32 @@
       </w:pPr>
     </w:p>
     <w:p>
+      <w:pPr>
+        <w:pStyle w:val="Paperbody"/>
+      </w:pPr>
+    </w:p>
+    <w:p>
+      <w:pPr>
+        <w:pStyle w:val="Caption"/>
+        <w:keepNext/>
+      </w:pPr>
       <w:proofErr w:type="spellStart"/>
       <w:r>
-        <w:rPr>
-          <w:rStyle w:val="Emphasis"/>
-        </w:rPr>
+        <w:lastRenderedPageBreak/>
         <w:t>HawkEye</w:t>
       </w:r>
       <w:proofErr w:type="spellEnd"/>
       <w:r>
-        <w:rPr>
-          <w:rStyle w:val="Emphasis"/>
-        </w:rPr>
-        <w:t xml:space="preserve"> prototype – </w:t>
-      </w:r>
-      <w:r>
-        <w:rPr>
-          <w:rStyle w:val="Emphasis"/>
-        </w:rPr>
-        <w:t>home</w:t>
-      </w:r>
-      <w:r>
-        <w:rPr>
-          <w:rStyle w:val="Emphasis"/>
-        </w:rPr>
-        <w:t xml:space="preserve"> page</w:t>
-      </w:r>
-    </w:p>
-    <w:p>
-      <w:pPr>
-        <w:pStyle w:val="Paperbody"/>
-      </w:pPr>
+        <w:t xml:space="preserve"> prototype – home page </w:t>
+      </w:r>
+      <w:fldSimple w:instr=" SEQ HawkEye_prototype_–_home_page \* ARABIC ">
+        <w:r>
+          <w:rPr>
+            <w:noProof/>
+          </w:rPr>
+          <w:t>1</w:t>
+        </w:r>
+      </w:fldSimple>
     </w:p>
     <w:p>
       <w:pPr>
@@ -7449,7 +7596,6 @@
           <w:sz w:val="23"/>
           <w:szCs w:val="23"/>
         </w:rPr>
-        <w:lastRenderedPageBreak/>
         <w:drawing>
           <wp:inline distT="0" distB="0" distL="0" distR="0" wp14:anchorId="2EA9D571" wp14:editId="446E1669">
             <wp:extent cx="5533829" cy="3028950"/>
@@ -7468,7 +7614,7 @@
                     </pic:cNvPicPr>
                   </pic:nvPicPr>
                   <pic:blipFill>
-                    <a:blip r:embed="rId35">
+                    <a:blip r:embed="rId39">
                       <a:extLst>
                         <a:ext uri="{28A0092B-C50C-407E-A947-70E740481C1C}">
                           <a14:useLocalDpi xmlns:a14="http://schemas.microsoft.com/office/drawing/2010/main" val="0"/>
@@ -7543,20 +7689,26 @@
       </w:pPr>
     </w:p>
     <w:p>
+      <w:pPr>
+        <w:pStyle w:val="Caption"/>
+        <w:keepNext/>
+      </w:pPr>
       <w:proofErr w:type="spellStart"/>
       <w:r>
-        <w:rPr>
-          <w:rStyle w:val="Emphasis"/>
-        </w:rPr>
         <w:t>HawkEye</w:t>
       </w:r>
       <w:proofErr w:type="spellEnd"/>
       <w:r>
-        <w:rPr>
-          <w:rStyle w:val="Emphasis"/>
-        </w:rPr>
-        <w:t xml:space="preserve"> prototype – error page</w:t>
-      </w:r>
+        <w:t xml:space="preserve"> prototype – error page </w:t>
+      </w:r>
+      <w:fldSimple w:instr=" SEQ HawkEye_prototype_–_error_page \* ARABIC ">
+        <w:r>
+          <w:rPr>
+            <w:noProof/>
+          </w:rPr>
+          <w:t>1</w:t>
+        </w:r>
+      </w:fldSimple>
     </w:p>
     <w:p>
       <w:r>
@@ -7580,10 +7732,10 @@
             <v:path o:extrusionok="f" gradientshapeok="t" o:connecttype="rect"/>
             <o:lock v:ext="edit" aspectratio="t"/>
           </v:shapetype>
-          <v:shape id="_x0000_i1025" type="#_x0000_t75" style="width:388.5pt;height:298.5pt" o:ole="">
-            <v:imagedata r:id="rId36" o:title=""/>
+          <v:shape id="_x0000_i1026" type="#_x0000_t75" style="width:388.5pt;height:298.5pt" o:ole="">
+            <v:imagedata r:id="rId40" o:title=""/>
           </v:shape>
-          <o:OLEObject Type="Embed" ProgID="PBrush" ShapeID="_x0000_i1025" DrawAspect="Content" ObjectID="_1484468067" r:id="rId37"/>
+          <o:OLEObject Type="Embed" ProgID="PBrush" ShapeID="_x0000_i1026" DrawAspect="Content" ObjectID="_1485073034" r:id="rId41"/>
         </w:object>
       </w:r>
     </w:p>
@@ -7673,33 +7825,33 @@
     </w:p>
     <w:p>
       <w:pPr>
-        <w:rPr>
-          <w:rStyle w:val="Emphasis"/>
-          <w:sz w:val="24"/>
-        </w:rPr>
+        <w:pStyle w:val="Caption"/>
+        <w:keepNext/>
       </w:pPr>
       <w:proofErr w:type="spellStart"/>
       <w:r>
-        <w:rPr>
-          <w:rStyle w:val="Emphasis"/>
-        </w:rPr>
         <w:t>HawkEye</w:t>
       </w:r>
       <w:proofErr w:type="spellEnd"/>
       <w:r>
-        <w:rPr>
-          <w:rStyle w:val="Emphasis"/>
-        </w:rPr>
-        <w:t xml:space="preserve"> prototype – revised home page after user testing</w:t>
-      </w:r>
+        <w:t xml:space="preserve"> prototype – revised home page </w:t>
+      </w:r>
+      <w:fldSimple w:instr=" SEQ HawkEye_prototype_–_revised_home_page_af \* ARABIC ">
+        <w:r>
+          <w:rPr>
+            <w:noProof/>
+          </w:rPr>
+          <w:t>1</w:t>
+        </w:r>
+      </w:fldSimple>
     </w:p>
     <w:p>
       <w:r>
         <w:object w:dxaOrig="12810" w:dyaOrig="8145" w14:anchorId="1AD93952">
-          <v:shape id="_x0000_i1026" type="#_x0000_t75" style="width:453.75pt;height:289.5pt" o:ole="">
-            <v:imagedata r:id="rId38" o:title=""/>
+          <v:shape id="_x0000_i1025" type="#_x0000_t75" style="width:453.75pt;height:289.5pt" o:ole="">
+            <v:imagedata r:id="rId42" o:title=""/>
           </v:shape>
-          <o:OLEObject Type="Embed" ProgID="PBrush" ShapeID="_x0000_i1026" DrawAspect="Content" ObjectID="_1484468068" r:id="rId39"/>
+          <o:OLEObject Type="Embed" ProgID="PBrush" ShapeID="_x0000_i1025" DrawAspect="Content" ObjectID="_1485073035" r:id="rId43"/>
         </w:object>
       </w:r>
     </w:p>
@@ -7875,7 +8027,12 @@
         <w:pStyle w:val="Bibliographylist"/>
       </w:pPr>
       <w:r>
-        <w:t xml:space="preserve">Gross, Melissa, Don Latham, and Bonnie Armstrong. “Improving Below-Proficient Information Literacy Skills: Designing an Evidence-Based Educational Intervention.” </w:t>
+        <w:t>Gross, Melissa, Don Latham, and Bonni</w:t>
+      </w:r>
+      <w:bookmarkStart w:id="30" w:name="_GoBack"/>
+      <w:bookmarkEnd w:id="30"/>
+      <w:r>
+        <w:t xml:space="preserve">e Armstrong. “Improving Below-Proficient Information Literacy Skills: Designing an Evidence-Based Educational Intervention.” </w:t>
       </w:r>
       <w:r>
         <w:rPr>
@@ -7906,6 +8063,9 @@
       <w:r>
         <w:t>. Web. 3 Feb. 2015.</w:t>
       </w:r>
+      <w:r>
+        <w:t xml:space="preserve"> </w:t>
+      </w:r>
     </w:p>
     <w:p>
       <w:pPr>
@@ -8417,6 +8577,38 @@
       </w:pPr>
       <w:proofErr w:type="spellStart"/>
       <w:r>
+        <w:t>Saffer</w:t>
+      </w:r>
+      <w:proofErr w:type="spellEnd"/>
+      <w:r>
+        <w:t xml:space="preserve">, Dan. </w:t>
+      </w:r>
+      <w:proofErr w:type="spellStart"/>
+      <w:r>
+        <w:rPr>
+          <w:i/>
+          <w:iCs/>
+        </w:rPr>
+        <w:t>Microinteractions</w:t>
+      </w:r>
+      <w:proofErr w:type="spellEnd"/>
+      <w:r>
+        <w:rPr>
+          <w:i/>
+          <w:iCs/>
+        </w:rPr>
+        <w:t>: Full Color Edition: Designing with Details</w:t>
+      </w:r>
+      <w:r>
+        <w:t>. 1 edition. Sebastopol, CA: O’Reilly Media, 2013. Print.</w:t>
+      </w:r>
+    </w:p>
+    <w:p>
+      <w:pPr>
+        <w:pStyle w:val="Bibliographylist"/>
+      </w:pPr>
+      <w:proofErr w:type="spellStart"/>
+      <w:r>
         <w:t>Soria</w:t>
       </w:r>
       <w:proofErr w:type="spellEnd"/>
@@ -8504,13 +8696,8 @@
     <w:p>
       <w:pPr>
         <w:pStyle w:val="Bibliographylist"/>
-      </w:pPr>
-    </w:p>
-    <w:p>
-      <w:pPr>
-        <w:pStyle w:val="Bibliographylist"/>
         <w:sectPr>
-          <w:footerReference w:type="first" r:id="rId40"/>
+          <w:footerReference w:type="first" r:id="rId44"/>
           <w:pgSz w:w="12240" w:h="15840"/>
           <w:pgMar w:top="720" w:right="720" w:bottom="720" w:left="720" w:header="720" w:footer="720" w:gutter="0"/>
           <w:pgNumType w:start="1"/>
@@ -8519,8 +8706,6 @@
           <w:docGrid w:linePitch="299"/>
         </w:sectPr>
       </w:pPr>
-      <w:bookmarkStart w:id="30" w:name="_GoBack"/>
-      <w:bookmarkEnd w:id="30"/>
     </w:p>
     <w:p>
       <w:pPr>
@@ -8575,7 +8760,7 @@
                     <pic:cNvPicPr/>
                   </pic:nvPicPr>
                   <pic:blipFill>
-                    <a:blip r:embed="rId41">
+                    <a:blip r:embed="rId45">
                       <a:extLst>
                         <a:ext uri="{28A0092B-C50C-407E-A947-70E740481C1C}">
                           <a14:useLocalDpi xmlns:a14="http://schemas.microsoft.com/office/drawing/2010/main" val="0"/>
@@ -8635,7 +8820,7 @@
                     <pic:cNvPicPr/>
                   </pic:nvPicPr>
                   <pic:blipFill>
-                    <a:blip r:embed="rId42">
+                    <a:blip r:embed="rId46">
                       <a:extLst>
                         <a:ext uri="{28A0092B-C50C-407E-A947-70E740481C1C}">
                           <a14:useLocalDpi xmlns:a14="http://schemas.microsoft.com/office/drawing/2010/main" val="0"/>
@@ -12676,7 +12861,6 @@
   <w:style w:type="character" w:default="1" w:styleId="DefaultParagraphFont">
     <w:name w:val="Default Paragraph Font"/>
     <w:uiPriority w:val="1"/>
-    <w:semiHidden/>
     <w:unhideWhenUsed/>
   </w:style>
   <w:style w:type="table" w:default="1" w:styleId="TableNormal">
@@ -14119,6 +14303,31 @@
       <w:u w:val="single"/>
     </w:rPr>
   </w:style>
+  <w:style w:type="paragraph" w:customStyle="1" w:styleId="Code">
+    <w:name w:val="Code"/>
+    <w:basedOn w:val="Paperbody"/>
+    <w:link w:val="CodeChar"/>
+    <w:qFormat/>
+    <w:rsid w:val="00A25751"/>
+    <w:rPr>
+      <w:rFonts w:ascii="Courier New" w:hAnsi="Courier New"/>
+      <w:b/>
+      <w:sz w:val="20"/>
+      <w:u w:val="single"/>
+    </w:rPr>
+  </w:style>
+  <w:style w:type="character" w:customStyle="1" w:styleId="CodeChar">
+    <w:name w:val="Code Char"/>
+    <w:basedOn w:val="PaperbodyChar"/>
+    <w:link w:val="Code"/>
+    <w:rsid w:val="00A25751"/>
+    <w:rPr>
+      <w:rFonts w:ascii="Courier New" w:hAnsi="Courier New"/>
+      <w:b/>
+      <w:sz w:val="20"/>
+      <w:u w:val="single"/>
+    </w:rPr>
+  </w:style>
 </w:styles>
 </file>
 
@@ -14412,7 +14621,7 @@
 </file>
 
 <file path=customXml/itemProps1.xml><?xml version="1.0" encoding="utf-8"?>
-<ds:datastoreItem xmlns:ds="http://schemas.openxmlformats.org/officeDocument/2006/customXml" ds:itemID="{401B2ECB-B2DC-4585-9379-A87C1411555F}">
+<ds:datastoreItem xmlns:ds="http://schemas.openxmlformats.org/officeDocument/2006/customXml" ds:itemID="{6CBD0D63-0437-4CD9-AA30-B554BBF8C485}">
   <ds:schemaRefs>
     <ds:schemaRef ds:uri="http://schemas.openxmlformats.org/officeDocument/2006/bibliography"/>
   </ds:schemaRefs>

</xml_diff>

<commit_message>
created caption style that will not be included in list of figures
</commit_message>
<xml_diff>
--- a/paper/mastersProjectPaper.docx
+++ b/paper/mastersProjectPaper.docx
@@ -170,6 +170,14 @@
     </w:p>
     <w:sdt>
       <w:sdtPr>
+        <w:rPr>
+          <w:rFonts w:eastAsiaTheme="minorEastAsia" w:cstheme="minorBidi"/>
+          <w:b w:val="0"/>
+          <w:bCs w:val="0"/>
+          <w:color w:val="auto"/>
+          <w:sz w:val="24"/>
+          <w:szCs w:val="22"/>
+        </w:rPr>
         <w:id w:val="-757285769"/>
         <w:docPartObj>
           <w:docPartGallery w:val="Table of Contents"/>
@@ -178,11 +186,7 @@
       </w:sdtPr>
       <w:sdtEndPr>
         <w:rPr>
-          <w:rFonts w:eastAsiaTheme="minorEastAsia" w:cstheme="minorBidi"/>
           <w:noProof/>
-          <w:color w:val="auto"/>
-          <w:sz w:val="24"/>
-          <w:szCs w:val="22"/>
         </w:rPr>
       </w:sdtEndPr>
       <w:sdtContent>
@@ -293,8 +297,6 @@
               </w:rPr>
               <w:t>Tables</w:t>
             </w:r>
-            <w:bookmarkStart w:id="5" w:name="_GoBack"/>
-            <w:bookmarkEnd w:id="5"/>
             <w:r>
               <w:rPr>
                 <w:noProof/>
@@ -1732,13 +1734,962 @@
     <w:p>
       <w:pPr>
         <w:pStyle w:val="Heading1"/>
-      </w:pPr>
-      <w:bookmarkStart w:id="6" w:name="_Toc411938343"/>
+        <w:rPr>
+          <w:noProof/>
+        </w:rPr>
+      </w:pPr>
+      <w:bookmarkStart w:id="5" w:name="_Toc411938343"/>
       <w:r>
         <w:lastRenderedPageBreak/>
         <w:t>Figures</w:t>
       </w:r>
-      <w:bookmarkEnd w:id="6"/>
+      <w:bookmarkStart w:id="6" w:name="_Toc411938344"/>
+      <w:bookmarkStart w:id="7" w:name="_GoBack"/>
+      <w:bookmarkEnd w:id="5"/>
+      <w:bookmarkEnd w:id="7"/>
+      <w:r>
+        <w:fldChar w:fldCharType="begin"/>
+      </w:r>
+      <w:r>
+        <w:instrText xml:space="preserve"> TOC \h \z \t "Caption" \c </w:instrText>
+      </w:r>
+      <w:r>
+        <w:fldChar w:fldCharType="separate"/>
+      </w:r>
+    </w:p>
+    <w:p>
+      <w:pPr>
+        <w:pStyle w:val="TableofFigures"/>
+        <w:tabs>
+          <w:tab w:val="right" w:pos="10790"/>
+        </w:tabs>
+        <w:rPr>
+          <w:caps w:val="0"/>
+          <w:noProof/>
+          <w:sz w:val="22"/>
+          <w:szCs w:val="22"/>
+        </w:rPr>
+      </w:pPr>
+      <w:hyperlink w:anchor="_Toc411940142" w:history="1">
+        <w:r>
+          <w:rPr>
+            <w:rStyle w:val="Hyperlink"/>
+            <w:noProof/>
+          </w:rPr>
+          <w:t>Table 1: Content Inventory</w:t>
+        </w:r>
+        <w:r>
+          <w:rPr>
+            <w:noProof/>
+            <w:webHidden/>
+          </w:rPr>
+          <w:tab/>
+        </w:r>
+        <w:r>
+          <w:rPr>
+            <w:noProof/>
+            <w:webHidden/>
+          </w:rPr>
+          <w:fldChar w:fldCharType="begin"/>
+        </w:r>
+        <w:r>
+          <w:rPr>
+            <w:noProof/>
+            <w:webHidden/>
+          </w:rPr>
+          <w:instrText xml:space="preserve"> PAGEREF _Toc411940142 \h </w:instrText>
+        </w:r>
+        <w:r>
+          <w:rPr>
+            <w:noProof/>
+            <w:webHidden/>
+          </w:rPr>
+        </w:r>
+        <w:r>
+          <w:rPr>
+            <w:noProof/>
+            <w:webHidden/>
+          </w:rPr>
+          <w:fldChar w:fldCharType="separate"/>
+        </w:r>
+        <w:r>
+          <w:rPr>
+            <w:noProof/>
+            <w:webHidden/>
+          </w:rPr>
+          <w:t>3</w:t>
+        </w:r>
+        <w:r>
+          <w:rPr>
+            <w:noProof/>
+            <w:webHidden/>
+          </w:rPr>
+          <w:fldChar w:fldCharType="end"/>
+        </w:r>
+      </w:hyperlink>
+    </w:p>
+    <w:p>
+      <w:pPr>
+        <w:pStyle w:val="TableofFigures"/>
+        <w:tabs>
+          <w:tab w:val="right" w:pos="10790"/>
+        </w:tabs>
+        <w:rPr>
+          <w:caps w:val="0"/>
+          <w:noProof/>
+          <w:sz w:val="22"/>
+          <w:szCs w:val="22"/>
+        </w:rPr>
+      </w:pPr>
+      <w:hyperlink w:anchor="_Toc411940143" w:history="1">
+        <w:r>
+          <w:rPr>
+            <w:rStyle w:val="Hyperlink"/>
+            <w:noProof/>
+          </w:rPr>
+          <w:t>Figure 1: Pageviews above and below 1%</w:t>
+        </w:r>
+        <w:r>
+          <w:rPr>
+            <w:noProof/>
+            <w:webHidden/>
+          </w:rPr>
+          <w:tab/>
+        </w:r>
+        <w:r>
+          <w:rPr>
+            <w:noProof/>
+            <w:webHidden/>
+          </w:rPr>
+          <w:fldChar w:fldCharType="begin"/>
+        </w:r>
+        <w:r>
+          <w:rPr>
+            <w:noProof/>
+            <w:webHidden/>
+          </w:rPr>
+          <w:instrText xml:space="preserve"> PAGEREF _Toc411940143 \h </w:instrText>
+        </w:r>
+        <w:r>
+          <w:rPr>
+            <w:noProof/>
+            <w:webHidden/>
+          </w:rPr>
+        </w:r>
+        <w:r>
+          <w:rPr>
+            <w:noProof/>
+            <w:webHidden/>
+          </w:rPr>
+          <w:fldChar w:fldCharType="separate"/>
+        </w:r>
+        <w:r>
+          <w:rPr>
+            <w:noProof/>
+            <w:webHidden/>
+          </w:rPr>
+          <w:t>3</w:t>
+        </w:r>
+        <w:r>
+          <w:rPr>
+            <w:noProof/>
+            <w:webHidden/>
+          </w:rPr>
+          <w:fldChar w:fldCharType="end"/>
+        </w:r>
+      </w:hyperlink>
+    </w:p>
+    <w:p>
+      <w:pPr>
+        <w:pStyle w:val="TableofFigures"/>
+        <w:tabs>
+          <w:tab w:val="right" w:pos="10790"/>
+        </w:tabs>
+        <w:rPr>
+          <w:caps w:val="0"/>
+          <w:noProof/>
+          <w:sz w:val="22"/>
+          <w:szCs w:val="22"/>
+        </w:rPr>
+      </w:pPr>
+      <w:hyperlink w:anchor="_Toc411940144" w:history="1">
+        <w:r>
+          <w:rPr>
+            <w:rStyle w:val="Hyperlink"/>
+            <w:noProof/>
+          </w:rPr>
+          <w:t>Figure 2: Screenshot of Google Analytics’ pageviews for the Graham Resource Center, in order of most visited pages from 19 Aug 19, 2013 - 10 May 2014</w:t>
+        </w:r>
+        <w:r>
+          <w:rPr>
+            <w:noProof/>
+            <w:webHidden/>
+          </w:rPr>
+          <w:tab/>
+        </w:r>
+        <w:r>
+          <w:rPr>
+            <w:noProof/>
+            <w:webHidden/>
+          </w:rPr>
+          <w:fldChar w:fldCharType="begin"/>
+        </w:r>
+        <w:r>
+          <w:rPr>
+            <w:noProof/>
+            <w:webHidden/>
+          </w:rPr>
+          <w:instrText xml:space="preserve"> PAGEREF _Toc411940144 \h </w:instrText>
+        </w:r>
+        <w:r>
+          <w:rPr>
+            <w:noProof/>
+            <w:webHidden/>
+          </w:rPr>
+        </w:r>
+        <w:r>
+          <w:rPr>
+            <w:noProof/>
+            <w:webHidden/>
+          </w:rPr>
+          <w:fldChar w:fldCharType="separate"/>
+        </w:r>
+        <w:r>
+          <w:rPr>
+            <w:noProof/>
+            <w:webHidden/>
+          </w:rPr>
+          <w:t>5</w:t>
+        </w:r>
+        <w:r>
+          <w:rPr>
+            <w:noProof/>
+            <w:webHidden/>
+          </w:rPr>
+          <w:fldChar w:fldCharType="end"/>
+        </w:r>
+      </w:hyperlink>
+    </w:p>
+    <w:p>
+      <w:pPr>
+        <w:pStyle w:val="TableofFigures"/>
+        <w:tabs>
+          <w:tab w:val="right" w:pos="10790"/>
+        </w:tabs>
+        <w:rPr>
+          <w:caps w:val="0"/>
+          <w:noProof/>
+          <w:sz w:val="22"/>
+          <w:szCs w:val="22"/>
+        </w:rPr>
+      </w:pPr>
+      <w:hyperlink w:anchor="_Toc411940145" w:history="1">
+        <w:r>
+          <w:rPr>
+            <w:rStyle w:val="Hyperlink"/>
+            <w:noProof/>
+          </w:rPr>
+          <w:t>Figure 3: Screenshot of the faculty page for the current library website. Available online at http://library.iit.edu/faculty/</w:t>
+        </w:r>
+        <w:r>
+          <w:rPr>
+            <w:noProof/>
+            <w:webHidden/>
+          </w:rPr>
+          <w:tab/>
+        </w:r>
+        <w:r>
+          <w:rPr>
+            <w:noProof/>
+            <w:webHidden/>
+          </w:rPr>
+          <w:fldChar w:fldCharType="begin"/>
+        </w:r>
+        <w:r>
+          <w:rPr>
+            <w:noProof/>
+            <w:webHidden/>
+          </w:rPr>
+          <w:instrText xml:space="preserve"> PAGEREF _Toc411940145 \h </w:instrText>
+        </w:r>
+        <w:r>
+          <w:rPr>
+            <w:noProof/>
+            <w:webHidden/>
+          </w:rPr>
+        </w:r>
+        <w:r>
+          <w:rPr>
+            <w:noProof/>
+            <w:webHidden/>
+          </w:rPr>
+          <w:fldChar w:fldCharType="separate"/>
+        </w:r>
+        <w:r>
+          <w:rPr>
+            <w:noProof/>
+            <w:webHidden/>
+          </w:rPr>
+          <w:t>6</w:t>
+        </w:r>
+        <w:r>
+          <w:rPr>
+            <w:noProof/>
+            <w:webHidden/>
+          </w:rPr>
+          <w:fldChar w:fldCharType="end"/>
+        </w:r>
+      </w:hyperlink>
+    </w:p>
+    <w:p>
+      <w:pPr>
+        <w:pStyle w:val="TableofFigures"/>
+        <w:tabs>
+          <w:tab w:val="right" w:pos="10790"/>
+        </w:tabs>
+        <w:rPr>
+          <w:caps w:val="0"/>
+          <w:noProof/>
+          <w:sz w:val="22"/>
+          <w:szCs w:val="22"/>
+        </w:rPr>
+      </w:pPr>
+      <w:hyperlink w:anchor="_Toc411940146" w:history="1">
+        <w:r>
+          <w:rPr>
+            <w:rStyle w:val="Hyperlink"/>
+            <w:noProof/>
+          </w:rPr>
+          <w:t>Figure 4: Screenshot of the resources available for dissertations and theses. Available online at http://library.iit.edu/formats</w:t>
+        </w:r>
+        <w:r>
+          <w:rPr>
+            <w:noProof/>
+            <w:webHidden/>
+          </w:rPr>
+          <w:tab/>
+        </w:r>
+        <w:r>
+          <w:rPr>
+            <w:noProof/>
+            <w:webHidden/>
+          </w:rPr>
+          <w:fldChar w:fldCharType="begin"/>
+        </w:r>
+        <w:r>
+          <w:rPr>
+            <w:noProof/>
+            <w:webHidden/>
+          </w:rPr>
+          <w:instrText xml:space="preserve"> PAGEREF _Toc411940146 \h </w:instrText>
+        </w:r>
+        <w:r>
+          <w:rPr>
+            <w:noProof/>
+            <w:webHidden/>
+          </w:rPr>
+        </w:r>
+        <w:r>
+          <w:rPr>
+            <w:noProof/>
+            <w:webHidden/>
+          </w:rPr>
+          <w:fldChar w:fldCharType="separate"/>
+        </w:r>
+        <w:r>
+          <w:rPr>
+            <w:noProof/>
+            <w:webHidden/>
+          </w:rPr>
+          <w:t>7</w:t>
+        </w:r>
+        <w:r>
+          <w:rPr>
+            <w:noProof/>
+            <w:webHidden/>
+          </w:rPr>
+          <w:fldChar w:fldCharType="end"/>
+        </w:r>
+      </w:hyperlink>
+    </w:p>
+    <w:p>
+      <w:pPr>
+        <w:pStyle w:val="TableofFigures"/>
+        <w:tabs>
+          <w:tab w:val="right" w:pos="10790"/>
+        </w:tabs>
+        <w:rPr>
+          <w:caps w:val="0"/>
+          <w:noProof/>
+          <w:sz w:val="22"/>
+          <w:szCs w:val="22"/>
+        </w:rPr>
+      </w:pPr>
+      <w:hyperlink w:anchor="_Toc411940147" w:history="1">
+        <w:r>
+          <w:rPr>
+            <w:rStyle w:val="Hyperlink"/>
+            <w:noProof/>
+          </w:rPr>
+          <w:t>Figure 5: Screenshot of a sample database page, providing links to other resources using the same subjects and formats. Available online at http://216.47.136.104/databases/538</w:t>
+        </w:r>
+        <w:r>
+          <w:rPr>
+            <w:noProof/>
+            <w:webHidden/>
+          </w:rPr>
+          <w:tab/>
+        </w:r>
+        <w:r>
+          <w:rPr>
+            <w:noProof/>
+            <w:webHidden/>
+          </w:rPr>
+          <w:fldChar w:fldCharType="begin"/>
+        </w:r>
+        <w:r>
+          <w:rPr>
+            <w:noProof/>
+            <w:webHidden/>
+          </w:rPr>
+          <w:instrText xml:space="preserve"> PAGEREF _Toc411940147 \h </w:instrText>
+        </w:r>
+        <w:r>
+          <w:rPr>
+            <w:noProof/>
+            <w:webHidden/>
+          </w:rPr>
+        </w:r>
+        <w:r>
+          <w:rPr>
+            <w:noProof/>
+            <w:webHidden/>
+          </w:rPr>
+          <w:fldChar w:fldCharType="separate"/>
+        </w:r>
+        <w:r>
+          <w:rPr>
+            <w:noProof/>
+            <w:webHidden/>
+          </w:rPr>
+          <w:t>8</w:t>
+        </w:r>
+        <w:r>
+          <w:rPr>
+            <w:noProof/>
+            <w:webHidden/>
+          </w:rPr>
+          <w:fldChar w:fldCharType="end"/>
+        </w:r>
+      </w:hyperlink>
+    </w:p>
+    <w:p>
+      <w:pPr>
+        <w:pStyle w:val="TableofFigures"/>
+        <w:tabs>
+          <w:tab w:val="right" w:pos="10790"/>
+        </w:tabs>
+        <w:rPr>
+          <w:caps w:val="0"/>
+          <w:noProof/>
+          <w:sz w:val="22"/>
+          <w:szCs w:val="22"/>
+        </w:rPr>
+      </w:pPr>
+      <w:hyperlink w:anchor="_Toc411940148" w:history="1">
+        <w:r>
+          <w:rPr>
+            <w:rStyle w:val="Hyperlink"/>
+            <w:noProof/>
+          </w:rPr>
+          <w:t>Figure 6: Screenshot of</w:t>
+        </w:r>
+        <w:r>
+          <w:rPr>
+            <w:noProof/>
+            <w:webHidden/>
+          </w:rPr>
+          <w:tab/>
+        </w:r>
+        <w:r>
+          <w:rPr>
+            <w:noProof/>
+            <w:webHidden/>
+          </w:rPr>
+          <w:fldChar w:fldCharType="begin"/>
+        </w:r>
+        <w:r>
+          <w:rPr>
+            <w:noProof/>
+            <w:webHidden/>
+          </w:rPr>
+          <w:instrText xml:space="preserve"> PAGEREF _Toc411940148 \h </w:instrText>
+        </w:r>
+        <w:r>
+          <w:rPr>
+            <w:noProof/>
+            <w:webHidden/>
+          </w:rPr>
+        </w:r>
+        <w:r>
+          <w:rPr>
+            <w:noProof/>
+            <w:webHidden/>
+          </w:rPr>
+          <w:fldChar w:fldCharType="separate"/>
+        </w:r>
+        <w:r>
+          <w:rPr>
+            <w:noProof/>
+            <w:webHidden/>
+          </w:rPr>
+          <w:t>9</w:t>
+        </w:r>
+        <w:r>
+          <w:rPr>
+            <w:noProof/>
+            <w:webHidden/>
+          </w:rPr>
+          <w:fldChar w:fldCharType="end"/>
+        </w:r>
+      </w:hyperlink>
+    </w:p>
+    <w:p>
+      <w:pPr>
+        <w:pStyle w:val="TableofFigures"/>
+        <w:tabs>
+          <w:tab w:val="right" w:pos="10790"/>
+        </w:tabs>
+        <w:rPr>
+          <w:caps w:val="0"/>
+          <w:noProof/>
+          <w:sz w:val="22"/>
+          <w:szCs w:val="22"/>
+        </w:rPr>
+      </w:pPr>
+      <w:hyperlink w:anchor="_Toc411940149" w:history="1">
+        <w:r>
+          <w:rPr>
+            <w:rStyle w:val="Hyperlink"/>
+            <w:noProof/>
+          </w:rPr>
+          <w:t>Figure 7</w:t>
+        </w:r>
+        <w:r>
+          <w:rPr>
+            <w:noProof/>
+            <w:webHidden/>
+          </w:rPr>
+          <w:tab/>
+        </w:r>
+        <w:r>
+          <w:rPr>
+            <w:noProof/>
+            <w:webHidden/>
+          </w:rPr>
+          <w:fldChar w:fldCharType="begin"/>
+        </w:r>
+        <w:r>
+          <w:rPr>
+            <w:noProof/>
+            <w:webHidden/>
+          </w:rPr>
+          <w:instrText xml:space="preserve"> PAGEREF _Toc411940149 \h </w:instrText>
+        </w:r>
+        <w:r>
+          <w:rPr>
+            <w:noProof/>
+            <w:webHidden/>
+          </w:rPr>
+        </w:r>
+        <w:r>
+          <w:rPr>
+            <w:noProof/>
+            <w:webHidden/>
+          </w:rPr>
+          <w:fldChar w:fldCharType="separate"/>
+        </w:r>
+        <w:r>
+          <w:rPr>
+            <w:noProof/>
+            <w:webHidden/>
+          </w:rPr>
+          <w:t>20</w:t>
+        </w:r>
+        <w:r>
+          <w:rPr>
+            <w:noProof/>
+            <w:webHidden/>
+          </w:rPr>
+          <w:fldChar w:fldCharType="end"/>
+        </w:r>
+      </w:hyperlink>
+    </w:p>
+    <w:p>
+      <w:pPr>
+        <w:pStyle w:val="TableofFigures"/>
+        <w:tabs>
+          <w:tab w:val="right" w:pos="10790"/>
+        </w:tabs>
+        <w:rPr>
+          <w:caps w:val="0"/>
+          <w:noProof/>
+          <w:sz w:val="22"/>
+          <w:szCs w:val="22"/>
+        </w:rPr>
+      </w:pPr>
+      <w:hyperlink w:anchor="_Toc411940150" w:history="1">
+        <w:r>
+          <w:rPr>
+            <w:rStyle w:val="Hyperlink"/>
+            <w:noProof/>
+          </w:rPr>
+          <w:t>HawkEye prototype – initial home page</w:t>
+        </w:r>
+        <w:r>
+          <w:rPr>
+            <w:noProof/>
+            <w:webHidden/>
+          </w:rPr>
+          <w:tab/>
+        </w:r>
+        <w:r>
+          <w:rPr>
+            <w:noProof/>
+            <w:webHidden/>
+          </w:rPr>
+          <w:fldChar w:fldCharType="begin"/>
+        </w:r>
+        <w:r>
+          <w:rPr>
+            <w:noProof/>
+            <w:webHidden/>
+          </w:rPr>
+          <w:instrText xml:space="preserve"> PAGEREF _Toc411940150 \h </w:instrText>
+        </w:r>
+        <w:r>
+          <w:rPr>
+            <w:noProof/>
+            <w:webHidden/>
+          </w:rPr>
+        </w:r>
+        <w:r>
+          <w:rPr>
+            <w:noProof/>
+            <w:webHidden/>
+          </w:rPr>
+          <w:fldChar w:fldCharType="separate"/>
+        </w:r>
+        <w:r>
+          <w:rPr>
+            <w:noProof/>
+            <w:webHidden/>
+          </w:rPr>
+          <w:t>20</w:t>
+        </w:r>
+        <w:r>
+          <w:rPr>
+            <w:noProof/>
+            <w:webHidden/>
+          </w:rPr>
+          <w:fldChar w:fldCharType="end"/>
+        </w:r>
+      </w:hyperlink>
+    </w:p>
+    <w:p>
+      <w:pPr>
+        <w:pStyle w:val="TableofFigures"/>
+        <w:tabs>
+          <w:tab w:val="right" w:pos="10790"/>
+        </w:tabs>
+        <w:rPr>
+          <w:caps w:val="0"/>
+          <w:noProof/>
+          <w:sz w:val="22"/>
+          <w:szCs w:val="22"/>
+        </w:rPr>
+      </w:pPr>
+      <w:hyperlink w:anchor="_Toc411940151" w:history="1">
+        <w:r>
+          <w:rPr>
+            <w:rStyle w:val="Hyperlink"/>
+            <w:noProof/>
+          </w:rPr>
+          <w:t>Figure 8</w:t>
+        </w:r>
+        <w:r>
+          <w:rPr>
+            <w:noProof/>
+            <w:webHidden/>
+          </w:rPr>
+          <w:tab/>
+        </w:r>
+        <w:r>
+          <w:rPr>
+            <w:noProof/>
+            <w:webHidden/>
+          </w:rPr>
+          <w:fldChar w:fldCharType="begin"/>
+        </w:r>
+        <w:r>
+          <w:rPr>
+            <w:noProof/>
+            <w:webHidden/>
+          </w:rPr>
+          <w:instrText xml:space="preserve"> PAGEREF _Toc411940151 \h </w:instrText>
+        </w:r>
+        <w:r>
+          <w:rPr>
+            <w:noProof/>
+            <w:webHidden/>
+          </w:rPr>
+        </w:r>
+        <w:r>
+          <w:rPr>
+            <w:noProof/>
+            <w:webHidden/>
+          </w:rPr>
+          <w:fldChar w:fldCharType="separate"/>
+        </w:r>
+        <w:r>
+          <w:rPr>
+            <w:noProof/>
+            <w:webHidden/>
+          </w:rPr>
+          <w:t>21</w:t>
+        </w:r>
+        <w:r>
+          <w:rPr>
+            <w:noProof/>
+            <w:webHidden/>
+          </w:rPr>
+          <w:fldChar w:fldCharType="end"/>
+        </w:r>
+      </w:hyperlink>
+    </w:p>
+    <w:p>
+      <w:pPr>
+        <w:pStyle w:val="TableofFigures"/>
+        <w:tabs>
+          <w:tab w:val="right" w:pos="10790"/>
+        </w:tabs>
+        <w:rPr>
+          <w:caps w:val="0"/>
+          <w:noProof/>
+          <w:sz w:val="22"/>
+          <w:szCs w:val="22"/>
+        </w:rPr>
+      </w:pPr>
+      <w:hyperlink w:anchor="_Toc411940152" w:history="1">
+        <w:r>
+          <w:rPr>
+            <w:rStyle w:val="Hyperlink"/>
+            <w:noProof/>
+          </w:rPr>
+          <w:t>HawkEye prototype – error page</w:t>
+        </w:r>
+        <w:r>
+          <w:rPr>
+            <w:noProof/>
+            <w:webHidden/>
+          </w:rPr>
+          <w:tab/>
+        </w:r>
+        <w:r>
+          <w:rPr>
+            <w:noProof/>
+            <w:webHidden/>
+          </w:rPr>
+          <w:fldChar w:fldCharType="begin"/>
+        </w:r>
+        <w:r>
+          <w:rPr>
+            <w:noProof/>
+            <w:webHidden/>
+          </w:rPr>
+          <w:instrText xml:space="preserve"> PAGEREF _Toc411940152 \h </w:instrText>
+        </w:r>
+        <w:r>
+          <w:rPr>
+            <w:noProof/>
+            <w:webHidden/>
+          </w:rPr>
+        </w:r>
+        <w:r>
+          <w:rPr>
+            <w:noProof/>
+            <w:webHidden/>
+          </w:rPr>
+          <w:fldChar w:fldCharType="separate"/>
+        </w:r>
+        <w:r>
+          <w:rPr>
+            <w:noProof/>
+            <w:webHidden/>
+          </w:rPr>
+          <w:t>21</w:t>
+        </w:r>
+        <w:r>
+          <w:rPr>
+            <w:noProof/>
+            <w:webHidden/>
+          </w:rPr>
+          <w:fldChar w:fldCharType="end"/>
+        </w:r>
+      </w:hyperlink>
+    </w:p>
+    <w:p>
+      <w:pPr>
+        <w:pStyle w:val="TableofFigures"/>
+        <w:tabs>
+          <w:tab w:val="right" w:pos="10790"/>
+        </w:tabs>
+        <w:rPr>
+          <w:caps w:val="0"/>
+          <w:noProof/>
+          <w:sz w:val="22"/>
+          <w:szCs w:val="22"/>
+        </w:rPr>
+      </w:pPr>
+      <w:hyperlink w:anchor="_Toc411940153" w:history="1">
+        <w:r>
+          <w:rPr>
+            <w:rStyle w:val="Hyperlink"/>
+            <w:noProof/>
+          </w:rPr>
+          <w:t>Figure 9</w:t>
+        </w:r>
+        <w:r>
+          <w:rPr>
+            <w:noProof/>
+            <w:webHidden/>
+          </w:rPr>
+          <w:tab/>
+        </w:r>
+        <w:r>
+          <w:rPr>
+            <w:noProof/>
+            <w:webHidden/>
+          </w:rPr>
+          <w:fldChar w:fldCharType="begin"/>
+        </w:r>
+        <w:r>
+          <w:rPr>
+            <w:noProof/>
+            <w:webHidden/>
+          </w:rPr>
+          <w:instrText xml:space="preserve"> PAGEREF _Toc411940153 \h </w:instrText>
+        </w:r>
+        <w:r>
+          <w:rPr>
+            <w:noProof/>
+            <w:webHidden/>
+          </w:rPr>
+        </w:r>
+        <w:r>
+          <w:rPr>
+            <w:noProof/>
+            <w:webHidden/>
+          </w:rPr>
+          <w:fldChar w:fldCharType="separate"/>
+        </w:r>
+        <w:r>
+          <w:rPr>
+            <w:noProof/>
+            <w:webHidden/>
+          </w:rPr>
+          <w:t>22</w:t>
+        </w:r>
+        <w:r>
+          <w:rPr>
+            <w:noProof/>
+            <w:webHidden/>
+          </w:rPr>
+          <w:fldChar w:fldCharType="end"/>
+        </w:r>
+      </w:hyperlink>
+    </w:p>
+    <w:p>
+      <w:pPr>
+        <w:pStyle w:val="TableofFigures"/>
+        <w:tabs>
+          <w:tab w:val="right" w:pos="10790"/>
+        </w:tabs>
+        <w:rPr>
+          <w:caps w:val="0"/>
+          <w:noProof/>
+          <w:sz w:val="22"/>
+          <w:szCs w:val="22"/>
+        </w:rPr>
+      </w:pPr>
+      <w:hyperlink w:anchor="_Toc411940154" w:history="1">
+        <w:r>
+          <w:rPr>
+            <w:rStyle w:val="Hyperlink"/>
+            <w:noProof/>
+          </w:rPr>
+          <w:t>HawkEye prototype – revised home page</w:t>
+        </w:r>
+        <w:r>
+          <w:rPr>
+            <w:noProof/>
+            <w:webHidden/>
+          </w:rPr>
+          <w:tab/>
+        </w:r>
+        <w:r>
+          <w:rPr>
+            <w:noProof/>
+            <w:webHidden/>
+          </w:rPr>
+          <w:fldChar w:fldCharType="begin"/>
+        </w:r>
+        <w:r>
+          <w:rPr>
+            <w:noProof/>
+            <w:webHidden/>
+          </w:rPr>
+          <w:instrText xml:space="preserve"> PAGEREF _Toc411940154 \h </w:instrText>
+        </w:r>
+        <w:r>
+          <w:rPr>
+            <w:noProof/>
+            <w:webHidden/>
+          </w:rPr>
+        </w:r>
+        <w:r>
+          <w:rPr>
+            <w:noProof/>
+            <w:webHidden/>
+          </w:rPr>
+          <w:fldChar w:fldCharType="separate"/>
+        </w:r>
+        <w:r>
+          <w:rPr>
+            <w:noProof/>
+            <w:webHidden/>
+          </w:rPr>
+          <w:t>22</w:t>
+        </w:r>
+        <w:r>
+          <w:rPr>
+            <w:noProof/>
+            <w:webHidden/>
+          </w:rPr>
+          <w:fldChar w:fldCharType="end"/>
+        </w:r>
+      </w:hyperlink>
+    </w:p>
+    <w:p>
+      <w:pPr>
+        <w:spacing w:after="80" w:line="240" w:lineRule="auto"/>
+      </w:pPr>
+      <w:r>
+        <w:fldChar w:fldCharType="end"/>
+      </w:r>
+      <w:r>
+        <w:br w:type="page"/>
+      </w:r>
     </w:p>
     <w:p>
       <w:pPr>
@@ -1752,20 +2703,15 @@
           <w:szCs w:val="28"/>
         </w:rPr>
       </w:pPr>
-      <w:r>
-        <w:br w:type="page"/>
-      </w:r>
     </w:p>
     <w:p>
       <w:pPr>
         <w:pStyle w:val="Heading1"/>
       </w:pPr>
-      <w:bookmarkStart w:id="7" w:name="_Toc411938344"/>
-      <w:r>
-        <w:lastRenderedPageBreak/>
+      <w:r>
         <w:t>Tables</w:t>
       </w:r>
-      <w:bookmarkEnd w:id="7"/>
+      <w:bookmarkEnd w:id="6"/>
     </w:p>
     <w:p/>
     <w:p/>
@@ -2159,39 +3105,9 @@
     </w:p>
     <w:p>
       <w:pPr>
-        <w:pStyle w:val="Paperbody"/>
-      </w:pPr>
-    </w:p>
-    <w:p>
-      <w:pPr>
         <w:pStyle w:val="Caption"/>
         <w:keepNext/>
       </w:pPr>
-      <w:bookmarkStart w:id="14" w:name="_Ref411935971"/>
-      <w:r>
-        <w:t xml:space="preserve">Table </w:t>
-      </w:r>
-      <w:fldSimple w:instr=" SEQ Table \* ARABIC ">
-        <w:r>
-          <w:rPr>
-            <w:noProof/>
-          </w:rPr>
-          <w:t>1</w:t>
-        </w:r>
-      </w:fldSimple>
-      <w:bookmarkEnd w:id="14"/>
-      <w:r>
-        <w:t xml:space="preserve"> - </w:t>
-      </w:r>
-      <w:r>
-        <w:t xml:space="preserve">Content Inventory, first page. In order by most-visited pages from </w:t>
-      </w:r>
-      <w:r>
-        <w:t>19 Aug 19, 2013 - 10 May 2014</w:t>
-      </w:r>
-      <w:r>
-        <w:t>.</w:t>
-      </w:r>
     </w:p>
     <w:tbl>
       <w:tblPr>
@@ -3302,7 +4218,6 @@
               <w:pStyle w:val="table"/>
             </w:pPr>
             <w:r>
-              <w:lastRenderedPageBreak/>
               <w:t>Find It</w:t>
             </w:r>
           </w:p>
@@ -3396,6 +4311,7 @@
               <w:pStyle w:val="table"/>
             </w:pPr>
             <w:r>
+              <w:lastRenderedPageBreak/>
               <w:t>About</w:t>
             </w:r>
           </w:p>
@@ -3553,6 +4469,7 @@
           <w:p>
             <w:pPr>
               <w:pStyle w:val="table"/>
+              <w:keepNext/>
             </w:pPr>
             <w:r>
               <w:t>Information, policies and procedures to reserving a group study room.</w:t>
@@ -3563,9 +4480,36 @@
     </w:tbl>
     <w:p>
       <w:pPr>
-        <w:pStyle w:val="Paperbody"/>
-      </w:pPr>
-    </w:p>
+        <w:pStyle w:val="Caption"/>
+      </w:pPr>
+      <w:bookmarkStart w:id="14" w:name="_Toc411939260"/>
+      <w:bookmarkStart w:id="15" w:name="_Toc411939746"/>
+      <w:bookmarkStart w:id="16" w:name="_Toc411939970"/>
+      <w:bookmarkStart w:id="17" w:name="_Toc411940006"/>
+      <w:bookmarkStart w:id="18" w:name="_Toc411940142"/>
+      <w:r>
+        <w:t xml:space="preserve">Table </w:t>
+      </w:r>
+      <w:fldSimple w:instr=" SEQ Table \* ARABIC ">
+        <w:r>
+          <w:rPr>
+            <w:noProof/>
+          </w:rPr>
+          <w:t>1</w:t>
+        </w:r>
+      </w:fldSimple>
+      <w:r>
+        <w:t>: Content Inventory</w:t>
+      </w:r>
+      <w:bookmarkEnd w:id="15"/>
+      <w:bookmarkEnd w:id="16"/>
+      <w:bookmarkEnd w:id="17"/>
+      <w:bookmarkEnd w:id="18"/>
+      <w:r>
+        <w:t xml:space="preserve"> </w:t>
+      </w:r>
+    </w:p>
+    <w:bookmarkEnd w:id="14"/>
     <w:p>
       <w:pPr>
         <w:pStyle w:val="Paperbody"/>
@@ -3606,20 +4550,15 @@
     </w:p>
     <w:p>
       <w:pPr>
-        <w:pStyle w:val="Paperbody"/>
-      </w:pPr>
-    </w:p>
-    <w:p>
-      <w:pPr>
         <w:pStyle w:val="Caption"/>
         <w:keepNext/>
       </w:pPr>
-      <w:bookmarkStart w:id="15" w:name="_Toc411937414"/>
-      <w:bookmarkStart w:id="16" w:name="_Toc411937602"/>
-      <w:bookmarkStart w:id="17" w:name="_Toc411937777"/>
-      <w:bookmarkStart w:id="18" w:name="_Toc411937789"/>
-      <w:r>
-        <w:lastRenderedPageBreak/>
+      <w:bookmarkStart w:id="19" w:name="_Toc411939190"/>
+      <w:bookmarkStart w:id="20" w:name="_Toc411939263"/>
+      <w:bookmarkStart w:id="21" w:name="_Toc411939695"/>
+      <w:bookmarkStart w:id="22" w:name="_Toc411939747"/>
+      <w:bookmarkStart w:id="23" w:name="_Toc411940143"/>
+      <w:r>
         <w:t xml:space="preserve">Figure </w:t>
       </w:r>
       <w:fldSimple w:instr=" SEQ Figure \* ARABIC ">
@@ -3629,52 +4568,58 @@
           </w:rPr>
           <w:t>1</w:t>
         </w:r>
-        <w:bookmarkEnd w:id="15"/>
-        <w:bookmarkEnd w:id="16"/>
-        <w:bookmarkEnd w:id="17"/>
-        <w:bookmarkEnd w:id="18"/>
       </w:fldSimple>
-    </w:p>
-    <w:p>
-      <w:pPr>
-        <w:pStyle w:val="Caption"/>
-        <w:keepNext/>
-      </w:pPr>
-      <w:r>
-        <w:t xml:space="preserve">Percentage of </w:t>
+      <w:r>
+        <w:t xml:space="preserve">: </w:t>
       </w:r>
       <w:proofErr w:type="spellStart"/>
       <w:r>
-        <w:t>pageviews</w:t>
+        <w:t>P</w:t>
+      </w:r>
+      <w:r>
+        <w:t>ageviews</w:t>
       </w:r>
       <w:proofErr w:type="spellEnd"/>
       <w:r>
-        <w:t xml:space="preserve"> above and below 1% of total </w:t>
-      </w:r>
-      <w:proofErr w:type="spellStart"/>
-      <w:r>
-        <w:t>pageviews</w:t>
-      </w:r>
-      <w:proofErr w:type="spellEnd"/>
-      <w:r>
-        <w:t xml:space="preserve"> from </w:t>
-      </w:r>
-      <w:r>
-        <w:t>19 Aug 19, 2013 - 10 May 2014</w:t>
-      </w:r>
-    </w:p>
-    <w:p>
-      <w:pPr>
-        <w:pStyle w:val="Caption"/>
-        <w:keepNext/>
+        <w:t xml:space="preserve"> above and below 1%</w:t>
+      </w:r>
+      <w:bookmarkEnd w:id="23"/>
+      <w:r>
+        <w:t xml:space="preserve"> </w:t>
+      </w:r>
+      <w:bookmarkEnd w:id="21"/>
+      <w:bookmarkEnd w:id="22"/>
+    </w:p>
+    <w:bookmarkEnd w:id="19"/>
+    <w:bookmarkEnd w:id="20"/>
+    <w:p>
+      <w:pPr>
+        <w:pStyle w:val="CaptionExplanationnoTOC"/>
+        <w:rPr>
+          <w:noProof/>
+        </w:rPr>
+      </w:pPr>
+      <w:r>
+        <w:rPr>
+          <w:noProof/>
+        </w:rPr>
+        <w:t>As a percentage of total pageviews from 19 Aug 19, 2013 - 10 May 2014</w:t>
+      </w:r>
+    </w:p>
+    <w:p>
+      <w:pPr>
+        <w:pStyle w:val="Paperbody"/>
+        <w:rPr>
+          <w:noProof/>
+        </w:rPr>
       </w:pPr>
       <w:r>
         <w:rPr>
           <w:noProof/>
         </w:rPr>
         <w:drawing>
-          <wp:inline distT="0" distB="0" distL="0" distR="0" wp14:anchorId="4C19B2AB" wp14:editId="10E82A68">
-            <wp:extent cx="5372648" cy="3315970"/>
+          <wp:inline distT="0" distB="0" distL="0" distR="0" wp14:anchorId="1CD035A7" wp14:editId="3F0E78DC">
+            <wp:extent cx="4667250" cy="2880602"/>
             <wp:effectExtent l="0" t="0" r="0" b="0"/>
             <wp:docPr id="9" name="Picture 9"/>
             <wp:cNvGraphicFramePr>
@@ -3705,7 +4650,7 @@
                   <pic:spPr bwMode="auto">
                     <a:xfrm>
                       <a:off x="0" y="0"/>
-                      <a:ext cx="5372648" cy="3315970"/>
+                      <a:ext cx="4674924" cy="2885338"/>
                     </a:xfrm>
                     <a:prstGeom prst="rect">
                       <a:avLst/>
@@ -3842,7 +4787,6 @@
         <w:pStyle w:val="Paperbody"/>
       </w:pPr>
       <w:r>
-        <w:lastRenderedPageBreak/>
         <w:t>One area where the analytics were helpful was in viewing pageviews for the satellite libraries under my purview. Currently, the Graham Resource Center (located in Crown Hall on the main campus) and the Institute of Food Safety &amp; Health Library (located at the Moffett campus) have their own sites</w:t>
       </w:r>
       <w:r>
@@ -3929,7 +4873,11 @@
       </w:r>
       <w:proofErr w:type="spellEnd"/>
       <w:r>
-        <w:t xml:space="preserve">. This content will be reviewed to determine if it contains any unique material, or if the IIT University Archives pages </w:t>
+        <w:t xml:space="preserve">. This content will be </w:t>
+      </w:r>
+      <w:r>
+        <w:lastRenderedPageBreak/>
+        <w:t xml:space="preserve">reviewed to determine if it contains any unique material, or if the IIT University Archives pages </w:t>
       </w:r>
       <w:r>
         <w:t>about</w:t>
@@ -3953,10 +4901,15 @@
         <w:pStyle w:val="Caption"/>
         <w:keepNext/>
       </w:pPr>
-      <w:bookmarkStart w:id="19" w:name="_Toc411937415"/>
-      <w:bookmarkStart w:id="20" w:name="_Toc411937603"/>
-      <w:bookmarkStart w:id="21" w:name="_Toc411937778"/>
-      <w:bookmarkStart w:id="22" w:name="_Toc411937790"/>
+      <w:bookmarkStart w:id="24" w:name="_Toc411937415"/>
+      <w:bookmarkStart w:id="25" w:name="_Toc411937603"/>
+      <w:bookmarkStart w:id="26" w:name="_Toc411937778"/>
+      <w:bookmarkStart w:id="27" w:name="_Toc411937790"/>
+      <w:bookmarkStart w:id="28" w:name="_Toc411939191"/>
+      <w:bookmarkStart w:id="29" w:name="_Toc411939264"/>
+      <w:bookmarkStart w:id="30" w:name="_Toc411939696"/>
+      <w:bookmarkStart w:id="31" w:name="_Toc411939748"/>
+      <w:bookmarkStart w:id="32" w:name="_Toc411940144"/>
       <w:r>
         <w:t xml:space="preserve">Figure </w:t>
       </w:r>
@@ -3967,16 +4920,18 @@
           </w:rPr>
           <w:t>2</w:t>
         </w:r>
-        <w:bookmarkEnd w:id="19"/>
-        <w:bookmarkEnd w:id="20"/>
-        <w:bookmarkEnd w:id="21"/>
-        <w:bookmarkEnd w:id="22"/>
+        <w:bookmarkEnd w:id="24"/>
+        <w:bookmarkEnd w:id="25"/>
+        <w:bookmarkEnd w:id="26"/>
+        <w:bookmarkEnd w:id="27"/>
+        <w:bookmarkEnd w:id="28"/>
+        <w:bookmarkEnd w:id="29"/>
       </w:fldSimple>
-    </w:p>
-    <w:p>
-      <w:pPr>
-        <w:pStyle w:val="Caption"/>
-      </w:pPr>
+      <w:bookmarkStart w:id="33" w:name="_Toc411939192"/>
+      <w:bookmarkStart w:id="34" w:name="_Toc411939265"/>
+      <w:r>
+        <w:t xml:space="preserve">: </w:t>
+      </w:r>
       <w:r>
         <w:t xml:space="preserve">Screenshot of Google Analytics’ </w:t>
       </w:r>
@@ -3991,6 +4946,11 @@
       <w:r>
         <w:t>19 Aug 19, 2013 - 10 May 2014</w:t>
       </w:r>
+      <w:bookmarkEnd w:id="30"/>
+      <w:bookmarkEnd w:id="31"/>
+      <w:bookmarkEnd w:id="32"/>
+      <w:bookmarkEnd w:id="33"/>
+      <w:bookmarkEnd w:id="34"/>
     </w:p>
     <w:p>
       <w:pPr>
@@ -4000,7 +4960,6 @@
         <w:rPr>
           <w:noProof/>
         </w:rPr>
-        <w:lastRenderedPageBreak/>
         <w:drawing>
           <wp:inline distT="0" distB="0" distL="0" distR="0" wp14:anchorId="3F78738E" wp14:editId="21216B37">
             <wp:extent cx="5377412" cy="2830112"/>
@@ -4053,11 +5012,11 @@
       <w:pPr>
         <w:pStyle w:val="Heading2"/>
       </w:pPr>
-      <w:bookmarkStart w:id="23" w:name="_Toc411938348"/>
+      <w:bookmarkStart w:id="35" w:name="_Toc411938348"/>
       <w:r>
         <w:t>Content Layout</w:t>
       </w:r>
-      <w:bookmarkEnd w:id="23"/>
+      <w:bookmarkEnd w:id="35"/>
     </w:p>
     <w:p>
       <w:pPr>
@@ -4107,12 +5066,18 @@
         <w:pStyle w:val="Caption"/>
         <w:keepNext/>
       </w:pPr>
-      <w:bookmarkStart w:id="24" w:name="_Ref411935942"/>
-      <w:bookmarkStart w:id="25" w:name="_Toc411937416"/>
-      <w:bookmarkStart w:id="26" w:name="_Toc411937604"/>
-      <w:bookmarkStart w:id="27" w:name="_Toc411937779"/>
-      <w:bookmarkStart w:id="28" w:name="_Toc411937791"/>
-      <w:r>
+      <w:bookmarkStart w:id="36" w:name="_Toc411937416"/>
+      <w:bookmarkStart w:id="37" w:name="_Toc411937604"/>
+      <w:bookmarkStart w:id="38" w:name="_Toc411937779"/>
+      <w:bookmarkStart w:id="39" w:name="_Toc411937791"/>
+      <w:bookmarkStart w:id="40" w:name="_Ref411935942"/>
+      <w:bookmarkStart w:id="41" w:name="_Toc411939193"/>
+      <w:bookmarkStart w:id="42" w:name="_Toc411939266"/>
+      <w:bookmarkStart w:id="43" w:name="_Toc411939697"/>
+      <w:bookmarkStart w:id="44" w:name="_Toc411939749"/>
+      <w:bookmarkStart w:id="45" w:name="_Toc411940145"/>
+      <w:r>
+        <w:lastRenderedPageBreak/>
         <w:t xml:space="preserve">Figure </w:t>
       </w:r>
       <w:fldSimple w:instr=" SEQ Figure \* ARABIC ">
@@ -4122,17 +5087,19 @@
           </w:rPr>
           <w:t>3</w:t>
         </w:r>
-        <w:bookmarkEnd w:id="25"/>
-        <w:bookmarkEnd w:id="26"/>
-        <w:bookmarkEnd w:id="27"/>
-        <w:bookmarkEnd w:id="28"/>
+        <w:bookmarkEnd w:id="36"/>
+        <w:bookmarkEnd w:id="37"/>
+        <w:bookmarkEnd w:id="38"/>
+        <w:bookmarkEnd w:id="39"/>
+        <w:bookmarkEnd w:id="41"/>
+        <w:bookmarkEnd w:id="42"/>
       </w:fldSimple>
-      <w:bookmarkEnd w:id="24"/>
-    </w:p>
-    <w:p>
-      <w:pPr>
-        <w:pStyle w:val="Caption"/>
-      </w:pPr>
+      <w:bookmarkStart w:id="46" w:name="_Toc411939194"/>
+      <w:bookmarkStart w:id="47" w:name="_Toc411939267"/>
+      <w:bookmarkEnd w:id="40"/>
+      <w:r>
+        <w:t xml:space="preserve">: </w:t>
+      </w:r>
       <w:r>
         <w:t xml:space="preserve">Screenshot of the </w:t>
       </w:r>
@@ -4155,6 +5122,11 @@
         <w:r>
           <w:t>http://library.iit.edu/faculty/</w:t>
         </w:r>
+        <w:bookmarkEnd w:id="43"/>
+        <w:bookmarkEnd w:id="44"/>
+        <w:bookmarkEnd w:id="45"/>
+        <w:bookmarkEnd w:id="46"/>
+        <w:bookmarkEnd w:id="47"/>
       </w:hyperlink>
     </w:p>
     <w:p>
@@ -4165,7 +5137,6 @@
         <w:rPr>
           <w:noProof/>
         </w:rPr>
-        <w:lastRenderedPageBreak/>
         <w:drawing>
           <wp:inline distT="0" distB="0" distL="0" distR="0" wp14:anchorId="2FF36028" wp14:editId="7CFCFE6E">
             <wp:extent cx="3177144" cy="4325509"/>
@@ -4272,12 +5243,18 @@
         <w:pStyle w:val="Caption"/>
         <w:keepNext/>
       </w:pPr>
-      <w:bookmarkStart w:id="29" w:name="_Ref411935929"/>
-      <w:bookmarkStart w:id="30" w:name="_Toc411937417"/>
-      <w:bookmarkStart w:id="31" w:name="_Toc411937605"/>
-      <w:bookmarkStart w:id="32" w:name="_Toc411937780"/>
-      <w:bookmarkStart w:id="33" w:name="_Toc411937792"/>
-      <w:r>
+      <w:bookmarkStart w:id="48" w:name="_Toc411937417"/>
+      <w:bookmarkStart w:id="49" w:name="_Toc411937605"/>
+      <w:bookmarkStart w:id="50" w:name="_Toc411937780"/>
+      <w:bookmarkStart w:id="51" w:name="_Toc411937792"/>
+      <w:bookmarkStart w:id="52" w:name="_Ref411935929"/>
+      <w:bookmarkStart w:id="53" w:name="_Toc411939195"/>
+      <w:bookmarkStart w:id="54" w:name="_Toc411939268"/>
+      <w:bookmarkStart w:id="55" w:name="_Toc411939698"/>
+      <w:bookmarkStart w:id="56" w:name="_Toc411939750"/>
+      <w:bookmarkStart w:id="57" w:name="_Toc411940146"/>
+      <w:r>
+        <w:lastRenderedPageBreak/>
         <w:t xml:space="preserve">Figure </w:t>
       </w:r>
       <w:fldSimple w:instr=" SEQ Figure \* ARABIC ">
@@ -4287,17 +5264,19 @@
           </w:rPr>
           <w:t>4</w:t>
         </w:r>
-        <w:bookmarkEnd w:id="30"/>
-        <w:bookmarkEnd w:id="31"/>
-        <w:bookmarkEnd w:id="32"/>
-        <w:bookmarkEnd w:id="33"/>
+        <w:bookmarkEnd w:id="48"/>
+        <w:bookmarkEnd w:id="49"/>
+        <w:bookmarkEnd w:id="50"/>
+        <w:bookmarkEnd w:id="51"/>
+        <w:bookmarkEnd w:id="53"/>
+        <w:bookmarkEnd w:id="54"/>
       </w:fldSimple>
-      <w:bookmarkEnd w:id="29"/>
-    </w:p>
-    <w:p>
-      <w:pPr>
-        <w:pStyle w:val="Caption"/>
-      </w:pPr>
+      <w:bookmarkStart w:id="58" w:name="_Toc411939196"/>
+      <w:bookmarkStart w:id="59" w:name="_Toc411939269"/>
+      <w:bookmarkEnd w:id="52"/>
+      <w:r>
+        <w:t xml:space="preserve">: </w:t>
+      </w:r>
       <w:r>
         <w:t>Screenshot of the resources available for dissertations and theses</w:t>
       </w:r>
@@ -4310,6 +5289,11 @@
       <w:r>
         <w:t>http://library.iit.edu/formats</w:t>
       </w:r>
+      <w:bookmarkEnd w:id="55"/>
+      <w:bookmarkEnd w:id="56"/>
+      <w:bookmarkEnd w:id="57"/>
+      <w:bookmarkEnd w:id="58"/>
+      <w:bookmarkEnd w:id="59"/>
     </w:p>
     <w:p>
       <w:pPr>
@@ -4319,7 +5303,6 @@
         <w:rPr>
           <w:noProof/>
         </w:rPr>
-        <w:lastRenderedPageBreak/>
         <w:drawing>
           <wp:inline distT="0" distB="0" distL="0" distR="0" wp14:anchorId="48B59B81" wp14:editId="010BE49E">
             <wp:extent cx="4352925" cy="3095625"/>
@@ -4460,12 +5443,18 @@
         <w:pStyle w:val="Caption"/>
         <w:keepNext/>
       </w:pPr>
-      <w:bookmarkStart w:id="34" w:name="_Ref411935918"/>
-      <w:bookmarkStart w:id="35" w:name="_Toc411937418"/>
-      <w:bookmarkStart w:id="36" w:name="_Toc411937606"/>
-      <w:bookmarkStart w:id="37" w:name="_Toc411937781"/>
-      <w:bookmarkStart w:id="38" w:name="_Toc411937793"/>
-      <w:r>
+      <w:bookmarkStart w:id="60" w:name="_Toc411937418"/>
+      <w:bookmarkStart w:id="61" w:name="_Toc411937606"/>
+      <w:bookmarkStart w:id="62" w:name="_Toc411937781"/>
+      <w:bookmarkStart w:id="63" w:name="_Toc411937793"/>
+      <w:bookmarkStart w:id="64" w:name="_Ref411935918"/>
+      <w:bookmarkStart w:id="65" w:name="_Toc411939197"/>
+      <w:bookmarkStart w:id="66" w:name="_Toc411939270"/>
+      <w:bookmarkStart w:id="67" w:name="_Toc411939699"/>
+      <w:bookmarkStart w:id="68" w:name="_Toc411939751"/>
+      <w:bookmarkStart w:id="69" w:name="_Toc411940147"/>
+      <w:r>
+        <w:lastRenderedPageBreak/>
         <w:t xml:space="preserve">Figure </w:t>
       </w:r>
       <w:fldSimple w:instr=" SEQ Figure \* ARABIC ">
@@ -4475,23 +5464,30 @@
           </w:rPr>
           <w:t>5</w:t>
         </w:r>
-        <w:bookmarkEnd w:id="35"/>
-        <w:bookmarkEnd w:id="36"/>
-        <w:bookmarkEnd w:id="37"/>
-        <w:bookmarkEnd w:id="38"/>
+        <w:bookmarkEnd w:id="60"/>
+        <w:bookmarkEnd w:id="61"/>
+        <w:bookmarkEnd w:id="62"/>
+        <w:bookmarkEnd w:id="63"/>
+        <w:bookmarkEnd w:id="65"/>
+        <w:bookmarkEnd w:id="66"/>
       </w:fldSimple>
-      <w:bookmarkEnd w:id="34"/>
-    </w:p>
-    <w:p>
-      <w:pPr>
-        <w:pStyle w:val="Caption"/>
-      </w:pPr>
+      <w:bookmarkStart w:id="70" w:name="_Toc411939198"/>
+      <w:bookmarkStart w:id="71" w:name="_Toc411939271"/>
+      <w:bookmarkEnd w:id="64"/>
+      <w:r>
+        <w:t xml:space="preserve">: </w:t>
+      </w:r>
       <w:r>
         <w:t xml:space="preserve">Screenshot of a sample database page, providing links to other resources using the same subjects and formats. Available online at </w:t>
       </w:r>
       <w:r>
         <w:t>http://216.47.136.104/databases/538</w:t>
       </w:r>
+      <w:bookmarkEnd w:id="67"/>
+      <w:bookmarkEnd w:id="68"/>
+      <w:bookmarkEnd w:id="69"/>
+      <w:bookmarkEnd w:id="70"/>
+      <w:bookmarkEnd w:id="71"/>
     </w:p>
     <w:p>
       <w:pPr>
@@ -4501,7 +5497,6 @@
         <w:rPr>
           <w:noProof/>
         </w:rPr>
-        <w:lastRenderedPageBreak/>
         <w:drawing>
           <wp:inline distT="0" distB="0" distL="0" distR="0" wp14:anchorId="3903AA27" wp14:editId="1D25F718">
             <wp:extent cx="5257800" cy="1998249"/>
@@ -4564,12 +5559,12 @@
       <w:pPr>
         <w:pStyle w:val="Heading3"/>
       </w:pPr>
-      <w:bookmarkStart w:id="39" w:name="_Toc411938349"/>
+      <w:bookmarkStart w:id="72" w:name="_Toc411938349"/>
       <w:proofErr w:type="spellStart"/>
       <w:r>
         <w:t>Microinteractions</w:t>
       </w:r>
-      <w:bookmarkEnd w:id="39"/>
+      <w:bookmarkEnd w:id="72"/>
       <w:proofErr w:type="spellEnd"/>
     </w:p>
     <w:p>
@@ -4683,11 +5678,11 @@
       <w:pPr>
         <w:pStyle w:val="Heading3"/>
       </w:pPr>
-      <w:bookmarkStart w:id="40" w:name="_Toc411938350"/>
+      <w:bookmarkStart w:id="73" w:name="_Toc411938350"/>
       <w:r>
         <w:t>Increase Readability</w:t>
       </w:r>
-      <w:bookmarkEnd w:id="40"/>
+      <w:bookmarkEnd w:id="73"/>
     </w:p>
     <w:p>
       <w:pPr>
@@ -4712,6 +5707,7 @@
         <w:t xml:space="preserve"> </w:t>
       </w:r>
       <w:r>
+        <w:lastRenderedPageBreak/>
         <w:t xml:space="preserve">(see </w:t>
       </w:r>
       <w:r>
@@ -4758,13 +5754,17 @@
         <w:pStyle w:val="Caption"/>
         <w:keepNext/>
       </w:pPr>
-      <w:bookmarkStart w:id="41" w:name="_Ref411935895"/>
-      <w:bookmarkStart w:id="42" w:name="_Toc411937419"/>
-      <w:bookmarkStart w:id="43" w:name="_Toc411937607"/>
-      <w:bookmarkStart w:id="44" w:name="_Toc411937782"/>
-      <w:bookmarkStart w:id="45" w:name="_Toc411937794"/>
-      <w:r>
-        <w:lastRenderedPageBreak/>
+      <w:bookmarkStart w:id="74" w:name="_Toc411937419"/>
+      <w:bookmarkStart w:id="75" w:name="_Toc411937607"/>
+      <w:bookmarkStart w:id="76" w:name="_Toc411937782"/>
+      <w:bookmarkStart w:id="77" w:name="_Toc411937794"/>
+      <w:bookmarkStart w:id="78" w:name="_Ref411935895"/>
+      <w:bookmarkStart w:id="79" w:name="_Toc411939199"/>
+      <w:bookmarkStart w:id="80" w:name="_Toc411939272"/>
+      <w:bookmarkStart w:id="81" w:name="_Toc411939700"/>
+      <w:bookmarkStart w:id="82" w:name="_Toc411939752"/>
+      <w:bookmarkStart w:id="83" w:name="_Toc411940148"/>
+      <w:r>
         <w:t xml:space="preserve">Figure </w:t>
       </w:r>
       <w:fldSimple w:instr=" SEQ Figure \* ARABIC ">
@@ -4774,19 +5774,29 @@
           </w:rPr>
           <w:t>6</w:t>
         </w:r>
-        <w:bookmarkEnd w:id="42"/>
-        <w:bookmarkEnd w:id="43"/>
-        <w:bookmarkEnd w:id="44"/>
-        <w:bookmarkEnd w:id="45"/>
+        <w:bookmarkEnd w:id="74"/>
+        <w:bookmarkEnd w:id="75"/>
+        <w:bookmarkEnd w:id="76"/>
+        <w:bookmarkEnd w:id="77"/>
+        <w:bookmarkEnd w:id="79"/>
+        <w:bookmarkEnd w:id="80"/>
       </w:fldSimple>
-      <w:bookmarkEnd w:id="41"/>
-    </w:p>
-    <w:p>
-      <w:pPr>
-        <w:pStyle w:val="Caption"/>
-      </w:pPr>
-      <w:r>
-        <w:t xml:space="preserve">Screenshot of </w:t>
+      <w:bookmarkStart w:id="84" w:name="_Toc411939200"/>
+      <w:bookmarkStart w:id="85" w:name="_Toc411939273"/>
+      <w:bookmarkEnd w:id="78"/>
+      <w:r>
+        <w:t xml:space="preserve">: </w:t>
+      </w:r>
+      <w:r>
+        <w:t>Screenshot of</w:t>
+      </w:r>
+      <w:bookmarkEnd w:id="81"/>
+      <w:bookmarkEnd w:id="82"/>
+      <w:bookmarkEnd w:id="83"/>
+      <w:bookmarkEnd w:id="84"/>
+      <w:bookmarkEnd w:id="85"/>
+      <w:r>
+        <w:t xml:space="preserve"> </w:t>
       </w:r>
     </w:p>
     <w:p>
@@ -4875,22 +5885,22 @@
       <w:pPr>
         <w:pStyle w:val="Heading1"/>
       </w:pPr>
-      <w:bookmarkStart w:id="46" w:name="_Toc411938351"/>
+      <w:bookmarkStart w:id="86" w:name="_Toc411938351"/>
       <w:r>
         <w:lastRenderedPageBreak/>
         <w:t>Highlighting electronic resources</w:t>
       </w:r>
-      <w:bookmarkEnd w:id="46"/>
+      <w:bookmarkEnd w:id="86"/>
     </w:p>
     <w:p>
       <w:pPr>
         <w:pStyle w:val="Heading2"/>
       </w:pPr>
-      <w:bookmarkStart w:id="47" w:name="_Toc411938352"/>
+      <w:bookmarkStart w:id="87" w:name="_Toc411938352"/>
       <w:r>
         <w:t>Remove the catalog search from the home page</w:t>
       </w:r>
-      <w:bookmarkEnd w:id="47"/>
+      <w:bookmarkEnd w:id="87"/>
     </w:p>
     <w:p>
       <w:pPr>
@@ -5383,13 +6393,13 @@
       <w:pPr>
         <w:pStyle w:val="Heading2"/>
       </w:pPr>
-      <w:bookmarkStart w:id="48" w:name="_Toc406074464"/>
-      <w:bookmarkStart w:id="49" w:name="_Toc411938353"/>
+      <w:bookmarkStart w:id="88" w:name="_Toc406074464"/>
+      <w:bookmarkStart w:id="89" w:name="_Toc411938353"/>
       <w:r>
         <w:t>Add a database quick search on the new home page</w:t>
       </w:r>
-      <w:bookmarkEnd w:id="48"/>
-      <w:bookmarkEnd w:id="49"/>
+      <w:bookmarkEnd w:id="88"/>
+      <w:bookmarkEnd w:id="89"/>
     </w:p>
     <w:p>
       <w:pPr>
@@ -5424,8 +6434,8 @@
       <w:pPr>
         <w:pStyle w:val="Heading1"/>
       </w:pPr>
-      <w:bookmarkStart w:id="50" w:name="_Toc406074465"/>
-      <w:bookmarkStart w:id="51" w:name="_Toc411938354"/>
+      <w:bookmarkStart w:id="90" w:name="_Toc406074465"/>
+      <w:bookmarkStart w:id="91" w:name="_Toc411938354"/>
       <w:r>
         <w:t>User-</w:t>
       </w:r>
@@ -5435,23 +6445,23 @@
       <w:r>
         <w:t xml:space="preserve"> Design</w:t>
       </w:r>
-      <w:bookmarkEnd w:id="50"/>
-      <w:bookmarkEnd w:id="51"/>
+      <w:bookmarkEnd w:id="90"/>
+      <w:bookmarkEnd w:id="91"/>
     </w:p>
     <w:p>
       <w:pPr>
         <w:pStyle w:val="Heading2"/>
       </w:pPr>
-      <w:bookmarkStart w:id="52" w:name="_Toc406074466"/>
-      <w:bookmarkStart w:id="53" w:name="_Toc411938355"/>
+      <w:bookmarkStart w:id="92" w:name="_Toc406074466"/>
+      <w:bookmarkStart w:id="93" w:name="_Toc411938355"/>
       <w:r>
         <w:t>Customize</w:t>
       </w:r>
       <w:r>
         <w:t xml:space="preserve"> the main navigation to library’s needs</w:t>
       </w:r>
-      <w:bookmarkEnd w:id="52"/>
-      <w:bookmarkEnd w:id="53"/>
+      <w:bookmarkEnd w:id="92"/>
+      <w:bookmarkEnd w:id="93"/>
     </w:p>
     <w:p>
       <w:pPr>
@@ -6153,11 +7163,11 @@
       <w:pPr>
         <w:pStyle w:val="Heading3"/>
       </w:pPr>
-      <w:bookmarkStart w:id="54" w:name="_Toc411938356"/>
+      <w:bookmarkStart w:id="94" w:name="_Toc411938356"/>
       <w:r>
         <w:t>Custom sort for database subjects</w:t>
       </w:r>
-      <w:bookmarkEnd w:id="54"/>
+      <w:bookmarkEnd w:id="94"/>
     </w:p>
     <w:p>
       <w:r>
@@ -6200,16 +7210,16 @@
       <w:pPr>
         <w:pStyle w:val="Heading2"/>
       </w:pPr>
-      <w:bookmarkStart w:id="55" w:name="_Toc406074467"/>
-      <w:bookmarkStart w:id="56" w:name="_Toc411938357"/>
+      <w:bookmarkStart w:id="95" w:name="_Toc406074467"/>
+      <w:bookmarkStart w:id="96" w:name="_Toc411938357"/>
       <w:r>
         <w:t xml:space="preserve">User </w:t>
       </w:r>
       <w:r>
         <w:t>personas</w:t>
       </w:r>
-      <w:bookmarkEnd w:id="55"/>
-      <w:bookmarkEnd w:id="56"/>
+      <w:bookmarkEnd w:id="95"/>
+      <w:bookmarkEnd w:id="96"/>
     </w:p>
     <w:p>
       <w:pPr>
@@ -7244,8 +8254,8 @@
       <w:pPr>
         <w:pStyle w:val="Heading2"/>
       </w:pPr>
-      <w:bookmarkStart w:id="57" w:name="_Toc406074468"/>
-      <w:bookmarkStart w:id="58" w:name="_Toc411938358"/>
+      <w:bookmarkStart w:id="97" w:name="_Toc406074468"/>
+      <w:bookmarkStart w:id="98" w:name="_Toc411938358"/>
       <w:r>
         <w:t xml:space="preserve">User </w:t>
       </w:r>
@@ -7255,8 +8265,8 @@
       <w:r>
         <w:t xml:space="preserve"> testing</w:t>
       </w:r>
-      <w:bookmarkEnd w:id="57"/>
-      <w:bookmarkEnd w:id="58"/>
+      <w:bookmarkEnd w:id="97"/>
+      <w:bookmarkEnd w:id="98"/>
     </w:p>
     <w:p>
       <w:pPr>
@@ -7322,7 +8332,7 @@
           <w:noProof/>
         </w:rPr>
         <w:drawing>
-          <wp:anchor distT="365760" distB="365760" distL="114300" distR="114300" simplePos="0" relativeHeight="251669504" behindDoc="0" locked="0" layoutInCell="1" allowOverlap="1" wp14:anchorId="750C74A4" wp14:editId="79E3AE7C">
+          <wp:anchor distT="365760" distB="365760" distL="114300" distR="114300" simplePos="0" relativeHeight="251662336" behindDoc="0" locked="0" layoutInCell="1" allowOverlap="1" wp14:anchorId="750C74A4" wp14:editId="79E3AE7C">
             <wp:simplePos x="0" y="0"/>
             <wp:positionH relativeFrom="margin">
               <wp:posOffset>0</wp:posOffset>
@@ -7515,10 +8525,15 @@
         <w:pStyle w:val="Caption"/>
         <w:keepNext/>
       </w:pPr>
-      <w:bookmarkStart w:id="59" w:name="_Toc411937420"/>
-      <w:bookmarkStart w:id="60" w:name="_Toc411937608"/>
-      <w:bookmarkStart w:id="61" w:name="_Toc411937783"/>
-      <w:bookmarkStart w:id="62" w:name="_Toc411937795"/>
+      <w:bookmarkStart w:id="99" w:name="_Toc411937420"/>
+      <w:bookmarkStart w:id="100" w:name="_Toc411937608"/>
+      <w:bookmarkStart w:id="101" w:name="_Toc411937783"/>
+      <w:bookmarkStart w:id="102" w:name="_Toc411937795"/>
+      <w:bookmarkStart w:id="103" w:name="_Toc411939201"/>
+      <w:bookmarkStart w:id="104" w:name="_Toc411939274"/>
+      <w:bookmarkStart w:id="105" w:name="_Toc411939701"/>
+      <w:bookmarkStart w:id="106" w:name="_Toc411939753"/>
+      <w:bookmarkStart w:id="107" w:name="_Toc411940149"/>
       <w:r>
         <w:t xml:space="preserve">Figure </w:t>
       </w:r>
@@ -7529,10 +8544,15 @@
           </w:rPr>
           <w:t>7</w:t>
         </w:r>
-        <w:bookmarkEnd w:id="59"/>
-        <w:bookmarkEnd w:id="60"/>
-        <w:bookmarkEnd w:id="61"/>
-        <w:bookmarkEnd w:id="62"/>
+        <w:bookmarkEnd w:id="99"/>
+        <w:bookmarkEnd w:id="100"/>
+        <w:bookmarkEnd w:id="101"/>
+        <w:bookmarkEnd w:id="102"/>
+        <w:bookmarkEnd w:id="103"/>
+        <w:bookmarkEnd w:id="104"/>
+        <w:bookmarkEnd w:id="105"/>
+        <w:bookmarkEnd w:id="106"/>
+        <w:bookmarkEnd w:id="107"/>
       </w:fldSimple>
     </w:p>
     <w:p>
@@ -7540,6 +8560,10 @@
         <w:pStyle w:val="Caption"/>
         <w:keepNext/>
       </w:pPr>
+      <w:bookmarkStart w:id="108" w:name="_Toc411939202"/>
+      <w:bookmarkStart w:id="109" w:name="_Toc411939275"/>
+      <w:bookmarkStart w:id="110" w:name="_Toc411939754"/>
+      <w:bookmarkStart w:id="111" w:name="_Toc411940150"/>
       <w:proofErr w:type="spellStart"/>
       <w:r>
         <w:t>HawkEye</w:t>
@@ -7554,6 +8578,10 @@
       <w:r>
         <w:t>home page</w:t>
       </w:r>
+      <w:bookmarkEnd w:id="108"/>
+      <w:bookmarkEnd w:id="109"/>
+      <w:bookmarkEnd w:id="110"/>
+      <w:bookmarkEnd w:id="111"/>
     </w:p>
     <w:p>
       <w:pPr>
@@ -7665,10 +8693,15 @@
         <w:pStyle w:val="Caption"/>
         <w:keepNext/>
       </w:pPr>
-      <w:bookmarkStart w:id="63" w:name="_Toc411937421"/>
-      <w:bookmarkStart w:id="64" w:name="_Toc411937609"/>
-      <w:bookmarkStart w:id="65" w:name="_Toc411937784"/>
-      <w:bookmarkStart w:id="66" w:name="_Toc411937796"/>
+      <w:bookmarkStart w:id="112" w:name="_Toc411937421"/>
+      <w:bookmarkStart w:id="113" w:name="_Toc411937609"/>
+      <w:bookmarkStart w:id="114" w:name="_Toc411937784"/>
+      <w:bookmarkStart w:id="115" w:name="_Toc411937796"/>
+      <w:bookmarkStart w:id="116" w:name="_Toc411939203"/>
+      <w:bookmarkStart w:id="117" w:name="_Toc411939276"/>
+      <w:bookmarkStart w:id="118" w:name="_Toc411939702"/>
+      <w:bookmarkStart w:id="119" w:name="_Toc411939755"/>
+      <w:bookmarkStart w:id="120" w:name="_Toc411940151"/>
       <w:r>
         <w:t xml:space="preserve">Figure </w:t>
       </w:r>
@@ -7679,10 +8712,15 @@
           </w:rPr>
           <w:t>8</w:t>
         </w:r>
-        <w:bookmarkEnd w:id="63"/>
-        <w:bookmarkEnd w:id="64"/>
-        <w:bookmarkEnd w:id="65"/>
-        <w:bookmarkEnd w:id="66"/>
+        <w:bookmarkEnd w:id="112"/>
+        <w:bookmarkEnd w:id="113"/>
+        <w:bookmarkEnd w:id="114"/>
+        <w:bookmarkEnd w:id="115"/>
+        <w:bookmarkEnd w:id="116"/>
+        <w:bookmarkEnd w:id="117"/>
+        <w:bookmarkEnd w:id="118"/>
+        <w:bookmarkEnd w:id="119"/>
+        <w:bookmarkEnd w:id="120"/>
       </w:fldSimple>
     </w:p>
     <w:p>
@@ -7690,6 +8728,10 @@
         <w:pStyle w:val="Caption"/>
         <w:keepNext/>
       </w:pPr>
+      <w:bookmarkStart w:id="121" w:name="_Toc411939204"/>
+      <w:bookmarkStart w:id="122" w:name="_Toc411939277"/>
+      <w:bookmarkStart w:id="123" w:name="_Toc411939756"/>
+      <w:bookmarkStart w:id="124" w:name="_Toc411940152"/>
       <w:proofErr w:type="spellStart"/>
       <w:r>
         <w:t>HawkEye</w:t>
@@ -7698,6 +8740,10 @@
       <w:r>
         <w:t xml:space="preserve"> prototype – error page</w:t>
       </w:r>
+      <w:bookmarkEnd w:id="121"/>
+      <w:bookmarkEnd w:id="122"/>
+      <w:bookmarkEnd w:id="123"/>
+      <w:bookmarkEnd w:id="124"/>
     </w:p>
     <w:p>
       <w:r>
@@ -7724,7 +8770,7 @@
           <v:shape id="_x0000_i1026" type="#_x0000_t75" style="width:388.5pt;height:298.5pt" o:ole="">
             <v:imagedata r:id="rId42" o:title=""/>
           </v:shape>
-          <o:OLEObject Type="Embed" ProgID="PBrush" ShapeID="_x0000_i1026" DrawAspect="Content" ObjectID="_1485680206" r:id="rId43"/>
+          <o:OLEObject Type="Embed" ProgID="PBrush" ShapeID="_x0000_i1026" DrawAspect="Content" ObjectID="_1485681989" r:id="rId43"/>
         </w:object>
       </w:r>
     </w:p>
@@ -7817,10 +8863,15 @@
         <w:pStyle w:val="Caption"/>
         <w:keepNext/>
       </w:pPr>
-      <w:bookmarkStart w:id="67" w:name="_Toc411937422"/>
-      <w:bookmarkStart w:id="68" w:name="_Toc411937610"/>
-      <w:bookmarkStart w:id="69" w:name="_Toc411937785"/>
-      <w:bookmarkStart w:id="70" w:name="_Toc411937797"/>
+      <w:bookmarkStart w:id="125" w:name="_Toc411937422"/>
+      <w:bookmarkStart w:id="126" w:name="_Toc411937610"/>
+      <w:bookmarkStart w:id="127" w:name="_Toc411937785"/>
+      <w:bookmarkStart w:id="128" w:name="_Toc411937797"/>
+      <w:bookmarkStart w:id="129" w:name="_Toc411939205"/>
+      <w:bookmarkStart w:id="130" w:name="_Toc411939278"/>
+      <w:bookmarkStart w:id="131" w:name="_Toc411939703"/>
+      <w:bookmarkStart w:id="132" w:name="_Toc411939757"/>
+      <w:bookmarkStart w:id="133" w:name="_Toc411940153"/>
       <w:r>
         <w:t xml:space="preserve">Figure </w:t>
       </w:r>
@@ -7831,16 +8882,25 @@
           </w:rPr>
           <w:t>9</w:t>
         </w:r>
-        <w:bookmarkEnd w:id="67"/>
-        <w:bookmarkEnd w:id="68"/>
-        <w:bookmarkEnd w:id="69"/>
-        <w:bookmarkEnd w:id="70"/>
+        <w:bookmarkEnd w:id="125"/>
+        <w:bookmarkEnd w:id="126"/>
+        <w:bookmarkEnd w:id="127"/>
+        <w:bookmarkEnd w:id="128"/>
+        <w:bookmarkEnd w:id="129"/>
+        <w:bookmarkEnd w:id="130"/>
+        <w:bookmarkEnd w:id="131"/>
+        <w:bookmarkEnd w:id="132"/>
+        <w:bookmarkEnd w:id="133"/>
       </w:fldSimple>
     </w:p>
     <w:p>
       <w:pPr>
         <w:pStyle w:val="Caption"/>
       </w:pPr>
+      <w:bookmarkStart w:id="134" w:name="_Toc411939206"/>
+      <w:bookmarkStart w:id="135" w:name="_Toc411939279"/>
+      <w:bookmarkStart w:id="136" w:name="_Toc411939758"/>
+      <w:bookmarkStart w:id="137" w:name="_Toc411940154"/>
       <w:proofErr w:type="spellStart"/>
       <w:r>
         <w:t>HawkEye</w:t>
@@ -7849,6 +8909,10 @@
       <w:r>
         <w:t xml:space="preserve"> prototype – revised home page</w:t>
       </w:r>
+      <w:bookmarkEnd w:id="134"/>
+      <w:bookmarkEnd w:id="135"/>
+      <w:bookmarkEnd w:id="136"/>
+      <w:bookmarkEnd w:id="137"/>
     </w:p>
     <w:p>
       <w:pPr>
@@ -7859,7 +8923,7 @@
           <v:shape id="_x0000_i1025" type="#_x0000_t75" style="width:453.75pt;height:289.5pt" o:ole="">
             <v:imagedata r:id="rId44" o:title=""/>
           </v:shape>
-          <o:OLEObject Type="Embed" ProgID="PBrush" ShapeID="_x0000_i1025" DrawAspect="Content" ObjectID="_1485680207" r:id="rId45"/>
+          <o:OLEObject Type="Embed" ProgID="PBrush" ShapeID="_x0000_i1025" DrawAspect="Content" ObjectID="_1485681990" r:id="rId45"/>
         </w:object>
       </w:r>
     </w:p>
@@ -7884,13 +8948,13 @@
       <w:pPr>
         <w:pStyle w:val="Heading1"/>
       </w:pPr>
-      <w:bookmarkStart w:id="71" w:name="_Toc406074469"/>
-      <w:bookmarkStart w:id="72" w:name="_Toc411938359"/>
+      <w:bookmarkStart w:id="138" w:name="_Toc406074469"/>
+      <w:bookmarkStart w:id="139" w:name="_Toc411938359"/>
       <w:r>
         <w:t>Conclusion</w:t>
       </w:r>
-      <w:bookmarkEnd w:id="71"/>
-      <w:bookmarkEnd w:id="72"/>
+      <w:bookmarkEnd w:id="138"/>
+      <w:bookmarkEnd w:id="139"/>
     </w:p>
     <w:p>
       <w:pPr>
@@ -7945,14 +9009,14 @@
       <w:pPr>
         <w:pStyle w:val="Heading1"/>
       </w:pPr>
-      <w:bookmarkStart w:id="73" w:name="_Toc406074470"/>
-      <w:bookmarkStart w:id="74" w:name="_Toc411938360"/>
+      <w:bookmarkStart w:id="140" w:name="_Toc406074470"/>
+      <w:bookmarkStart w:id="141" w:name="_Toc411938360"/>
       <w:r>
         <w:lastRenderedPageBreak/>
         <w:t>Bibliography</w:t>
       </w:r>
-      <w:bookmarkEnd w:id="73"/>
-      <w:bookmarkEnd w:id="74"/>
+      <w:bookmarkEnd w:id="140"/>
+      <w:bookmarkEnd w:id="141"/>
       <w:r>
         <w:t xml:space="preserve"> </w:t>
       </w:r>
@@ -8709,8 +9773,8 @@
       <w:pPr>
         <w:pStyle w:val="H1-appendix"/>
       </w:pPr>
-      <w:bookmarkStart w:id="75" w:name="_Toc406074471"/>
-      <w:bookmarkStart w:id="76" w:name="_Toc411938361"/>
+      <w:bookmarkStart w:id="142" w:name="_Toc406074471"/>
+      <w:bookmarkStart w:id="143" w:name="_Toc411938361"/>
       <w:r>
         <w:lastRenderedPageBreak/>
         <w:t>Appendi</w:t>
@@ -8721,8 +9785,8 @@
       <w:r>
         <w:t>User Personas</w:t>
       </w:r>
-      <w:bookmarkEnd w:id="75"/>
-      <w:bookmarkEnd w:id="76"/>
+      <w:bookmarkEnd w:id="142"/>
+      <w:bookmarkEnd w:id="143"/>
       <w:r>
         <w:t xml:space="preserve"> </w:t>
       </w:r>
@@ -8731,11 +9795,11 @@
       <w:pPr>
         <w:pStyle w:val="H2-appendix"/>
       </w:pPr>
-      <w:bookmarkStart w:id="77" w:name="_Toc411938362"/>
+      <w:bookmarkStart w:id="144" w:name="_Toc411938362"/>
       <w:r>
         <w:t>Javier</w:t>
       </w:r>
-      <w:bookmarkEnd w:id="77"/>
+      <w:bookmarkEnd w:id="144"/>
     </w:p>
     <w:p>
       <w:r>
@@ -8790,12 +9854,12 @@
       <w:pPr>
         <w:pStyle w:val="H2-appendix"/>
       </w:pPr>
-      <w:bookmarkStart w:id="78" w:name="_Toc411938363"/>
+      <w:bookmarkStart w:id="145" w:name="_Toc411938363"/>
       <w:r>
         <w:lastRenderedPageBreak/>
         <w:t>Rebecca</w:t>
       </w:r>
-      <w:bookmarkEnd w:id="78"/>
+      <w:bookmarkEnd w:id="145"/>
     </w:p>
     <w:p>
       <w:r>
@@ -8995,7 +10059,7 @@
           <w:rPr>
             <w:noProof/>
           </w:rPr>
-          <w:t>4</w:t>
+          <w:t>16</w:t>
         </w:r>
         <w:r>
           <w:rPr>
@@ -9084,7 +10148,7 @@
 <w:hdr xmlns:wpc="http://schemas.microsoft.com/office/word/2010/wordprocessingCanvas" xmlns:mc="http://schemas.openxmlformats.org/markup-compatibility/2006" xmlns:o="urn:schemas-microsoft-com:office:office" xmlns:r="http://schemas.openxmlformats.org/officeDocument/2006/relationships" xmlns:m="http://schemas.openxmlformats.org/officeDocument/2006/math" xmlns:v="urn:schemas-microsoft-com:vml" xmlns:wp14="http://schemas.microsoft.com/office/word/2010/wordprocessingDrawing" xmlns:wp="http://schemas.openxmlformats.org/drawingml/2006/wordprocessingDrawing" xmlns:w10="urn:schemas-microsoft-com:office:word" xmlns:w="http://schemas.openxmlformats.org/wordprocessingml/2006/main" xmlns:w14="http://schemas.microsoft.com/office/word/2010/wordml" xmlns:w15="http://schemas.microsoft.com/office/word/2012/wordml" xmlns:wpg="http://schemas.microsoft.com/office/word/2010/wordprocessingGroup" xmlns:wpi="http://schemas.microsoft.com/office/word/2010/wordprocessingInk" xmlns:wne="http://schemas.microsoft.com/office/word/2006/wordml" xmlns:wps="http://schemas.microsoft.com/office/word/2010/wordprocessingShape" mc:Ignorable="w14 w15 wp14">
   <w:sdt>
     <w:sdtPr>
-      <w:id w:val="-1094008409"/>
+      <w:id w:val="-1863502157"/>
       <w:docPartObj>
         <w:docPartGallery w:val="Page Numbers (Top of Page)"/>
         <w:docPartUnique/>
@@ -13068,6 +14132,7 @@
   <w:style w:type="character" w:default="1" w:styleId="DefaultParagraphFont">
     <w:name w:val="Default Paragraph Font"/>
     <w:uiPriority w:val="1"/>
+    <w:semiHidden/>
     <w:unhideWhenUsed/>
   </w:style>
   <w:style w:type="table" w:default="1" w:styleId="TableNormal">
@@ -14564,6 +15629,15 @@
     <w:uiPriority w:val="99"/>
     <w:unhideWhenUsed/>
     <w:rsid w:val="00EC51C6"/>
+    <w:pPr>
+      <w:ind w:left="480" w:hanging="480"/>
+    </w:pPr>
+    <w:rPr>
+      <w:rFonts w:asciiTheme="minorHAnsi" w:hAnsiTheme="minorHAnsi"/>
+      <w:caps/>
+      <w:sz w:val="20"/>
+      <w:szCs w:val="20"/>
+    </w:rPr>
   </w:style>
   <w:style w:type="character" w:customStyle="1" w:styleId="H2-appendixChar">
     <w:name w:val="H2 - appendix Char"/>
@@ -14579,618 +15653,34 @@
       <w:szCs w:val="26"/>
     </w:rPr>
   </w:style>
-</w:styles>
-</file>
-
-<file path=word/glossary/document.xml><?xml version="1.0" encoding="utf-8"?>
-<w:glossaryDocument xmlns:wpc="http://schemas.microsoft.com/office/word/2010/wordprocessingCanvas" xmlns:mc="http://schemas.openxmlformats.org/markup-compatibility/2006" xmlns:o="urn:schemas-microsoft-com:office:office" xmlns:r="http://schemas.openxmlformats.org/officeDocument/2006/relationships" xmlns:m="http://schemas.openxmlformats.org/officeDocument/2006/math" xmlns:v="urn:schemas-microsoft-com:vml" xmlns:wp14="http://schemas.microsoft.com/office/word/2010/wordprocessingDrawing" xmlns:wp="http://schemas.openxmlformats.org/drawingml/2006/wordprocessingDrawing" xmlns:w10="urn:schemas-microsoft-com:office:word" xmlns:w="http://schemas.openxmlformats.org/wordprocessingml/2006/main" xmlns:w14="http://schemas.microsoft.com/office/word/2010/wordml" xmlns:w15="http://schemas.microsoft.com/office/word/2012/wordml" xmlns:wpg="http://schemas.microsoft.com/office/word/2010/wordprocessingGroup" xmlns:wpi="http://schemas.microsoft.com/office/word/2010/wordprocessingInk" xmlns:wne="http://schemas.microsoft.com/office/word/2006/wordml" xmlns:wps="http://schemas.microsoft.com/office/word/2010/wordprocessingShape" mc:Ignorable="w14 w15 wp14"/>
-</file>
-
-<file path=word/glossary/fontTable.xml><?xml version="1.0" encoding="utf-8"?>
-<w:fonts xmlns:mc="http://schemas.openxmlformats.org/markup-compatibility/2006" xmlns:r="http://schemas.openxmlformats.org/officeDocument/2006/relationships" xmlns:w="http://schemas.openxmlformats.org/wordprocessingml/2006/main" xmlns:w14="http://schemas.microsoft.com/office/word/2010/wordml" xmlns:w15="http://schemas.microsoft.com/office/word/2012/wordml" mc:Ignorable="w14 w15">
-  <w:font w:name="Times New Roman">
-    <w:panose1 w:val="02020603050405020304"/>
-    <w:charset w:val="00"/>
-    <w:family w:val="roman"/>
-    <w:pitch w:val="variable"/>
-    <w:sig w:usb0="E0002AFF" w:usb1="C0007841" w:usb2="00000009" w:usb3="00000000" w:csb0="000001FF" w:csb1="00000000"/>
-  </w:font>
-  <w:font w:name="Symbol">
-    <w:panose1 w:val="05050102010706020507"/>
-    <w:charset w:val="02"/>
-    <w:family w:val="roman"/>
-    <w:pitch w:val="variable"/>
-    <w:sig w:usb0="00000000" w:usb1="10000000" w:usb2="00000000" w:usb3="00000000" w:csb0="80000000" w:csb1="00000000"/>
-  </w:font>
-  <w:font w:name="Courier New">
-    <w:panose1 w:val="02070309020205020404"/>
-    <w:charset w:val="00"/>
-    <w:family w:val="modern"/>
-    <w:pitch w:val="fixed"/>
-    <w:sig w:usb0="E0002AFF" w:usb1="C0007843" w:usb2="00000009" w:usb3="00000000" w:csb0="000001FF" w:csb1="00000000"/>
-  </w:font>
-  <w:font w:name="Wingdings">
-    <w:panose1 w:val="05000000000000000000"/>
-    <w:charset w:val="02"/>
-    <w:family w:val="auto"/>
-    <w:pitch w:val="variable"/>
-    <w:sig w:usb0="00000000" w:usb1="10000000" w:usb2="00000000" w:usb3="00000000" w:csb0="80000000" w:csb1="00000000"/>
-  </w:font>
-  <w:font w:name="Calibri">
-    <w:panose1 w:val="020F0502020204030204"/>
-    <w:charset w:val="00"/>
-    <w:family w:val="swiss"/>
-    <w:pitch w:val="variable"/>
-    <w:sig w:usb0="E00002FF" w:usb1="4000ACFF" w:usb2="00000001" w:usb3="00000000" w:csb0="0000019F" w:csb1="00000000"/>
-  </w:font>
-  <w:font w:name="MS Mincho">
-    <w:altName w:val="ＭＳ 明朝"/>
-    <w:panose1 w:val="02020609040205080304"/>
-    <w:charset w:val="80"/>
-    <w:family w:val="modern"/>
-    <w:pitch w:val="fixed"/>
-    <w:sig w:usb0="E00002FF" w:usb1="6AC7FDFB" w:usb2="00000012" w:usb3="00000000" w:csb0="0002009F" w:csb1="00000000"/>
-  </w:font>
-  <w:font w:name="MS Gothic">
-    <w:altName w:val="ＭＳ ゴシック"/>
-    <w:panose1 w:val="020B0609070205080204"/>
-    <w:charset w:val="80"/>
-    <w:family w:val="modern"/>
-    <w:pitch w:val="fixed"/>
-    <w:sig w:usb0="E00002FF" w:usb1="6AC7FDFB" w:usb2="00000012" w:usb3="00000000" w:csb0="0002009F" w:csb1="00000000"/>
-  </w:font>
-  <w:font w:name="Cambria">
-    <w:panose1 w:val="02040503050406030204"/>
-    <w:charset w:val="00"/>
-    <w:family w:val="roman"/>
-    <w:pitch w:val="variable"/>
-    <w:sig w:usb0="E00002FF" w:usb1="400004FF" w:usb2="00000000" w:usb3="00000000" w:csb0="0000019F" w:csb1="00000000"/>
-  </w:font>
-  <w:font w:name="Tahoma">
-    <w:panose1 w:val="020B0604030504040204"/>
-    <w:charset w:val="00"/>
-    <w:family w:val="swiss"/>
-    <w:pitch w:val="variable"/>
-    <w:sig w:usb0="E1002EFF" w:usb1="C000605B" w:usb2="00000029" w:usb3="00000000" w:csb0="000101FF" w:csb1="00000000"/>
-  </w:font>
-  <w:font w:name="Arial Unicode MS">
-    <w:panose1 w:val="020B0604020202020204"/>
-    <w:charset w:val="80"/>
-    <w:family w:val="swiss"/>
-    <w:pitch w:val="variable"/>
-    <w:sig w:usb0="F7FFAFFF" w:usb1="E9DFFFFF" w:usb2="0000003F" w:usb3="00000000" w:csb0="003F01FF" w:csb1="00000000"/>
-  </w:font>
-  <w:font w:name="Futura Lt BT">
-    <w:altName w:val="Arial"/>
-    <w:charset w:val="00"/>
-    <w:family w:val="swiss"/>
-    <w:pitch w:val="variable"/>
-    <w:sig w:usb0="00000001" w:usb1="00000000" w:usb2="00000000" w:usb3="00000000" w:csb0="0000001B" w:csb1="00000000"/>
-  </w:font>
-  <w:font w:name="Century Schoolbook">
-    <w:panose1 w:val="02040604050505020304"/>
-    <w:charset w:val="00"/>
-    <w:family w:val="roman"/>
-    <w:pitch w:val="variable"/>
-    <w:sig w:usb0="00000287" w:usb1="00000000" w:usb2="00000000" w:usb3="00000000" w:csb0="0000009F" w:csb1="00000000"/>
-  </w:font>
-  <w:font w:name="Arial">
-    <w:panose1 w:val="020B0604020202020204"/>
-    <w:charset w:val="00"/>
-    <w:family w:val="swiss"/>
-    <w:pitch w:val="variable"/>
-    <w:sig w:usb0="E0002AFF" w:usb1="C0007843" w:usb2="00000009" w:usb3="00000000" w:csb0="000001FF" w:csb1="00000000"/>
-  </w:font>
-  <w:font w:name="Calibri Light">
-    <w:panose1 w:val="020F0302020204030204"/>
-    <w:charset w:val="00"/>
-    <w:family w:val="swiss"/>
-    <w:pitch w:val="variable"/>
-    <w:sig w:usb0="A00002EF" w:usb1="4000207B" w:usb2="00000000" w:usb3="00000000" w:csb0="0000019F" w:csb1="00000000"/>
-  </w:font>
-</w:fonts>
-</file>
-
-<file path=word/glossary/settings.xml><?xml version="1.0" encoding="utf-8"?>
-<w:settings xmlns:mc="http://schemas.openxmlformats.org/markup-compatibility/2006" xmlns:o="urn:schemas-microsoft-com:office:office" xmlns:r="http://schemas.openxmlformats.org/officeDocument/2006/relationships" xmlns:m="http://schemas.openxmlformats.org/officeDocument/2006/math" xmlns:v="urn:schemas-microsoft-com:vml" xmlns:w10="urn:schemas-microsoft-com:office:word" xmlns:w="http://schemas.openxmlformats.org/wordprocessingml/2006/main" xmlns:w14="http://schemas.microsoft.com/office/word/2010/wordml" xmlns:w15="http://schemas.microsoft.com/office/word/2012/wordml" xmlns:sl="http://schemas.openxmlformats.org/schemaLibrary/2006/main" mc:Ignorable="w14 w15">
-  <w:view w:val="normal"/>
-  <w:defaultTabStop w:val="720"/>
-  <w:characterSpacingControl w:val="doNotCompress"/>
-  <w:compat>
-    <w:useFELayout/>
-    <w:compatSetting w:name="compatibilityMode" w:uri="http://schemas.microsoft.com/office/word" w:val="15"/>
-    <w:compatSetting w:name="overrideTableStyleFontSizeAndJustification" w:uri="http://schemas.microsoft.com/office/word" w:val="1"/>
-    <w:compatSetting w:name="enableOpenTypeFeatures" w:uri="http://schemas.microsoft.com/office/word" w:val="1"/>
-    <w:compatSetting w:name="doNotFlipMirrorIndents" w:uri="http://schemas.microsoft.com/office/word" w:val="1"/>
-    <w:compatSetting w:name="differentiateMultirowTableHeaders" w:uri="http://schemas.microsoft.com/office/word" w:val="1"/>
-  </w:compat>
-  <w:rsids>
-    <w:rsidRoot w:val="00A852F5"/>
-    <w:rsid w:val="001676A6"/>
-    <w:rsid w:val="00A852F5"/>
-  </w:rsids>
-  <m:mathPr>
-    <m:mathFont m:val="Cambria Math"/>
-    <m:brkBin m:val="before"/>
-    <m:brkBinSub m:val="--"/>
-    <m:smallFrac m:val="0"/>
-    <m:dispDef/>
-    <m:lMargin m:val="0"/>
-    <m:rMargin m:val="0"/>
-    <m:defJc m:val="centerGroup"/>
-    <m:wrapIndent m:val="1440"/>
-    <m:intLim m:val="subSup"/>
-    <m:naryLim m:val="undOvr"/>
-  </m:mathPr>
-  <w:themeFontLang w:val="en-US"/>
-  <w:clrSchemeMapping w:bg1="light1" w:t1="dark1" w:bg2="light2" w:t2="dark2" w:accent1="accent1" w:accent2="accent2" w:accent3="accent3" w:accent4="accent4" w:accent5="accent5" w:accent6="accent6" w:hyperlink="hyperlink" w:followedHyperlink="followedHyperlink"/>
-  <w:decimalSymbol w:val="."/>
-  <w:listSeparator w:val=","/>
-  <w15:chartTrackingRefBased/>
-</w:settings>
-</file>
-
-<file path=word/glossary/styles.xml><?xml version="1.0" encoding="utf-8"?>
-<w:styles xmlns:mc="http://schemas.openxmlformats.org/markup-compatibility/2006" xmlns:r="http://schemas.openxmlformats.org/officeDocument/2006/relationships" xmlns:w="http://schemas.openxmlformats.org/wordprocessingml/2006/main" xmlns:w14="http://schemas.microsoft.com/office/word/2010/wordml" xmlns:w15="http://schemas.microsoft.com/office/word/2012/wordml" mc:Ignorable="w14 w15">
-  <w:docDefaults>
-    <w:rPrDefault>
-      <w:rPr>
-        <w:rFonts w:asciiTheme="minorHAnsi" w:eastAsiaTheme="minorEastAsia" w:hAnsiTheme="minorHAnsi" w:cstheme="minorBidi"/>
-        <w:sz w:val="22"/>
-        <w:szCs w:val="22"/>
-        <w:lang w:val="en-US" w:eastAsia="en-US" w:bidi="ar-SA"/>
-      </w:rPr>
-    </w:rPrDefault>
-    <w:pPrDefault>
-      <w:pPr>
-        <w:spacing w:after="160" w:line="259" w:lineRule="auto"/>
-      </w:pPr>
-    </w:pPrDefault>
-  </w:docDefaults>
-  <w:latentStyles w:defLockedState="0" w:defUIPriority="99" w:defSemiHidden="0" w:defUnhideWhenUsed="0" w:defQFormat="0" w:count="371">
-    <w:lsdException w:name="Normal" w:uiPriority="0" w:qFormat="1"/>
-    <w:lsdException w:name="heading 1" w:uiPriority="9" w:qFormat="1"/>
-    <w:lsdException w:name="heading 2" w:semiHidden="1" w:uiPriority="9" w:unhideWhenUsed="1" w:qFormat="1"/>
-    <w:lsdException w:name="heading 3" w:semiHidden="1" w:uiPriority="9" w:unhideWhenUsed="1" w:qFormat="1"/>
-    <w:lsdException w:name="heading 4" w:semiHidden="1" w:uiPriority="9" w:unhideWhenUsed="1" w:qFormat="1"/>
-    <w:lsdException w:name="heading 5" w:semiHidden="1" w:uiPriority="9" w:unhideWhenUsed="1" w:qFormat="1"/>
-    <w:lsdException w:name="heading 6" w:semiHidden="1" w:uiPriority="9" w:unhideWhenUsed="1" w:qFormat="1"/>
-    <w:lsdException w:name="heading 7" w:semiHidden="1" w:uiPriority="9" w:unhideWhenUsed="1" w:qFormat="1"/>
-    <w:lsdException w:name="heading 8" w:semiHidden="1" w:uiPriority="9" w:unhideWhenUsed="1" w:qFormat="1"/>
-    <w:lsdException w:name="heading 9" w:semiHidden="1" w:uiPriority="9" w:unhideWhenUsed="1" w:qFormat="1"/>
-    <w:lsdException w:name="index 1" w:semiHidden="1" w:unhideWhenUsed="1"/>
-    <w:lsdException w:name="index 2" w:semiHidden="1" w:unhideWhenUsed="1"/>
-    <w:lsdException w:name="index 3" w:semiHidden="1" w:unhideWhenUsed="1"/>
-    <w:lsdException w:name="index 4" w:semiHidden="1" w:unhideWhenUsed="1"/>
-    <w:lsdException w:name="index 5" w:semiHidden="1" w:unhideWhenUsed="1"/>
-    <w:lsdException w:name="index 6" w:semiHidden="1" w:unhideWhenUsed="1"/>
-    <w:lsdException w:name="index 7" w:semiHidden="1" w:unhideWhenUsed="1"/>
-    <w:lsdException w:name="index 8" w:semiHidden="1" w:unhideWhenUsed="1"/>
-    <w:lsdException w:name="index 9" w:semiHidden="1" w:unhideWhenUsed="1"/>
-    <w:lsdException w:name="toc 1" w:semiHidden="1" w:uiPriority="39" w:unhideWhenUsed="1"/>
-    <w:lsdException w:name="toc 2" w:semiHidden="1" w:uiPriority="39" w:unhideWhenUsed="1"/>
-    <w:lsdException w:name="toc 3" w:semiHidden="1" w:uiPriority="39" w:unhideWhenUsed="1"/>
-    <w:lsdException w:name="toc 4" w:semiHidden="1" w:uiPriority="39" w:unhideWhenUsed="1"/>
-    <w:lsdException w:name="toc 5" w:semiHidden="1" w:uiPriority="39" w:unhideWhenUsed="1"/>
-    <w:lsdException w:name="toc 6" w:semiHidden="1" w:uiPriority="39" w:unhideWhenUsed="1"/>
-    <w:lsdException w:name="toc 7" w:semiHidden="1" w:uiPriority="39" w:unhideWhenUsed="1"/>
-    <w:lsdException w:name="toc 8" w:semiHidden="1" w:uiPriority="39" w:unhideWhenUsed="1"/>
-    <w:lsdException w:name="toc 9" w:semiHidden="1" w:uiPriority="39" w:unhideWhenUsed="1"/>
-    <w:lsdException w:name="Normal Indent" w:semiHidden="1" w:unhideWhenUsed="1"/>
-    <w:lsdException w:name="footnote text" w:semiHidden="1" w:unhideWhenUsed="1"/>
-    <w:lsdException w:name="annotation text" w:semiHidden="1" w:unhideWhenUsed="1"/>
-    <w:lsdException w:name="header" w:semiHidden="1" w:unhideWhenUsed="1"/>
-    <w:lsdException w:name="footer" w:semiHidden="1" w:unhideWhenUsed="1"/>
-    <w:lsdException w:name="index heading" w:semiHidden="1" w:unhideWhenUsed="1"/>
-    <w:lsdException w:name="caption" w:semiHidden="1" w:uiPriority="35" w:unhideWhenUsed="1" w:qFormat="1"/>
-    <w:lsdException w:name="table of figures" w:semiHidden="1" w:unhideWhenUsed="1"/>
-    <w:lsdException w:name="envelope address" w:semiHidden="1" w:unhideWhenUsed="1"/>
-    <w:lsdException w:name="envelope return" w:semiHidden="1" w:unhideWhenUsed="1"/>
-    <w:lsdException w:name="footnote reference" w:semiHidden="1" w:unhideWhenUsed="1"/>
-    <w:lsdException w:name="annotation reference" w:semiHidden="1" w:unhideWhenUsed="1"/>
-    <w:lsdException w:name="line number" w:semiHidden="1" w:unhideWhenUsed="1"/>
-    <w:lsdException w:name="page number" w:semiHidden="1" w:unhideWhenUsed="1"/>
-    <w:lsdException w:name="endnote reference" w:semiHidden="1" w:unhideWhenUsed="1"/>
-    <w:lsdException w:name="endnote text" w:semiHidden="1" w:unhideWhenUsed="1"/>
-    <w:lsdException w:name="table of authorities" w:semiHidden="1" w:unhideWhenUsed="1"/>
-    <w:lsdException w:name="macro" w:semiHidden="1" w:unhideWhenUsed="1"/>
-    <w:lsdException w:name="toa heading" w:semiHidden="1" w:unhideWhenUsed="1"/>
-    <w:lsdException w:name="List" w:semiHidden="1" w:unhideWhenUsed="1"/>
-    <w:lsdException w:name="List Bullet" w:semiHidden="1" w:unhideWhenUsed="1"/>
-    <w:lsdException w:name="List Number" w:semiHidden="1" w:unhideWhenUsed="1"/>
-    <w:lsdException w:name="List 2" w:semiHidden="1" w:unhideWhenUsed="1"/>
-    <w:lsdException w:name="List 3" w:semiHidden="1" w:unhideWhenUsed="1"/>
-    <w:lsdException w:name="List 4" w:semiHidden="1" w:unhideWhenUsed="1"/>
-    <w:lsdException w:name="List 5" w:semiHidden="1" w:unhideWhenUsed="1"/>
-    <w:lsdException w:name="List Bullet 2" w:semiHidden="1" w:unhideWhenUsed="1"/>
-    <w:lsdException w:name="List Bullet 3" w:semiHidden="1" w:unhideWhenUsed="1"/>
-    <w:lsdException w:name="List Bullet 4" w:semiHidden="1" w:unhideWhenUsed="1"/>
-    <w:lsdException w:name="List Bullet 5" w:semiHidden="1" w:unhideWhenUsed="1"/>
-    <w:lsdException w:name="List Number 2" w:semiHidden="1" w:unhideWhenUsed="1"/>
-    <w:lsdException w:name="List Number 3" w:semiHidden="1" w:unhideWhenUsed="1"/>
-    <w:lsdException w:name="List Number 4" w:semiHidden="1" w:unhideWhenUsed="1"/>
-    <w:lsdException w:name="List Number 5" w:semiHidden="1" w:unhideWhenUsed="1"/>
-    <w:lsdException w:name="Title" w:uiPriority="10" w:qFormat="1"/>
-    <w:lsdException w:name="Closing" w:semiHidden="1" w:unhideWhenUsed="1"/>
-    <w:lsdException w:name="Signature" w:semiHidden="1" w:unhideWhenUsed="1"/>
-    <w:lsdException w:name="Default Paragraph Font" w:semiHidden="1" w:uiPriority="1" w:unhideWhenUsed="1"/>
-    <w:lsdException w:name="Body Text" w:semiHidden="1" w:unhideWhenUsed="1"/>
-    <w:lsdException w:name="Body Text Indent" w:semiHidden="1" w:unhideWhenUsed="1"/>
-    <w:lsdException w:name="List Continue" w:semiHidden="1" w:unhideWhenUsed="1"/>
-    <w:lsdException w:name="List Continue 2" w:semiHidden="1" w:unhideWhenUsed="1"/>
-    <w:lsdException w:name="List Continue 3" w:semiHidden="1" w:unhideWhenUsed="1"/>
-    <w:lsdException w:name="List Continue 4" w:semiHidden="1" w:unhideWhenUsed="1"/>
-    <w:lsdException w:name="List Continue 5" w:semiHidden="1" w:unhideWhenUsed="1"/>
-    <w:lsdException w:name="Message Header" w:semiHidden="1" w:unhideWhenUsed="1"/>
-    <w:lsdException w:name="Subtitle" w:uiPriority="11" w:qFormat="1"/>
-    <w:lsdException w:name="Salutation" w:semiHidden="1" w:unhideWhenUsed="1"/>
-    <w:lsdException w:name="Date" w:semiHidden="1" w:unhideWhenUsed="1"/>
-    <w:lsdException w:name="Body Text First Indent" w:semiHidden="1" w:unhideWhenUsed="1"/>
-    <w:lsdException w:name="Body Text First Indent 2" w:semiHidden="1" w:unhideWhenUsed="1"/>
-    <w:lsdException w:name="Note Heading" w:semiHidden="1" w:unhideWhenUsed="1"/>
-    <w:lsdException w:name="Body Text 2" w:semiHidden="1" w:unhideWhenUsed="1"/>
-    <w:lsdException w:name="Body Text 3" w:semiHidden="1" w:unhideWhenUsed="1"/>
-    <w:lsdException w:name="Body Text Indent 2" w:semiHidden="1" w:unhideWhenUsed="1"/>
-    <w:lsdException w:name="Body Text Indent 3" w:semiHidden="1" w:unhideWhenUsed="1"/>
-    <w:lsdException w:name="Block Text" w:semiHidden="1" w:unhideWhenUsed="1"/>
-    <w:lsdException w:name="Hyperlink" w:semiHidden="1" w:unhideWhenUsed="1"/>
-    <w:lsdException w:name="FollowedHyperlink" w:semiHidden="1" w:unhideWhenUsed="1"/>
-    <w:lsdException w:name="Strong" w:uiPriority="22" w:qFormat="1"/>
-    <w:lsdException w:name="Emphasis" w:uiPriority="20" w:qFormat="1"/>
-    <w:lsdException w:name="Document Map" w:semiHidden="1" w:unhideWhenUsed="1"/>
-    <w:lsdException w:name="Plain Text" w:semiHidden="1" w:unhideWhenUsed="1"/>
-    <w:lsdException w:name="E-mail Signature" w:semiHidden="1" w:unhideWhenUsed="1"/>
-    <w:lsdException w:name="HTML Top of Form" w:semiHidden="1" w:unhideWhenUsed="1"/>
-    <w:lsdException w:name="HTML Bottom of Form" w:semiHidden="1" w:unhideWhenUsed="1"/>
-    <w:lsdException w:name="Normal (Web)" w:semiHidden="1" w:unhideWhenUsed="1"/>
-    <w:lsdException w:name="HTML Acronym" w:semiHidden="1" w:unhideWhenUsed="1"/>
-    <w:lsdException w:name="HTML Address" w:semiHidden="1" w:unhideWhenUsed="1"/>
-    <w:lsdException w:name="HTML Cite" w:semiHidden="1" w:unhideWhenUsed="1"/>
-    <w:lsdException w:name="HTML Code" w:semiHidden="1" w:unhideWhenUsed="1"/>
-    <w:lsdException w:name="HTML Definition" w:semiHidden="1" w:unhideWhenUsed="1"/>
-    <w:lsdException w:name="HTML Keyboard" w:semiHidden="1" w:unhideWhenUsed="1"/>
-    <w:lsdException w:name="HTML Preformatted" w:semiHidden="1" w:unhideWhenUsed="1"/>
-    <w:lsdException w:name="HTML Sample" w:semiHidden="1" w:unhideWhenUsed="1"/>
-    <w:lsdException w:name="HTML Typewriter" w:semiHidden="1" w:unhideWhenUsed="1"/>
-    <w:lsdException w:name="HTML Variable" w:semiHidden="1" w:unhideWhenUsed="1"/>
-    <w:lsdException w:name="Normal Table" w:semiHidden="1" w:unhideWhenUsed="1"/>
-    <w:lsdException w:name="annotation subject" w:semiHidden="1" w:unhideWhenUsed="1"/>
-    <w:lsdException w:name="No List" w:semiHidden="1" w:unhideWhenUsed="1"/>
-    <w:lsdException w:name="Outline List 1" w:semiHidden="1" w:unhideWhenUsed="1"/>
-    <w:lsdException w:name="Outline List 2" w:semiHidden="1" w:unhideWhenUsed="1"/>
-    <w:lsdException w:name="Outline List 3" w:semiHidden="1" w:unhideWhenUsed="1"/>
-    <w:lsdException w:name="Table Simple 1" w:semiHidden="1" w:unhideWhenUsed="1"/>
-    <w:lsdException w:name="Table Simple 2" w:semiHidden="1" w:unhideWhenUsed="1"/>
-    <w:lsdException w:name="Table Simple 3" w:semiHidden="1" w:unhideWhenUsed="1"/>
-    <w:lsdException w:name="Table Classic 1" w:semiHidden="1" w:unhideWhenUsed="1"/>
-    <w:lsdException w:name="Table Classic 2" w:semiHidden="1" w:unhideWhenUsed="1"/>
-    <w:lsdException w:name="Table Classic 3" w:semiHidden="1" w:unhideWhenUsed="1"/>
-    <w:lsdException w:name="Table Classic 4" w:semiHidden="1" w:unhideWhenUsed="1"/>
-    <w:lsdException w:name="Table Colorful 1" w:semiHidden="1" w:unhideWhenUsed="1"/>
-    <w:lsdException w:name="Table Colorful 2" w:semiHidden="1" w:unhideWhenUsed="1"/>
-    <w:lsdException w:name="Table Colorful 3" w:semiHidden="1" w:unhideWhenUsed="1"/>
-    <w:lsdException w:name="Table Columns 1" w:semiHidden="1" w:unhideWhenUsed="1"/>
-    <w:lsdException w:name="Table Columns 2" w:semiHidden="1" w:unhideWhenUsed="1"/>
-    <w:lsdException w:name="Table Columns 3" w:semiHidden="1" w:unhideWhenUsed="1"/>
-    <w:lsdException w:name="Table Columns 4" w:semiHidden="1" w:unhideWhenUsed="1"/>
-    <w:lsdException w:name="Table Columns 5" w:semiHidden="1" w:unhideWhenUsed="1"/>
-    <w:lsdException w:name="Table Grid 1" w:semiHidden="1" w:unhideWhenUsed="1"/>
-    <w:lsdException w:name="Table Grid 2" w:semiHidden="1" w:unhideWhenUsed="1"/>
-    <w:lsdException w:name="Table Grid 3" w:semiHidden="1" w:unhideWhenUsed="1"/>
-    <w:lsdException w:name="Table Grid 4" w:semiHidden="1" w:unhideWhenUsed="1"/>
-    <w:lsdException w:name="Table Grid 5" w:semiHidden="1" w:unhideWhenUsed="1"/>
-    <w:lsdException w:name="Table Grid 6" w:semiHidden="1" w:unhideWhenUsed="1"/>
-    <w:lsdException w:name="Table Grid 7" w:semiHidden="1" w:unhideWhenUsed="1"/>
-    <w:lsdException w:name="Table Grid 8" w:semiHidden="1" w:unhideWhenUsed="1"/>
-    <w:lsdException w:name="Table List 1" w:semiHidden="1" w:unhideWhenUsed="1"/>
-    <w:lsdException w:name="Table List 2" w:semiHidden="1" w:unhideWhenUsed="1"/>
-    <w:lsdException w:name="Table List 3" w:semiHidden="1" w:unhideWhenUsed="1"/>
-    <w:lsdException w:name="Table List 4" w:semiHidden="1" w:unhideWhenUsed="1"/>
-    <w:lsdException w:name="Table List 5" w:semiHidden="1" w:unhideWhenUsed="1"/>
-    <w:lsdException w:name="Table List 6" w:semiHidden="1" w:unhideWhenUsed="1"/>
-    <w:lsdException w:name="Table List 7" w:semiHidden="1" w:unhideWhenUsed="1"/>
-    <w:lsdException w:name="Table List 8" w:semiHidden="1" w:unhideWhenUsed="1"/>
-    <w:lsdException w:name="Table 3D effects 1" w:semiHidden="1" w:unhideWhenUsed="1"/>
-    <w:lsdException w:name="Table 3D effects 2" w:semiHidden="1" w:unhideWhenUsed="1"/>
-    <w:lsdException w:name="Table 3D effects 3" w:semiHidden="1" w:unhideWhenUsed="1"/>
-    <w:lsdException w:name="Table Contemporary" w:semiHidden="1" w:unhideWhenUsed="1"/>
-    <w:lsdException w:name="Table Elegant" w:semiHidden="1" w:unhideWhenUsed="1"/>
-    <w:lsdException w:name="Table Professional" w:semiHidden="1" w:unhideWhenUsed="1"/>
-    <w:lsdException w:name="Table Subtle 1" w:semiHidden="1" w:unhideWhenUsed="1"/>
-    <w:lsdException w:name="Table Subtle 2" w:semiHidden="1" w:unhideWhenUsed="1"/>
-    <w:lsdException w:name="Table Web 1" w:semiHidden="1" w:unhideWhenUsed="1"/>
-    <w:lsdException w:name="Table Web 2" w:semiHidden="1" w:unhideWhenUsed="1"/>
-    <w:lsdException w:name="Table Web 3" w:semiHidden="1" w:unhideWhenUsed="1"/>
-    <w:lsdException w:name="Balloon Text" w:semiHidden="1" w:unhideWhenUsed="1"/>
-    <w:lsdException w:name="Table Grid" w:uiPriority="39"/>
-    <w:lsdException w:name="Table Theme" w:semiHidden="1" w:unhideWhenUsed="1"/>
-    <w:lsdException w:name="Placeholder Text" w:semiHidden="1"/>
-    <w:lsdException w:name="No Spacing" w:uiPriority="1" w:qFormat="1"/>
-    <w:lsdException w:name="Light Shading" w:uiPriority="60"/>
-    <w:lsdException w:name="Light List" w:uiPriority="61"/>
-    <w:lsdException w:name="Light Grid" w:uiPriority="62"/>
-    <w:lsdException w:name="Medium Shading 1" w:uiPriority="63"/>
-    <w:lsdException w:name="Medium Shading 2" w:uiPriority="64"/>
-    <w:lsdException w:name="Medium List 1" w:uiPriority="65"/>
-    <w:lsdException w:name="Medium List 2" w:uiPriority="66"/>
-    <w:lsdException w:name="Medium Grid 1" w:uiPriority="67"/>
-    <w:lsdException w:name="Medium Grid 2" w:uiPriority="68"/>
-    <w:lsdException w:name="Medium Grid 3" w:uiPriority="69"/>
-    <w:lsdException w:name="Dark List" w:uiPriority="70"/>
-    <w:lsdException w:name="Colorful Shading" w:uiPriority="71"/>
-    <w:lsdException w:name="Colorful List" w:uiPriority="72"/>
-    <w:lsdException w:name="Colorful Grid" w:uiPriority="73"/>
-    <w:lsdException w:name="Light Shading Accent 1" w:uiPriority="60"/>
-    <w:lsdException w:name="Light List Accent 1" w:uiPriority="61"/>
-    <w:lsdException w:name="Light Grid Accent 1" w:uiPriority="62"/>
-    <w:lsdException w:name="Medium Shading 1 Accent 1" w:uiPriority="63"/>
-    <w:lsdException w:name="Medium Shading 2 Accent 1" w:uiPriority="64"/>
-    <w:lsdException w:name="Medium List 1 Accent 1" w:uiPriority="65"/>
-    <w:lsdException w:name="Revision" w:semiHidden="1"/>
-    <w:lsdException w:name="List Paragraph" w:uiPriority="34" w:qFormat="1"/>
-    <w:lsdException w:name="Quote" w:uiPriority="29" w:qFormat="1"/>
-    <w:lsdException w:name="Intense Quote" w:uiPriority="30" w:qFormat="1"/>
-    <w:lsdException w:name="Medium List 2 Accent 1" w:uiPriority="66"/>
-    <w:lsdException w:name="Medium Grid 1 Accent 1" w:uiPriority="67"/>
-    <w:lsdException w:name="Medium Grid 2 Accent 1" w:uiPriority="68"/>
-    <w:lsdException w:name="Medium Grid 3 Accent 1" w:uiPriority="69"/>
-    <w:lsdException w:name="Dark List Accent 1" w:uiPriority="70"/>
-    <w:lsdException w:name="Colorful Shading Accent 1" w:uiPriority="71"/>
-    <w:lsdException w:name="Colorful List Accent 1" w:uiPriority="72"/>
-    <w:lsdException w:name="Colorful Grid Accent 1" w:uiPriority="73"/>
-    <w:lsdException w:name="Light Shading Accent 2" w:uiPriority="60"/>
-    <w:lsdException w:name="Light List Accent 2" w:uiPriority="61"/>
-    <w:lsdException w:name="Light Grid Accent 2" w:uiPriority="62"/>
-    <w:lsdException w:name="Medium Shading 1 Accent 2" w:uiPriority="63"/>
-    <w:lsdException w:name="Medium Shading 2 Accent 2" w:uiPriority="64"/>
-    <w:lsdException w:name="Medium List 1 Accent 2" w:uiPriority="65"/>
-    <w:lsdException w:name="Medium List 2 Accent 2" w:uiPriority="66"/>
-    <w:lsdException w:name="Medium Grid 1 Accent 2" w:uiPriority="67"/>
-    <w:lsdException w:name="Medium Grid 2 Accent 2" w:uiPriority="68"/>
-    <w:lsdException w:name="Medium Grid 3 Accent 2" w:uiPriority="69"/>
-    <w:lsdException w:name="Dark List Accent 2" w:uiPriority="70"/>
-    <w:lsdException w:name="Colorful Shading Accent 2" w:uiPriority="71"/>
-    <w:lsdException w:name="Colorful List Accent 2" w:uiPriority="72"/>
-    <w:lsdException w:name="Colorful Grid Accent 2" w:uiPriority="73"/>
-    <w:lsdException w:name="Light Shading Accent 3" w:uiPriority="60"/>
-    <w:lsdException w:name="Light List Accent 3" w:uiPriority="61"/>
-    <w:lsdException w:name="Light Grid Accent 3" w:uiPriority="62"/>
-    <w:lsdException w:name="Medium Shading 1 Accent 3" w:uiPriority="63"/>
-    <w:lsdException w:name="Medium Shading 2 Accent 3" w:uiPriority="64"/>
-    <w:lsdException w:name="Medium List 1 Accent 3" w:uiPriority="65"/>
-    <w:lsdException w:name="Medium List 2 Accent 3" w:uiPriority="66"/>
-    <w:lsdException w:name="Medium Grid 1 Accent 3" w:uiPriority="67"/>
-    <w:lsdException w:name="Medium Grid 2 Accent 3" w:uiPriority="68"/>
-    <w:lsdException w:name="Medium Grid 3 Accent 3" w:uiPriority="69"/>
-    <w:lsdException w:name="Dark List Accent 3" w:uiPriority="70"/>
-    <w:lsdException w:name="Colorful Shading Accent 3" w:uiPriority="71"/>
-    <w:lsdException w:name="Colorful List Accent 3" w:uiPriority="72"/>
-    <w:lsdException w:name="Colorful Grid Accent 3" w:uiPriority="73"/>
-    <w:lsdException w:name="Light Shading Accent 4" w:uiPriority="60"/>
-    <w:lsdException w:name="Light List Accent 4" w:uiPriority="61"/>
-    <w:lsdException w:name="Light Grid Accent 4" w:uiPriority="62"/>
-    <w:lsdException w:name="Medium Shading 1 Accent 4" w:uiPriority="63"/>
-    <w:lsdException w:name="Medium Shading 2 Accent 4" w:uiPriority="64"/>
-    <w:lsdException w:name="Medium List 1 Accent 4" w:uiPriority="65"/>
-    <w:lsdException w:name="Medium List 2 Accent 4" w:uiPriority="66"/>
-    <w:lsdException w:name="Medium Grid 1 Accent 4" w:uiPriority="67"/>
-    <w:lsdException w:name="Medium Grid 2 Accent 4" w:uiPriority="68"/>
-    <w:lsdException w:name="Medium Grid 3 Accent 4" w:uiPriority="69"/>
-    <w:lsdException w:name="Dark List Accent 4" w:uiPriority="70"/>
-    <w:lsdException w:name="Colorful Shading Accent 4" w:uiPriority="71"/>
-    <w:lsdException w:name="Colorful List Accent 4" w:uiPriority="72"/>
-    <w:lsdException w:name="Colorful Grid Accent 4" w:uiPriority="73"/>
-    <w:lsdException w:name="Light Shading Accent 5" w:uiPriority="60"/>
-    <w:lsdException w:name="Light List Accent 5" w:uiPriority="61"/>
-    <w:lsdException w:name="Light Grid Accent 5" w:uiPriority="62"/>
-    <w:lsdException w:name="Medium Shading 1 Accent 5" w:uiPriority="63"/>
-    <w:lsdException w:name="Medium Shading 2 Accent 5" w:uiPriority="64"/>
-    <w:lsdException w:name="Medium List 1 Accent 5" w:uiPriority="65"/>
-    <w:lsdException w:name="Medium List 2 Accent 5" w:uiPriority="66"/>
-    <w:lsdException w:name="Medium Grid 1 Accent 5" w:uiPriority="67"/>
-    <w:lsdException w:name="Medium Grid 2 Accent 5" w:uiPriority="68"/>
-    <w:lsdException w:name="Medium Grid 3 Accent 5" w:uiPriority="69"/>
-    <w:lsdException w:name="Dark List Accent 5" w:uiPriority="70"/>
-    <w:lsdException w:name="Colorful Shading Accent 5" w:uiPriority="71"/>
-    <w:lsdException w:name="Colorful List Accent 5" w:uiPriority="72"/>
-    <w:lsdException w:name="Colorful Grid Accent 5" w:uiPriority="73"/>
-    <w:lsdException w:name="Light Shading Accent 6" w:uiPriority="60"/>
-    <w:lsdException w:name="Light List Accent 6" w:uiPriority="61"/>
-    <w:lsdException w:name="Light Grid Accent 6" w:uiPriority="62"/>
-    <w:lsdException w:name="Medium Shading 1 Accent 6" w:uiPriority="63"/>
-    <w:lsdException w:name="Medium Shading 2 Accent 6" w:uiPriority="64"/>
-    <w:lsdException w:name="Medium List 1 Accent 6" w:uiPriority="65"/>
-    <w:lsdException w:name="Medium List 2 Accent 6" w:uiPriority="66"/>
-    <w:lsdException w:name="Medium Grid 1 Accent 6" w:uiPriority="67"/>
-    <w:lsdException w:name="Medium Grid 2 Accent 6" w:uiPriority="68"/>
-    <w:lsdException w:name="Medium Grid 3 Accent 6" w:uiPriority="69"/>
-    <w:lsdException w:name="Dark List Accent 6" w:uiPriority="70"/>
-    <w:lsdException w:name="Colorful Shading Accent 6" w:uiPriority="71"/>
-    <w:lsdException w:name="Colorful List Accent 6" w:uiPriority="72"/>
-    <w:lsdException w:name="Colorful Grid Accent 6" w:uiPriority="73"/>
-    <w:lsdException w:name="Subtle Emphasis" w:uiPriority="19" w:qFormat="1"/>
-    <w:lsdException w:name="Intense Emphasis" w:uiPriority="21" w:qFormat="1"/>
-    <w:lsdException w:name="Subtle Reference" w:uiPriority="31" w:qFormat="1"/>
-    <w:lsdException w:name="Intense Reference" w:uiPriority="32" w:qFormat="1"/>
-    <w:lsdException w:name="Book Title" w:uiPriority="33" w:qFormat="1"/>
-    <w:lsdException w:name="Bibliography" w:semiHidden="1" w:uiPriority="37" w:unhideWhenUsed="1"/>
-    <w:lsdException w:name="TOC Heading" w:semiHidden="1" w:uiPriority="39" w:unhideWhenUsed="1" w:qFormat="1"/>
-    <w:lsdException w:name="Plain Table 1" w:uiPriority="41"/>
-    <w:lsdException w:name="Plain Table 2" w:uiPriority="42"/>
-    <w:lsdException w:name="Plain Table 3" w:uiPriority="43"/>
-    <w:lsdException w:name="Plain Table 4" w:uiPriority="44"/>
-    <w:lsdException w:name="Plain Table 5" w:uiPriority="45"/>
-    <w:lsdException w:name="Grid Table Light" w:uiPriority="40"/>
-    <w:lsdException w:name="Grid Table 1 Light" w:uiPriority="46"/>
-    <w:lsdException w:name="Grid Table 2" w:uiPriority="47"/>
-    <w:lsdException w:name="Grid Table 3" w:uiPriority="48"/>
-    <w:lsdException w:name="Grid Table 4" w:uiPriority="49"/>
-    <w:lsdException w:name="Grid Table 5 Dark" w:uiPriority="50"/>
-    <w:lsdException w:name="Grid Table 6 Colorful" w:uiPriority="51"/>
-    <w:lsdException w:name="Grid Table 7 Colorful" w:uiPriority="52"/>
-    <w:lsdException w:name="Grid Table 1 Light Accent 1" w:uiPriority="46"/>
-    <w:lsdException w:name="Grid Table 2 Accent 1" w:uiPriority="47"/>
-    <w:lsdException w:name="Grid Table 3 Accent 1" w:uiPriority="48"/>
-    <w:lsdException w:name="Grid Table 4 Accent 1" w:uiPriority="49"/>
-    <w:lsdException w:name="Grid Table 5 Dark Accent 1" w:uiPriority="50"/>
-    <w:lsdException w:name="Grid Table 6 Colorful Accent 1" w:uiPriority="51"/>
-    <w:lsdException w:name="Grid Table 7 Colorful Accent 1" w:uiPriority="52"/>
-    <w:lsdException w:name="Grid Table 1 Light Accent 2" w:uiPriority="46"/>
-    <w:lsdException w:name="Grid Table 2 Accent 2" w:uiPriority="47"/>
-    <w:lsdException w:name="Grid Table 3 Accent 2" w:uiPriority="48"/>
-    <w:lsdException w:name="Grid Table 4 Accent 2" w:uiPriority="49"/>
-    <w:lsdException w:name="Grid Table 5 Dark Accent 2" w:uiPriority="50"/>
-    <w:lsdException w:name="Grid Table 6 Colorful Accent 2" w:uiPriority="51"/>
-    <w:lsdException w:name="Grid Table 7 Colorful Accent 2" w:uiPriority="52"/>
-    <w:lsdException w:name="Grid Table 1 Light Accent 3" w:uiPriority="46"/>
-    <w:lsdException w:name="Grid Table 2 Accent 3" w:uiPriority="47"/>
-    <w:lsdException w:name="Grid Table 3 Accent 3" w:uiPriority="48"/>
-    <w:lsdException w:name="Grid Table 4 Accent 3" w:uiPriority="49"/>
-    <w:lsdException w:name="Grid Table 5 Dark Accent 3" w:uiPriority="50"/>
-    <w:lsdException w:name="Grid Table 6 Colorful Accent 3" w:uiPriority="51"/>
-    <w:lsdException w:name="Grid Table 7 Colorful Accent 3" w:uiPriority="52"/>
-    <w:lsdException w:name="Grid Table 1 Light Accent 4" w:uiPriority="46"/>
-    <w:lsdException w:name="Grid Table 2 Accent 4" w:uiPriority="47"/>
-    <w:lsdException w:name="Grid Table 3 Accent 4" w:uiPriority="48"/>
-    <w:lsdException w:name="Grid Table 4 Accent 4" w:uiPriority="49"/>
-    <w:lsdException w:name="Grid Table 5 Dark Accent 4" w:uiPriority="50"/>
-    <w:lsdException w:name="Grid Table 6 Colorful Accent 4" w:uiPriority="51"/>
-    <w:lsdException w:name="Grid Table 7 Colorful Accent 4" w:uiPriority="52"/>
-    <w:lsdException w:name="Grid Table 1 Light Accent 5" w:uiPriority="46"/>
-    <w:lsdException w:name="Grid Table 2 Accent 5" w:uiPriority="47"/>
-    <w:lsdException w:name="Grid Table 3 Accent 5" w:uiPriority="48"/>
-    <w:lsdException w:name="Grid Table 4 Accent 5" w:uiPriority="49"/>
-    <w:lsdException w:name="Grid Table 5 Dark Accent 5" w:uiPriority="50"/>
-    <w:lsdException w:name="Grid Table 6 Colorful Accent 5" w:uiPriority="51"/>
-    <w:lsdException w:name="Grid Table 7 Colorful Accent 5" w:uiPriority="52"/>
-    <w:lsdException w:name="Grid Table 1 Light Accent 6" w:uiPriority="46"/>
-    <w:lsdException w:name="Grid Table 2 Accent 6" w:uiPriority="47"/>
-    <w:lsdException w:name="Grid Table 3 Accent 6" w:uiPriority="48"/>
-    <w:lsdException w:name="Grid Table 4 Accent 6" w:uiPriority="49"/>
-    <w:lsdException w:name="Grid Table 5 Dark Accent 6" w:uiPriority="50"/>
-    <w:lsdException w:name="Grid Table 6 Colorful Accent 6" w:uiPriority="51"/>
-    <w:lsdException w:name="Grid Table 7 Colorful Accent 6" w:uiPriority="52"/>
-    <w:lsdException w:name="List Table 1 Light" w:uiPriority="46"/>
-    <w:lsdException w:name="List Table 2" w:uiPriority="47"/>
-    <w:lsdException w:name="List Table 3" w:uiPriority="48"/>
-    <w:lsdException w:name="List Table 4" w:uiPriority="49"/>
-    <w:lsdException w:name="List Table 5 Dark" w:uiPriority="50"/>
-    <w:lsdException w:name="List Table 6 Colorful" w:uiPriority="51"/>
-    <w:lsdException w:name="List Table 7 Colorful" w:uiPriority="52"/>
-    <w:lsdException w:name="List Table 1 Light Accent 1" w:uiPriority="46"/>
-    <w:lsdException w:name="List Table 2 Accent 1" w:uiPriority="47"/>
-    <w:lsdException w:name="List Table 3 Accent 1" w:uiPriority="48"/>
-    <w:lsdException w:name="List Table 4 Accent 1" w:uiPriority="49"/>
-    <w:lsdException w:name="List Table 5 Dark Accent 1" w:uiPriority="50"/>
-    <w:lsdException w:name="List Table 6 Colorful Accent 1" w:uiPriority="51"/>
-    <w:lsdException w:name="List Table 7 Colorful Accent 1" w:uiPriority="52"/>
-    <w:lsdException w:name="List Table 1 Light Accent 2" w:uiPriority="46"/>
-    <w:lsdException w:name="List Table 2 Accent 2" w:uiPriority="47"/>
-    <w:lsdException w:name="List Table 3 Accent 2" w:uiPriority="48"/>
-    <w:lsdException w:name="List Table 4 Accent 2" w:uiPriority="49"/>
-    <w:lsdException w:name="List Table 5 Dark Accent 2" w:uiPriority="50"/>
-    <w:lsdException w:name="List Table 6 Colorful Accent 2" w:uiPriority="51"/>
-    <w:lsdException w:name="List Table 7 Colorful Accent 2" w:uiPriority="52"/>
-    <w:lsdException w:name="List Table 1 Light Accent 3" w:uiPriority="46"/>
-    <w:lsdException w:name="List Table 2 Accent 3" w:uiPriority="47"/>
-    <w:lsdException w:name="List Table 3 Accent 3" w:uiPriority="48"/>
-    <w:lsdException w:name="List Table 4 Accent 3" w:uiPriority="49"/>
-    <w:lsdException w:name="List Table 5 Dark Accent 3" w:uiPriority="50"/>
-    <w:lsdException w:name="List Table 6 Colorful Accent 3" w:uiPriority="51"/>
-    <w:lsdException w:name="List Table 7 Colorful Accent 3" w:uiPriority="52"/>
-    <w:lsdException w:name="List Table 1 Light Accent 4" w:uiPriority="46"/>
-    <w:lsdException w:name="List Table 2 Accent 4" w:uiPriority="47"/>
-    <w:lsdException w:name="List Table 3 Accent 4" w:uiPriority="48"/>
-    <w:lsdException w:name="List Table 4 Accent 4" w:uiPriority="49"/>
-    <w:lsdException w:name="List Table 5 Dark Accent 4" w:uiPriority="50"/>
-    <w:lsdException w:name="List Table 6 Colorful Accent 4" w:uiPriority="51"/>
-    <w:lsdException w:name="List Table 7 Colorful Accent 4" w:uiPriority="52"/>
-    <w:lsdException w:name="List Table 1 Light Accent 5" w:uiPriority="46"/>
-    <w:lsdException w:name="List Table 2 Accent 5" w:uiPriority="47"/>
-    <w:lsdException w:name="List Table 3 Accent 5" w:uiPriority="48"/>
-    <w:lsdException w:name="List Table 4 Accent 5" w:uiPriority="49"/>
-    <w:lsdException w:name="List Table 5 Dark Accent 5" w:uiPriority="50"/>
-    <w:lsdException w:name="List Table 6 Colorful Accent 5" w:uiPriority="51"/>
-    <w:lsdException w:name="List Table 7 Colorful Accent 5" w:uiPriority="52"/>
-    <w:lsdException w:name="List Table 1 Light Accent 6" w:uiPriority="46"/>
-    <w:lsdException w:name="List Table 2 Accent 6" w:uiPriority="47"/>
-    <w:lsdException w:name="List Table 3 Accent 6" w:uiPriority="48"/>
-    <w:lsdException w:name="List Table 4 Accent 6" w:uiPriority="49"/>
-    <w:lsdException w:name="List Table 5 Dark Accent 6" w:uiPriority="50"/>
-    <w:lsdException w:name="List Table 6 Colorful Accent 6" w:uiPriority="51"/>
-    <w:lsdException w:name="List Table 7 Colorful Accent 6" w:uiPriority="52"/>
-  </w:latentStyles>
-  <w:style w:type="paragraph" w:default="1" w:styleId="Normal">
-    <w:name w:val="Normal"/>
+  <w:style w:type="paragraph" w:customStyle="1" w:styleId="CaptionExplanationnoTOC">
+    <w:name w:val="Caption Explanation (no TOC)"/>
+    <w:basedOn w:val="Paperbody"/>
+    <w:link w:val="CaptionExplanationnoTOCChar"/>
     <w:qFormat/>
+    <w:rsid w:val="00C84C8C"/>
+    <w:pPr>
+      <w:ind w:firstLine="0"/>
+    </w:pPr>
+    <w:rPr>
+      <w:b/>
+      <w:color w:val="4F81BD" w:themeColor="accent1"/>
+      <w:sz w:val="18"/>
+    </w:rPr>
   </w:style>
-  <w:style w:type="character" w:default="1" w:styleId="DefaultParagraphFont">
-    <w:name w:val="Default Paragraph Font"/>
-    <w:uiPriority w:val="1"/>
-    <w:semiHidden/>
-    <w:unhideWhenUsed/>
-  </w:style>
-  <w:style w:type="table" w:default="1" w:styleId="TableNormal">
-    <w:name w:val="Normal Table"/>
-    <w:uiPriority w:val="99"/>
-    <w:semiHidden/>
-    <w:unhideWhenUsed/>
-    <w:tblPr>
-      <w:tblInd w:w="0" w:type="dxa"/>
-      <w:tblCellMar>
-        <w:top w:w="0" w:type="dxa"/>
-        <w:left w:w="108" w:type="dxa"/>
-        <w:bottom w:w="0" w:type="dxa"/>
-        <w:right w:w="108" w:type="dxa"/>
-      </w:tblCellMar>
-    </w:tblPr>
-  </w:style>
-  <w:style w:type="numbering" w:default="1" w:styleId="NoList">
-    <w:name w:val="No List"/>
-    <w:uiPriority w:val="99"/>
-    <w:semiHidden/>
-    <w:unhideWhenUsed/>
-  </w:style>
-  <w:style w:type="paragraph" w:customStyle="1" w:styleId="5FD0C1B0D5A94BE481DEEC0424746231">
-    <w:name w:val="5FD0C1B0D5A94BE481DEEC0424746231"/>
-    <w:rsid w:val="00A852F5"/>
-  </w:style>
-  <w:style w:type="paragraph" w:customStyle="1" w:styleId="36A9EE1DCB0345C6B5A33CAFF59FD011">
-    <w:name w:val="36A9EE1DCB0345C6B5A33CAFF59FD011"/>
-    <w:rsid w:val="00A852F5"/>
-  </w:style>
-  <w:style w:type="paragraph" w:customStyle="1" w:styleId="C7D80AAE390049998B5D9CB04F7FD171">
-    <w:name w:val="C7D80AAE390049998B5D9CB04F7FD171"/>
-    <w:rsid w:val="00A852F5"/>
-  </w:style>
-  <w:style w:type="paragraph" w:customStyle="1" w:styleId="30A686EC4E22446B93243459C20E2FDA">
-    <w:name w:val="30A686EC4E22446B93243459C20E2FDA"/>
-    <w:rsid w:val="00A852F5"/>
-  </w:style>
-  <w:style w:type="paragraph" w:customStyle="1" w:styleId="B37FF20EFA804B0FB48C831D2941EB00">
-    <w:name w:val="B37FF20EFA804B0FB48C831D2941EB00"/>
-    <w:rsid w:val="00A852F5"/>
-  </w:style>
-  <w:style w:type="paragraph" w:customStyle="1" w:styleId="F5A30DF2EEA147298E4B3B9ACEE43D60">
-    <w:name w:val="F5A30DF2EEA147298E4B3B9ACEE43D60"/>
-    <w:rsid w:val="00A852F5"/>
-  </w:style>
-  <w:style w:type="paragraph" w:customStyle="1" w:styleId="1495C423C5114CC4BE1EA1D48FC175AD">
-    <w:name w:val="1495C423C5114CC4BE1EA1D48FC175AD"/>
-    <w:rsid w:val="00A852F5"/>
-  </w:style>
-  <w:style w:type="paragraph" w:customStyle="1" w:styleId="DA44291DEE284A9BA179D021D2ABB14E">
-    <w:name w:val="DA44291DEE284A9BA179D021D2ABB14E"/>
-    <w:rsid w:val="00A852F5"/>
+  <w:style w:type="character" w:customStyle="1" w:styleId="CaptionExplanationnoTOCChar">
+    <w:name w:val="Caption Explanation (no TOC) Char"/>
+    <w:basedOn w:val="PaperbodyChar"/>
+    <w:link w:val="CaptionExplanationnoTOC"/>
+    <w:rsid w:val="00C84C8C"/>
+    <w:rPr>
+      <w:rFonts w:ascii="Times New Roman" w:hAnsi="Times New Roman"/>
+      <w:b/>
+      <w:color w:val="4F81BD" w:themeColor="accent1"/>
+      <w:sz w:val="18"/>
+    </w:rPr>
   </w:style>
 </w:styles>
-</file>
-
-<file path=word/glossary/webSettings.xml><?xml version="1.0" encoding="utf-8"?>
-<w:webSettings xmlns:mc="http://schemas.openxmlformats.org/markup-compatibility/2006" xmlns:r="http://schemas.openxmlformats.org/officeDocument/2006/relationships" xmlns:w="http://schemas.openxmlformats.org/wordprocessingml/2006/main" xmlns:w14="http://schemas.microsoft.com/office/word/2010/wordml" xmlns:w15="http://schemas.microsoft.com/office/word/2012/wordml" mc:Ignorable="w14 w15">
-  <w:optimizeForBrowser/>
-  <w:allowPNG/>
-</w:webSettings>
 </file>
 
 <file path=word/theme/theme1.xml><?xml version="1.0" encoding="utf-8"?>
@@ -15483,7 +15973,7 @@
 </file>
 
 <file path=customXml/itemProps1.xml><?xml version="1.0" encoding="utf-8"?>
-<ds:datastoreItem xmlns:ds="http://schemas.openxmlformats.org/officeDocument/2006/customXml" ds:itemID="{BEC983E0-5F80-4991-B2A3-E37B49F0CD45}">
+<ds:datastoreItem xmlns:ds="http://schemas.openxmlformats.org/officeDocument/2006/customXml" ds:itemID="{CAED40E8-9C33-40C3-A0E8-60010DD774B6}">
   <ds:schemaRefs>
     <ds:schemaRef ds:uri="http://schemas.openxmlformats.org/officeDocument/2006/bibliography"/>
   </ds:schemaRefs>

</xml_diff>

<commit_message>
separate figure from table caption formatting. still needs some work
</commit_message>
<xml_diff>
--- a/paper/mastersProjectPaper.docx
+++ b/paper/mastersProjectPaper.docx
@@ -1759,9 +1759,29 @@
     </w:p>
     <w:p>
       <w:pPr>
+        <w:spacing w:after="80" w:line="240" w:lineRule="auto"/>
+        <w:rPr>
+          <w:noProof/>
+        </w:rPr>
+      </w:pPr>
+      <w:r>
+        <w:fldChar w:fldCharType="end"/>
+      </w:r>
+      <w:r>
+        <w:fldChar w:fldCharType="begin"/>
+      </w:r>
+      <w:r>
+        <w:instrText xml:space="preserve"> TOC \h \z \c "Figure" </w:instrText>
+      </w:r>
+      <w:r>
+        <w:fldChar w:fldCharType="separate"/>
+      </w:r>
+    </w:p>
+    <w:p>
+      <w:pPr>
         <w:pStyle w:val="TableofFigures"/>
         <w:tabs>
-          <w:tab w:val="right" w:pos="10790"/>
+          <w:tab w:val="right" w:leader="dot" w:pos="10790"/>
         </w:tabs>
         <w:rPr>
           <w:caps w:val="0"/>
@@ -1770,13 +1790,13 @@
           <w:szCs w:val="22"/>
         </w:rPr>
       </w:pPr>
-      <w:hyperlink w:anchor="_Toc411940142" w:history="1">
+      <w:hyperlink w:anchor="_Toc411940646" w:history="1">
         <w:r>
           <w:rPr>
             <w:rStyle w:val="Hyperlink"/>
             <w:noProof/>
           </w:rPr>
-          <w:t>Table 1: Content Inventory</w:t>
+          <w:t>Figure 1: Pageviews above and below 1%</w:t>
         </w:r>
         <w:r>
           <w:rPr>
@@ -1797,7 +1817,7 @@
             <w:noProof/>
             <w:webHidden/>
           </w:rPr>
-          <w:instrText xml:space="preserve"> PAGEREF _Toc411940142 \h </w:instrText>
+          <w:instrText xml:space="preserve"> PAGEREF _Toc411940646 \h </w:instrText>
         </w:r>
         <w:r>
           <w:rPr>
@@ -1832,7 +1852,7 @@
       <w:pPr>
         <w:pStyle w:val="TableofFigures"/>
         <w:tabs>
-          <w:tab w:val="right" w:pos="10790"/>
+          <w:tab w:val="right" w:leader="dot" w:pos="10790"/>
         </w:tabs>
         <w:rPr>
           <w:caps w:val="0"/>
@@ -1841,78 +1861,7 @@
           <w:szCs w:val="22"/>
         </w:rPr>
       </w:pPr>
-      <w:hyperlink w:anchor="_Toc411940143" w:history="1">
-        <w:r>
-          <w:rPr>
-            <w:rStyle w:val="Hyperlink"/>
-            <w:noProof/>
-          </w:rPr>
-          <w:t>Figure 1: Pageviews above and below 1%</w:t>
-        </w:r>
-        <w:r>
-          <w:rPr>
-            <w:noProof/>
-            <w:webHidden/>
-          </w:rPr>
-          <w:tab/>
-        </w:r>
-        <w:r>
-          <w:rPr>
-            <w:noProof/>
-            <w:webHidden/>
-          </w:rPr>
-          <w:fldChar w:fldCharType="begin"/>
-        </w:r>
-        <w:r>
-          <w:rPr>
-            <w:noProof/>
-            <w:webHidden/>
-          </w:rPr>
-          <w:instrText xml:space="preserve"> PAGEREF _Toc411940143 \h </w:instrText>
-        </w:r>
-        <w:r>
-          <w:rPr>
-            <w:noProof/>
-            <w:webHidden/>
-          </w:rPr>
-        </w:r>
-        <w:r>
-          <w:rPr>
-            <w:noProof/>
-            <w:webHidden/>
-          </w:rPr>
-          <w:fldChar w:fldCharType="separate"/>
-        </w:r>
-        <w:r>
-          <w:rPr>
-            <w:noProof/>
-            <w:webHidden/>
-          </w:rPr>
-          <w:t>3</w:t>
-        </w:r>
-        <w:r>
-          <w:rPr>
-            <w:noProof/>
-            <w:webHidden/>
-          </w:rPr>
-          <w:fldChar w:fldCharType="end"/>
-        </w:r>
-      </w:hyperlink>
-    </w:p>
-    <w:p>
-      <w:pPr>
-        <w:pStyle w:val="TableofFigures"/>
-        <w:tabs>
-          <w:tab w:val="right" w:pos="10790"/>
-        </w:tabs>
-        <w:rPr>
-          <w:caps w:val="0"/>
-          <w:noProof/>
-          <w:sz w:val="22"/>
-          <w:szCs w:val="22"/>
-        </w:rPr>
-      </w:pPr>
-      <w:hyperlink w:anchor="_Toc411940144" w:history="1">
+      <w:hyperlink w:anchor="_Toc411940647" w:history="1">
         <w:r>
           <w:rPr>
             <w:rStyle w:val="Hyperlink"/>
@@ -1939,7 +1888,7 @@
             <w:noProof/>
             <w:webHidden/>
           </w:rPr>
-          <w:instrText xml:space="preserve"> PAGEREF _Toc411940144 \h </w:instrText>
+          <w:instrText xml:space="preserve"> PAGEREF _Toc411940647 \h </w:instrText>
         </w:r>
         <w:r>
           <w:rPr>
@@ -1974,7 +1923,7 @@
       <w:pPr>
         <w:pStyle w:val="TableofFigures"/>
         <w:tabs>
-          <w:tab w:val="right" w:pos="10790"/>
+          <w:tab w:val="right" w:leader="dot" w:pos="10790"/>
         </w:tabs>
         <w:rPr>
           <w:caps w:val="0"/>
@@ -1983,7 +1932,7 @@
           <w:szCs w:val="22"/>
         </w:rPr>
       </w:pPr>
-      <w:hyperlink w:anchor="_Toc411940145" w:history="1">
+      <w:hyperlink w:anchor="_Toc411940648" w:history="1">
         <w:r>
           <w:rPr>
             <w:rStyle w:val="Hyperlink"/>
@@ -2010,7 +1959,7 @@
             <w:noProof/>
             <w:webHidden/>
           </w:rPr>
-          <w:instrText xml:space="preserve"> PAGEREF _Toc411940145 \h </w:instrText>
+          <w:instrText xml:space="preserve"> PAGEREF _Toc411940648 \h </w:instrText>
         </w:r>
         <w:r>
           <w:rPr>
@@ -2045,7 +1994,7 @@
       <w:pPr>
         <w:pStyle w:val="TableofFigures"/>
         <w:tabs>
-          <w:tab w:val="right" w:pos="10790"/>
+          <w:tab w:val="right" w:leader="dot" w:pos="10790"/>
         </w:tabs>
         <w:rPr>
           <w:caps w:val="0"/>
@@ -2054,7 +2003,7 @@
           <w:szCs w:val="22"/>
         </w:rPr>
       </w:pPr>
-      <w:hyperlink w:anchor="_Toc411940146" w:history="1">
+      <w:hyperlink w:anchor="_Toc411940649" w:history="1">
         <w:r>
           <w:rPr>
             <w:rStyle w:val="Hyperlink"/>
@@ -2081,7 +2030,7 @@
             <w:noProof/>
             <w:webHidden/>
           </w:rPr>
-          <w:instrText xml:space="preserve"> PAGEREF _Toc411940146 \h </w:instrText>
+          <w:instrText xml:space="preserve"> PAGEREF _Toc411940649 \h </w:instrText>
         </w:r>
         <w:r>
           <w:rPr>
@@ -2116,7 +2065,7 @@
       <w:pPr>
         <w:pStyle w:val="TableofFigures"/>
         <w:tabs>
-          <w:tab w:val="right" w:pos="10790"/>
+          <w:tab w:val="right" w:leader="dot" w:pos="10790"/>
         </w:tabs>
         <w:rPr>
           <w:caps w:val="0"/>
@@ -2125,7 +2074,7 @@
           <w:szCs w:val="22"/>
         </w:rPr>
       </w:pPr>
-      <w:hyperlink w:anchor="_Toc411940147" w:history="1">
+      <w:hyperlink w:anchor="_Toc411940650" w:history="1">
         <w:r>
           <w:rPr>
             <w:rStyle w:val="Hyperlink"/>
@@ -2152,7 +2101,7 @@
             <w:noProof/>
             <w:webHidden/>
           </w:rPr>
-          <w:instrText xml:space="preserve"> PAGEREF _Toc411940147 \h </w:instrText>
+          <w:instrText xml:space="preserve"> PAGEREF _Toc411940650 \h </w:instrText>
         </w:r>
         <w:r>
           <w:rPr>
@@ -2187,7 +2136,7 @@
       <w:pPr>
         <w:pStyle w:val="TableofFigures"/>
         <w:tabs>
-          <w:tab w:val="right" w:pos="10790"/>
+          <w:tab w:val="right" w:leader="dot" w:pos="10790"/>
         </w:tabs>
         <w:rPr>
           <w:caps w:val="0"/>
@@ -2196,7 +2145,7 @@
           <w:szCs w:val="22"/>
         </w:rPr>
       </w:pPr>
-      <w:hyperlink w:anchor="_Toc411940148" w:history="1">
+      <w:hyperlink w:anchor="_Toc411940651" w:history="1">
         <w:r>
           <w:rPr>
             <w:rStyle w:val="Hyperlink"/>
@@ -2223,7 +2172,7 @@
             <w:noProof/>
             <w:webHidden/>
           </w:rPr>
-          <w:instrText xml:space="preserve"> PAGEREF _Toc411940148 \h </w:instrText>
+          <w:instrText xml:space="preserve"> PAGEREF _Toc411940651 \h </w:instrText>
         </w:r>
         <w:r>
           <w:rPr>
@@ -2258,7 +2207,7 @@
       <w:pPr>
         <w:pStyle w:val="TableofFigures"/>
         <w:tabs>
-          <w:tab w:val="right" w:pos="10790"/>
+          <w:tab w:val="right" w:leader="dot" w:pos="10790"/>
         </w:tabs>
         <w:rPr>
           <w:caps w:val="0"/>
@@ -2267,7 +2216,7 @@
           <w:szCs w:val="22"/>
         </w:rPr>
       </w:pPr>
-      <w:hyperlink w:anchor="_Toc411940149" w:history="1">
+      <w:hyperlink w:anchor="_Toc411940652" w:history="1">
         <w:r>
           <w:rPr>
             <w:rStyle w:val="Hyperlink"/>
@@ -2294,7 +2243,7 @@
             <w:noProof/>
             <w:webHidden/>
           </w:rPr>
-          <w:instrText xml:space="preserve"> PAGEREF _Toc411940149 \h </w:instrText>
+          <w:instrText xml:space="preserve"> PAGEREF _Toc411940652 \h </w:instrText>
         </w:r>
         <w:r>
           <w:rPr>
@@ -2329,7 +2278,7 @@
       <w:pPr>
         <w:pStyle w:val="TableofFigures"/>
         <w:tabs>
-          <w:tab w:val="right" w:pos="10790"/>
+          <w:tab w:val="right" w:leader="dot" w:pos="10790"/>
         </w:tabs>
         <w:rPr>
           <w:caps w:val="0"/>
@@ -2338,78 +2287,7 @@
           <w:szCs w:val="22"/>
         </w:rPr>
       </w:pPr>
-      <w:hyperlink w:anchor="_Toc411940150" w:history="1">
-        <w:r>
-          <w:rPr>
-            <w:rStyle w:val="Hyperlink"/>
-            <w:noProof/>
-          </w:rPr>
-          <w:t>HawkEye prototype – initial home page</w:t>
-        </w:r>
-        <w:r>
-          <w:rPr>
-            <w:noProof/>
-            <w:webHidden/>
-          </w:rPr>
-          <w:tab/>
-        </w:r>
-        <w:r>
-          <w:rPr>
-            <w:noProof/>
-            <w:webHidden/>
-          </w:rPr>
-          <w:fldChar w:fldCharType="begin"/>
-        </w:r>
-        <w:r>
-          <w:rPr>
-            <w:noProof/>
-            <w:webHidden/>
-          </w:rPr>
-          <w:instrText xml:space="preserve"> PAGEREF _Toc411940150 \h </w:instrText>
-        </w:r>
-        <w:r>
-          <w:rPr>
-            <w:noProof/>
-            <w:webHidden/>
-          </w:rPr>
-        </w:r>
-        <w:r>
-          <w:rPr>
-            <w:noProof/>
-            <w:webHidden/>
-          </w:rPr>
-          <w:fldChar w:fldCharType="separate"/>
-        </w:r>
-        <w:r>
-          <w:rPr>
-            <w:noProof/>
-            <w:webHidden/>
-          </w:rPr>
-          <w:t>20</w:t>
-        </w:r>
-        <w:r>
-          <w:rPr>
-            <w:noProof/>
-            <w:webHidden/>
-          </w:rPr>
-          <w:fldChar w:fldCharType="end"/>
-        </w:r>
-      </w:hyperlink>
-    </w:p>
-    <w:p>
-      <w:pPr>
-        <w:pStyle w:val="TableofFigures"/>
-        <w:tabs>
-          <w:tab w:val="right" w:pos="10790"/>
-        </w:tabs>
-        <w:rPr>
-          <w:caps w:val="0"/>
-          <w:noProof/>
-          <w:sz w:val="22"/>
-          <w:szCs w:val="22"/>
-        </w:rPr>
-      </w:pPr>
-      <w:hyperlink w:anchor="_Toc411940151" w:history="1">
+      <w:hyperlink w:anchor="_Toc411940653" w:history="1">
         <w:r>
           <w:rPr>
             <w:rStyle w:val="Hyperlink"/>
@@ -2436,7 +2314,7 @@
             <w:noProof/>
             <w:webHidden/>
           </w:rPr>
-          <w:instrText xml:space="preserve"> PAGEREF _Toc411940151 \h </w:instrText>
+          <w:instrText xml:space="preserve"> PAGEREF _Toc411940653 \h </w:instrText>
         </w:r>
         <w:r>
           <w:rPr>
@@ -2471,7 +2349,7 @@
       <w:pPr>
         <w:pStyle w:val="TableofFigures"/>
         <w:tabs>
-          <w:tab w:val="right" w:pos="10790"/>
+          <w:tab w:val="right" w:leader="dot" w:pos="10790"/>
         </w:tabs>
         <w:rPr>
           <w:caps w:val="0"/>
@@ -2480,78 +2358,7 @@
           <w:szCs w:val="22"/>
         </w:rPr>
       </w:pPr>
-      <w:hyperlink w:anchor="_Toc411940152" w:history="1">
-        <w:r>
-          <w:rPr>
-            <w:rStyle w:val="Hyperlink"/>
-            <w:noProof/>
-          </w:rPr>
-          <w:t>HawkEye prototype – error page</w:t>
-        </w:r>
-        <w:r>
-          <w:rPr>
-            <w:noProof/>
-            <w:webHidden/>
-          </w:rPr>
-          <w:tab/>
-        </w:r>
-        <w:r>
-          <w:rPr>
-            <w:noProof/>
-            <w:webHidden/>
-          </w:rPr>
-          <w:fldChar w:fldCharType="begin"/>
-        </w:r>
-        <w:r>
-          <w:rPr>
-            <w:noProof/>
-            <w:webHidden/>
-          </w:rPr>
-          <w:instrText xml:space="preserve"> PAGEREF _Toc411940152 \h </w:instrText>
-        </w:r>
-        <w:r>
-          <w:rPr>
-            <w:noProof/>
-            <w:webHidden/>
-          </w:rPr>
-        </w:r>
-        <w:r>
-          <w:rPr>
-            <w:noProof/>
-            <w:webHidden/>
-          </w:rPr>
-          <w:fldChar w:fldCharType="separate"/>
-        </w:r>
-        <w:r>
-          <w:rPr>
-            <w:noProof/>
-            <w:webHidden/>
-          </w:rPr>
-          <w:t>21</w:t>
-        </w:r>
-        <w:r>
-          <w:rPr>
-            <w:noProof/>
-            <w:webHidden/>
-          </w:rPr>
-          <w:fldChar w:fldCharType="end"/>
-        </w:r>
-      </w:hyperlink>
-    </w:p>
-    <w:p>
-      <w:pPr>
-        <w:pStyle w:val="TableofFigures"/>
-        <w:tabs>
-          <w:tab w:val="right" w:pos="10790"/>
-        </w:tabs>
-        <w:rPr>
-          <w:caps w:val="0"/>
-          <w:noProof/>
-          <w:sz w:val="22"/>
-          <w:szCs w:val="22"/>
-        </w:rPr>
-      </w:pPr>
-      <w:hyperlink w:anchor="_Toc411940153" w:history="1">
+      <w:hyperlink w:anchor="_Toc411940654" w:history="1">
         <w:r>
           <w:rPr>
             <w:rStyle w:val="Hyperlink"/>
@@ -2578,7 +2385,7 @@
             <w:noProof/>
             <w:webHidden/>
           </w:rPr>
-          <w:instrText xml:space="preserve"> PAGEREF _Toc411940153 \h </w:instrText>
+          <w:instrText xml:space="preserve"> PAGEREF _Toc411940654 \h </w:instrText>
         </w:r>
         <w:r>
           <w:rPr>
@@ -2611,6 +2418,27 @@
     </w:p>
     <w:p>
       <w:pPr>
+        <w:spacing w:after="80" w:line="240" w:lineRule="auto"/>
+      </w:pPr>
+      <w:r>
+        <w:fldChar w:fldCharType="end"/>
+      </w:r>
+      <w:r>
+        <w:br w:type="page"/>
+      </w:r>
+    </w:p>
+    <w:p>
+      <w:pPr>
+        <w:pStyle w:val="Heading1"/>
+      </w:pPr>
+      <w:r>
+        <w:lastRenderedPageBreak/>
+        <w:t>Tables</w:t>
+      </w:r>
+      <w:bookmarkEnd w:id="6"/>
+    </w:p>
+    <w:p>
+      <w:pPr>
         <w:pStyle w:val="TableofFigures"/>
         <w:tabs>
           <w:tab w:val="right" w:pos="10790"/>
@@ -2622,13 +2450,22 @@
           <w:szCs w:val="22"/>
         </w:rPr>
       </w:pPr>
-      <w:hyperlink w:anchor="_Toc411940154" w:history="1">
+      <w:r>
+        <w:fldChar w:fldCharType="begin"/>
+      </w:r>
+      <w:r>
+        <w:instrText xml:space="preserve"> TOC \h \z \c "Table" </w:instrText>
+      </w:r>
+      <w:r>
+        <w:fldChar w:fldCharType="separate"/>
+      </w:r>
+      <w:hyperlink w:anchor="_Toc411940566" w:history="1">
         <w:r>
           <w:rPr>
             <w:rStyle w:val="Hyperlink"/>
             <w:noProof/>
           </w:rPr>
-          <w:t>HawkEye prototype – revised home page</w:t>
+          <w:t>Table 1: Content inventory</w:t>
         </w:r>
         <w:r>
           <w:rPr>
@@ -2649,7 +2486,7 @@
             <w:noProof/>
             <w:webHidden/>
           </w:rPr>
-          <w:instrText xml:space="preserve"> PAGEREF _Toc411940154 \h </w:instrText>
+          <w:instrText xml:space="preserve"> PAGEREF _Toc411940566 \h </w:instrText>
         </w:r>
         <w:r>
           <w:rPr>
@@ -2669,7 +2506,7 @@
             <w:noProof/>
             <w:webHidden/>
           </w:rPr>
-          <w:t>22</w:t>
+          <w:t>2</w:t>
         </w:r>
         <w:r>
           <w:rPr>
@@ -2681,37 +2518,9 @@
       </w:hyperlink>
     </w:p>
     <w:p>
-      <w:pPr>
-        <w:spacing w:after="80" w:line="240" w:lineRule="auto"/>
-      </w:pPr>
       <w:r>
         <w:fldChar w:fldCharType="end"/>
       </w:r>
-      <w:r>
-        <w:br w:type="page"/>
-      </w:r>
-    </w:p>
-    <w:p>
-      <w:pPr>
-        <w:spacing w:after="80" w:line="240" w:lineRule="auto"/>
-        <w:rPr>
-          <w:rFonts w:eastAsiaTheme="majorEastAsia" w:cstheme="majorBidi"/>
-          <w:b/>
-          <w:bCs/>
-          <w:color w:val="365F91" w:themeColor="accent1" w:themeShade="BF"/>
-          <w:sz w:val="28"/>
-          <w:szCs w:val="28"/>
-        </w:rPr>
-      </w:pPr>
-    </w:p>
-    <w:p>
-      <w:pPr>
-        <w:pStyle w:val="Heading1"/>
-      </w:pPr>
-      <w:r>
-        <w:t>Tables</w:t>
-      </w:r>
-      <w:bookmarkEnd w:id="6"/>
     </w:p>
     <w:p/>
     <w:p/>
@@ -3108,6 +2917,28 @@
         <w:pStyle w:val="Caption"/>
         <w:keepNext/>
       </w:pPr>
+    </w:p>
+    <w:p>
+      <w:pPr>
+        <w:pStyle w:val="Caption"/>
+        <w:keepNext/>
+      </w:pPr>
+      <w:bookmarkStart w:id="14" w:name="_Toc411940566"/>
+      <w:r>
+        <w:t xml:space="preserve">Table </w:t>
+      </w:r>
+      <w:fldSimple w:instr=" SEQ Table \* ARABIC ">
+        <w:r>
+          <w:rPr>
+            <w:noProof/>
+          </w:rPr>
+          <w:t>1</w:t>
+        </w:r>
+      </w:fldSimple>
+      <w:r>
+        <w:t>: Content inventory</w:t>
+      </w:r>
+      <w:bookmarkEnd w:id="14"/>
     </w:p>
     <w:tbl>
       <w:tblPr>
@@ -4218,6 +4049,7 @@
               <w:pStyle w:val="table"/>
             </w:pPr>
             <w:r>
+              <w:lastRenderedPageBreak/>
               <w:t>Find It</w:t>
             </w:r>
           </w:p>
@@ -4311,7 +4143,6 @@
               <w:pStyle w:val="table"/>
             </w:pPr>
             <w:r>
-              <w:lastRenderedPageBreak/>
               <w:t>About</w:t>
             </w:r>
           </w:p>
@@ -4480,36 +4311,9 @@
     </w:tbl>
     <w:p>
       <w:pPr>
-        <w:pStyle w:val="Caption"/>
-      </w:pPr>
-      <w:bookmarkStart w:id="14" w:name="_Toc411939260"/>
-      <w:bookmarkStart w:id="15" w:name="_Toc411939746"/>
-      <w:bookmarkStart w:id="16" w:name="_Toc411939970"/>
-      <w:bookmarkStart w:id="17" w:name="_Toc411940006"/>
-      <w:bookmarkStart w:id="18" w:name="_Toc411940142"/>
-      <w:r>
-        <w:t xml:space="preserve">Table </w:t>
-      </w:r>
-      <w:fldSimple w:instr=" SEQ Table \* ARABIC ">
-        <w:r>
-          <w:rPr>
-            <w:noProof/>
-          </w:rPr>
-          <w:t>1</w:t>
-        </w:r>
-      </w:fldSimple>
-      <w:r>
-        <w:t>: Content Inventory</w:t>
-      </w:r>
-      <w:bookmarkEnd w:id="15"/>
-      <w:bookmarkEnd w:id="16"/>
-      <w:bookmarkEnd w:id="17"/>
-      <w:bookmarkEnd w:id="18"/>
-      <w:r>
-        <w:t xml:space="preserve"> </w:t>
-      </w:r>
-    </w:p>
-    <w:bookmarkEnd w:id="14"/>
+        <w:pStyle w:val="Paperbody"/>
+      </w:pPr>
+    </w:p>
     <w:p>
       <w:pPr>
         <w:pStyle w:val="Paperbody"/>
@@ -4553,22 +4357,37 @@
         <w:pStyle w:val="Caption"/>
         <w:keepNext/>
       </w:pPr>
-      <w:bookmarkStart w:id="19" w:name="_Toc411939190"/>
-      <w:bookmarkStart w:id="20" w:name="_Toc411939263"/>
-      <w:bookmarkStart w:id="21" w:name="_Toc411939695"/>
-      <w:bookmarkStart w:id="22" w:name="_Toc411939747"/>
-      <w:bookmarkStart w:id="23" w:name="_Toc411940143"/>
+      <w:bookmarkStart w:id="15" w:name="_Toc411939190"/>
+      <w:bookmarkStart w:id="16" w:name="_Toc411939263"/>
+      <w:bookmarkStart w:id="17" w:name="_Toc411940143"/>
+      <w:bookmarkStart w:id="18" w:name="_Toc411939695"/>
+      <w:bookmarkStart w:id="19" w:name="_Toc411939747"/>
+      <w:bookmarkStart w:id="20" w:name="_Toc411940583"/>
+      <w:bookmarkStart w:id="21" w:name="_Toc411940646"/>
       <w:r>
         <w:t xml:space="preserve">Figure </w:t>
       </w:r>
-      <w:fldSimple w:instr=" SEQ Figure \* ARABIC ">
-        <w:r>
-          <w:rPr>
-            <w:noProof/>
-          </w:rPr>
-          <w:t>1</w:t>
-        </w:r>
-      </w:fldSimple>
+      <w:r>
+        <w:fldChar w:fldCharType="begin"/>
+      </w:r>
+      <w:r>
+        <w:instrText xml:space="preserve"> SEQ Figure \* ARABIC </w:instrText>
+      </w:r>
+      <w:r>
+        <w:fldChar w:fldCharType="separate"/>
+      </w:r>
+      <w:r>
+        <w:rPr>
+          <w:noProof/>
+        </w:rPr>
+        <w:t>1</w:t>
+      </w:r>
+      <w:r>
+        <w:rPr>
+          <w:noProof/>
+        </w:rPr>
+        <w:fldChar w:fldCharType="end"/>
+      </w:r>
       <w:r>
         <w:t xml:space="preserve">: </w:t>
       </w:r>
@@ -4583,15 +4402,17 @@
       <w:r>
         <w:t xml:space="preserve"> above and below 1%</w:t>
       </w:r>
-      <w:bookmarkEnd w:id="23"/>
+      <w:bookmarkEnd w:id="17"/>
+      <w:bookmarkEnd w:id="20"/>
+      <w:bookmarkEnd w:id="21"/>
       <w:r>
         <w:t xml:space="preserve"> </w:t>
       </w:r>
-      <w:bookmarkEnd w:id="21"/>
-      <w:bookmarkEnd w:id="22"/>
-    </w:p>
-    <w:bookmarkEnd w:id="19"/>
-    <w:bookmarkEnd w:id="20"/>
+      <w:bookmarkEnd w:id="18"/>
+      <w:bookmarkEnd w:id="19"/>
+    </w:p>
+    <w:bookmarkEnd w:id="15"/>
+    <w:bookmarkEnd w:id="16"/>
     <w:p>
       <w:pPr>
         <w:pStyle w:val="CaptionExplanationnoTOC"/>
@@ -4617,6 +4438,7 @@
         <w:rPr>
           <w:noProof/>
         </w:rPr>
+        <w:lastRenderedPageBreak/>
         <w:drawing>
           <wp:inline distT="0" distB="0" distL="0" distR="0" wp14:anchorId="1CD035A7" wp14:editId="3F0E78DC">
             <wp:extent cx="4667250" cy="2880602"/>
@@ -4793,7 +4615,11 @@
         <w:t xml:space="preserve">; they </w:t>
       </w:r>
       <w:r>
-        <w:t xml:space="preserve">exist as subfolders under the main </w:t>
+        <w:t xml:space="preserve">exist as subfolders </w:t>
+      </w:r>
+      <w:r>
+        <w:lastRenderedPageBreak/>
+        <w:t xml:space="preserve">under the main </w:t>
       </w:r>
       <w:r>
         <w:t>website structure</w:t>
@@ -4873,11 +4699,7 @@
       </w:r>
       <w:proofErr w:type="spellEnd"/>
       <w:r>
-        <w:t xml:space="preserve">. This content will be </w:t>
-      </w:r>
-      <w:r>
-        <w:lastRenderedPageBreak/>
-        <w:t xml:space="preserve">reviewed to determine if it contains any unique material, or if the IIT University Archives pages </w:t>
+        <w:t xml:space="preserve">. This content will be reviewed to determine if it contains any unique material, or if the IIT University Archives pages </w:t>
       </w:r>
       <w:r>
         <w:t>about</w:t>
@@ -4901,32 +4723,47 @@
         <w:pStyle w:val="Caption"/>
         <w:keepNext/>
       </w:pPr>
-      <w:bookmarkStart w:id="24" w:name="_Toc411937415"/>
-      <w:bookmarkStart w:id="25" w:name="_Toc411937603"/>
-      <w:bookmarkStart w:id="26" w:name="_Toc411937778"/>
-      <w:bookmarkStart w:id="27" w:name="_Toc411937790"/>
-      <w:bookmarkStart w:id="28" w:name="_Toc411939191"/>
-      <w:bookmarkStart w:id="29" w:name="_Toc411939264"/>
-      <w:bookmarkStart w:id="30" w:name="_Toc411939696"/>
-      <w:bookmarkStart w:id="31" w:name="_Toc411939748"/>
-      <w:bookmarkStart w:id="32" w:name="_Toc411940144"/>
+      <w:bookmarkStart w:id="22" w:name="_Toc411937415"/>
+      <w:bookmarkStart w:id="23" w:name="_Toc411937603"/>
+      <w:bookmarkStart w:id="24" w:name="_Toc411937778"/>
+      <w:bookmarkStart w:id="25" w:name="_Toc411937790"/>
+      <w:bookmarkStart w:id="26" w:name="_Toc411939191"/>
+      <w:bookmarkStart w:id="27" w:name="_Toc411939264"/>
+      <w:bookmarkStart w:id="28" w:name="_Toc411939696"/>
+      <w:bookmarkStart w:id="29" w:name="_Toc411939748"/>
+      <w:bookmarkStart w:id="30" w:name="_Toc411940144"/>
+      <w:bookmarkStart w:id="31" w:name="_Toc411940584"/>
+      <w:bookmarkStart w:id="32" w:name="_Toc411940647"/>
       <w:r>
         <w:t xml:space="preserve">Figure </w:t>
       </w:r>
-      <w:fldSimple w:instr=" SEQ Figure \* ARABIC ">
-        <w:r>
-          <w:rPr>
-            <w:noProof/>
-          </w:rPr>
-          <w:t>2</w:t>
-        </w:r>
-        <w:bookmarkEnd w:id="24"/>
-        <w:bookmarkEnd w:id="25"/>
-        <w:bookmarkEnd w:id="26"/>
-        <w:bookmarkEnd w:id="27"/>
-        <w:bookmarkEnd w:id="28"/>
-        <w:bookmarkEnd w:id="29"/>
-      </w:fldSimple>
+      <w:r>
+        <w:fldChar w:fldCharType="begin"/>
+      </w:r>
+      <w:r>
+        <w:instrText xml:space="preserve"> SEQ Figure \* ARABIC </w:instrText>
+      </w:r>
+      <w:r>
+        <w:fldChar w:fldCharType="separate"/>
+      </w:r>
+      <w:r>
+        <w:rPr>
+          <w:noProof/>
+        </w:rPr>
+        <w:t>2</w:t>
+      </w:r>
+      <w:bookmarkEnd w:id="22"/>
+      <w:bookmarkEnd w:id="23"/>
+      <w:bookmarkEnd w:id="24"/>
+      <w:bookmarkEnd w:id="25"/>
+      <w:bookmarkEnd w:id="26"/>
+      <w:bookmarkEnd w:id="27"/>
+      <w:r>
+        <w:rPr>
+          <w:noProof/>
+        </w:rPr>
+        <w:fldChar w:fldCharType="end"/>
+      </w:r>
       <w:bookmarkStart w:id="33" w:name="_Toc411939192"/>
       <w:bookmarkStart w:id="34" w:name="_Toc411939265"/>
       <w:r>
@@ -4946,6 +4783,8 @@
       <w:r>
         <w:t>19 Aug 19, 2013 - 10 May 2014</w:t>
       </w:r>
+      <w:bookmarkEnd w:id="28"/>
+      <w:bookmarkEnd w:id="29"/>
       <w:bookmarkEnd w:id="30"/>
       <w:bookmarkEnd w:id="31"/>
       <w:bookmarkEnd w:id="32"/>
@@ -5070,33 +4909,47 @@
       <w:bookmarkStart w:id="37" w:name="_Toc411937604"/>
       <w:bookmarkStart w:id="38" w:name="_Toc411937779"/>
       <w:bookmarkStart w:id="39" w:name="_Toc411937791"/>
-      <w:bookmarkStart w:id="40" w:name="_Ref411935942"/>
-      <w:bookmarkStart w:id="41" w:name="_Toc411939193"/>
-      <w:bookmarkStart w:id="42" w:name="_Toc411939266"/>
+      <w:bookmarkStart w:id="40" w:name="_Toc411939193"/>
+      <w:bookmarkStart w:id="41" w:name="_Toc411939266"/>
+      <w:bookmarkStart w:id="42" w:name="_Ref411935942"/>
       <w:bookmarkStart w:id="43" w:name="_Toc411939697"/>
       <w:bookmarkStart w:id="44" w:name="_Toc411939749"/>
       <w:bookmarkStart w:id="45" w:name="_Toc411940145"/>
-      <w:r>
-        <w:lastRenderedPageBreak/>
+      <w:bookmarkStart w:id="46" w:name="_Toc411940585"/>
+      <w:bookmarkStart w:id="47" w:name="_Toc411940648"/>
+      <w:r>
         <w:t xml:space="preserve">Figure </w:t>
       </w:r>
-      <w:fldSimple w:instr=" SEQ Figure \* ARABIC ">
-        <w:r>
-          <w:rPr>
-            <w:noProof/>
-          </w:rPr>
-          <w:t>3</w:t>
-        </w:r>
-        <w:bookmarkEnd w:id="36"/>
-        <w:bookmarkEnd w:id="37"/>
-        <w:bookmarkEnd w:id="38"/>
-        <w:bookmarkEnd w:id="39"/>
-        <w:bookmarkEnd w:id="41"/>
-        <w:bookmarkEnd w:id="42"/>
-      </w:fldSimple>
-      <w:bookmarkStart w:id="46" w:name="_Toc411939194"/>
-      <w:bookmarkStart w:id="47" w:name="_Toc411939267"/>
+      <w:r>
+        <w:fldChar w:fldCharType="begin"/>
+      </w:r>
+      <w:r>
+        <w:instrText xml:space="preserve"> SEQ Figure \* ARABIC </w:instrText>
+      </w:r>
+      <w:r>
+        <w:fldChar w:fldCharType="separate"/>
+      </w:r>
+      <w:r>
+        <w:rPr>
+          <w:noProof/>
+        </w:rPr>
+        <w:t>3</w:t>
+      </w:r>
+      <w:bookmarkEnd w:id="36"/>
+      <w:bookmarkEnd w:id="37"/>
+      <w:bookmarkEnd w:id="38"/>
+      <w:bookmarkEnd w:id="39"/>
       <w:bookmarkEnd w:id="40"/>
+      <w:bookmarkEnd w:id="41"/>
+      <w:r>
+        <w:rPr>
+          <w:noProof/>
+        </w:rPr>
+        <w:fldChar w:fldCharType="end"/>
+      </w:r>
+      <w:bookmarkStart w:id="48" w:name="_Toc411939194"/>
+      <w:bookmarkStart w:id="49" w:name="_Toc411939267"/>
+      <w:bookmarkEnd w:id="42"/>
       <w:r>
         <w:t xml:space="preserve">: </w:t>
       </w:r>
@@ -5127,6 +4980,8 @@
         <w:bookmarkEnd w:id="45"/>
         <w:bookmarkEnd w:id="46"/>
         <w:bookmarkEnd w:id="47"/>
+        <w:bookmarkEnd w:id="48"/>
+        <w:bookmarkEnd w:id="49"/>
       </w:hyperlink>
     </w:p>
     <w:p>
@@ -5190,6 +5045,7 @@
         <w:pStyle w:val="Paperbody"/>
       </w:pPr>
       <w:r>
+        <w:lastRenderedPageBreak/>
         <w:t xml:space="preserve">Our current site was hand-coded using PHP and a MySQL database; there is no content management system to help control the flow of information. </w:t>
       </w:r>
       <w:r>
@@ -5243,37 +5099,51 @@
         <w:pStyle w:val="Caption"/>
         <w:keepNext/>
       </w:pPr>
-      <w:bookmarkStart w:id="48" w:name="_Toc411937417"/>
-      <w:bookmarkStart w:id="49" w:name="_Toc411937605"/>
-      <w:bookmarkStart w:id="50" w:name="_Toc411937780"/>
-      <w:bookmarkStart w:id="51" w:name="_Toc411937792"/>
-      <w:bookmarkStart w:id="52" w:name="_Ref411935929"/>
-      <w:bookmarkStart w:id="53" w:name="_Toc411939195"/>
-      <w:bookmarkStart w:id="54" w:name="_Toc411939268"/>
-      <w:bookmarkStart w:id="55" w:name="_Toc411939698"/>
-      <w:bookmarkStart w:id="56" w:name="_Toc411939750"/>
-      <w:bookmarkStart w:id="57" w:name="_Toc411940146"/>
-      <w:r>
-        <w:lastRenderedPageBreak/>
+      <w:bookmarkStart w:id="50" w:name="_Toc411937417"/>
+      <w:bookmarkStart w:id="51" w:name="_Toc411937605"/>
+      <w:bookmarkStart w:id="52" w:name="_Toc411937780"/>
+      <w:bookmarkStart w:id="53" w:name="_Toc411937792"/>
+      <w:bookmarkStart w:id="54" w:name="_Toc411939195"/>
+      <w:bookmarkStart w:id="55" w:name="_Toc411939268"/>
+      <w:bookmarkStart w:id="56" w:name="_Ref411935929"/>
+      <w:bookmarkStart w:id="57" w:name="_Toc411939698"/>
+      <w:bookmarkStart w:id="58" w:name="_Toc411939750"/>
+      <w:bookmarkStart w:id="59" w:name="_Toc411940146"/>
+      <w:bookmarkStart w:id="60" w:name="_Toc411940586"/>
+      <w:bookmarkStart w:id="61" w:name="_Toc411940649"/>
+      <w:r>
         <w:t xml:space="preserve">Figure </w:t>
       </w:r>
-      <w:fldSimple w:instr=" SEQ Figure \* ARABIC ">
-        <w:r>
-          <w:rPr>
-            <w:noProof/>
-          </w:rPr>
-          <w:t>4</w:t>
-        </w:r>
-        <w:bookmarkEnd w:id="48"/>
-        <w:bookmarkEnd w:id="49"/>
-        <w:bookmarkEnd w:id="50"/>
-        <w:bookmarkEnd w:id="51"/>
-        <w:bookmarkEnd w:id="53"/>
-        <w:bookmarkEnd w:id="54"/>
-      </w:fldSimple>
-      <w:bookmarkStart w:id="58" w:name="_Toc411939196"/>
-      <w:bookmarkStart w:id="59" w:name="_Toc411939269"/>
+      <w:r>
+        <w:fldChar w:fldCharType="begin"/>
+      </w:r>
+      <w:r>
+        <w:instrText xml:space="preserve"> SEQ Figure \* ARABIC </w:instrText>
+      </w:r>
+      <w:r>
+        <w:fldChar w:fldCharType="separate"/>
+      </w:r>
+      <w:r>
+        <w:rPr>
+          <w:noProof/>
+        </w:rPr>
+        <w:t>4</w:t>
+      </w:r>
+      <w:bookmarkEnd w:id="50"/>
+      <w:bookmarkEnd w:id="51"/>
       <w:bookmarkEnd w:id="52"/>
+      <w:bookmarkEnd w:id="53"/>
+      <w:bookmarkEnd w:id="54"/>
+      <w:bookmarkEnd w:id="55"/>
+      <w:r>
+        <w:rPr>
+          <w:noProof/>
+        </w:rPr>
+        <w:fldChar w:fldCharType="end"/>
+      </w:r>
+      <w:bookmarkStart w:id="62" w:name="_Toc411939196"/>
+      <w:bookmarkStart w:id="63" w:name="_Toc411939269"/>
+      <w:bookmarkEnd w:id="56"/>
       <w:r>
         <w:t xml:space="preserve">: </w:t>
       </w:r>
@@ -5289,11 +5159,13 @@
       <w:r>
         <w:t>http://library.iit.edu/formats</w:t>
       </w:r>
-      <w:bookmarkEnd w:id="55"/>
-      <w:bookmarkEnd w:id="56"/>
       <w:bookmarkEnd w:id="57"/>
       <w:bookmarkEnd w:id="58"/>
       <w:bookmarkEnd w:id="59"/>
+      <w:bookmarkEnd w:id="60"/>
+      <w:bookmarkEnd w:id="61"/>
+      <w:bookmarkEnd w:id="62"/>
+      <w:bookmarkEnd w:id="63"/>
     </w:p>
     <w:p>
       <w:pPr>
@@ -5443,51 +5315,68 @@
         <w:pStyle w:val="Caption"/>
         <w:keepNext/>
       </w:pPr>
-      <w:bookmarkStart w:id="60" w:name="_Toc411937418"/>
-      <w:bookmarkStart w:id="61" w:name="_Toc411937606"/>
-      <w:bookmarkStart w:id="62" w:name="_Toc411937781"/>
-      <w:bookmarkStart w:id="63" w:name="_Toc411937793"/>
-      <w:bookmarkStart w:id="64" w:name="_Ref411935918"/>
-      <w:bookmarkStart w:id="65" w:name="_Toc411939197"/>
-      <w:bookmarkStart w:id="66" w:name="_Toc411939270"/>
-      <w:bookmarkStart w:id="67" w:name="_Toc411939699"/>
-      <w:bookmarkStart w:id="68" w:name="_Toc411939751"/>
-      <w:bookmarkStart w:id="69" w:name="_Toc411940147"/>
+      <w:bookmarkStart w:id="64" w:name="_Toc411937418"/>
+      <w:bookmarkStart w:id="65" w:name="_Toc411937606"/>
+      <w:bookmarkStart w:id="66" w:name="_Toc411937781"/>
+      <w:bookmarkStart w:id="67" w:name="_Toc411937793"/>
+      <w:bookmarkStart w:id="68" w:name="_Toc411939197"/>
+      <w:bookmarkStart w:id="69" w:name="_Toc411939270"/>
+      <w:bookmarkStart w:id="70" w:name="_Ref411935918"/>
+      <w:bookmarkStart w:id="71" w:name="_Toc411939699"/>
+      <w:bookmarkStart w:id="72" w:name="_Toc411939751"/>
+      <w:bookmarkStart w:id="73" w:name="_Toc411940147"/>
+      <w:bookmarkStart w:id="74" w:name="_Toc411940587"/>
+      <w:bookmarkStart w:id="75" w:name="_Toc411940650"/>
       <w:r>
         <w:lastRenderedPageBreak/>
         <w:t xml:space="preserve">Figure </w:t>
       </w:r>
-      <w:fldSimple w:instr=" SEQ Figure \* ARABIC ">
-        <w:r>
-          <w:rPr>
-            <w:noProof/>
-          </w:rPr>
-          <w:t>5</w:t>
-        </w:r>
-        <w:bookmarkEnd w:id="60"/>
-        <w:bookmarkEnd w:id="61"/>
-        <w:bookmarkEnd w:id="62"/>
-        <w:bookmarkEnd w:id="63"/>
-        <w:bookmarkEnd w:id="65"/>
-        <w:bookmarkEnd w:id="66"/>
-      </w:fldSimple>
-      <w:bookmarkStart w:id="70" w:name="_Toc411939198"/>
-      <w:bookmarkStart w:id="71" w:name="_Toc411939271"/>
+      <w:r>
+        <w:fldChar w:fldCharType="begin"/>
+      </w:r>
+      <w:r>
+        <w:instrText xml:space="preserve"> SEQ Figure \* ARABIC </w:instrText>
+      </w:r>
+      <w:r>
+        <w:fldChar w:fldCharType="separate"/>
+      </w:r>
+      <w:r>
+        <w:rPr>
+          <w:noProof/>
+        </w:rPr>
+        <w:t>5</w:t>
+      </w:r>
       <w:bookmarkEnd w:id="64"/>
-      <w:r>
-        <w:t xml:space="preserve">: </w:t>
-      </w:r>
-      <w:r>
-        <w:t xml:space="preserve">Screenshot of a sample database page, providing links to other resources using the same subjects and formats. Available online at </w:t>
-      </w:r>
-      <w:r>
-        <w:t>http://216.47.136.104/databases/538</w:t>
-      </w:r>
+      <w:bookmarkEnd w:id="65"/>
+      <w:bookmarkEnd w:id="66"/>
       <w:bookmarkEnd w:id="67"/>
       <w:bookmarkEnd w:id="68"/>
       <w:bookmarkEnd w:id="69"/>
+      <w:r>
+        <w:rPr>
+          <w:noProof/>
+        </w:rPr>
+        <w:fldChar w:fldCharType="end"/>
+      </w:r>
+      <w:bookmarkStart w:id="76" w:name="_Toc411939198"/>
+      <w:bookmarkStart w:id="77" w:name="_Toc411939271"/>
       <w:bookmarkEnd w:id="70"/>
+      <w:r>
+        <w:t xml:space="preserve">: </w:t>
+      </w:r>
+      <w:r>
+        <w:t xml:space="preserve">Screenshot of a sample database page, providing links to other resources using the same subjects and formats. Available online at </w:t>
+      </w:r>
+      <w:r>
+        <w:t>http://216.47.136.104/databases/538</w:t>
+      </w:r>
       <w:bookmarkEnd w:id="71"/>
+      <w:bookmarkEnd w:id="72"/>
+      <w:bookmarkEnd w:id="73"/>
+      <w:bookmarkEnd w:id="74"/>
+      <w:bookmarkEnd w:id="75"/>
+      <w:bookmarkEnd w:id="76"/>
+      <w:bookmarkEnd w:id="77"/>
     </w:p>
     <w:p>
       <w:pPr>
@@ -5559,12 +5448,12 @@
       <w:pPr>
         <w:pStyle w:val="Heading3"/>
       </w:pPr>
-      <w:bookmarkStart w:id="72" w:name="_Toc411938349"/>
+      <w:bookmarkStart w:id="78" w:name="_Toc411938349"/>
       <w:proofErr w:type="spellStart"/>
       <w:r>
         <w:t>Microinteractions</w:t>
       </w:r>
-      <w:bookmarkEnd w:id="72"/>
+      <w:bookmarkEnd w:id="78"/>
       <w:proofErr w:type="spellEnd"/>
     </w:p>
     <w:p>
@@ -5678,11 +5567,11 @@
       <w:pPr>
         <w:pStyle w:val="Heading3"/>
       </w:pPr>
-      <w:bookmarkStart w:id="73" w:name="_Toc411938350"/>
+      <w:bookmarkStart w:id="79" w:name="_Toc411938350"/>
       <w:r>
         <w:t>Increase Readability</w:t>
       </w:r>
-      <w:bookmarkEnd w:id="73"/>
+      <w:bookmarkEnd w:id="79"/>
     </w:p>
     <w:p>
       <w:pPr>
@@ -5754,47 +5643,64 @@
         <w:pStyle w:val="Caption"/>
         <w:keepNext/>
       </w:pPr>
-      <w:bookmarkStart w:id="74" w:name="_Toc411937419"/>
-      <w:bookmarkStart w:id="75" w:name="_Toc411937607"/>
-      <w:bookmarkStart w:id="76" w:name="_Toc411937782"/>
-      <w:bookmarkStart w:id="77" w:name="_Toc411937794"/>
-      <w:bookmarkStart w:id="78" w:name="_Ref411935895"/>
-      <w:bookmarkStart w:id="79" w:name="_Toc411939199"/>
-      <w:bookmarkStart w:id="80" w:name="_Toc411939272"/>
-      <w:bookmarkStart w:id="81" w:name="_Toc411939700"/>
-      <w:bookmarkStart w:id="82" w:name="_Toc411939752"/>
-      <w:bookmarkStart w:id="83" w:name="_Toc411940148"/>
+      <w:bookmarkStart w:id="80" w:name="_Toc411937419"/>
+      <w:bookmarkStart w:id="81" w:name="_Toc411937607"/>
+      <w:bookmarkStart w:id="82" w:name="_Toc411937782"/>
+      <w:bookmarkStart w:id="83" w:name="_Toc411937794"/>
+      <w:bookmarkStart w:id="84" w:name="_Toc411939199"/>
+      <w:bookmarkStart w:id="85" w:name="_Toc411939272"/>
+      <w:bookmarkStart w:id="86" w:name="_Ref411935895"/>
+      <w:bookmarkStart w:id="87" w:name="_Toc411939700"/>
+      <w:bookmarkStart w:id="88" w:name="_Toc411939752"/>
+      <w:bookmarkStart w:id="89" w:name="_Toc411940148"/>
+      <w:bookmarkStart w:id="90" w:name="_Toc411940588"/>
+      <w:bookmarkStart w:id="91" w:name="_Toc411940651"/>
       <w:r>
         <w:t xml:space="preserve">Figure </w:t>
       </w:r>
-      <w:fldSimple w:instr=" SEQ Figure \* ARABIC ">
-        <w:r>
-          <w:rPr>
-            <w:noProof/>
-          </w:rPr>
-          <w:t>6</w:t>
-        </w:r>
-        <w:bookmarkEnd w:id="74"/>
-        <w:bookmarkEnd w:id="75"/>
-        <w:bookmarkEnd w:id="76"/>
-        <w:bookmarkEnd w:id="77"/>
-        <w:bookmarkEnd w:id="79"/>
-        <w:bookmarkEnd w:id="80"/>
-      </w:fldSimple>
-      <w:bookmarkStart w:id="84" w:name="_Toc411939200"/>
-      <w:bookmarkStart w:id="85" w:name="_Toc411939273"/>
-      <w:bookmarkEnd w:id="78"/>
-      <w:r>
-        <w:t xml:space="preserve">: </w:t>
-      </w:r>
-      <w:r>
-        <w:t>Screenshot of</w:t>
-      </w:r>
+      <w:r>
+        <w:fldChar w:fldCharType="begin"/>
+      </w:r>
+      <w:r>
+        <w:instrText xml:space="preserve"> SEQ Figure \* ARABIC </w:instrText>
+      </w:r>
+      <w:r>
+        <w:fldChar w:fldCharType="separate"/>
+      </w:r>
+      <w:r>
+        <w:rPr>
+          <w:noProof/>
+        </w:rPr>
+        <w:t>6</w:t>
+      </w:r>
+      <w:bookmarkEnd w:id="80"/>
       <w:bookmarkEnd w:id="81"/>
       <w:bookmarkEnd w:id="82"/>
       <w:bookmarkEnd w:id="83"/>
       <w:bookmarkEnd w:id="84"/>
       <w:bookmarkEnd w:id="85"/>
+      <w:r>
+        <w:rPr>
+          <w:noProof/>
+        </w:rPr>
+        <w:fldChar w:fldCharType="end"/>
+      </w:r>
+      <w:bookmarkStart w:id="92" w:name="_Toc411939200"/>
+      <w:bookmarkStart w:id="93" w:name="_Toc411939273"/>
+      <w:bookmarkEnd w:id="86"/>
+      <w:r>
+        <w:t xml:space="preserve">: </w:t>
+      </w:r>
+      <w:r>
+        <w:t>Screenshot of</w:t>
+      </w:r>
+      <w:bookmarkEnd w:id="87"/>
+      <w:bookmarkEnd w:id="88"/>
+      <w:bookmarkEnd w:id="89"/>
+      <w:bookmarkEnd w:id="90"/>
+      <w:bookmarkEnd w:id="91"/>
+      <w:bookmarkEnd w:id="92"/>
+      <w:bookmarkEnd w:id="93"/>
       <w:r>
         <w:t xml:space="preserve"> </w:t>
       </w:r>
@@ -5885,22 +5791,22 @@
       <w:pPr>
         <w:pStyle w:val="Heading1"/>
       </w:pPr>
-      <w:bookmarkStart w:id="86" w:name="_Toc411938351"/>
+      <w:bookmarkStart w:id="94" w:name="_Toc411938351"/>
       <w:r>
         <w:lastRenderedPageBreak/>
         <w:t>Highlighting electronic resources</w:t>
       </w:r>
-      <w:bookmarkEnd w:id="86"/>
+      <w:bookmarkEnd w:id="94"/>
     </w:p>
     <w:p>
       <w:pPr>
         <w:pStyle w:val="Heading2"/>
       </w:pPr>
-      <w:bookmarkStart w:id="87" w:name="_Toc411938352"/>
+      <w:bookmarkStart w:id="95" w:name="_Toc411938352"/>
       <w:r>
         <w:t>Remove the catalog search from the home page</w:t>
       </w:r>
-      <w:bookmarkEnd w:id="87"/>
+      <w:bookmarkEnd w:id="95"/>
     </w:p>
     <w:p>
       <w:pPr>
@@ -6393,13 +6299,13 @@
       <w:pPr>
         <w:pStyle w:val="Heading2"/>
       </w:pPr>
-      <w:bookmarkStart w:id="88" w:name="_Toc406074464"/>
-      <w:bookmarkStart w:id="89" w:name="_Toc411938353"/>
+      <w:bookmarkStart w:id="96" w:name="_Toc406074464"/>
+      <w:bookmarkStart w:id="97" w:name="_Toc411938353"/>
       <w:r>
         <w:t>Add a database quick search on the new home page</w:t>
       </w:r>
-      <w:bookmarkEnd w:id="88"/>
-      <w:bookmarkEnd w:id="89"/>
+      <w:bookmarkEnd w:id="96"/>
+      <w:bookmarkEnd w:id="97"/>
     </w:p>
     <w:p>
       <w:pPr>
@@ -6434,8 +6340,8 @@
       <w:pPr>
         <w:pStyle w:val="Heading1"/>
       </w:pPr>
-      <w:bookmarkStart w:id="90" w:name="_Toc406074465"/>
-      <w:bookmarkStart w:id="91" w:name="_Toc411938354"/>
+      <w:bookmarkStart w:id="98" w:name="_Toc406074465"/>
+      <w:bookmarkStart w:id="99" w:name="_Toc411938354"/>
       <w:r>
         <w:t>User-</w:t>
       </w:r>
@@ -6445,23 +6351,23 @@
       <w:r>
         <w:t xml:space="preserve"> Design</w:t>
       </w:r>
-      <w:bookmarkEnd w:id="90"/>
-      <w:bookmarkEnd w:id="91"/>
+      <w:bookmarkEnd w:id="98"/>
+      <w:bookmarkEnd w:id="99"/>
     </w:p>
     <w:p>
       <w:pPr>
         <w:pStyle w:val="Heading2"/>
       </w:pPr>
-      <w:bookmarkStart w:id="92" w:name="_Toc406074466"/>
-      <w:bookmarkStart w:id="93" w:name="_Toc411938355"/>
+      <w:bookmarkStart w:id="100" w:name="_Toc406074466"/>
+      <w:bookmarkStart w:id="101" w:name="_Toc411938355"/>
       <w:r>
         <w:t>Customize</w:t>
       </w:r>
       <w:r>
         <w:t xml:space="preserve"> the main navigation to library’s needs</w:t>
       </w:r>
-      <w:bookmarkEnd w:id="92"/>
-      <w:bookmarkEnd w:id="93"/>
+      <w:bookmarkEnd w:id="100"/>
+      <w:bookmarkEnd w:id="101"/>
     </w:p>
     <w:p>
       <w:pPr>
@@ -7163,11 +7069,11 @@
       <w:pPr>
         <w:pStyle w:val="Heading3"/>
       </w:pPr>
-      <w:bookmarkStart w:id="94" w:name="_Toc411938356"/>
+      <w:bookmarkStart w:id="102" w:name="_Toc411938356"/>
       <w:r>
         <w:t>Custom sort for database subjects</w:t>
       </w:r>
-      <w:bookmarkEnd w:id="94"/>
+      <w:bookmarkEnd w:id="102"/>
     </w:p>
     <w:p>
       <w:r>
@@ -7210,16 +7116,16 @@
       <w:pPr>
         <w:pStyle w:val="Heading2"/>
       </w:pPr>
-      <w:bookmarkStart w:id="95" w:name="_Toc406074467"/>
-      <w:bookmarkStart w:id="96" w:name="_Toc411938357"/>
+      <w:bookmarkStart w:id="103" w:name="_Toc406074467"/>
+      <w:bookmarkStart w:id="104" w:name="_Toc411938357"/>
       <w:r>
         <w:t xml:space="preserve">User </w:t>
       </w:r>
       <w:r>
         <w:t>personas</w:t>
       </w:r>
-      <w:bookmarkEnd w:id="95"/>
-      <w:bookmarkEnd w:id="96"/>
+      <w:bookmarkEnd w:id="103"/>
+      <w:bookmarkEnd w:id="104"/>
     </w:p>
     <w:p>
       <w:pPr>
@@ -8254,8 +8160,8 @@
       <w:pPr>
         <w:pStyle w:val="Heading2"/>
       </w:pPr>
-      <w:bookmarkStart w:id="97" w:name="_Toc406074468"/>
-      <w:bookmarkStart w:id="98" w:name="_Toc411938358"/>
+      <w:bookmarkStart w:id="105" w:name="_Toc406074468"/>
+      <w:bookmarkStart w:id="106" w:name="_Toc411938358"/>
       <w:r>
         <w:t xml:space="preserve">User </w:t>
       </w:r>
@@ -8265,8 +8171,8 @@
       <w:r>
         <w:t xml:space="preserve"> testing</w:t>
       </w:r>
-      <w:bookmarkEnd w:id="97"/>
-      <w:bookmarkEnd w:id="98"/>
+      <w:bookmarkEnd w:id="105"/>
+      <w:bookmarkEnd w:id="106"/>
     </w:p>
     <w:p>
       <w:pPr>
@@ -8332,7 +8238,7 @@
           <w:noProof/>
         </w:rPr>
         <w:drawing>
-          <wp:anchor distT="365760" distB="365760" distL="114300" distR="114300" simplePos="0" relativeHeight="251662336" behindDoc="0" locked="0" layoutInCell="1" allowOverlap="1" wp14:anchorId="750C74A4" wp14:editId="79E3AE7C">
+          <wp:anchor distT="365760" distB="365760" distL="114300" distR="114300" simplePos="0" relativeHeight="251658752" behindDoc="0" locked="0" layoutInCell="1" allowOverlap="1" wp14:anchorId="750C74A4" wp14:editId="79E3AE7C">
             <wp:simplePos x="0" y="0"/>
             <wp:positionH relativeFrom="margin">
               <wp:posOffset>0</wp:posOffset>
@@ -8525,63 +8431,80 @@
         <w:pStyle w:val="Caption"/>
         <w:keepNext/>
       </w:pPr>
-      <w:bookmarkStart w:id="99" w:name="_Toc411937420"/>
-      <w:bookmarkStart w:id="100" w:name="_Toc411937608"/>
-      <w:bookmarkStart w:id="101" w:name="_Toc411937783"/>
-      <w:bookmarkStart w:id="102" w:name="_Toc411937795"/>
-      <w:bookmarkStart w:id="103" w:name="_Toc411939201"/>
-      <w:bookmarkStart w:id="104" w:name="_Toc411939274"/>
-      <w:bookmarkStart w:id="105" w:name="_Toc411939701"/>
-      <w:bookmarkStart w:id="106" w:name="_Toc411939753"/>
-      <w:bookmarkStart w:id="107" w:name="_Toc411940149"/>
+      <w:bookmarkStart w:id="107" w:name="_Toc411937420"/>
+      <w:bookmarkStart w:id="108" w:name="_Toc411937608"/>
+      <w:bookmarkStart w:id="109" w:name="_Toc411937783"/>
+      <w:bookmarkStart w:id="110" w:name="_Toc411937795"/>
+      <w:bookmarkStart w:id="111" w:name="_Toc411939201"/>
+      <w:bookmarkStart w:id="112" w:name="_Toc411939274"/>
+      <w:bookmarkStart w:id="113" w:name="_Toc411939701"/>
+      <w:bookmarkStart w:id="114" w:name="_Toc411939753"/>
+      <w:bookmarkStart w:id="115" w:name="_Toc411940149"/>
+      <w:bookmarkStart w:id="116" w:name="_Toc411940589"/>
+      <w:bookmarkStart w:id="117" w:name="_Toc411940652"/>
       <w:r>
         <w:t xml:space="preserve">Figure </w:t>
       </w:r>
-      <w:fldSimple w:instr=" SEQ Figure \* ARABIC ">
-        <w:r>
-          <w:rPr>
-            <w:noProof/>
-          </w:rPr>
-          <w:t>7</w:t>
-        </w:r>
-        <w:bookmarkEnd w:id="99"/>
-        <w:bookmarkEnd w:id="100"/>
-        <w:bookmarkEnd w:id="101"/>
-        <w:bookmarkEnd w:id="102"/>
-        <w:bookmarkEnd w:id="103"/>
-        <w:bookmarkEnd w:id="104"/>
-        <w:bookmarkEnd w:id="105"/>
-        <w:bookmarkEnd w:id="106"/>
-        <w:bookmarkEnd w:id="107"/>
-      </w:fldSimple>
-    </w:p>
-    <w:p>
-      <w:pPr>
-        <w:pStyle w:val="Caption"/>
-        <w:keepNext/>
-      </w:pPr>
-      <w:bookmarkStart w:id="108" w:name="_Toc411939202"/>
-      <w:bookmarkStart w:id="109" w:name="_Toc411939275"/>
-      <w:bookmarkStart w:id="110" w:name="_Toc411939754"/>
-      <w:bookmarkStart w:id="111" w:name="_Toc411940150"/>
-      <w:proofErr w:type="spellStart"/>
-      <w:r>
-        <w:t>HawkEye</w:t>
-      </w:r>
-      <w:proofErr w:type="spellEnd"/>
-      <w:r>
-        <w:t xml:space="preserve"> prototype – </w:t>
-      </w:r>
-      <w:r>
-        <w:t xml:space="preserve">initial </w:t>
-      </w:r>
-      <w:r>
-        <w:t>home page</w:t>
-      </w:r>
+      <w:r>
+        <w:fldChar w:fldCharType="begin"/>
+      </w:r>
+      <w:r>
+        <w:instrText xml:space="preserve"> SEQ Figure \* ARABIC </w:instrText>
+      </w:r>
+      <w:r>
+        <w:fldChar w:fldCharType="separate"/>
+      </w:r>
+      <w:r>
+        <w:rPr>
+          <w:noProof/>
+        </w:rPr>
+        <w:t>7</w:t>
+      </w:r>
+      <w:bookmarkEnd w:id="107"/>
       <w:bookmarkEnd w:id="108"/>
       <w:bookmarkEnd w:id="109"/>
       <w:bookmarkEnd w:id="110"/>
       <w:bookmarkEnd w:id="111"/>
+      <w:bookmarkEnd w:id="112"/>
+      <w:bookmarkEnd w:id="113"/>
+      <w:bookmarkEnd w:id="114"/>
+      <w:bookmarkEnd w:id="115"/>
+      <w:bookmarkEnd w:id="116"/>
+      <w:bookmarkEnd w:id="117"/>
+      <w:r>
+        <w:rPr>
+          <w:noProof/>
+        </w:rPr>
+        <w:fldChar w:fldCharType="end"/>
+      </w:r>
+    </w:p>
+    <w:p>
+      <w:pPr>
+        <w:pStyle w:val="Caption"/>
+        <w:keepNext/>
+      </w:pPr>
+      <w:bookmarkStart w:id="118" w:name="_Toc411939202"/>
+      <w:bookmarkStart w:id="119" w:name="_Toc411939275"/>
+      <w:bookmarkStart w:id="120" w:name="_Toc411939754"/>
+      <w:bookmarkStart w:id="121" w:name="_Toc411940150"/>
+      <w:proofErr w:type="spellStart"/>
+      <w:r>
+        <w:t>HawkEye</w:t>
+      </w:r>
+      <w:proofErr w:type="spellEnd"/>
+      <w:r>
+        <w:t xml:space="preserve"> prototype – </w:t>
+      </w:r>
+      <w:r>
+        <w:t xml:space="preserve">initial </w:t>
+      </w:r>
+      <w:r>
+        <w:t>home page</w:t>
+      </w:r>
+      <w:bookmarkEnd w:id="118"/>
+      <w:bookmarkEnd w:id="119"/>
+      <w:bookmarkEnd w:id="120"/>
+      <w:bookmarkEnd w:id="121"/>
     </w:p>
     <w:p>
       <w:pPr>
@@ -8693,57 +8616,74 @@
         <w:pStyle w:val="Caption"/>
         <w:keepNext/>
       </w:pPr>
-      <w:bookmarkStart w:id="112" w:name="_Toc411937421"/>
-      <w:bookmarkStart w:id="113" w:name="_Toc411937609"/>
-      <w:bookmarkStart w:id="114" w:name="_Toc411937784"/>
-      <w:bookmarkStart w:id="115" w:name="_Toc411937796"/>
-      <w:bookmarkStart w:id="116" w:name="_Toc411939203"/>
-      <w:bookmarkStart w:id="117" w:name="_Toc411939276"/>
-      <w:bookmarkStart w:id="118" w:name="_Toc411939702"/>
-      <w:bookmarkStart w:id="119" w:name="_Toc411939755"/>
-      <w:bookmarkStart w:id="120" w:name="_Toc411940151"/>
+      <w:bookmarkStart w:id="122" w:name="_Toc411937421"/>
+      <w:bookmarkStart w:id="123" w:name="_Toc411937609"/>
+      <w:bookmarkStart w:id="124" w:name="_Toc411937784"/>
+      <w:bookmarkStart w:id="125" w:name="_Toc411937796"/>
+      <w:bookmarkStart w:id="126" w:name="_Toc411939203"/>
+      <w:bookmarkStart w:id="127" w:name="_Toc411939276"/>
+      <w:bookmarkStart w:id="128" w:name="_Toc411939702"/>
+      <w:bookmarkStart w:id="129" w:name="_Toc411939755"/>
+      <w:bookmarkStart w:id="130" w:name="_Toc411940151"/>
+      <w:bookmarkStart w:id="131" w:name="_Toc411940590"/>
+      <w:bookmarkStart w:id="132" w:name="_Toc411940653"/>
       <w:r>
         <w:t xml:space="preserve">Figure </w:t>
       </w:r>
-      <w:fldSimple w:instr=" SEQ Figure \* ARABIC ">
-        <w:r>
-          <w:rPr>
-            <w:noProof/>
-          </w:rPr>
-          <w:t>8</w:t>
-        </w:r>
-        <w:bookmarkEnd w:id="112"/>
-        <w:bookmarkEnd w:id="113"/>
-        <w:bookmarkEnd w:id="114"/>
-        <w:bookmarkEnd w:id="115"/>
-        <w:bookmarkEnd w:id="116"/>
-        <w:bookmarkEnd w:id="117"/>
-        <w:bookmarkEnd w:id="118"/>
-        <w:bookmarkEnd w:id="119"/>
-        <w:bookmarkEnd w:id="120"/>
-      </w:fldSimple>
-    </w:p>
-    <w:p>
-      <w:pPr>
-        <w:pStyle w:val="Caption"/>
-        <w:keepNext/>
-      </w:pPr>
-      <w:bookmarkStart w:id="121" w:name="_Toc411939204"/>
-      <w:bookmarkStart w:id="122" w:name="_Toc411939277"/>
-      <w:bookmarkStart w:id="123" w:name="_Toc411939756"/>
-      <w:bookmarkStart w:id="124" w:name="_Toc411940152"/>
-      <w:proofErr w:type="spellStart"/>
-      <w:r>
-        <w:t>HawkEye</w:t>
-      </w:r>
-      <w:proofErr w:type="spellEnd"/>
-      <w:r>
-        <w:t xml:space="preserve"> prototype – error page</w:t>
-      </w:r>
-      <w:bookmarkEnd w:id="121"/>
+      <w:r>
+        <w:fldChar w:fldCharType="begin"/>
+      </w:r>
+      <w:r>
+        <w:instrText xml:space="preserve"> SEQ Figure \* ARABIC </w:instrText>
+      </w:r>
+      <w:r>
+        <w:fldChar w:fldCharType="separate"/>
+      </w:r>
+      <w:r>
+        <w:rPr>
+          <w:noProof/>
+        </w:rPr>
+        <w:t>8</w:t>
+      </w:r>
       <w:bookmarkEnd w:id="122"/>
       <w:bookmarkEnd w:id="123"/>
       <w:bookmarkEnd w:id="124"/>
+      <w:bookmarkEnd w:id="125"/>
+      <w:bookmarkEnd w:id="126"/>
+      <w:bookmarkEnd w:id="127"/>
+      <w:bookmarkEnd w:id="128"/>
+      <w:bookmarkEnd w:id="129"/>
+      <w:bookmarkEnd w:id="130"/>
+      <w:bookmarkEnd w:id="131"/>
+      <w:bookmarkEnd w:id="132"/>
+      <w:r>
+        <w:rPr>
+          <w:noProof/>
+        </w:rPr>
+        <w:fldChar w:fldCharType="end"/>
+      </w:r>
+    </w:p>
+    <w:p>
+      <w:pPr>
+        <w:pStyle w:val="Caption"/>
+        <w:keepNext/>
+      </w:pPr>
+      <w:bookmarkStart w:id="133" w:name="_Toc411939204"/>
+      <w:bookmarkStart w:id="134" w:name="_Toc411939277"/>
+      <w:bookmarkStart w:id="135" w:name="_Toc411939756"/>
+      <w:bookmarkStart w:id="136" w:name="_Toc411940152"/>
+      <w:proofErr w:type="spellStart"/>
+      <w:r>
+        <w:t>HawkEye</w:t>
+      </w:r>
+      <w:proofErr w:type="spellEnd"/>
+      <w:r>
+        <w:t xml:space="preserve"> prototype – error page</w:t>
+      </w:r>
+      <w:bookmarkEnd w:id="133"/>
+      <w:bookmarkEnd w:id="134"/>
+      <w:bookmarkEnd w:id="135"/>
+      <w:bookmarkEnd w:id="136"/>
     </w:p>
     <w:p>
       <w:r>
@@ -8770,7 +8710,7 @@
           <v:shape id="_x0000_i1026" type="#_x0000_t75" style="width:388.5pt;height:298.5pt" o:ole="">
             <v:imagedata r:id="rId42" o:title=""/>
           </v:shape>
-          <o:OLEObject Type="Embed" ProgID="PBrush" ShapeID="_x0000_i1026" DrawAspect="Content" ObjectID="_1485681989" r:id="rId43"/>
+          <o:OLEObject Type="Embed" ProgID="PBrush" ShapeID="_x0000_i1026" DrawAspect="Content" ObjectID="_1485682702" r:id="rId43"/>
         </w:object>
       </w:r>
     </w:p>
@@ -8863,44 +8803,61 @@
         <w:pStyle w:val="Caption"/>
         <w:keepNext/>
       </w:pPr>
-      <w:bookmarkStart w:id="125" w:name="_Toc411937422"/>
-      <w:bookmarkStart w:id="126" w:name="_Toc411937610"/>
-      <w:bookmarkStart w:id="127" w:name="_Toc411937785"/>
-      <w:bookmarkStart w:id="128" w:name="_Toc411937797"/>
-      <w:bookmarkStart w:id="129" w:name="_Toc411939205"/>
-      <w:bookmarkStart w:id="130" w:name="_Toc411939278"/>
-      <w:bookmarkStart w:id="131" w:name="_Toc411939703"/>
-      <w:bookmarkStart w:id="132" w:name="_Toc411939757"/>
-      <w:bookmarkStart w:id="133" w:name="_Toc411940153"/>
+      <w:bookmarkStart w:id="137" w:name="_Toc411937422"/>
+      <w:bookmarkStart w:id="138" w:name="_Toc411937610"/>
+      <w:bookmarkStart w:id="139" w:name="_Toc411937785"/>
+      <w:bookmarkStart w:id="140" w:name="_Toc411937797"/>
+      <w:bookmarkStart w:id="141" w:name="_Toc411939205"/>
+      <w:bookmarkStart w:id="142" w:name="_Toc411939278"/>
+      <w:bookmarkStart w:id="143" w:name="_Toc411939703"/>
+      <w:bookmarkStart w:id="144" w:name="_Toc411939757"/>
+      <w:bookmarkStart w:id="145" w:name="_Toc411940153"/>
+      <w:bookmarkStart w:id="146" w:name="_Toc411940591"/>
+      <w:bookmarkStart w:id="147" w:name="_Toc411940654"/>
       <w:r>
         <w:t xml:space="preserve">Figure </w:t>
       </w:r>
-      <w:fldSimple w:instr=" SEQ Figure \* ARABIC ">
-        <w:r>
-          <w:rPr>
-            <w:noProof/>
-          </w:rPr>
-          <w:t>9</w:t>
-        </w:r>
-        <w:bookmarkEnd w:id="125"/>
-        <w:bookmarkEnd w:id="126"/>
-        <w:bookmarkEnd w:id="127"/>
-        <w:bookmarkEnd w:id="128"/>
-        <w:bookmarkEnd w:id="129"/>
-        <w:bookmarkEnd w:id="130"/>
-        <w:bookmarkEnd w:id="131"/>
-        <w:bookmarkEnd w:id="132"/>
-        <w:bookmarkEnd w:id="133"/>
-      </w:fldSimple>
+      <w:r>
+        <w:fldChar w:fldCharType="begin"/>
+      </w:r>
+      <w:r>
+        <w:instrText xml:space="preserve"> SEQ Figure \* ARABIC </w:instrText>
+      </w:r>
+      <w:r>
+        <w:fldChar w:fldCharType="separate"/>
+      </w:r>
+      <w:r>
+        <w:rPr>
+          <w:noProof/>
+        </w:rPr>
+        <w:t>9</w:t>
+      </w:r>
+      <w:bookmarkEnd w:id="137"/>
+      <w:bookmarkEnd w:id="138"/>
+      <w:bookmarkEnd w:id="139"/>
+      <w:bookmarkEnd w:id="140"/>
+      <w:bookmarkEnd w:id="141"/>
+      <w:bookmarkEnd w:id="142"/>
+      <w:bookmarkEnd w:id="143"/>
+      <w:bookmarkEnd w:id="144"/>
+      <w:bookmarkEnd w:id="145"/>
+      <w:bookmarkEnd w:id="146"/>
+      <w:bookmarkEnd w:id="147"/>
+      <w:r>
+        <w:rPr>
+          <w:noProof/>
+        </w:rPr>
+        <w:fldChar w:fldCharType="end"/>
+      </w:r>
     </w:p>
     <w:p>
       <w:pPr>
         <w:pStyle w:val="Caption"/>
       </w:pPr>
-      <w:bookmarkStart w:id="134" w:name="_Toc411939206"/>
-      <w:bookmarkStart w:id="135" w:name="_Toc411939279"/>
-      <w:bookmarkStart w:id="136" w:name="_Toc411939758"/>
-      <w:bookmarkStart w:id="137" w:name="_Toc411940154"/>
+      <w:bookmarkStart w:id="148" w:name="_Toc411939206"/>
+      <w:bookmarkStart w:id="149" w:name="_Toc411939279"/>
+      <w:bookmarkStart w:id="150" w:name="_Toc411939758"/>
+      <w:bookmarkStart w:id="151" w:name="_Toc411940154"/>
       <w:proofErr w:type="spellStart"/>
       <w:r>
         <w:t>HawkEye</w:t>
@@ -8909,10 +8866,10 @@
       <w:r>
         <w:t xml:space="preserve"> prototype – revised home page</w:t>
       </w:r>
-      <w:bookmarkEnd w:id="134"/>
-      <w:bookmarkEnd w:id="135"/>
-      <w:bookmarkEnd w:id="136"/>
-      <w:bookmarkEnd w:id="137"/>
+      <w:bookmarkEnd w:id="148"/>
+      <w:bookmarkEnd w:id="149"/>
+      <w:bookmarkEnd w:id="150"/>
+      <w:bookmarkEnd w:id="151"/>
     </w:p>
     <w:p>
       <w:pPr>
@@ -8923,7 +8880,7 @@
           <v:shape id="_x0000_i1025" type="#_x0000_t75" style="width:453.75pt;height:289.5pt" o:ole="">
             <v:imagedata r:id="rId44" o:title=""/>
           </v:shape>
-          <o:OLEObject Type="Embed" ProgID="PBrush" ShapeID="_x0000_i1025" DrawAspect="Content" ObjectID="_1485681990" r:id="rId45"/>
+          <o:OLEObject Type="Embed" ProgID="PBrush" ShapeID="_x0000_i1025" DrawAspect="Content" ObjectID="_1485682703" r:id="rId45"/>
         </w:object>
       </w:r>
     </w:p>
@@ -8948,13 +8905,13 @@
       <w:pPr>
         <w:pStyle w:val="Heading1"/>
       </w:pPr>
-      <w:bookmarkStart w:id="138" w:name="_Toc406074469"/>
-      <w:bookmarkStart w:id="139" w:name="_Toc411938359"/>
+      <w:bookmarkStart w:id="152" w:name="_Toc406074469"/>
+      <w:bookmarkStart w:id="153" w:name="_Toc411938359"/>
       <w:r>
         <w:t>Conclusion</w:t>
       </w:r>
-      <w:bookmarkEnd w:id="138"/>
-      <w:bookmarkEnd w:id="139"/>
+      <w:bookmarkEnd w:id="152"/>
+      <w:bookmarkEnd w:id="153"/>
     </w:p>
     <w:p>
       <w:pPr>
@@ -9009,14 +8966,14 @@
       <w:pPr>
         <w:pStyle w:val="Heading1"/>
       </w:pPr>
-      <w:bookmarkStart w:id="140" w:name="_Toc406074470"/>
-      <w:bookmarkStart w:id="141" w:name="_Toc411938360"/>
+      <w:bookmarkStart w:id="154" w:name="_Toc406074470"/>
+      <w:bookmarkStart w:id="155" w:name="_Toc411938360"/>
       <w:r>
         <w:lastRenderedPageBreak/>
         <w:t>Bibliography</w:t>
       </w:r>
-      <w:bookmarkEnd w:id="140"/>
-      <w:bookmarkEnd w:id="141"/>
+      <w:bookmarkEnd w:id="154"/>
+      <w:bookmarkEnd w:id="155"/>
       <w:r>
         <w:t xml:space="preserve"> </w:t>
       </w:r>
@@ -9773,8 +9730,8 @@
       <w:pPr>
         <w:pStyle w:val="H1-appendix"/>
       </w:pPr>
-      <w:bookmarkStart w:id="142" w:name="_Toc406074471"/>
-      <w:bookmarkStart w:id="143" w:name="_Toc411938361"/>
+      <w:bookmarkStart w:id="156" w:name="_Toc406074471"/>
+      <w:bookmarkStart w:id="157" w:name="_Toc411938361"/>
       <w:r>
         <w:lastRenderedPageBreak/>
         <w:t>Appendi</w:t>
@@ -9785,8 +9742,8 @@
       <w:r>
         <w:t>User Personas</w:t>
       </w:r>
-      <w:bookmarkEnd w:id="142"/>
-      <w:bookmarkEnd w:id="143"/>
+      <w:bookmarkEnd w:id="156"/>
+      <w:bookmarkEnd w:id="157"/>
       <w:r>
         <w:t xml:space="preserve"> </w:t>
       </w:r>
@@ -9795,11 +9752,11 @@
       <w:pPr>
         <w:pStyle w:val="H2-appendix"/>
       </w:pPr>
-      <w:bookmarkStart w:id="144" w:name="_Toc411938362"/>
+      <w:bookmarkStart w:id="158" w:name="_Toc411938362"/>
       <w:r>
         <w:t>Javier</w:t>
       </w:r>
-      <w:bookmarkEnd w:id="144"/>
+      <w:bookmarkEnd w:id="158"/>
     </w:p>
     <w:p>
       <w:r>
@@ -9854,12 +9811,12 @@
       <w:pPr>
         <w:pStyle w:val="H2-appendix"/>
       </w:pPr>
-      <w:bookmarkStart w:id="145" w:name="_Toc411938363"/>
+      <w:bookmarkStart w:id="159" w:name="_Toc411938363"/>
       <w:r>
         <w:lastRenderedPageBreak/>
         <w:t>Rebecca</w:t>
       </w:r>
-      <w:bookmarkEnd w:id="145"/>
+      <w:bookmarkEnd w:id="159"/>
     </w:p>
     <w:p>
       <w:r>
@@ -10148,7 +10105,7 @@
 <w:hdr xmlns:wpc="http://schemas.microsoft.com/office/word/2010/wordprocessingCanvas" xmlns:mc="http://schemas.openxmlformats.org/markup-compatibility/2006" xmlns:o="urn:schemas-microsoft-com:office:office" xmlns:r="http://schemas.openxmlformats.org/officeDocument/2006/relationships" xmlns:m="http://schemas.openxmlformats.org/officeDocument/2006/math" xmlns:v="urn:schemas-microsoft-com:vml" xmlns:wp14="http://schemas.microsoft.com/office/word/2010/wordprocessingDrawing" xmlns:wp="http://schemas.openxmlformats.org/drawingml/2006/wordprocessingDrawing" xmlns:w10="urn:schemas-microsoft-com:office:word" xmlns:w="http://schemas.openxmlformats.org/wordprocessingml/2006/main" xmlns:w14="http://schemas.microsoft.com/office/word/2010/wordml" xmlns:w15="http://schemas.microsoft.com/office/word/2012/wordml" xmlns:wpg="http://schemas.microsoft.com/office/word/2010/wordprocessingGroup" xmlns:wpi="http://schemas.microsoft.com/office/word/2010/wordprocessingInk" xmlns:wne="http://schemas.microsoft.com/office/word/2006/wordml" xmlns:wps="http://schemas.microsoft.com/office/word/2010/wordprocessingShape" mc:Ignorable="w14 w15 wp14">
   <w:sdt>
     <w:sdtPr>
-      <w:id w:val="-1863502157"/>
+      <w:id w:val="-1741320761"/>
       <w:docPartObj>
         <w:docPartGallery w:val="Page Numbers (Top of Page)"/>
         <w:docPartUnique/>
@@ -15973,7 +15930,7 @@
 </file>
 
 <file path=customXml/itemProps1.xml><?xml version="1.0" encoding="utf-8"?>
-<ds:datastoreItem xmlns:ds="http://schemas.openxmlformats.org/officeDocument/2006/customXml" ds:itemID="{CAED40E8-9C33-40C3-A0E8-60010DD774B6}">
+<ds:datastoreItem xmlns:ds="http://schemas.openxmlformats.org/officeDocument/2006/customXml" ds:itemID="{75B9227F-EB3B-4D61-932D-51CE9CB47DE9}">
   <ds:schemaRefs>
     <ds:schemaRef ds:uri="http://schemas.openxmlformats.org/officeDocument/2006/bibliography"/>
   </ds:schemaRefs>

</xml_diff>

<commit_message>
changed to apa citation
</commit_message>
<xml_diff>
--- a/paper/mastersProjectPaper.docx
+++ b/paper/mastersProjectPaper.docx
@@ -219,7 +219,7 @@
           <w:r>
             <w:fldChar w:fldCharType="separate"/>
           </w:r>
-          <w:hyperlink w:anchor="_Toc411938343" w:history="1">
+          <w:hyperlink w:anchor="_Toc412021855" w:history="1">
             <w:r>
               <w:rPr>
                 <w:rStyle w:val="Hyperlink"/>
@@ -246,7 +246,7 @@
                 <w:noProof/>
                 <w:webHidden/>
               </w:rPr>
-              <w:instrText xml:space="preserve"> PAGEREF _Toc411938343 \h </w:instrText>
+              <w:instrText xml:space="preserve"> PAGEREF _Toc412021855 \h </w:instrText>
             </w:r>
             <w:r>
               <w:rPr>
@@ -289,7 +289,7 @@
               <w:sz w:val="22"/>
             </w:rPr>
           </w:pPr>
-          <w:hyperlink w:anchor="_Toc411938344" w:history="1">
+          <w:hyperlink w:anchor="_Toc412021856" w:history="1">
             <w:r>
               <w:rPr>
                 <w:rStyle w:val="Hyperlink"/>
@@ -316,7 +316,7 @@
                 <w:noProof/>
                 <w:webHidden/>
               </w:rPr>
-              <w:instrText xml:space="preserve"> PAGEREF _Toc411938344 \h </w:instrText>
+              <w:instrText xml:space="preserve"> PAGEREF _Toc412021856 \h </w:instrText>
             </w:r>
             <w:r>
               <w:rPr>
@@ -359,7 +359,7 @@
               <w:sz w:val="22"/>
             </w:rPr>
           </w:pPr>
-          <w:hyperlink w:anchor="_Toc411938345" w:history="1">
+          <w:hyperlink w:anchor="_Toc412021857" w:history="1">
             <w:r>
               <w:rPr>
                 <w:rStyle w:val="Hyperlink"/>
@@ -386,7 +386,7 @@
                 <w:noProof/>
                 <w:webHidden/>
               </w:rPr>
-              <w:instrText xml:space="preserve"> PAGEREF _Toc411938345 \h </w:instrText>
+              <w:instrText xml:space="preserve"> PAGEREF _Toc412021857 \h </w:instrText>
             </w:r>
             <w:r>
               <w:rPr>
@@ -429,7 +429,7 @@
               <w:sz w:val="22"/>
             </w:rPr>
           </w:pPr>
-          <w:hyperlink w:anchor="_Toc411938346" w:history="1">
+          <w:hyperlink w:anchor="_Toc412021858" w:history="1">
             <w:r>
               <w:rPr>
                 <w:rStyle w:val="Hyperlink"/>
@@ -456,7 +456,7 @@
                 <w:noProof/>
                 <w:webHidden/>
               </w:rPr>
-              <w:instrText xml:space="preserve"> PAGEREF _Toc411938346 \h </w:instrText>
+              <w:instrText xml:space="preserve"> PAGEREF _Toc412021858 \h </w:instrText>
             </w:r>
             <w:r>
               <w:rPr>
@@ -499,7 +499,7 @@
               <w:sz w:val="22"/>
             </w:rPr>
           </w:pPr>
-          <w:hyperlink w:anchor="_Toc411938347" w:history="1">
+          <w:hyperlink w:anchor="_Toc412021859" w:history="1">
             <w:r>
               <w:rPr>
                 <w:rStyle w:val="Hyperlink"/>
@@ -526,7 +526,7 @@
                 <w:noProof/>
                 <w:webHidden/>
               </w:rPr>
-              <w:instrText xml:space="preserve"> PAGEREF _Toc411938347 \h </w:instrText>
+              <w:instrText xml:space="preserve"> PAGEREF _Toc412021859 \h </w:instrText>
             </w:r>
             <w:r>
               <w:rPr>
@@ -569,7 +569,7 @@
               <w:sz w:val="22"/>
             </w:rPr>
           </w:pPr>
-          <w:hyperlink w:anchor="_Toc411938348" w:history="1">
+          <w:hyperlink w:anchor="_Toc412021860" w:history="1">
             <w:r>
               <w:rPr>
                 <w:rStyle w:val="Hyperlink"/>
@@ -596,7 +596,7 @@
                 <w:noProof/>
                 <w:webHidden/>
               </w:rPr>
-              <w:instrText xml:space="preserve"> PAGEREF _Toc411938348 \h </w:instrText>
+              <w:instrText xml:space="preserve"> PAGEREF _Toc412021860 \h </w:instrText>
             </w:r>
             <w:r>
               <w:rPr>
@@ -639,7 +639,7 @@
               <w:sz w:val="22"/>
             </w:rPr>
           </w:pPr>
-          <w:hyperlink w:anchor="_Toc411938349" w:history="1">
+          <w:hyperlink w:anchor="_Toc412021861" w:history="1">
             <w:r>
               <w:rPr>
                 <w:rStyle w:val="Hyperlink"/>
@@ -666,7 +666,7 @@
                 <w:noProof/>
                 <w:webHidden/>
               </w:rPr>
-              <w:instrText xml:space="preserve"> PAGEREF _Toc411938349 \h </w:instrText>
+              <w:instrText xml:space="preserve"> PAGEREF _Toc412021861 \h </w:instrText>
             </w:r>
             <w:r>
               <w:rPr>
@@ -686,7 +686,7 @@
                 <w:noProof/>
                 <w:webHidden/>
               </w:rPr>
-              <w:t>9</w:t>
+              <w:t>8</w:t>
             </w:r>
             <w:r>
               <w:rPr>
@@ -709,7 +709,7 @@
               <w:sz w:val="22"/>
             </w:rPr>
           </w:pPr>
-          <w:hyperlink w:anchor="_Toc411938350" w:history="1">
+          <w:hyperlink w:anchor="_Toc412021862" w:history="1">
             <w:r>
               <w:rPr>
                 <w:rStyle w:val="Hyperlink"/>
@@ -736,7 +736,7 @@
                 <w:noProof/>
                 <w:webHidden/>
               </w:rPr>
-              <w:instrText xml:space="preserve"> PAGEREF _Toc411938350 \h </w:instrText>
+              <w:instrText xml:space="preserve"> PAGEREF _Toc412021862 \h </w:instrText>
             </w:r>
             <w:r>
               <w:rPr>
@@ -756,7 +756,7 @@
                 <w:noProof/>
                 <w:webHidden/>
               </w:rPr>
-              <w:t>9</w:t>
+              <w:t>8</w:t>
             </w:r>
             <w:r>
               <w:rPr>
@@ -779,7 +779,7 @@
               <w:sz w:val="22"/>
             </w:rPr>
           </w:pPr>
-          <w:hyperlink w:anchor="_Toc411938351" w:history="1">
+          <w:hyperlink w:anchor="_Toc412021863" w:history="1">
             <w:r>
               <w:rPr>
                 <w:rStyle w:val="Hyperlink"/>
@@ -806,7 +806,7 @@
                 <w:noProof/>
                 <w:webHidden/>
               </w:rPr>
-              <w:instrText xml:space="preserve"> PAGEREF _Toc411938351 \h </w:instrText>
+              <w:instrText xml:space="preserve"> PAGEREF _Toc412021863 \h </w:instrText>
             </w:r>
             <w:r>
               <w:rPr>
@@ -826,7 +826,14 @@
                 <w:noProof/>
                 <w:webHidden/>
               </w:rPr>
-              <w:t>11</w:t>
+              <w:t>1</w:t>
+            </w:r>
+            <w:r>
+              <w:rPr>
+                <w:noProof/>
+                <w:webHidden/>
+              </w:rPr>
+              <w:t>0</w:t>
             </w:r>
             <w:r>
               <w:rPr>
@@ -849,7 +856,7 @@
               <w:sz w:val="22"/>
             </w:rPr>
           </w:pPr>
-          <w:hyperlink w:anchor="_Toc411938352" w:history="1">
+          <w:hyperlink w:anchor="_Toc412021864" w:history="1">
             <w:r>
               <w:rPr>
                 <w:rStyle w:val="Hyperlink"/>
@@ -876,7 +883,7 @@
                 <w:noProof/>
                 <w:webHidden/>
               </w:rPr>
-              <w:instrText xml:space="preserve"> PAGEREF _Toc411938352 \h </w:instrText>
+              <w:instrText xml:space="preserve"> PAGEREF _Toc412021864 \h </w:instrText>
             </w:r>
             <w:r>
               <w:rPr>
@@ -896,7 +903,7 @@
                 <w:noProof/>
                 <w:webHidden/>
               </w:rPr>
-              <w:t>11</w:t>
+              <w:t>10</w:t>
             </w:r>
             <w:r>
               <w:rPr>
@@ -919,7 +926,7 @@
               <w:sz w:val="22"/>
             </w:rPr>
           </w:pPr>
-          <w:hyperlink w:anchor="_Toc411938353" w:history="1">
+          <w:hyperlink w:anchor="_Toc412021865" w:history="1">
             <w:r>
               <w:rPr>
                 <w:rStyle w:val="Hyperlink"/>
@@ -946,7 +953,7 @@
                 <w:noProof/>
                 <w:webHidden/>
               </w:rPr>
-              <w:instrText xml:space="preserve"> PAGEREF _Toc411938353 \h </w:instrText>
+              <w:instrText xml:space="preserve"> PAGEREF _Toc412021865 \h </w:instrText>
             </w:r>
             <w:r>
               <w:rPr>
@@ -966,7 +973,7 @@
                 <w:noProof/>
                 <w:webHidden/>
               </w:rPr>
-              <w:t>14</w:t>
+              <w:t>13</w:t>
             </w:r>
             <w:r>
               <w:rPr>
@@ -989,7 +996,7 @@
               <w:sz w:val="22"/>
             </w:rPr>
           </w:pPr>
-          <w:hyperlink w:anchor="_Toc411938354" w:history="1">
+          <w:hyperlink w:anchor="_Toc412021866" w:history="1">
             <w:r>
               <w:rPr>
                 <w:rStyle w:val="Hyperlink"/>
@@ -1016,7 +1023,7 @@
                 <w:noProof/>
                 <w:webHidden/>
               </w:rPr>
-              <w:instrText xml:space="preserve"> PAGEREF _Toc411938354 \h </w:instrText>
+              <w:instrText xml:space="preserve"> PAGEREF _Toc412021866 \h </w:instrText>
             </w:r>
             <w:r>
               <w:rPr>
@@ -1036,7 +1043,7 @@
                 <w:noProof/>
                 <w:webHidden/>
               </w:rPr>
-              <w:t>15</w:t>
+              <w:t>14</w:t>
             </w:r>
             <w:r>
               <w:rPr>
@@ -1059,7 +1066,7 @@
               <w:sz w:val="22"/>
             </w:rPr>
           </w:pPr>
-          <w:hyperlink w:anchor="_Toc411938355" w:history="1">
+          <w:hyperlink w:anchor="_Toc412021867" w:history="1">
             <w:r>
               <w:rPr>
                 <w:rStyle w:val="Hyperlink"/>
@@ -1086,7 +1093,7 @@
                 <w:noProof/>
                 <w:webHidden/>
               </w:rPr>
-              <w:instrText xml:space="preserve"> PAGEREF _Toc411938355 \h </w:instrText>
+              <w:instrText xml:space="preserve"> PAGEREF _Toc412021867 \h </w:instrText>
             </w:r>
             <w:r>
               <w:rPr>
@@ -1106,7 +1113,7 @@
                 <w:noProof/>
                 <w:webHidden/>
               </w:rPr>
-              <w:t>15</w:t>
+              <w:t>14</w:t>
             </w:r>
             <w:r>
               <w:rPr>
@@ -1129,7 +1136,7 @@
               <w:sz w:val="22"/>
             </w:rPr>
           </w:pPr>
-          <w:hyperlink w:anchor="_Toc411938356" w:history="1">
+          <w:hyperlink w:anchor="_Toc412021868" w:history="1">
             <w:r>
               <w:rPr>
                 <w:rStyle w:val="Hyperlink"/>
@@ -1156,7 +1163,7 @@
                 <w:noProof/>
                 <w:webHidden/>
               </w:rPr>
-              <w:instrText xml:space="preserve"> PAGEREF _Toc411938356 \h </w:instrText>
+              <w:instrText xml:space="preserve"> PAGEREF _Toc412021868 \h </w:instrText>
             </w:r>
             <w:r>
               <w:rPr>
@@ -1176,7 +1183,7 @@
                 <w:noProof/>
                 <w:webHidden/>
               </w:rPr>
-              <w:t>17</w:t>
+              <w:t>16</w:t>
             </w:r>
             <w:r>
               <w:rPr>
@@ -1199,7 +1206,7 @@
               <w:sz w:val="22"/>
             </w:rPr>
           </w:pPr>
-          <w:hyperlink w:anchor="_Toc411938357" w:history="1">
+          <w:hyperlink w:anchor="_Toc412021869" w:history="1">
             <w:r>
               <w:rPr>
                 <w:rStyle w:val="Hyperlink"/>
@@ -1226,7 +1233,7 @@
                 <w:noProof/>
                 <w:webHidden/>
               </w:rPr>
-              <w:instrText xml:space="preserve"> PAGEREF _Toc411938357 \h </w:instrText>
+              <w:instrText xml:space="preserve"> PAGEREF _Toc412021869 \h </w:instrText>
             </w:r>
             <w:r>
               <w:rPr>
@@ -1246,7 +1253,7 @@
                 <w:noProof/>
                 <w:webHidden/>
               </w:rPr>
-              <w:t>18</w:t>
+              <w:t>17</w:t>
             </w:r>
             <w:r>
               <w:rPr>
@@ -1269,7 +1276,7 @@
               <w:sz w:val="22"/>
             </w:rPr>
           </w:pPr>
-          <w:hyperlink w:anchor="_Toc411938358" w:history="1">
+          <w:hyperlink w:anchor="_Toc412021870" w:history="1">
             <w:r>
               <w:rPr>
                 <w:rStyle w:val="Hyperlink"/>
@@ -1296,7 +1303,7 @@
                 <w:noProof/>
                 <w:webHidden/>
               </w:rPr>
-              <w:instrText xml:space="preserve"> PAGEREF _Toc411938358 \h </w:instrText>
+              <w:instrText xml:space="preserve"> PAGEREF _Toc412021870 \h </w:instrText>
             </w:r>
             <w:r>
               <w:rPr>
@@ -1316,7 +1323,7 @@
                 <w:noProof/>
                 <w:webHidden/>
               </w:rPr>
-              <w:t>20</w:t>
+              <w:t>19</w:t>
             </w:r>
             <w:r>
               <w:rPr>
@@ -1339,7 +1346,7 @@
               <w:sz w:val="22"/>
             </w:rPr>
           </w:pPr>
-          <w:hyperlink w:anchor="_Toc411938359" w:history="1">
+          <w:hyperlink w:anchor="_Toc412021871" w:history="1">
             <w:r>
               <w:rPr>
                 <w:rStyle w:val="Hyperlink"/>
@@ -1366,7 +1373,7 @@
                 <w:noProof/>
                 <w:webHidden/>
               </w:rPr>
-              <w:instrText xml:space="preserve"> PAGEREF _Toc411938359 \h </w:instrText>
+              <w:instrText xml:space="preserve"> PAGEREF _Toc412021871 \h </w:instrText>
             </w:r>
             <w:r>
               <w:rPr>
@@ -1386,7 +1393,7 @@
                 <w:noProof/>
                 <w:webHidden/>
               </w:rPr>
-              <w:t>24</w:t>
+              <w:t>23</w:t>
             </w:r>
             <w:r>
               <w:rPr>
@@ -1409,7 +1416,7 @@
               <w:sz w:val="22"/>
             </w:rPr>
           </w:pPr>
-          <w:hyperlink w:anchor="_Toc411938360" w:history="1">
+          <w:hyperlink w:anchor="_Toc412021872" w:history="1">
             <w:r>
               <w:rPr>
                 <w:rStyle w:val="Hyperlink"/>
@@ -1436,7 +1443,7 @@
                 <w:noProof/>
                 <w:webHidden/>
               </w:rPr>
-              <w:instrText xml:space="preserve"> PAGEREF _Toc411938360 \h </w:instrText>
+              <w:instrText xml:space="preserve"> PAGEREF _Toc412021872 \h </w:instrText>
             </w:r>
             <w:r>
               <w:rPr>
@@ -1479,7 +1486,7 @@
               <w:sz w:val="22"/>
             </w:rPr>
           </w:pPr>
-          <w:hyperlink w:anchor="_Toc411938361" w:history="1">
+          <w:hyperlink w:anchor="_Toc412021873" w:history="1">
             <w:r>
               <w:rPr>
                 <w:rStyle w:val="Hyperlink"/>
@@ -1506,7 +1513,7 @@
                 <w:noProof/>
                 <w:webHidden/>
               </w:rPr>
-              <w:instrText xml:space="preserve"> PAGEREF _Toc411938361 \h </w:instrText>
+              <w:instrText xml:space="preserve"> PAGEREF _Toc412021873 \h </w:instrText>
             </w:r>
             <w:r>
               <w:rPr>
@@ -1549,7 +1556,7 @@
               <w:sz w:val="22"/>
             </w:rPr>
           </w:pPr>
-          <w:hyperlink w:anchor="_Toc411938362" w:history="1">
+          <w:hyperlink w:anchor="_Toc412021874" w:history="1">
             <w:r>
               <w:rPr>
                 <w:rStyle w:val="Hyperlink"/>
@@ -1576,7 +1583,7 @@
                 <w:noProof/>
                 <w:webHidden/>
               </w:rPr>
-              <w:instrText xml:space="preserve"> PAGEREF _Toc411938362 \h </w:instrText>
+              <w:instrText xml:space="preserve"> PAGEREF _Toc412021874 \h </w:instrText>
             </w:r>
             <w:r>
               <w:rPr>
@@ -1619,7 +1626,7 @@
               <w:sz w:val="22"/>
             </w:rPr>
           </w:pPr>
-          <w:hyperlink w:anchor="_Toc411938363" w:history="1">
+          <w:hyperlink w:anchor="_Toc412021875" w:history="1">
             <w:r>
               <w:rPr>
                 <w:rStyle w:val="Hyperlink"/>
@@ -1646,7 +1653,7 @@
                 <w:noProof/>
                 <w:webHidden/>
               </w:rPr>
-              <w:instrText xml:space="preserve"> PAGEREF _Toc411938363 \h </w:instrText>
+              <w:instrText xml:space="preserve"> PAGEREF _Toc412021875 \h </w:instrText>
             </w:r>
             <w:r>
               <w:rPr>
@@ -1738,15 +1745,12 @@
           <w:noProof/>
         </w:rPr>
       </w:pPr>
-      <w:bookmarkStart w:id="5" w:name="_Toc411938343"/>
+      <w:bookmarkStart w:id="5" w:name="_Toc412021855"/>
       <w:r>
         <w:lastRenderedPageBreak/>
         <w:t>Figures</w:t>
       </w:r>
-      <w:bookmarkStart w:id="6" w:name="_Toc411938344"/>
-      <w:bookmarkStart w:id="7" w:name="_GoBack"/>
       <w:bookmarkEnd w:id="5"/>
-      <w:bookmarkEnd w:id="7"/>
       <w:r>
         <w:fldChar w:fldCharType="begin"/>
       </w:r>
@@ -2431,6 +2435,7 @@
       <w:pPr>
         <w:pStyle w:val="Heading1"/>
       </w:pPr>
+      <w:bookmarkStart w:id="6" w:name="_Toc412021856"/>
       <w:r>
         <w:lastRenderedPageBreak/>
         <w:t>Tables</w:t>
@@ -2544,16 +2549,16 @@
       <w:pPr>
         <w:pStyle w:val="Heading1"/>
       </w:pPr>
-      <w:bookmarkStart w:id="8" w:name="h.vgrqlgwpmc1l" w:colFirst="0" w:colLast="0"/>
-      <w:bookmarkStart w:id="9" w:name="h.a65k6k9nl59r" w:colFirst="0" w:colLast="0"/>
-      <w:bookmarkStart w:id="10" w:name="_Toc411938345"/>
+      <w:bookmarkStart w:id="7" w:name="h.vgrqlgwpmc1l" w:colFirst="0" w:colLast="0"/>
+      <w:bookmarkStart w:id="8" w:name="h.a65k6k9nl59r" w:colFirst="0" w:colLast="0"/>
+      <w:bookmarkStart w:id="9" w:name="_Toc412021857"/>
+      <w:bookmarkEnd w:id="7"/>
       <w:bookmarkEnd w:id="8"/>
-      <w:bookmarkEnd w:id="9"/>
       <w:r>
         <w:lastRenderedPageBreak/>
         <w:t>Executive Summary</w:t>
       </w:r>
-      <w:bookmarkEnd w:id="10"/>
+      <w:bookmarkEnd w:id="9"/>
     </w:p>
     <w:p>
       <w:pPr>
@@ -2692,8 +2697,8 @@
       <w:r>
         <w:t>Building a new library site has been on my list of projects for some time, and I have made significant progress towards that over the past year. My goal is to create a vastly different site than the one we have now using three key concepts: implementing a content strategy, highlighting the library’s electronic resources, and using a user-centered approach to design.</w:t>
       </w:r>
-      <w:bookmarkStart w:id="11" w:name="h.1aprm57g7qq0" w:colFirst="0" w:colLast="0"/>
-      <w:bookmarkEnd w:id="11"/>
+      <w:bookmarkStart w:id="10" w:name="h.1aprm57g7qq0" w:colFirst="0" w:colLast="0"/>
+      <w:bookmarkEnd w:id="10"/>
     </w:p>
     <w:p>
       <w:pPr>
@@ -2735,21 +2740,21 @@
       <w:pPr>
         <w:pStyle w:val="Heading1"/>
       </w:pPr>
-      <w:bookmarkStart w:id="12" w:name="_Toc411938346"/>
+      <w:bookmarkStart w:id="11" w:name="_Toc412021858"/>
       <w:r>
         <w:t>Implementing a Content Strategy</w:t>
       </w:r>
+      <w:bookmarkEnd w:id="11"/>
+    </w:p>
+    <w:p>
+      <w:pPr>
+        <w:pStyle w:val="Heading2"/>
+      </w:pPr>
+      <w:bookmarkStart w:id="12" w:name="_Toc412021859"/>
+      <w:r>
+        <w:t>Content Inventory</w:t>
+      </w:r>
       <w:bookmarkEnd w:id="12"/>
-    </w:p>
-    <w:p>
-      <w:pPr>
-        <w:pStyle w:val="Heading2"/>
-      </w:pPr>
-      <w:bookmarkStart w:id="13" w:name="_Toc411938347"/>
-      <w:r>
-        <w:t>Content Inventory</w:t>
-      </w:r>
-      <w:bookmarkEnd w:id="13"/>
     </w:p>
     <w:p>
       <w:pPr>
@@ -2923,7 +2928,7 @@
         <w:pStyle w:val="Caption"/>
         <w:keepNext/>
       </w:pPr>
-      <w:bookmarkStart w:id="14" w:name="_Toc411940566"/>
+      <w:bookmarkStart w:id="13" w:name="_Toc411940566"/>
       <w:r>
         <w:t xml:space="preserve">Table </w:t>
       </w:r>
@@ -2938,7 +2943,7 @@
       <w:r>
         <w:t>: Content inventory</w:t>
       </w:r>
-      <w:bookmarkEnd w:id="14"/>
+      <w:bookmarkEnd w:id="13"/>
     </w:p>
     <w:tbl>
       <w:tblPr>
@@ -4334,7 +4339,13 @@
         <w:t xml:space="preserve">discover </w:t>
       </w:r>
       <w:r>
-        <w:t>out-of-date information that should be removed from the current site and not ported to the new one (Pressley 21)</w:t>
+        <w:t>out-of-date information that should be removed from the current site and not ported to the new one (Pressley 2</w:t>
+      </w:r>
+      <w:r>
+        <w:t>01</w:t>
+      </w:r>
+      <w:r>
+        <w:t>1)</w:t>
       </w:r>
       <w:r>
         <w:t xml:space="preserve">, but the vast number of pages on the site </w:t>
@@ -4357,37 +4368,24 @@
         <w:pStyle w:val="Caption"/>
         <w:keepNext/>
       </w:pPr>
-      <w:bookmarkStart w:id="15" w:name="_Toc411939190"/>
-      <w:bookmarkStart w:id="16" w:name="_Toc411939263"/>
-      <w:bookmarkStart w:id="17" w:name="_Toc411940143"/>
-      <w:bookmarkStart w:id="18" w:name="_Toc411939695"/>
-      <w:bookmarkStart w:id="19" w:name="_Toc411939747"/>
-      <w:bookmarkStart w:id="20" w:name="_Toc411940583"/>
-      <w:bookmarkStart w:id="21" w:name="_Toc411940646"/>
+      <w:bookmarkStart w:id="14" w:name="_Toc411940143"/>
+      <w:bookmarkStart w:id="15" w:name="_Toc411940583"/>
+      <w:bookmarkStart w:id="16" w:name="_Toc411940646"/>
+      <w:bookmarkStart w:id="17" w:name="_Toc411939695"/>
+      <w:bookmarkStart w:id="18" w:name="_Toc411939747"/>
+      <w:bookmarkStart w:id="19" w:name="_Toc411939190"/>
+      <w:bookmarkStart w:id="20" w:name="_Toc411939263"/>
       <w:r>
         <w:t xml:space="preserve">Figure </w:t>
       </w:r>
-      <w:r>
-        <w:fldChar w:fldCharType="begin"/>
-      </w:r>
-      <w:r>
-        <w:instrText xml:space="preserve"> SEQ Figure \* ARABIC </w:instrText>
-      </w:r>
-      <w:r>
-        <w:fldChar w:fldCharType="separate"/>
-      </w:r>
-      <w:r>
-        <w:rPr>
-          <w:noProof/>
-        </w:rPr>
-        <w:t>1</w:t>
-      </w:r>
-      <w:r>
-        <w:rPr>
-          <w:noProof/>
-        </w:rPr>
-        <w:fldChar w:fldCharType="end"/>
-      </w:r>
+      <w:fldSimple w:instr=" SEQ Figure \* ARABIC ">
+        <w:r>
+          <w:rPr>
+            <w:noProof/>
+          </w:rPr>
+          <w:t>1</w:t>
+        </w:r>
+      </w:fldSimple>
       <w:r>
         <w:t xml:space="preserve">: </w:t>
       </w:r>
@@ -4402,17 +4400,17 @@
       <w:r>
         <w:t xml:space="preserve"> above and below 1%</w:t>
       </w:r>
+      <w:bookmarkEnd w:id="14"/>
+      <w:bookmarkEnd w:id="15"/>
+      <w:bookmarkEnd w:id="16"/>
+      <w:r>
+        <w:t xml:space="preserve"> </w:t>
+      </w:r>
       <w:bookmarkEnd w:id="17"/>
-      <w:bookmarkEnd w:id="20"/>
-      <w:bookmarkEnd w:id="21"/>
-      <w:r>
-        <w:t xml:space="preserve"> </w:t>
-      </w:r>
       <w:bookmarkEnd w:id="18"/>
-      <w:bookmarkEnd w:id="19"/>
-    </w:p>
-    <w:bookmarkEnd w:id="15"/>
-    <w:bookmarkEnd w:id="16"/>
+    </w:p>
+    <w:bookmarkEnd w:id="19"/>
+    <w:bookmarkEnd w:id="20"/>
     <w:p>
       <w:pPr>
         <w:pStyle w:val="CaptionExplanationnoTOC"/>
@@ -4547,7 +4545,13 @@
         <w:t>s</w:t>
       </w:r>
       <w:r>
-        <w:t xml:space="preserve"> have found (Betz). </w:t>
+        <w:t xml:space="preserve"> have found (Betz</w:t>
+      </w:r>
+      <w:r>
+        <w:t xml:space="preserve"> 2014</w:t>
+      </w:r>
+      <w:r>
+        <w:t xml:space="preserve">). </w:t>
       </w:r>
       <w:r>
         <w:t>T</w:t>
@@ -4723,73 +4727,60 @@
         <w:pStyle w:val="Caption"/>
         <w:keepNext/>
       </w:pPr>
-      <w:bookmarkStart w:id="22" w:name="_Toc411937415"/>
-      <w:bookmarkStart w:id="23" w:name="_Toc411937603"/>
-      <w:bookmarkStart w:id="24" w:name="_Toc411937778"/>
-      <w:bookmarkStart w:id="25" w:name="_Toc411937790"/>
-      <w:bookmarkStart w:id="26" w:name="_Toc411939191"/>
-      <w:bookmarkStart w:id="27" w:name="_Toc411939264"/>
-      <w:bookmarkStart w:id="28" w:name="_Toc411939696"/>
-      <w:bookmarkStart w:id="29" w:name="_Toc411939748"/>
-      <w:bookmarkStart w:id="30" w:name="_Toc411940144"/>
-      <w:bookmarkStart w:id="31" w:name="_Toc411940584"/>
-      <w:bookmarkStart w:id="32" w:name="_Toc411940647"/>
+      <w:bookmarkStart w:id="21" w:name="_Toc411937415"/>
+      <w:bookmarkStart w:id="22" w:name="_Toc411937603"/>
+      <w:bookmarkStart w:id="23" w:name="_Toc411937778"/>
+      <w:bookmarkStart w:id="24" w:name="_Toc411937790"/>
+      <w:bookmarkStart w:id="25" w:name="_Toc411939191"/>
+      <w:bookmarkStart w:id="26" w:name="_Toc411939264"/>
+      <w:bookmarkStart w:id="27" w:name="_Toc411939696"/>
+      <w:bookmarkStart w:id="28" w:name="_Toc411939748"/>
+      <w:bookmarkStart w:id="29" w:name="_Toc411940144"/>
+      <w:bookmarkStart w:id="30" w:name="_Toc411940584"/>
+      <w:bookmarkStart w:id="31" w:name="_Toc411940647"/>
       <w:r>
         <w:t xml:space="preserve">Figure </w:t>
       </w:r>
-      <w:r>
-        <w:fldChar w:fldCharType="begin"/>
-      </w:r>
-      <w:r>
-        <w:instrText xml:space="preserve"> SEQ Figure \* ARABIC </w:instrText>
-      </w:r>
-      <w:r>
-        <w:fldChar w:fldCharType="separate"/>
-      </w:r>
-      <w:r>
-        <w:rPr>
-          <w:noProof/>
-        </w:rPr>
-        <w:t>2</w:t>
-      </w:r>
-      <w:bookmarkEnd w:id="22"/>
-      <w:bookmarkEnd w:id="23"/>
-      <w:bookmarkEnd w:id="24"/>
-      <w:bookmarkEnd w:id="25"/>
-      <w:bookmarkEnd w:id="26"/>
+      <w:fldSimple w:instr=" SEQ Figure \* ARABIC ">
+        <w:r>
+          <w:rPr>
+            <w:noProof/>
+          </w:rPr>
+          <w:t>2</w:t>
+        </w:r>
+        <w:bookmarkEnd w:id="21"/>
+        <w:bookmarkEnd w:id="22"/>
+        <w:bookmarkEnd w:id="23"/>
+        <w:bookmarkEnd w:id="24"/>
+        <w:bookmarkEnd w:id="25"/>
+        <w:bookmarkEnd w:id="26"/>
+      </w:fldSimple>
+      <w:bookmarkStart w:id="32" w:name="_Toc411939192"/>
+      <w:bookmarkStart w:id="33" w:name="_Toc411939265"/>
+      <w:r>
+        <w:t xml:space="preserve">: </w:t>
+      </w:r>
+      <w:r>
+        <w:t xml:space="preserve">Screenshot of Google Analytics’ </w:t>
+      </w:r>
+      <w:proofErr w:type="spellStart"/>
+      <w:r>
+        <w:t>pageviews</w:t>
+      </w:r>
+      <w:proofErr w:type="spellEnd"/>
+      <w:r>
+        <w:t xml:space="preserve"> for the Graham Resource Center, in order of most visited pages from </w:t>
+      </w:r>
+      <w:r>
+        <w:t>19 Aug 19, 2013 - 10 May 2014</w:t>
+      </w:r>
       <w:bookmarkEnd w:id="27"/>
-      <w:r>
-        <w:rPr>
-          <w:noProof/>
-        </w:rPr>
-        <w:fldChar w:fldCharType="end"/>
-      </w:r>
-      <w:bookmarkStart w:id="33" w:name="_Toc411939192"/>
-      <w:bookmarkStart w:id="34" w:name="_Toc411939265"/>
-      <w:r>
-        <w:t xml:space="preserve">: </w:t>
-      </w:r>
-      <w:r>
-        <w:t xml:space="preserve">Screenshot of Google Analytics’ </w:t>
-      </w:r>
-      <w:proofErr w:type="spellStart"/>
-      <w:r>
-        <w:t>pageviews</w:t>
-      </w:r>
-      <w:proofErr w:type="spellEnd"/>
-      <w:r>
-        <w:t xml:space="preserve"> for the Graham Resource Center, in order of most visited pages from </w:t>
-      </w:r>
-      <w:r>
-        <w:t>19 Aug 19, 2013 - 10 May 2014</w:t>
-      </w:r>
       <w:bookmarkEnd w:id="28"/>
       <w:bookmarkEnd w:id="29"/>
       <w:bookmarkEnd w:id="30"/>
       <w:bookmarkEnd w:id="31"/>
       <w:bookmarkEnd w:id="32"/>
       <w:bookmarkEnd w:id="33"/>
-      <w:bookmarkEnd w:id="34"/>
     </w:p>
     <w:p>
       <w:pPr>
@@ -4851,11 +4842,11 @@
       <w:pPr>
         <w:pStyle w:val="Heading2"/>
       </w:pPr>
-      <w:bookmarkStart w:id="35" w:name="_Toc411938348"/>
+      <w:bookmarkStart w:id="34" w:name="_Toc412021860"/>
       <w:r>
         <w:t>Content Layout</w:t>
       </w:r>
-      <w:bookmarkEnd w:id="35"/>
+      <w:bookmarkEnd w:id="34"/>
     </w:p>
     <w:p>
       <w:pPr>
@@ -4905,51 +4896,38 @@
         <w:pStyle w:val="Caption"/>
         <w:keepNext/>
       </w:pPr>
-      <w:bookmarkStart w:id="36" w:name="_Toc411937416"/>
-      <w:bookmarkStart w:id="37" w:name="_Toc411937604"/>
-      <w:bookmarkStart w:id="38" w:name="_Toc411937779"/>
-      <w:bookmarkStart w:id="39" w:name="_Toc411937791"/>
-      <w:bookmarkStart w:id="40" w:name="_Toc411939193"/>
-      <w:bookmarkStart w:id="41" w:name="_Toc411939266"/>
-      <w:bookmarkStart w:id="42" w:name="_Ref411935942"/>
-      <w:bookmarkStart w:id="43" w:name="_Toc411939697"/>
-      <w:bookmarkStart w:id="44" w:name="_Toc411939749"/>
-      <w:bookmarkStart w:id="45" w:name="_Toc411940145"/>
-      <w:bookmarkStart w:id="46" w:name="_Toc411940585"/>
-      <w:bookmarkStart w:id="47" w:name="_Toc411940648"/>
+      <w:bookmarkStart w:id="35" w:name="_Toc411937416"/>
+      <w:bookmarkStart w:id="36" w:name="_Toc411937604"/>
+      <w:bookmarkStart w:id="37" w:name="_Toc411937779"/>
+      <w:bookmarkStart w:id="38" w:name="_Toc411937791"/>
+      <w:bookmarkStart w:id="39" w:name="_Toc411939193"/>
+      <w:bookmarkStart w:id="40" w:name="_Toc411939266"/>
+      <w:bookmarkStart w:id="41" w:name="_Ref411935942"/>
+      <w:bookmarkStart w:id="42" w:name="_Toc411939697"/>
+      <w:bookmarkStart w:id="43" w:name="_Toc411939749"/>
+      <w:bookmarkStart w:id="44" w:name="_Toc411940145"/>
+      <w:bookmarkStart w:id="45" w:name="_Toc411940585"/>
+      <w:bookmarkStart w:id="46" w:name="_Toc411940648"/>
       <w:r>
         <w:t xml:space="preserve">Figure </w:t>
       </w:r>
-      <w:r>
-        <w:fldChar w:fldCharType="begin"/>
-      </w:r>
-      <w:r>
-        <w:instrText xml:space="preserve"> SEQ Figure \* ARABIC </w:instrText>
-      </w:r>
-      <w:r>
-        <w:fldChar w:fldCharType="separate"/>
-      </w:r>
-      <w:r>
-        <w:rPr>
-          <w:noProof/>
-        </w:rPr>
-        <w:t>3</w:t>
-      </w:r>
-      <w:bookmarkEnd w:id="36"/>
-      <w:bookmarkEnd w:id="37"/>
-      <w:bookmarkEnd w:id="38"/>
-      <w:bookmarkEnd w:id="39"/>
-      <w:bookmarkEnd w:id="40"/>
+      <w:fldSimple w:instr=" SEQ Figure \* ARABIC ">
+        <w:r>
+          <w:rPr>
+            <w:noProof/>
+          </w:rPr>
+          <w:t>3</w:t>
+        </w:r>
+        <w:bookmarkEnd w:id="35"/>
+        <w:bookmarkEnd w:id="36"/>
+        <w:bookmarkEnd w:id="37"/>
+        <w:bookmarkEnd w:id="38"/>
+        <w:bookmarkEnd w:id="39"/>
+        <w:bookmarkEnd w:id="40"/>
+      </w:fldSimple>
+      <w:bookmarkStart w:id="47" w:name="_Toc411939194"/>
+      <w:bookmarkStart w:id="48" w:name="_Toc411939267"/>
       <w:bookmarkEnd w:id="41"/>
-      <w:r>
-        <w:rPr>
-          <w:noProof/>
-        </w:rPr>
-        <w:fldChar w:fldCharType="end"/>
-      </w:r>
-      <w:bookmarkStart w:id="48" w:name="_Toc411939194"/>
-      <w:bookmarkStart w:id="49" w:name="_Toc411939267"/>
-      <w:bookmarkEnd w:id="42"/>
       <w:r>
         <w:t xml:space="preserve">: </w:t>
       </w:r>
@@ -4975,13 +4953,13 @@
         <w:r>
           <w:t>http://library.iit.edu/faculty/</w:t>
         </w:r>
+        <w:bookmarkEnd w:id="42"/>
         <w:bookmarkEnd w:id="43"/>
         <w:bookmarkEnd w:id="44"/>
         <w:bookmarkEnd w:id="45"/>
         <w:bookmarkEnd w:id="46"/>
         <w:bookmarkEnd w:id="47"/>
         <w:bookmarkEnd w:id="48"/>
-        <w:bookmarkEnd w:id="49"/>
       </w:hyperlink>
     </w:p>
     <w:p>
@@ -5099,73 +5077,60 @@
         <w:pStyle w:val="Caption"/>
         <w:keepNext/>
       </w:pPr>
-      <w:bookmarkStart w:id="50" w:name="_Toc411937417"/>
-      <w:bookmarkStart w:id="51" w:name="_Toc411937605"/>
-      <w:bookmarkStart w:id="52" w:name="_Toc411937780"/>
-      <w:bookmarkStart w:id="53" w:name="_Toc411937792"/>
-      <w:bookmarkStart w:id="54" w:name="_Toc411939195"/>
-      <w:bookmarkStart w:id="55" w:name="_Toc411939268"/>
-      <w:bookmarkStart w:id="56" w:name="_Ref411935929"/>
-      <w:bookmarkStart w:id="57" w:name="_Toc411939698"/>
-      <w:bookmarkStart w:id="58" w:name="_Toc411939750"/>
-      <w:bookmarkStart w:id="59" w:name="_Toc411940146"/>
-      <w:bookmarkStart w:id="60" w:name="_Toc411940586"/>
-      <w:bookmarkStart w:id="61" w:name="_Toc411940649"/>
+      <w:bookmarkStart w:id="49" w:name="_Toc411937417"/>
+      <w:bookmarkStart w:id="50" w:name="_Toc411937605"/>
+      <w:bookmarkStart w:id="51" w:name="_Toc411937780"/>
+      <w:bookmarkStart w:id="52" w:name="_Toc411937792"/>
+      <w:bookmarkStart w:id="53" w:name="_Toc411939195"/>
+      <w:bookmarkStart w:id="54" w:name="_Toc411939268"/>
+      <w:bookmarkStart w:id="55" w:name="_Ref411935929"/>
+      <w:bookmarkStart w:id="56" w:name="_Toc411939698"/>
+      <w:bookmarkStart w:id="57" w:name="_Toc411939750"/>
+      <w:bookmarkStart w:id="58" w:name="_Toc411940146"/>
+      <w:bookmarkStart w:id="59" w:name="_Toc411940586"/>
+      <w:bookmarkStart w:id="60" w:name="_Toc411940649"/>
       <w:r>
         <w:t xml:space="preserve">Figure </w:t>
       </w:r>
-      <w:r>
-        <w:fldChar w:fldCharType="begin"/>
-      </w:r>
-      <w:r>
-        <w:instrText xml:space="preserve"> SEQ Figure \* ARABIC </w:instrText>
-      </w:r>
-      <w:r>
-        <w:fldChar w:fldCharType="separate"/>
-      </w:r>
-      <w:r>
-        <w:rPr>
-          <w:noProof/>
-        </w:rPr>
-        <w:t>4</w:t>
-      </w:r>
-      <w:bookmarkEnd w:id="50"/>
-      <w:bookmarkEnd w:id="51"/>
-      <w:bookmarkEnd w:id="52"/>
-      <w:bookmarkEnd w:id="53"/>
-      <w:bookmarkEnd w:id="54"/>
+      <w:fldSimple w:instr=" SEQ Figure \* ARABIC ">
+        <w:r>
+          <w:rPr>
+            <w:noProof/>
+          </w:rPr>
+          <w:t>4</w:t>
+        </w:r>
+        <w:bookmarkEnd w:id="49"/>
+        <w:bookmarkEnd w:id="50"/>
+        <w:bookmarkEnd w:id="51"/>
+        <w:bookmarkEnd w:id="52"/>
+        <w:bookmarkEnd w:id="53"/>
+        <w:bookmarkEnd w:id="54"/>
+      </w:fldSimple>
+      <w:bookmarkStart w:id="61" w:name="_Toc411939196"/>
+      <w:bookmarkStart w:id="62" w:name="_Toc411939269"/>
       <w:bookmarkEnd w:id="55"/>
       <w:r>
-        <w:rPr>
-          <w:noProof/>
-        </w:rPr>
-        <w:fldChar w:fldCharType="end"/>
-      </w:r>
-      <w:bookmarkStart w:id="62" w:name="_Toc411939196"/>
-      <w:bookmarkStart w:id="63" w:name="_Toc411939269"/>
+        <w:t xml:space="preserve">: </w:t>
+      </w:r>
+      <w:r>
+        <w:t>Screenshot of the resources available for dissertations and theses</w:t>
+      </w:r>
+      <w:r>
+        <w:t>. Available online</w:t>
+      </w:r>
+      <w:r>
+        <w:t xml:space="preserve"> at </w:t>
+      </w:r>
+      <w:r>
+        <w:t>http://library.iit.edu/formats</w:t>
+      </w:r>
       <w:bookmarkEnd w:id="56"/>
-      <w:r>
-        <w:t xml:space="preserve">: </w:t>
-      </w:r>
-      <w:r>
-        <w:t>Screenshot of the resources available for dissertations and theses</w:t>
-      </w:r>
-      <w:r>
-        <w:t>. Available online</w:t>
-      </w:r>
-      <w:r>
-        <w:t xml:space="preserve"> at </w:t>
-      </w:r>
-      <w:r>
-        <w:t>http://library.iit.edu/formats</w:t>
-      </w:r>
       <w:bookmarkEnd w:id="57"/>
       <w:bookmarkEnd w:id="58"/>
       <w:bookmarkEnd w:id="59"/>
       <w:bookmarkEnd w:id="60"/>
       <w:bookmarkEnd w:id="61"/>
       <w:bookmarkEnd w:id="62"/>
-      <w:bookmarkEnd w:id="63"/>
     </w:p>
     <w:p>
       <w:pPr>
@@ -5315,68 +5280,55 @@
         <w:pStyle w:val="Caption"/>
         <w:keepNext/>
       </w:pPr>
-      <w:bookmarkStart w:id="64" w:name="_Toc411937418"/>
-      <w:bookmarkStart w:id="65" w:name="_Toc411937606"/>
-      <w:bookmarkStart w:id="66" w:name="_Toc411937781"/>
-      <w:bookmarkStart w:id="67" w:name="_Toc411937793"/>
-      <w:bookmarkStart w:id="68" w:name="_Toc411939197"/>
-      <w:bookmarkStart w:id="69" w:name="_Toc411939270"/>
-      <w:bookmarkStart w:id="70" w:name="_Ref411935918"/>
-      <w:bookmarkStart w:id="71" w:name="_Toc411939699"/>
-      <w:bookmarkStart w:id="72" w:name="_Toc411939751"/>
-      <w:bookmarkStart w:id="73" w:name="_Toc411940147"/>
-      <w:bookmarkStart w:id="74" w:name="_Toc411940587"/>
-      <w:bookmarkStart w:id="75" w:name="_Toc411940650"/>
+      <w:bookmarkStart w:id="63" w:name="_Toc411937418"/>
+      <w:bookmarkStart w:id="64" w:name="_Toc411937606"/>
+      <w:bookmarkStart w:id="65" w:name="_Toc411937781"/>
+      <w:bookmarkStart w:id="66" w:name="_Toc411937793"/>
+      <w:bookmarkStart w:id="67" w:name="_Toc411939197"/>
+      <w:bookmarkStart w:id="68" w:name="_Toc411939270"/>
+      <w:bookmarkStart w:id="69" w:name="_Ref411935918"/>
+      <w:bookmarkStart w:id="70" w:name="_Toc411939699"/>
+      <w:bookmarkStart w:id="71" w:name="_Toc411939751"/>
+      <w:bookmarkStart w:id="72" w:name="_Toc411940147"/>
+      <w:bookmarkStart w:id="73" w:name="_Toc411940587"/>
+      <w:bookmarkStart w:id="74" w:name="_Toc411940650"/>
       <w:r>
         <w:lastRenderedPageBreak/>
         <w:t xml:space="preserve">Figure </w:t>
       </w:r>
-      <w:r>
-        <w:fldChar w:fldCharType="begin"/>
-      </w:r>
-      <w:r>
-        <w:instrText xml:space="preserve"> SEQ Figure \* ARABIC </w:instrText>
-      </w:r>
-      <w:r>
-        <w:fldChar w:fldCharType="separate"/>
-      </w:r>
-      <w:r>
-        <w:rPr>
-          <w:noProof/>
-        </w:rPr>
-        <w:t>5</w:t>
-      </w:r>
-      <w:bookmarkEnd w:id="64"/>
-      <w:bookmarkEnd w:id="65"/>
-      <w:bookmarkEnd w:id="66"/>
-      <w:bookmarkEnd w:id="67"/>
-      <w:bookmarkEnd w:id="68"/>
+      <w:fldSimple w:instr=" SEQ Figure \* ARABIC ">
+        <w:r>
+          <w:rPr>
+            <w:noProof/>
+          </w:rPr>
+          <w:t>5</w:t>
+        </w:r>
+        <w:bookmarkEnd w:id="63"/>
+        <w:bookmarkEnd w:id="64"/>
+        <w:bookmarkEnd w:id="65"/>
+        <w:bookmarkEnd w:id="66"/>
+        <w:bookmarkEnd w:id="67"/>
+        <w:bookmarkEnd w:id="68"/>
+      </w:fldSimple>
+      <w:bookmarkStart w:id="75" w:name="_Toc411939198"/>
+      <w:bookmarkStart w:id="76" w:name="_Toc411939271"/>
       <w:bookmarkEnd w:id="69"/>
       <w:r>
-        <w:rPr>
-          <w:noProof/>
-        </w:rPr>
-        <w:fldChar w:fldCharType="end"/>
-      </w:r>
-      <w:bookmarkStart w:id="76" w:name="_Toc411939198"/>
-      <w:bookmarkStart w:id="77" w:name="_Toc411939271"/>
+        <w:t xml:space="preserve">: </w:t>
+      </w:r>
+      <w:r>
+        <w:t xml:space="preserve">Screenshot of a sample database page, providing links to other resources using the same subjects and formats. Available online at </w:t>
+      </w:r>
+      <w:r>
+        <w:t>http://216.47.136.104/databases/538</w:t>
+      </w:r>
       <w:bookmarkEnd w:id="70"/>
-      <w:r>
-        <w:t xml:space="preserve">: </w:t>
-      </w:r>
-      <w:r>
-        <w:t xml:space="preserve">Screenshot of a sample database page, providing links to other resources using the same subjects and formats. Available online at </w:t>
-      </w:r>
-      <w:r>
-        <w:t>http://216.47.136.104/databases/538</w:t>
-      </w:r>
       <w:bookmarkEnd w:id="71"/>
       <w:bookmarkEnd w:id="72"/>
       <w:bookmarkEnd w:id="73"/>
       <w:bookmarkEnd w:id="74"/>
       <w:bookmarkEnd w:id="75"/>
       <w:bookmarkEnd w:id="76"/>
-      <w:bookmarkEnd w:id="77"/>
     </w:p>
     <w:p>
       <w:pPr>
@@ -5448,130 +5400,130 @@
       <w:pPr>
         <w:pStyle w:val="Heading3"/>
       </w:pPr>
-      <w:bookmarkStart w:id="78" w:name="_Toc411938349"/>
+      <w:bookmarkStart w:id="77" w:name="_Toc412021861"/>
       <w:proofErr w:type="spellStart"/>
       <w:r>
         <w:t>Microinteractions</w:t>
       </w:r>
+      <w:bookmarkEnd w:id="77"/>
+      <w:proofErr w:type="spellEnd"/>
+    </w:p>
+    <w:p>
+      <w:pPr>
+        <w:pStyle w:val="Paperbody"/>
+      </w:pPr>
+      <w:r>
+        <w:t xml:space="preserve">There is a new phrase being used user design: </w:t>
+      </w:r>
+      <w:proofErr w:type="spellStart"/>
+      <w:r>
+        <w:t>micro</w:t>
+      </w:r>
+      <w:r>
+        <w:t>interactions</w:t>
+      </w:r>
+      <w:proofErr w:type="spellEnd"/>
+      <w:r>
+        <w:t xml:space="preserve">. They are, as described by </w:t>
+      </w:r>
+      <w:proofErr w:type="spellStart"/>
+      <w:r>
+        <w:t>Saffer</w:t>
+      </w:r>
+      <w:proofErr w:type="spellEnd"/>
+      <w:r>
+        <w:t xml:space="preserve"> “a tiny piece of functionality that does only one thing” (2). I</w:t>
+      </w:r>
+      <w:r>
+        <w:t>nviting a user to “like” a Facebook page or sign up for an email list (King 2014)</w:t>
+      </w:r>
+      <w:r>
+        <w:t xml:space="preserve"> are two examples</w:t>
+      </w:r>
+      <w:r>
+        <w:t>. M</w:t>
+      </w:r>
+      <w:r>
+        <w:t xml:space="preserve">ost </w:t>
+      </w:r>
+      <w:proofErr w:type="spellStart"/>
+      <w:r>
+        <w:t>microinteractions</w:t>
+      </w:r>
+      <w:proofErr w:type="spellEnd"/>
+      <w:r>
+        <w:t xml:space="preserve"> seem to be designed for </w:t>
+      </w:r>
+      <w:r>
+        <w:t xml:space="preserve">marketing purposes, but I </w:t>
+      </w:r>
+      <w:r>
+        <w:t>think</w:t>
+      </w:r>
+      <w:r>
+        <w:t xml:space="preserve"> the idea </w:t>
+      </w:r>
+      <w:r>
+        <w:t xml:space="preserve">can </w:t>
+      </w:r>
+      <w:r>
+        <w:t xml:space="preserve">be leveraged for patron questions as well. One example would be on the </w:t>
+      </w:r>
+      <w:r>
+        <w:t>pages that deal with user policies</w:t>
+      </w:r>
+      <w:r>
+        <w:t>; the text could end with a form: “Have more questions about our 24-hour access policy? Ask us here</w:t>
+      </w:r>
+      <w:r>
+        <w:t>.</w:t>
+      </w:r>
+      <w:r>
+        <w:t xml:space="preserve">” </w:t>
+      </w:r>
+      <w:r>
+        <w:t xml:space="preserve">The form submission </w:t>
+      </w:r>
+      <w:r>
+        <w:t xml:space="preserve">would </w:t>
+      </w:r>
+      <w:r>
+        <w:t xml:space="preserve">then </w:t>
+      </w:r>
+      <w:r>
+        <w:t>send an email to the appro</w:t>
+      </w:r>
+      <w:r>
+        <w:t>priate department. I expect t</w:t>
+      </w:r>
+      <w:r>
+        <w:t>hat fewer questions would be left unanswered in users’ minds if we offer a “point of sale” contac</w:t>
+      </w:r>
+      <w:r>
+        <w:t xml:space="preserve">t method rather than making them </w:t>
+      </w:r>
+      <w:r>
+        <w:t xml:space="preserve">locate </w:t>
+      </w:r>
+      <w:r>
+        <w:t>our contact</w:t>
+      </w:r>
+      <w:r>
+        <w:t xml:space="preserve"> information </w:t>
+      </w:r>
+      <w:r>
+        <w:t>themselves.</w:t>
+      </w:r>
+    </w:p>
+    <w:p>
+      <w:pPr>
+        <w:pStyle w:val="Heading3"/>
+      </w:pPr>
+      <w:bookmarkStart w:id="78" w:name="_Toc412021862"/>
+      <w:r>
+        <w:t>Increase Readability</w:t>
+      </w:r>
       <w:bookmarkEnd w:id="78"/>
-      <w:proofErr w:type="spellEnd"/>
-    </w:p>
-    <w:p>
-      <w:pPr>
-        <w:pStyle w:val="Paperbody"/>
-      </w:pPr>
-      <w:r>
-        <w:t xml:space="preserve">There is a new phrase being used user design: </w:t>
-      </w:r>
-      <w:proofErr w:type="spellStart"/>
-      <w:r>
-        <w:t>micro</w:t>
-      </w:r>
-      <w:r>
-        <w:t>interactions</w:t>
-      </w:r>
-      <w:proofErr w:type="spellEnd"/>
-      <w:r>
-        <w:t xml:space="preserve">. They are, as described by </w:t>
-      </w:r>
-      <w:proofErr w:type="spellStart"/>
-      <w:r>
-        <w:t>Saffer</w:t>
-      </w:r>
-      <w:proofErr w:type="spellEnd"/>
-      <w:r>
-        <w:t xml:space="preserve"> “a tiny piece of functionality that does only one thing” (2). I</w:t>
-      </w:r>
-      <w:r>
-        <w:t>nviting a user to “like” a Facebook page or sign up for an email list (King 2014)</w:t>
-      </w:r>
-      <w:r>
-        <w:t xml:space="preserve"> are two examples</w:t>
-      </w:r>
-      <w:r>
-        <w:t>. M</w:t>
-      </w:r>
-      <w:r>
-        <w:t xml:space="preserve">ost </w:t>
-      </w:r>
-      <w:proofErr w:type="spellStart"/>
-      <w:r>
-        <w:t>microinteractions</w:t>
-      </w:r>
-      <w:proofErr w:type="spellEnd"/>
-      <w:r>
-        <w:t xml:space="preserve"> seem to be designed for </w:t>
-      </w:r>
-      <w:r>
-        <w:t xml:space="preserve">marketing purposes, but I </w:t>
-      </w:r>
-      <w:r>
-        <w:t>think</w:t>
-      </w:r>
-      <w:r>
-        <w:t xml:space="preserve"> the idea </w:t>
-      </w:r>
-      <w:r>
-        <w:t xml:space="preserve">can </w:t>
-      </w:r>
-      <w:r>
-        <w:t xml:space="preserve">be leveraged for patron questions as well. One example would be on the </w:t>
-      </w:r>
-      <w:r>
-        <w:t>pages that deal with user policies</w:t>
-      </w:r>
-      <w:r>
-        <w:t>; the text could end with a form: “Have more questions about our 24-hour access policy? Ask us here</w:t>
-      </w:r>
-      <w:r>
-        <w:t>.</w:t>
-      </w:r>
-      <w:r>
-        <w:t xml:space="preserve">” </w:t>
-      </w:r>
-      <w:r>
-        <w:t xml:space="preserve">The form submission </w:t>
-      </w:r>
-      <w:r>
-        <w:t xml:space="preserve">would </w:t>
-      </w:r>
-      <w:r>
-        <w:t xml:space="preserve">then </w:t>
-      </w:r>
-      <w:r>
-        <w:t>send an email to the appro</w:t>
-      </w:r>
-      <w:r>
-        <w:t>priate department. I expect t</w:t>
-      </w:r>
-      <w:r>
-        <w:t>hat fewer questions would be left unanswered in users’ minds if we offer a “point of sale” contac</w:t>
-      </w:r>
-      <w:r>
-        <w:t xml:space="preserve">t method rather than making them </w:t>
-      </w:r>
-      <w:r>
-        <w:t xml:space="preserve">locate </w:t>
-      </w:r>
-      <w:r>
-        <w:t>our contact</w:t>
-      </w:r>
-      <w:r>
-        <w:t xml:space="preserve"> information </w:t>
-      </w:r>
-      <w:r>
-        <w:t>themselves.</w:t>
-      </w:r>
-    </w:p>
-    <w:p>
-      <w:pPr>
-        <w:pStyle w:val="Heading3"/>
-      </w:pPr>
-      <w:bookmarkStart w:id="79" w:name="_Toc411938350"/>
-      <w:r>
-        <w:t>Increase Readability</w:t>
-      </w:r>
-      <w:bookmarkEnd w:id="79"/>
     </w:p>
     <w:p>
       <w:pPr>
@@ -5643,64 +5595,51 @@
         <w:pStyle w:val="Caption"/>
         <w:keepNext/>
       </w:pPr>
-      <w:bookmarkStart w:id="80" w:name="_Toc411937419"/>
-      <w:bookmarkStart w:id="81" w:name="_Toc411937607"/>
-      <w:bookmarkStart w:id="82" w:name="_Toc411937782"/>
-      <w:bookmarkStart w:id="83" w:name="_Toc411937794"/>
-      <w:bookmarkStart w:id="84" w:name="_Toc411939199"/>
-      <w:bookmarkStart w:id="85" w:name="_Toc411939272"/>
-      <w:bookmarkStart w:id="86" w:name="_Ref411935895"/>
-      <w:bookmarkStart w:id="87" w:name="_Toc411939700"/>
-      <w:bookmarkStart w:id="88" w:name="_Toc411939752"/>
-      <w:bookmarkStart w:id="89" w:name="_Toc411940148"/>
-      <w:bookmarkStart w:id="90" w:name="_Toc411940588"/>
-      <w:bookmarkStart w:id="91" w:name="_Toc411940651"/>
+      <w:bookmarkStart w:id="79" w:name="_Toc411937419"/>
+      <w:bookmarkStart w:id="80" w:name="_Toc411937607"/>
+      <w:bookmarkStart w:id="81" w:name="_Toc411937782"/>
+      <w:bookmarkStart w:id="82" w:name="_Toc411937794"/>
+      <w:bookmarkStart w:id="83" w:name="_Toc411939199"/>
+      <w:bookmarkStart w:id="84" w:name="_Toc411939272"/>
+      <w:bookmarkStart w:id="85" w:name="_Ref411935895"/>
+      <w:bookmarkStart w:id="86" w:name="_Toc411939700"/>
+      <w:bookmarkStart w:id="87" w:name="_Toc411939752"/>
+      <w:bookmarkStart w:id="88" w:name="_Toc411940148"/>
+      <w:bookmarkStart w:id="89" w:name="_Toc411940588"/>
+      <w:bookmarkStart w:id="90" w:name="_Toc411940651"/>
       <w:r>
         <w:t xml:space="preserve">Figure </w:t>
       </w:r>
-      <w:r>
-        <w:fldChar w:fldCharType="begin"/>
-      </w:r>
-      <w:r>
-        <w:instrText xml:space="preserve"> SEQ Figure \* ARABIC </w:instrText>
-      </w:r>
-      <w:r>
-        <w:fldChar w:fldCharType="separate"/>
-      </w:r>
-      <w:r>
-        <w:rPr>
-          <w:noProof/>
-        </w:rPr>
-        <w:t>6</w:t>
-      </w:r>
-      <w:bookmarkEnd w:id="80"/>
-      <w:bookmarkEnd w:id="81"/>
-      <w:bookmarkEnd w:id="82"/>
-      <w:bookmarkEnd w:id="83"/>
-      <w:bookmarkEnd w:id="84"/>
+      <w:fldSimple w:instr=" SEQ Figure \* ARABIC ">
+        <w:r>
+          <w:rPr>
+            <w:noProof/>
+          </w:rPr>
+          <w:t>6</w:t>
+        </w:r>
+        <w:bookmarkEnd w:id="79"/>
+        <w:bookmarkEnd w:id="80"/>
+        <w:bookmarkEnd w:id="81"/>
+        <w:bookmarkEnd w:id="82"/>
+        <w:bookmarkEnd w:id="83"/>
+        <w:bookmarkEnd w:id="84"/>
+      </w:fldSimple>
+      <w:bookmarkStart w:id="91" w:name="_Toc411939200"/>
+      <w:bookmarkStart w:id="92" w:name="_Toc411939273"/>
       <w:bookmarkEnd w:id="85"/>
       <w:r>
-        <w:rPr>
-          <w:noProof/>
-        </w:rPr>
-        <w:fldChar w:fldCharType="end"/>
-      </w:r>
-      <w:bookmarkStart w:id="92" w:name="_Toc411939200"/>
-      <w:bookmarkStart w:id="93" w:name="_Toc411939273"/>
+        <w:t xml:space="preserve">: </w:t>
+      </w:r>
+      <w:r>
+        <w:t>Screenshot of</w:t>
+      </w:r>
       <w:bookmarkEnd w:id="86"/>
-      <w:r>
-        <w:t xml:space="preserve">: </w:t>
-      </w:r>
-      <w:r>
-        <w:t>Screenshot of</w:t>
-      </w:r>
       <w:bookmarkEnd w:id="87"/>
       <w:bookmarkEnd w:id="88"/>
       <w:bookmarkEnd w:id="89"/>
       <w:bookmarkEnd w:id="90"/>
       <w:bookmarkEnd w:id="91"/>
       <w:bookmarkEnd w:id="92"/>
-      <w:bookmarkEnd w:id="93"/>
       <w:r>
         <w:t xml:space="preserve"> </w:t>
       </w:r>
@@ -5781,7 +5720,13 @@
         <w:pStyle w:val="Paperbody"/>
       </w:pPr>
       <w:r>
-        <w:t>The switch to a content management system will also allow us to create staff logins with different levels of access to the system. The internal stakeholders can then implement a workflow that will require a review process for certain types of information, similar to what was implemented at one New York University health Sciences Libraries (Morten-Owens 94).</w:t>
+        <w:t>The switch to a content management system will also allow us to create staff logins with different levels of access to the system. The internal stakeholders can then implement a workflow that will require a review process for certain types of information, similar to what was implemented at one New York University health Sci</w:t>
+      </w:r>
+      <w:r>
+        <w:t>ences Libraries (Morten-Owens 2011</w:t>
+      </w:r>
+      <w:r>
+        <w:t>).</w:t>
       </w:r>
       <w:r>
         <w:t xml:space="preserve"> </w:t>
@@ -5791,22 +5736,22 @@
       <w:pPr>
         <w:pStyle w:val="Heading1"/>
       </w:pPr>
-      <w:bookmarkStart w:id="94" w:name="_Toc411938351"/>
+      <w:bookmarkStart w:id="93" w:name="_Toc412021863"/>
       <w:r>
         <w:lastRenderedPageBreak/>
         <w:t>Highlighting electronic resources</w:t>
       </w:r>
+      <w:bookmarkEnd w:id="93"/>
+    </w:p>
+    <w:p>
+      <w:pPr>
+        <w:pStyle w:val="Heading2"/>
+      </w:pPr>
+      <w:bookmarkStart w:id="94" w:name="_Toc412021864"/>
+      <w:r>
+        <w:t>Remove the catalog search from the home page</w:t>
+      </w:r>
       <w:bookmarkEnd w:id="94"/>
-    </w:p>
-    <w:p>
-      <w:pPr>
-        <w:pStyle w:val="Heading2"/>
-      </w:pPr>
-      <w:bookmarkStart w:id="95" w:name="_Toc411938352"/>
-      <w:r>
-        <w:t>Remove the catalog search from the home page</w:t>
-      </w:r>
-      <w:bookmarkEnd w:id="95"/>
     </w:p>
     <w:p>
       <w:pPr>
@@ -6023,7 +5968,13 @@
         <w:t xml:space="preserve"> leads them to believe that the thousands of results they get from a search in Google or another search engine means that they are </w:t>
       </w:r>
       <w:r>
-        <w:t xml:space="preserve">performing research effectively (Gross 105). </w:t>
+        <w:t xml:space="preserve">performing research effectively (Gross </w:t>
+      </w:r>
+      <w:r>
+        <w:t>2012</w:t>
+      </w:r>
+      <w:r>
+        <w:t xml:space="preserve">). </w:t>
       </w:r>
       <w:r>
         <w:t>Justin Kruger and David Dunning</w:t>
@@ -6041,7 +5992,13 @@
         <w:t xml:space="preserve">in that area—either their own or in others </w:t>
       </w:r>
       <w:r>
-        <w:t xml:space="preserve">(Kruger 1127). </w:t>
+        <w:t xml:space="preserve">(Kruger </w:t>
+      </w:r>
+      <w:r>
+        <w:t>1999</w:t>
+      </w:r>
+      <w:r>
+        <w:t xml:space="preserve">). </w:t>
       </w:r>
     </w:p>
     <w:p>
@@ -6292,20 +6249,26 @@
       </w:r>
       <w:proofErr w:type="spellEnd"/>
       <w:r>
-        <w:t>, 154).</w:t>
+        <w:t xml:space="preserve">, </w:t>
+      </w:r>
+      <w:r>
+        <w:t>2013</w:t>
+      </w:r>
+      <w:r>
+        <w:t>).</w:t>
       </w:r>
     </w:p>
     <w:p>
       <w:pPr>
         <w:pStyle w:val="Heading2"/>
       </w:pPr>
-      <w:bookmarkStart w:id="96" w:name="_Toc406074464"/>
-      <w:bookmarkStart w:id="97" w:name="_Toc411938353"/>
+      <w:bookmarkStart w:id="95" w:name="_Toc406074464"/>
+      <w:bookmarkStart w:id="96" w:name="_Toc412021865"/>
       <w:r>
         <w:t>Add a database quick search on the new home page</w:t>
       </w:r>
+      <w:bookmarkEnd w:id="95"/>
       <w:bookmarkEnd w:id="96"/>
-      <w:bookmarkEnd w:id="97"/>
     </w:p>
     <w:p>
       <w:pPr>
@@ -6340,8 +6303,8 @@
       <w:pPr>
         <w:pStyle w:val="Heading1"/>
       </w:pPr>
-      <w:bookmarkStart w:id="98" w:name="_Toc406074465"/>
-      <w:bookmarkStart w:id="99" w:name="_Toc411938354"/>
+      <w:bookmarkStart w:id="97" w:name="_Toc406074465"/>
+      <w:bookmarkStart w:id="98" w:name="_Toc412021866"/>
       <w:r>
         <w:t>User-</w:t>
       </w:r>
@@ -6351,23 +6314,23 @@
       <w:r>
         <w:t xml:space="preserve"> Design</w:t>
       </w:r>
+      <w:bookmarkEnd w:id="97"/>
       <w:bookmarkEnd w:id="98"/>
+    </w:p>
+    <w:p>
+      <w:pPr>
+        <w:pStyle w:val="Heading2"/>
+      </w:pPr>
+      <w:bookmarkStart w:id="99" w:name="_Toc406074466"/>
+      <w:bookmarkStart w:id="100" w:name="_Toc412021867"/>
+      <w:r>
+        <w:t>Customize</w:t>
+      </w:r>
+      <w:r>
+        <w:t xml:space="preserve"> the main navigation to library’s needs</w:t>
+      </w:r>
       <w:bookmarkEnd w:id="99"/>
-    </w:p>
-    <w:p>
-      <w:pPr>
-        <w:pStyle w:val="Heading2"/>
-      </w:pPr>
-      <w:bookmarkStart w:id="100" w:name="_Toc406074466"/>
-      <w:bookmarkStart w:id="101" w:name="_Toc411938355"/>
-      <w:r>
-        <w:t>Customize</w:t>
-      </w:r>
-      <w:r>
-        <w:t xml:space="preserve"> the main navigation to library’s needs</w:t>
-      </w:r>
       <w:bookmarkEnd w:id="100"/>
-      <w:bookmarkEnd w:id="101"/>
     </w:p>
     <w:p>
       <w:pPr>
@@ -7069,11 +7032,11 @@
       <w:pPr>
         <w:pStyle w:val="Heading3"/>
       </w:pPr>
-      <w:bookmarkStart w:id="102" w:name="_Toc411938356"/>
+      <w:bookmarkStart w:id="101" w:name="_Toc412021868"/>
       <w:r>
         <w:t>Custom sort for database subjects</w:t>
       </w:r>
-      <w:bookmarkEnd w:id="102"/>
+      <w:bookmarkEnd w:id="101"/>
     </w:p>
     <w:p>
       <w:r>
@@ -7116,16 +7079,16 @@
       <w:pPr>
         <w:pStyle w:val="Heading2"/>
       </w:pPr>
-      <w:bookmarkStart w:id="103" w:name="_Toc406074467"/>
-      <w:bookmarkStart w:id="104" w:name="_Toc411938357"/>
+      <w:bookmarkStart w:id="102" w:name="_Toc406074467"/>
+      <w:bookmarkStart w:id="103" w:name="_Toc412021869"/>
       <w:r>
         <w:t xml:space="preserve">User </w:t>
       </w:r>
       <w:r>
         <w:t>personas</w:t>
       </w:r>
+      <w:bookmarkEnd w:id="102"/>
       <w:bookmarkEnd w:id="103"/>
-      <w:bookmarkEnd w:id="104"/>
     </w:p>
     <w:p>
       <w:pPr>
@@ -8160,8 +8123,8 @@
       <w:pPr>
         <w:pStyle w:val="Heading2"/>
       </w:pPr>
-      <w:bookmarkStart w:id="105" w:name="_Toc406074468"/>
-      <w:bookmarkStart w:id="106" w:name="_Toc411938358"/>
+      <w:bookmarkStart w:id="104" w:name="_Toc406074468"/>
+      <w:bookmarkStart w:id="105" w:name="_Toc412021870"/>
       <w:r>
         <w:t xml:space="preserve">User </w:t>
       </w:r>
@@ -8171,8 +8134,8 @@
       <w:r>
         <w:t xml:space="preserve"> testing</w:t>
       </w:r>
+      <w:bookmarkEnd w:id="104"/>
       <w:bookmarkEnd w:id="105"/>
-      <w:bookmarkEnd w:id="106"/>
     </w:p>
     <w:p>
       <w:pPr>
@@ -8431,62 +8394,49 @@
         <w:pStyle w:val="Caption"/>
         <w:keepNext/>
       </w:pPr>
-      <w:bookmarkStart w:id="107" w:name="_Toc411937420"/>
-      <w:bookmarkStart w:id="108" w:name="_Toc411937608"/>
-      <w:bookmarkStart w:id="109" w:name="_Toc411937783"/>
-      <w:bookmarkStart w:id="110" w:name="_Toc411937795"/>
-      <w:bookmarkStart w:id="111" w:name="_Toc411939201"/>
-      <w:bookmarkStart w:id="112" w:name="_Toc411939274"/>
-      <w:bookmarkStart w:id="113" w:name="_Toc411939701"/>
-      <w:bookmarkStart w:id="114" w:name="_Toc411939753"/>
-      <w:bookmarkStart w:id="115" w:name="_Toc411940149"/>
-      <w:bookmarkStart w:id="116" w:name="_Toc411940589"/>
-      <w:bookmarkStart w:id="117" w:name="_Toc411940652"/>
+      <w:bookmarkStart w:id="106" w:name="_Toc411937420"/>
+      <w:bookmarkStart w:id="107" w:name="_Toc411937608"/>
+      <w:bookmarkStart w:id="108" w:name="_Toc411937783"/>
+      <w:bookmarkStart w:id="109" w:name="_Toc411937795"/>
+      <w:bookmarkStart w:id="110" w:name="_Toc411939201"/>
+      <w:bookmarkStart w:id="111" w:name="_Toc411939274"/>
+      <w:bookmarkStart w:id="112" w:name="_Toc411939701"/>
+      <w:bookmarkStart w:id="113" w:name="_Toc411939753"/>
+      <w:bookmarkStart w:id="114" w:name="_Toc411940149"/>
+      <w:bookmarkStart w:id="115" w:name="_Toc411940589"/>
+      <w:bookmarkStart w:id="116" w:name="_Toc411940652"/>
       <w:r>
         <w:t xml:space="preserve">Figure </w:t>
       </w:r>
-      <w:r>
-        <w:fldChar w:fldCharType="begin"/>
-      </w:r>
-      <w:r>
-        <w:instrText xml:space="preserve"> SEQ Figure \* ARABIC </w:instrText>
-      </w:r>
-      <w:r>
-        <w:fldChar w:fldCharType="separate"/>
-      </w:r>
-      <w:r>
-        <w:rPr>
-          <w:noProof/>
-        </w:rPr>
-        <w:t>7</w:t>
-      </w:r>
-      <w:bookmarkEnd w:id="107"/>
-      <w:bookmarkEnd w:id="108"/>
-      <w:bookmarkEnd w:id="109"/>
-      <w:bookmarkEnd w:id="110"/>
-      <w:bookmarkEnd w:id="111"/>
-      <w:bookmarkEnd w:id="112"/>
-      <w:bookmarkEnd w:id="113"/>
-      <w:bookmarkEnd w:id="114"/>
-      <w:bookmarkEnd w:id="115"/>
-      <w:bookmarkEnd w:id="116"/>
-      <w:bookmarkEnd w:id="117"/>
-      <w:r>
-        <w:rPr>
-          <w:noProof/>
-        </w:rPr>
-        <w:fldChar w:fldCharType="end"/>
-      </w:r>
+      <w:fldSimple w:instr=" SEQ Figure \* ARABIC ">
+        <w:r>
+          <w:rPr>
+            <w:noProof/>
+          </w:rPr>
+          <w:t>7</w:t>
+        </w:r>
+        <w:bookmarkEnd w:id="106"/>
+        <w:bookmarkEnd w:id="107"/>
+        <w:bookmarkEnd w:id="108"/>
+        <w:bookmarkEnd w:id="109"/>
+        <w:bookmarkEnd w:id="110"/>
+        <w:bookmarkEnd w:id="111"/>
+        <w:bookmarkEnd w:id="112"/>
+        <w:bookmarkEnd w:id="113"/>
+        <w:bookmarkEnd w:id="114"/>
+        <w:bookmarkEnd w:id="115"/>
+        <w:bookmarkEnd w:id="116"/>
+      </w:fldSimple>
     </w:p>
     <w:p>
       <w:pPr>
         <w:pStyle w:val="Caption"/>
         <w:keepNext/>
       </w:pPr>
-      <w:bookmarkStart w:id="118" w:name="_Toc411939202"/>
-      <w:bookmarkStart w:id="119" w:name="_Toc411939275"/>
-      <w:bookmarkStart w:id="120" w:name="_Toc411939754"/>
-      <w:bookmarkStart w:id="121" w:name="_Toc411940150"/>
+      <w:bookmarkStart w:id="117" w:name="_Toc411939202"/>
+      <w:bookmarkStart w:id="118" w:name="_Toc411939275"/>
+      <w:bookmarkStart w:id="119" w:name="_Toc411939754"/>
+      <w:bookmarkStart w:id="120" w:name="_Toc411940150"/>
       <w:proofErr w:type="spellStart"/>
       <w:r>
         <w:t>HawkEye</w:t>
@@ -8501,10 +8451,10 @@
       <w:r>
         <w:t>home page</w:t>
       </w:r>
+      <w:bookmarkEnd w:id="117"/>
       <w:bookmarkEnd w:id="118"/>
       <w:bookmarkEnd w:id="119"/>
       <w:bookmarkEnd w:id="120"/>
-      <w:bookmarkEnd w:id="121"/>
     </w:p>
     <w:p>
       <w:pPr>
@@ -8616,62 +8566,49 @@
         <w:pStyle w:val="Caption"/>
         <w:keepNext/>
       </w:pPr>
-      <w:bookmarkStart w:id="122" w:name="_Toc411937421"/>
-      <w:bookmarkStart w:id="123" w:name="_Toc411937609"/>
-      <w:bookmarkStart w:id="124" w:name="_Toc411937784"/>
-      <w:bookmarkStart w:id="125" w:name="_Toc411937796"/>
-      <w:bookmarkStart w:id="126" w:name="_Toc411939203"/>
-      <w:bookmarkStart w:id="127" w:name="_Toc411939276"/>
-      <w:bookmarkStart w:id="128" w:name="_Toc411939702"/>
-      <w:bookmarkStart w:id="129" w:name="_Toc411939755"/>
-      <w:bookmarkStart w:id="130" w:name="_Toc411940151"/>
-      <w:bookmarkStart w:id="131" w:name="_Toc411940590"/>
-      <w:bookmarkStart w:id="132" w:name="_Toc411940653"/>
+      <w:bookmarkStart w:id="121" w:name="_Toc411937421"/>
+      <w:bookmarkStart w:id="122" w:name="_Toc411937609"/>
+      <w:bookmarkStart w:id="123" w:name="_Toc411937784"/>
+      <w:bookmarkStart w:id="124" w:name="_Toc411937796"/>
+      <w:bookmarkStart w:id="125" w:name="_Toc411939203"/>
+      <w:bookmarkStart w:id="126" w:name="_Toc411939276"/>
+      <w:bookmarkStart w:id="127" w:name="_Toc411939702"/>
+      <w:bookmarkStart w:id="128" w:name="_Toc411939755"/>
+      <w:bookmarkStart w:id="129" w:name="_Toc411940151"/>
+      <w:bookmarkStart w:id="130" w:name="_Toc411940590"/>
+      <w:bookmarkStart w:id="131" w:name="_Toc411940653"/>
       <w:r>
         <w:t xml:space="preserve">Figure </w:t>
       </w:r>
-      <w:r>
-        <w:fldChar w:fldCharType="begin"/>
-      </w:r>
-      <w:r>
-        <w:instrText xml:space="preserve"> SEQ Figure \* ARABIC </w:instrText>
-      </w:r>
-      <w:r>
-        <w:fldChar w:fldCharType="separate"/>
-      </w:r>
-      <w:r>
-        <w:rPr>
-          <w:noProof/>
-        </w:rPr>
-        <w:t>8</w:t>
-      </w:r>
-      <w:bookmarkEnd w:id="122"/>
-      <w:bookmarkEnd w:id="123"/>
-      <w:bookmarkEnd w:id="124"/>
-      <w:bookmarkEnd w:id="125"/>
-      <w:bookmarkEnd w:id="126"/>
-      <w:bookmarkEnd w:id="127"/>
-      <w:bookmarkEnd w:id="128"/>
-      <w:bookmarkEnd w:id="129"/>
-      <w:bookmarkEnd w:id="130"/>
-      <w:bookmarkEnd w:id="131"/>
-      <w:bookmarkEnd w:id="132"/>
-      <w:r>
-        <w:rPr>
-          <w:noProof/>
-        </w:rPr>
-        <w:fldChar w:fldCharType="end"/>
-      </w:r>
+      <w:fldSimple w:instr=" SEQ Figure \* ARABIC ">
+        <w:r>
+          <w:rPr>
+            <w:noProof/>
+          </w:rPr>
+          <w:t>8</w:t>
+        </w:r>
+        <w:bookmarkEnd w:id="121"/>
+        <w:bookmarkEnd w:id="122"/>
+        <w:bookmarkEnd w:id="123"/>
+        <w:bookmarkEnd w:id="124"/>
+        <w:bookmarkEnd w:id="125"/>
+        <w:bookmarkEnd w:id="126"/>
+        <w:bookmarkEnd w:id="127"/>
+        <w:bookmarkEnd w:id="128"/>
+        <w:bookmarkEnd w:id="129"/>
+        <w:bookmarkEnd w:id="130"/>
+        <w:bookmarkEnd w:id="131"/>
+      </w:fldSimple>
     </w:p>
     <w:p>
       <w:pPr>
         <w:pStyle w:val="Caption"/>
         <w:keepNext/>
       </w:pPr>
-      <w:bookmarkStart w:id="133" w:name="_Toc411939204"/>
-      <w:bookmarkStart w:id="134" w:name="_Toc411939277"/>
-      <w:bookmarkStart w:id="135" w:name="_Toc411939756"/>
-      <w:bookmarkStart w:id="136" w:name="_Toc411940152"/>
+      <w:bookmarkStart w:id="132" w:name="_Toc411939204"/>
+      <w:bookmarkStart w:id="133" w:name="_Toc411939277"/>
+      <w:bookmarkStart w:id="134" w:name="_Toc411939756"/>
+      <w:bookmarkStart w:id="135" w:name="_Toc411940152"/>
       <w:proofErr w:type="spellStart"/>
       <w:r>
         <w:t>HawkEye</w:t>
@@ -8680,10 +8617,10 @@
       <w:r>
         <w:t xml:space="preserve"> prototype – error page</w:t>
       </w:r>
+      <w:bookmarkEnd w:id="132"/>
       <w:bookmarkEnd w:id="133"/>
       <w:bookmarkEnd w:id="134"/>
       <w:bookmarkEnd w:id="135"/>
-      <w:bookmarkEnd w:id="136"/>
     </w:p>
     <w:p>
       <w:r>
@@ -8707,10 +8644,10 @@
             <v:path o:extrusionok="f" gradientshapeok="t" o:connecttype="rect"/>
             <o:lock v:ext="edit" aspectratio="t"/>
           </v:shapetype>
-          <v:shape id="_x0000_i1026" type="#_x0000_t75" style="width:388.5pt;height:298.5pt" o:ole="">
+          <v:shape id="_x0000_i1025" type="#_x0000_t75" style="width:388.5pt;height:298.5pt" o:ole="">
             <v:imagedata r:id="rId42" o:title=""/>
           </v:shape>
-          <o:OLEObject Type="Embed" ProgID="PBrush" ShapeID="_x0000_i1026" DrawAspect="Content" ObjectID="_1485682702" r:id="rId43"/>
+          <o:OLEObject Type="Embed" ProgID="PBrush" ShapeID="_x0000_i1025" DrawAspect="Content" ObjectID="_1485774566" r:id="rId43"/>
         </w:object>
       </w:r>
     </w:p>
@@ -8803,73 +8740,60 @@
         <w:pStyle w:val="Caption"/>
         <w:keepNext/>
       </w:pPr>
-      <w:bookmarkStart w:id="137" w:name="_Toc411937422"/>
-      <w:bookmarkStart w:id="138" w:name="_Toc411937610"/>
-      <w:bookmarkStart w:id="139" w:name="_Toc411937785"/>
-      <w:bookmarkStart w:id="140" w:name="_Toc411937797"/>
-      <w:bookmarkStart w:id="141" w:name="_Toc411939205"/>
-      <w:bookmarkStart w:id="142" w:name="_Toc411939278"/>
-      <w:bookmarkStart w:id="143" w:name="_Toc411939703"/>
-      <w:bookmarkStart w:id="144" w:name="_Toc411939757"/>
-      <w:bookmarkStart w:id="145" w:name="_Toc411940153"/>
-      <w:bookmarkStart w:id="146" w:name="_Toc411940591"/>
-      <w:bookmarkStart w:id="147" w:name="_Toc411940654"/>
+      <w:bookmarkStart w:id="136" w:name="_Toc411937422"/>
+      <w:bookmarkStart w:id="137" w:name="_Toc411937610"/>
+      <w:bookmarkStart w:id="138" w:name="_Toc411937785"/>
+      <w:bookmarkStart w:id="139" w:name="_Toc411937797"/>
+      <w:bookmarkStart w:id="140" w:name="_Toc411939205"/>
+      <w:bookmarkStart w:id="141" w:name="_Toc411939278"/>
+      <w:bookmarkStart w:id="142" w:name="_Toc411939703"/>
+      <w:bookmarkStart w:id="143" w:name="_Toc411939757"/>
+      <w:bookmarkStart w:id="144" w:name="_Toc411940153"/>
+      <w:bookmarkStart w:id="145" w:name="_Toc411940591"/>
+      <w:bookmarkStart w:id="146" w:name="_Toc411940654"/>
       <w:r>
         <w:t xml:space="preserve">Figure </w:t>
       </w:r>
-      <w:r>
-        <w:fldChar w:fldCharType="begin"/>
-      </w:r>
-      <w:r>
-        <w:instrText xml:space="preserve"> SEQ Figure \* ARABIC </w:instrText>
-      </w:r>
-      <w:r>
-        <w:fldChar w:fldCharType="separate"/>
-      </w:r>
-      <w:r>
-        <w:rPr>
-          <w:noProof/>
-        </w:rPr>
-        <w:t>9</w:t>
-      </w:r>
-      <w:bookmarkEnd w:id="137"/>
-      <w:bookmarkEnd w:id="138"/>
-      <w:bookmarkEnd w:id="139"/>
-      <w:bookmarkEnd w:id="140"/>
-      <w:bookmarkEnd w:id="141"/>
-      <w:bookmarkEnd w:id="142"/>
-      <w:bookmarkEnd w:id="143"/>
-      <w:bookmarkEnd w:id="144"/>
-      <w:bookmarkEnd w:id="145"/>
-      <w:bookmarkEnd w:id="146"/>
+      <w:fldSimple w:instr=" SEQ Figure \* ARABIC ">
+        <w:r>
+          <w:rPr>
+            <w:noProof/>
+          </w:rPr>
+          <w:t>9</w:t>
+        </w:r>
+        <w:bookmarkEnd w:id="136"/>
+        <w:bookmarkEnd w:id="137"/>
+        <w:bookmarkEnd w:id="138"/>
+        <w:bookmarkEnd w:id="139"/>
+        <w:bookmarkEnd w:id="140"/>
+        <w:bookmarkEnd w:id="141"/>
+        <w:bookmarkEnd w:id="142"/>
+        <w:bookmarkEnd w:id="143"/>
+        <w:bookmarkEnd w:id="144"/>
+        <w:bookmarkEnd w:id="145"/>
+        <w:bookmarkEnd w:id="146"/>
+      </w:fldSimple>
+    </w:p>
+    <w:p>
+      <w:pPr>
+        <w:pStyle w:val="Caption"/>
+      </w:pPr>
+      <w:bookmarkStart w:id="147" w:name="_Toc411939206"/>
+      <w:bookmarkStart w:id="148" w:name="_Toc411939279"/>
+      <w:bookmarkStart w:id="149" w:name="_Toc411939758"/>
+      <w:bookmarkStart w:id="150" w:name="_Toc411940154"/>
+      <w:proofErr w:type="spellStart"/>
+      <w:r>
+        <w:t>HawkEye</w:t>
+      </w:r>
+      <w:proofErr w:type="spellEnd"/>
+      <w:r>
+        <w:t xml:space="preserve"> prototype – revised home page</w:t>
+      </w:r>
       <w:bookmarkEnd w:id="147"/>
-      <w:r>
-        <w:rPr>
-          <w:noProof/>
-        </w:rPr>
-        <w:fldChar w:fldCharType="end"/>
-      </w:r>
-    </w:p>
-    <w:p>
-      <w:pPr>
-        <w:pStyle w:val="Caption"/>
-      </w:pPr>
-      <w:bookmarkStart w:id="148" w:name="_Toc411939206"/>
-      <w:bookmarkStart w:id="149" w:name="_Toc411939279"/>
-      <w:bookmarkStart w:id="150" w:name="_Toc411939758"/>
-      <w:bookmarkStart w:id="151" w:name="_Toc411940154"/>
-      <w:proofErr w:type="spellStart"/>
-      <w:r>
-        <w:t>HawkEye</w:t>
-      </w:r>
-      <w:proofErr w:type="spellEnd"/>
-      <w:r>
-        <w:t xml:space="preserve"> prototype – revised home page</w:t>
-      </w:r>
       <w:bookmarkEnd w:id="148"/>
       <w:bookmarkEnd w:id="149"/>
       <w:bookmarkEnd w:id="150"/>
-      <w:bookmarkEnd w:id="151"/>
     </w:p>
     <w:p>
       <w:pPr>
@@ -8877,10 +8801,10 @@
       </w:pPr>
       <w:r>
         <w:object w:dxaOrig="12810" w:dyaOrig="8145" w14:anchorId="1AD93952">
-          <v:shape id="_x0000_i1025" type="#_x0000_t75" style="width:453.75pt;height:289.5pt" o:ole="">
+          <v:shape id="_x0000_i1026" type="#_x0000_t75" style="width:453.75pt;height:289.5pt" o:ole="">
             <v:imagedata r:id="rId44" o:title=""/>
           </v:shape>
-          <o:OLEObject Type="Embed" ProgID="PBrush" ShapeID="_x0000_i1025" DrawAspect="Content" ObjectID="_1485682703" r:id="rId45"/>
+          <o:OLEObject Type="Embed" ProgID="PBrush" ShapeID="_x0000_i1026" DrawAspect="Content" ObjectID="_1485774567" r:id="rId45"/>
         </w:object>
       </w:r>
     </w:p>
@@ -8905,13 +8829,13 @@
       <w:pPr>
         <w:pStyle w:val="Heading1"/>
       </w:pPr>
-      <w:bookmarkStart w:id="152" w:name="_Toc406074469"/>
-      <w:bookmarkStart w:id="153" w:name="_Toc411938359"/>
+      <w:bookmarkStart w:id="151" w:name="_Toc406074469"/>
+      <w:bookmarkStart w:id="152" w:name="_Toc412021871"/>
       <w:r>
         <w:t>Conclusion</w:t>
       </w:r>
+      <w:bookmarkEnd w:id="151"/>
       <w:bookmarkEnd w:id="152"/>
-      <w:bookmarkEnd w:id="153"/>
     </w:p>
     <w:p>
       <w:pPr>
@@ -8966,14 +8890,14 @@
       <w:pPr>
         <w:pStyle w:val="Heading1"/>
       </w:pPr>
-      <w:bookmarkStart w:id="154" w:name="_Toc406074470"/>
-      <w:bookmarkStart w:id="155" w:name="_Toc411938360"/>
+      <w:bookmarkStart w:id="153" w:name="_Toc406074470"/>
+      <w:bookmarkStart w:id="154" w:name="_Toc412021872"/>
       <w:r>
         <w:lastRenderedPageBreak/>
         <w:t>Bibliography</w:t>
       </w:r>
+      <w:bookmarkEnd w:id="153"/>
       <w:bookmarkEnd w:id="154"/>
-      <w:bookmarkEnd w:id="155"/>
       <w:r>
         <w:t xml:space="preserve"> </w:t>
       </w:r>
@@ -8982,8 +8906,10 @@
       <w:pPr>
         <w:pStyle w:val="Bibliographylist"/>
       </w:pPr>
-      <w:r>
-        <w:t xml:space="preserve">Betz, Sonya, Robyn Hall, and Tabatha </w:t>
+      <w:bookmarkStart w:id="155" w:name="_Toc406074471"/>
+      <w:bookmarkStart w:id="156" w:name="_Toc412021873"/>
+      <w:r>
+        <w:t xml:space="preserve">Betz, Sonya, Robyn Hall, &amp; Tabatha </w:t>
       </w:r>
       <w:proofErr w:type="spellStart"/>
       <w:r>
@@ -8991,15 +8917,35 @@
       </w:r>
       <w:proofErr w:type="spellEnd"/>
       <w:r>
-        <w:t>. “Polishing Up Your Website.” Internet Librarian. Monterey, CA. 2014. Monterey Conference Center.</w:t>
-      </w:r>
+        <w:t xml:space="preserve">. (2014, October 27). </w:t>
+      </w:r>
+      <w:r>
+        <w:rPr>
+          <w:i/>
+          <w:iCs/>
+        </w:rPr>
+        <w:t>Polishing Up Your Website</w:t>
+      </w:r>
+      <w:r>
+        <w:t xml:space="preserve">. Monterey Conference Center presented at the Internet Librarian, Monterey, </w:t>
+      </w:r>
+      <w:proofErr w:type="gramStart"/>
+      <w:r>
+        <w:t>CA</w:t>
+      </w:r>
+      <w:proofErr w:type="gramEnd"/>
+      <w:r>
+        <w:t>. Retrieved from http://internet-librarian.infotoday.com/2014/Sessions/B101-Web-Trends-to-Watch-in-2015-7849.aspx</w:t>
+      </w:r>
+      <w:bookmarkStart w:id="157" w:name="_GoBack"/>
+      <w:bookmarkEnd w:id="157"/>
     </w:p>
     <w:p>
       <w:pPr>
         <w:pStyle w:val="Bibliographylist"/>
       </w:pPr>
       <w:r>
-        <w:t xml:space="preserve">Boyd, E.B. “Designing Happiness.” </w:t>
+        <w:t xml:space="preserve">Boyd, E. B. (2012). Designing Happiness. </w:t>
       </w:r>
       <w:r>
         <w:rPr>
@@ -9009,7 +8955,7 @@
         <w:t>Fast Company</w:t>
       </w:r>
       <w:r>
-        <w:t xml:space="preserve"> 164 (2012): 100–101. Print.</w:t>
+        <w:t>, (164), 100–101.</w:t>
       </w:r>
     </w:p>
     <w:p>
@@ -9017,36 +8963,7 @@
         <w:pStyle w:val="Bibliographylist"/>
       </w:pPr>
       <w:r>
-        <w:t xml:space="preserve">Costello, Deirdre. “UI Content Strategy: Writing Content for Academic Library Users [webinar].” </w:t>
-      </w:r>
-      <w:r>
-        <w:rPr>
-          <w:i/>
-          <w:iCs/>
-        </w:rPr>
-        <w:t xml:space="preserve">In </w:t>
-      </w:r>
-      <w:proofErr w:type="spellStart"/>
-      <w:r>
-        <w:rPr>
-          <w:i/>
-          <w:iCs/>
-        </w:rPr>
-        <w:t>DiscoveryPULSE</w:t>
-      </w:r>
-      <w:proofErr w:type="spellEnd"/>
-      <w:r>
-        <w:t xml:space="preserve">. </w:t>
-      </w:r>
-      <w:proofErr w:type="spellStart"/>
-      <w:proofErr w:type="gramStart"/>
-      <w:r>
-        <w:t>N.p</w:t>
-      </w:r>
-      <w:proofErr w:type="spellEnd"/>
-      <w:proofErr w:type="gramEnd"/>
-      <w:r>
-        <w:t>., 14 Nov. 2014. Web. 7 Dec. 2014.</w:t>
+        <w:t>Costello, D. (2014, November 14). UI Content Strategy: Writing Content for Academic Library Users [webinar]. Retrieved December 7, 2014, from http://discovery.ebsco.com/pulse/article/catch-the-replay-of-ui-content-strategy-writing-content-for-academic-librar</w:t>
       </w:r>
     </w:p>
     <w:p>
@@ -9054,7 +8971,7 @@
         <w:pStyle w:val="Bibliographylist"/>
       </w:pPr>
       <w:r>
-        <w:t xml:space="preserve">Gross, Melissa, Don Latham, and Bonnie Armstrong. “Improving Below-Proficient Information Literacy Skills: Designing an Evidence-Based Educational Intervention.” </w:t>
+        <w:t xml:space="preserve">Gross, M., Latham, D., &amp; Armstrong, B. (2012). Improving Below-Proficient Information Literacy Skills: Designing an Evidence-Based Educational Intervention. </w:t>
       </w:r>
       <w:r>
         <w:rPr>
@@ -9064,39 +8981,30 @@
         <w:t>College Teaching</w:t>
       </w:r>
       <w:r>
-        <w:t xml:space="preserve"> 60.3 (2012): 104–111. </w:t>
+        <w:t xml:space="preserve">, </w:t>
       </w:r>
       <w:r>
         <w:rPr>
           <w:i/>
           <w:iCs/>
         </w:rPr>
-        <w:t xml:space="preserve">Taylor and </w:t>
-      </w:r>
+        <w:t>60</w:t>
+      </w:r>
+      <w:r>
+        <w:t>(3), 104–111. doi:10.1080/87567555.2011.645257</w:t>
+      </w:r>
+    </w:p>
+    <w:p>
+      <w:pPr>
+        <w:pStyle w:val="Bibliographylist"/>
+      </w:pPr>
       <w:proofErr w:type="spellStart"/>
       <w:r>
-        <w:rPr>
-          <w:i/>
-          <w:iCs/>
-        </w:rPr>
-        <w:t>Francis+NEJM</w:t>
+        <w:t>Hoeppner</w:t>
       </w:r>
       <w:proofErr w:type="spellEnd"/>
       <w:r>
-        <w:t>. Web. 3 Feb. 2015.</w:t>
-      </w:r>
-    </w:p>
-    <w:p>
-      <w:pPr>
-        <w:pStyle w:val="Bibliographylist"/>
-      </w:pPr>
-      <w:proofErr w:type="spellStart"/>
-      <w:r>
-        <w:t>Hoeppner</w:t>
-      </w:r>
-      <w:proofErr w:type="spellEnd"/>
-      <w:r>
-        <w:t xml:space="preserve">, Athena. “The Ins and Outs of Evaluating Web-Scale Discovery Services.” </w:t>
+        <w:t xml:space="preserve">, A. (2012). The Ins and Outs of Evaluating Web-Scale Discovery Services. </w:t>
       </w:r>
       <w:r>
         <w:rPr>
@@ -9106,7 +9014,17 @@
         <w:t>Computers in Libraries</w:t>
       </w:r>
       <w:r>
-        <w:t xml:space="preserve"> 32.3 (2012): 6–40. Print.</w:t>
+        <w:t xml:space="preserve">, </w:t>
+      </w:r>
+      <w:r>
+        <w:rPr>
+          <w:i/>
+          <w:iCs/>
+        </w:rPr>
+        <w:t>32</w:t>
+      </w:r>
+      <w:r>
+        <w:t>(3), 6–40.</w:t>
       </w:r>
     </w:p>
     <w:p>
@@ -9114,62 +9032,36 @@
         <w:pStyle w:val="Bibliographylist"/>
       </w:pPr>
       <w:r>
-        <w:t xml:space="preserve">“How a Session Is Defined in Analytics - Analytics Help.” </w:t>
+        <w:t>How a session is defined in Analytics - Analytics Help. (</w:t>
       </w:r>
       <w:proofErr w:type="spellStart"/>
-      <w:proofErr w:type="gramStart"/>
-      <w:r>
-        <w:t>N.p</w:t>
+      <w:r>
+        <w:t>n.d.</w:t>
       </w:r>
       <w:proofErr w:type="spellEnd"/>
-      <w:proofErr w:type="gramEnd"/>
-      <w:r>
-        <w:t xml:space="preserve">., </w:t>
-      </w:r>
+      <w:r>
+        <w:t>). Retrieved January 27, 2015, from https://support.google.com/analytics/answer/2731565?hl=en</w:t>
+      </w:r>
+    </w:p>
+    <w:p>
+      <w:pPr>
+        <w:pStyle w:val="Bibliographylist"/>
+      </w:pPr>
       <w:proofErr w:type="spellStart"/>
       <w:r>
-        <w:t>n.d.</w:t>
+        <w:t>Katsanos</w:t>
       </w:r>
       <w:proofErr w:type="spellEnd"/>
       <w:r>
-        <w:t xml:space="preserve"> Web. 27 Jan. 2015.</w:t>
-      </w:r>
-    </w:p>
-    <w:p>
-      <w:pPr>
-        <w:pStyle w:val="Bibliographylist"/>
-      </w:pPr>
+        <w:t xml:space="preserve">, C., Tselios, N., &amp; </w:t>
+      </w:r>
       <w:proofErr w:type="spellStart"/>
       <w:r>
-        <w:t>Katsanos</w:t>
+        <w:t>Avouris</w:t>
       </w:r>
       <w:proofErr w:type="spellEnd"/>
       <w:r>
-        <w:t xml:space="preserve">, Christos, </w:t>
-      </w:r>
-      <w:proofErr w:type="spellStart"/>
-      <w:r>
-        <w:t>Nikolaos</w:t>
-      </w:r>
-      <w:proofErr w:type="spellEnd"/>
-      <w:r>
-        <w:t xml:space="preserve"> Tselios, and </w:t>
-      </w:r>
-      <w:proofErr w:type="spellStart"/>
-      <w:r>
-        <w:t>Nikolaos</w:t>
-      </w:r>
-      <w:proofErr w:type="spellEnd"/>
-      <w:r>
-        <w:t xml:space="preserve"> </w:t>
-      </w:r>
-      <w:proofErr w:type="spellStart"/>
-      <w:r>
-        <w:t>Avouris</w:t>
-      </w:r>
-      <w:proofErr w:type="spellEnd"/>
-      <w:r>
-        <w:t xml:space="preserve">. “A Survey of Tools Supporting Design and Evaluation of Websites Based on Models of Human Information Interaction.” </w:t>
+        <w:t xml:space="preserve">, N. (2010). A Survey of Tools Supporting Design and Evaluation of Websites Based on Models of Human Information Interaction. </w:t>
       </w:r>
       <w:r>
         <w:rPr>
@@ -9179,64 +9071,72 @@
         <w:t>International Journal on Artificial Intelligence Tools</w:t>
       </w:r>
       <w:r>
-        <w:t xml:space="preserve"> 19.6 (2010): 755–781. Print.</w:t>
-      </w:r>
-    </w:p>
-    <w:p>
-      <w:pPr>
-        <w:pStyle w:val="Bibliographylist"/>
-      </w:pPr>
-      <w:r>
-        <w:t>King, David Lee. “Web Trends to Watch in 2015.” Internet Librarian. Monterey, CA. 2014. Monterey Conference Center.</w:t>
-      </w:r>
-    </w:p>
-    <w:p>
-      <w:pPr>
-        <w:pStyle w:val="Bibliographylist"/>
-      </w:pPr>
-      <w:proofErr w:type="spellStart"/>
-      <w:r>
-        <w:t>Kolowich</w:t>
-      </w:r>
-      <w:proofErr w:type="spellEnd"/>
-      <w:r>
-        <w:t xml:space="preserve">, Steve. “What Students Don’t </w:t>
-      </w:r>
-      <w:proofErr w:type="gramStart"/>
-      <w:r>
-        <w:t>Know.</w:t>
-      </w:r>
-      <w:proofErr w:type="gramEnd"/>
-      <w:r>
-        <w:t xml:space="preserve">” </w:t>
+        <w:t xml:space="preserve">, </w:t>
       </w:r>
       <w:r>
         <w:rPr>
           <w:i/>
           <w:iCs/>
         </w:rPr>
-        <w:t>Inside Higher Ed</w:t>
-      </w:r>
-      <w:r>
-        <w:t xml:space="preserve">. </w:t>
-      </w:r>
+        <w:t>19</w:t>
+      </w:r>
+      <w:r>
+        <w:t>(6), 755–781.</w:t>
+      </w:r>
+    </w:p>
+    <w:p>
+      <w:pPr>
+        <w:pStyle w:val="Bibliographylist"/>
+      </w:pPr>
+      <w:r>
+        <w:t xml:space="preserve">King, D. L. (2014, October 27). </w:t>
+      </w:r>
+      <w:r>
+        <w:rPr>
+          <w:i/>
+          <w:iCs/>
+        </w:rPr>
+        <w:t>Web Trends to Watch in 2015</w:t>
+      </w:r>
+      <w:r>
+        <w:t xml:space="preserve">. Monterey Conference Center presented at the Internet Librarian, Monterey, </w:t>
+      </w:r>
+      <w:proofErr w:type="gramStart"/>
+      <w:r>
+        <w:t>CA</w:t>
+      </w:r>
+      <w:proofErr w:type="gramEnd"/>
+      <w:r>
+        <w:t>. Retrieved from http://internet-librarian.infotoday.com/2014/Sessions/B101-Web-Trends-to-Watch-in-2015-7849.aspx</w:t>
+      </w:r>
+    </w:p>
+    <w:p>
+      <w:pPr>
+        <w:pStyle w:val="Bibliographylist"/>
+      </w:pPr>
       <w:proofErr w:type="spellStart"/>
+      <w:r>
+        <w:t>Kolowich</w:t>
+      </w:r>
+      <w:proofErr w:type="spellEnd"/>
+      <w:r>
+        <w:t>, S. (</w:t>
+      </w:r>
+      <w:proofErr w:type="spellStart"/>
+      <w:r>
+        <w:t>n.d.</w:t>
+      </w:r>
+      <w:proofErr w:type="spellEnd"/>
+      <w:r>
+        <w:t xml:space="preserve">). What Students Don’t </w:t>
+      </w:r>
       <w:proofErr w:type="gramStart"/>
       <w:r>
-        <w:t>N.p</w:t>
-      </w:r>
-      <w:proofErr w:type="spellEnd"/>
+        <w:t>Know.</w:t>
+      </w:r>
       <w:proofErr w:type="gramEnd"/>
       <w:r>
-        <w:t xml:space="preserve">., </w:t>
-      </w:r>
-      <w:proofErr w:type="spellStart"/>
-      <w:r>
-        <w:t>n.d.</w:t>
-      </w:r>
-      <w:proofErr w:type="spellEnd"/>
-      <w:r>
-        <w:t xml:space="preserve"> Web. 13 Jan. 2015.</w:t>
+        <w:t xml:space="preserve"> Retrieved January 13, 2015, from https://www.insidehighered.com/news/2011/08/22/erial_study_of_student_research_habits_at_illinois_university_libraries_reveals_alarmingly_poor_information_literacy_and_skills</w:t>
       </w:r>
     </w:p>
     <w:p>
@@ -9244,7 +9144,7 @@
         <w:pStyle w:val="Bibliographylist"/>
       </w:pPr>
       <w:r>
-        <w:t xml:space="preserve">Kruger, Justin, and David Dunning. “Unskilled and Unaware of It: How Difficulties in Recognizing One’s Own Incompetence Lead to Inflated Self-Assessments.” </w:t>
+        <w:t xml:space="preserve">Kruger, J., &amp; Dunning, D. (1999). Unskilled and unaware of it: How difficulties in recognizing one’s own incompetence lead to inflated self-assessments. </w:t>
       </w:r>
       <w:r>
         <w:rPr>
@@ -9254,35 +9154,34 @@
         <w:t>Journal of Personality and Social Psychology</w:t>
       </w:r>
       <w:r>
-        <w:t xml:space="preserve"> 77.6 (1999): 1121–1134. </w:t>
-      </w:r>
-      <w:proofErr w:type="spellStart"/>
+        <w:t xml:space="preserve">, </w:t>
+      </w:r>
       <w:r>
         <w:rPr>
           <w:i/>
           <w:iCs/>
         </w:rPr>
-        <w:t>EBSCOhost</w:t>
+        <w:t>77</w:t>
+      </w:r>
+      <w:r>
+        <w:t>(6), 1121–1134. doi:10.1037/0022-3514.77.6.1121</w:t>
+      </w:r>
+    </w:p>
+    <w:p>
+      <w:pPr>
+        <w:pStyle w:val="Bibliographylist"/>
+      </w:pPr>
+      <w:r>
+        <w:lastRenderedPageBreak/>
+        <w:t xml:space="preserve">Laird, T. F. N., &amp; </w:t>
+      </w:r>
+      <w:proofErr w:type="spellStart"/>
+      <w:r>
+        <w:t>Kuh</w:t>
       </w:r>
       <w:proofErr w:type="spellEnd"/>
       <w:r>
-        <w:t>. Web. 24 Jan. 2015.</w:t>
-      </w:r>
-    </w:p>
-    <w:p>
-      <w:pPr>
-        <w:pStyle w:val="Bibliographylist"/>
-      </w:pPr>
-      <w:r>
-        <w:t xml:space="preserve">Laird, Thomas F. Nelson, and George D. </w:t>
-      </w:r>
-      <w:proofErr w:type="spellStart"/>
-      <w:r>
-        <w:t>Kuh</w:t>
-      </w:r>
-      <w:proofErr w:type="spellEnd"/>
-      <w:r>
-        <w:t xml:space="preserve">. “Student Experiences with Information Technology and Their Relationship to Other Aspects of Student Engagement.” </w:t>
+        <w:t xml:space="preserve">, G. D. (2005). Student Experiences with Information Technology and Their Relationship to Other Aspects of Student Engagement. </w:t>
       </w:r>
       <w:r>
         <w:rPr>
@@ -9292,19 +9191,25 @@
         <w:t>Research in Higher Education</w:t>
       </w:r>
       <w:r>
-        <w:t xml:space="preserve"> 46.2 (2005): 211–233. </w:t>
-      </w:r>
-      <w:proofErr w:type="gramStart"/>
+        <w:t xml:space="preserve">, </w:t>
+      </w:r>
       <w:r>
         <w:rPr>
           <w:i/>
           <w:iCs/>
         </w:rPr>
-        <w:t>link.springer.com</w:t>
+        <w:t>46</w:t>
+      </w:r>
+      <w:r>
+        <w:t xml:space="preserve">(2), 211–233. </w:t>
+      </w:r>
+      <w:proofErr w:type="gramStart"/>
+      <w:r>
+        <w:t>doi:</w:t>
       </w:r>
       <w:proofErr w:type="gramEnd"/>
       <w:r>
-        <w:t>. Web. 11 Nov. 2014.</w:t>
+        <w:t>10.1007/s11162-004-1600-y</w:t>
       </w:r>
     </w:p>
     <w:p>
@@ -9317,14 +9222,22 @@
       </w:r>
       <w:proofErr w:type="spellEnd"/>
       <w:r>
-        <w:t xml:space="preserve">, Benjamin. </w:t>
+        <w:t>, Benjamin. (</w:t>
+      </w:r>
+      <w:proofErr w:type="gramStart"/>
+      <w:r>
+        <w:t>c</w:t>
+      </w:r>
+      <w:proofErr w:type="gramEnd"/>
+      <w:r>
+        <w:t xml:space="preserve"> c2011.). </w:t>
       </w:r>
       <w:r>
         <w:rPr>
           <w:i/>
           <w:iCs/>
         </w:rPr>
-        <w:t>The Definitive Guide to Drupal 7</w:t>
+        <w:t>The definitive guide to Drupal 7</w:t>
       </w:r>
       <w:r>
         <w:t xml:space="preserve">. New York : </w:t>
@@ -9334,18 +9247,13 @@
         <w:t>Apress</w:t>
       </w:r>
       <w:proofErr w:type="spellEnd"/>
-      <w:r>
-        <w:t xml:space="preserve">, c c2011. </w:t>
-      </w:r>
-      <w:r>
-        <w:rPr>
-          <w:i/>
-          <w:iCs/>
-        </w:rPr>
-        <w:t>Books24x7</w:t>
-      </w:r>
-      <w:r>
-        <w:t>. Web. 24 Jan. 2015.</w:t>
+      <w:proofErr w:type="gramStart"/>
+      <w:r>
+        <w:t>,.</w:t>
+      </w:r>
+      <w:proofErr w:type="gramEnd"/>
+      <w:r>
+        <w:t xml:space="preserve"> Retrieved from http://library.books24x7.com.ezproxy.gl.iit.edu/toc.aspx?bkid=43343</w:t>
       </w:r>
     </w:p>
     <w:p>
@@ -9353,7 +9261,7 @@
         <w:pStyle w:val="Bibliographylist"/>
       </w:pPr>
       <w:r>
-        <w:t xml:space="preserve">Morton-Owens, Emily G. “Editorial and Technological Workflow Tools to Promote Website Quality.” </w:t>
+        <w:t xml:space="preserve">Morton-Owens, E. G. (2011). Editorial and Technological Workflow Tools to Promote Website Quality. </w:t>
       </w:r>
       <w:r>
         <w:rPr>
@@ -9363,62 +9271,61 @@
         <w:t>Information Technology &amp; Libraries</w:t>
       </w:r>
       <w:r>
-        <w:t xml:space="preserve"> 30.3 (2011): 91–98. Print.</w:t>
-      </w:r>
-    </w:p>
-    <w:p>
-      <w:pPr>
-        <w:pStyle w:val="Bibliographylist"/>
-      </w:pPr>
-      <w:r>
-        <w:t xml:space="preserve">Mulder, Steve. </w:t>
+        <w:t xml:space="preserve">, </w:t>
       </w:r>
       <w:r>
         <w:rPr>
           <w:i/>
           <w:iCs/>
         </w:rPr>
-        <w:t>The User Is Always Right : A Practical Guide to Creating and Using Personas for the Web</w:t>
-      </w:r>
-      <w:r>
-        <w:t>. Berkeley, CA : New Riders, c2007. Print.</w:t>
+        <w:t>30</w:t>
+      </w:r>
+      <w:r>
+        <w:t>(3), 91–98.</w:t>
       </w:r>
     </w:p>
     <w:p>
       <w:pPr>
         <w:pStyle w:val="Bibliographylist"/>
       </w:pPr>
+      <w:r>
+        <w:t xml:space="preserve">Mulder, S. (c2007.). </w:t>
+      </w:r>
+      <w:r>
+        <w:rPr>
+          <w:i/>
+          <w:iCs/>
+        </w:rPr>
+        <w:t>The user is always right : a practical guide to creating and using personas for the Web</w:t>
+      </w:r>
+      <w:r>
+        <w:t>. Berkeley, CA : New Riders</w:t>
+      </w:r>
+      <w:proofErr w:type="gramStart"/>
+      <w:r>
+        <w:t>,.</w:t>
+      </w:r>
+      <w:proofErr w:type="gramEnd"/>
+    </w:p>
+    <w:p>
+      <w:pPr>
+        <w:pStyle w:val="Bibliographylist"/>
+      </w:pPr>
       <w:proofErr w:type="spellStart"/>
       <w:r>
         <w:t>Nooshinfard</w:t>
       </w:r>
       <w:proofErr w:type="spellEnd"/>
       <w:r>
-        <w:t xml:space="preserve">, </w:t>
+        <w:t xml:space="preserve">, F., &amp; </w:t>
       </w:r>
       <w:proofErr w:type="spellStart"/>
       <w:r>
-        <w:t>Fatemeh</w:t>
+        <w:t>Ziaei</w:t>
       </w:r>
       <w:proofErr w:type="spellEnd"/>
       <w:r>
-        <w:t xml:space="preserve">, and </w:t>
-      </w:r>
-      <w:proofErr w:type="spellStart"/>
-      <w:r>
-        <w:t>Soraya</w:t>
-      </w:r>
-      <w:proofErr w:type="spellEnd"/>
-      <w:r>
-        <w:t xml:space="preserve"> </w:t>
-      </w:r>
-      <w:proofErr w:type="spellStart"/>
-      <w:r>
-        <w:t>Ziaei</w:t>
-      </w:r>
-      <w:proofErr w:type="spellEnd"/>
-      <w:r>
-        <w:t xml:space="preserve">. “Academic Library Websites as Marketing Tools.” </w:t>
+        <w:t xml:space="preserve">, S. (2011). Academic Library Websites as Marketing Tools. </w:t>
       </w:r>
       <w:r>
         <w:rPr>
@@ -9428,7 +9335,7 @@
         <w:t>Library Philosophy &amp; Practice</w:t>
       </w:r>
       <w:r>
-        <w:t xml:space="preserve"> (2011): 64–68. Print.</w:t>
+        <w:t>, 64–68.</w:t>
       </w:r>
     </w:p>
     <w:p>
@@ -9437,12 +9344,11 @@
       </w:pPr>
       <w:proofErr w:type="spellStart"/>
       <w:r>
-        <w:lastRenderedPageBreak/>
         <w:t>O’neil</w:t>
       </w:r>
       <w:proofErr w:type="spellEnd"/>
       <w:r>
-        <w:t xml:space="preserve">, Megan. “Confronting the Myth of the ‘Digital Native.’” </w:t>
+        <w:t xml:space="preserve">, M. (2014, April 21). Confronting the Myth of the “Digital Native.” </w:t>
       </w:r>
       <w:r>
         <w:rPr>
@@ -9452,17 +9358,7 @@
         <w:t>The Chronicle of Higher Education</w:t>
       </w:r>
       <w:r>
-        <w:t xml:space="preserve"> 21 Apr. 2014. </w:t>
-      </w:r>
-      <w:r>
-        <w:rPr>
-          <w:i/>
-          <w:iCs/>
-        </w:rPr>
-        <w:t>The Chronicle of Higher Education</w:t>
-      </w:r>
-      <w:r>
-        <w:t>. Web. 7 Dec. 2014.</w:t>
+        <w:t>. Retrieved from http://chronicle.com/article/Confronting-the-Myth-of-the/145949/</w:t>
       </w:r>
     </w:p>
     <w:p>
@@ -9470,7 +9366,7 @@
         <w:pStyle w:val="Bibliographylist"/>
       </w:pPr>
       <w:r>
-        <w:t xml:space="preserve">“Our Partnership | </w:t>
+        <w:t xml:space="preserve">Our Partnership | </w:t>
       </w:r>
       <w:proofErr w:type="spellStart"/>
       <w:r>
@@ -9478,44 +9374,31 @@
       </w:r>
       <w:proofErr w:type="spellEnd"/>
       <w:r>
-        <w:t xml:space="preserve"> Digital Library.” </w:t>
+        <w:t xml:space="preserve"> Digital Library. (</w:t>
       </w:r>
       <w:proofErr w:type="spellStart"/>
       <w:r>
-        <w:rPr>
-          <w:i/>
-          <w:iCs/>
-        </w:rPr>
-        <w:t>HathyTrust</w:t>
+        <w:t>n.d.</w:t>
       </w:r>
       <w:proofErr w:type="spellEnd"/>
       <w:r>
-        <w:rPr>
-          <w:i/>
-          <w:iCs/>
-        </w:rPr>
-        <w:t xml:space="preserve"> Digital Library</w:t>
-      </w:r>
-      <w:r>
-        <w:t xml:space="preserve">. </w:t>
+        <w:t>). Retrieved January 25, 2015, from http://www.hathitrust.org/partnership</w:t>
+      </w:r>
+    </w:p>
+    <w:p>
+      <w:pPr>
+        <w:pStyle w:val="Bibliographylist"/>
+      </w:pPr>
+      <w:r>
+        <w:t>Paul V. Galvin Library - Mission, Vision, and Strategic Plan. (</w:t>
       </w:r>
       <w:proofErr w:type="spellStart"/>
-      <w:proofErr w:type="gramStart"/>
-      <w:r>
-        <w:t>N.p</w:t>
+      <w:r>
+        <w:t>n.d.</w:t>
       </w:r>
       <w:proofErr w:type="spellEnd"/>
-      <w:proofErr w:type="gramEnd"/>
-      <w:r>
-        <w:t xml:space="preserve">., </w:t>
-      </w:r>
-      <w:proofErr w:type="spellStart"/>
-      <w:r>
-        <w:t>n.d.</w:t>
-      </w:r>
-      <w:proofErr w:type="spellEnd"/>
-      <w:r>
-        <w:t xml:space="preserve"> Web. 25 Jan. 2015.</w:t>
+      <w:r>
+        <w:t>). Retrieved December 9, 2014, from http://library.iit.edu/mission/</w:t>
       </w:r>
     </w:p>
     <w:p>
@@ -9523,43 +9406,7 @@
         <w:pStyle w:val="Bibliographylist"/>
       </w:pPr>
       <w:r>
-        <w:t xml:space="preserve">“Paul V. Galvin Library - Mission, Vision, and Strategic Plan.” </w:t>
-      </w:r>
-      <w:r>
-        <w:rPr>
-          <w:i/>
-          <w:iCs/>
-        </w:rPr>
-        <w:t>Paul V. Galvin Library</w:t>
-      </w:r>
-      <w:r>
-        <w:t xml:space="preserve">. </w:t>
-      </w:r>
-      <w:proofErr w:type="spellStart"/>
-      <w:proofErr w:type="gramStart"/>
-      <w:r>
-        <w:t>N.p</w:t>
-      </w:r>
-      <w:proofErr w:type="spellEnd"/>
-      <w:proofErr w:type="gramEnd"/>
-      <w:r>
-        <w:t xml:space="preserve">., </w:t>
-      </w:r>
-      <w:proofErr w:type="spellStart"/>
-      <w:r>
-        <w:t>n.d.</w:t>
-      </w:r>
-      <w:proofErr w:type="spellEnd"/>
-      <w:r>
-        <w:t xml:space="preserve"> Web. 9 Dec. 2014.</w:t>
-      </w:r>
-    </w:p>
-    <w:p>
-      <w:pPr>
-        <w:pStyle w:val="Bibliographylist"/>
-      </w:pPr>
-      <w:r>
-        <w:t xml:space="preserve">Peck, Joann. “Beyond Functionality: Aesthetic Considerations in Consumer Behavior.” </w:t>
+        <w:t xml:space="preserve">Peck, J. (2010). Beyond Functionality: Aesthetic Considerations in Consumer Behavior. </w:t>
       </w:r>
       <w:r>
         <w:rPr>
@@ -9569,7 +9416,17 @@
         <w:t>Advances in Consumer Research</w:t>
       </w:r>
       <w:r>
-        <w:t xml:space="preserve"> 37 (2010): 102–106. Print.</w:t>
+        <w:t xml:space="preserve">, </w:t>
+      </w:r>
+      <w:r>
+        <w:rPr>
+          <w:i/>
+          <w:iCs/>
+        </w:rPr>
+        <w:t>37</w:t>
+      </w:r>
+      <w:r>
+        <w:t>, 102–106.</w:t>
       </w:r>
     </w:p>
     <w:p>
@@ -9577,7 +9434,7 @@
         <w:pStyle w:val="Bibliographylist"/>
       </w:pPr>
       <w:r>
-        <w:t xml:space="preserve">Pressley, Lauren, and Kevin Gilbertson. “Librarians as Experts: Using the Web to Assert Our Value.” </w:t>
+        <w:t xml:space="preserve">Pressley, L., &amp; Gilbertson, K. (2011). Librarians as Experts: Using the Web to Assert Our Value. </w:t>
       </w:r>
       <w:r>
         <w:rPr>
@@ -9587,20 +9444,46 @@
         <w:t>Computers in Libraries</w:t>
       </w:r>
       <w:r>
-        <w:t xml:space="preserve"> 31.4 (2011): 19–23. Print.</w:t>
+        <w:t xml:space="preserve">, </w:t>
+      </w:r>
+      <w:r>
+        <w:rPr>
+          <w:i/>
+          <w:iCs/>
+        </w:rPr>
+        <w:t>31</w:t>
+      </w:r>
+      <w:r>
+        <w:t>(4), 19–23.</w:t>
       </w:r>
     </w:p>
     <w:p>
       <w:pPr>
         <w:pStyle w:val="Bibliographylist"/>
       </w:pPr>
+      <w:r>
+        <w:t>Prioritizing Structure in Web Content Projects. (</w:t>
+      </w:r>
       <w:proofErr w:type="spellStart"/>
       <w:r>
+        <w:t>n.d.</w:t>
+      </w:r>
+      <w:proofErr w:type="spellEnd"/>
+      <w:r>
+        <w:t>). Retrieved February 18, 2015, from http://alistapart.com/blog/post/prioritizing-structure-in-web-content-projects</w:t>
+      </w:r>
+    </w:p>
+    <w:p>
+      <w:pPr>
+        <w:pStyle w:val="Bibliographylist"/>
+      </w:pPr>
+      <w:proofErr w:type="spellStart"/>
+      <w:r>
         <w:t>Saffer</w:t>
       </w:r>
       <w:proofErr w:type="spellEnd"/>
       <w:r>
-        <w:t xml:space="preserve">, Dan. </w:t>
+        <w:t xml:space="preserve">, D. (2013). </w:t>
       </w:r>
       <w:proofErr w:type="spellStart"/>
       <w:r>
@@ -9619,7 +9502,7 @@
         <w:t>: Full Color Edition: Designing with Details</w:t>
       </w:r>
       <w:r>
-        <w:t>. 1 edition. Sebastopol, CA: O’Reilly Media, 2013. Print.</w:t>
+        <w:t xml:space="preserve"> (1 edition). Sebastopol, CA: O’Reilly Media.</w:t>
       </w:r>
     </w:p>
     <w:p>
@@ -9632,7 +9515,7 @@
       </w:r>
       <w:proofErr w:type="spellEnd"/>
       <w:r>
-        <w:t xml:space="preserve">, Krista M., Jan </w:t>
+        <w:t xml:space="preserve">, K. M., </w:t>
       </w:r>
       <w:proofErr w:type="spellStart"/>
       <w:r>
@@ -9640,7 +9523,7 @@
       </w:r>
       <w:proofErr w:type="spellEnd"/>
       <w:r>
-        <w:t xml:space="preserve">, and Shane </w:t>
+        <w:t xml:space="preserve">, J., &amp; </w:t>
       </w:r>
       <w:proofErr w:type="spellStart"/>
       <w:r>
@@ -9648,27 +9531,27 @@
       </w:r>
       <w:proofErr w:type="spellEnd"/>
       <w:r>
-        <w:t xml:space="preserve">. “Library Use and Undergraduate Student Outcomes: New Evidence for Students’ Retention and Academic Success.” </w:t>
+        <w:t xml:space="preserve">, S. (2013). Library Use and Undergraduate Student Outcomes: New Evidence for Students’ Retention and Academic Success. </w:t>
       </w:r>
       <w:r>
         <w:rPr>
           <w:i/>
           <w:iCs/>
         </w:rPr>
-        <w:t>portal: Libraries and the Academy</w:t>
-      </w:r>
-      <w:r>
-        <w:t xml:space="preserve"> 13.2 (2013): 147–164. </w:t>
+        <w:t>Portal: Libraries and the Academy</w:t>
+      </w:r>
+      <w:r>
+        <w:t xml:space="preserve">, </w:t>
       </w:r>
       <w:r>
         <w:rPr>
           <w:i/>
           <w:iCs/>
         </w:rPr>
-        <w:t>Project MUSE</w:t>
-      </w:r>
-      <w:r>
-        <w:t>. Web. 11 Nov. 2014.</w:t>
+        <w:t>13</w:t>
+      </w:r>
+      <w:r>
+        <w:t>(2), 147–164. doi:10.1353/pla.2013.0010</w:t>
       </w:r>
     </w:p>
     <w:p>
@@ -9676,62 +9559,13 @@
         <w:pStyle w:val="Bibliographylist"/>
       </w:pPr>
       <w:r>
-        <w:t xml:space="preserve">Tidal, </w:t>
-      </w:r>
-      <w:proofErr w:type="gramStart"/>
-      <w:r>
-        <w:t>Junior</w:t>
-      </w:r>
-      <w:proofErr w:type="gramEnd"/>
-      <w:r>
-        <w:t xml:space="preserve">. </w:t>
-      </w:r>
-      <w:r>
-        <w:rPr>
-          <w:i/>
-          <w:iCs/>
-        </w:rPr>
-        <w:t>Creating a User-Centered Library Homepage: A Case Study.</w:t>
-      </w:r>
-      <w:r>
-        <w:t xml:space="preserve"> Vol. 28. </w:t>
-      </w:r>
-      <w:proofErr w:type="spellStart"/>
-      <w:proofErr w:type="gramStart"/>
-      <w:r>
-        <w:t>N.p</w:t>
-      </w:r>
-      <w:proofErr w:type="spellEnd"/>
-      <w:proofErr w:type="gramEnd"/>
-      <w:r>
-        <w:t>., 2012. Web.</w:t>
-      </w:r>
-    </w:p>
-    <w:p>
-      <w:pPr>
-        <w:pStyle w:val="Bibliographylist"/>
-      </w:pPr>
-    </w:p>
-    <w:p>
-      <w:pPr>
-        <w:pStyle w:val="Bibliographylist"/>
-        <w:sectPr>
-          <w:headerReference w:type="first" r:id="rId47"/>
-          <w:pgSz w:w="12240" w:h="15840"/>
-          <w:pgMar w:top="720" w:right="720" w:bottom="720" w:left="720" w:header="720" w:footer="720" w:gutter="0"/>
-          <w:pgNumType w:start="1"/>
-          <w:cols w:space="720"/>
-          <w:titlePg/>
-          <w:docGrid w:linePitch="299"/>
-        </w:sectPr>
-      </w:pPr>
+        <w:t>Tidal, J. Creating a user-centered library homepage: a case study. (May 2012). Retrieved from https://ezproxy.gl.iit.edu/login?url=http://search.proquest.com/docview/1016325440?accountid=28377</w:t>
+      </w:r>
     </w:p>
     <w:p>
       <w:pPr>
         <w:pStyle w:val="H1-appendix"/>
       </w:pPr>
-      <w:bookmarkStart w:id="156" w:name="_Toc406074471"/>
-      <w:bookmarkStart w:id="157" w:name="_Toc411938361"/>
       <w:r>
         <w:lastRenderedPageBreak/>
         <w:t>Appendi</w:t>
@@ -9742,8 +9576,8 @@
       <w:r>
         <w:t>User Personas</w:t>
       </w:r>
+      <w:bookmarkEnd w:id="155"/>
       <w:bookmarkEnd w:id="156"/>
-      <w:bookmarkEnd w:id="157"/>
       <w:r>
         <w:t xml:space="preserve"> </w:t>
       </w:r>
@@ -9752,7 +9586,7 @@
       <w:pPr>
         <w:pStyle w:val="H2-appendix"/>
       </w:pPr>
-      <w:bookmarkStart w:id="158" w:name="_Toc411938362"/>
+      <w:bookmarkStart w:id="158" w:name="_Toc412021874"/>
       <w:r>
         <w:t>Javier</w:t>
       </w:r>
@@ -9780,7 +9614,7 @@
                     <pic:cNvPicPr/>
                   </pic:nvPicPr>
                   <pic:blipFill>
-                    <a:blip r:embed="rId48">
+                    <a:blip r:embed="rId47">
                       <a:extLst>
                         <a:ext uri="{28A0092B-C50C-407E-A947-70E740481C1C}">
                           <a14:useLocalDpi xmlns:a14="http://schemas.microsoft.com/office/drawing/2010/main" val="0"/>
@@ -9811,7 +9645,7 @@
       <w:pPr>
         <w:pStyle w:val="H2-appendix"/>
       </w:pPr>
-      <w:bookmarkStart w:id="159" w:name="_Toc411938363"/>
+      <w:bookmarkStart w:id="159" w:name="_Toc412021875"/>
       <w:r>
         <w:lastRenderedPageBreak/>
         <w:t>Rebecca</w:t>
@@ -9840,7 +9674,7 @@
                     <pic:cNvPicPr/>
                   </pic:nvPicPr>
                   <pic:blipFill>
-                    <a:blip r:embed="rId49">
+                    <a:blip r:embed="rId48">
                       <a:extLst>
                         <a:ext uri="{28A0092B-C50C-407E-A947-70E740481C1C}">
                           <a14:useLocalDpi xmlns:a14="http://schemas.microsoft.com/office/drawing/2010/main" val="0"/>
@@ -9868,6 +9702,7 @@
       </w:r>
     </w:p>
     <w:sectPr>
+      <w:headerReference w:type="first" r:id="rId49"/>
       <w:pgSz w:w="15840" w:h="12240" w:orient="landscape"/>
       <w:pgMar w:top="720" w:right="720" w:bottom="720" w:left="720" w:header="720" w:footer="720" w:gutter="0"/>
       <w:pgNumType w:start="1"/>
@@ -10016,7 +9851,7 @@
           <w:rPr>
             <w:noProof/>
           </w:rPr>
-          <w:t>16</w:t>
+          <w:t>4</w:t>
         </w:r>
         <w:r>
           <w:rPr>
@@ -15930,7 +15765,7 @@
 </file>
 
 <file path=customXml/itemProps1.xml><?xml version="1.0" encoding="utf-8"?>
-<ds:datastoreItem xmlns:ds="http://schemas.openxmlformats.org/officeDocument/2006/customXml" ds:itemID="{75B9227F-EB3B-4D61-932D-51CE9CB47DE9}">
+<ds:datastoreItem xmlns:ds="http://schemas.openxmlformats.org/officeDocument/2006/customXml" ds:itemID="{A8E4CBBE-4E20-40C4-9053-75B5391574DE}">
   <ds:schemaRefs>
     <ds:schemaRef ds:uri="http://schemas.openxmlformats.org/officeDocument/2006/bibliography"/>
   </ds:schemaRefs>

</xml_diff>

<commit_message>
added first part of user-centered design section:
</commit_message>
<xml_diff>
--- a/paper/mastersProjectPaper.docx
+++ b/paper/mastersProjectPaper.docx
@@ -106,17 +106,8 @@
           <w:sz w:val="36"/>
           <w:szCs w:val="36"/>
         </w:rPr>
-        <w:t xml:space="preserve">Dr. Karl </w:t>
-      </w:r>
-      <w:proofErr w:type="spellStart"/>
-      <w:r>
-        <w:rPr>
-          <w:sz w:val="36"/>
-          <w:szCs w:val="36"/>
-        </w:rPr>
-        <w:t>Stolley</w:t>
-      </w:r>
-      <w:proofErr w:type="spellEnd"/>
+        <w:t>Dr. Karl Stolley</w:t>
+      </w:r>
     </w:p>
     <w:p>
       <w:pPr>
@@ -2714,15 +2705,7 @@
         <w:t xml:space="preserve">the Drupal </w:t>
       </w:r>
       <w:r>
-        <w:t xml:space="preserve">environment is available on </w:t>
-      </w:r>
-      <w:proofErr w:type="spellStart"/>
-      <w:r>
-        <w:t>GitHub</w:t>
-      </w:r>
-      <w:proofErr w:type="spellEnd"/>
-      <w:r>
-        <w:t xml:space="preserve"> at </w:t>
+        <w:t xml:space="preserve">environment is available on GitHub at </w:t>
       </w:r>
       <w:hyperlink r:id="rId16" w:history="1">
         <w:r>
@@ -2786,13 +2769,8 @@
       </w:r>
       <w:r>
         <w:lastRenderedPageBreak/>
-        <w:t xml:space="preserve">page for the </w:t>
-      </w:r>
-      <w:proofErr w:type="gramStart"/>
-      <w:r>
-        <w:t>Fall</w:t>
-      </w:r>
-      <w:proofErr w:type="gramEnd"/>
+        <w:t>page for the Fall</w:t>
+      </w:r>
       <w:r>
         <w:t xml:space="preserve"> 2013</w:t>
       </w:r>
@@ -3248,15 +3226,7 @@
               <w:pStyle w:val="table"/>
             </w:pPr>
             <w:r>
-              <w:t>Provides search options for databases ranging from A-</w:t>
-            </w:r>
-            <w:proofErr w:type="spellStart"/>
-            <w:r>
-              <w:t>Z.Offers</w:t>
-            </w:r>
-            <w:proofErr w:type="spellEnd"/>
-            <w:r>
-              <w:t xml:space="preserve"> a keyword search and allows user t</w:t>
+              <w:t>Provides search options for databases ranging from A-Z.Offers a keyword search and allows user t</w:t>
             </w:r>
             <w:r>
               <w:t>o search a database by subject.</w:t>
@@ -3352,15 +3322,7 @@
               <w:pStyle w:val="table"/>
             </w:pPr>
             <w:r>
-              <w:t xml:space="preserve">Landing page from </w:t>
-            </w:r>
-            <w:proofErr w:type="spellStart"/>
-            <w:r>
-              <w:t>MyIIT</w:t>
-            </w:r>
-            <w:proofErr w:type="spellEnd"/>
-            <w:r>
-              <w:t xml:space="preserve"> "Library e-resources" link (databases page)</w:t>
+              <w:t>Landing page from MyIIT "Library e-resources" link (databases page)</w:t>
             </w:r>
           </w:p>
         </w:tc>
@@ -3452,13 +3414,8 @@
             <w:pPr>
               <w:pStyle w:val="table"/>
             </w:pPr>
-            <w:proofErr w:type="spellStart"/>
-            <w:r>
-              <w:t>EZProxy</w:t>
-            </w:r>
-            <w:proofErr w:type="spellEnd"/>
-            <w:r>
-              <w:t xml:space="preserve"> prepend</w:t>
+            <w:r>
+              <w:t>EZProxy prepend</w:t>
             </w:r>
             <w:r>
               <w:t xml:space="preserve"> on database URLS</w:t>
@@ -3647,15 +3604,7 @@
               <w:pStyle w:val="table"/>
             </w:pPr>
             <w:r>
-              <w:t xml:space="preserve">Discusses options for borrowing physical items: IIT, I-Share and </w:t>
-            </w:r>
-            <w:proofErr w:type="spellStart"/>
-            <w:r>
-              <w:t>WorldCat</w:t>
-            </w:r>
-            <w:proofErr w:type="spellEnd"/>
-            <w:r>
-              <w:t>.</w:t>
+              <w:t>Discusses options for borrowing physical items: IIT, I-Share and WorldCat.</w:t>
             </w:r>
           </w:p>
         </w:tc>
@@ -4389,16 +4338,11 @@
       <w:r>
         <w:t xml:space="preserve">: </w:t>
       </w:r>
-      <w:proofErr w:type="spellStart"/>
       <w:r>
         <w:t>P</w:t>
       </w:r>
       <w:r>
-        <w:t>ageviews</w:t>
-      </w:r>
-      <w:proofErr w:type="spellEnd"/>
-      <w:r>
-        <w:t xml:space="preserve"> above and below 1%</w:t>
+        <w:t>ageviews above and below 1%</w:t>
       </w:r>
       <w:bookmarkEnd w:id="14"/>
       <w:bookmarkEnd w:id="15"/>
@@ -4530,7 +4474,16 @@
         <w:t>a few pages on the site had significant usage</w:t>
       </w:r>
       <w:r>
-        <w:t xml:space="preserve">, and using a threshold would suggest that most pages on the site should be dropped. </w:t>
+        <w:t xml:space="preserve">, and using a threshold would suggest that most pages on the site should be </w:t>
+      </w:r>
+      <w:r>
+        <w:rPr>
+          <w:vertAlign w:val="subscript"/>
+        </w:rPr>
+        <w:t>dropped</w:t>
+      </w:r>
+      <w:r>
+        <w:t xml:space="preserve">. </w:t>
       </w:r>
       <w:r>
         <w:t>But a lack of pageviews did not indicate old or unnecessary information</w:t>
@@ -4687,23 +4640,7 @@
         <w:t>are not accessible from the GRC website but still exist on the server. They were</w:t>
       </w:r>
       <w:r>
-        <w:t xml:space="preserve"> likely accessed by someone who was doing research on the architect </w:t>
-      </w:r>
-      <w:proofErr w:type="spellStart"/>
-      <w:r>
-        <w:t>Mies</w:t>
-      </w:r>
-      <w:proofErr w:type="spellEnd"/>
-      <w:r>
-        <w:t xml:space="preserve"> van der </w:t>
-      </w:r>
-      <w:proofErr w:type="spellStart"/>
-      <w:r>
-        <w:t>Rohe</w:t>
-      </w:r>
-      <w:proofErr w:type="spellEnd"/>
-      <w:r>
-        <w:t xml:space="preserve">. This content will be reviewed to determine if it contains any unique material, or if the IIT University Archives pages </w:t>
+        <w:t xml:space="preserve"> likely accessed by someone who was doing research on the architect Mies van der Rohe. This content will be reviewed to determine if it contains any unique material, or if the IIT University Archives pages </w:t>
       </w:r>
       <w:r>
         <w:t>about</w:t>
@@ -4761,15 +4698,7 @@
         <w:t xml:space="preserve">: </w:t>
       </w:r>
       <w:r>
-        <w:t xml:space="preserve">Screenshot of Google Analytics’ </w:t>
-      </w:r>
-      <w:proofErr w:type="spellStart"/>
-      <w:r>
-        <w:t>pageviews</w:t>
-      </w:r>
-      <w:proofErr w:type="spellEnd"/>
-      <w:r>
-        <w:t xml:space="preserve"> for the Graham Resource Center, in order of most visited pages from </w:t>
+        <w:t xml:space="preserve">Screenshot of Google Analytics’ pageviews for the Graham Resource Center, in order of most visited pages from </w:t>
       </w:r>
       <w:r>
         <w:t>19 Aug 19, 2013 - 10 May 2014</w:t>
@@ -5217,15 +5146,7 @@
         <w:t>)</w:t>
       </w:r>
       <w:r>
-        <w:t>. The new site includes a one-</w:t>
-      </w:r>
-      <w:proofErr w:type="gramStart"/>
-      <w:r>
-        <w:t>to</w:t>
-      </w:r>
-      <w:proofErr w:type="gramEnd"/>
-      <w:r>
-        <w:t xml:space="preserve"> many </w:t>
+        <w:t xml:space="preserve">. The new site includes a one-to many </w:t>
       </w:r>
       <w:r>
         <w:t xml:space="preserve">field </w:t>
@@ -5401,38 +5322,23 @@
         <w:pStyle w:val="Heading3"/>
       </w:pPr>
       <w:bookmarkStart w:id="77" w:name="_Toc412021861"/>
-      <w:proofErr w:type="spellStart"/>
       <w:r>
         <w:t>Microinteractions</w:t>
       </w:r>
       <w:bookmarkEnd w:id="77"/>
-      <w:proofErr w:type="spellEnd"/>
     </w:p>
     <w:p>
       <w:pPr>
         <w:pStyle w:val="Paperbody"/>
       </w:pPr>
       <w:r>
-        <w:t xml:space="preserve">There is a new phrase being used user design: </w:t>
-      </w:r>
-      <w:proofErr w:type="spellStart"/>
-      <w:r>
-        <w:t>micro</w:t>
+        <w:t>There is a new phrase being used user design: micro</w:t>
       </w:r>
       <w:r>
         <w:t>interactions</w:t>
       </w:r>
-      <w:proofErr w:type="spellEnd"/>
-      <w:r>
-        <w:t xml:space="preserve">. They are, as described by </w:t>
-      </w:r>
-      <w:proofErr w:type="spellStart"/>
-      <w:r>
-        <w:t>Saffer</w:t>
-      </w:r>
-      <w:proofErr w:type="spellEnd"/>
-      <w:r>
-        <w:t xml:space="preserve"> “a tiny piece of functionality that does only one thing” (2). I</w:t>
+      <w:r>
+        <w:t>. They are, as described by Saffer “a tiny piece of functionality that does only one thing” (2). I</w:t>
       </w:r>
       <w:r>
         <w:t>nviting a user to “like” a Facebook page or sign up for an email list (King 2014)</w:t>
@@ -5444,15 +5350,7 @@
         <w:t>. M</w:t>
       </w:r>
       <w:r>
-        <w:t xml:space="preserve">ost </w:t>
-      </w:r>
-      <w:proofErr w:type="spellStart"/>
-      <w:r>
-        <w:t>microinteractions</w:t>
-      </w:r>
-      <w:proofErr w:type="spellEnd"/>
-      <w:r>
-        <w:t xml:space="preserve"> seem to be designed for </w:t>
+        <w:t xml:space="preserve">ost microinteractions seem to be designed for </w:t>
       </w:r>
       <w:r>
         <w:t xml:space="preserve">marketing purposes, but I </w:t>
@@ -5787,15 +5685,7 @@
         <w:t>second</w:t>
       </w:r>
       <w:r>
-        <w:t xml:space="preserve"> are scanned files from the </w:t>
-      </w:r>
-      <w:proofErr w:type="spellStart"/>
-      <w:r>
-        <w:t>HathiTrust</w:t>
-      </w:r>
-      <w:proofErr w:type="spellEnd"/>
-      <w:r>
-        <w:t xml:space="preserve"> digital project. This includes digitized content from the Google Books and Internet Archives projects, as well as individual libraries’ digitization efforts</w:t>
+        <w:t xml:space="preserve"> are scanned files from the HathiTrust digital project. This includes digitized content from the Google Books and Internet Archives projects, as well as individual libraries’ digitization efforts</w:t>
       </w:r>
       <w:r>
         <w:t xml:space="preserve"> (“Our Partnership”)</w:t>
@@ -5810,18 +5700,10 @@
         <w:t xml:space="preserve">The last type of items are bibliographic records for electronic books from </w:t>
       </w:r>
       <w:r>
-        <w:t xml:space="preserve">vendors. Books24x7 and </w:t>
-      </w:r>
-      <w:proofErr w:type="spellStart"/>
-      <w:r>
-        <w:t>Springer</w:t>
-      </w:r>
-      <w:r>
-        <w:t>Link</w:t>
-      </w:r>
-      <w:proofErr w:type="spellEnd"/>
-      <w:r>
-        <w:t xml:space="preserve"> are two vendors that supply us with these records, but they are in the minority</w:t>
+        <w:t>vendors. Books24x7 and Springer</w:t>
+      </w:r>
+      <w:r>
+        <w:t>Link are two vendors that supply us with these records, but they are in the minority</w:t>
       </w:r>
       <w:r>
         <w:t>; t</w:t>
@@ -5877,15 +5759,7 @@
         <w:t xml:space="preserve"> results</w:t>
       </w:r>
       <w:r>
-        <w:t>: a search for “</w:t>
-      </w:r>
-      <w:proofErr w:type="spellStart"/>
-      <w:r>
-        <w:t>javascript</w:t>
-      </w:r>
-      <w:proofErr w:type="spellEnd"/>
-      <w:r>
-        <w:t>” will turn up many relevant examples from our e-book subscriptions (see result at</w:t>
+        <w:t>: a search for “javascript” will turn up many relevant examples from our e-book subscriptions (see result at</w:t>
       </w:r>
       <w:r>
         <w:t xml:space="preserve"> </w:t>
@@ -5899,15 +5773,7 @@
         </w:r>
       </w:hyperlink>
       <w:r>
-        <w:t xml:space="preserve">). If the search doesn’t locate items owned by the Galvin Library, however, the results page will either show results from the </w:t>
-      </w:r>
-      <w:proofErr w:type="spellStart"/>
-      <w:r>
-        <w:t>HathiTrust</w:t>
-      </w:r>
-      <w:proofErr w:type="spellEnd"/>
-      <w:r>
-        <w:t xml:space="preserve"> database, or display a “no results found” message. An example would be a search </w:t>
+        <w:t xml:space="preserve">). If the search doesn’t locate items owned by the Galvin Library, however, the results page will either show results from the HathiTrust database, or display a “no results found” message. An example would be a search </w:t>
       </w:r>
       <w:r>
         <w:t>about</w:t>
@@ -6006,13 +5872,11 @@
         <w:pStyle w:val="Paperbody"/>
       </w:pPr>
       <w:r>
-        <w:t>Software has been developed to simulate the Google experience for library users; it is called a “discovery layer” and allows an institution access to a centralized index of millions of journal articles, along with the local holdings of the library (</w:t>
-      </w:r>
-      <w:proofErr w:type="spellStart"/>
-      <w:r>
-        <w:t>Hoeppner</w:t>
-      </w:r>
-      <w:proofErr w:type="spellEnd"/>
+        <w:t>Software has been developed to simulate the Google experience for library users; it is called a “discovery layer” and allows an institution access to a centralized index of millions of journal articles, along with the local holdings of the library (Hoeppner</w:t>
+      </w:r>
+      <w:r>
+        <w:t xml:space="preserve"> 2012</w:t>
+      </w:r>
       <w:r>
         <w:t xml:space="preserve">). Galvin Library does not have </w:t>
       </w:r>
@@ -6020,15 +5884,7 @@
         <w:t>a subscription</w:t>
       </w:r>
       <w:r>
-        <w:t xml:space="preserve"> to discovery later software such as Primo, Summon, or </w:t>
-      </w:r>
-      <w:proofErr w:type="spellStart"/>
-      <w:r>
-        <w:t>AquaBrowser</w:t>
-      </w:r>
-      <w:proofErr w:type="spellEnd"/>
-      <w:r>
-        <w:t xml:space="preserve">, so it is imperative we improve the display of our electronic resources. The library budget from 2013 allocated 88% of its purchasing funds on subscription resources like databases versus 3% of one-time purchase of books, videos, and similar items. </w:t>
+        <w:t xml:space="preserve"> to discovery later software such as Primo, Summon, or AquaBrowser, so it is imperative we improve the display of our electronic resources. The library budget from 2013 allocated 88% of its purchasing funds on subscription resources like databases versus 3% of one-time purchase of books, videos, and similar items. </w:t>
       </w:r>
       <w:r>
         <w:t xml:space="preserve">This suggests that the </w:t>
@@ -6238,18 +6094,24 @@
         <w:t xml:space="preserve">. </w:t>
       </w:r>
       <w:r>
-        <w:t xml:space="preserve">This will also bring the site into alignment with the library’s vision of providing “innovative programs, infrastructure and outreach” (Paul V. Galvin). </w:t>
-      </w:r>
-      <w:r>
-        <w:t>A recent study has shown that use of the library’s databases or e-books are one predictor of success in first year undergraduates: students who used the library and its resources had a higher average GPA than those who did not (</w:t>
-      </w:r>
-      <w:proofErr w:type="spellStart"/>
-      <w:r>
-        <w:t>Soria</w:t>
-      </w:r>
-      <w:proofErr w:type="spellEnd"/>
-      <w:r>
-        <w:t xml:space="preserve">, </w:t>
+        <w:t>This will also bring the site into alignment with the library’s vision of providing “innovative programs, infrastructure and outreach” (</w:t>
+      </w:r>
+      <w:r>
+        <w:t>“</w:t>
+      </w:r>
+      <w:bookmarkStart w:id="95" w:name="_GoBack"/>
+      <w:bookmarkEnd w:id="95"/>
+      <w:r>
+        <w:t>Paul V. Galvin</w:t>
+      </w:r>
+      <w:r>
+        <w:t xml:space="preserve"> – Mission”</w:t>
+      </w:r>
+      <w:r>
+        <w:t xml:space="preserve">). </w:t>
+      </w:r>
+      <w:r>
+        <w:t xml:space="preserve">A recent study has shown that use of the library’s databases or e-books are one predictor of success in first year undergraduates: students who used the library and its resources had a higher average GPA than those who did not (Soria, </w:t>
       </w:r>
       <w:r>
         <w:t>2013</w:t>
@@ -6262,13 +6124,13 @@
       <w:pPr>
         <w:pStyle w:val="Heading2"/>
       </w:pPr>
-      <w:bookmarkStart w:id="95" w:name="_Toc406074464"/>
-      <w:bookmarkStart w:id="96" w:name="_Toc412021865"/>
+      <w:bookmarkStart w:id="96" w:name="_Toc406074464"/>
+      <w:bookmarkStart w:id="97" w:name="_Toc412021865"/>
       <w:r>
         <w:t>Add a database quick search on the new home page</w:t>
       </w:r>
-      <w:bookmarkEnd w:id="95"/>
       <w:bookmarkEnd w:id="96"/>
+      <w:bookmarkEnd w:id="97"/>
     </w:p>
     <w:p>
       <w:pPr>
@@ -6279,15 +6141,7 @@
       </w:r>
       <w:r>
         <w:lastRenderedPageBreak/>
-        <w:t xml:space="preserve">and </w:t>
-      </w:r>
-      <w:proofErr w:type="spellStart"/>
-      <w:r>
-        <w:t>ProQuest</w:t>
-      </w:r>
-      <w:proofErr w:type="spellEnd"/>
-      <w:r>
-        <w:t xml:space="preserve"> have the ability to search several of their own database holdings. For the student quickly looking for articles to support a short research paper, a search form such as this may provide enough immediate results to encourage them to stay on the library’s website instead of abandoning it for Google. </w:t>
+        <w:t xml:space="preserve">and ProQuest have the ability to search several of their own database holdings. For the student quickly looking for articles to support a short research paper, a search form such as this may provide enough immediate results to encourage them to stay on the library’s website instead of abandoning it for Google. </w:t>
       </w:r>
       <w:r>
         <w:rPr>
@@ -6303,8 +6157,8 @@
       <w:pPr>
         <w:pStyle w:val="Heading1"/>
       </w:pPr>
-      <w:bookmarkStart w:id="97" w:name="_Toc406074465"/>
-      <w:bookmarkStart w:id="98" w:name="_Toc412021866"/>
+      <w:bookmarkStart w:id="98" w:name="_Toc406074465"/>
+      <w:bookmarkStart w:id="99" w:name="_Toc412021866"/>
       <w:r>
         <w:t>User-</w:t>
       </w:r>
@@ -6314,23 +6168,23 @@
       <w:r>
         <w:t xml:space="preserve"> Design</w:t>
       </w:r>
-      <w:bookmarkEnd w:id="97"/>
       <w:bookmarkEnd w:id="98"/>
+      <w:bookmarkEnd w:id="99"/>
     </w:p>
     <w:p>
       <w:pPr>
         <w:pStyle w:val="Heading2"/>
       </w:pPr>
-      <w:bookmarkStart w:id="99" w:name="_Toc406074466"/>
-      <w:bookmarkStart w:id="100" w:name="_Toc412021867"/>
+      <w:bookmarkStart w:id="100" w:name="_Toc406074466"/>
+      <w:bookmarkStart w:id="101" w:name="_Toc412021867"/>
       <w:r>
         <w:t>Customize</w:t>
       </w:r>
       <w:r>
         <w:t xml:space="preserve"> the main navigation to library’s needs</w:t>
       </w:r>
-      <w:bookmarkEnd w:id="99"/>
       <w:bookmarkEnd w:id="100"/>
+      <w:bookmarkEnd w:id="101"/>
     </w:p>
     <w:p>
       <w:pPr>
@@ -7032,11 +6886,11 @@
       <w:pPr>
         <w:pStyle w:val="Heading3"/>
       </w:pPr>
-      <w:bookmarkStart w:id="101" w:name="_Toc412021868"/>
+      <w:bookmarkStart w:id="102" w:name="_Toc412021868"/>
       <w:r>
         <w:t>Custom sort for database subjects</w:t>
       </w:r>
-      <w:bookmarkEnd w:id="101"/>
+      <w:bookmarkEnd w:id="102"/>
     </w:p>
     <w:p>
       <w:r>
@@ -7079,16 +6933,16 @@
       <w:pPr>
         <w:pStyle w:val="Heading2"/>
       </w:pPr>
-      <w:bookmarkStart w:id="102" w:name="_Toc406074467"/>
-      <w:bookmarkStart w:id="103" w:name="_Toc412021869"/>
+      <w:bookmarkStart w:id="103" w:name="_Toc406074467"/>
+      <w:bookmarkStart w:id="104" w:name="_Toc412021869"/>
       <w:r>
         <w:t xml:space="preserve">User </w:t>
       </w:r>
       <w:r>
         <w:t>personas</w:t>
       </w:r>
-      <w:bookmarkEnd w:id="102"/>
       <w:bookmarkEnd w:id="103"/>
+      <w:bookmarkEnd w:id="104"/>
     </w:p>
     <w:p>
       <w:pPr>
@@ -8027,15 +7881,7 @@
         <w:t>I w</w:t>
       </w:r>
       <w:r>
-        <w:t xml:space="preserve">ould like the site to be </w:t>
-      </w:r>
-      <w:proofErr w:type="gramStart"/>
-      <w:r>
-        <w:t>more simple</w:t>
-      </w:r>
-      <w:proofErr w:type="gramEnd"/>
-      <w:r>
-        <w:t xml:space="preserve">, with a better layout and color scheme. </w:t>
+        <w:t xml:space="preserve">ould like the site to be more simple, with a better layout and color scheme. </w:t>
       </w:r>
     </w:p>
     <w:p>
@@ -8044,15 +7890,7 @@
       </w:pPr>
       <w:r>
         <w:lastRenderedPageBreak/>
-        <w:t xml:space="preserve">I use the </w:t>
-      </w:r>
-      <w:proofErr w:type="spellStart"/>
-      <w:r>
-        <w:t>SciFinder</w:t>
-      </w:r>
-      <w:proofErr w:type="spellEnd"/>
-      <w:r>
-        <w:t xml:space="preserve"> database from the databases page and start with an author search. If the author is prolific, I'll use the title stub from the citation I have. I also might Google the author first, and then use Google Scholar to see what references come up.</w:t>
+        <w:t>I use the SciFinder database from the databases page and start with an author search. If the author is prolific, I'll use the title stub from the citation I have. I also might Google the author first, and then use Google Scholar to see what references come up.</w:t>
       </w:r>
     </w:p>
     <w:p>
@@ -8123,8 +7961,8 @@
       <w:pPr>
         <w:pStyle w:val="Heading2"/>
       </w:pPr>
-      <w:bookmarkStart w:id="104" w:name="_Toc406074468"/>
-      <w:bookmarkStart w:id="105" w:name="_Toc412021870"/>
+      <w:bookmarkStart w:id="105" w:name="_Toc406074468"/>
+      <w:bookmarkStart w:id="106" w:name="_Toc412021870"/>
       <w:r>
         <w:t xml:space="preserve">User </w:t>
       </w:r>
@@ -8134,8 +7972,8 @@
       <w:r>
         <w:t xml:space="preserve"> testing</w:t>
       </w:r>
-      <w:bookmarkEnd w:id="104"/>
       <w:bookmarkEnd w:id="105"/>
+      <w:bookmarkEnd w:id="106"/>
     </w:p>
     <w:p>
       <w:pPr>
@@ -8339,13 +8177,8 @@
         <w:pStyle w:val="Paperbody"/>
       </w:pPr>
       <w:r>
-        <w:t>Working from the user research, we designed a very simple Google-like paper prototype that students could use to find a subscription database on the new library website, named “</w:t>
-      </w:r>
-      <w:proofErr w:type="spellStart"/>
-      <w:r>
-        <w:t>HawkEye</w:t>
-      </w:r>
-      <w:proofErr w:type="spellEnd"/>
+        <w:t>Working from the user research, we designed a very simple Google-like paper prototype that students could use to find a subscription database on the new library website, named “HawkEye</w:t>
+      </w:r>
       <w:r>
         <w:t>.</w:t>
       </w:r>
@@ -8394,17 +8227,17 @@
         <w:pStyle w:val="Caption"/>
         <w:keepNext/>
       </w:pPr>
-      <w:bookmarkStart w:id="106" w:name="_Toc411937420"/>
-      <w:bookmarkStart w:id="107" w:name="_Toc411937608"/>
-      <w:bookmarkStart w:id="108" w:name="_Toc411937783"/>
-      <w:bookmarkStart w:id="109" w:name="_Toc411937795"/>
-      <w:bookmarkStart w:id="110" w:name="_Toc411939201"/>
-      <w:bookmarkStart w:id="111" w:name="_Toc411939274"/>
-      <w:bookmarkStart w:id="112" w:name="_Toc411939701"/>
-      <w:bookmarkStart w:id="113" w:name="_Toc411939753"/>
-      <w:bookmarkStart w:id="114" w:name="_Toc411940149"/>
-      <w:bookmarkStart w:id="115" w:name="_Toc411940589"/>
-      <w:bookmarkStart w:id="116" w:name="_Toc411940652"/>
+      <w:bookmarkStart w:id="107" w:name="_Toc411937420"/>
+      <w:bookmarkStart w:id="108" w:name="_Toc411937608"/>
+      <w:bookmarkStart w:id="109" w:name="_Toc411937783"/>
+      <w:bookmarkStart w:id="110" w:name="_Toc411937795"/>
+      <w:bookmarkStart w:id="111" w:name="_Toc411939201"/>
+      <w:bookmarkStart w:id="112" w:name="_Toc411939274"/>
+      <w:bookmarkStart w:id="113" w:name="_Toc411939701"/>
+      <w:bookmarkStart w:id="114" w:name="_Toc411939753"/>
+      <w:bookmarkStart w:id="115" w:name="_Toc411940149"/>
+      <w:bookmarkStart w:id="116" w:name="_Toc411940589"/>
+      <w:bookmarkStart w:id="117" w:name="_Toc411940652"/>
       <w:r>
         <w:t xml:space="preserve">Figure </w:t>
       </w:r>
@@ -8415,7 +8248,6 @@
           </w:rPr>
           <w:t>7</w:t>
         </w:r>
-        <w:bookmarkEnd w:id="106"/>
         <w:bookmarkEnd w:id="107"/>
         <w:bookmarkEnd w:id="108"/>
         <w:bookmarkEnd w:id="109"/>
@@ -8426,6 +8258,7 @@
         <w:bookmarkEnd w:id="114"/>
         <w:bookmarkEnd w:id="115"/>
         <w:bookmarkEnd w:id="116"/>
+        <w:bookmarkEnd w:id="117"/>
       </w:fldSimple>
     </w:p>
     <w:p>
@@ -8433,17 +8266,12 @@
         <w:pStyle w:val="Caption"/>
         <w:keepNext/>
       </w:pPr>
-      <w:bookmarkStart w:id="117" w:name="_Toc411939202"/>
-      <w:bookmarkStart w:id="118" w:name="_Toc411939275"/>
-      <w:bookmarkStart w:id="119" w:name="_Toc411939754"/>
-      <w:bookmarkStart w:id="120" w:name="_Toc411940150"/>
-      <w:proofErr w:type="spellStart"/>
-      <w:r>
-        <w:t>HawkEye</w:t>
-      </w:r>
-      <w:proofErr w:type="spellEnd"/>
-      <w:r>
-        <w:t xml:space="preserve"> prototype – </w:t>
+      <w:bookmarkStart w:id="118" w:name="_Toc411939202"/>
+      <w:bookmarkStart w:id="119" w:name="_Toc411939275"/>
+      <w:bookmarkStart w:id="120" w:name="_Toc411939754"/>
+      <w:bookmarkStart w:id="121" w:name="_Toc411940150"/>
+      <w:r>
+        <w:t xml:space="preserve">HawkEye prototype – </w:t>
       </w:r>
       <w:r>
         <w:t xml:space="preserve">initial </w:t>
@@ -8451,10 +8279,10 @@
       <w:r>
         <w:t>home page</w:t>
       </w:r>
-      <w:bookmarkEnd w:id="117"/>
       <w:bookmarkEnd w:id="118"/>
       <w:bookmarkEnd w:id="119"/>
       <w:bookmarkEnd w:id="120"/>
+      <w:bookmarkEnd w:id="121"/>
     </w:p>
     <w:p>
       <w:pPr>
@@ -8566,17 +8394,17 @@
         <w:pStyle w:val="Caption"/>
         <w:keepNext/>
       </w:pPr>
-      <w:bookmarkStart w:id="121" w:name="_Toc411937421"/>
-      <w:bookmarkStart w:id="122" w:name="_Toc411937609"/>
-      <w:bookmarkStart w:id="123" w:name="_Toc411937784"/>
-      <w:bookmarkStart w:id="124" w:name="_Toc411937796"/>
-      <w:bookmarkStart w:id="125" w:name="_Toc411939203"/>
-      <w:bookmarkStart w:id="126" w:name="_Toc411939276"/>
-      <w:bookmarkStart w:id="127" w:name="_Toc411939702"/>
-      <w:bookmarkStart w:id="128" w:name="_Toc411939755"/>
-      <w:bookmarkStart w:id="129" w:name="_Toc411940151"/>
-      <w:bookmarkStart w:id="130" w:name="_Toc411940590"/>
-      <w:bookmarkStart w:id="131" w:name="_Toc411940653"/>
+      <w:bookmarkStart w:id="122" w:name="_Toc411937421"/>
+      <w:bookmarkStart w:id="123" w:name="_Toc411937609"/>
+      <w:bookmarkStart w:id="124" w:name="_Toc411937784"/>
+      <w:bookmarkStart w:id="125" w:name="_Toc411937796"/>
+      <w:bookmarkStart w:id="126" w:name="_Toc411939203"/>
+      <w:bookmarkStart w:id="127" w:name="_Toc411939276"/>
+      <w:bookmarkStart w:id="128" w:name="_Toc411939702"/>
+      <w:bookmarkStart w:id="129" w:name="_Toc411939755"/>
+      <w:bookmarkStart w:id="130" w:name="_Toc411940151"/>
+      <w:bookmarkStart w:id="131" w:name="_Toc411940590"/>
+      <w:bookmarkStart w:id="132" w:name="_Toc411940653"/>
       <w:r>
         <w:t xml:space="preserve">Figure </w:t>
       </w:r>
@@ -8587,7 +8415,6 @@
           </w:rPr>
           <w:t>8</w:t>
         </w:r>
-        <w:bookmarkEnd w:id="121"/>
         <w:bookmarkEnd w:id="122"/>
         <w:bookmarkEnd w:id="123"/>
         <w:bookmarkEnd w:id="124"/>
@@ -8598,6 +8425,7 @@
         <w:bookmarkEnd w:id="129"/>
         <w:bookmarkEnd w:id="130"/>
         <w:bookmarkEnd w:id="131"/>
+        <w:bookmarkEnd w:id="132"/>
       </w:fldSimple>
     </w:p>
     <w:p>
@@ -8605,22 +8433,17 @@
         <w:pStyle w:val="Caption"/>
         <w:keepNext/>
       </w:pPr>
-      <w:bookmarkStart w:id="132" w:name="_Toc411939204"/>
-      <w:bookmarkStart w:id="133" w:name="_Toc411939277"/>
-      <w:bookmarkStart w:id="134" w:name="_Toc411939756"/>
-      <w:bookmarkStart w:id="135" w:name="_Toc411940152"/>
-      <w:proofErr w:type="spellStart"/>
-      <w:r>
-        <w:t>HawkEye</w:t>
-      </w:r>
-      <w:proofErr w:type="spellEnd"/>
-      <w:r>
-        <w:t xml:space="preserve"> prototype – error page</w:t>
-      </w:r>
-      <w:bookmarkEnd w:id="132"/>
+      <w:bookmarkStart w:id="133" w:name="_Toc411939204"/>
+      <w:bookmarkStart w:id="134" w:name="_Toc411939277"/>
+      <w:bookmarkStart w:id="135" w:name="_Toc411939756"/>
+      <w:bookmarkStart w:id="136" w:name="_Toc411940152"/>
+      <w:r>
+        <w:t>HawkEye prototype – error page</w:t>
+      </w:r>
       <w:bookmarkEnd w:id="133"/>
       <w:bookmarkEnd w:id="134"/>
       <w:bookmarkEnd w:id="135"/>
+      <w:bookmarkEnd w:id="136"/>
     </w:p>
     <w:p>
       <w:r>
@@ -8647,7 +8470,7 @@
           <v:shape id="_x0000_i1025" type="#_x0000_t75" style="width:388.5pt;height:298.5pt" o:ole="">
             <v:imagedata r:id="rId42" o:title=""/>
           </v:shape>
-          <o:OLEObject Type="Embed" ProgID="PBrush" ShapeID="_x0000_i1025" DrawAspect="Content" ObjectID="_1485774566" r:id="rId43"/>
+          <o:OLEObject Type="Embed" ProgID="PBrush" ShapeID="_x0000_i1025" DrawAspect="Content" ObjectID="_1485779953" r:id="rId43"/>
         </w:object>
       </w:r>
     </w:p>
@@ -8687,15 +8510,7 @@
         <w:t>assignment</w:t>
       </w:r>
       <w:r>
-        <w:t xml:space="preserve"> to write a 4-page paper on animal physiology for your biology class. Your professor has instructed you to cite at least 2 sources from scholarly articles. You have arrived at the </w:t>
-      </w:r>
-      <w:proofErr w:type="spellStart"/>
-      <w:r>
-        <w:t>HawkEye</w:t>
-      </w:r>
-      <w:proofErr w:type="spellEnd"/>
-      <w:r>
-        <w:t xml:space="preserve"> home page to search for these sources.</w:t>
+        <w:t xml:space="preserve"> to write a 4-page paper on animal physiology for your biology class. Your professor has instructed you to cite at least 2 sources from scholarly articles. You have arrived at the HawkEye home page to search for these sources.</w:t>
       </w:r>
     </w:p>
     <w:p>
@@ -8740,17 +8555,17 @@
         <w:pStyle w:val="Caption"/>
         <w:keepNext/>
       </w:pPr>
-      <w:bookmarkStart w:id="136" w:name="_Toc411937422"/>
-      <w:bookmarkStart w:id="137" w:name="_Toc411937610"/>
-      <w:bookmarkStart w:id="138" w:name="_Toc411937785"/>
-      <w:bookmarkStart w:id="139" w:name="_Toc411937797"/>
-      <w:bookmarkStart w:id="140" w:name="_Toc411939205"/>
-      <w:bookmarkStart w:id="141" w:name="_Toc411939278"/>
-      <w:bookmarkStart w:id="142" w:name="_Toc411939703"/>
-      <w:bookmarkStart w:id="143" w:name="_Toc411939757"/>
-      <w:bookmarkStart w:id="144" w:name="_Toc411940153"/>
-      <w:bookmarkStart w:id="145" w:name="_Toc411940591"/>
-      <w:bookmarkStart w:id="146" w:name="_Toc411940654"/>
+      <w:bookmarkStart w:id="137" w:name="_Toc411937422"/>
+      <w:bookmarkStart w:id="138" w:name="_Toc411937610"/>
+      <w:bookmarkStart w:id="139" w:name="_Toc411937785"/>
+      <w:bookmarkStart w:id="140" w:name="_Toc411937797"/>
+      <w:bookmarkStart w:id="141" w:name="_Toc411939205"/>
+      <w:bookmarkStart w:id="142" w:name="_Toc411939278"/>
+      <w:bookmarkStart w:id="143" w:name="_Toc411939703"/>
+      <w:bookmarkStart w:id="144" w:name="_Toc411939757"/>
+      <w:bookmarkStart w:id="145" w:name="_Toc411940153"/>
+      <w:bookmarkStart w:id="146" w:name="_Toc411940591"/>
+      <w:bookmarkStart w:id="147" w:name="_Toc411940654"/>
       <w:r>
         <w:t xml:space="preserve">Figure </w:t>
       </w:r>
@@ -8761,7 +8576,6 @@
           </w:rPr>
           <w:t>9</w:t>
         </w:r>
-        <w:bookmarkEnd w:id="136"/>
         <w:bookmarkEnd w:id="137"/>
         <w:bookmarkEnd w:id="138"/>
         <w:bookmarkEnd w:id="139"/>
@@ -8772,28 +8586,24 @@
         <w:bookmarkEnd w:id="144"/>
         <w:bookmarkEnd w:id="145"/>
         <w:bookmarkEnd w:id="146"/>
+        <w:bookmarkEnd w:id="147"/>
       </w:fldSimple>
     </w:p>
     <w:p>
       <w:pPr>
         <w:pStyle w:val="Caption"/>
       </w:pPr>
-      <w:bookmarkStart w:id="147" w:name="_Toc411939206"/>
-      <w:bookmarkStart w:id="148" w:name="_Toc411939279"/>
-      <w:bookmarkStart w:id="149" w:name="_Toc411939758"/>
-      <w:bookmarkStart w:id="150" w:name="_Toc411940154"/>
-      <w:proofErr w:type="spellStart"/>
-      <w:r>
-        <w:t>HawkEye</w:t>
-      </w:r>
-      <w:proofErr w:type="spellEnd"/>
-      <w:r>
-        <w:t xml:space="preserve"> prototype – revised home page</w:t>
-      </w:r>
-      <w:bookmarkEnd w:id="147"/>
+      <w:bookmarkStart w:id="148" w:name="_Toc411939206"/>
+      <w:bookmarkStart w:id="149" w:name="_Toc411939279"/>
+      <w:bookmarkStart w:id="150" w:name="_Toc411939758"/>
+      <w:bookmarkStart w:id="151" w:name="_Toc411940154"/>
+      <w:r>
+        <w:t>HawkEye prototype – revised home page</w:t>
+      </w:r>
       <w:bookmarkEnd w:id="148"/>
       <w:bookmarkEnd w:id="149"/>
       <w:bookmarkEnd w:id="150"/>
+      <w:bookmarkEnd w:id="151"/>
     </w:p>
     <w:p>
       <w:pPr>
@@ -8804,7 +8614,7 @@
           <v:shape id="_x0000_i1026" type="#_x0000_t75" style="width:453.75pt;height:289.5pt" o:ole="">
             <v:imagedata r:id="rId44" o:title=""/>
           </v:shape>
-          <o:OLEObject Type="Embed" ProgID="PBrush" ShapeID="_x0000_i1026" DrawAspect="Content" ObjectID="_1485774567" r:id="rId45"/>
+          <o:OLEObject Type="Embed" ProgID="PBrush" ShapeID="_x0000_i1026" DrawAspect="Content" ObjectID="_1485779954" r:id="rId45"/>
         </w:object>
       </w:r>
     </w:p>
@@ -8829,13 +8639,13 @@
       <w:pPr>
         <w:pStyle w:val="Heading1"/>
       </w:pPr>
-      <w:bookmarkStart w:id="151" w:name="_Toc406074469"/>
-      <w:bookmarkStart w:id="152" w:name="_Toc412021871"/>
+      <w:bookmarkStart w:id="152" w:name="_Toc406074469"/>
+      <w:bookmarkStart w:id="153" w:name="_Toc412021871"/>
       <w:r>
         <w:t>Conclusion</w:t>
       </w:r>
-      <w:bookmarkEnd w:id="151"/>
       <w:bookmarkEnd w:id="152"/>
+      <w:bookmarkEnd w:id="153"/>
     </w:p>
     <w:p>
       <w:pPr>
@@ -8890,14 +8700,14 @@
       <w:pPr>
         <w:pStyle w:val="Heading1"/>
       </w:pPr>
-      <w:bookmarkStart w:id="153" w:name="_Toc406074470"/>
-      <w:bookmarkStart w:id="154" w:name="_Toc412021872"/>
+      <w:bookmarkStart w:id="154" w:name="_Toc406074470"/>
+      <w:bookmarkStart w:id="155" w:name="_Toc412021872"/>
       <w:r>
         <w:lastRenderedPageBreak/>
         <w:t>Bibliography</w:t>
       </w:r>
-      <w:bookmarkEnd w:id="153"/>
       <w:bookmarkEnd w:id="154"/>
+      <w:bookmarkEnd w:id="155"/>
       <w:r>
         <w:t xml:space="preserve"> </w:t>
       </w:r>
@@ -8906,18 +8716,10 @@
       <w:pPr>
         <w:pStyle w:val="Bibliographylist"/>
       </w:pPr>
-      <w:bookmarkStart w:id="155" w:name="_Toc406074471"/>
-      <w:bookmarkStart w:id="156" w:name="_Toc412021873"/>
-      <w:r>
-        <w:t xml:space="preserve">Betz, Sonya, Robyn Hall, &amp; Tabatha </w:t>
-      </w:r>
-      <w:proofErr w:type="spellStart"/>
-      <w:r>
-        <w:t>Farney</w:t>
-      </w:r>
-      <w:proofErr w:type="spellEnd"/>
-      <w:r>
-        <w:t xml:space="preserve">. (2014, October 27). </w:t>
+      <w:bookmarkStart w:id="156" w:name="_Toc406074471"/>
+      <w:bookmarkStart w:id="157" w:name="_Toc412021873"/>
+      <w:r>
+        <w:t xml:space="preserve">Betz, Sonya, Robyn Hall, &amp; Tabatha Farney. (2014, October 27). </w:t>
       </w:r>
       <w:r>
         <w:rPr>
@@ -8927,18 +8729,8 @@
         <w:t>Polishing Up Your Website</w:t>
       </w:r>
       <w:r>
-        <w:t xml:space="preserve">. Monterey Conference Center presented at the Internet Librarian, Monterey, </w:t>
-      </w:r>
-      <w:proofErr w:type="gramStart"/>
-      <w:r>
-        <w:t>CA</w:t>
-      </w:r>
-      <w:proofErr w:type="gramEnd"/>
-      <w:r>
-        <w:t>. Retrieved from http://internet-librarian.infotoday.com/2014/Sessions/B101-Web-Trends-to-Watch-in-2015-7849.aspx</w:t>
-      </w:r>
-      <w:bookmarkStart w:id="157" w:name="_GoBack"/>
-      <w:bookmarkEnd w:id="157"/>
+        <w:t>. Monterey Conference Center presented at the Internet Librarian, Monterey, CA. Retrieved from http://internet-librarian.infotoday.com/2014/Sessions/B101-Web-Trends-to-Watch-in-2015-7849.aspx</w:t>
+      </w:r>
     </w:p>
     <w:p>
       <w:pPr>
@@ -8998,13 +8790,8 @@
       <w:pPr>
         <w:pStyle w:val="Bibliographylist"/>
       </w:pPr>
-      <w:proofErr w:type="spellStart"/>
-      <w:r>
-        <w:t>Hoeppner</w:t>
-      </w:r>
-      <w:proofErr w:type="spellEnd"/>
-      <w:r>
-        <w:t xml:space="preserve">, A. (2012). The Ins and Outs of Evaluating Web-Scale Discovery Services. </w:t>
+      <w:r>
+        <w:t xml:space="preserve">Hoeppner, A. (2012). The Ins and Outs of Evaluating Web-Scale Discovery Services. </w:t>
       </w:r>
       <w:r>
         <w:rPr>
@@ -9032,36 +8819,15 @@
         <w:pStyle w:val="Bibliographylist"/>
       </w:pPr>
       <w:r>
-        <w:t>How a session is defined in Analytics - Analytics Help. (</w:t>
-      </w:r>
-      <w:proofErr w:type="spellStart"/>
-      <w:r>
-        <w:t>n.d.</w:t>
-      </w:r>
-      <w:proofErr w:type="spellEnd"/>
-      <w:r>
-        <w:t>). Retrieved January 27, 2015, from https://support.google.com/analytics/answer/2731565?hl=en</w:t>
+        <w:t>How a session is defined in Analytics - Analytics Help. (n.d.). Retrieved January 27, 2015, from https://support.google.com/analytics/answer/2731565?hl=en</w:t>
       </w:r>
     </w:p>
     <w:p>
       <w:pPr>
         <w:pStyle w:val="Bibliographylist"/>
       </w:pPr>
-      <w:proofErr w:type="spellStart"/>
-      <w:r>
-        <w:t>Katsanos</w:t>
-      </w:r>
-      <w:proofErr w:type="spellEnd"/>
-      <w:r>
-        <w:t xml:space="preserve">, C., Tselios, N., &amp; </w:t>
-      </w:r>
-      <w:proofErr w:type="spellStart"/>
-      <w:r>
-        <w:t>Avouris</w:t>
-      </w:r>
-      <w:proofErr w:type="spellEnd"/>
-      <w:r>
-        <w:t xml:space="preserve">, N. (2010). A Survey of Tools Supporting Design and Evaluation of Websites Based on Models of Human Information Interaction. </w:t>
+      <w:r>
+        <w:t xml:space="preserve">Katsanos, C., Tselios, N., &amp; Avouris, N. (2010). A Survey of Tools Supporting Design and Evaluation of Websites Based on Models of Human Information Interaction. </w:t>
       </w:r>
       <w:r>
         <w:rPr>
@@ -9099,44 +8865,15 @@
         <w:t>Web Trends to Watch in 2015</w:t>
       </w:r>
       <w:r>
-        <w:t xml:space="preserve">. Monterey Conference Center presented at the Internet Librarian, Monterey, </w:t>
-      </w:r>
-      <w:proofErr w:type="gramStart"/>
-      <w:r>
-        <w:t>CA</w:t>
-      </w:r>
-      <w:proofErr w:type="gramEnd"/>
-      <w:r>
-        <w:t>. Retrieved from http://internet-librarian.infotoday.com/2014/Sessions/B101-Web-Trends-to-Watch-in-2015-7849.aspx</w:t>
+        <w:t>. Monterey Conference Center presented at the Internet Librarian, Monterey, CA. Retrieved from http://internet-librarian.infotoday.com/2014/Sessions/B101-Web-Trends-to-Watch-in-2015-7849.aspx</w:t>
       </w:r>
     </w:p>
     <w:p>
       <w:pPr>
         <w:pStyle w:val="Bibliographylist"/>
       </w:pPr>
-      <w:proofErr w:type="spellStart"/>
-      <w:r>
-        <w:t>Kolowich</w:t>
-      </w:r>
-      <w:proofErr w:type="spellEnd"/>
-      <w:r>
-        <w:t>, S. (</w:t>
-      </w:r>
-      <w:proofErr w:type="spellStart"/>
-      <w:r>
-        <w:t>n.d.</w:t>
-      </w:r>
-      <w:proofErr w:type="spellEnd"/>
-      <w:r>
-        <w:t xml:space="preserve">). What Students Don’t </w:t>
-      </w:r>
-      <w:proofErr w:type="gramStart"/>
-      <w:r>
-        <w:t>Know.</w:t>
-      </w:r>
-      <w:proofErr w:type="gramEnd"/>
-      <w:r>
-        <w:t xml:space="preserve"> Retrieved January 13, 2015, from https://www.insidehighered.com/news/2011/08/22/erial_study_of_student_research_habits_at_illinois_university_libraries_reveals_alarmingly_poor_information_literacy_and_skills</w:t>
+      <w:r>
+        <w:t>Kolowich, S. (n.d.). What Students Don’t Know. Retrieved January 13, 2015, from https://www.insidehighered.com/news/2011/08/22/erial_study_of_student_research_habits_at_illinois_university_libraries_reveals_alarmingly_poor_information_literacy_and_skills</w:t>
       </w:r>
     </w:p>
     <w:p>
@@ -9173,15 +8910,7 @@
       </w:pPr>
       <w:r>
         <w:lastRenderedPageBreak/>
-        <w:t xml:space="preserve">Laird, T. F. N., &amp; </w:t>
-      </w:r>
-      <w:proofErr w:type="spellStart"/>
-      <w:r>
-        <w:t>Kuh</w:t>
-      </w:r>
-      <w:proofErr w:type="spellEnd"/>
-      <w:r>
-        <w:t xml:space="preserve">, G. D. (2005). Student Experiences with Information Technology and Their Relationship to Other Aspects of Student Engagement. </w:t>
+        <w:t xml:space="preserve">Laird, T. F. N., &amp; Kuh, G. D. (2005). Student Experiences with Information Technology and Their Relationship to Other Aspects of Student Engagement. </w:t>
       </w:r>
       <w:r>
         <w:rPr>
@@ -9201,36 +8930,15 @@
         <w:t>46</w:t>
       </w:r>
       <w:r>
-        <w:t xml:space="preserve">(2), 211–233. </w:t>
-      </w:r>
-      <w:proofErr w:type="gramStart"/>
-      <w:r>
-        <w:t>doi:</w:t>
-      </w:r>
-      <w:proofErr w:type="gramEnd"/>
-      <w:r>
-        <w:t>10.1007/s11162-004-1600-y</w:t>
+        <w:t>(2), 211–233. doi:10.1007/s11162-004-1600-y</w:t>
       </w:r>
     </w:p>
     <w:p>
       <w:pPr>
         <w:pStyle w:val="Bibliographylist"/>
       </w:pPr>
-      <w:proofErr w:type="spellStart"/>
-      <w:r>
-        <w:t>Melançon</w:t>
-      </w:r>
-      <w:proofErr w:type="spellEnd"/>
-      <w:r>
-        <w:t>, Benjamin. (</w:t>
-      </w:r>
-      <w:proofErr w:type="gramStart"/>
-      <w:r>
-        <w:t>c</w:t>
-      </w:r>
-      <w:proofErr w:type="gramEnd"/>
-      <w:r>
-        <w:t xml:space="preserve"> c2011.). </w:t>
+      <w:r>
+        <w:t xml:space="preserve">Melançon, Benjamin. (c c2011.). </w:t>
       </w:r>
       <w:r>
         <w:rPr>
@@ -9240,20 +8948,7 @@
         <w:t>The definitive guide to Drupal 7</w:t>
       </w:r>
       <w:r>
-        <w:t xml:space="preserve">. New York : </w:t>
-      </w:r>
-      <w:proofErr w:type="spellStart"/>
-      <w:r>
-        <w:t>Apress</w:t>
-      </w:r>
-      <w:proofErr w:type="spellEnd"/>
-      <w:proofErr w:type="gramStart"/>
-      <w:r>
-        <w:t>,.</w:t>
-      </w:r>
-      <w:proofErr w:type="gramEnd"/>
-      <w:r>
-        <w:t xml:space="preserve"> Retrieved from http://library.books24x7.com.ezproxy.gl.iit.edu/toc.aspx?bkid=43343</w:t>
+        <w:t>. New York : Apress,. Retrieved from http://library.books24x7.com.ezproxy.gl.iit.edu/toc.aspx?bkid=43343</w:t>
       </w:r>
     </w:p>
     <w:p>
@@ -9299,33 +8994,15 @@
         <w:t>The user is always right : a practical guide to creating and using personas for the Web</w:t>
       </w:r>
       <w:r>
-        <w:t>. Berkeley, CA : New Riders</w:t>
-      </w:r>
-      <w:proofErr w:type="gramStart"/>
-      <w:r>
-        <w:t>,.</w:t>
-      </w:r>
-      <w:proofErr w:type="gramEnd"/>
+        <w:t>. Berkeley, CA : New Riders,.</w:t>
+      </w:r>
     </w:p>
     <w:p>
       <w:pPr>
         <w:pStyle w:val="Bibliographylist"/>
       </w:pPr>
-      <w:proofErr w:type="spellStart"/>
-      <w:r>
-        <w:t>Nooshinfard</w:t>
-      </w:r>
-      <w:proofErr w:type="spellEnd"/>
-      <w:r>
-        <w:t xml:space="preserve">, F., &amp; </w:t>
-      </w:r>
-      <w:proofErr w:type="spellStart"/>
-      <w:r>
-        <w:t>Ziaei</w:t>
-      </w:r>
-      <w:proofErr w:type="spellEnd"/>
-      <w:r>
-        <w:t xml:space="preserve">, S. (2011). Academic Library Websites as Marketing Tools. </w:t>
+      <w:r>
+        <w:t xml:space="preserve">Nooshinfard, F., &amp; Ziaei, S. (2011). Academic Library Websites as Marketing Tools. </w:t>
       </w:r>
       <w:r>
         <w:rPr>
@@ -9342,13 +9019,8 @@
       <w:pPr>
         <w:pStyle w:val="Bibliographylist"/>
       </w:pPr>
-      <w:proofErr w:type="spellStart"/>
-      <w:r>
-        <w:t>O’neil</w:t>
-      </w:r>
-      <w:proofErr w:type="spellEnd"/>
-      <w:r>
-        <w:t xml:space="preserve">, M. (2014, April 21). Confronting the Myth of the “Digital Native.” </w:t>
+      <w:r>
+        <w:t xml:space="preserve">O’neil, M. (2014, April 21). Confronting the Myth of the “Digital Native.” </w:t>
       </w:r>
       <w:r>
         <w:rPr>
@@ -9366,23 +9038,7 @@
         <w:pStyle w:val="Bibliographylist"/>
       </w:pPr>
       <w:r>
-        <w:t xml:space="preserve">Our Partnership | </w:t>
-      </w:r>
-      <w:proofErr w:type="spellStart"/>
-      <w:r>
-        <w:t>HathiTrust</w:t>
-      </w:r>
-      <w:proofErr w:type="spellEnd"/>
-      <w:r>
-        <w:t xml:space="preserve"> Digital Library. (</w:t>
-      </w:r>
-      <w:proofErr w:type="spellStart"/>
-      <w:r>
-        <w:t>n.d.</w:t>
-      </w:r>
-      <w:proofErr w:type="spellEnd"/>
-      <w:r>
-        <w:t>). Retrieved January 25, 2015, from http://www.hathitrust.org/partnership</w:t>
+        <w:t>Our Partnership | HathiTrust Digital Library. (n.d.). Retrieved January 25, 2015, from http://www.hathitrust.org/partnership</w:t>
       </w:r>
     </w:p>
     <w:p>
@@ -9390,15 +9046,7 @@
         <w:pStyle w:val="Bibliographylist"/>
       </w:pPr>
       <w:r>
-        <w:t>Paul V. Galvin Library - Mission, Vision, and Strategic Plan. (</w:t>
-      </w:r>
-      <w:proofErr w:type="spellStart"/>
-      <w:r>
-        <w:t>n.d.</w:t>
-      </w:r>
-      <w:proofErr w:type="spellEnd"/>
-      <w:r>
-        <w:t>). Retrieved December 9, 2014, from http://library.iit.edu/mission/</w:t>
+        <w:t>Paul V. Galvin Library - Mission, Vision, and Strategic Plan. (n.d.). Retrieved December 9, 2014, from http://library.iit.edu/mission/</w:t>
       </w:r>
     </w:p>
     <w:p>
@@ -9462,44 +9110,22 @@
         <w:pStyle w:val="Bibliographylist"/>
       </w:pPr>
       <w:r>
-        <w:t>Prioritizing Structure in Web Content Projects. (</w:t>
-      </w:r>
-      <w:proofErr w:type="spellStart"/>
-      <w:r>
-        <w:t>n.d.</w:t>
-      </w:r>
-      <w:proofErr w:type="spellEnd"/>
-      <w:r>
-        <w:t>). Retrieved February 18, 2015, from http://alistapart.com/blog/post/prioritizing-structure-in-web-content-projects</w:t>
+        <w:t>Prioritizing Structure in Web Content Projects. (n.d.). Retrieved February 18, 2015, from http://alistapart.com/blog/post/prioritizing-structure-in-web-content-projects</w:t>
       </w:r>
     </w:p>
     <w:p>
       <w:pPr>
         <w:pStyle w:val="Bibliographylist"/>
       </w:pPr>
-      <w:proofErr w:type="spellStart"/>
-      <w:r>
-        <w:t>Saffer</w:t>
-      </w:r>
-      <w:proofErr w:type="spellEnd"/>
-      <w:r>
-        <w:t xml:space="preserve">, D. (2013). </w:t>
-      </w:r>
-      <w:proofErr w:type="spellStart"/>
+      <w:r>
+        <w:t xml:space="preserve">Saffer, D. (2013). </w:t>
+      </w:r>
       <w:r>
         <w:rPr>
           <w:i/>
           <w:iCs/>
         </w:rPr>
-        <w:t>Microinteractions</w:t>
-      </w:r>
-      <w:proofErr w:type="spellEnd"/>
-      <w:r>
-        <w:rPr>
-          <w:i/>
-          <w:iCs/>
-        </w:rPr>
-        <w:t>: Full Color Edition: Designing with Details</w:t>
+        <w:t>Microinteractions: Full Color Edition: Designing with Details</w:t>
       </w:r>
       <w:r>
         <w:t xml:space="preserve"> (1 edition). Sebastopol, CA: O’Reilly Media.</w:t>
@@ -9509,29 +9135,8 @@
       <w:pPr>
         <w:pStyle w:val="Bibliographylist"/>
       </w:pPr>
-      <w:proofErr w:type="spellStart"/>
-      <w:r>
-        <w:t>Soria</w:t>
-      </w:r>
-      <w:proofErr w:type="spellEnd"/>
-      <w:r>
-        <w:t xml:space="preserve">, K. M., </w:t>
-      </w:r>
-      <w:proofErr w:type="spellStart"/>
-      <w:r>
-        <w:t>Fransen</w:t>
-      </w:r>
-      <w:proofErr w:type="spellEnd"/>
-      <w:r>
-        <w:t xml:space="preserve">, J., &amp; </w:t>
-      </w:r>
-      <w:proofErr w:type="spellStart"/>
-      <w:r>
-        <w:t>Nackerud</w:t>
-      </w:r>
-      <w:proofErr w:type="spellEnd"/>
-      <w:r>
-        <w:t xml:space="preserve">, S. (2013). Library Use and Undergraduate Student Outcomes: New Evidence for Students’ Retention and Academic Success. </w:t>
+      <w:r>
+        <w:t xml:space="preserve">Soria, K. M., Fransen, J., &amp; Nackerud, S. (2013). Library Use and Undergraduate Student Outcomes: New Evidence for Students’ Retention and Academic Success. </w:t>
       </w:r>
       <w:r>
         <w:rPr>
@@ -9576,8 +9181,8 @@
       <w:r>
         <w:t>User Personas</w:t>
       </w:r>
-      <w:bookmarkEnd w:id="155"/>
       <w:bookmarkEnd w:id="156"/>
+      <w:bookmarkEnd w:id="157"/>
       <w:r>
         <w:t xml:space="preserve"> </w:t>
       </w:r>
@@ -9851,7 +9456,7 @@
           <w:rPr>
             <w:noProof/>
           </w:rPr>
-          <w:t>4</w:t>
+          <w:t>14</w:t>
         </w:r>
         <w:r>
           <w:rPr>
@@ -15765,7 +15370,7 @@
 </file>
 
 <file path=customXml/itemProps1.xml><?xml version="1.0" encoding="utf-8"?>
-<ds:datastoreItem xmlns:ds="http://schemas.openxmlformats.org/officeDocument/2006/customXml" ds:itemID="{A8E4CBBE-4E20-40C4-9053-75B5391574DE}">
+<ds:datastoreItem xmlns:ds="http://schemas.openxmlformats.org/officeDocument/2006/customXml" ds:itemID="{C7789407-9343-48AA-9F67-B2EA43374677}">
   <ds:schemaRefs>
     <ds:schemaRef ds:uri="http://schemas.openxmlformats.org/officeDocument/2006/bibliography"/>
   </ds:schemaRefs>

</xml_diff>

<commit_message>
slight updates to paper version:
</commit_message>
<xml_diff>
--- a/paper/mastersProjectPaper.docx
+++ b/paper/mastersProjectPaper.docx
@@ -106,8 +106,17 @@
           <w:sz w:val="36"/>
           <w:szCs w:val="36"/>
         </w:rPr>
-        <w:t>Dr. Karl Stolley</w:t>
-      </w:r>
+        <w:t xml:space="preserve">Dr. Karl </w:t>
+      </w:r>
+      <w:proofErr w:type="spellStart"/>
+      <w:r>
+        <w:rPr>
+          <w:sz w:val="36"/>
+          <w:szCs w:val="36"/>
+        </w:rPr>
+        <w:t>Stolley</w:t>
+      </w:r>
+      <w:proofErr w:type="spellEnd"/>
     </w:p>
     <w:p>
       <w:pPr>
@@ -2705,7 +2714,15 @@
         <w:t xml:space="preserve">the Drupal </w:t>
       </w:r>
       <w:r>
-        <w:t xml:space="preserve">environment is available on GitHub at </w:t>
+        <w:t xml:space="preserve">environment is available on </w:t>
+      </w:r>
+      <w:proofErr w:type="spellStart"/>
+      <w:r>
+        <w:t>GitHub</w:t>
+      </w:r>
+      <w:proofErr w:type="spellEnd"/>
+      <w:r>
+        <w:t xml:space="preserve"> at </w:t>
       </w:r>
       <w:hyperlink r:id="rId16" w:history="1">
         <w:r>
@@ -2769,8 +2786,13 @@
       </w:r>
       <w:r>
         <w:lastRenderedPageBreak/>
-        <w:t>page for the Fall</w:t>
-      </w:r>
+        <w:t xml:space="preserve">page for the </w:t>
+      </w:r>
+      <w:proofErr w:type="gramStart"/>
+      <w:r>
+        <w:t>Fall</w:t>
+      </w:r>
+      <w:proofErr w:type="gramEnd"/>
       <w:r>
         <w:t xml:space="preserve"> 2013</w:t>
       </w:r>
@@ -3226,7 +3248,15 @@
               <w:pStyle w:val="table"/>
             </w:pPr>
             <w:r>
-              <w:t>Provides search options for databases ranging from A-Z.Offers a keyword search and allows user t</w:t>
+              <w:t>Provides search options for databases ranging from A-</w:t>
+            </w:r>
+            <w:proofErr w:type="spellStart"/>
+            <w:r>
+              <w:t>Z.Offers</w:t>
+            </w:r>
+            <w:proofErr w:type="spellEnd"/>
+            <w:r>
+              <w:t xml:space="preserve"> a keyword search and allows user t</w:t>
             </w:r>
             <w:r>
               <w:t>o search a database by subject.</w:t>
@@ -3322,7 +3352,15 @@
               <w:pStyle w:val="table"/>
             </w:pPr>
             <w:r>
-              <w:t>Landing page from MyIIT "Library e-resources" link (databases page)</w:t>
+              <w:t xml:space="preserve">Landing page from </w:t>
+            </w:r>
+            <w:proofErr w:type="spellStart"/>
+            <w:r>
+              <w:t>MyIIT</w:t>
+            </w:r>
+            <w:proofErr w:type="spellEnd"/>
+            <w:r>
+              <w:t xml:space="preserve"> "Library e-resources" link (databases page)</w:t>
             </w:r>
           </w:p>
         </w:tc>
@@ -3414,8 +3452,13 @@
             <w:pPr>
               <w:pStyle w:val="table"/>
             </w:pPr>
-            <w:r>
-              <w:t>EZProxy prepend</w:t>
+            <w:proofErr w:type="spellStart"/>
+            <w:r>
+              <w:t>EZProxy</w:t>
+            </w:r>
+            <w:proofErr w:type="spellEnd"/>
+            <w:r>
+              <w:t xml:space="preserve"> prepend</w:t>
             </w:r>
             <w:r>
               <w:t xml:space="preserve"> on database URLS</w:t>
@@ -3604,7 +3647,15 @@
               <w:pStyle w:val="table"/>
             </w:pPr>
             <w:r>
-              <w:t>Discusses options for borrowing physical items: IIT, I-Share and WorldCat.</w:t>
+              <w:t xml:space="preserve">Discusses options for borrowing physical items: IIT, I-Share and </w:t>
+            </w:r>
+            <w:proofErr w:type="spellStart"/>
+            <w:r>
+              <w:t>WorldCat</w:t>
+            </w:r>
+            <w:proofErr w:type="spellEnd"/>
+            <w:r>
+              <w:t>.</w:t>
             </w:r>
           </w:p>
         </w:tc>
@@ -4338,11 +4389,16 @@
       <w:r>
         <w:t xml:space="preserve">: </w:t>
       </w:r>
+      <w:proofErr w:type="spellStart"/>
       <w:r>
         <w:t>P</w:t>
       </w:r>
       <w:r>
-        <w:t>ageviews above and below 1%</w:t>
+        <w:t>ageviews</w:t>
+      </w:r>
+      <w:proofErr w:type="spellEnd"/>
+      <w:r>
+        <w:t xml:space="preserve"> above and below 1%</w:t>
       </w:r>
       <w:bookmarkEnd w:id="14"/>
       <w:bookmarkEnd w:id="15"/>
@@ -4640,7 +4696,23 @@
         <w:t>are not accessible from the GRC website but still exist on the server. They were</w:t>
       </w:r>
       <w:r>
-        <w:t xml:space="preserve"> likely accessed by someone who was doing research on the architect Mies van der Rohe. This content will be reviewed to determine if it contains any unique material, or if the IIT University Archives pages </w:t>
+        <w:t xml:space="preserve"> likely accessed by someone who was doing research on the architect </w:t>
+      </w:r>
+      <w:proofErr w:type="spellStart"/>
+      <w:r>
+        <w:t>Mies</w:t>
+      </w:r>
+      <w:proofErr w:type="spellEnd"/>
+      <w:r>
+        <w:t xml:space="preserve"> van der </w:t>
+      </w:r>
+      <w:proofErr w:type="spellStart"/>
+      <w:r>
+        <w:t>Rohe</w:t>
+      </w:r>
+      <w:proofErr w:type="spellEnd"/>
+      <w:r>
+        <w:t xml:space="preserve">. This content will be reviewed to determine if it contains any unique material, or if the IIT University Archives pages </w:t>
       </w:r>
       <w:r>
         <w:t>about</w:t>
@@ -4698,7 +4770,15 @@
         <w:t xml:space="preserve">: </w:t>
       </w:r>
       <w:r>
-        <w:t xml:space="preserve">Screenshot of Google Analytics’ pageviews for the Graham Resource Center, in order of most visited pages from </w:t>
+        <w:t xml:space="preserve">Screenshot of Google Analytics’ </w:t>
+      </w:r>
+      <w:proofErr w:type="spellStart"/>
+      <w:r>
+        <w:t>pageviews</w:t>
+      </w:r>
+      <w:proofErr w:type="spellEnd"/>
+      <w:r>
+        <w:t xml:space="preserve"> for the Graham Resource Center, in order of most visited pages from </w:t>
       </w:r>
       <w:r>
         <w:t>19 Aug 19, 2013 - 10 May 2014</w:t>
@@ -5146,7 +5226,15 @@
         <w:t>)</w:t>
       </w:r>
       <w:r>
-        <w:t xml:space="preserve">. The new site includes a one-to many </w:t>
+        <w:t>. The new site includes a one-</w:t>
+      </w:r>
+      <w:proofErr w:type="gramStart"/>
+      <w:r>
+        <w:t>to</w:t>
+      </w:r>
+      <w:proofErr w:type="gramEnd"/>
+      <w:r>
+        <w:t xml:space="preserve"> many </w:t>
       </w:r>
       <w:r>
         <w:t xml:space="preserve">field </w:t>
@@ -5322,23 +5410,38 @@
         <w:pStyle w:val="Heading3"/>
       </w:pPr>
       <w:bookmarkStart w:id="77" w:name="_Toc412021861"/>
+      <w:proofErr w:type="spellStart"/>
       <w:r>
         <w:t>Microinteractions</w:t>
       </w:r>
       <w:bookmarkEnd w:id="77"/>
+      <w:proofErr w:type="spellEnd"/>
     </w:p>
     <w:p>
       <w:pPr>
         <w:pStyle w:val="Paperbody"/>
       </w:pPr>
       <w:r>
-        <w:t>There is a new phrase being used user design: micro</w:t>
+        <w:t xml:space="preserve">There is a new phrase being used user design: </w:t>
+      </w:r>
+      <w:proofErr w:type="spellStart"/>
+      <w:r>
+        <w:t>micro</w:t>
       </w:r>
       <w:r>
         <w:t>interactions</w:t>
       </w:r>
-      <w:r>
-        <w:t>. They are, as described by Saffer “a tiny piece of functionality that does only one thing” (2). I</w:t>
+      <w:proofErr w:type="spellEnd"/>
+      <w:r>
+        <w:t xml:space="preserve">. They are, as described by </w:t>
+      </w:r>
+      <w:proofErr w:type="spellStart"/>
+      <w:r>
+        <w:t>Saffer</w:t>
+      </w:r>
+      <w:proofErr w:type="spellEnd"/>
+      <w:r>
+        <w:t xml:space="preserve"> “a tiny piece of functionality that does only one thing” (2). I</w:t>
       </w:r>
       <w:r>
         <w:t>nviting a user to “like” a Facebook page or sign up for an email list (King 2014)</w:t>
@@ -5350,7 +5453,15 @@
         <w:t>. M</w:t>
       </w:r>
       <w:r>
-        <w:t xml:space="preserve">ost microinteractions seem to be designed for </w:t>
+        <w:t xml:space="preserve">ost </w:t>
+      </w:r>
+      <w:proofErr w:type="spellStart"/>
+      <w:r>
+        <w:t>microinteractions</w:t>
+      </w:r>
+      <w:proofErr w:type="spellEnd"/>
+      <w:r>
+        <w:t xml:space="preserve"> seem to be designed for </w:t>
       </w:r>
       <w:r>
         <w:t xml:space="preserve">marketing purposes, but I </w:t>
@@ -5685,7 +5796,15 @@
         <w:t>second</w:t>
       </w:r>
       <w:r>
-        <w:t xml:space="preserve"> are scanned files from the HathiTrust digital project. This includes digitized content from the Google Books and Internet Archives projects, as well as individual libraries’ digitization efforts</w:t>
+        <w:t xml:space="preserve"> are scanned files from the </w:t>
+      </w:r>
+      <w:proofErr w:type="spellStart"/>
+      <w:r>
+        <w:t>HathiTrust</w:t>
+      </w:r>
+      <w:proofErr w:type="spellEnd"/>
+      <w:r>
+        <w:t xml:space="preserve"> digital project. This includes digitized content from the Google Books and Internet Archives projects, as well as individual libraries’ digitization efforts</w:t>
       </w:r>
       <w:r>
         <w:t xml:space="preserve"> (“Our Partnership”)</w:t>
@@ -5700,10 +5819,18 @@
         <w:t xml:space="preserve">The last type of items are bibliographic records for electronic books from </w:t>
       </w:r>
       <w:r>
-        <w:t>vendors. Books24x7 and Springer</w:t>
-      </w:r>
-      <w:r>
-        <w:t>Link are two vendors that supply us with these records, but they are in the minority</w:t>
+        <w:t xml:space="preserve">vendors. Books24x7 and </w:t>
+      </w:r>
+      <w:proofErr w:type="spellStart"/>
+      <w:r>
+        <w:t>Springer</w:t>
+      </w:r>
+      <w:r>
+        <w:t>Link</w:t>
+      </w:r>
+      <w:proofErr w:type="spellEnd"/>
+      <w:r>
+        <w:t xml:space="preserve"> are two vendors that supply us with these records, but they are in the minority</w:t>
       </w:r>
       <w:r>
         <w:t>; t</w:t>
@@ -5759,7 +5886,15 @@
         <w:t xml:space="preserve"> results</w:t>
       </w:r>
       <w:r>
-        <w:t>: a search for “javascript” will turn up many relevant examples from our e-book subscriptions (see result at</w:t>
+        <w:t>: a search for “</w:t>
+      </w:r>
+      <w:proofErr w:type="spellStart"/>
+      <w:r>
+        <w:t>javascript</w:t>
+      </w:r>
+      <w:proofErr w:type="spellEnd"/>
+      <w:r>
+        <w:t>” will turn up many relevant examples from our e-book subscriptions (see result at</w:t>
       </w:r>
       <w:r>
         <w:t xml:space="preserve"> </w:t>
@@ -5773,7 +5908,15 @@
         </w:r>
       </w:hyperlink>
       <w:r>
-        <w:t xml:space="preserve">). If the search doesn’t locate items owned by the Galvin Library, however, the results page will either show results from the HathiTrust database, or display a “no results found” message. An example would be a search </w:t>
+        <w:t xml:space="preserve">). If the search doesn’t locate items owned by the Galvin Library, however, the results page will either show results from the </w:t>
+      </w:r>
+      <w:proofErr w:type="spellStart"/>
+      <w:r>
+        <w:t>HathiTrust</w:t>
+      </w:r>
+      <w:proofErr w:type="spellEnd"/>
+      <w:r>
+        <w:t xml:space="preserve"> database, or display a “no results found” message. An example would be a search </w:t>
       </w:r>
       <w:r>
         <w:t>about</w:t>
@@ -5872,8 +6015,13 @@
         <w:pStyle w:val="Paperbody"/>
       </w:pPr>
       <w:r>
-        <w:t>Software has been developed to simulate the Google experience for library users; it is called a “discovery layer” and allows an institution access to a centralized index of millions of journal articles, along with the local holdings of the library (Hoeppner</w:t>
-      </w:r>
+        <w:t>Software has been developed to simulate the Google experience for library users; it is called a “discovery layer” and allows an institution access to a centralized index of millions of journal articles, along with the local holdings of the library (</w:t>
+      </w:r>
+      <w:proofErr w:type="spellStart"/>
+      <w:r>
+        <w:t>Hoeppner</w:t>
+      </w:r>
+      <w:proofErr w:type="spellEnd"/>
       <w:r>
         <w:t xml:space="preserve"> 2012</w:t>
       </w:r>
@@ -5884,7 +6032,15 @@
         <w:t>a subscription</w:t>
       </w:r>
       <w:r>
-        <w:t xml:space="preserve"> to discovery later software such as Primo, Summon, or AquaBrowser, so it is imperative we improve the display of our electronic resources. The library budget from 2013 allocated 88% of its purchasing funds on subscription resources like databases versus 3% of one-time purchase of books, videos, and similar items. </w:t>
+        <w:t xml:space="preserve"> to discovery later software such as Primo, Summon, or </w:t>
+      </w:r>
+      <w:proofErr w:type="spellStart"/>
+      <w:r>
+        <w:t>AquaBrowser</w:t>
+      </w:r>
+      <w:proofErr w:type="spellEnd"/>
+      <w:r>
+        <w:t xml:space="preserve">, so it is imperative we improve the display of our electronic resources. The library budget from 2013 allocated 88% of its purchasing funds on subscription resources like databases versus 3% of one-time purchase of books, videos, and similar items. </w:t>
       </w:r>
       <w:r>
         <w:t xml:space="preserve">This suggests that the </w:t>
@@ -6099,38 +6255,44 @@
       <w:r>
         <w:t>“</w:t>
       </w:r>
-      <w:bookmarkStart w:id="95" w:name="_GoBack"/>
+      <w:r>
+        <w:t>Paul V. Galvin</w:t>
+      </w:r>
+      <w:r>
+        <w:t xml:space="preserve"> – Mission”</w:t>
+      </w:r>
+      <w:r>
+        <w:t xml:space="preserve">). </w:t>
+      </w:r>
+      <w:r>
+        <w:t>A recent study has shown that use of the library’s databases or e-books are one predictor of success in first year undergraduates: students who used the library and its resources had a higher average GPA than those who did not (</w:t>
+      </w:r>
+      <w:proofErr w:type="spellStart"/>
+      <w:r>
+        <w:t>Soria</w:t>
+      </w:r>
+      <w:proofErr w:type="spellEnd"/>
+      <w:r>
+        <w:t xml:space="preserve">, </w:t>
+      </w:r>
+      <w:r>
+        <w:t>2013</w:t>
+      </w:r>
+      <w:r>
+        <w:t>).</w:t>
+      </w:r>
+    </w:p>
+    <w:p>
+      <w:pPr>
+        <w:pStyle w:val="Heading2"/>
+      </w:pPr>
+      <w:bookmarkStart w:id="95" w:name="_Toc406074464"/>
+      <w:bookmarkStart w:id="96" w:name="_Toc412021865"/>
+      <w:r>
+        <w:t>Add a database quick search on the new home page</w:t>
+      </w:r>
       <w:bookmarkEnd w:id="95"/>
-      <w:r>
-        <w:t>Paul V. Galvin</w:t>
-      </w:r>
-      <w:r>
-        <w:t xml:space="preserve"> – Mission”</w:t>
-      </w:r>
-      <w:r>
-        <w:t xml:space="preserve">). </w:t>
-      </w:r>
-      <w:r>
-        <w:t xml:space="preserve">A recent study has shown that use of the library’s databases or e-books are one predictor of success in first year undergraduates: students who used the library and its resources had a higher average GPA than those who did not (Soria, </w:t>
-      </w:r>
-      <w:r>
-        <w:t>2013</w:t>
-      </w:r>
-      <w:r>
-        <w:t>).</w:t>
-      </w:r>
-    </w:p>
-    <w:p>
-      <w:pPr>
-        <w:pStyle w:val="Heading2"/>
-      </w:pPr>
-      <w:bookmarkStart w:id="96" w:name="_Toc406074464"/>
-      <w:bookmarkStart w:id="97" w:name="_Toc412021865"/>
-      <w:r>
-        <w:t>Add a database quick search on the new home page</w:t>
-      </w:r>
       <w:bookmarkEnd w:id="96"/>
-      <w:bookmarkEnd w:id="97"/>
     </w:p>
     <w:p>
       <w:pPr>
@@ -6141,7 +6303,15 @@
       </w:r>
       <w:r>
         <w:lastRenderedPageBreak/>
-        <w:t xml:space="preserve">and ProQuest have the ability to search several of their own database holdings. For the student quickly looking for articles to support a short research paper, a search form such as this may provide enough immediate results to encourage them to stay on the library’s website instead of abandoning it for Google. </w:t>
+        <w:t xml:space="preserve">and </w:t>
+      </w:r>
+      <w:proofErr w:type="spellStart"/>
+      <w:r>
+        <w:t>ProQuest</w:t>
+      </w:r>
+      <w:proofErr w:type="spellEnd"/>
+      <w:r>
+        <w:t xml:space="preserve"> have the ability to search several of their own database holdings. For the student quickly looking for articles to support a short research paper, a search form such as this may provide enough immediate results to encourage them to stay on the library’s website instead of abandoning it for Google. </w:t>
       </w:r>
       <w:r>
         <w:rPr>
@@ -6157,8 +6327,8 @@
       <w:pPr>
         <w:pStyle w:val="Heading1"/>
       </w:pPr>
-      <w:bookmarkStart w:id="98" w:name="_Toc406074465"/>
-      <w:bookmarkStart w:id="99" w:name="_Toc412021866"/>
+      <w:bookmarkStart w:id="97" w:name="_Toc406074465"/>
+      <w:bookmarkStart w:id="98" w:name="_Toc412021866"/>
       <w:r>
         <w:t>User-</w:t>
       </w:r>
@@ -6168,23 +6338,23 @@
       <w:r>
         <w:t xml:space="preserve"> Design</w:t>
       </w:r>
+      <w:bookmarkEnd w:id="97"/>
       <w:bookmarkEnd w:id="98"/>
+    </w:p>
+    <w:p>
+      <w:pPr>
+        <w:pStyle w:val="Heading2"/>
+      </w:pPr>
+      <w:bookmarkStart w:id="99" w:name="_Toc406074466"/>
+      <w:bookmarkStart w:id="100" w:name="_Toc412021867"/>
+      <w:r>
+        <w:t>Customize</w:t>
+      </w:r>
+      <w:r>
+        <w:t xml:space="preserve"> the main navigation to library’s needs</w:t>
+      </w:r>
       <w:bookmarkEnd w:id="99"/>
-    </w:p>
-    <w:p>
-      <w:pPr>
-        <w:pStyle w:val="Heading2"/>
-      </w:pPr>
-      <w:bookmarkStart w:id="100" w:name="_Toc406074466"/>
-      <w:bookmarkStart w:id="101" w:name="_Toc412021867"/>
-      <w:r>
-        <w:t>Customize</w:t>
-      </w:r>
-      <w:r>
-        <w:t xml:space="preserve"> the main navigation to library’s needs</w:t>
-      </w:r>
       <w:bookmarkEnd w:id="100"/>
-      <w:bookmarkEnd w:id="101"/>
     </w:p>
     <w:p>
       <w:pPr>
@@ -6347,7 +6517,10 @@
         <w:t xml:space="preserve">. </w:t>
       </w:r>
       <w:r>
-        <w:t xml:space="preserve">Below is a screenshot of the new site at </w:t>
+        <w:t>Figure 10</w:t>
+      </w:r>
+      <w:r>
+        <w:t xml:space="preserve"> is a screenshot of the new site at </w:t>
       </w:r>
       <w:hyperlink r:id="rId35" w:history="1">
         <w:r>
@@ -6760,7 +6933,10 @@
         </w:tc>
       </w:tr>
     </w:tbl>
-    <w:p/>
+    <w:p>
+      <w:bookmarkStart w:id="101" w:name="_GoBack"/>
+      <w:bookmarkEnd w:id="101"/>
+    </w:p>
     <w:p>
       <w:pPr>
         <w:rPr>
@@ -7881,7 +8057,15 @@
         <w:t>I w</w:t>
       </w:r>
       <w:r>
-        <w:t xml:space="preserve">ould like the site to be more simple, with a better layout and color scheme. </w:t>
+        <w:t xml:space="preserve">ould like the site to be </w:t>
+      </w:r>
+      <w:proofErr w:type="gramStart"/>
+      <w:r>
+        <w:t>more simple</w:t>
+      </w:r>
+      <w:proofErr w:type="gramEnd"/>
+      <w:r>
+        <w:t xml:space="preserve">, with a better layout and color scheme. </w:t>
       </w:r>
     </w:p>
     <w:p>
@@ -7890,7 +8074,15 @@
       </w:pPr>
       <w:r>
         <w:lastRenderedPageBreak/>
-        <w:t>I use the SciFinder database from the databases page and start with an author search. If the author is prolific, I'll use the title stub from the citation I have. I also might Google the author first, and then use Google Scholar to see what references come up.</w:t>
+        <w:t xml:space="preserve">I use the </w:t>
+      </w:r>
+      <w:proofErr w:type="spellStart"/>
+      <w:r>
+        <w:t>SciFinder</w:t>
+      </w:r>
+      <w:proofErr w:type="spellEnd"/>
+      <w:r>
+        <w:t xml:space="preserve"> database from the databases page and start with an author search. If the author is prolific, I'll use the title stub from the citation I have. I also might Google the author first, and then use Google Scholar to see what references come up.</w:t>
       </w:r>
     </w:p>
     <w:p>
@@ -8177,8 +8369,13 @@
         <w:pStyle w:val="Paperbody"/>
       </w:pPr>
       <w:r>
-        <w:t>Working from the user research, we designed a very simple Google-like paper prototype that students could use to find a subscription database on the new library website, named “HawkEye</w:t>
-      </w:r>
+        <w:t>Working from the user research, we designed a very simple Google-like paper prototype that students could use to find a subscription database on the new library website, named “</w:t>
+      </w:r>
+      <w:proofErr w:type="spellStart"/>
+      <w:r>
+        <w:t>HawkEye</w:t>
+      </w:r>
+      <w:proofErr w:type="spellEnd"/>
       <w:r>
         <w:t>.</w:t>
       </w:r>
@@ -8270,8 +8467,13 @@
       <w:bookmarkStart w:id="119" w:name="_Toc411939275"/>
       <w:bookmarkStart w:id="120" w:name="_Toc411939754"/>
       <w:bookmarkStart w:id="121" w:name="_Toc411940150"/>
-      <w:r>
-        <w:t xml:space="preserve">HawkEye prototype – </w:t>
+      <w:proofErr w:type="spellStart"/>
+      <w:r>
+        <w:t>HawkEye</w:t>
+      </w:r>
+      <w:proofErr w:type="spellEnd"/>
+      <w:r>
+        <w:t xml:space="preserve"> prototype – </w:t>
       </w:r>
       <w:r>
         <w:t xml:space="preserve">initial </w:t>
@@ -8437,8 +8639,13 @@
       <w:bookmarkStart w:id="134" w:name="_Toc411939277"/>
       <w:bookmarkStart w:id="135" w:name="_Toc411939756"/>
       <w:bookmarkStart w:id="136" w:name="_Toc411940152"/>
-      <w:r>
-        <w:t>HawkEye prototype – error page</w:t>
+      <w:proofErr w:type="spellStart"/>
+      <w:r>
+        <w:t>HawkEye</w:t>
+      </w:r>
+      <w:proofErr w:type="spellEnd"/>
+      <w:r>
+        <w:t xml:space="preserve"> prototype – error page</w:t>
       </w:r>
       <w:bookmarkEnd w:id="133"/>
       <w:bookmarkEnd w:id="134"/>
@@ -8467,10 +8674,10 @@
             <v:path o:extrusionok="f" gradientshapeok="t" o:connecttype="rect"/>
             <o:lock v:ext="edit" aspectratio="t"/>
           </v:shapetype>
-          <v:shape id="_x0000_i1025" type="#_x0000_t75" style="width:388.5pt;height:298.5pt" o:ole="">
+          <v:shape id="_x0000_i1025" type="#_x0000_t75" style="width:388.45pt;height:298.9pt" o:ole="">
             <v:imagedata r:id="rId42" o:title=""/>
           </v:shape>
-          <o:OLEObject Type="Embed" ProgID="PBrush" ShapeID="_x0000_i1025" DrawAspect="Content" ObjectID="_1485779953" r:id="rId43"/>
+          <o:OLEObject Type="Embed" ProgID="PBrush" ShapeID="_x0000_i1025" DrawAspect="Content" ObjectID="_1485781755" r:id="rId43"/>
         </w:object>
       </w:r>
     </w:p>
@@ -8510,7 +8717,15 @@
         <w:t>assignment</w:t>
       </w:r>
       <w:r>
-        <w:t xml:space="preserve"> to write a 4-page paper on animal physiology for your biology class. Your professor has instructed you to cite at least 2 sources from scholarly articles. You have arrived at the HawkEye home page to search for these sources.</w:t>
+        <w:t xml:space="preserve"> to write a 4-page paper on animal physiology for your biology class. Your professor has instructed you to cite at least 2 sources from scholarly articles. You have arrived at the </w:t>
+      </w:r>
+      <w:proofErr w:type="spellStart"/>
+      <w:r>
+        <w:t>HawkEye</w:t>
+      </w:r>
+      <w:proofErr w:type="spellEnd"/>
+      <w:r>
+        <w:t xml:space="preserve"> home page to search for these sources.</w:t>
       </w:r>
     </w:p>
     <w:p>
@@ -8597,8 +8812,13 @@
       <w:bookmarkStart w:id="149" w:name="_Toc411939279"/>
       <w:bookmarkStart w:id="150" w:name="_Toc411939758"/>
       <w:bookmarkStart w:id="151" w:name="_Toc411940154"/>
-      <w:r>
-        <w:t>HawkEye prototype – revised home page</w:t>
+      <w:proofErr w:type="spellStart"/>
+      <w:r>
+        <w:t>HawkEye</w:t>
+      </w:r>
+      <w:proofErr w:type="spellEnd"/>
+      <w:r>
+        <w:t xml:space="preserve"> prototype – revised home page</w:t>
       </w:r>
       <w:bookmarkEnd w:id="148"/>
       <w:bookmarkEnd w:id="149"/>
@@ -8611,10 +8831,10 @@
       </w:pPr>
       <w:r>
         <w:object w:dxaOrig="12810" w:dyaOrig="8145" w14:anchorId="1AD93952">
-          <v:shape id="_x0000_i1026" type="#_x0000_t75" style="width:453.75pt;height:289.5pt" o:ole="">
+          <v:shape id="_x0000_i1026" type="#_x0000_t75" style="width:453.2pt;height:289.8pt" o:ole="">
             <v:imagedata r:id="rId44" o:title=""/>
           </v:shape>
-          <o:OLEObject Type="Embed" ProgID="PBrush" ShapeID="_x0000_i1026" DrawAspect="Content" ObjectID="_1485779954" r:id="rId45"/>
+          <o:OLEObject Type="Embed" ProgID="PBrush" ShapeID="_x0000_i1026" DrawAspect="Content" ObjectID="_1485781756" r:id="rId45"/>
         </w:object>
       </w:r>
     </w:p>
@@ -8719,7 +8939,15 @@
       <w:bookmarkStart w:id="156" w:name="_Toc406074471"/>
       <w:bookmarkStart w:id="157" w:name="_Toc412021873"/>
       <w:r>
-        <w:t xml:space="preserve">Betz, Sonya, Robyn Hall, &amp; Tabatha Farney. (2014, October 27). </w:t>
+        <w:t xml:space="preserve">Betz, Sonya, Robyn Hall, &amp; Tabatha </w:t>
+      </w:r>
+      <w:proofErr w:type="spellStart"/>
+      <w:r>
+        <w:t>Farney</w:t>
+      </w:r>
+      <w:proofErr w:type="spellEnd"/>
+      <w:r>
+        <w:t xml:space="preserve">. (2014, October 27). </w:t>
       </w:r>
       <w:r>
         <w:rPr>
@@ -8729,7 +8957,15 @@
         <w:t>Polishing Up Your Website</w:t>
       </w:r>
       <w:r>
-        <w:t>. Monterey Conference Center presented at the Internet Librarian, Monterey, CA. Retrieved from http://internet-librarian.infotoday.com/2014/Sessions/B101-Web-Trends-to-Watch-in-2015-7849.aspx</w:t>
+        <w:t xml:space="preserve">. Monterey Conference Center presented at the Internet Librarian, Monterey, </w:t>
+      </w:r>
+      <w:proofErr w:type="gramStart"/>
+      <w:r>
+        <w:t>CA</w:t>
+      </w:r>
+      <w:proofErr w:type="gramEnd"/>
+      <w:r>
+        <w:t>. Retrieved from http://internet-librarian.infotoday.com/2014/Sessions/B101-Web-Trends-to-Watch-in-2015-7849.aspx</w:t>
       </w:r>
     </w:p>
     <w:p>
@@ -8790,8 +9026,13 @@
       <w:pPr>
         <w:pStyle w:val="Bibliographylist"/>
       </w:pPr>
-      <w:r>
-        <w:t xml:space="preserve">Hoeppner, A. (2012). The Ins and Outs of Evaluating Web-Scale Discovery Services. </w:t>
+      <w:proofErr w:type="spellStart"/>
+      <w:r>
+        <w:t>Hoeppner</w:t>
+      </w:r>
+      <w:proofErr w:type="spellEnd"/>
+      <w:r>
+        <w:t xml:space="preserve">, A. (2012). The Ins and Outs of Evaluating Web-Scale Discovery Services. </w:t>
       </w:r>
       <w:r>
         <w:rPr>
@@ -8819,15 +9060,36 @@
         <w:pStyle w:val="Bibliographylist"/>
       </w:pPr>
       <w:r>
-        <w:t>How a session is defined in Analytics - Analytics Help. (n.d.). Retrieved January 27, 2015, from https://support.google.com/analytics/answer/2731565?hl=en</w:t>
+        <w:t>How a session is defined in Analytics - Analytics Help. (</w:t>
+      </w:r>
+      <w:proofErr w:type="spellStart"/>
+      <w:r>
+        <w:t>n.d.</w:t>
+      </w:r>
+      <w:proofErr w:type="spellEnd"/>
+      <w:r>
+        <w:t>). Retrieved January 27, 2015, from https://support.google.com/analytics/answer/2731565?hl=en</w:t>
       </w:r>
     </w:p>
     <w:p>
       <w:pPr>
         <w:pStyle w:val="Bibliographylist"/>
       </w:pPr>
-      <w:r>
-        <w:t xml:space="preserve">Katsanos, C., Tselios, N., &amp; Avouris, N. (2010). A Survey of Tools Supporting Design and Evaluation of Websites Based on Models of Human Information Interaction. </w:t>
+      <w:proofErr w:type="spellStart"/>
+      <w:r>
+        <w:t>Katsanos</w:t>
+      </w:r>
+      <w:proofErr w:type="spellEnd"/>
+      <w:r>
+        <w:t xml:space="preserve">, C., Tselios, N., &amp; </w:t>
+      </w:r>
+      <w:proofErr w:type="spellStart"/>
+      <w:r>
+        <w:t>Avouris</w:t>
+      </w:r>
+      <w:proofErr w:type="spellEnd"/>
+      <w:r>
+        <w:t xml:space="preserve">, N. (2010). A Survey of Tools Supporting Design and Evaluation of Websites Based on Models of Human Information Interaction. </w:t>
       </w:r>
       <w:r>
         <w:rPr>
@@ -8865,15 +9127,44 @@
         <w:t>Web Trends to Watch in 2015</w:t>
       </w:r>
       <w:r>
-        <w:t>. Monterey Conference Center presented at the Internet Librarian, Monterey, CA. Retrieved from http://internet-librarian.infotoday.com/2014/Sessions/B101-Web-Trends-to-Watch-in-2015-7849.aspx</w:t>
+        <w:t xml:space="preserve">. Monterey Conference Center presented at the Internet Librarian, Monterey, </w:t>
+      </w:r>
+      <w:proofErr w:type="gramStart"/>
+      <w:r>
+        <w:t>CA</w:t>
+      </w:r>
+      <w:proofErr w:type="gramEnd"/>
+      <w:r>
+        <w:t>. Retrieved from http://internet-librarian.infotoday.com/2014/Sessions/B101-Web-Trends-to-Watch-in-2015-7849.aspx</w:t>
       </w:r>
     </w:p>
     <w:p>
       <w:pPr>
         <w:pStyle w:val="Bibliographylist"/>
       </w:pPr>
-      <w:r>
-        <w:t>Kolowich, S. (n.d.). What Students Don’t Know. Retrieved January 13, 2015, from https://www.insidehighered.com/news/2011/08/22/erial_study_of_student_research_habits_at_illinois_university_libraries_reveals_alarmingly_poor_information_literacy_and_skills</w:t>
+      <w:proofErr w:type="spellStart"/>
+      <w:r>
+        <w:t>Kolowich</w:t>
+      </w:r>
+      <w:proofErr w:type="spellEnd"/>
+      <w:r>
+        <w:t>, S. (</w:t>
+      </w:r>
+      <w:proofErr w:type="spellStart"/>
+      <w:r>
+        <w:t>n.d.</w:t>
+      </w:r>
+      <w:proofErr w:type="spellEnd"/>
+      <w:r>
+        <w:t xml:space="preserve">). What Students Don’t </w:t>
+      </w:r>
+      <w:proofErr w:type="gramStart"/>
+      <w:r>
+        <w:t>Know.</w:t>
+      </w:r>
+      <w:proofErr w:type="gramEnd"/>
+      <w:r>
+        <w:t xml:space="preserve"> Retrieved January 13, 2015, from https://www.insidehighered.com/news/2011/08/22/erial_study_of_student_research_habits_at_illinois_university_libraries_reveals_alarmingly_poor_information_literacy_and_skills</w:t>
       </w:r>
     </w:p>
     <w:p>
@@ -8910,7 +9201,15 @@
       </w:pPr>
       <w:r>
         <w:lastRenderedPageBreak/>
-        <w:t xml:space="preserve">Laird, T. F. N., &amp; Kuh, G. D. (2005). Student Experiences with Information Technology and Their Relationship to Other Aspects of Student Engagement. </w:t>
+        <w:t xml:space="preserve">Laird, T. F. N., &amp; </w:t>
+      </w:r>
+      <w:proofErr w:type="spellStart"/>
+      <w:r>
+        <w:t>Kuh</w:t>
+      </w:r>
+      <w:proofErr w:type="spellEnd"/>
+      <w:r>
+        <w:t xml:space="preserve">, G. D. (2005). Student Experiences with Information Technology and Their Relationship to Other Aspects of Student Engagement. </w:t>
       </w:r>
       <w:r>
         <w:rPr>
@@ -8930,15 +9229,36 @@
         <w:t>46</w:t>
       </w:r>
       <w:r>
-        <w:t>(2), 211–233. doi:10.1007/s11162-004-1600-y</w:t>
+        <w:t xml:space="preserve">(2), 211–233. </w:t>
+      </w:r>
+      <w:proofErr w:type="gramStart"/>
+      <w:r>
+        <w:t>doi:</w:t>
+      </w:r>
+      <w:proofErr w:type="gramEnd"/>
+      <w:r>
+        <w:t>10.1007/s11162-004-1600-y</w:t>
       </w:r>
     </w:p>
     <w:p>
       <w:pPr>
         <w:pStyle w:val="Bibliographylist"/>
       </w:pPr>
-      <w:r>
-        <w:t xml:space="preserve">Melançon, Benjamin. (c c2011.). </w:t>
+      <w:proofErr w:type="spellStart"/>
+      <w:r>
+        <w:t>Melançon</w:t>
+      </w:r>
+      <w:proofErr w:type="spellEnd"/>
+      <w:r>
+        <w:t>, Benjamin. (</w:t>
+      </w:r>
+      <w:proofErr w:type="gramStart"/>
+      <w:r>
+        <w:t>c</w:t>
+      </w:r>
+      <w:proofErr w:type="gramEnd"/>
+      <w:r>
+        <w:t xml:space="preserve"> c2011.). </w:t>
       </w:r>
       <w:r>
         <w:rPr>
@@ -8948,7 +9268,20 @@
         <w:t>The definitive guide to Drupal 7</w:t>
       </w:r>
       <w:r>
-        <w:t>. New York : Apress,. Retrieved from http://library.books24x7.com.ezproxy.gl.iit.edu/toc.aspx?bkid=43343</w:t>
+        <w:t xml:space="preserve">. New York : </w:t>
+      </w:r>
+      <w:proofErr w:type="spellStart"/>
+      <w:r>
+        <w:t>Apress</w:t>
+      </w:r>
+      <w:proofErr w:type="spellEnd"/>
+      <w:proofErr w:type="gramStart"/>
+      <w:r>
+        <w:t>,.</w:t>
+      </w:r>
+      <w:proofErr w:type="gramEnd"/>
+      <w:r>
+        <w:t xml:space="preserve"> Retrieved from http://library.books24x7.com.ezproxy.gl.iit.edu/toc.aspx?bkid=43343</w:t>
       </w:r>
     </w:p>
     <w:p>
@@ -8994,15 +9327,33 @@
         <w:t>The user is always right : a practical guide to creating and using personas for the Web</w:t>
       </w:r>
       <w:r>
-        <w:t>. Berkeley, CA : New Riders,.</w:t>
-      </w:r>
+        <w:t>. Berkeley, CA : New Riders</w:t>
+      </w:r>
+      <w:proofErr w:type="gramStart"/>
+      <w:r>
+        <w:t>,.</w:t>
+      </w:r>
+      <w:proofErr w:type="gramEnd"/>
     </w:p>
     <w:p>
       <w:pPr>
         <w:pStyle w:val="Bibliographylist"/>
       </w:pPr>
-      <w:r>
-        <w:t xml:space="preserve">Nooshinfard, F., &amp; Ziaei, S. (2011). Academic Library Websites as Marketing Tools. </w:t>
+      <w:proofErr w:type="spellStart"/>
+      <w:r>
+        <w:t>Nooshinfard</w:t>
+      </w:r>
+      <w:proofErr w:type="spellEnd"/>
+      <w:r>
+        <w:t xml:space="preserve">, F., &amp; </w:t>
+      </w:r>
+      <w:proofErr w:type="spellStart"/>
+      <w:r>
+        <w:t>Ziaei</w:t>
+      </w:r>
+      <w:proofErr w:type="spellEnd"/>
+      <w:r>
+        <w:t xml:space="preserve">, S. (2011). Academic Library Websites as Marketing Tools. </w:t>
       </w:r>
       <w:r>
         <w:rPr>
@@ -9019,8 +9370,13 @@
       <w:pPr>
         <w:pStyle w:val="Bibliographylist"/>
       </w:pPr>
-      <w:r>
-        <w:t xml:space="preserve">O’neil, M. (2014, April 21). Confronting the Myth of the “Digital Native.” </w:t>
+      <w:proofErr w:type="spellStart"/>
+      <w:r>
+        <w:t>O’neil</w:t>
+      </w:r>
+      <w:proofErr w:type="spellEnd"/>
+      <w:r>
+        <w:t xml:space="preserve">, M. (2014, April 21). Confronting the Myth of the “Digital Native.” </w:t>
       </w:r>
       <w:r>
         <w:rPr>
@@ -9038,7 +9394,23 @@
         <w:pStyle w:val="Bibliographylist"/>
       </w:pPr>
       <w:r>
-        <w:t>Our Partnership | HathiTrust Digital Library. (n.d.). Retrieved January 25, 2015, from http://www.hathitrust.org/partnership</w:t>
+        <w:t xml:space="preserve">Our Partnership | </w:t>
+      </w:r>
+      <w:proofErr w:type="spellStart"/>
+      <w:r>
+        <w:t>HathiTrust</w:t>
+      </w:r>
+      <w:proofErr w:type="spellEnd"/>
+      <w:r>
+        <w:t xml:space="preserve"> Digital Library. (</w:t>
+      </w:r>
+      <w:proofErr w:type="spellStart"/>
+      <w:r>
+        <w:t>n.d.</w:t>
+      </w:r>
+      <w:proofErr w:type="spellEnd"/>
+      <w:r>
+        <w:t>). Retrieved January 25, 2015, from http://www.hathitrust.org/partnership</w:t>
       </w:r>
     </w:p>
     <w:p>
@@ -9046,7 +9418,15 @@
         <w:pStyle w:val="Bibliographylist"/>
       </w:pPr>
       <w:r>
-        <w:t>Paul V. Galvin Library - Mission, Vision, and Strategic Plan. (n.d.). Retrieved December 9, 2014, from http://library.iit.edu/mission/</w:t>
+        <w:t>Paul V. Galvin Library - Mission, Vision, and Strategic Plan. (</w:t>
+      </w:r>
+      <w:proofErr w:type="spellStart"/>
+      <w:r>
+        <w:t>n.d.</w:t>
+      </w:r>
+      <w:proofErr w:type="spellEnd"/>
+      <w:r>
+        <w:t>). Retrieved December 9, 2014, from http://library.iit.edu/mission/</w:t>
       </w:r>
     </w:p>
     <w:p>
@@ -9110,22 +9490,44 @@
         <w:pStyle w:val="Bibliographylist"/>
       </w:pPr>
       <w:r>
-        <w:t>Prioritizing Structure in Web Content Projects. (n.d.). Retrieved February 18, 2015, from http://alistapart.com/blog/post/prioritizing-structure-in-web-content-projects</w:t>
+        <w:t>Prioritizing Structure in Web Content Projects. (</w:t>
+      </w:r>
+      <w:proofErr w:type="spellStart"/>
+      <w:r>
+        <w:t>n.d.</w:t>
+      </w:r>
+      <w:proofErr w:type="spellEnd"/>
+      <w:r>
+        <w:t>). Retrieved February 18, 2015, from http://alistapart.com/blog/post/prioritizing-structure-in-web-content-projects</w:t>
       </w:r>
     </w:p>
     <w:p>
       <w:pPr>
         <w:pStyle w:val="Bibliographylist"/>
       </w:pPr>
-      <w:r>
-        <w:t xml:space="preserve">Saffer, D. (2013). </w:t>
-      </w:r>
+      <w:proofErr w:type="spellStart"/>
+      <w:r>
+        <w:t>Saffer</w:t>
+      </w:r>
+      <w:proofErr w:type="spellEnd"/>
+      <w:r>
+        <w:t xml:space="preserve">, D. (2013). </w:t>
+      </w:r>
+      <w:proofErr w:type="spellStart"/>
       <w:r>
         <w:rPr>
           <w:i/>
           <w:iCs/>
         </w:rPr>
-        <w:t>Microinteractions: Full Color Edition: Designing with Details</w:t>
+        <w:t>Microinteractions</w:t>
+      </w:r>
+      <w:proofErr w:type="spellEnd"/>
+      <w:r>
+        <w:rPr>
+          <w:i/>
+          <w:iCs/>
+        </w:rPr>
+        <w:t>: Full Color Edition: Designing with Details</w:t>
       </w:r>
       <w:r>
         <w:t xml:space="preserve"> (1 edition). Sebastopol, CA: O’Reilly Media.</w:t>
@@ -9135,8 +9537,29 @@
       <w:pPr>
         <w:pStyle w:val="Bibliographylist"/>
       </w:pPr>
-      <w:r>
-        <w:t xml:space="preserve">Soria, K. M., Fransen, J., &amp; Nackerud, S. (2013). Library Use and Undergraduate Student Outcomes: New Evidence for Students’ Retention and Academic Success. </w:t>
+      <w:proofErr w:type="spellStart"/>
+      <w:r>
+        <w:t>Soria</w:t>
+      </w:r>
+      <w:proofErr w:type="spellEnd"/>
+      <w:r>
+        <w:t xml:space="preserve">, K. M., </w:t>
+      </w:r>
+      <w:proofErr w:type="spellStart"/>
+      <w:r>
+        <w:t>Fransen</w:t>
+      </w:r>
+      <w:proofErr w:type="spellEnd"/>
+      <w:r>
+        <w:t xml:space="preserve">, J., &amp; </w:t>
+      </w:r>
+      <w:proofErr w:type="spellStart"/>
+      <w:r>
+        <w:t>Nackerud</w:t>
+      </w:r>
+      <w:proofErr w:type="spellEnd"/>
+      <w:r>
+        <w:t xml:space="preserve">, S. (2013). Library Use and Undergraduate Student Outcomes: New Evidence for Students’ Retention and Academic Success. </w:t>
       </w:r>
       <w:r>
         <w:rPr>
@@ -9456,7 +9879,7 @@
           <w:rPr>
             <w:noProof/>
           </w:rPr>
-          <w:t>14</w:t>
+          <w:t>16</w:t>
         </w:r>
         <w:r>
           <w:rPr>
@@ -15370,7 +15793,7 @@
 </file>
 
 <file path=customXml/itemProps1.xml><?xml version="1.0" encoding="utf-8"?>
-<ds:datastoreItem xmlns:ds="http://schemas.openxmlformats.org/officeDocument/2006/customXml" ds:itemID="{C7789407-9343-48AA-9F67-B2EA43374677}">
+<ds:datastoreItem xmlns:ds="http://schemas.openxmlformats.org/officeDocument/2006/customXml" ds:itemID="{96FD4F6F-3F1F-4682-BB21-24619B238388}">
   <ds:schemaRefs>
     <ds:schemaRef ds:uri="http://schemas.openxmlformats.org/officeDocument/2006/bibliography"/>
   </ds:schemaRefs>

</xml_diff>

<commit_message>
added user personas section
</commit_message>
<xml_diff>
--- a/paper/mastersProjectPaper.docx
+++ b/paper/mastersProjectPaper.docx
@@ -106,17 +106,8 @@
           <w:sz w:val="36"/>
           <w:szCs w:val="36"/>
         </w:rPr>
-        <w:t xml:space="preserve">Dr. Karl </w:t>
-      </w:r>
-      <w:proofErr w:type="spellStart"/>
-      <w:r>
-        <w:rPr>
-          <w:sz w:val="36"/>
-          <w:szCs w:val="36"/>
-        </w:rPr>
-        <w:t>Stolley</w:t>
-      </w:r>
-      <w:proofErr w:type="spellEnd"/>
+        <w:t>Dr. Karl Stolley</w:t>
+      </w:r>
     </w:p>
     <w:p>
       <w:pPr>
@@ -826,14 +817,7 @@
                 <w:noProof/>
                 <w:webHidden/>
               </w:rPr>
-              <w:t>1</w:t>
-            </w:r>
-            <w:r>
-              <w:rPr>
-                <w:noProof/>
-                <w:webHidden/>
-              </w:rPr>
-              <w:t>0</w:t>
+              <w:t>10</w:t>
             </w:r>
             <w:r>
               <w:rPr>
@@ -2714,15 +2698,7 @@
         <w:t xml:space="preserve">the Drupal </w:t>
       </w:r>
       <w:r>
-        <w:t xml:space="preserve">environment is available on </w:t>
-      </w:r>
-      <w:proofErr w:type="spellStart"/>
-      <w:r>
-        <w:t>GitHub</w:t>
-      </w:r>
-      <w:proofErr w:type="spellEnd"/>
-      <w:r>
-        <w:t xml:space="preserve"> at </w:t>
+        <w:t xml:space="preserve">environment is available on GitHub at </w:t>
       </w:r>
       <w:hyperlink r:id="rId16" w:history="1">
         <w:r>
@@ -2786,13 +2762,8 @@
       </w:r>
       <w:r>
         <w:lastRenderedPageBreak/>
-        <w:t xml:space="preserve">page for the </w:t>
-      </w:r>
-      <w:proofErr w:type="gramStart"/>
-      <w:r>
-        <w:t>Fall</w:t>
-      </w:r>
-      <w:proofErr w:type="gramEnd"/>
+        <w:t>page for the Fall</w:t>
+      </w:r>
       <w:r>
         <w:t xml:space="preserve"> 2013</w:t>
       </w:r>
@@ -2932,14 +2903,27 @@
       <w:r>
         <w:t xml:space="preserve">Table </w:t>
       </w:r>
-      <w:fldSimple w:instr=" SEQ Table \* ARABIC ">
-        <w:r>
-          <w:rPr>
-            <w:noProof/>
-          </w:rPr>
-          <w:t>1</w:t>
-        </w:r>
-      </w:fldSimple>
+      <w:r>
+        <w:fldChar w:fldCharType="begin"/>
+      </w:r>
+      <w:r>
+        <w:instrText xml:space="preserve"> SEQ Table \* ARABIC </w:instrText>
+      </w:r>
+      <w:r>
+        <w:fldChar w:fldCharType="separate"/>
+      </w:r>
+      <w:r>
+        <w:rPr>
+          <w:noProof/>
+        </w:rPr>
+        <w:t>1</w:t>
+      </w:r>
+      <w:r>
+        <w:rPr>
+          <w:noProof/>
+        </w:rPr>
+        <w:fldChar w:fldCharType="end"/>
+      </w:r>
       <w:r>
         <w:t>: Content inventory</w:t>
       </w:r>
@@ -3248,15 +3232,7 @@
               <w:pStyle w:val="table"/>
             </w:pPr>
             <w:r>
-              <w:t>Provides search options for databases ranging from A-</w:t>
-            </w:r>
-            <w:proofErr w:type="spellStart"/>
-            <w:r>
-              <w:t>Z.Offers</w:t>
-            </w:r>
-            <w:proofErr w:type="spellEnd"/>
-            <w:r>
-              <w:t xml:space="preserve"> a keyword search and allows user t</w:t>
+              <w:t>Provides search options for databases ranging from A-Z.Offers a keyword search and allows user t</w:t>
             </w:r>
             <w:r>
               <w:t>o search a database by subject.</w:t>
@@ -3352,15 +3328,7 @@
               <w:pStyle w:val="table"/>
             </w:pPr>
             <w:r>
-              <w:t xml:space="preserve">Landing page from </w:t>
-            </w:r>
-            <w:proofErr w:type="spellStart"/>
-            <w:r>
-              <w:t>MyIIT</w:t>
-            </w:r>
-            <w:proofErr w:type="spellEnd"/>
-            <w:r>
-              <w:t xml:space="preserve"> "Library e-resources" link (databases page)</w:t>
+              <w:t>Landing page from MyIIT "Library e-resources" link (databases page)</w:t>
             </w:r>
           </w:p>
         </w:tc>
@@ -3452,13 +3420,8 @@
             <w:pPr>
               <w:pStyle w:val="table"/>
             </w:pPr>
-            <w:proofErr w:type="spellStart"/>
-            <w:r>
-              <w:t>EZProxy</w:t>
-            </w:r>
-            <w:proofErr w:type="spellEnd"/>
-            <w:r>
-              <w:t xml:space="preserve"> prepend</w:t>
+            <w:r>
+              <w:t>EZProxy prepend</w:t>
             </w:r>
             <w:r>
               <w:t xml:space="preserve"> on database URLS</w:t>
@@ -3647,15 +3610,7 @@
               <w:pStyle w:val="table"/>
             </w:pPr>
             <w:r>
-              <w:t xml:space="preserve">Discusses options for borrowing physical items: IIT, I-Share and </w:t>
-            </w:r>
-            <w:proofErr w:type="spellStart"/>
-            <w:r>
-              <w:t>WorldCat</w:t>
-            </w:r>
-            <w:proofErr w:type="spellEnd"/>
-            <w:r>
-              <w:t>.</w:t>
+              <w:t>Discusses options for borrowing physical items: IIT, I-Share and WorldCat.</w:t>
             </w:r>
           </w:p>
         </w:tc>
@@ -4378,27 +4333,35 @@
       <w:r>
         <w:t xml:space="preserve">Figure </w:t>
       </w:r>
-      <w:fldSimple w:instr=" SEQ Figure \* ARABIC ">
-        <w:r>
-          <w:rPr>
-            <w:noProof/>
-          </w:rPr>
-          <w:t>1</w:t>
-        </w:r>
-      </w:fldSimple>
+      <w:r>
+        <w:fldChar w:fldCharType="begin"/>
+      </w:r>
+      <w:r>
+        <w:instrText xml:space="preserve"> SEQ Figure \* ARABIC </w:instrText>
+      </w:r>
+      <w:r>
+        <w:fldChar w:fldCharType="separate"/>
+      </w:r>
+      <w:r>
+        <w:rPr>
+          <w:noProof/>
+        </w:rPr>
+        <w:t>1</w:t>
+      </w:r>
+      <w:r>
+        <w:rPr>
+          <w:noProof/>
+        </w:rPr>
+        <w:fldChar w:fldCharType="end"/>
+      </w:r>
       <w:r>
         <w:t xml:space="preserve">: </w:t>
       </w:r>
-      <w:proofErr w:type="spellStart"/>
       <w:r>
         <w:t>P</w:t>
       </w:r>
       <w:r>
-        <w:t>ageviews</w:t>
-      </w:r>
-      <w:proofErr w:type="spellEnd"/>
-      <w:r>
-        <w:t xml:space="preserve"> above and below 1%</w:t>
+        <w:t>ageviews above and below 1%</w:t>
       </w:r>
       <w:bookmarkEnd w:id="14"/>
       <w:bookmarkEnd w:id="15"/>
@@ -4696,23 +4659,7 @@
         <w:t>are not accessible from the GRC website but still exist on the server. They were</w:t>
       </w:r>
       <w:r>
-        <w:t xml:space="preserve"> likely accessed by someone who was doing research on the architect </w:t>
-      </w:r>
-      <w:proofErr w:type="spellStart"/>
-      <w:r>
-        <w:t>Mies</w:t>
-      </w:r>
-      <w:proofErr w:type="spellEnd"/>
-      <w:r>
-        <w:t xml:space="preserve"> van der </w:t>
-      </w:r>
-      <w:proofErr w:type="spellStart"/>
-      <w:r>
-        <w:t>Rohe</w:t>
-      </w:r>
-      <w:proofErr w:type="spellEnd"/>
-      <w:r>
-        <w:t xml:space="preserve">. This content will be reviewed to determine if it contains any unique material, or if the IIT University Archives pages </w:t>
+        <w:t xml:space="preserve"> likely accessed by someone who was doing research on the architect Mies van der Rohe. This content will be reviewed to determine if it contains any unique material, or if the IIT University Archives pages </w:t>
       </w:r>
       <w:r>
         <w:t>about</w:t>
@@ -4750,35 +4697,40 @@
       <w:r>
         <w:t xml:space="preserve">Figure </w:t>
       </w:r>
-      <w:fldSimple w:instr=" SEQ Figure \* ARABIC ">
-        <w:r>
-          <w:rPr>
-            <w:noProof/>
-          </w:rPr>
-          <w:t>2</w:t>
-        </w:r>
-        <w:bookmarkEnd w:id="21"/>
-        <w:bookmarkEnd w:id="22"/>
-        <w:bookmarkEnd w:id="23"/>
-        <w:bookmarkEnd w:id="24"/>
-        <w:bookmarkEnd w:id="25"/>
-        <w:bookmarkEnd w:id="26"/>
-      </w:fldSimple>
+      <w:r>
+        <w:fldChar w:fldCharType="begin"/>
+      </w:r>
+      <w:r>
+        <w:instrText xml:space="preserve"> SEQ Figure \* ARABIC </w:instrText>
+      </w:r>
+      <w:r>
+        <w:fldChar w:fldCharType="separate"/>
+      </w:r>
+      <w:r>
+        <w:rPr>
+          <w:noProof/>
+        </w:rPr>
+        <w:t>2</w:t>
+      </w:r>
+      <w:bookmarkEnd w:id="21"/>
+      <w:bookmarkEnd w:id="22"/>
+      <w:bookmarkEnd w:id="23"/>
+      <w:bookmarkEnd w:id="24"/>
+      <w:bookmarkEnd w:id="25"/>
+      <w:bookmarkEnd w:id="26"/>
+      <w:r>
+        <w:rPr>
+          <w:noProof/>
+        </w:rPr>
+        <w:fldChar w:fldCharType="end"/>
+      </w:r>
       <w:bookmarkStart w:id="32" w:name="_Toc411939192"/>
       <w:bookmarkStart w:id="33" w:name="_Toc411939265"/>
       <w:r>
         <w:t xml:space="preserve">: </w:t>
       </w:r>
       <w:r>
-        <w:t xml:space="preserve">Screenshot of Google Analytics’ </w:t>
-      </w:r>
-      <w:proofErr w:type="spellStart"/>
-      <w:r>
-        <w:t>pageviews</w:t>
-      </w:r>
-      <w:proofErr w:type="spellEnd"/>
-      <w:r>
-        <w:t xml:space="preserve"> for the Graham Resource Center, in order of most visited pages from </w:t>
+        <w:t xml:space="preserve">Screenshot of Google Analytics’ pageviews for the Graham Resource Center, in order of most visited pages from </w:t>
       </w:r>
       <w:r>
         <w:t>19 Aug 19, 2013 - 10 May 2014</w:t>
@@ -4920,20 +4872,33 @@
       <w:r>
         <w:t xml:space="preserve">Figure </w:t>
       </w:r>
-      <w:fldSimple w:instr=" SEQ Figure \* ARABIC ">
-        <w:r>
-          <w:rPr>
-            <w:noProof/>
-          </w:rPr>
-          <w:t>3</w:t>
-        </w:r>
-        <w:bookmarkEnd w:id="35"/>
-        <w:bookmarkEnd w:id="36"/>
-        <w:bookmarkEnd w:id="37"/>
-        <w:bookmarkEnd w:id="38"/>
-        <w:bookmarkEnd w:id="39"/>
-        <w:bookmarkEnd w:id="40"/>
-      </w:fldSimple>
+      <w:r>
+        <w:fldChar w:fldCharType="begin"/>
+      </w:r>
+      <w:r>
+        <w:instrText xml:space="preserve"> SEQ Figure \* ARABIC </w:instrText>
+      </w:r>
+      <w:r>
+        <w:fldChar w:fldCharType="separate"/>
+      </w:r>
+      <w:r>
+        <w:rPr>
+          <w:noProof/>
+        </w:rPr>
+        <w:t>3</w:t>
+      </w:r>
+      <w:bookmarkEnd w:id="35"/>
+      <w:bookmarkEnd w:id="36"/>
+      <w:bookmarkEnd w:id="37"/>
+      <w:bookmarkEnd w:id="38"/>
+      <w:bookmarkEnd w:id="39"/>
+      <w:bookmarkEnd w:id="40"/>
+      <w:r>
+        <w:rPr>
+          <w:noProof/>
+        </w:rPr>
+        <w:fldChar w:fldCharType="end"/>
+      </w:r>
       <w:bookmarkStart w:id="47" w:name="_Toc411939194"/>
       <w:bookmarkStart w:id="48" w:name="_Toc411939267"/>
       <w:bookmarkEnd w:id="41"/>
@@ -5101,20 +5066,33 @@
       <w:r>
         <w:t xml:space="preserve">Figure </w:t>
       </w:r>
-      <w:fldSimple w:instr=" SEQ Figure \* ARABIC ">
-        <w:r>
-          <w:rPr>
-            <w:noProof/>
-          </w:rPr>
-          <w:t>4</w:t>
-        </w:r>
-        <w:bookmarkEnd w:id="49"/>
-        <w:bookmarkEnd w:id="50"/>
-        <w:bookmarkEnd w:id="51"/>
-        <w:bookmarkEnd w:id="52"/>
-        <w:bookmarkEnd w:id="53"/>
-        <w:bookmarkEnd w:id="54"/>
-      </w:fldSimple>
+      <w:r>
+        <w:fldChar w:fldCharType="begin"/>
+      </w:r>
+      <w:r>
+        <w:instrText xml:space="preserve"> SEQ Figure \* ARABIC </w:instrText>
+      </w:r>
+      <w:r>
+        <w:fldChar w:fldCharType="separate"/>
+      </w:r>
+      <w:r>
+        <w:rPr>
+          <w:noProof/>
+        </w:rPr>
+        <w:t>4</w:t>
+      </w:r>
+      <w:bookmarkEnd w:id="49"/>
+      <w:bookmarkEnd w:id="50"/>
+      <w:bookmarkEnd w:id="51"/>
+      <w:bookmarkEnd w:id="52"/>
+      <w:bookmarkEnd w:id="53"/>
+      <w:bookmarkEnd w:id="54"/>
+      <w:r>
+        <w:rPr>
+          <w:noProof/>
+        </w:rPr>
+        <w:fldChar w:fldCharType="end"/>
+      </w:r>
       <w:bookmarkStart w:id="61" w:name="_Toc411939196"/>
       <w:bookmarkStart w:id="62" w:name="_Toc411939269"/>
       <w:bookmarkEnd w:id="55"/>
@@ -5226,15 +5204,7 @@
         <w:t>)</w:t>
       </w:r>
       <w:r>
-        <w:t>. The new site includes a one-</w:t>
-      </w:r>
-      <w:proofErr w:type="gramStart"/>
-      <w:r>
-        <w:t>to</w:t>
-      </w:r>
-      <w:proofErr w:type="gramEnd"/>
-      <w:r>
-        <w:t xml:space="preserve"> many </w:t>
+        <w:t xml:space="preserve">. The new site includes a one-to many </w:t>
       </w:r>
       <w:r>
         <w:t xml:space="preserve">field </w:t>
@@ -5305,20 +5275,33 @@
         <w:lastRenderedPageBreak/>
         <w:t xml:space="preserve">Figure </w:t>
       </w:r>
-      <w:fldSimple w:instr=" SEQ Figure \* ARABIC ">
-        <w:r>
-          <w:rPr>
-            <w:noProof/>
-          </w:rPr>
-          <w:t>5</w:t>
-        </w:r>
-        <w:bookmarkEnd w:id="63"/>
-        <w:bookmarkEnd w:id="64"/>
-        <w:bookmarkEnd w:id="65"/>
-        <w:bookmarkEnd w:id="66"/>
-        <w:bookmarkEnd w:id="67"/>
-        <w:bookmarkEnd w:id="68"/>
-      </w:fldSimple>
+      <w:r>
+        <w:fldChar w:fldCharType="begin"/>
+      </w:r>
+      <w:r>
+        <w:instrText xml:space="preserve"> SEQ Figure \* ARABIC </w:instrText>
+      </w:r>
+      <w:r>
+        <w:fldChar w:fldCharType="separate"/>
+      </w:r>
+      <w:r>
+        <w:rPr>
+          <w:noProof/>
+        </w:rPr>
+        <w:t>5</w:t>
+      </w:r>
+      <w:bookmarkEnd w:id="63"/>
+      <w:bookmarkEnd w:id="64"/>
+      <w:bookmarkEnd w:id="65"/>
+      <w:bookmarkEnd w:id="66"/>
+      <w:bookmarkEnd w:id="67"/>
+      <w:bookmarkEnd w:id="68"/>
+      <w:r>
+        <w:rPr>
+          <w:noProof/>
+        </w:rPr>
+        <w:fldChar w:fldCharType="end"/>
+      </w:r>
       <w:bookmarkStart w:id="75" w:name="_Toc411939198"/>
       <w:bookmarkStart w:id="76" w:name="_Toc411939271"/>
       <w:bookmarkEnd w:id="69"/>
@@ -5410,38 +5393,23 @@
         <w:pStyle w:val="Heading3"/>
       </w:pPr>
       <w:bookmarkStart w:id="77" w:name="_Toc412021861"/>
-      <w:proofErr w:type="spellStart"/>
       <w:r>
         <w:t>Microinteractions</w:t>
       </w:r>
       <w:bookmarkEnd w:id="77"/>
-      <w:proofErr w:type="spellEnd"/>
     </w:p>
     <w:p>
       <w:pPr>
         <w:pStyle w:val="Paperbody"/>
       </w:pPr>
       <w:r>
-        <w:t xml:space="preserve">There is a new phrase being used user design: </w:t>
-      </w:r>
-      <w:proofErr w:type="spellStart"/>
-      <w:r>
-        <w:t>micro</w:t>
+        <w:t>There is a new phrase being used user design: micro</w:t>
       </w:r>
       <w:r>
         <w:t>interactions</w:t>
       </w:r>
-      <w:proofErr w:type="spellEnd"/>
-      <w:r>
-        <w:t xml:space="preserve">. They are, as described by </w:t>
-      </w:r>
-      <w:proofErr w:type="spellStart"/>
-      <w:r>
-        <w:t>Saffer</w:t>
-      </w:r>
-      <w:proofErr w:type="spellEnd"/>
-      <w:r>
-        <w:t xml:space="preserve"> “a tiny piece of functionality that does only one thing” (2). I</w:t>
+      <w:r>
+        <w:t>. They are, as described by Saffer “a tiny piece of functionality that does only one thing” (2). I</w:t>
       </w:r>
       <w:r>
         <w:t>nviting a user to “like” a Facebook page or sign up for an email list (King 2014)</w:t>
@@ -5453,15 +5421,7 @@
         <w:t>. M</w:t>
       </w:r>
       <w:r>
-        <w:t xml:space="preserve">ost </w:t>
-      </w:r>
-      <w:proofErr w:type="spellStart"/>
-      <w:r>
-        <w:t>microinteractions</w:t>
-      </w:r>
-      <w:proofErr w:type="spellEnd"/>
-      <w:r>
-        <w:t xml:space="preserve"> seem to be designed for </w:t>
+        <w:t xml:space="preserve">ost microinteractions seem to be designed for </w:t>
       </w:r>
       <w:r>
         <w:t xml:space="preserve">marketing purposes, but I </w:t>
@@ -5619,20 +5579,33 @@
       <w:r>
         <w:t xml:space="preserve">Figure </w:t>
       </w:r>
-      <w:fldSimple w:instr=" SEQ Figure \* ARABIC ">
-        <w:r>
-          <w:rPr>
-            <w:noProof/>
-          </w:rPr>
-          <w:t>6</w:t>
-        </w:r>
-        <w:bookmarkEnd w:id="79"/>
-        <w:bookmarkEnd w:id="80"/>
-        <w:bookmarkEnd w:id="81"/>
-        <w:bookmarkEnd w:id="82"/>
-        <w:bookmarkEnd w:id="83"/>
-        <w:bookmarkEnd w:id="84"/>
-      </w:fldSimple>
+      <w:r>
+        <w:fldChar w:fldCharType="begin"/>
+      </w:r>
+      <w:r>
+        <w:instrText xml:space="preserve"> SEQ Figure \* ARABIC </w:instrText>
+      </w:r>
+      <w:r>
+        <w:fldChar w:fldCharType="separate"/>
+      </w:r>
+      <w:r>
+        <w:rPr>
+          <w:noProof/>
+        </w:rPr>
+        <w:t>6</w:t>
+      </w:r>
+      <w:bookmarkEnd w:id="79"/>
+      <w:bookmarkEnd w:id="80"/>
+      <w:bookmarkEnd w:id="81"/>
+      <w:bookmarkEnd w:id="82"/>
+      <w:bookmarkEnd w:id="83"/>
+      <w:bookmarkEnd w:id="84"/>
+      <w:r>
+        <w:rPr>
+          <w:noProof/>
+        </w:rPr>
+        <w:fldChar w:fldCharType="end"/>
+      </w:r>
       <w:bookmarkStart w:id="91" w:name="_Toc411939200"/>
       <w:bookmarkStart w:id="92" w:name="_Toc411939273"/>
       <w:bookmarkEnd w:id="85"/>
@@ -5796,15 +5769,7 @@
         <w:t>second</w:t>
       </w:r>
       <w:r>
-        <w:t xml:space="preserve"> are scanned files from the </w:t>
-      </w:r>
-      <w:proofErr w:type="spellStart"/>
-      <w:r>
-        <w:t>HathiTrust</w:t>
-      </w:r>
-      <w:proofErr w:type="spellEnd"/>
-      <w:r>
-        <w:t xml:space="preserve"> digital project. This includes digitized content from the Google Books and Internet Archives projects, as well as individual libraries’ digitization efforts</w:t>
+        <w:t xml:space="preserve"> are scanned files from the HathiTrust digital project. This includes digitized content from the Google Books and Internet Archives projects, as well as individual libraries’ digitization efforts</w:t>
       </w:r>
       <w:r>
         <w:t xml:space="preserve"> (“Our Partnership”)</w:t>
@@ -5819,18 +5784,10 @@
         <w:t xml:space="preserve">The last type of items are bibliographic records for electronic books from </w:t>
       </w:r>
       <w:r>
-        <w:t xml:space="preserve">vendors. Books24x7 and </w:t>
-      </w:r>
-      <w:proofErr w:type="spellStart"/>
-      <w:r>
-        <w:t>Springer</w:t>
-      </w:r>
-      <w:r>
-        <w:t>Link</w:t>
-      </w:r>
-      <w:proofErr w:type="spellEnd"/>
-      <w:r>
-        <w:t xml:space="preserve"> are two vendors that supply us with these records, but they are in the minority</w:t>
+        <w:t>vendors. Books24x7 and Springer</w:t>
+      </w:r>
+      <w:r>
+        <w:t>Link are two vendors that supply us with these records, but they are in the minority</w:t>
       </w:r>
       <w:r>
         <w:t>; t</w:t>
@@ -5886,15 +5843,7 @@
         <w:t xml:space="preserve"> results</w:t>
       </w:r>
       <w:r>
-        <w:t>: a search for “</w:t>
-      </w:r>
-      <w:proofErr w:type="spellStart"/>
-      <w:r>
-        <w:t>javascript</w:t>
-      </w:r>
-      <w:proofErr w:type="spellEnd"/>
-      <w:r>
-        <w:t>” will turn up many relevant examples from our e-book subscriptions (see result at</w:t>
+        <w:t>: a search for “javascript” will turn up many relevant examples from our e-book subscriptions (see result at</w:t>
       </w:r>
       <w:r>
         <w:t xml:space="preserve"> </w:t>
@@ -5908,15 +5857,7 @@
         </w:r>
       </w:hyperlink>
       <w:r>
-        <w:t xml:space="preserve">). If the search doesn’t locate items owned by the Galvin Library, however, the results page will either show results from the </w:t>
-      </w:r>
-      <w:proofErr w:type="spellStart"/>
-      <w:r>
-        <w:t>HathiTrust</w:t>
-      </w:r>
-      <w:proofErr w:type="spellEnd"/>
-      <w:r>
-        <w:t xml:space="preserve"> database, or display a “no results found” message. An example would be a search </w:t>
+        <w:t xml:space="preserve">). If the search doesn’t locate items owned by the Galvin Library, however, the results page will either show results from the HathiTrust database, or display a “no results found” message. An example would be a search </w:t>
       </w:r>
       <w:r>
         <w:t>about</w:t>
@@ -6015,13 +5956,8 @@
         <w:pStyle w:val="Paperbody"/>
       </w:pPr>
       <w:r>
-        <w:t>Software has been developed to simulate the Google experience for library users; it is called a “discovery layer” and allows an institution access to a centralized index of millions of journal articles, along with the local holdings of the library (</w:t>
-      </w:r>
-      <w:proofErr w:type="spellStart"/>
-      <w:r>
-        <w:t>Hoeppner</w:t>
-      </w:r>
-      <w:proofErr w:type="spellEnd"/>
+        <w:t>Software has been developed to simulate the Google experience for library users; it is called a “discovery layer” and allows an institution access to a centralized index of millions of journal articles, along with the local holdings of the library (Hoeppner</w:t>
+      </w:r>
       <w:r>
         <w:t xml:space="preserve"> 2012</w:t>
       </w:r>
@@ -6032,15 +5968,7 @@
         <w:t>a subscription</w:t>
       </w:r>
       <w:r>
-        <w:t xml:space="preserve"> to discovery later software such as Primo, Summon, or </w:t>
-      </w:r>
-      <w:proofErr w:type="spellStart"/>
-      <w:r>
-        <w:t>AquaBrowser</w:t>
-      </w:r>
-      <w:proofErr w:type="spellEnd"/>
-      <w:r>
-        <w:t xml:space="preserve">, so it is imperative we improve the display of our electronic resources. The library budget from 2013 allocated 88% of its purchasing funds on subscription resources like databases versus 3% of one-time purchase of books, videos, and similar items. </w:t>
+        <w:t xml:space="preserve"> to discovery later software such as Primo, Summon, or AquaBrowser, so it is imperative we improve the display of our electronic resources. The library budget from 2013 allocated 88% of its purchasing funds on subscription resources like databases versus 3% of one-time purchase of books, videos, and similar items. </w:t>
       </w:r>
       <w:r>
         <w:t xml:space="preserve">This suggests that the </w:t>
@@ -6265,15 +6193,7 @@
         <w:t xml:space="preserve">). </w:t>
       </w:r>
       <w:r>
-        <w:t>A recent study has shown that use of the library’s databases or e-books are one predictor of success in first year undergraduates: students who used the library and its resources had a higher average GPA than those who did not (</w:t>
-      </w:r>
-      <w:proofErr w:type="spellStart"/>
-      <w:r>
-        <w:t>Soria</w:t>
-      </w:r>
-      <w:proofErr w:type="spellEnd"/>
-      <w:r>
-        <w:t xml:space="preserve">, </w:t>
+        <w:t xml:space="preserve">A recent study has shown that use of the library’s databases or e-books are one predictor of success in first year undergraduates: students who used the library and its resources had a higher average GPA than those who did not (Soria, </w:t>
       </w:r>
       <w:r>
         <w:t>2013</w:t>
@@ -6303,15 +6223,7 @@
       </w:r>
       <w:r>
         <w:lastRenderedPageBreak/>
-        <w:t xml:space="preserve">and </w:t>
-      </w:r>
-      <w:proofErr w:type="spellStart"/>
-      <w:r>
-        <w:t>ProQuest</w:t>
-      </w:r>
-      <w:proofErr w:type="spellEnd"/>
-      <w:r>
-        <w:t xml:space="preserve"> have the ability to search several of their own database holdings. For the student quickly looking for articles to support a short research paper, a search form such as this may provide enough immediate results to encourage them to stay on the library’s website instead of abandoning it for Google. </w:t>
+        <w:t xml:space="preserve">and ProQuest have the ability to search several of their own database holdings. For the student quickly looking for articles to support a short research paper, a search form such as this may provide enough immediate results to encourage them to stay on the library’s website instead of abandoning it for Google. </w:t>
       </w:r>
       <w:r>
         <w:rPr>
@@ -6933,10 +6845,7 @@
         </w:tc>
       </w:tr>
     </w:tbl>
-    <w:p>
-      <w:bookmarkStart w:id="101" w:name="_GoBack"/>
-      <w:bookmarkEnd w:id="101"/>
-    </w:p>
+    <w:p/>
     <w:p>
       <w:pPr>
         <w:rPr>
@@ -7062,11 +6971,11 @@
       <w:pPr>
         <w:pStyle w:val="Heading3"/>
       </w:pPr>
-      <w:bookmarkStart w:id="102" w:name="_Toc412021868"/>
+      <w:bookmarkStart w:id="101" w:name="_Toc412021868"/>
       <w:r>
         <w:t>Custom sort for database subjects</w:t>
       </w:r>
-      <w:bookmarkEnd w:id="102"/>
+      <w:bookmarkEnd w:id="101"/>
     </w:p>
     <w:p>
       <w:r>
@@ -7109,16 +7018,16 @@
       <w:pPr>
         <w:pStyle w:val="Heading2"/>
       </w:pPr>
-      <w:bookmarkStart w:id="103" w:name="_Toc406074467"/>
-      <w:bookmarkStart w:id="104" w:name="_Toc412021869"/>
+      <w:bookmarkStart w:id="102" w:name="_Toc406074467"/>
+      <w:bookmarkStart w:id="103" w:name="_Toc412021869"/>
       <w:r>
         <w:t xml:space="preserve">User </w:t>
       </w:r>
       <w:r>
         <w:t>personas</w:t>
       </w:r>
+      <w:bookmarkEnd w:id="102"/>
       <w:bookmarkEnd w:id="103"/>
-      <w:bookmarkEnd w:id="104"/>
     </w:p>
     <w:p>
       <w:pPr>
@@ -7188,6 +7097,7 @@
       <w:pPr>
         <w:pStyle w:val="Paperbody"/>
       </w:pPr>
+      <w:bookmarkStart w:id="104" w:name="_GoBack"/>
       <w:r>
         <w:t>I used the same question structure</w:t>
       </w:r>
@@ -7204,9 +7114,16 @@
         <w:t xml:space="preserve">The User is Always Right: A Practical Guide to Creating and Using Personas for the Web </w:t>
       </w:r>
       <w:r>
-        <w:t xml:space="preserve">(65-68). </w:t>
-      </w:r>
-    </w:p>
+        <w:t>(</w:t>
+      </w:r>
+      <w:r>
+        <w:t>2007</w:t>
+      </w:r>
+      <w:r>
+        <w:t xml:space="preserve">). </w:t>
+      </w:r>
+    </w:p>
+    <w:bookmarkEnd w:id="104"/>
     <w:p>
       <w:pPr>
         <w:pStyle w:val="Paperbody"/>
@@ -8057,15 +7974,7 @@
         <w:t>I w</w:t>
       </w:r>
       <w:r>
-        <w:t xml:space="preserve">ould like the site to be </w:t>
-      </w:r>
-      <w:proofErr w:type="gramStart"/>
-      <w:r>
-        <w:t>more simple</w:t>
-      </w:r>
-      <w:proofErr w:type="gramEnd"/>
-      <w:r>
-        <w:t xml:space="preserve">, with a better layout and color scheme. </w:t>
+        <w:t xml:space="preserve">ould like the site to be more simple, with a better layout and color scheme. </w:t>
       </w:r>
     </w:p>
     <w:p>
@@ -8074,15 +7983,7 @@
       </w:pPr>
       <w:r>
         <w:lastRenderedPageBreak/>
-        <w:t xml:space="preserve">I use the </w:t>
-      </w:r>
-      <w:proofErr w:type="spellStart"/>
-      <w:r>
-        <w:t>SciFinder</w:t>
-      </w:r>
-      <w:proofErr w:type="spellEnd"/>
-      <w:r>
-        <w:t xml:space="preserve"> database from the databases page and start with an author search. If the author is prolific, I'll use the title stub from the citation I have. I also might Google the author first, and then use Google Scholar to see what references come up.</w:t>
+        <w:t>I use the SciFinder database from the databases page and start with an author search. If the author is prolific, I'll use the title stub from the citation I have. I also might Google the author first, and then use Google Scholar to see what references come up.</w:t>
       </w:r>
     </w:p>
     <w:p>
@@ -8369,13 +8270,8 @@
         <w:pStyle w:val="Paperbody"/>
       </w:pPr>
       <w:r>
-        <w:t>Working from the user research, we designed a very simple Google-like paper prototype that students could use to find a subscription database on the new library website, named “</w:t>
-      </w:r>
-      <w:proofErr w:type="spellStart"/>
-      <w:r>
-        <w:t>HawkEye</w:t>
-      </w:r>
-      <w:proofErr w:type="spellEnd"/>
+        <w:t>Working from the user research, we designed a very simple Google-like paper prototype that students could use to find a subscription database on the new library website, named “HawkEye</w:t>
+      </w:r>
       <w:r>
         <w:t>.</w:t>
       </w:r>
@@ -8438,25 +8334,38 @@
       <w:r>
         <w:t xml:space="preserve">Figure </w:t>
       </w:r>
-      <w:fldSimple w:instr=" SEQ Figure \* ARABIC ">
-        <w:r>
-          <w:rPr>
-            <w:noProof/>
-          </w:rPr>
-          <w:t>7</w:t>
-        </w:r>
-        <w:bookmarkEnd w:id="107"/>
-        <w:bookmarkEnd w:id="108"/>
-        <w:bookmarkEnd w:id="109"/>
-        <w:bookmarkEnd w:id="110"/>
-        <w:bookmarkEnd w:id="111"/>
-        <w:bookmarkEnd w:id="112"/>
-        <w:bookmarkEnd w:id="113"/>
-        <w:bookmarkEnd w:id="114"/>
-        <w:bookmarkEnd w:id="115"/>
-        <w:bookmarkEnd w:id="116"/>
-        <w:bookmarkEnd w:id="117"/>
-      </w:fldSimple>
+      <w:r>
+        <w:fldChar w:fldCharType="begin"/>
+      </w:r>
+      <w:r>
+        <w:instrText xml:space="preserve"> SEQ Figure \* ARABIC </w:instrText>
+      </w:r>
+      <w:r>
+        <w:fldChar w:fldCharType="separate"/>
+      </w:r>
+      <w:r>
+        <w:rPr>
+          <w:noProof/>
+        </w:rPr>
+        <w:t>7</w:t>
+      </w:r>
+      <w:bookmarkEnd w:id="107"/>
+      <w:bookmarkEnd w:id="108"/>
+      <w:bookmarkEnd w:id="109"/>
+      <w:bookmarkEnd w:id="110"/>
+      <w:bookmarkEnd w:id="111"/>
+      <w:bookmarkEnd w:id="112"/>
+      <w:bookmarkEnd w:id="113"/>
+      <w:bookmarkEnd w:id="114"/>
+      <w:bookmarkEnd w:id="115"/>
+      <w:bookmarkEnd w:id="116"/>
+      <w:bookmarkEnd w:id="117"/>
+      <w:r>
+        <w:rPr>
+          <w:noProof/>
+        </w:rPr>
+        <w:fldChar w:fldCharType="end"/>
+      </w:r>
     </w:p>
     <w:p>
       <w:pPr>
@@ -8467,13 +8376,8 @@
       <w:bookmarkStart w:id="119" w:name="_Toc411939275"/>
       <w:bookmarkStart w:id="120" w:name="_Toc411939754"/>
       <w:bookmarkStart w:id="121" w:name="_Toc411940150"/>
-      <w:proofErr w:type="spellStart"/>
-      <w:r>
-        <w:t>HawkEye</w:t>
-      </w:r>
-      <w:proofErr w:type="spellEnd"/>
-      <w:r>
-        <w:t xml:space="preserve"> prototype – </w:t>
+      <w:r>
+        <w:t xml:space="preserve">HawkEye prototype – </w:t>
       </w:r>
       <w:r>
         <w:t xml:space="preserve">initial </w:t>
@@ -8610,25 +8514,38 @@
       <w:r>
         <w:t xml:space="preserve">Figure </w:t>
       </w:r>
-      <w:fldSimple w:instr=" SEQ Figure \* ARABIC ">
-        <w:r>
-          <w:rPr>
-            <w:noProof/>
-          </w:rPr>
-          <w:t>8</w:t>
-        </w:r>
-        <w:bookmarkEnd w:id="122"/>
-        <w:bookmarkEnd w:id="123"/>
-        <w:bookmarkEnd w:id="124"/>
-        <w:bookmarkEnd w:id="125"/>
-        <w:bookmarkEnd w:id="126"/>
-        <w:bookmarkEnd w:id="127"/>
-        <w:bookmarkEnd w:id="128"/>
-        <w:bookmarkEnd w:id="129"/>
-        <w:bookmarkEnd w:id="130"/>
-        <w:bookmarkEnd w:id="131"/>
-        <w:bookmarkEnd w:id="132"/>
-      </w:fldSimple>
+      <w:r>
+        <w:fldChar w:fldCharType="begin"/>
+      </w:r>
+      <w:r>
+        <w:instrText xml:space="preserve"> SEQ Figure \* ARABIC </w:instrText>
+      </w:r>
+      <w:r>
+        <w:fldChar w:fldCharType="separate"/>
+      </w:r>
+      <w:r>
+        <w:rPr>
+          <w:noProof/>
+        </w:rPr>
+        <w:t>8</w:t>
+      </w:r>
+      <w:bookmarkEnd w:id="122"/>
+      <w:bookmarkEnd w:id="123"/>
+      <w:bookmarkEnd w:id="124"/>
+      <w:bookmarkEnd w:id="125"/>
+      <w:bookmarkEnd w:id="126"/>
+      <w:bookmarkEnd w:id="127"/>
+      <w:bookmarkEnd w:id="128"/>
+      <w:bookmarkEnd w:id="129"/>
+      <w:bookmarkEnd w:id="130"/>
+      <w:bookmarkEnd w:id="131"/>
+      <w:bookmarkEnd w:id="132"/>
+      <w:r>
+        <w:rPr>
+          <w:noProof/>
+        </w:rPr>
+        <w:fldChar w:fldCharType="end"/>
+      </w:r>
     </w:p>
     <w:p>
       <w:pPr>
@@ -8639,13 +8556,8 @@
       <w:bookmarkStart w:id="134" w:name="_Toc411939277"/>
       <w:bookmarkStart w:id="135" w:name="_Toc411939756"/>
       <w:bookmarkStart w:id="136" w:name="_Toc411940152"/>
-      <w:proofErr w:type="spellStart"/>
-      <w:r>
-        <w:t>HawkEye</w:t>
-      </w:r>
-      <w:proofErr w:type="spellEnd"/>
-      <w:r>
-        <w:t xml:space="preserve"> prototype – error page</w:t>
+      <w:r>
+        <w:t>HawkEye prototype – error page</w:t>
       </w:r>
       <w:bookmarkEnd w:id="133"/>
       <w:bookmarkEnd w:id="134"/>
@@ -8674,10 +8586,10 @@
             <v:path o:extrusionok="f" gradientshapeok="t" o:connecttype="rect"/>
             <o:lock v:ext="edit" aspectratio="t"/>
           </v:shapetype>
-          <v:shape id="_x0000_i1025" type="#_x0000_t75" style="width:388.45pt;height:298.9pt" o:ole="">
+          <v:shape id="_x0000_i1025" type="#_x0000_t75" style="width:388.5pt;height:299.25pt" o:ole="">
             <v:imagedata r:id="rId42" o:title=""/>
           </v:shape>
-          <o:OLEObject Type="Embed" ProgID="PBrush" ShapeID="_x0000_i1025" DrawAspect="Content" ObjectID="_1485781755" r:id="rId43"/>
+          <o:OLEObject Type="Embed" ProgID="PBrush" ShapeID="_x0000_i1025" DrawAspect="Content" ObjectID="_1485783274" r:id="rId43"/>
         </w:object>
       </w:r>
     </w:p>
@@ -8717,15 +8629,7 @@
         <w:t>assignment</w:t>
       </w:r>
       <w:r>
-        <w:t xml:space="preserve"> to write a 4-page paper on animal physiology for your biology class. Your professor has instructed you to cite at least 2 sources from scholarly articles. You have arrived at the </w:t>
-      </w:r>
-      <w:proofErr w:type="spellStart"/>
-      <w:r>
-        <w:t>HawkEye</w:t>
-      </w:r>
-      <w:proofErr w:type="spellEnd"/>
-      <w:r>
-        <w:t xml:space="preserve"> home page to search for these sources.</w:t>
+        <w:t xml:space="preserve"> to write a 4-page paper on animal physiology for your biology class. Your professor has instructed you to cite at least 2 sources from scholarly articles. You have arrived at the HawkEye home page to search for these sources.</w:t>
       </w:r>
     </w:p>
     <w:p>
@@ -8784,25 +8688,38 @@
       <w:r>
         <w:t xml:space="preserve">Figure </w:t>
       </w:r>
-      <w:fldSimple w:instr=" SEQ Figure \* ARABIC ">
-        <w:r>
-          <w:rPr>
-            <w:noProof/>
-          </w:rPr>
-          <w:t>9</w:t>
-        </w:r>
-        <w:bookmarkEnd w:id="137"/>
-        <w:bookmarkEnd w:id="138"/>
-        <w:bookmarkEnd w:id="139"/>
-        <w:bookmarkEnd w:id="140"/>
-        <w:bookmarkEnd w:id="141"/>
-        <w:bookmarkEnd w:id="142"/>
-        <w:bookmarkEnd w:id="143"/>
-        <w:bookmarkEnd w:id="144"/>
-        <w:bookmarkEnd w:id="145"/>
-        <w:bookmarkEnd w:id="146"/>
-        <w:bookmarkEnd w:id="147"/>
-      </w:fldSimple>
+      <w:r>
+        <w:fldChar w:fldCharType="begin"/>
+      </w:r>
+      <w:r>
+        <w:instrText xml:space="preserve"> SEQ Figure \* ARABIC </w:instrText>
+      </w:r>
+      <w:r>
+        <w:fldChar w:fldCharType="separate"/>
+      </w:r>
+      <w:r>
+        <w:rPr>
+          <w:noProof/>
+        </w:rPr>
+        <w:t>9</w:t>
+      </w:r>
+      <w:bookmarkEnd w:id="137"/>
+      <w:bookmarkEnd w:id="138"/>
+      <w:bookmarkEnd w:id="139"/>
+      <w:bookmarkEnd w:id="140"/>
+      <w:bookmarkEnd w:id="141"/>
+      <w:bookmarkEnd w:id="142"/>
+      <w:bookmarkEnd w:id="143"/>
+      <w:bookmarkEnd w:id="144"/>
+      <w:bookmarkEnd w:id="145"/>
+      <w:bookmarkEnd w:id="146"/>
+      <w:bookmarkEnd w:id="147"/>
+      <w:r>
+        <w:rPr>
+          <w:noProof/>
+        </w:rPr>
+        <w:fldChar w:fldCharType="end"/>
+      </w:r>
     </w:p>
     <w:p>
       <w:pPr>
@@ -8812,13 +8729,8 @@
       <w:bookmarkStart w:id="149" w:name="_Toc411939279"/>
       <w:bookmarkStart w:id="150" w:name="_Toc411939758"/>
       <w:bookmarkStart w:id="151" w:name="_Toc411940154"/>
-      <w:proofErr w:type="spellStart"/>
-      <w:r>
-        <w:t>HawkEye</w:t>
-      </w:r>
-      <w:proofErr w:type="spellEnd"/>
-      <w:r>
-        <w:t xml:space="preserve"> prototype – revised home page</w:t>
+      <w:r>
+        <w:t>HawkEye prototype – revised home page</w:t>
       </w:r>
       <w:bookmarkEnd w:id="148"/>
       <w:bookmarkEnd w:id="149"/>
@@ -8831,10 +8743,10 @@
       </w:pPr>
       <w:r>
         <w:object w:dxaOrig="12810" w:dyaOrig="8145" w14:anchorId="1AD93952">
-          <v:shape id="_x0000_i1026" type="#_x0000_t75" style="width:453.2pt;height:289.8pt" o:ole="">
+          <v:shape id="_x0000_i1026" type="#_x0000_t75" style="width:453.75pt;height:290.25pt" o:ole="">
             <v:imagedata r:id="rId44" o:title=""/>
           </v:shape>
-          <o:OLEObject Type="Embed" ProgID="PBrush" ShapeID="_x0000_i1026" DrawAspect="Content" ObjectID="_1485781756" r:id="rId45"/>
+          <o:OLEObject Type="Embed" ProgID="PBrush" ShapeID="_x0000_i1026" DrawAspect="Content" ObjectID="_1485783275" r:id="rId45"/>
         </w:object>
       </w:r>
     </w:p>
@@ -8939,15 +8851,7 @@
       <w:bookmarkStart w:id="156" w:name="_Toc406074471"/>
       <w:bookmarkStart w:id="157" w:name="_Toc412021873"/>
       <w:r>
-        <w:t xml:space="preserve">Betz, Sonya, Robyn Hall, &amp; Tabatha </w:t>
-      </w:r>
-      <w:proofErr w:type="spellStart"/>
-      <w:r>
-        <w:t>Farney</w:t>
-      </w:r>
-      <w:proofErr w:type="spellEnd"/>
-      <w:r>
-        <w:t xml:space="preserve">. (2014, October 27). </w:t>
+        <w:t xml:space="preserve">Betz, Sonya, Robyn Hall, &amp; Tabatha Farney. (2014, October 27). </w:t>
       </w:r>
       <w:r>
         <w:rPr>
@@ -8957,15 +8861,7 @@
         <w:t>Polishing Up Your Website</w:t>
       </w:r>
       <w:r>
-        <w:t xml:space="preserve">. Monterey Conference Center presented at the Internet Librarian, Monterey, </w:t>
-      </w:r>
-      <w:proofErr w:type="gramStart"/>
-      <w:r>
-        <w:t>CA</w:t>
-      </w:r>
-      <w:proofErr w:type="gramEnd"/>
-      <w:r>
-        <w:t>. Retrieved from http://internet-librarian.infotoday.com/2014/Sessions/B101-Web-Trends-to-Watch-in-2015-7849.aspx</w:t>
+        <w:t>. Monterey Conference Center presented at the Internet Librarian, Monterey, CA. Retrieved from http://internet-librarian.infotoday.com/2014/Sessions/B101-Web-Trends-to-Watch-in-2015-7849.aspx</w:t>
       </w:r>
     </w:p>
     <w:p>
@@ -9026,13 +8922,8 @@
       <w:pPr>
         <w:pStyle w:val="Bibliographylist"/>
       </w:pPr>
-      <w:proofErr w:type="spellStart"/>
-      <w:r>
-        <w:t>Hoeppner</w:t>
-      </w:r>
-      <w:proofErr w:type="spellEnd"/>
-      <w:r>
-        <w:t xml:space="preserve">, A. (2012). The Ins and Outs of Evaluating Web-Scale Discovery Services. </w:t>
+      <w:r>
+        <w:t xml:space="preserve">Hoeppner, A. (2012). The Ins and Outs of Evaluating Web-Scale Discovery Services. </w:t>
       </w:r>
       <w:r>
         <w:rPr>
@@ -9060,36 +8951,15 @@
         <w:pStyle w:val="Bibliographylist"/>
       </w:pPr>
       <w:r>
-        <w:t>How a session is defined in Analytics - Analytics Help. (</w:t>
-      </w:r>
-      <w:proofErr w:type="spellStart"/>
-      <w:r>
-        <w:t>n.d.</w:t>
-      </w:r>
-      <w:proofErr w:type="spellEnd"/>
-      <w:r>
-        <w:t>). Retrieved January 27, 2015, from https://support.google.com/analytics/answer/2731565?hl=en</w:t>
+        <w:t>How a session is defined in Analytics - Analytics Help. (n.d.). Retrieved January 27, 2015, from https://support.google.com/analytics/answer/2731565?hl=en</w:t>
       </w:r>
     </w:p>
     <w:p>
       <w:pPr>
         <w:pStyle w:val="Bibliographylist"/>
       </w:pPr>
-      <w:proofErr w:type="spellStart"/>
-      <w:r>
-        <w:t>Katsanos</w:t>
-      </w:r>
-      <w:proofErr w:type="spellEnd"/>
-      <w:r>
-        <w:t xml:space="preserve">, C., Tselios, N., &amp; </w:t>
-      </w:r>
-      <w:proofErr w:type="spellStart"/>
-      <w:r>
-        <w:t>Avouris</w:t>
-      </w:r>
-      <w:proofErr w:type="spellEnd"/>
-      <w:r>
-        <w:t xml:space="preserve">, N. (2010). A Survey of Tools Supporting Design and Evaluation of Websites Based on Models of Human Information Interaction. </w:t>
+      <w:r>
+        <w:t xml:space="preserve">Katsanos, C., Tselios, N., &amp; Avouris, N. (2010). A Survey of Tools Supporting Design and Evaluation of Websites Based on Models of Human Information Interaction. </w:t>
       </w:r>
       <w:r>
         <w:rPr>
@@ -9127,44 +8997,15 @@
         <w:t>Web Trends to Watch in 2015</w:t>
       </w:r>
       <w:r>
-        <w:t xml:space="preserve">. Monterey Conference Center presented at the Internet Librarian, Monterey, </w:t>
-      </w:r>
-      <w:proofErr w:type="gramStart"/>
-      <w:r>
-        <w:t>CA</w:t>
-      </w:r>
-      <w:proofErr w:type="gramEnd"/>
-      <w:r>
-        <w:t>. Retrieved from http://internet-librarian.infotoday.com/2014/Sessions/B101-Web-Trends-to-Watch-in-2015-7849.aspx</w:t>
+        <w:t>. Monterey Conference Center presented at the Internet Librarian, Monterey, CA. Retrieved from http://internet-librarian.infotoday.com/2014/Sessions/B101-Web-Trends-to-Watch-in-2015-7849.aspx</w:t>
       </w:r>
     </w:p>
     <w:p>
       <w:pPr>
         <w:pStyle w:val="Bibliographylist"/>
       </w:pPr>
-      <w:proofErr w:type="spellStart"/>
-      <w:r>
-        <w:t>Kolowich</w:t>
-      </w:r>
-      <w:proofErr w:type="spellEnd"/>
-      <w:r>
-        <w:t>, S. (</w:t>
-      </w:r>
-      <w:proofErr w:type="spellStart"/>
-      <w:r>
-        <w:t>n.d.</w:t>
-      </w:r>
-      <w:proofErr w:type="spellEnd"/>
-      <w:r>
-        <w:t xml:space="preserve">). What Students Don’t </w:t>
-      </w:r>
-      <w:proofErr w:type="gramStart"/>
-      <w:r>
-        <w:t>Know.</w:t>
-      </w:r>
-      <w:proofErr w:type="gramEnd"/>
-      <w:r>
-        <w:t xml:space="preserve"> Retrieved January 13, 2015, from https://www.insidehighered.com/news/2011/08/22/erial_study_of_student_research_habits_at_illinois_university_libraries_reveals_alarmingly_poor_information_literacy_and_skills</w:t>
+      <w:r>
+        <w:t>Kolowich, S. (n.d.). What Students Don’t Know. Retrieved January 13, 2015, from https://www.insidehighered.com/news/2011/08/22/erial_study_of_student_research_habits_at_illinois_university_libraries_reveals_alarmingly_poor_information_literacy_and_skills</w:t>
       </w:r>
     </w:p>
     <w:p>
@@ -9201,15 +9042,7 @@
       </w:pPr>
       <w:r>
         <w:lastRenderedPageBreak/>
-        <w:t xml:space="preserve">Laird, T. F. N., &amp; </w:t>
-      </w:r>
-      <w:proofErr w:type="spellStart"/>
-      <w:r>
-        <w:t>Kuh</w:t>
-      </w:r>
-      <w:proofErr w:type="spellEnd"/>
-      <w:r>
-        <w:t xml:space="preserve">, G. D. (2005). Student Experiences with Information Technology and Their Relationship to Other Aspects of Student Engagement. </w:t>
+        <w:t xml:space="preserve">Laird, T. F. N., &amp; Kuh, G. D. (2005). Student Experiences with Information Technology and Their Relationship to Other Aspects of Student Engagement. </w:t>
       </w:r>
       <w:r>
         <w:rPr>
@@ -9229,36 +9062,15 @@
         <w:t>46</w:t>
       </w:r>
       <w:r>
-        <w:t xml:space="preserve">(2), 211–233. </w:t>
-      </w:r>
-      <w:proofErr w:type="gramStart"/>
-      <w:r>
-        <w:t>doi:</w:t>
-      </w:r>
-      <w:proofErr w:type="gramEnd"/>
-      <w:r>
-        <w:t>10.1007/s11162-004-1600-y</w:t>
+        <w:t>(2), 211–233. doi:10.1007/s11162-004-1600-y</w:t>
       </w:r>
     </w:p>
     <w:p>
       <w:pPr>
         <w:pStyle w:val="Bibliographylist"/>
       </w:pPr>
-      <w:proofErr w:type="spellStart"/>
-      <w:r>
-        <w:t>Melançon</w:t>
-      </w:r>
-      <w:proofErr w:type="spellEnd"/>
-      <w:r>
-        <w:t>, Benjamin. (</w:t>
-      </w:r>
-      <w:proofErr w:type="gramStart"/>
-      <w:r>
-        <w:t>c</w:t>
-      </w:r>
-      <w:proofErr w:type="gramEnd"/>
-      <w:r>
-        <w:t xml:space="preserve"> c2011.). </w:t>
+      <w:r>
+        <w:t xml:space="preserve">Melançon, Benjamin. (c c2011.). </w:t>
       </w:r>
       <w:r>
         <w:rPr>
@@ -9268,20 +9080,7 @@
         <w:t>The definitive guide to Drupal 7</w:t>
       </w:r>
       <w:r>
-        <w:t xml:space="preserve">. New York : </w:t>
-      </w:r>
-      <w:proofErr w:type="spellStart"/>
-      <w:r>
-        <w:t>Apress</w:t>
-      </w:r>
-      <w:proofErr w:type="spellEnd"/>
-      <w:proofErr w:type="gramStart"/>
-      <w:r>
-        <w:t>,.</w:t>
-      </w:r>
-      <w:proofErr w:type="gramEnd"/>
-      <w:r>
-        <w:t xml:space="preserve"> Retrieved from http://library.books24x7.com.ezproxy.gl.iit.edu/toc.aspx?bkid=43343</w:t>
+        <w:t>. New York : Apress,. Retrieved from http://library.books24x7.com.ezproxy.gl.iit.edu/toc.aspx?bkid=43343</w:t>
       </w:r>
     </w:p>
     <w:p>
@@ -9327,33 +9126,15 @@
         <w:t>The user is always right : a practical guide to creating and using personas for the Web</w:t>
       </w:r>
       <w:r>
-        <w:t>. Berkeley, CA : New Riders</w:t>
-      </w:r>
-      <w:proofErr w:type="gramStart"/>
-      <w:r>
-        <w:t>,.</w:t>
-      </w:r>
-      <w:proofErr w:type="gramEnd"/>
+        <w:t>. Berkeley, CA : New Riders,.</w:t>
+      </w:r>
     </w:p>
     <w:p>
       <w:pPr>
         <w:pStyle w:val="Bibliographylist"/>
       </w:pPr>
-      <w:proofErr w:type="spellStart"/>
-      <w:r>
-        <w:t>Nooshinfard</w:t>
-      </w:r>
-      <w:proofErr w:type="spellEnd"/>
-      <w:r>
-        <w:t xml:space="preserve">, F., &amp; </w:t>
-      </w:r>
-      <w:proofErr w:type="spellStart"/>
-      <w:r>
-        <w:t>Ziaei</w:t>
-      </w:r>
-      <w:proofErr w:type="spellEnd"/>
-      <w:r>
-        <w:t xml:space="preserve">, S. (2011). Academic Library Websites as Marketing Tools. </w:t>
+      <w:r>
+        <w:t xml:space="preserve">Nooshinfard, F., &amp; Ziaei, S. (2011). Academic Library Websites as Marketing Tools. </w:t>
       </w:r>
       <w:r>
         <w:rPr>
@@ -9370,13 +9151,8 @@
       <w:pPr>
         <w:pStyle w:val="Bibliographylist"/>
       </w:pPr>
-      <w:proofErr w:type="spellStart"/>
-      <w:r>
-        <w:t>O’neil</w:t>
-      </w:r>
-      <w:proofErr w:type="spellEnd"/>
-      <w:r>
-        <w:t xml:space="preserve">, M. (2014, April 21). Confronting the Myth of the “Digital Native.” </w:t>
+      <w:r>
+        <w:t xml:space="preserve">O’neil, M. (2014, April 21). Confronting the Myth of the “Digital Native.” </w:t>
       </w:r>
       <w:r>
         <w:rPr>
@@ -9394,23 +9170,7 @@
         <w:pStyle w:val="Bibliographylist"/>
       </w:pPr>
       <w:r>
-        <w:t xml:space="preserve">Our Partnership | </w:t>
-      </w:r>
-      <w:proofErr w:type="spellStart"/>
-      <w:r>
-        <w:t>HathiTrust</w:t>
-      </w:r>
-      <w:proofErr w:type="spellEnd"/>
-      <w:r>
-        <w:t xml:space="preserve"> Digital Library. (</w:t>
-      </w:r>
-      <w:proofErr w:type="spellStart"/>
-      <w:r>
-        <w:t>n.d.</w:t>
-      </w:r>
-      <w:proofErr w:type="spellEnd"/>
-      <w:r>
-        <w:t>). Retrieved January 25, 2015, from http://www.hathitrust.org/partnership</w:t>
+        <w:t>Our Partnership | HathiTrust Digital Library. (n.d.). Retrieved January 25, 2015, from http://www.hathitrust.org/partnership</w:t>
       </w:r>
     </w:p>
     <w:p>
@@ -9418,15 +9178,7 @@
         <w:pStyle w:val="Bibliographylist"/>
       </w:pPr>
       <w:r>
-        <w:t>Paul V. Galvin Library - Mission, Vision, and Strategic Plan. (</w:t>
-      </w:r>
-      <w:proofErr w:type="spellStart"/>
-      <w:r>
-        <w:t>n.d.</w:t>
-      </w:r>
-      <w:proofErr w:type="spellEnd"/>
-      <w:r>
-        <w:t>). Retrieved December 9, 2014, from http://library.iit.edu/mission/</w:t>
+        <w:t>Paul V. Galvin Library - Mission, Vision, and Strategic Plan. (n.d.). Retrieved December 9, 2014, from http://library.iit.edu/mission/</w:t>
       </w:r>
     </w:p>
     <w:p>
@@ -9490,44 +9242,22 @@
         <w:pStyle w:val="Bibliographylist"/>
       </w:pPr>
       <w:r>
-        <w:t>Prioritizing Structure in Web Content Projects. (</w:t>
-      </w:r>
-      <w:proofErr w:type="spellStart"/>
-      <w:r>
-        <w:t>n.d.</w:t>
-      </w:r>
-      <w:proofErr w:type="spellEnd"/>
-      <w:r>
-        <w:t>). Retrieved February 18, 2015, from http://alistapart.com/blog/post/prioritizing-structure-in-web-content-projects</w:t>
+        <w:t>Prioritizing Structure in Web Content Projects. (n.d.). Retrieved February 18, 2015, from http://alistapart.com/blog/post/prioritizing-structure-in-web-content-projects</w:t>
       </w:r>
     </w:p>
     <w:p>
       <w:pPr>
         <w:pStyle w:val="Bibliographylist"/>
       </w:pPr>
-      <w:proofErr w:type="spellStart"/>
-      <w:r>
-        <w:t>Saffer</w:t>
-      </w:r>
-      <w:proofErr w:type="spellEnd"/>
-      <w:r>
-        <w:t xml:space="preserve">, D. (2013). </w:t>
-      </w:r>
-      <w:proofErr w:type="spellStart"/>
+      <w:r>
+        <w:t xml:space="preserve">Saffer, D. (2013). </w:t>
+      </w:r>
       <w:r>
         <w:rPr>
           <w:i/>
           <w:iCs/>
         </w:rPr>
-        <w:t>Microinteractions</w:t>
-      </w:r>
-      <w:proofErr w:type="spellEnd"/>
-      <w:r>
-        <w:rPr>
-          <w:i/>
-          <w:iCs/>
-        </w:rPr>
-        <w:t>: Full Color Edition: Designing with Details</w:t>
+        <w:t>Microinteractions: Full Color Edition: Designing with Details</w:t>
       </w:r>
       <w:r>
         <w:t xml:space="preserve"> (1 edition). Sebastopol, CA: O’Reilly Media.</w:t>
@@ -9537,29 +9267,8 @@
       <w:pPr>
         <w:pStyle w:val="Bibliographylist"/>
       </w:pPr>
-      <w:proofErr w:type="spellStart"/>
-      <w:r>
-        <w:t>Soria</w:t>
-      </w:r>
-      <w:proofErr w:type="spellEnd"/>
-      <w:r>
-        <w:t xml:space="preserve">, K. M., </w:t>
-      </w:r>
-      <w:proofErr w:type="spellStart"/>
-      <w:r>
-        <w:t>Fransen</w:t>
-      </w:r>
-      <w:proofErr w:type="spellEnd"/>
-      <w:r>
-        <w:t xml:space="preserve">, J., &amp; </w:t>
-      </w:r>
-      <w:proofErr w:type="spellStart"/>
-      <w:r>
-        <w:t>Nackerud</w:t>
-      </w:r>
-      <w:proofErr w:type="spellEnd"/>
-      <w:r>
-        <w:t xml:space="preserve">, S. (2013). Library Use and Undergraduate Student Outcomes: New Evidence for Students’ Retention and Academic Success. </w:t>
+      <w:r>
+        <w:t xml:space="preserve">Soria, K. M., Fransen, J., &amp; Nackerud, S. (2013). Library Use and Undergraduate Student Outcomes: New Evidence for Students’ Retention and Academic Success. </w:t>
       </w:r>
       <w:r>
         <w:rPr>
@@ -9879,7 +9588,7 @@
           <w:rPr>
             <w:noProof/>
           </w:rPr>
-          <w:t>16</w:t>
+          <w:t>17</w:t>
         </w:r>
         <w:r>
           <w:rPr>
@@ -15793,7 +15502,7 @@
 </file>
 
 <file path=customXml/itemProps1.xml><?xml version="1.0" encoding="utf-8"?>
-<ds:datastoreItem xmlns:ds="http://schemas.openxmlformats.org/officeDocument/2006/customXml" ds:itemID="{96FD4F6F-3F1F-4682-BB21-24619B238388}">
+<ds:datastoreItem xmlns:ds="http://schemas.openxmlformats.org/officeDocument/2006/customXml" ds:itemID="{0B4E3B02-C091-4462-9C70-8450F5E0F299}">
   <ds:schemaRefs>
     <ds:schemaRef ds:uri="http://schemas.openxmlformats.org/officeDocument/2006/bibliography"/>
   </ds:schemaRefs>

</xml_diff>